<commit_message>
Detailed the aspects of device security which will need to be implemented.
</commit_message>
<xml_diff>
--- a/Wristband Air Quality Project Documentation.docx
+++ b/Wristband Air Quality Project Documentation.docx
@@ -450,6 +450,170 @@
         </w:rPr>
         <w:t>DEPARTMENT OF VISUAL AND HUMAN CENTERED COMPUTING</w:t>
       </w:r>
+    </w:p>
+    <w:p>
+      <w:pPr>
+        <w:jc w:val="center"/>
+        <w:rPr>
+          <w:rFonts w:ascii="Times New Roman" w:hAnsi="Times New Roman" w:cs="Times New Roman"/>
+          <w:b/>
+          <w:bCs/>
+          <w:lang w:val="en-GB"/>
+        </w:rPr>
+      </w:pPr>
+    </w:p>
+    <w:p>
+      <w:pPr>
+        <w:jc w:val="center"/>
+        <w:rPr>
+          <w:rFonts w:ascii="Times New Roman" w:hAnsi="Times New Roman" w:cs="Times New Roman"/>
+          <w:b/>
+          <w:bCs/>
+          <w:sz w:val="24"/>
+          <w:szCs w:val="24"/>
+          <w:lang w:val="en-GB"/>
+        </w:rPr>
+      </w:pPr>
+      <w:r>
+        <w:rPr>
+          <w:rFonts w:ascii="Times New Roman" w:hAnsi="Times New Roman" w:cs="Times New Roman"/>
+          <w:b/>
+          <w:bCs/>
+          <w:sz w:val="24"/>
+          <w:szCs w:val="24"/>
+          <w:lang w:val="en-GB"/>
+        </w:rPr>
+        <w:lastRenderedPageBreak/>
+        <w:t xml:space="preserve">Security and Privacy </w:t>
+      </w:r>
+    </w:p>
+    <w:p>
+      <w:pPr>
+        <w:jc w:val="center"/>
+        <w:rPr>
+          <w:rFonts w:ascii="Times New Roman" w:hAnsi="Times New Roman" w:cs="Times New Roman"/>
+          <w:b/>
+          <w:bCs/>
+          <w:lang w:val="en-GB"/>
+        </w:rPr>
+      </w:pPr>
+    </w:p>
+    <w:p>
+      <w:pPr>
+        <w:rPr>
+          <w:rFonts w:ascii="Times New Roman" w:hAnsi="Times New Roman" w:cs="Times New Roman"/>
+          <w:b/>
+          <w:bCs/>
+          <w:lang w:val="en-GB"/>
+        </w:rPr>
+      </w:pPr>
+      <w:r>
+        <w:rPr>
+          <w:rFonts w:ascii="Times New Roman" w:hAnsi="Times New Roman" w:cs="Times New Roman"/>
+          <w:b/>
+          <w:bCs/>
+          <w:lang w:val="en-GB"/>
+        </w:rPr>
+        <w:t>Device Security:</w:t>
+      </w:r>
+    </w:p>
+    <w:p>
+      <w:pPr>
+        <w:rPr>
+          <w:rFonts w:ascii="Times New Roman" w:hAnsi="Times New Roman" w:cs="Times New Roman"/>
+          <w:lang w:val="en-GB"/>
+        </w:rPr>
+      </w:pPr>
+      <w:r>
+        <w:rPr>
+          <w:rFonts w:ascii="Times New Roman" w:hAnsi="Times New Roman" w:cs="Times New Roman"/>
+          <w:lang w:val="en-GB"/>
+        </w:rPr>
+        <w:t xml:space="preserve">The first feature that we will be implementing in order to support device security is a 4-digit pin for the device. When first using the wristband, the user will be prompted to setup a 4-digit PIN which will be used in the future to gain access to the device when attempting to connect to it. This will prevent anyone from connecting to the device and tampering with it. </w:t>
+      </w:r>
+    </w:p>
+    <w:p>
+      <w:pPr>
+        <w:rPr>
+          <w:rFonts w:ascii="Times New Roman" w:hAnsi="Times New Roman" w:cs="Times New Roman"/>
+          <w:lang w:val="en-GB"/>
+        </w:rPr>
+      </w:pPr>
+      <w:r>
+        <w:rPr>
+          <w:rFonts w:ascii="Times New Roman" w:hAnsi="Times New Roman" w:cs="Times New Roman"/>
+          <w:lang w:val="en-GB"/>
+        </w:rPr>
+        <w:t xml:space="preserve">To build on the security of this PIN, we will also implement a device lockout system. Whenever the user enters the PIN incorrectly 5 times then the device will be locked and not allow any access to it until the lock is lifted. When the device becomes locked, an email will be sent to the email address associated with the device with an option to unlock the device. </w:t>
+      </w:r>
+      <w:r>
+        <w:rPr>
+          <w:rFonts w:ascii="Times New Roman" w:hAnsi="Times New Roman" w:cs="Times New Roman"/>
+          <w:lang w:val="en-GB"/>
+        </w:rPr>
+        <w:t xml:space="preserve">By using this system. It will prevent unauthorized users to have an infinite number of tries at bypassing the PIN to access the device. </w:t>
+      </w:r>
+    </w:p>
+    <w:p>
+      <w:pPr>
+        <w:rPr>
+          <w:rFonts w:ascii="Times New Roman" w:hAnsi="Times New Roman" w:cs="Times New Roman"/>
+          <w:lang w:val="en-GB"/>
+        </w:rPr>
+      </w:pPr>
+      <w:r>
+        <w:rPr>
+          <w:rFonts w:ascii="Times New Roman" w:hAnsi="Times New Roman" w:cs="Times New Roman"/>
+          <w:lang w:val="en-GB"/>
+        </w:rPr>
+        <w:t>Another feature that we are designing that will increase the level of security for the device is a way for the user to remotely wipe or lock the device if they lose it. Once the device becomes lost, it will be vulnerable if found by someone else. To counter this, we will allow the user to</w:t>
+      </w:r>
+      <w:r>
+        <w:rPr>
+          <w:rFonts w:ascii="Times New Roman" w:hAnsi="Times New Roman" w:cs="Times New Roman"/>
+          <w:lang w:val="en-GB"/>
+        </w:rPr>
+        <w:t xml:space="preserve"> lockdown their lost device from their current location using the app so that no one will be able to access it and tamper with it.</w:t>
+      </w:r>
+      <w:r>
+        <w:rPr>
+          <w:rFonts w:ascii="Times New Roman" w:hAnsi="Times New Roman" w:cs="Times New Roman"/>
+          <w:lang w:val="en-GB"/>
+        </w:rPr>
+        <w:t xml:space="preserve"> As well as this, the user could wipe </w:t>
+      </w:r>
+      <w:proofErr w:type="gramStart"/>
+      <w:r>
+        <w:rPr>
+          <w:rFonts w:ascii="Times New Roman" w:hAnsi="Times New Roman" w:cs="Times New Roman"/>
+          <w:lang w:val="en-GB"/>
+        </w:rPr>
+        <w:t>all of</w:t>
+      </w:r>
+      <w:proofErr w:type="gramEnd"/>
+      <w:r>
+        <w:rPr>
+          <w:rFonts w:ascii="Times New Roman" w:hAnsi="Times New Roman" w:cs="Times New Roman"/>
+          <w:lang w:val="en-GB"/>
+        </w:rPr>
+        <w:t xml:space="preserve"> their data from the device and essentially reset it so that if someone would gain access to it, they wouldn’t be able to see any of their data.</w:t>
+      </w:r>
+    </w:p>
+    <w:p>
+      <w:pPr>
+        <w:rPr>
+          <w:rFonts w:ascii="Times New Roman" w:hAnsi="Times New Roman" w:cs="Times New Roman"/>
+          <w:lang w:val="en-GB"/>
+        </w:rPr>
+      </w:pPr>
+    </w:p>
+    <w:p>
+      <w:pPr>
+        <w:rPr>
+          <w:rFonts w:ascii="Times New Roman" w:hAnsi="Times New Roman" w:cs="Times New Roman"/>
+          <w:lang w:val="en-GB"/>
+        </w:rPr>
+      </w:pPr>
     </w:p>
     <w:sectPr>
       <w:pgSz w:w="11906" w:h="16838"/>

</xml_diff>

<commit_message>
Listed and explained the precautions around security of data in transfer.
</commit_message>
<xml_diff>
--- a/Wristband Air Quality Project Documentation.docx
+++ b/Wristband Air Quality Project Documentation.docx
@@ -611,9 +611,88 @@
       <w:pPr>
         <w:rPr>
           <w:rFonts w:ascii="Times New Roman" w:hAnsi="Times New Roman" w:cs="Times New Roman"/>
-          <w:lang w:val="en-GB"/>
-        </w:rPr>
-      </w:pPr>
+          <w:b/>
+          <w:bCs/>
+          <w:lang w:val="en-GB"/>
+        </w:rPr>
+      </w:pPr>
+      <w:r>
+        <w:rPr>
+          <w:rFonts w:ascii="Times New Roman" w:hAnsi="Times New Roman" w:cs="Times New Roman"/>
+          <w:b/>
+          <w:bCs/>
+          <w:lang w:val="en-GB"/>
+        </w:rPr>
+        <w:t>Data in transfer security:</w:t>
+      </w:r>
+    </w:p>
+    <w:p>
+      <w:pPr>
+        <w:rPr>
+          <w:rFonts w:ascii="Times New Roman" w:hAnsi="Times New Roman" w:cs="Times New Roman"/>
+          <w:lang w:val="en-GB"/>
+        </w:rPr>
+      </w:pPr>
+      <w:r>
+        <w:rPr>
+          <w:rFonts w:ascii="Times New Roman" w:hAnsi="Times New Roman" w:cs="Times New Roman"/>
+          <w:lang w:val="en-GB"/>
+        </w:rPr>
+        <w:t>The main way that we are going to keep data safe in transfer is through end-to-end encryption. This means that the data will be encrypted before it is transmitted and will only be decrypted once it has reached its destination. There are a lot of different ways to do this but the way which we plan on doing it is through the use of a strong encryption algorithm called AES, which stands for Advanced Encryption Standard.</w:t>
+      </w:r>
+      <w:r>
+        <w:rPr>
+          <w:rFonts w:ascii="Times New Roman" w:hAnsi="Times New Roman" w:cs="Times New Roman"/>
+          <w:lang w:val="en-GB"/>
+        </w:rPr>
+        <w:t xml:space="preserve"> We have decided to use this specific algorithm as it </w:t>
+      </w:r>
+      <w:proofErr w:type="gramStart"/>
+      <w:r>
+        <w:rPr>
+          <w:rFonts w:ascii="Times New Roman" w:hAnsi="Times New Roman" w:cs="Times New Roman"/>
+          <w:lang w:val="en-GB"/>
+        </w:rPr>
+        <w:t>is considered to be</w:t>
+      </w:r>
+      <w:proofErr w:type="gramEnd"/>
+      <w:r>
+        <w:rPr>
+          <w:rFonts w:ascii="Times New Roman" w:hAnsi="Times New Roman" w:cs="Times New Roman"/>
+          <w:lang w:val="en-GB"/>
+        </w:rPr>
+        <w:t xml:space="preserve"> highly secure and efficient which will highly contribute to the overall security and performance of the system.</w:t>
+      </w:r>
+    </w:p>
+    <w:p>
+      <w:pPr>
+        <w:rPr>
+          <w:rFonts w:ascii="Times New Roman" w:hAnsi="Times New Roman" w:cs="Times New Roman"/>
+          <w:lang w:val="en-GB"/>
+        </w:rPr>
+      </w:pPr>
+      <w:r>
+        <w:rPr>
+          <w:rFonts w:ascii="Times New Roman" w:hAnsi="Times New Roman" w:cs="Times New Roman"/>
+          <w:lang w:val="en-GB"/>
+        </w:rPr>
+        <w:t>Another way to improve the security of the data is by carrying out data integrity checks. To ensure that the data was not messed with during transfer, we must check the integrity of the data once it is received by the server. We can do this by using cryptographic hashes. When the data is hashed using a hash function, a hash value is produced. This value will be sent with the data to the server so that the server can compare the received hash value with the one that it gets from carrying out the hash function itself. If the hash values match, then the data has not been messed with, otherwise, the data isn’t the same as what was originally sent.</w:t>
+      </w:r>
+    </w:p>
+    <w:p>
+      <w:pPr>
+        <w:rPr>
+          <w:rFonts w:ascii="Times New Roman" w:hAnsi="Times New Roman" w:cs="Times New Roman"/>
+          <w:lang w:val="en-GB"/>
+        </w:rPr>
+      </w:pPr>
+      <w:r>
+        <w:rPr>
+          <w:rFonts w:ascii="Times New Roman" w:hAnsi="Times New Roman" w:cs="Times New Roman"/>
+          <w:lang w:val="en-GB"/>
+        </w:rPr>
+        <w:t>Finally, we will make use of tokens during data transfer for authentication reasons. Tokens are important for authenticating the users who will be carrying out these data transfers. By using tokens, we can ensure that the user has appropriate permissions to carry out what they are trying to do as well as determine if they are a valid user or not. If the token hasn’t expired and is has been verified, then the action relating to data transfer will be performed.</w:t>
+      </w:r>
     </w:p>
     <w:sectPr>
       <w:pgSz w:w="11906" w:h="16838"/>

</xml_diff>

<commit_message>
Documented how we will keep the data secure while in storage
</commit_message>
<xml_diff>
--- a/Wristband Air Quality Project Documentation.docx
+++ b/Wristband Air Quality Project Documentation.docx
@@ -692,6 +692,109 @@
           <w:lang w:val="en-GB"/>
         </w:rPr>
         <w:t>Finally, we will make use of tokens during data transfer for authentication reasons. Tokens are important for authenticating the users who will be carrying out these data transfers. By using tokens, we can ensure that the user has appropriate permissions to carry out what they are trying to do as well as determine if they are a valid user or not. If the token hasn’t expired and is has been verified, then the action relating to data transfer will be performed.</w:t>
+      </w:r>
+    </w:p>
+    <w:p>
+      <w:pPr>
+        <w:rPr>
+          <w:rFonts w:ascii="Times New Roman" w:hAnsi="Times New Roman" w:cs="Times New Roman"/>
+          <w:lang w:val="en-GB"/>
+        </w:rPr>
+      </w:pPr>
+    </w:p>
+    <w:p>
+      <w:pPr>
+        <w:rPr>
+          <w:rFonts w:ascii="Times New Roman" w:hAnsi="Times New Roman" w:cs="Times New Roman"/>
+          <w:b/>
+          <w:bCs/>
+          <w:lang w:val="en-GB"/>
+        </w:rPr>
+      </w:pPr>
+      <w:r>
+        <w:rPr>
+          <w:rFonts w:ascii="Times New Roman" w:hAnsi="Times New Roman" w:cs="Times New Roman"/>
+          <w:b/>
+          <w:bCs/>
+          <w:lang w:val="en-GB"/>
+        </w:rPr>
+        <w:t>Data in storage:</w:t>
+      </w:r>
+    </w:p>
+    <w:p>
+      <w:pPr>
+        <w:rPr>
+          <w:rFonts w:ascii="Times New Roman" w:hAnsi="Times New Roman" w:cs="Times New Roman"/>
+          <w:lang w:val="en-GB"/>
+        </w:rPr>
+      </w:pPr>
+      <w:r>
+        <w:rPr>
+          <w:rFonts w:ascii="Times New Roman" w:hAnsi="Times New Roman" w:cs="Times New Roman"/>
+          <w:lang w:val="en-GB"/>
+        </w:rPr>
+        <w:t xml:space="preserve">While in storage, we will be encrypting data to make it more secure. It’s important that we encrypt personal data such as emails and passwords as we don’t want such information to end up leaked or </w:t>
+      </w:r>
+      <w:r>
+        <w:rPr>
+          <w:rFonts w:ascii="Times New Roman" w:hAnsi="Times New Roman" w:cs="Times New Roman"/>
+          <w:lang w:val="en-GB"/>
+        </w:rPr>
+        <w:lastRenderedPageBreak/>
+        <w:t xml:space="preserve">stolen. Other than specifically encrypting, we can keep some of the data secure using methods such as password hashing and salting. </w:t>
+      </w:r>
+    </w:p>
+    <w:p>
+      <w:pPr>
+        <w:rPr>
+          <w:rFonts w:ascii="Times New Roman" w:hAnsi="Times New Roman" w:cs="Times New Roman"/>
+          <w:lang w:val="en-GB"/>
+        </w:rPr>
+      </w:pPr>
+      <w:r>
+        <w:rPr>
+          <w:rFonts w:ascii="Times New Roman" w:hAnsi="Times New Roman" w:cs="Times New Roman"/>
+          <w:lang w:val="en-GB"/>
+        </w:rPr>
+        <w:t xml:space="preserve">Another way of keeping the data safe while in storage is by enforcing strict access control. By using access control, we only allow certain authenticated users access to the data and decide which of these users will be </w:t>
+      </w:r>
+      <w:r>
+        <w:rPr>
+          <w:rFonts w:ascii="Times New Roman" w:hAnsi="Times New Roman" w:cs="Times New Roman"/>
+          <w:lang w:val="en-GB"/>
+        </w:rPr>
+        <w:t>able to modify this data. We will only allow each user the exact permissions that they will need to carry out their task and nothing more than that. We will be basing the access control on user roles so that each user has the appropriate permissions for their role and responsibilities.</w:t>
+      </w:r>
+    </w:p>
+    <w:p>
+      <w:pPr>
+        <w:rPr>
+          <w:rFonts w:ascii="Times New Roman" w:hAnsi="Times New Roman" w:cs="Times New Roman"/>
+          <w:lang w:val="en-GB"/>
+        </w:rPr>
+      </w:pPr>
+      <w:r>
+        <w:rPr>
+          <w:rFonts w:ascii="Times New Roman" w:hAnsi="Times New Roman" w:cs="Times New Roman"/>
+          <w:lang w:val="en-GB"/>
+        </w:rPr>
+        <w:t xml:space="preserve">We will also be backing up the data frequently to ensure that we maintain data integrity. There is always a chance that data can become corrupted, or a problem will arise with </w:t>
+      </w:r>
+      <w:proofErr w:type="gramStart"/>
+      <w:r>
+        <w:rPr>
+          <w:rFonts w:ascii="Times New Roman" w:hAnsi="Times New Roman" w:cs="Times New Roman"/>
+          <w:lang w:val="en-GB"/>
+        </w:rPr>
+        <w:t>it</w:t>
+      </w:r>
+      <w:proofErr w:type="gramEnd"/>
+      <w:r>
+        <w:rPr>
+          <w:rFonts w:ascii="Times New Roman" w:hAnsi="Times New Roman" w:cs="Times New Roman"/>
+          <w:lang w:val="en-GB"/>
+        </w:rPr>
+        <w:t xml:space="preserve"> and we want to have a solution for this. By backing up the data, we will easily be able to restore it when something like this happens. This will make data recovery easier and will stop us from losing data in these events while also improving the integrity of the data.</w:t>
       </w:r>
     </w:p>
     <w:sectPr>

</xml_diff>

<commit_message>
Explained Home Page and Menu
</commit_message>
<xml_diff>
--- a/Wristband Air Quality Project Documentation.docx
+++ b/Wristband Air Quality Project Documentation.docx
@@ -580,23 +580,7 @@
           <w:rFonts w:ascii="Times New Roman" w:hAnsi="Times New Roman" w:cs="Times New Roman"/>
           <w:lang w:val="en-GB"/>
         </w:rPr>
-        <w:t xml:space="preserve"> As well as this, the user could wipe all of their data from the device and essentially reset it so that if someone would gain access to it, they </w:t>
-      </w:r>
-      <w:proofErr w:type="gramStart"/>
-      <w:r>
-        <w:rPr>
-          <w:rFonts w:ascii="Times New Roman" w:hAnsi="Times New Roman" w:cs="Times New Roman"/>
-          <w:lang w:val="en-GB"/>
-        </w:rPr>
-        <w:t>wouldn’t</w:t>
-      </w:r>
-      <w:proofErr w:type="gramEnd"/>
-      <w:r>
-        <w:rPr>
-          <w:rFonts w:ascii="Times New Roman" w:hAnsi="Times New Roman" w:cs="Times New Roman"/>
-          <w:lang w:val="en-GB"/>
-        </w:rPr>
-        <w:t xml:space="preserve"> be able to see any of their data.</w:t>
+        <w:t xml:space="preserve"> As well as this, the user could wipe all of their data from the device and essentially reset it so that if someone would gain access to it, they wouldn’t be able to see any of their data.</w:t>
       </w:r>
     </w:p>
     <w:p>
@@ -647,15 +631,13 @@
         </w:rPr>
         <w:t xml:space="preserve"> We have decided to use this specific algorithm as it is considered </w:t>
       </w:r>
-      <w:proofErr w:type="gramStart"/>
-      <w:r>
-        <w:rPr>
-          <w:rFonts w:ascii="Times New Roman" w:hAnsi="Times New Roman" w:cs="Times New Roman"/>
-          <w:lang w:val="en-GB"/>
-        </w:rPr>
-        <w:t>to be highly</w:t>
-      </w:r>
-      <w:proofErr w:type="gramEnd"/>
+      <w:r>
+        <w:rPr>
+          <w:rFonts w:ascii="Times New Roman" w:hAnsi="Times New Roman" w:cs="Times New Roman"/>
+          <w:lang w:val="en-GB"/>
+        </w:rPr>
+        <w:t>highly</w:t>
+      </w:r>
       <w:r>
         <w:rPr>
           <w:rFonts w:ascii="Times New Roman" w:hAnsi="Times New Roman" w:cs="Times New Roman"/>
@@ -778,218 +760,196 @@
           <w:rFonts w:ascii="Times New Roman" w:hAnsi="Times New Roman" w:cs="Times New Roman"/>
           <w:lang w:val="en-GB"/>
         </w:rPr>
-        <w:t xml:space="preserve">We will also be backing up the data frequently to ensure that we maintain data integrity. There is always a chance that data </w:t>
+        <w:t>We will also be backing up the data frequently to ensure that we maintain data integrity. There is always a chance that data can become corrupted, or a problem will arise with it and we want to have a solution for this. By backing up the data, we will easily be able to restore it when something like this happens. This will make data recovery easier and will stop us from losing data in these events while also improving the integrity of the data.</w:t>
+      </w:r>
+    </w:p>
+    <w:p>
+      <w:pPr>
+        <w:rPr>
+          <w:rFonts w:ascii="Times New Roman" w:hAnsi="Times New Roman" w:cs="Times New Roman"/>
+          <w:lang w:val="en-GB"/>
+        </w:rPr>
+      </w:pPr>
+    </w:p>
+    <w:p>
+      <w:pPr>
+        <w:jc w:val="center"/>
+        <w:rPr>
+          <w:rFonts w:ascii="Times New Roman" w:hAnsi="Times New Roman" w:cs="Times New Roman"/>
+          <w:b/>
+          <w:bCs/>
+          <w:sz w:val="24"/>
+          <w:lang w:val="en-GB"/>
+        </w:rPr>
+      </w:pPr>
+      <w:r>
+        <w:rPr>
+          <w:rFonts w:ascii="Times New Roman" w:hAnsi="Times New Roman" w:cs="Times New Roman"/>
+          <w:b/>
+          <w:bCs/>
+          <w:sz w:val="24"/>
+          <w:lang w:val="en-GB"/>
+        </w:rPr>
+        <w:t>UI, User and testing</w:t>
+      </w:r>
+    </w:p>
+    <w:p>
+      <w:pPr>
+        <w:rPr>
+          <w:rFonts w:ascii="Times New Roman" w:hAnsi="Times New Roman" w:cs="Times New Roman"/>
+          <w:b/>
+          <w:bCs/>
+          <w:lang w:val="en-GB"/>
+        </w:rPr>
+      </w:pPr>
+      <w:r>
+        <w:rPr>
+          <w:rFonts w:ascii="Times New Roman" w:hAnsi="Times New Roman" w:cs="Times New Roman"/>
+          <w:b/>
+          <w:bCs/>
+          <w:lang w:val="en-GB"/>
+        </w:rPr>
+        <w:t>Registration &amp; Login:</w:t>
+      </w:r>
+    </w:p>
+    <w:p>
+      <w:pPr>
+        <w:rPr>
+          <w:rFonts w:ascii="Times New Roman" w:hAnsi="Times New Roman" w:cs="Times New Roman"/>
+          <w:bCs/>
+          <w:lang w:val="en-GB"/>
+        </w:rPr>
+      </w:pPr>
+      <w:r>
+        <w:rPr>
+          <w:rFonts w:ascii="Times New Roman" w:hAnsi="Times New Roman" w:cs="Times New Roman"/>
+          <w:bCs/>
+          <w:lang w:val="en-GB"/>
+        </w:rPr>
+        <w:t xml:space="preserve">When a user first opens the </w:t>
+      </w:r>
+      <w:r>
+        <w:rPr>
+          <w:rFonts w:ascii="Times New Roman" w:hAnsi="Times New Roman" w:cs="Times New Roman"/>
+          <w:bCs/>
+          <w:lang w:val="en-GB"/>
+        </w:rPr>
+        <w:t>application,</w:t>
+      </w:r>
+      <w:r>
+        <w:rPr>
+          <w:rFonts w:ascii="Times New Roman" w:hAnsi="Times New Roman" w:cs="Times New Roman"/>
+          <w:bCs/>
+          <w:lang w:val="en-GB"/>
+        </w:rPr>
+        <w:t xml:space="preserve"> they will be presented with the log in page.</w:t>
+      </w:r>
+      <w:r>
+        <w:rPr>
+          <w:rFonts w:ascii="Times New Roman" w:hAnsi="Times New Roman" w:cs="Times New Roman"/>
+          <w:bCs/>
+          <w:lang w:val="en-GB"/>
+        </w:rPr>
+        <w:t xml:space="preserve"> If the user has an account and knows their password then they can simply input their details and click the ‘LOGIN’ button, which will take them to the main functionality of the app.</w:t>
+      </w:r>
+    </w:p>
+    <w:p>
+      <w:pPr>
+        <w:rPr>
+          <w:rFonts w:ascii="Times New Roman" w:hAnsi="Times New Roman" w:cs="Times New Roman"/>
+          <w:bCs/>
+          <w:lang w:val="en-GB"/>
+        </w:rPr>
+      </w:pPr>
+      <w:r>
+        <w:rPr>
+          <w:rFonts w:ascii="Times New Roman" w:hAnsi="Times New Roman" w:cs="Times New Roman"/>
+          <w:bCs/>
+          <w:lang w:val="en-GB"/>
+        </w:rPr>
+        <w:t xml:space="preserve"> If it is there first time using the app they will need to create an account, they can do this by clicking the ‘Sign Up’ button at the bottom of the page.</w:t>
+      </w:r>
+      <w:r>
+        <w:rPr>
+          <w:rFonts w:ascii="Times New Roman" w:hAnsi="Times New Roman" w:cs="Times New Roman"/>
+          <w:bCs/>
+          <w:lang w:val="en-GB"/>
+        </w:rPr>
+        <w:t xml:space="preserve"> Doing t</w:t>
+      </w:r>
+      <w:r>
+        <w:rPr>
+          <w:rFonts w:ascii="Times New Roman" w:hAnsi="Times New Roman" w:cs="Times New Roman"/>
+          <w:bCs/>
+          <w:lang w:val="en-GB"/>
+        </w:rPr>
+        <w:t xml:space="preserve">his will take them to the </w:t>
+      </w:r>
+      <w:r>
+        <w:rPr>
+          <w:rFonts w:ascii="Times New Roman" w:hAnsi="Times New Roman" w:cs="Times New Roman"/>
+          <w:bCs/>
+          <w:lang w:val="en-GB"/>
+        </w:rPr>
+        <w:t>Create Account page where they can fill in their personal details and then submit them using the ‘Register’ button.</w:t>
+      </w:r>
+    </w:p>
+    <w:p>
+      <w:pPr>
+        <w:rPr>
+          <w:rFonts w:ascii="Times New Roman" w:hAnsi="Times New Roman" w:cs="Times New Roman"/>
+          <w:bCs/>
+          <w:lang w:val="en-GB"/>
+        </w:rPr>
+      </w:pPr>
+      <w:r>
+        <w:rPr>
+          <w:rFonts w:ascii="Times New Roman" w:hAnsi="Times New Roman" w:cs="Times New Roman"/>
+          <w:bCs/>
+          <w:lang w:val="en-GB"/>
+        </w:rPr>
+        <w:t xml:space="preserve">The buttons on these pages are easy for the user to understand they are clickable by making them blue. The icons to the left when entering details will be helpful to make it obvious what needs to </w:t>
       </w:r>
       <w:proofErr w:type="gramStart"/>
       <w:r>
         <w:rPr>
           <w:rFonts w:ascii="Times New Roman" w:hAnsi="Times New Roman" w:cs="Times New Roman"/>
-          <w:lang w:val="en-GB"/>
-        </w:rPr>
-        <w:t>can become corrupted</w:t>
+          <w:bCs/>
+          <w:lang w:val="en-GB"/>
+        </w:rPr>
+        <w:t>be input</w:t>
       </w:r>
       <w:proofErr w:type="gramEnd"/>
       <w:r>
         <w:rPr>
           <w:rFonts w:ascii="Times New Roman" w:hAnsi="Times New Roman" w:cs="Times New Roman"/>
-          <w:lang w:val="en-GB"/>
-        </w:rPr>
-        <w:t>, or a problem will arise with it and we want to have a solution for this. By backing up the data, we will easily be able to restore it when something like this happens. This will make data recovery easier and will stop us from losing data in these events while also improving the integrity of the data.</w:t>
-      </w:r>
-    </w:p>
-    <w:p>
-      <w:pPr>
-        <w:rPr>
-          <w:rFonts w:ascii="Times New Roman" w:hAnsi="Times New Roman" w:cs="Times New Roman"/>
-          <w:lang w:val="en-GB"/>
-        </w:rPr>
-      </w:pPr>
-    </w:p>
-    <w:p>
-      <w:pPr>
-        <w:jc w:val="center"/>
-        <w:rPr>
-          <w:rFonts w:ascii="Times New Roman" w:hAnsi="Times New Roman" w:cs="Times New Roman"/>
-          <w:b/>
-          <w:bCs/>
-          <w:sz w:val="24"/>
-          <w:lang w:val="en-GB"/>
-        </w:rPr>
-      </w:pPr>
-      <w:r>
-        <w:rPr>
-          <w:rFonts w:ascii="Times New Roman" w:hAnsi="Times New Roman" w:cs="Times New Roman"/>
-          <w:b/>
-          <w:bCs/>
-          <w:sz w:val="24"/>
-          <w:lang w:val="en-GB"/>
-        </w:rPr>
-        <w:t>UI, User and testing</w:t>
-      </w:r>
-    </w:p>
-    <w:p>
-      <w:pPr>
-        <w:rPr>
-          <w:rFonts w:ascii="Times New Roman" w:hAnsi="Times New Roman" w:cs="Times New Roman"/>
-          <w:b/>
-          <w:bCs/>
-          <w:lang w:val="en-GB"/>
-        </w:rPr>
-      </w:pPr>
-      <w:r>
-        <w:rPr>
-          <w:rFonts w:ascii="Times New Roman" w:hAnsi="Times New Roman" w:cs="Times New Roman"/>
-          <w:b/>
-          <w:bCs/>
-          <w:lang w:val="en-GB"/>
-        </w:rPr>
-        <w:t>Registration &amp; Login:</w:t>
-      </w:r>
-    </w:p>
-    <w:p>
-      <w:pPr>
-        <w:rPr>
-          <w:rFonts w:ascii="Times New Roman" w:hAnsi="Times New Roman" w:cs="Times New Roman"/>
-          <w:bCs/>
-          <w:lang w:val="en-GB"/>
-        </w:rPr>
-      </w:pPr>
-      <w:r>
-        <w:rPr>
-          <w:rFonts w:ascii="Times New Roman" w:hAnsi="Times New Roman" w:cs="Times New Roman"/>
-          <w:bCs/>
-          <w:lang w:val="en-GB"/>
-        </w:rPr>
-        <w:t xml:space="preserve">When a user first opens the </w:t>
-      </w:r>
-      <w:r>
-        <w:rPr>
-          <w:rFonts w:ascii="Times New Roman" w:hAnsi="Times New Roman" w:cs="Times New Roman"/>
-          <w:bCs/>
-          <w:lang w:val="en-GB"/>
-        </w:rPr>
-        <w:t>application,</w:t>
-      </w:r>
-      <w:r>
-        <w:rPr>
-          <w:rFonts w:ascii="Times New Roman" w:hAnsi="Times New Roman" w:cs="Times New Roman"/>
-          <w:bCs/>
-          <w:lang w:val="en-GB"/>
-        </w:rPr>
-        <w:t xml:space="preserve"> they </w:t>
-      </w:r>
-      <w:proofErr w:type="gramStart"/>
-      <w:r>
-        <w:rPr>
-          <w:rFonts w:ascii="Times New Roman" w:hAnsi="Times New Roman" w:cs="Times New Roman"/>
-          <w:bCs/>
-          <w:lang w:val="en-GB"/>
-        </w:rPr>
-        <w:t>will be presented</w:t>
-      </w:r>
-      <w:proofErr w:type="gramEnd"/>
-      <w:r>
-        <w:rPr>
-          <w:rFonts w:ascii="Times New Roman" w:hAnsi="Times New Roman" w:cs="Times New Roman"/>
-          <w:bCs/>
-          <w:lang w:val="en-GB"/>
-        </w:rPr>
-        <w:t xml:space="preserve"> with the log in page.</w:t>
-      </w:r>
-      <w:r>
-        <w:rPr>
-          <w:rFonts w:ascii="Times New Roman" w:hAnsi="Times New Roman" w:cs="Times New Roman"/>
-          <w:bCs/>
-          <w:lang w:val="en-GB"/>
-        </w:rPr>
-        <w:t xml:space="preserve"> </w:t>
-      </w:r>
-      <w:r>
-        <w:rPr>
-          <w:rFonts w:ascii="Times New Roman" w:hAnsi="Times New Roman" w:cs="Times New Roman"/>
-          <w:bCs/>
-          <w:lang w:val="en-GB"/>
-        </w:rPr>
-        <w:t xml:space="preserve">If the user has an account and knows their password then they can simply input their details and click the ‘LOGIN’ </w:t>
-      </w:r>
-      <w:r>
-        <w:rPr>
-          <w:rFonts w:ascii="Times New Roman" w:hAnsi="Times New Roman" w:cs="Times New Roman"/>
-          <w:bCs/>
-          <w:lang w:val="en-GB"/>
-        </w:rPr>
-        <w:t>button, which</w:t>
-      </w:r>
-      <w:r>
-        <w:rPr>
-          <w:rFonts w:ascii="Times New Roman" w:hAnsi="Times New Roman" w:cs="Times New Roman"/>
-          <w:bCs/>
-          <w:lang w:val="en-GB"/>
-        </w:rPr>
-        <w:t xml:space="preserve"> will take them to the main functionality of the app.</w:t>
-      </w:r>
-    </w:p>
-    <w:p>
-      <w:pPr>
-        <w:rPr>
-          <w:rFonts w:ascii="Times New Roman" w:hAnsi="Times New Roman" w:cs="Times New Roman"/>
-          <w:bCs/>
-          <w:lang w:val="en-GB"/>
-        </w:rPr>
-      </w:pPr>
-      <w:r>
-        <w:rPr>
-          <w:rFonts w:ascii="Times New Roman" w:hAnsi="Times New Roman" w:cs="Times New Roman"/>
-          <w:bCs/>
-          <w:lang w:val="en-GB"/>
-        </w:rPr>
-        <w:t xml:space="preserve"> If it is there first time using the app they will need to create an account, they can do this by clicking the ‘Sign Up’ button at the bottom of the page.</w:t>
-      </w:r>
-      <w:r>
-        <w:rPr>
-          <w:rFonts w:ascii="Times New Roman" w:hAnsi="Times New Roman" w:cs="Times New Roman"/>
-          <w:bCs/>
-          <w:lang w:val="en-GB"/>
-        </w:rPr>
-        <w:t xml:space="preserve"> Doing t</w:t>
-      </w:r>
-      <w:r>
-        <w:rPr>
-          <w:rFonts w:ascii="Times New Roman" w:hAnsi="Times New Roman" w:cs="Times New Roman"/>
-          <w:bCs/>
-          <w:lang w:val="en-GB"/>
-        </w:rPr>
-        <w:t xml:space="preserve">his will take them to the </w:t>
-      </w:r>
-      <w:r>
-        <w:rPr>
-          <w:rFonts w:ascii="Times New Roman" w:hAnsi="Times New Roman" w:cs="Times New Roman"/>
-          <w:bCs/>
-          <w:lang w:val="en-GB"/>
-        </w:rPr>
-        <w:t>Create Account page where they can fill in their personal details and then submit them using the ‘Register’ button.</w:t>
-      </w:r>
-    </w:p>
-    <w:p>
-      <w:pPr>
-        <w:jc w:val="center"/>
-        <w:rPr>
-          <w:rFonts w:ascii="Times New Roman" w:hAnsi="Times New Roman" w:cs="Times New Roman"/>
-          <w:bCs/>
-          <w:lang w:val="en-GB"/>
-        </w:rPr>
-      </w:pPr>
-      <w:r>
-        <w:rPr>
-          <w:rFonts w:ascii="Times New Roman" w:hAnsi="Times New Roman" w:cs="Times New Roman"/>
-          <w:b/>
-          <w:bCs/>
-          <w:lang w:val="en-GB"/>
+          <w:bCs/>
+          <w:lang w:val="en-GB"/>
+        </w:rPr>
+        <w:t xml:space="preserve"> even if the user does not know English.</w:t>
+      </w:r>
+    </w:p>
+    <w:p>
+      <w:pPr>
+        <w:jc w:val="center"/>
+        <w:rPr>
+          <w:rFonts w:ascii="Times New Roman" w:hAnsi="Times New Roman" w:cs="Times New Roman"/>
+          <w:bCs/>
+          <w:lang w:val="en-GB"/>
+        </w:rPr>
+      </w:pPr>
+      <w:r>
+        <w:rPr>
+          <w:rFonts w:ascii="Times New Roman" w:hAnsi="Times New Roman" w:cs="Times New Roman"/>
+          <w:b/>
+          <w:bCs/>
+          <w:noProof/>
+          <w:lang w:eastAsia="en-IE"/>
         </w:rPr>
         <w:drawing>
-          <wp:inline distT="0" distB="0" distL="0" distR="0" wp14:anchorId="138D66AD" wp14:editId="35910EFD">
-            <wp:extent cx="2448560" cy="4381671"/>
-            <wp:effectExtent l="0" t="0" r="2540" b="0"/>
+          <wp:inline distT="0" distB="0" distL="0" distR="0" wp14:anchorId="138D66AD" wp14:editId="671E3EDA">
+            <wp:extent cx="2103120" cy="3763510"/>
+            <wp:effectExtent l="0" t="0" r="0" b="8890"/>
             <wp:docPr id="2" name="Picture 2"/>
             <wp:cNvGraphicFramePr>
               <a:graphicFrameLocks xmlns:a="http://schemas.openxmlformats.org/drawingml/2006/main" noChangeAspect="1"/>
@@ -1010,7 +970,7 @@
                   <pic:spPr>
                     <a:xfrm>
                       <a:off x="0" y="0"/>
-                      <a:ext cx="2448560" cy="4381671"/>
+                      <a:ext cx="2119536" cy="3792886"/>
                     </a:xfrm>
                     <a:prstGeom prst="rect">
                       <a:avLst/>
@@ -1028,9 +988,9 @@
           <w:lang w:eastAsia="en-IE"/>
         </w:rPr>
         <w:drawing>
-          <wp:inline distT="0" distB="0" distL="0" distR="0" wp14:anchorId="2886D2AB" wp14:editId="4EFF784E">
-            <wp:extent cx="2324100" cy="4376664"/>
-            <wp:effectExtent l="0" t="0" r="0" b="5080"/>
+          <wp:inline distT="0" distB="0" distL="0" distR="0" wp14:anchorId="2886D2AB" wp14:editId="3A83A240">
+            <wp:extent cx="1996440" cy="3759627"/>
+            <wp:effectExtent l="0" t="0" r="3810" b="0"/>
             <wp:docPr id="1" name="Picture 1"/>
             <wp:cNvGraphicFramePr>
               <a:graphicFrameLocks xmlns:a="http://schemas.openxmlformats.org/drawingml/2006/main" noChangeAspect="1"/>
@@ -1051,7 +1011,7 @@
                   <pic:spPr>
                     <a:xfrm>
                       <a:off x="0" y="0"/>
-                      <a:ext cx="2324100" cy="4376664"/>
+                      <a:ext cx="2005179" cy="3776084"/>
                     </a:xfrm>
                     <a:prstGeom prst="rect">
                       <a:avLst/>
@@ -1208,13 +1168,371 @@
     <w:p>
       <w:pPr>
         <w:rPr>
-          <w:b/>
-          <w:noProof/>
-          <w:lang w:eastAsia="en-IE"/>
+          <w:rFonts w:ascii="Times New Roman" w:hAnsi="Times New Roman" w:cs="Times New Roman"/>
+          <w:b/>
+          <w:noProof/>
+          <w:lang w:eastAsia="en-IE"/>
+        </w:rPr>
+      </w:pPr>
+      <w:r>
+        <w:rPr>
+          <w:rFonts w:ascii="Times New Roman" w:hAnsi="Times New Roman" w:cs="Times New Roman"/>
+          <w:b/>
+          <w:noProof/>
+          <w:lang w:eastAsia="en-IE"/>
+        </w:rPr>
+        <w:t>Home Screen</w:t>
+      </w:r>
+      <w:r>
+        <w:rPr>
+          <w:rFonts w:ascii="Times New Roman" w:hAnsi="Times New Roman" w:cs="Times New Roman"/>
+          <w:b/>
+          <w:noProof/>
+          <w:lang w:eastAsia="en-IE"/>
+        </w:rPr>
+        <w:t xml:space="preserve"> &amp; Menu</w:t>
+      </w:r>
+      <w:r>
+        <w:rPr>
+          <w:rFonts w:ascii="Times New Roman" w:hAnsi="Times New Roman" w:cs="Times New Roman"/>
+          <w:b/>
+          <w:noProof/>
+          <w:lang w:eastAsia="en-IE"/>
+        </w:rPr>
+        <w:t>:</w:t>
+      </w:r>
+    </w:p>
+    <w:p>
+      <w:pPr>
+        <w:rPr>
+          <w:rFonts w:ascii="Times New Roman" w:hAnsi="Times New Roman" w:cs="Times New Roman"/>
+          <w:noProof/>
+          <w:lang w:eastAsia="en-IE"/>
+        </w:rPr>
+      </w:pPr>
+      <w:r>
+        <w:rPr>
+          <w:noProof/>
+          <w:lang w:eastAsia="en-IE"/>
+        </w:rPr>
+        <w:drawing>
+          <wp:anchor distT="0" distB="0" distL="114300" distR="114300" simplePos="0" relativeHeight="251659264" behindDoc="0" locked="0" layoutInCell="1" allowOverlap="1" wp14:anchorId="479DE1DB" wp14:editId="1C0EE48D">
+            <wp:simplePos x="0" y="0"/>
+            <wp:positionH relativeFrom="margin">
+              <wp:align>left</wp:align>
+            </wp:positionH>
+            <wp:positionV relativeFrom="paragraph">
+              <wp:posOffset>6985</wp:posOffset>
+            </wp:positionV>
+            <wp:extent cx="1706245" cy="3045460"/>
+            <wp:effectExtent l="0" t="0" r="8255" b="2540"/>
+            <wp:wrapSquare wrapText="bothSides"/>
+            <wp:docPr id="4" name="Picture 4"/>
+            <wp:cNvGraphicFramePr>
+              <a:graphicFrameLocks xmlns:a="http://schemas.openxmlformats.org/drawingml/2006/main" noChangeAspect="1"/>
+            </wp:cNvGraphicFramePr>
+            <a:graphic xmlns:a="http://schemas.openxmlformats.org/drawingml/2006/main">
+              <a:graphicData uri="http://schemas.openxmlformats.org/drawingml/2006/picture">
+                <pic:pic xmlns:pic="http://schemas.openxmlformats.org/drawingml/2006/picture">
+                  <pic:nvPicPr>
+                    <pic:cNvPr id="1" name=""/>
+                    <pic:cNvPicPr/>
+                  </pic:nvPicPr>
+                  <pic:blipFill>
+                    <a:blip r:embed="rId8" cstate="print">
+                      <a:extLst>
+                        <a:ext uri="{28A0092B-C50C-407E-A947-70E740481C1C}">
+                          <a14:useLocalDpi xmlns:a14="http://schemas.microsoft.com/office/drawing/2010/main" val="0"/>
+                        </a:ext>
+                      </a:extLst>
+                    </a:blip>
+                    <a:stretch>
+                      <a:fillRect/>
+                    </a:stretch>
+                  </pic:blipFill>
+                  <pic:spPr>
+                    <a:xfrm>
+                      <a:off x="0" y="0"/>
+                      <a:ext cx="1706245" cy="3045460"/>
+                    </a:xfrm>
+                    <a:prstGeom prst="rect">
+                      <a:avLst/>
+                    </a:prstGeom>
+                  </pic:spPr>
+                </pic:pic>
+              </a:graphicData>
+            </a:graphic>
+          </wp:anchor>
+        </w:drawing>
+      </w:r>
+      <w:r>
+        <w:rPr>
+          <w:rFonts w:ascii="Times New Roman" w:hAnsi="Times New Roman" w:cs="Times New Roman"/>
+          <w:noProof/>
+          <w:lang w:eastAsia="en-IE"/>
+        </w:rPr>
+        <w:t xml:space="preserve">Whenever a user is signed in and opens the app they will be shown the home screen. This page displays all the important data gathered by the wristband device in a neat and clear manner that is easy for any user to understand. At the top there is a circle that fills up with a certain colour depending on how bad the air quality is in the user’s current location. If the air quality is bad it will display red, if </w:t>
+      </w:r>
+      <w:r>
+        <w:rPr>
+          <w:rFonts w:ascii="Times New Roman" w:hAnsi="Times New Roman" w:cs="Times New Roman"/>
+          <w:noProof/>
+          <w:lang w:eastAsia="en-IE"/>
+        </w:rPr>
+        <w:t>i</w:t>
+      </w:r>
+      <w:r>
+        <w:rPr>
+          <w:rFonts w:ascii="Times New Roman" w:hAnsi="Times New Roman" w:cs="Times New Roman"/>
+          <w:noProof/>
+          <w:lang w:eastAsia="en-IE"/>
+        </w:rPr>
+        <w:t xml:space="preserve">t is moderate </w:t>
+      </w:r>
+      <w:r>
+        <w:rPr>
+          <w:rFonts w:ascii="Times New Roman" w:hAnsi="Times New Roman" w:cs="Times New Roman"/>
+          <w:noProof/>
+          <w:lang w:eastAsia="en-IE"/>
+        </w:rPr>
+        <w:t>it will display yellow and if</w:t>
+      </w:r>
+      <w:r>
+        <w:rPr>
+          <w:rFonts w:ascii="Times New Roman" w:hAnsi="Times New Roman" w:cs="Times New Roman"/>
+          <w:noProof/>
+          <w:lang w:eastAsia="en-IE"/>
+        </w:rPr>
+        <w:t xml:space="preserve"> the air is clean it will be green. </w:t>
+      </w:r>
+      <w:r>
+        <w:rPr>
+          <w:rFonts w:ascii="Times New Roman" w:hAnsi="Times New Roman" w:cs="Times New Roman"/>
+          <w:noProof/>
+          <w:lang w:eastAsia="en-IE"/>
+        </w:rPr>
+        <w:t>This colour coding along with the air quality being</w:t>
+      </w:r>
+      <w:r>
+        <w:rPr>
+          <w:rFonts w:ascii="Times New Roman" w:hAnsi="Times New Roman" w:cs="Times New Roman"/>
+          <w:noProof/>
+          <w:lang w:eastAsia="en-IE"/>
+        </w:rPr>
+        <w:t xml:space="preserve"> displayed as a whole number percentage</w:t>
+      </w:r>
+      <w:r>
+        <w:rPr>
+          <w:rFonts w:ascii="Times New Roman" w:hAnsi="Times New Roman" w:cs="Times New Roman"/>
+          <w:noProof/>
+          <w:lang w:eastAsia="en-IE"/>
+        </w:rPr>
+        <w:t xml:space="preserve"> makes it</w:t>
+      </w:r>
+      <w:r>
+        <w:rPr>
+          <w:rFonts w:ascii="Times New Roman" w:hAnsi="Times New Roman" w:cs="Times New Roman"/>
+          <w:noProof/>
+          <w:lang w:eastAsia="en-IE"/>
+        </w:rPr>
+        <w:t xml:space="preserve"> simple for the</w:t>
+      </w:r>
+      <w:r>
+        <w:rPr>
+          <w:rFonts w:ascii="Times New Roman" w:hAnsi="Times New Roman" w:cs="Times New Roman"/>
+          <w:noProof/>
+          <w:lang w:eastAsia="en-IE"/>
+        </w:rPr>
+        <w:t xml:space="preserve"> user</w:t>
+      </w:r>
+      <w:r>
+        <w:rPr>
+          <w:rFonts w:ascii="Times New Roman" w:hAnsi="Times New Roman" w:cs="Times New Roman"/>
+          <w:noProof/>
+          <w:lang w:eastAsia="en-IE"/>
+        </w:rPr>
+        <w:t xml:space="preserve"> to instantly understand if the air quality is bad or not.</w:t>
+      </w:r>
+    </w:p>
+    <w:p>
+      <w:pPr>
+        <w:rPr>
+          <w:rFonts w:ascii="Times New Roman" w:hAnsi="Times New Roman" w:cs="Times New Roman"/>
+          <w:noProof/>
+          <w:lang w:eastAsia="en-IE"/>
+        </w:rPr>
+      </w:pPr>
+      <w:r>
+        <w:rPr>
+          <w:rFonts w:ascii="Times New Roman" w:hAnsi="Times New Roman" w:cs="Times New Roman"/>
+          <w:noProof/>
+          <w:lang w:eastAsia="en-IE"/>
+        </w:rPr>
+        <w:t>Underneath the circle is more technical data such as Particle Matter data and VOC</w:t>
+      </w:r>
+      <w:r>
+        <w:rPr>
+          <w:rFonts w:ascii="Times New Roman" w:hAnsi="Times New Roman" w:cs="Times New Roman"/>
+          <w:noProof/>
+          <w:lang w:eastAsia="en-IE"/>
+        </w:rPr>
+        <w:t xml:space="preserve"> Level. The colour coding on the values of these data means the user does not need to actually know what they mean but can tell if the levels are dangerous or not by the colour being red or orange. The icons also help illustrate what the data is conveying. At the bottom of the page the user can also click to view their </w:t>
+      </w:r>
+      <w:r>
+        <w:rPr>
+          <w:rFonts w:ascii="Times New Roman" w:hAnsi="Times New Roman" w:cs="Times New Roman"/>
+          <w:noProof/>
+          <w:lang w:eastAsia="en-IE"/>
+        </w:rPr>
+        <w:t>location on a map.</w:t>
+      </w:r>
+    </w:p>
+    <w:p>
+      <w:pPr>
+        <w:rPr>
+          <w:noProof/>
+          <w:lang w:eastAsia="en-IE"/>
+        </w:rPr>
+      </w:pPr>
+      <w:r>
+        <w:rPr>
+          <w:noProof/>
+          <w:lang w:eastAsia="en-IE"/>
+        </w:rPr>
+        <w:drawing>
+          <wp:anchor distT="0" distB="0" distL="114300" distR="114300" simplePos="0" relativeHeight="251660288" behindDoc="0" locked="0" layoutInCell="1" allowOverlap="1" wp14:anchorId="3AFF1B79" wp14:editId="4FF096D9">
+            <wp:simplePos x="0" y="0"/>
+            <wp:positionH relativeFrom="margin">
+              <wp:align>left</wp:align>
+            </wp:positionH>
+            <wp:positionV relativeFrom="paragraph">
+              <wp:posOffset>-51435</wp:posOffset>
+            </wp:positionV>
+            <wp:extent cx="1638739" cy="2804160"/>
+            <wp:effectExtent l="0" t="0" r="0" b="0"/>
+            <wp:wrapSquare wrapText="bothSides"/>
+            <wp:docPr id="5" name="Picture 5"/>
+            <wp:cNvGraphicFramePr>
+              <a:graphicFrameLocks xmlns:a="http://schemas.openxmlformats.org/drawingml/2006/main" noChangeAspect="1"/>
+            </wp:cNvGraphicFramePr>
+            <a:graphic xmlns:a="http://schemas.openxmlformats.org/drawingml/2006/main">
+              <a:graphicData uri="http://schemas.openxmlformats.org/drawingml/2006/picture">
+                <pic:pic xmlns:pic="http://schemas.openxmlformats.org/drawingml/2006/picture">
+                  <pic:nvPicPr>
+                    <pic:cNvPr id="1" name=""/>
+                    <pic:cNvPicPr/>
+                  </pic:nvPicPr>
+                  <pic:blipFill>
+                    <a:blip r:embed="rId9" cstate="print">
+                      <a:extLst>
+                        <a:ext uri="{28A0092B-C50C-407E-A947-70E740481C1C}">
+                          <a14:useLocalDpi xmlns:a14="http://schemas.microsoft.com/office/drawing/2010/main" val="0"/>
+                        </a:ext>
+                      </a:extLst>
+                    </a:blip>
+                    <a:stretch>
+                      <a:fillRect/>
+                    </a:stretch>
+                  </pic:blipFill>
+                  <pic:spPr>
+                    <a:xfrm>
+                      <a:off x="0" y="0"/>
+                      <a:ext cx="1638739" cy="2804160"/>
+                    </a:xfrm>
+                    <a:prstGeom prst="rect">
+                      <a:avLst/>
+                    </a:prstGeom>
+                  </pic:spPr>
+                </pic:pic>
+              </a:graphicData>
+            </a:graphic>
+            <wp14:sizeRelH relativeFrom="margin">
+              <wp14:pctWidth>0</wp14:pctWidth>
+            </wp14:sizeRelH>
+            <wp14:sizeRelV relativeFrom="margin">
+              <wp14:pctHeight>0</wp14:pctHeight>
+            </wp14:sizeRelV>
+          </wp:anchor>
+        </w:drawing>
+      </w:r>
+      <w:r>
+        <w:rPr>
+          <w:noProof/>
+          <w:lang w:eastAsia="en-IE"/>
+        </w:rPr>
+        <w:t xml:space="preserve"> </w:t>
+      </w:r>
+    </w:p>
+    <w:p>
+      <w:pPr>
+        <w:rPr>
+          <w:noProof/>
+          <w:lang w:eastAsia="en-IE"/>
+        </w:rPr>
+      </w:pPr>
+      <w:r>
+        <w:rPr>
+          <w:rFonts w:ascii="Times New Roman" w:hAnsi="Times New Roman" w:cs="Times New Roman"/>
+          <w:noProof/>
+          <w:lang w:eastAsia="en-IE"/>
+        </w:rPr>
+        <w:t>In the top left of the app there is a menu beutton, this is displayed on all main pages of the app. The hamburger menu icon is a uiversaly understood so any user will know what the button is for. When clicked a dropdown menu will appear with a list of the different pages on the app, this allows the user to quickly switch between different pages for all their information.</w:t>
+      </w:r>
+    </w:p>
+    <w:p>
+      <w:pPr>
+        <w:jc w:val="center"/>
+        <w:rPr>
+          <w:noProof/>
+          <w:lang w:eastAsia="en-IE"/>
+        </w:rPr>
+      </w:pPr>
+    </w:p>
+    <w:p>
+      <w:pPr>
+        <w:rPr>
+          <w:rFonts w:ascii="Times New Roman" w:hAnsi="Times New Roman" w:cs="Times New Roman"/>
+          <w:b/>
+          <w:lang w:val="en-GB"/>
+        </w:rPr>
+      </w:pPr>
+      <w:r>
+        <w:rPr>
+          <w:rFonts w:ascii="Times New Roman" w:hAnsi="Times New Roman" w:cs="Times New Roman"/>
+          <w:b/>
+          <w:lang w:val="en-GB"/>
+        </w:rPr>
+        <w:t xml:space="preserve">  </w:t>
+      </w:r>
+    </w:p>
+    <w:p>
+      <w:pPr>
+        <w:rPr>
+          <w:rFonts w:ascii="Times New Roman" w:hAnsi="Times New Roman" w:cs="Times New Roman"/>
+          <w:b/>
+          <w:lang w:val="en-GB"/>
         </w:rPr>
       </w:pPr>
       <w:bookmarkStart w:id="0" w:name="_GoBack"/>
       <w:bookmarkEnd w:id="0"/>
+    </w:p>
+    <w:p>
+      <w:pPr>
+        <w:rPr>
+          <w:rFonts w:ascii="Times New Roman" w:hAnsi="Times New Roman" w:cs="Times New Roman"/>
+          <w:b/>
+          <w:lang w:val="en-GB"/>
+        </w:rPr>
+      </w:pPr>
+    </w:p>
+    <w:p>
+      <w:pPr>
+        <w:rPr>
+          <w:rFonts w:ascii="Times New Roman" w:hAnsi="Times New Roman" w:cs="Times New Roman"/>
+          <w:b/>
+          <w:lang w:val="en-GB"/>
+        </w:rPr>
+      </w:pPr>
     </w:p>
     <w:p>
       <w:pPr>

</xml_diff>

<commit_message>
Explained Location and History pages
</commit_message>
<xml_diff>
--- a/Wristband Air Quality Project Documentation.docx
+++ b/Wristband Air Quality Project Documentation.docx
@@ -1513,35 +1513,485 @@
           <w:lang w:val="en-GB"/>
         </w:rPr>
       </w:pPr>
+    </w:p>
+    <w:p>
+      <w:pPr>
+        <w:rPr>
+          <w:rFonts w:ascii="Times New Roman" w:hAnsi="Times New Roman" w:cs="Times New Roman"/>
+          <w:b/>
+          <w:lang w:val="en-GB"/>
+        </w:rPr>
+      </w:pPr>
+    </w:p>
+    <w:p>
+      <w:pPr>
+        <w:rPr>
+          <w:rFonts w:ascii="Times New Roman" w:hAnsi="Times New Roman" w:cs="Times New Roman"/>
+          <w:b/>
+          <w:lang w:val="en-GB"/>
+        </w:rPr>
+      </w:pPr>
+    </w:p>
+    <w:p>
+      <w:pPr>
+        <w:rPr>
+          <w:rFonts w:ascii="Times New Roman" w:hAnsi="Times New Roman" w:cs="Times New Roman"/>
+          <w:b/>
+          <w:lang w:val="en-GB"/>
+        </w:rPr>
+      </w:pPr>
+      <w:r>
+        <w:rPr>
+          <w:rFonts w:ascii="Times New Roman" w:hAnsi="Times New Roman" w:cs="Times New Roman"/>
+          <w:b/>
+          <w:lang w:val="en-GB"/>
+        </w:rPr>
+        <w:lastRenderedPageBreak/>
+        <w:drawing>
+          <wp:anchor distT="0" distB="0" distL="114300" distR="114300" simplePos="0" relativeHeight="251661312" behindDoc="0" locked="0" layoutInCell="1" allowOverlap="1" wp14:anchorId="191B6113" wp14:editId="2131A668">
+            <wp:simplePos x="0" y="0"/>
+            <wp:positionH relativeFrom="margin">
+              <wp:align>left</wp:align>
+            </wp:positionH>
+            <wp:positionV relativeFrom="paragraph">
+              <wp:posOffset>273685</wp:posOffset>
+            </wp:positionV>
+            <wp:extent cx="2049780" cy="3636645"/>
+            <wp:effectExtent l="0" t="0" r="7620" b="1905"/>
+            <wp:wrapSquare wrapText="bothSides"/>
+            <wp:docPr id="6" name="Picture 6"/>
+            <wp:cNvGraphicFramePr>
+              <a:graphicFrameLocks xmlns:a="http://schemas.openxmlformats.org/drawingml/2006/main" noChangeAspect="1"/>
+            </wp:cNvGraphicFramePr>
+            <a:graphic xmlns:a="http://schemas.openxmlformats.org/drawingml/2006/main">
+              <a:graphicData uri="http://schemas.openxmlformats.org/drawingml/2006/picture">
+                <pic:pic xmlns:pic="http://schemas.openxmlformats.org/drawingml/2006/picture">
+                  <pic:nvPicPr>
+                    <pic:cNvPr id="1" name=""/>
+                    <pic:cNvPicPr/>
+                  </pic:nvPicPr>
+                  <pic:blipFill>
+                    <a:blip r:embed="rId10" cstate="print">
+                      <a:extLst>
+                        <a:ext uri="{28A0092B-C50C-407E-A947-70E740481C1C}">
+                          <a14:useLocalDpi xmlns:a14="http://schemas.microsoft.com/office/drawing/2010/main" val="0"/>
+                        </a:ext>
+                      </a:extLst>
+                    </a:blip>
+                    <a:stretch>
+                      <a:fillRect/>
+                    </a:stretch>
+                  </pic:blipFill>
+                  <pic:spPr>
+                    <a:xfrm>
+                      <a:off x="0" y="0"/>
+                      <a:ext cx="2049780" cy="3636645"/>
+                    </a:xfrm>
+                    <a:prstGeom prst="rect">
+                      <a:avLst/>
+                    </a:prstGeom>
+                  </pic:spPr>
+                </pic:pic>
+              </a:graphicData>
+            </a:graphic>
+            <wp14:sizeRelH relativeFrom="margin">
+              <wp14:pctWidth>0</wp14:pctWidth>
+            </wp14:sizeRelH>
+            <wp14:sizeRelV relativeFrom="margin">
+              <wp14:pctHeight>0</wp14:pctHeight>
+            </wp14:sizeRelV>
+          </wp:anchor>
+        </w:drawing>
+      </w:r>
+      <w:r>
+        <w:rPr>
+          <w:rFonts w:ascii="Times New Roman" w:hAnsi="Times New Roman" w:cs="Times New Roman"/>
+          <w:b/>
+          <w:lang w:val="en-GB"/>
+        </w:rPr>
+        <w:t>Location &amp; History:</w:t>
+      </w:r>
+    </w:p>
+    <w:p>
+      <w:pPr>
+        <w:rPr>
+          <w:rFonts w:ascii="Times New Roman" w:hAnsi="Times New Roman" w:cs="Times New Roman"/>
+          <w:lang w:val="en-GB"/>
+        </w:rPr>
+      </w:pPr>
+      <w:r>
+        <w:rPr>
+          <w:rFonts w:ascii="Times New Roman" w:hAnsi="Times New Roman" w:cs="Times New Roman"/>
+          <w:lang w:val="en-GB"/>
+        </w:rPr>
+        <w:t>On the location page, the user is presented with a map of their current location. From here, they can view nearby areas where air quality is at a hazardous level for them. They can tell where they are from the pin on</w:t>
+      </w:r>
+      <w:r>
+        <w:rPr>
+          <w:rFonts w:ascii="Times New Roman" w:hAnsi="Times New Roman" w:cs="Times New Roman"/>
+          <w:lang w:val="en-GB"/>
+        </w:rPr>
+        <w:t xml:space="preserve"> the map and where the hazardous areas are from the red circles, indicating danger. </w:t>
+      </w:r>
+    </w:p>
+    <w:p>
+      <w:pPr>
+        <w:rPr>
+          <w:noProof/>
+          <w:lang w:eastAsia="en-IE"/>
+        </w:rPr>
+      </w:pPr>
+      <w:r>
+        <w:rPr>
+          <w:rFonts w:ascii="Times New Roman" w:hAnsi="Times New Roman" w:cs="Times New Roman"/>
+          <w:lang w:val="en-GB"/>
+        </w:rPr>
+        <w:t>On this page you will also be able to swipe around and zoom out to see a wider area, user’s will be able to plan ahead on what route they take and can avoid the hazardous air quality, when they are for example going for a run or walk.</w:t>
+      </w:r>
+      <w:r>
+        <w:rPr>
+          <w:noProof/>
+          <w:lang w:eastAsia="en-IE"/>
+        </w:rPr>
+        <w:t xml:space="preserve"> </w:t>
+      </w:r>
+    </w:p>
+    <w:p>
+      <w:pPr>
+        <w:rPr>
+          <w:rFonts w:ascii="Times New Roman" w:hAnsi="Times New Roman" w:cs="Times New Roman"/>
+          <w:lang w:val="en-GB"/>
+        </w:rPr>
+      </w:pPr>
+    </w:p>
+    <w:p>
+      <w:pPr>
+        <w:rPr>
+          <w:rFonts w:ascii="Times New Roman" w:hAnsi="Times New Roman" w:cs="Times New Roman"/>
+          <w:lang w:val="en-GB"/>
+        </w:rPr>
+      </w:pPr>
+    </w:p>
+    <w:p>
+      <w:pPr>
+        <w:rPr>
+          <w:rFonts w:ascii="Times New Roman" w:hAnsi="Times New Roman" w:cs="Times New Roman"/>
+          <w:lang w:val="en-GB"/>
+        </w:rPr>
+      </w:pPr>
+    </w:p>
+    <w:p>
+      <w:pPr>
+        <w:rPr>
+          <w:rFonts w:ascii="Times New Roman" w:hAnsi="Times New Roman" w:cs="Times New Roman"/>
+          <w:lang w:val="en-GB"/>
+        </w:rPr>
+      </w:pPr>
+    </w:p>
+    <w:p>
+      <w:pPr>
+        <w:rPr>
+          <w:rFonts w:ascii="Times New Roman" w:hAnsi="Times New Roman" w:cs="Times New Roman"/>
+          <w:lang w:val="en-GB"/>
+        </w:rPr>
+      </w:pPr>
+    </w:p>
+    <w:p>
+      <w:pPr>
+        <w:rPr>
+          <w:rFonts w:ascii="Times New Roman" w:hAnsi="Times New Roman" w:cs="Times New Roman"/>
+          <w:lang w:val="en-GB"/>
+        </w:rPr>
+      </w:pPr>
+    </w:p>
+    <w:p>
+      <w:pPr>
+        <w:rPr>
+          <w:rFonts w:ascii="Times New Roman" w:hAnsi="Times New Roman" w:cs="Times New Roman"/>
+          <w:lang w:val="en-GB"/>
+        </w:rPr>
+      </w:pPr>
+    </w:p>
+    <w:p>
+      <w:pPr>
+        <w:rPr>
+          <w:rFonts w:ascii="Times New Roman" w:hAnsi="Times New Roman" w:cs="Times New Roman"/>
+          <w:lang w:val="en-GB"/>
+        </w:rPr>
+      </w:pPr>
+      <w:r>
+        <w:rPr>
+          <w:rFonts w:ascii="Times New Roman" w:hAnsi="Times New Roman" w:cs="Times New Roman"/>
+          <w:lang w:val="en-GB"/>
+        </w:rPr>
+        <w:drawing>
+          <wp:anchor distT="0" distB="0" distL="114300" distR="114300" simplePos="0" relativeHeight="251662336" behindDoc="0" locked="0" layoutInCell="1" allowOverlap="1" wp14:anchorId="4CC66898" wp14:editId="4A1EC6D4">
+            <wp:simplePos x="0" y="0"/>
+            <wp:positionH relativeFrom="margin">
+              <wp:align>left</wp:align>
+            </wp:positionH>
+            <wp:positionV relativeFrom="paragraph">
+              <wp:posOffset>55245</wp:posOffset>
+            </wp:positionV>
+            <wp:extent cx="2712720" cy="4841875"/>
+            <wp:effectExtent l="0" t="0" r="0" b="0"/>
+            <wp:wrapSquare wrapText="bothSides"/>
+            <wp:docPr id="7" name="Picture 7"/>
+            <wp:cNvGraphicFramePr>
+              <a:graphicFrameLocks xmlns:a="http://schemas.openxmlformats.org/drawingml/2006/main" noChangeAspect="1"/>
+            </wp:cNvGraphicFramePr>
+            <a:graphic xmlns:a="http://schemas.openxmlformats.org/drawingml/2006/main">
+              <a:graphicData uri="http://schemas.openxmlformats.org/drawingml/2006/picture">
+                <pic:pic xmlns:pic="http://schemas.openxmlformats.org/drawingml/2006/picture">
+                  <pic:nvPicPr>
+                    <pic:cNvPr id="1" name=""/>
+                    <pic:cNvPicPr/>
+                  </pic:nvPicPr>
+                  <pic:blipFill>
+                    <a:blip r:embed="rId11" cstate="print">
+                      <a:extLst>
+                        <a:ext uri="{28A0092B-C50C-407E-A947-70E740481C1C}">
+                          <a14:useLocalDpi xmlns:a14="http://schemas.microsoft.com/office/drawing/2010/main" val="0"/>
+                        </a:ext>
+                      </a:extLst>
+                    </a:blip>
+                    <a:stretch>
+                      <a:fillRect/>
+                    </a:stretch>
+                  </pic:blipFill>
+                  <pic:spPr>
+                    <a:xfrm>
+                      <a:off x="0" y="0"/>
+                      <a:ext cx="2712720" cy="4841875"/>
+                    </a:xfrm>
+                    <a:prstGeom prst="rect">
+                      <a:avLst/>
+                    </a:prstGeom>
+                  </pic:spPr>
+                </pic:pic>
+              </a:graphicData>
+            </a:graphic>
+            <wp14:sizeRelH relativeFrom="margin">
+              <wp14:pctWidth>0</wp14:pctWidth>
+            </wp14:sizeRelH>
+            <wp14:sizeRelV relativeFrom="margin">
+              <wp14:pctHeight>0</wp14:pctHeight>
+            </wp14:sizeRelV>
+          </wp:anchor>
+        </w:drawing>
+      </w:r>
+      <w:r>
+        <w:rPr>
+          <w:rFonts w:ascii="Times New Roman" w:hAnsi="Times New Roman" w:cs="Times New Roman"/>
+          <w:lang w:val="en-GB"/>
+        </w:rPr>
+        <w:t xml:space="preserve">On the history </w:t>
+      </w:r>
+      <w:r>
+        <w:rPr>
+          <w:rFonts w:ascii="Times New Roman" w:hAnsi="Times New Roman" w:cs="Times New Roman"/>
+          <w:lang w:val="en-GB"/>
+        </w:rPr>
+        <w:t>page,</w:t>
+      </w:r>
+      <w:r>
+        <w:rPr>
+          <w:rFonts w:ascii="Times New Roman" w:hAnsi="Times New Roman" w:cs="Times New Roman"/>
+          <w:lang w:val="en-GB"/>
+        </w:rPr>
+        <w:t xml:space="preserve"> the user will be able to view detailed statistics regarding the data they have collected while wearing their wristband. </w:t>
+      </w:r>
+      <w:proofErr w:type="gramStart"/>
+      <w:r>
+        <w:rPr>
+          <w:rFonts w:ascii="Times New Roman" w:hAnsi="Times New Roman" w:cs="Times New Roman"/>
+          <w:lang w:val="en-GB"/>
+        </w:rPr>
+        <w:t xml:space="preserve">There is a dropdown menu to select the duration </w:t>
+      </w:r>
+      <w:r>
+        <w:rPr>
+          <w:rFonts w:ascii="Times New Roman" w:hAnsi="Times New Roman" w:cs="Times New Roman"/>
+          <w:lang w:val="en-GB"/>
+        </w:rPr>
+        <w:t>of time they want to view data from, such as past week, month or day.</w:t>
+      </w:r>
+      <w:proofErr w:type="gramEnd"/>
+    </w:p>
+    <w:p>
+      <w:pPr>
+        <w:rPr>
+          <w:rFonts w:ascii="Times New Roman" w:hAnsi="Times New Roman" w:cs="Times New Roman"/>
+          <w:lang w:val="en-GB"/>
+        </w:rPr>
+      </w:pPr>
+      <w:r>
+        <w:rPr>
+          <w:rFonts w:ascii="Times New Roman" w:hAnsi="Times New Roman" w:cs="Times New Roman"/>
+          <w:lang w:val="en-GB"/>
+        </w:rPr>
+        <w:t xml:space="preserve">The graph below </w:t>
+      </w:r>
+      <w:proofErr w:type="gramStart"/>
+      <w:r>
+        <w:rPr>
+          <w:rFonts w:ascii="Times New Roman" w:hAnsi="Times New Roman" w:cs="Times New Roman"/>
+          <w:lang w:val="en-GB"/>
+        </w:rPr>
+        <w:t>this displays</w:t>
+      </w:r>
+      <w:proofErr w:type="gramEnd"/>
+      <w:r>
+        <w:rPr>
+          <w:rFonts w:ascii="Times New Roman" w:hAnsi="Times New Roman" w:cs="Times New Roman"/>
+          <w:lang w:val="en-GB"/>
+        </w:rPr>
+        <w:t xml:space="preserve"> the average air quality the user has been exposed to whilst wearing the band over this period of time. On the left of the graph is the percentages of air quality cleanliness and along the bottom are periods in time, in this example we have each day of the week. </w:t>
+      </w:r>
+    </w:p>
+    <w:p>
+      <w:pPr>
+        <w:rPr>
+          <w:rFonts w:ascii="Times New Roman" w:hAnsi="Times New Roman" w:cs="Times New Roman"/>
+          <w:lang w:val="en-GB"/>
+        </w:rPr>
+      </w:pPr>
+      <w:r>
+        <w:rPr>
+          <w:rFonts w:ascii="Times New Roman" w:hAnsi="Times New Roman" w:cs="Times New Roman"/>
+          <w:lang w:val="en-GB"/>
+        </w:rPr>
+        <w:t xml:space="preserve">This graph simply outlines how clean the air quality they </w:t>
+      </w:r>
+      <w:proofErr w:type="gramStart"/>
+      <w:r>
+        <w:rPr>
+          <w:rFonts w:ascii="Times New Roman" w:hAnsi="Times New Roman" w:cs="Times New Roman"/>
+          <w:lang w:val="en-GB"/>
+        </w:rPr>
+        <w:t>have been surrounded</w:t>
+      </w:r>
+      <w:proofErr w:type="gramEnd"/>
+      <w:r>
+        <w:rPr>
+          <w:rFonts w:ascii="Times New Roman" w:hAnsi="Times New Roman" w:cs="Times New Roman"/>
+          <w:lang w:val="en-GB"/>
+        </w:rPr>
+        <w:t xml:space="preserve"> with is and lets the user know if their percentage is high on a certain day or time, they should try to avoid the location they were at that time</w:t>
+      </w:r>
+    </w:p>
+    <w:p>
+      <w:pPr>
+        <w:rPr>
+          <w:rFonts w:ascii="Times New Roman" w:hAnsi="Times New Roman" w:cs="Times New Roman"/>
+          <w:lang w:val="en-GB"/>
+        </w:rPr>
+      </w:pPr>
+      <w:r>
+        <w:rPr>
+          <w:rFonts w:ascii="Times New Roman" w:hAnsi="Times New Roman" w:cs="Times New Roman"/>
+          <w:lang w:val="en-GB"/>
+        </w:rPr>
+        <w:t xml:space="preserve">Below the graph, we also have average particle matter as well as highest and lowest VOC readings for the </w:t>
+      </w:r>
+      <w:r>
+        <w:rPr>
+          <w:rFonts w:ascii="Times New Roman" w:hAnsi="Times New Roman" w:cs="Times New Roman"/>
+          <w:lang w:val="en-GB"/>
+        </w:rPr>
+        <w:t>period</w:t>
+      </w:r>
+      <w:r>
+        <w:rPr>
+          <w:rFonts w:ascii="Times New Roman" w:hAnsi="Times New Roman" w:cs="Times New Roman"/>
+          <w:lang w:val="en-GB"/>
+        </w:rPr>
+        <w:t xml:space="preserve"> selected. </w:t>
+      </w:r>
+    </w:p>
+    <w:p>
+      <w:pPr>
+        <w:rPr>
+          <w:rFonts w:ascii="Times New Roman" w:hAnsi="Times New Roman" w:cs="Times New Roman"/>
+          <w:lang w:val="en-GB"/>
+        </w:rPr>
+      </w:pPr>
+    </w:p>
+    <w:p>
+      <w:pPr>
+        <w:rPr>
+          <w:rFonts w:ascii="Times New Roman" w:hAnsi="Times New Roman" w:cs="Times New Roman"/>
+          <w:lang w:val="en-GB"/>
+        </w:rPr>
+      </w:pPr>
+    </w:p>
+    <w:p>
+      <w:pPr>
+        <w:rPr>
+          <w:rFonts w:ascii="Times New Roman" w:hAnsi="Times New Roman" w:cs="Times New Roman"/>
+          <w:lang w:val="en-GB"/>
+        </w:rPr>
+      </w:pPr>
+    </w:p>
+    <w:p>
+      <w:pPr>
+        <w:rPr>
+          <w:rFonts w:ascii="Times New Roman" w:hAnsi="Times New Roman" w:cs="Times New Roman"/>
+          <w:lang w:val="en-GB"/>
+        </w:rPr>
+      </w:pPr>
+    </w:p>
+    <w:p>
+      <w:pPr>
+        <w:rPr>
+          <w:rFonts w:ascii="Times New Roman" w:hAnsi="Times New Roman" w:cs="Times New Roman"/>
+          <w:lang w:val="en-GB"/>
+        </w:rPr>
+      </w:pPr>
       <w:bookmarkStart w:id="0" w:name="_GoBack"/>
+      <w:r>
+        <w:rPr>
+          <w:rFonts w:ascii="Times New Roman" w:hAnsi="Times New Roman" w:cs="Times New Roman"/>
+          <w:lang w:val="en-GB"/>
+        </w:rPr>
+        <w:lastRenderedPageBreak/>
+        <w:drawing>
+          <wp:inline distT="0" distB="0" distL="0" distR="0" wp14:anchorId="0149CAF3" wp14:editId="06FB74AB">
+            <wp:extent cx="4966970" cy="8863330"/>
+            <wp:effectExtent l="0" t="0" r="5080" b="0"/>
+            <wp:docPr id="8" name="Picture 8"/>
+            <wp:cNvGraphicFramePr>
+              <a:graphicFrameLocks xmlns:a="http://schemas.openxmlformats.org/drawingml/2006/main" noChangeAspect="1"/>
+            </wp:cNvGraphicFramePr>
+            <a:graphic xmlns:a="http://schemas.openxmlformats.org/drawingml/2006/main">
+              <a:graphicData uri="http://schemas.openxmlformats.org/drawingml/2006/picture">
+                <pic:pic xmlns:pic="http://schemas.openxmlformats.org/drawingml/2006/picture">
+                  <pic:nvPicPr>
+                    <pic:cNvPr id="1" name=""/>
+                    <pic:cNvPicPr/>
+                  </pic:nvPicPr>
+                  <pic:blipFill>
+                    <a:blip r:embed="rId12"/>
+                    <a:stretch>
+                      <a:fillRect/>
+                    </a:stretch>
+                  </pic:blipFill>
+                  <pic:spPr>
+                    <a:xfrm>
+                      <a:off x="0" y="0"/>
+                      <a:ext cx="4966970" cy="8863330"/>
+                    </a:xfrm>
+                    <a:prstGeom prst="rect">
+                      <a:avLst/>
+                    </a:prstGeom>
+                  </pic:spPr>
+                </pic:pic>
+              </a:graphicData>
+            </a:graphic>
+          </wp:inline>
+        </w:drawing>
+      </w:r>
       <w:bookmarkEnd w:id="0"/>
-    </w:p>
-    <w:p>
-      <w:pPr>
-        <w:rPr>
-          <w:rFonts w:ascii="Times New Roman" w:hAnsi="Times New Roman" w:cs="Times New Roman"/>
-          <w:b/>
-          <w:lang w:val="en-GB"/>
-        </w:rPr>
-      </w:pPr>
-    </w:p>
-    <w:p>
-      <w:pPr>
-        <w:rPr>
-          <w:rFonts w:ascii="Times New Roman" w:hAnsi="Times New Roman" w:cs="Times New Roman"/>
-          <w:b/>
-          <w:lang w:val="en-GB"/>
-        </w:rPr>
-      </w:pPr>
-    </w:p>
-    <w:p>
-      <w:pPr>
-        <w:rPr>
-          <w:rFonts w:ascii="Times New Roman" w:hAnsi="Times New Roman" w:cs="Times New Roman"/>
-          <w:b/>
-          <w:lang w:val="en-GB"/>
-        </w:rPr>
-      </w:pPr>
     </w:p>
     <w:sectPr>
       <w:pgSz w:w="11906" w:h="16838"/>

</xml_diff>

<commit_message>
Analysed User and Testing
</commit_message>
<xml_diff>
--- a/Wristband Air Quality Project Documentation.docx
+++ b/Wristband Air Quality Project Documentation.docx
@@ -2231,9 +2231,9 @@
           <w:lang w:val="en-GB"/>
         </w:rPr>
         <w:drawing>
-          <wp:inline distT="0" distB="0" distL="0" distR="0" wp14:anchorId="76356434" wp14:editId="79520C95">
-            <wp:extent cx="2682240" cy="4785995"/>
-            <wp:effectExtent l="0" t="0" r="3810" b="0"/>
+          <wp:inline distT="0" distB="0" distL="0" distR="0" wp14:anchorId="76356434" wp14:editId="50A6DCB9">
+            <wp:extent cx="2842260" cy="5071523"/>
+            <wp:effectExtent l="0" t="0" r="0" b="0"/>
             <wp:docPr id="8" name="Picture 8"/>
             <wp:cNvGraphicFramePr>
               <a:graphicFrameLocks xmlns:a="http://schemas.openxmlformats.org/drawingml/2006/main" noChangeAspect="1"/>
@@ -2260,7 +2260,7 @@
                   <pic:spPr>
                     <a:xfrm>
                       <a:off x="0" y="0"/>
-                      <a:ext cx="2682240" cy="4785995"/>
+                      <a:ext cx="2844693" cy="5075864"/>
                     </a:xfrm>
                     <a:prstGeom prst="rect">
                       <a:avLst/>
@@ -2271,6 +2271,122 @@
             </a:graphic>
           </wp:inline>
         </w:drawing>
+      </w:r>
+    </w:p>
+    <w:p>
+      <w:pPr>
+        <w:rPr>
+          <w:rFonts w:ascii="Times New Roman" w:hAnsi="Times New Roman" w:cs="Times New Roman"/>
+          <w:b/>
+          <w:lang w:val="en-GB"/>
+        </w:rPr>
+      </w:pPr>
+      <w:r>
+        <w:rPr>
+          <w:rFonts w:ascii="Times New Roman" w:hAnsi="Times New Roman" w:cs="Times New Roman"/>
+          <w:b/>
+          <w:lang w:val="en-GB"/>
+        </w:rPr>
+        <w:lastRenderedPageBreak/>
+        <w:t>User &amp; Testing:</w:t>
+      </w:r>
+    </w:p>
+    <w:p>
+      <w:pPr>
+        <w:rPr>
+          <w:rFonts w:ascii="Times New Roman" w:hAnsi="Times New Roman" w:cs="Times New Roman"/>
+          <w:lang w:val="en-GB"/>
+        </w:rPr>
+      </w:pPr>
+      <w:r>
+        <w:rPr>
+          <w:rFonts w:ascii="Times New Roman" w:hAnsi="Times New Roman" w:cs="Times New Roman"/>
+          <w:lang w:val="en-GB"/>
+        </w:rPr>
+        <w:t>This device i</w:t>
+      </w:r>
+      <w:r>
+        <w:rPr>
+          <w:rFonts w:ascii="Times New Roman" w:hAnsi="Times New Roman" w:cs="Times New Roman"/>
+          <w:lang w:val="en-GB"/>
+        </w:rPr>
+        <w:t>s for people with asthma</w:t>
+      </w:r>
+      <w:r>
+        <w:rPr>
+          <w:rFonts w:ascii="Times New Roman" w:hAnsi="Times New Roman" w:cs="Times New Roman"/>
+          <w:lang w:val="en-GB"/>
+        </w:rPr>
+        <w:t xml:space="preserve">, as such this means the user interface needs to be simple and intuitive to use. This way </w:t>
+      </w:r>
+      <w:r>
+        <w:rPr>
+          <w:rFonts w:ascii="Times New Roman" w:hAnsi="Times New Roman" w:cs="Times New Roman"/>
+          <w:lang w:val="en-GB"/>
+        </w:rPr>
+        <w:t xml:space="preserve">even if the user </w:t>
+      </w:r>
+      <w:proofErr w:type="gramStart"/>
+      <w:r>
+        <w:rPr>
+          <w:rFonts w:ascii="Times New Roman" w:hAnsi="Times New Roman" w:cs="Times New Roman"/>
+          <w:lang w:val="en-GB"/>
+        </w:rPr>
+        <w:t>is panicked</w:t>
+      </w:r>
+      <w:proofErr w:type="gramEnd"/>
+      <w:r>
+        <w:rPr>
+          <w:rFonts w:ascii="Times New Roman" w:hAnsi="Times New Roman" w:cs="Times New Roman"/>
+          <w:lang w:val="en-GB"/>
+        </w:rPr>
+        <w:t xml:space="preserve"> or just need to quickly look at the app to understand the data displayed on it they should instantly be able to.</w:t>
+      </w:r>
+    </w:p>
+    <w:p>
+      <w:pPr>
+        <w:rPr>
+          <w:rFonts w:ascii="Times New Roman" w:hAnsi="Times New Roman" w:cs="Times New Roman"/>
+          <w:lang w:val="en-GB"/>
+        </w:rPr>
+      </w:pPr>
+      <w:r>
+        <w:rPr>
+          <w:rFonts w:ascii="Times New Roman" w:hAnsi="Times New Roman" w:cs="Times New Roman"/>
+          <w:lang w:val="en-GB"/>
+        </w:rPr>
+        <w:t>What will determine if this device is successful or not is if people with asthma can use it to track the air quality in their current location and use that information to tell if it is dangerous or not for them to stay or if they should move. They should also be able to view nearby locations and see where the air quality is bad so they know to avoid these areas.</w:t>
+      </w:r>
+    </w:p>
+    <w:p>
+      <w:pPr>
+        <w:rPr>
+          <w:rFonts w:ascii="Times New Roman" w:hAnsi="Times New Roman" w:cs="Times New Roman"/>
+          <w:lang w:val="en-GB"/>
+        </w:rPr>
+      </w:pPr>
+      <w:r>
+        <w:rPr>
+          <w:rFonts w:ascii="Times New Roman" w:hAnsi="Times New Roman" w:cs="Times New Roman"/>
+          <w:lang w:val="en-GB"/>
+        </w:rPr>
+        <w:t xml:space="preserve">We will test this device by bringing it to areas of varying air quality to test that it properly alerts </w:t>
+      </w:r>
+      <w:proofErr w:type="gramStart"/>
+      <w:r>
+        <w:rPr>
+          <w:rFonts w:ascii="Times New Roman" w:hAnsi="Times New Roman" w:cs="Times New Roman"/>
+          <w:lang w:val="en-GB"/>
+        </w:rPr>
+        <w:t>the user of the air quality in their current location and whether or not it is hazardous for them</w:t>
+      </w:r>
+      <w:proofErr w:type="gramEnd"/>
+      <w:r>
+        <w:rPr>
+          <w:rFonts w:ascii="Times New Roman" w:hAnsi="Times New Roman" w:cs="Times New Roman"/>
+          <w:lang w:val="en-GB"/>
+        </w:rPr>
+        <w:t>.</w:t>
       </w:r>
       <w:bookmarkStart w:id="0" w:name="_GoBack"/>
       <w:bookmarkEnd w:id="0"/>

</xml_diff>

<commit_message>
Add detailed abstract for Aerosense
Introduced a comprehensive abstract detailing the purpose, significance, and technical overview of Aerosense. This addition provides readers with a clear understanding of the project's intentions and outcomes, emphasizing the project's roots in the Universal Design Project.
</commit_message>
<xml_diff>
--- a/Wristband Air Quality Project Documentation.docx
+++ b/Wristband Air Quality Project Documentation.docx
@@ -64,7 +64,7 @@
                     <pic:cNvPicPr/>
                   </pic:nvPicPr>
                   <pic:blipFill>
-                    <a:blip r:embed="rId4">
+                    <a:blip r:embed="rId6">
                       <a:extLst>
                         <a:ext uri="{28A0092B-C50C-407E-A947-70E740481C1C}">
                           <a14:useLocalDpi xmlns:a14="http://schemas.microsoft.com/office/drawing/2010/main" val="0"/>
@@ -448,17 +448,407 @@
           <w:bCs/>
           <w:lang w:val="en-GB"/>
         </w:rPr>
-        <w:t>DEPARTMENT OF VISUAL AND HUMAN CENTERED COMPUTING</w:t>
+        <w:t xml:space="preserve">DEPARTMENT OF VISUAL AND </w:t>
+      </w:r>
+      <w:r>
+        <w:rPr>
+          <w:rFonts w:ascii="Times New Roman" w:hAnsi="Times New Roman" w:cs="Times New Roman"/>
+          <w:b/>
+          <w:bCs/>
+          <w:lang w:val="en-GB"/>
+        </w:rPr>
+        <w:t>HUMAN-CENTERED</w:t>
+      </w:r>
+      <w:r>
+        <w:rPr>
+          <w:rFonts w:ascii="Times New Roman" w:hAnsi="Times New Roman" w:cs="Times New Roman"/>
+          <w:b/>
+          <w:bCs/>
+          <w:lang w:val="en-GB"/>
+        </w:rPr>
+        <w:t xml:space="preserve"> COMPUTING</w:t>
+      </w:r>
+    </w:p>
+    <w:p>
+      <w:pPr>
+        <w:jc w:val="center"/>
+        <w:rPr>
+          <w:rFonts w:ascii="Times New Roman" w:hAnsi="Times New Roman" w:cs="Times New Roman"/>
+          <w:b/>
+          <w:bCs/>
+          <w:lang w:val="en-GB"/>
+        </w:rPr>
+      </w:pPr>
+    </w:p>
+    <w:p>
+      <w:pPr>
+        <w:spacing w:after="120" w:line="360" w:lineRule="auto"/>
+        <w:rPr>
+          <w:rFonts w:ascii="Arial" w:hAnsi="Arial" w:cs="Arial"/>
+          <w:b/>
+          <w:bCs/>
+          <w:sz w:val="32"/>
+          <w:szCs w:val="32"/>
+          <w:lang w:val="en-GB"/>
+        </w:rPr>
+      </w:pPr>
+      <w:r>
+        <w:rPr>
+          <w:rFonts w:ascii="Arial" w:hAnsi="Arial" w:cs="Arial"/>
+          <w:b/>
+          <w:bCs/>
+          <w:sz w:val="32"/>
+          <w:szCs w:val="32"/>
+          <w:lang w:val="en-GB"/>
+        </w:rPr>
+        <w:lastRenderedPageBreak/>
+        <w:t>EXECUTIVE SUMMARY</w:t>
+      </w:r>
+    </w:p>
+    <w:p>
+      <w:pPr>
+        <w:spacing w:after="120" w:line="360" w:lineRule="auto"/>
+        <w:rPr>
+          <w:rFonts w:ascii="Arial" w:hAnsi="Arial" w:cs="Arial"/>
+          <w:lang w:val="en-GB"/>
+        </w:rPr>
+      </w:pPr>
+      <w:r>
+        <w:rPr>
+          <w:rFonts w:ascii="Arial" w:hAnsi="Arial" w:cs="Arial"/>
+          <w:lang w:val="en-GB"/>
+        </w:rPr>
+        <w:t xml:space="preserve">In the context of our Universal Design Project, we - the LifeSync team - embarked on an innovative journey that led to the birth of "Aerosense." Imagine a wristband that does more than tell time; it gives you a real-time snapshot of the air you breathe. With the surge of pollution in our cities, it`s high time we </w:t>
+      </w:r>
+      <w:r>
+        <w:rPr>
+          <w:rFonts w:ascii="Arial" w:hAnsi="Arial" w:cs="Arial"/>
+          <w:lang w:val="en-GB"/>
+        </w:rPr>
+        <w:t>have</w:t>
+      </w:r>
+      <w:r>
+        <w:rPr>
+          <w:rFonts w:ascii="Arial" w:hAnsi="Arial" w:cs="Arial"/>
+          <w:lang w:val="en-GB"/>
+        </w:rPr>
+        <w:t xml:space="preserve"> something that keeps us informed</w:t>
+      </w:r>
+      <w:r>
+        <w:rPr>
+          <w:rFonts w:ascii="Arial" w:hAnsi="Arial" w:cs="Arial"/>
+          <w:lang w:val="en-GB"/>
+        </w:rPr>
+        <w:t>.</w:t>
+      </w:r>
+      <w:r>
+        <w:rPr>
+          <w:rFonts w:ascii="Arial" w:hAnsi="Arial" w:cs="Arial"/>
+          <w:lang w:val="en-GB"/>
+        </w:rPr>
+        <w:t xml:space="preserve"> That's where Aerosense comes into play.</w:t>
+      </w:r>
+    </w:p>
+    <w:p>
+      <w:pPr>
+        <w:spacing w:after="120" w:line="360" w:lineRule="auto"/>
+        <w:rPr>
+          <w:rFonts w:ascii="Arial" w:hAnsi="Arial" w:cs="Arial"/>
+          <w:lang w:val="en-GB"/>
+        </w:rPr>
+      </w:pPr>
+    </w:p>
+    <w:p>
+      <w:pPr>
+        <w:spacing w:after="120" w:line="360" w:lineRule="auto"/>
+        <w:rPr>
+          <w:rFonts w:ascii="Arial" w:hAnsi="Arial" w:cs="Arial"/>
+          <w:lang w:val="en-GB"/>
+        </w:rPr>
+      </w:pPr>
+      <w:r>
+        <w:rPr>
+          <w:rFonts w:ascii="Arial" w:hAnsi="Arial" w:cs="Arial"/>
+          <w:lang w:val="en-GB"/>
+        </w:rPr>
+        <w:t xml:space="preserve">This isn't just about tech for the sake of tech. By leveraging the latest IoT, we've merged the handiness of everyday wearables with cutting-edge sensors that monitor air quality with finesse. It's all rooted in Universal Design's </w:t>
+      </w:r>
+      <w:r>
+        <w:rPr>
+          <w:rFonts w:ascii="Arial" w:hAnsi="Arial" w:cs="Arial"/>
+          <w:lang w:val="en-GB"/>
+        </w:rPr>
+        <w:t>philosophy</w:t>
+      </w:r>
+      <w:r>
+        <w:rPr>
+          <w:rFonts w:ascii="Arial" w:hAnsi="Arial" w:cs="Arial"/>
+          <w:lang w:val="en-GB"/>
+        </w:rPr>
+        <w:t>, aiming to make air quality data not just available but effortlessly integrated into our routines.</w:t>
+      </w:r>
+    </w:p>
+    <w:p>
+      <w:pPr>
+        <w:spacing w:after="120" w:line="360" w:lineRule="auto"/>
+        <w:rPr>
+          <w:rFonts w:ascii="Arial" w:hAnsi="Arial" w:cs="Arial"/>
+          <w:lang w:val="en-GB"/>
+        </w:rPr>
+      </w:pPr>
+    </w:p>
+    <w:p>
+      <w:pPr>
+        <w:spacing w:after="120" w:line="360" w:lineRule="auto"/>
+        <w:rPr>
+          <w:rFonts w:ascii="Arial" w:hAnsi="Arial" w:cs="Arial"/>
+          <w:lang w:val="en-GB"/>
+        </w:rPr>
+      </w:pPr>
+      <w:r>
+        <w:rPr>
+          <w:rFonts w:ascii="Arial" w:hAnsi="Arial" w:cs="Arial"/>
+          <w:lang w:val="en-GB"/>
+        </w:rPr>
+        <w:t xml:space="preserve">Dive into this report, and you'll discover the ins and outs of Aerosense's design, the strategies we employed, and the hurdles we overcame. </w:t>
+      </w:r>
+      <w:r>
+        <w:rPr>
+          <w:rFonts w:ascii="Arial" w:hAnsi="Arial" w:cs="Arial"/>
+          <w:lang w:val="en-GB"/>
+        </w:rPr>
+        <w:t>For</w:t>
+      </w:r>
+      <w:r>
+        <w:rPr>
+          <w:rFonts w:ascii="Arial" w:hAnsi="Arial" w:cs="Arial"/>
+          <w:lang w:val="en-GB"/>
+        </w:rPr>
+        <w:t xml:space="preserve"> us at LifeSync, this wristband isn't just a gadget; it encapsulates our dedication to creating solutions that genuinely enrich our lives.</w:t>
       </w:r>
     </w:p>
     <w:sectPr>
+      <w:headerReference w:type="default" r:id="rId7"/>
+      <w:footerReference w:type="default" r:id="rId8"/>
       <w:pgSz w:w="11906" w:h="16838"/>
-      <w:pgMar w:top="1440" w:right="1440" w:bottom="1440" w:left="1440" w:header="708" w:footer="708" w:gutter="0"/>
+      <w:pgMar w:top="1440" w:right="1440" w:bottom="1440" w:left="1440" w:header="709" w:footer="709" w:gutter="0"/>
       <w:cols w:space="708"/>
       <w:docGrid w:linePitch="360"/>
     </w:sectPr>
   </w:body>
 </w:document>
+</file>
+
+<file path=word/endnotes.xml><?xml version="1.0" encoding="utf-8"?>
+<w:endnotes xmlns:wpc="http://schemas.microsoft.com/office/word/2010/wordprocessingCanvas" xmlns:cx="http://schemas.microsoft.com/office/drawing/2014/chartex" xmlns:cx1="http://schemas.microsoft.com/office/drawing/2015/9/8/chartex" xmlns:cx2="http://schemas.microsoft.com/office/drawing/2015/10/21/chartex" xmlns:cx3="http://schemas.microsoft.com/office/drawing/2016/5/9/chartex" xmlns:cx4="http://schemas.microsoft.com/office/drawing/2016/5/10/chartex" xmlns:cx5="http://schemas.microsoft.com/office/drawing/2016/5/11/chartex" xmlns:cx6="http://schemas.microsoft.com/office/drawing/2016/5/12/chartex" xmlns:cx7="http://schemas.microsoft.com/office/drawing/2016/5/13/chartex" xmlns:cx8="http://schemas.microsoft.com/office/drawing/2016/5/14/chartex" xmlns:mc="http://schemas.openxmlformats.org/markup-compatibility/2006" xmlns:aink="http://schemas.microsoft.com/office/drawing/2016/ink" xmlns:am3d="http://schemas.microsoft.com/office/drawing/2017/model3d" xmlns:o="urn:schemas-microsoft-com:office:office" xmlns:oel="http://schemas.microsoft.com/office/2019/extlst" xmlns:r="http://schemas.openxmlformats.org/officeDocument/2006/relationships" xmlns:m="http://schemas.openxmlformats.org/officeDocument/2006/math" xmlns:v="urn:schemas-microsoft-com:vml" xmlns:wp14="http://schemas.microsoft.com/office/word/2010/wordprocessingDrawing" xmlns:wp="http://schemas.openxmlformats.org/drawingml/2006/wordprocessingDrawing" xmlns:w10="urn:schemas-microsoft-com:office:word" xmlns:w="http://schemas.openxmlformats.org/wordprocessingml/2006/main" xmlns:w14="http://schemas.microsoft.com/office/word/2010/wordml" xmlns:w15="http://schemas.microsoft.com/office/word/2012/wordml" xmlns:w16cex="http://schemas.microsoft.com/office/word/2018/wordml/cex" xmlns:w16cid="http://schemas.microsoft.com/office/word/2016/wordml/cid" xmlns:w16="http://schemas.microsoft.com/office/word/2018/wordml" xmlns:w16sdtdh="http://schemas.microsoft.com/office/word/2020/wordml/sdtdatahash" xmlns:w16se="http://schemas.microsoft.com/office/word/2015/wordml/symex" xmlns:wpg="http://schemas.microsoft.com/office/word/2010/wordprocessingGroup" xmlns:wpi="http://schemas.microsoft.com/office/word/2010/wordprocessingInk" xmlns:wne="http://schemas.microsoft.com/office/word/2006/wordml" xmlns:wps="http://schemas.microsoft.com/office/word/2010/wordprocessingShape" mc:Ignorable="w14 w15 w16se w16cid w16 w16cex w16sdtdh wp14">
+  <w:endnote w:type="separator" w:id="-1">
+    <w:p>
+      <w:pPr>
+        <w:spacing w:after="0" w:line="240" w:lineRule="auto"/>
+      </w:pPr>
+      <w:r>
+        <w:separator/>
+      </w:r>
+    </w:p>
+  </w:endnote>
+  <w:endnote w:type="continuationSeparator" w:id="0">
+    <w:p>
+      <w:pPr>
+        <w:spacing w:after="0" w:line="240" w:lineRule="auto"/>
+      </w:pPr>
+      <w:r>
+        <w:continuationSeparator/>
+      </w:r>
+    </w:p>
+  </w:endnote>
+</w:endnotes>
+</file>
+
+<file path=word/footer1.xml><?xml version="1.0" encoding="utf-8"?>
+<w:ftr xmlns:wpc="http://schemas.microsoft.com/office/word/2010/wordprocessingCanvas" xmlns:cx="http://schemas.microsoft.com/office/drawing/2014/chartex" xmlns:cx1="http://schemas.microsoft.com/office/drawing/2015/9/8/chartex" xmlns:cx2="http://schemas.microsoft.com/office/drawing/2015/10/21/chartex" xmlns:cx3="http://schemas.microsoft.com/office/drawing/2016/5/9/chartex" xmlns:cx4="http://schemas.microsoft.com/office/drawing/2016/5/10/chartex" xmlns:cx5="http://schemas.microsoft.com/office/drawing/2016/5/11/chartex" xmlns:cx6="http://schemas.microsoft.com/office/drawing/2016/5/12/chartex" xmlns:cx7="http://schemas.microsoft.com/office/drawing/2016/5/13/chartex" xmlns:cx8="http://schemas.microsoft.com/office/drawing/2016/5/14/chartex" xmlns:mc="http://schemas.openxmlformats.org/markup-compatibility/2006" xmlns:aink="http://schemas.microsoft.com/office/drawing/2016/ink" xmlns:am3d="http://schemas.microsoft.com/office/drawing/2017/model3d" xmlns:o="urn:schemas-microsoft-com:office:office" xmlns:oel="http://schemas.microsoft.com/office/2019/extlst" xmlns:r="http://schemas.openxmlformats.org/officeDocument/2006/relationships" xmlns:m="http://schemas.openxmlformats.org/officeDocument/2006/math" xmlns:v="urn:schemas-microsoft-com:vml" xmlns:wp14="http://schemas.microsoft.com/office/word/2010/wordprocessingDrawing" xmlns:wp="http://schemas.openxmlformats.org/drawingml/2006/wordprocessingDrawing" xmlns:w10="urn:schemas-microsoft-com:office:word" xmlns:w="http://schemas.openxmlformats.org/wordprocessingml/2006/main" xmlns:w14="http://schemas.microsoft.com/office/word/2010/wordml" xmlns:w15="http://schemas.microsoft.com/office/word/2012/wordml" xmlns:w16cex="http://schemas.microsoft.com/office/word/2018/wordml/cex" xmlns:w16cid="http://schemas.microsoft.com/office/word/2016/wordml/cid" xmlns:w16="http://schemas.microsoft.com/office/word/2018/wordml" xmlns:w16sdtdh="http://schemas.microsoft.com/office/word/2020/wordml/sdtdatahash" xmlns:w16se="http://schemas.microsoft.com/office/word/2015/wordml/symex" xmlns:wpg="http://schemas.microsoft.com/office/word/2010/wordprocessingGroup" xmlns:wpi="http://schemas.microsoft.com/office/word/2010/wordprocessingInk" xmlns:wne="http://schemas.microsoft.com/office/word/2006/wordml" xmlns:wps="http://schemas.microsoft.com/office/word/2010/wordprocessingShape" mc:Ignorable="w14 w15 w16se w16cid w16 w16cex w16sdtdh wp14">
+  <w:sdt>
+    <w:sdtPr>
+      <w:id w:val="-1411467036"/>
+      <w:docPartObj>
+        <w:docPartGallery w:val="Page Numbers (Bottom of Page)"/>
+        <w:docPartUnique/>
+      </w:docPartObj>
+    </w:sdtPr>
+    <w:sdtContent>
+      <w:sdt>
+        <w:sdtPr>
+          <w:id w:val="-1769616900"/>
+          <w:docPartObj>
+            <w:docPartGallery w:val="Page Numbers (Top of Page)"/>
+            <w:docPartUnique/>
+          </w:docPartObj>
+        </w:sdtPr>
+        <w:sdtContent>
+          <w:p>
+            <w:pPr>
+              <w:pStyle w:val="Footer"/>
+              <w:jc w:val="right"/>
+            </w:pPr>
+            <w:r>
+              <w:t xml:space="preserve">Page </w:t>
+            </w:r>
+            <w:r>
+              <w:rPr>
+                <w:b/>
+                <w:bCs/>
+                <w:sz w:val="24"/>
+                <w:szCs w:val="24"/>
+              </w:rPr>
+              <w:fldChar w:fldCharType="begin"/>
+            </w:r>
+            <w:r>
+              <w:rPr>
+                <w:b/>
+                <w:bCs/>
+              </w:rPr>
+              <w:instrText xml:space="preserve"> PAGE </w:instrText>
+            </w:r>
+            <w:r>
+              <w:rPr>
+                <w:b/>
+                <w:bCs/>
+                <w:sz w:val="24"/>
+                <w:szCs w:val="24"/>
+              </w:rPr>
+              <w:fldChar w:fldCharType="separate"/>
+            </w:r>
+            <w:r>
+              <w:rPr>
+                <w:b/>
+                <w:bCs/>
+                <w:noProof/>
+              </w:rPr>
+              <w:t>2</w:t>
+            </w:r>
+            <w:r>
+              <w:rPr>
+                <w:b/>
+                <w:bCs/>
+                <w:sz w:val="24"/>
+                <w:szCs w:val="24"/>
+              </w:rPr>
+              <w:fldChar w:fldCharType="end"/>
+            </w:r>
+            <w:r>
+              <w:t xml:space="preserve"> of </w:t>
+            </w:r>
+            <w:r>
+              <w:rPr>
+                <w:b/>
+                <w:bCs/>
+                <w:sz w:val="24"/>
+                <w:szCs w:val="24"/>
+              </w:rPr>
+              <w:fldChar w:fldCharType="begin"/>
+            </w:r>
+            <w:r>
+              <w:rPr>
+                <w:b/>
+                <w:bCs/>
+              </w:rPr>
+              <w:instrText xml:space="preserve"> NUMPAGES  </w:instrText>
+            </w:r>
+            <w:r>
+              <w:rPr>
+                <w:b/>
+                <w:bCs/>
+                <w:sz w:val="24"/>
+                <w:szCs w:val="24"/>
+              </w:rPr>
+              <w:fldChar w:fldCharType="separate"/>
+            </w:r>
+            <w:r>
+              <w:rPr>
+                <w:b/>
+                <w:bCs/>
+                <w:noProof/>
+              </w:rPr>
+              <w:t>2</w:t>
+            </w:r>
+            <w:r>
+              <w:rPr>
+                <w:b/>
+                <w:bCs/>
+                <w:sz w:val="24"/>
+                <w:szCs w:val="24"/>
+              </w:rPr>
+              <w:fldChar w:fldCharType="end"/>
+            </w:r>
+          </w:p>
+        </w:sdtContent>
+      </w:sdt>
+    </w:sdtContent>
+  </w:sdt>
+  <w:p>
+    <w:pPr>
+      <w:pStyle w:val="Footer"/>
+    </w:pPr>
+    <w:r>
+      <w:t>29/10/2023</w:t>
+    </w:r>
+  </w:p>
+</w:ftr>
+</file>
+
+<file path=word/footnotes.xml><?xml version="1.0" encoding="utf-8"?>
+<w:footnotes xmlns:wpc="http://schemas.microsoft.com/office/word/2010/wordprocessingCanvas" xmlns:cx="http://schemas.microsoft.com/office/drawing/2014/chartex" xmlns:cx1="http://schemas.microsoft.com/office/drawing/2015/9/8/chartex" xmlns:cx2="http://schemas.microsoft.com/office/drawing/2015/10/21/chartex" xmlns:cx3="http://schemas.microsoft.com/office/drawing/2016/5/9/chartex" xmlns:cx4="http://schemas.microsoft.com/office/drawing/2016/5/10/chartex" xmlns:cx5="http://schemas.microsoft.com/office/drawing/2016/5/11/chartex" xmlns:cx6="http://schemas.microsoft.com/office/drawing/2016/5/12/chartex" xmlns:cx7="http://schemas.microsoft.com/office/drawing/2016/5/13/chartex" xmlns:cx8="http://schemas.microsoft.com/office/drawing/2016/5/14/chartex" xmlns:mc="http://schemas.openxmlformats.org/markup-compatibility/2006" xmlns:aink="http://schemas.microsoft.com/office/drawing/2016/ink" xmlns:am3d="http://schemas.microsoft.com/office/drawing/2017/model3d" xmlns:o="urn:schemas-microsoft-com:office:office" xmlns:oel="http://schemas.microsoft.com/office/2019/extlst" xmlns:r="http://schemas.openxmlformats.org/officeDocument/2006/relationships" xmlns:m="http://schemas.openxmlformats.org/officeDocument/2006/math" xmlns:v="urn:schemas-microsoft-com:vml" xmlns:wp14="http://schemas.microsoft.com/office/word/2010/wordprocessingDrawing" xmlns:wp="http://schemas.openxmlformats.org/drawingml/2006/wordprocessingDrawing" xmlns:w10="urn:schemas-microsoft-com:office:word" xmlns:w="http://schemas.openxmlformats.org/wordprocessingml/2006/main" xmlns:w14="http://schemas.microsoft.com/office/word/2010/wordml" xmlns:w15="http://schemas.microsoft.com/office/word/2012/wordml" xmlns:w16cex="http://schemas.microsoft.com/office/word/2018/wordml/cex" xmlns:w16cid="http://schemas.microsoft.com/office/word/2016/wordml/cid" xmlns:w16="http://schemas.microsoft.com/office/word/2018/wordml" xmlns:w16sdtdh="http://schemas.microsoft.com/office/word/2020/wordml/sdtdatahash" xmlns:w16se="http://schemas.microsoft.com/office/word/2015/wordml/symex" xmlns:wpg="http://schemas.microsoft.com/office/word/2010/wordprocessingGroup" xmlns:wpi="http://schemas.microsoft.com/office/word/2010/wordprocessingInk" xmlns:wne="http://schemas.microsoft.com/office/word/2006/wordml" xmlns:wps="http://schemas.microsoft.com/office/word/2010/wordprocessingShape" mc:Ignorable="w14 w15 w16se w16cid w16 w16cex w16sdtdh wp14">
+  <w:footnote w:type="separator" w:id="-1">
+    <w:p>
+      <w:pPr>
+        <w:spacing w:after="0" w:line="240" w:lineRule="auto"/>
+      </w:pPr>
+      <w:r>
+        <w:separator/>
+      </w:r>
+    </w:p>
+  </w:footnote>
+  <w:footnote w:type="continuationSeparator" w:id="0">
+    <w:p>
+      <w:pPr>
+        <w:spacing w:after="0" w:line="240" w:lineRule="auto"/>
+      </w:pPr>
+      <w:r>
+        <w:continuationSeparator/>
+      </w:r>
+    </w:p>
+  </w:footnote>
+</w:footnotes>
+</file>
+
+<file path=word/header1.xml><?xml version="1.0" encoding="utf-8"?>
+<w:hdr xmlns:wpc="http://schemas.microsoft.com/office/word/2010/wordprocessingCanvas" xmlns:cx="http://schemas.microsoft.com/office/drawing/2014/chartex" xmlns:cx1="http://schemas.microsoft.com/office/drawing/2015/9/8/chartex" xmlns:cx2="http://schemas.microsoft.com/office/drawing/2015/10/21/chartex" xmlns:cx3="http://schemas.microsoft.com/office/drawing/2016/5/9/chartex" xmlns:cx4="http://schemas.microsoft.com/office/drawing/2016/5/10/chartex" xmlns:cx5="http://schemas.microsoft.com/office/drawing/2016/5/11/chartex" xmlns:cx6="http://schemas.microsoft.com/office/drawing/2016/5/12/chartex" xmlns:cx7="http://schemas.microsoft.com/office/drawing/2016/5/13/chartex" xmlns:cx8="http://schemas.microsoft.com/office/drawing/2016/5/14/chartex" xmlns:mc="http://schemas.openxmlformats.org/markup-compatibility/2006" xmlns:aink="http://schemas.microsoft.com/office/drawing/2016/ink" xmlns:am3d="http://schemas.microsoft.com/office/drawing/2017/model3d" xmlns:o="urn:schemas-microsoft-com:office:office" xmlns:oel="http://schemas.microsoft.com/office/2019/extlst" xmlns:r="http://schemas.openxmlformats.org/officeDocument/2006/relationships" xmlns:m="http://schemas.openxmlformats.org/officeDocument/2006/math" xmlns:v="urn:schemas-microsoft-com:vml" xmlns:wp14="http://schemas.microsoft.com/office/word/2010/wordprocessingDrawing" xmlns:wp="http://schemas.openxmlformats.org/drawingml/2006/wordprocessingDrawing" xmlns:w10="urn:schemas-microsoft-com:office:word" xmlns:w="http://schemas.openxmlformats.org/wordprocessingml/2006/main" xmlns:w14="http://schemas.microsoft.com/office/word/2010/wordml" xmlns:w15="http://schemas.microsoft.com/office/word/2012/wordml" xmlns:w16cex="http://schemas.microsoft.com/office/word/2018/wordml/cex" xmlns:w16cid="http://schemas.microsoft.com/office/word/2016/wordml/cid" xmlns:w16="http://schemas.microsoft.com/office/word/2018/wordml" xmlns:w16sdtdh="http://schemas.microsoft.com/office/word/2020/wordml/sdtdatahash" xmlns:w16se="http://schemas.microsoft.com/office/word/2015/wordml/symex" xmlns:wpg="http://schemas.microsoft.com/office/word/2010/wordprocessingGroup" xmlns:wpi="http://schemas.microsoft.com/office/word/2010/wordprocessingInk" xmlns:wne="http://schemas.microsoft.com/office/word/2006/wordml" xmlns:wps="http://schemas.microsoft.com/office/word/2010/wordprocessingShape" mc:Ignorable="w14 w15 w16se w16cid w16 w16cex w16sdtdh wp14">
+  <w:p>
+    <w:pPr>
+      <w:pStyle w:val="Header"/>
+      <w:rPr>
+        <w:lang w:val="en-GB"/>
+      </w:rPr>
+    </w:pPr>
+    <w:r>
+      <w:rPr>
+        <w:lang w:val="en-GB"/>
+      </w:rPr>
+      <w:t xml:space="preserve">WRISTBAND AIR QUALITY MONITOR </w:t>
+    </w:r>
+    <w:r>
+      <w:rPr>
+        <w:lang w:val="en-GB"/>
+      </w:rPr>
+      <w:t>- VERSION</w:t>
+    </w:r>
+    <w:r>
+      <w:rPr>
+        <w:lang w:val="en-GB"/>
+      </w:rPr>
+      <w:t xml:space="preserve"> 1</w:t>
+    </w:r>
+  </w:p>
+</w:hdr>
 </file>
 
 <file path=word/styles.xml><?xml version="1.0" encoding="utf-8"?>
@@ -889,6 +1279,50 @@
     <w:semiHidden/>
     <w:unhideWhenUsed/>
   </w:style>
+  <w:style w:type="paragraph" w:styleId="Header">
+    <w:name w:val="header"/>
+    <w:basedOn w:val="Normal"/>
+    <w:link w:val="HeaderChar"/>
+    <w:uiPriority w:val="99"/>
+    <w:unhideWhenUsed/>
+    <w:rsid w:val="00C54A61"/>
+    <w:pPr>
+      <w:tabs>
+        <w:tab w:val="center" w:pos="4513"/>
+        <w:tab w:val="right" w:pos="9026"/>
+      </w:tabs>
+      <w:spacing w:after="0" w:line="240" w:lineRule="auto"/>
+    </w:pPr>
+  </w:style>
+  <w:style w:type="character" w:customStyle="1" w:styleId="HeaderChar">
+    <w:name w:val="Header Char"/>
+    <w:basedOn w:val="DefaultParagraphFont"/>
+    <w:link w:val="Header"/>
+    <w:uiPriority w:val="99"/>
+    <w:rsid w:val="00C54A61"/>
+  </w:style>
+  <w:style w:type="paragraph" w:styleId="Footer">
+    <w:name w:val="footer"/>
+    <w:basedOn w:val="Normal"/>
+    <w:link w:val="FooterChar"/>
+    <w:uiPriority w:val="99"/>
+    <w:unhideWhenUsed/>
+    <w:rsid w:val="00C54A61"/>
+    <w:pPr>
+      <w:tabs>
+        <w:tab w:val="center" w:pos="4513"/>
+        <w:tab w:val="right" w:pos="9026"/>
+      </w:tabs>
+      <w:spacing w:after="0" w:line="240" w:lineRule="auto"/>
+    </w:pPr>
+  </w:style>
+  <w:style w:type="character" w:customStyle="1" w:styleId="FooterChar">
+    <w:name w:val="Footer Char"/>
+    <w:basedOn w:val="DefaultParagraphFont"/>
+    <w:link w:val="Footer"/>
+    <w:uiPriority w:val="99"/>
+    <w:rsid w:val="00C54A61"/>
+  </w:style>
 </w:styles>
 </file>
 

</xml_diff>

<commit_message>
Add Purpose Section to Introduction
Introduced the central theme of the Aerosense Wristband project and Explained the primary goal behind the device's development
</commit_message>
<xml_diff>
--- a/Wristband Air Quality Project Documentation.docx
+++ b/Wristband Air Quality Project Documentation.docx
@@ -755,6 +755,12 @@
     </w:p>
     <w:sdt>
       <w:sdtPr>
+        <w:rPr>
+          <w:rFonts w:asciiTheme="minorHAnsi" w:eastAsiaTheme="minorEastAsia" w:hAnsiTheme="minorHAnsi" w:cstheme="minorBidi"/>
+          <w:color w:val="auto"/>
+          <w:sz w:val="21"/>
+          <w:szCs w:val="21"/>
+        </w:rPr>
         <w:id w:val="-1605186798"/>
         <w:docPartObj>
           <w:docPartGallery w:val="Table of Contents"/>
@@ -763,13 +769,9 @@
       </w:sdtPr>
       <w:sdtEndPr>
         <w:rPr>
-          <w:rFonts w:asciiTheme="minorHAnsi" w:eastAsiaTheme="minorEastAsia" w:hAnsiTheme="minorHAnsi" w:cstheme="minorBidi"/>
           <w:b/>
           <w:bCs/>
           <w:noProof/>
-          <w:color w:val="auto"/>
-          <w:sz w:val="21"/>
-          <w:szCs w:val="21"/>
         </w:rPr>
       </w:sdtEndPr>
       <w:sdtContent>
@@ -789,6 +791,11 @@
             </w:tabs>
             <w:rPr>
               <w:noProof/>
+              <w:kern w:val="2"/>
+              <w:sz w:val="22"/>
+              <w:szCs w:val="22"/>
+              <w:lang w:eastAsia="en-IE"/>
+              <w14:ligatures w14:val="standardContextual"/>
             </w:rPr>
           </w:pPr>
           <w:r>
@@ -800,10 +807,13 @@
           <w:r>
             <w:fldChar w:fldCharType="separate"/>
           </w:r>
-          <w:hyperlink w:anchor="_Toc149484332" w:history="1">
+          <w:hyperlink w:anchor="_Toc149485692" w:history="1">
             <w:r>
               <w:rPr>
                 <w:rStyle w:val="Hyperlink"/>
+                <w:rFonts w:ascii="Arial" w:hAnsi="Arial" w:cs="Arial"/>
+                <w:b/>
+                <w:bCs/>
                 <w:noProof/>
                 <w:lang w:val="en-GB"/>
               </w:rPr>
@@ -828,7 +838,7 @@
                 <w:noProof/>
                 <w:webHidden/>
               </w:rPr>
-              <w:instrText xml:space="preserve"> PAGEREF _Toc149484332 \h </w:instrText>
+              <w:instrText xml:space="preserve"> PAGEREF _Toc149485692 \h </w:instrText>
             </w:r>
             <w:r>
               <w:rPr>
@@ -860,6 +870,151 @@
           </w:hyperlink>
         </w:p>
         <w:p>
+          <w:pPr>
+            <w:pStyle w:val="TOC2"/>
+            <w:tabs>
+              <w:tab w:val="right" w:leader="dot" w:pos="9016"/>
+            </w:tabs>
+            <w:rPr>
+              <w:noProof/>
+              <w:kern w:val="2"/>
+              <w:sz w:val="22"/>
+              <w:szCs w:val="22"/>
+              <w:lang w:eastAsia="en-IE"/>
+              <w14:ligatures w14:val="standardContextual"/>
+            </w:rPr>
+          </w:pPr>
+          <w:hyperlink w:anchor="_Toc149485693" w:history="1">
+            <w:r>
+              <w:rPr>
+                <w:rStyle w:val="Hyperlink"/>
+                <w:rFonts w:ascii="Arial" w:hAnsi="Arial" w:cs="Arial"/>
+                <w:b/>
+                <w:bCs/>
+                <w:noProof/>
+                <w:lang w:val="en-GB"/>
+              </w:rPr>
+              <w:t>INTRODUCTION</w:t>
+            </w:r>
+            <w:r>
+              <w:rPr>
+                <w:noProof/>
+                <w:webHidden/>
+              </w:rPr>
+              <w:tab/>
+            </w:r>
+            <w:r>
+              <w:rPr>
+                <w:noProof/>
+                <w:webHidden/>
+              </w:rPr>
+              <w:fldChar w:fldCharType="begin"/>
+            </w:r>
+            <w:r>
+              <w:rPr>
+                <w:noProof/>
+                <w:webHidden/>
+              </w:rPr>
+              <w:instrText xml:space="preserve"> PAGEREF _Toc149485693 \h </w:instrText>
+            </w:r>
+            <w:r>
+              <w:rPr>
+                <w:noProof/>
+                <w:webHidden/>
+              </w:rPr>
+            </w:r>
+            <w:r>
+              <w:rPr>
+                <w:noProof/>
+                <w:webHidden/>
+              </w:rPr>
+              <w:fldChar w:fldCharType="separate"/>
+            </w:r>
+            <w:r>
+              <w:rPr>
+                <w:noProof/>
+                <w:webHidden/>
+              </w:rPr>
+              <w:t>5</w:t>
+            </w:r>
+            <w:r>
+              <w:rPr>
+                <w:noProof/>
+                <w:webHidden/>
+              </w:rPr>
+              <w:fldChar w:fldCharType="end"/>
+            </w:r>
+          </w:hyperlink>
+        </w:p>
+        <w:p>
+          <w:pPr>
+            <w:pStyle w:val="TOC3"/>
+            <w:tabs>
+              <w:tab w:val="right" w:leader="dot" w:pos="9016"/>
+            </w:tabs>
+            <w:rPr>
+              <w:noProof/>
+            </w:rPr>
+          </w:pPr>
+          <w:hyperlink w:anchor="_Toc149485694" w:history="1">
+            <w:r>
+              <w:rPr>
+                <w:rStyle w:val="Hyperlink"/>
+                <w:noProof/>
+              </w:rPr>
+              <w:t>Purpose</w:t>
+            </w:r>
+            <w:r>
+              <w:rPr>
+                <w:noProof/>
+                <w:webHidden/>
+              </w:rPr>
+              <w:tab/>
+            </w:r>
+            <w:r>
+              <w:rPr>
+                <w:noProof/>
+                <w:webHidden/>
+              </w:rPr>
+              <w:fldChar w:fldCharType="begin"/>
+            </w:r>
+            <w:r>
+              <w:rPr>
+                <w:noProof/>
+                <w:webHidden/>
+              </w:rPr>
+              <w:instrText xml:space="preserve"> PAGEREF _Toc149485694 \h </w:instrText>
+            </w:r>
+            <w:r>
+              <w:rPr>
+                <w:noProof/>
+                <w:webHidden/>
+              </w:rPr>
+            </w:r>
+            <w:r>
+              <w:rPr>
+                <w:noProof/>
+                <w:webHidden/>
+              </w:rPr>
+              <w:fldChar w:fldCharType="separate"/>
+            </w:r>
+            <w:r>
+              <w:rPr>
+                <w:noProof/>
+                <w:webHidden/>
+              </w:rPr>
+              <w:t>5</w:t>
+            </w:r>
+            <w:r>
+              <w:rPr>
+                <w:noProof/>
+                <w:webHidden/>
+              </w:rPr>
+              <w:fldChar w:fldCharType="end"/>
+            </w:r>
+          </w:hyperlink>
+        </w:p>
+        <w:p>
           <w:r>
             <w:rPr>
               <w:b/>
@@ -1071,40 +1226,25 @@
     </w:p>
     <w:p>
       <w:pPr>
-        <w:spacing w:after="120" w:line="360" w:lineRule="auto"/>
-        <w:rPr>
-          <w:rFonts w:ascii="Arial" w:hAnsi="Arial" w:cs="Arial"/>
-          <w:lang w:val="en-GB"/>
-        </w:rPr>
-      </w:pPr>
-    </w:p>
-    <w:p>
-      <w:pPr>
-        <w:spacing w:after="120" w:line="360" w:lineRule="auto"/>
-        <w:rPr>
-          <w:rFonts w:ascii="Arial" w:hAnsi="Arial" w:cs="Arial"/>
-          <w:lang w:val="en-GB"/>
-        </w:rPr>
-      </w:pPr>
-    </w:p>
-    <w:p>
-      <w:pPr>
         <w:pStyle w:val="Heading2"/>
         <w:rPr>
           <w:rFonts w:ascii="Arial" w:hAnsi="Arial" w:cs="Arial"/>
           <w:b/>
           <w:bCs/>
-          <w:lang w:val="en-GB"/>
-        </w:rPr>
-      </w:pPr>
-      <w:bookmarkStart w:id="0" w:name="_Toc149484332"/>
+          <w:color w:val="auto"/>
+          <w:lang w:val="en-GB"/>
+        </w:rPr>
+      </w:pPr>
+      <w:bookmarkStart w:id="0" w:name="_Toc149485692"/>
       <w:r>
         <w:rPr>
           <w:rFonts w:ascii="Arial" w:hAnsi="Arial" w:cs="Arial"/>
           <w:b/>
           <w:bCs/>
-          <w:lang w:val="en-GB"/>
-        </w:rPr>
+          <w:color w:val="auto"/>
+          <w:lang w:val="en-GB"/>
+        </w:rPr>
+        <w:lastRenderedPageBreak/>
         <w:t>GLOSSARY</w:t>
       </w:r>
       <w:bookmarkEnd w:id="0"/>
@@ -1193,6 +1333,28 @@
     </w:p>
     <w:p>
       <w:pPr>
+        <w:numPr>
+          <w:ilvl w:val="0"/>
+          <w:numId w:val="1"/>
+        </w:numPr>
+        <w:spacing w:after="120" w:line="360" w:lineRule="auto"/>
+        <w:rPr>
+          <w:rFonts w:ascii="Arial" w:hAnsi="Arial" w:cs="Arial"/>
+          <w:sz w:val="22"/>
+          <w:szCs w:val="22"/>
+        </w:rPr>
+      </w:pPr>
+      <w:r>
+        <w:rPr>
+          <w:rFonts w:ascii="Arial" w:hAnsi="Arial" w:cs="Arial"/>
+          <w:sz w:val="22"/>
+          <w:szCs w:val="22"/>
+        </w:rPr>
+        <w:t>Asthma: A respiratory condition marked by spasms in the bronchi of the lungs, causing difficulty in breathing. It is often connected to allergic reactions or other forms of hypersensitivity.</w:t>
+      </w:r>
+    </w:p>
+    <w:p>
+      <w:pPr>
         <w:spacing w:after="120" w:line="360" w:lineRule="auto"/>
         <w:rPr>
           <w:rFonts w:ascii="Arial" w:hAnsi="Arial" w:cs="Arial"/>
@@ -1212,6 +1374,233 @@
           <w:lang w:val="en-GB"/>
         </w:rPr>
       </w:pPr>
+    </w:p>
+    <w:p>
+      <w:pPr>
+        <w:spacing w:after="120" w:line="360" w:lineRule="auto"/>
+        <w:rPr>
+          <w:rFonts w:ascii="Arial" w:hAnsi="Arial" w:cs="Arial"/>
+          <w:lang w:val="en-GB"/>
+        </w:rPr>
+      </w:pPr>
+    </w:p>
+    <w:p>
+      <w:pPr>
+        <w:spacing w:after="120" w:line="360" w:lineRule="auto"/>
+        <w:rPr>
+          <w:rFonts w:ascii="Arial" w:hAnsi="Arial" w:cs="Arial"/>
+          <w:lang w:val="en-GB"/>
+        </w:rPr>
+      </w:pPr>
+    </w:p>
+    <w:p>
+      <w:pPr>
+        <w:spacing w:after="120" w:line="360" w:lineRule="auto"/>
+        <w:rPr>
+          <w:rFonts w:ascii="Arial" w:hAnsi="Arial" w:cs="Arial"/>
+          <w:lang w:val="en-GB"/>
+        </w:rPr>
+      </w:pPr>
+    </w:p>
+    <w:p>
+      <w:pPr>
+        <w:spacing w:after="120" w:line="360" w:lineRule="auto"/>
+        <w:rPr>
+          <w:rFonts w:ascii="Arial" w:hAnsi="Arial" w:cs="Arial"/>
+          <w:lang w:val="en-GB"/>
+        </w:rPr>
+      </w:pPr>
+    </w:p>
+    <w:p>
+      <w:pPr>
+        <w:spacing w:after="120" w:line="360" w:lineRule="auto"/>
+        <w:rPr>
+          <w:rFonts w:ascii="Arial" w:hAnsi="Arial" w:cs="Arial"/>
+          <w:lang w:val="en-GB"/>
+        </w:rPr>
+      </w:pPr>
+    </w:p>
+    <w:p>
+      <w:pPr>
+        <w:spacing w:after="120" w:line="360" w:lineRule="auto"/>
+        <w:rPr>
+          <w:rFonts w:ascii="Arial" w:hAnsi="Arial" w:cs="Arial"/>
+          <w:lang w:val="en-GB"/>
+        </w:rPr>
+      </w:pPr>
+    </w:p>
+    <w:p>
+      <w:pPr>
+        <w:spacing w:after="120" w:line="360" w:lineRule="auto"/>
+        <w:rPr>
+          <w:rFonts w:ascii="Arial" w:hAnsi="Arial" w:cs="Arial"/>
+          <w:lang w:val="en-GB"/>
+        </w:rPr>
+      </w:pPr>
+    </w:p>
+    <w:p>
+      <w:pPr>
+        <w:spacing w:after="120" w:line="360" w:lineRule="auto"/>
+        <w:rPr>
+          <w:rFonts w:ascii="Arial" w:hAnsi="Arial" w:cs="Arial"/>
+          <w:lang w:val="en-GB"/>
+        </w:rPr>
+      </w:pPr>
+    </w:p>
+    <w:p>
+      <w:pPr>
+        <w:spacing w:after="120" w:line="360" w:lineRule="auto"/>
+        <w:rPr>
+          <w:rFonts w:ascii="Arial" w:hAnsi="Arial" w:cs="Arial"/>
+          <w:lang w:val="en-GB"/>
+        </w:rPr>
+      </w:pPr>
+    </w:p>
+    <w:p>
+      <w:pPr>
+        <w:spacing w:after="120" w:line="360" w:lineRule="auto"/>
+        <w:rPr>
+          <w:rFonts w:ascii="Arial" w:hAnsi="Arial" w:cs="Arial"/>
+          <w:lang w:val="en-GB"/>
+        </w:rPr>
+      </w:pPr>
+    </w:p>
+    <w:p>
+      <w:pPr>
+        <w:spacing w:after="120" w:line="360" w:lineRule="auto"/>
+        <w:rPr>
+          <w:rFonts w:ascii="Arial" w:hAnsi="Arial" w:cs="Arial"/>
+          <w:lang w:val="en-GB"/>
+        </w:rPr>
+      </w:pPr>
+    </w:p>
+    <w:p>
+      <w:pPr>
+        <w:spacing w:after="120" w:line="360" w:lineRule="auto"/>
+        <w:rPr>
+          <w:rFonts w:ascii="Arial" w:hAnsi="Arial" w:cs="Arial"/>
+          <w:lang w:val="en-GB"/>
+        </w:rPr>
+      </w:pPr>
+    </w:p>
+    <w:p>
+      <w:pPr>
+        <w:spacing w:after="120" w:line="360" w:lineRule="auto"/>
+        <w:rPr>
+          <w:rFonts w:ascii="Arial" w:hAnsi="Arial" w:cs="Arial"/>
+          <w:lang w:val="en-GB"/>
+        </w:rPr>
+      </w:pPr>
+    </w:p>
+    <w:p>
+      <w:pPr>
+        <w:spacing w:after="120" w:line="360" w:lineRule="auto"/>
+        <w:rPr>
+          <w:rFonts w:ascii="Arial" w:hAnsi="Arial" w:cs="Arial"/>
+          <w:lang w:val="en-GB"/>
+        </w:rPr>
+      </w:pPr>
+    </w:p>
+    <w:p>
+      <w:pPr>
+        <w:spacing w:after="120" w:line="360" w:lineRule="auto"/>
+        <w:rPr>
+          <w:rFonts w:ascii="Arial" w:hAnsi="Arial" w:cs="Arial"/>
+          <w:lang w:val="en-GB"/>
+        </w:rPr>
+      </w:pPr>
+    </w:p>
+    <w:p>
+      <w:pPr>
+        <w:spacing w:after="120" w:line="360" w:lineRule="auto"/>
+        <w:rPr>
+          <w:rFonts w:ascii="Arial" w:hAnsi="Arial" w:cs="Arial"/>
+          <w:lang w:val="en-GB"/>
+        </w:rPr>
+      </w:pPr>
+    </w:p>
+    <w:p>
+      <w:pPr>
+        <w:spacing w:after="120" w:line="360" w:lineRule="auto"/>
+        <w:rPr>
+          <w:rFonts w:ascii="Arial" w:hAnsi="Arial" w:cs="Arial"/>
+          <w:lang w:val="en-GB"/>
+        </w:rPr>
+      </w:pPr>
+    </w:p>
+    <w:p>
+      <w:pPr>
+        <w:pStyle w:val="Heading2"/>
+        <w:rPr>
+          <w:rFonts w:ascii="Arial" w:hAnsi="Arial" w:cs="Arial"/>
+          <w:b/>
+          <w:bCs/>
+          <w:color w:val="auto"/>
+          <w:lang w:val="en-GB"/>
+        </w:rPr>
+      </w:pPr>
+      <w:bookmarkStart w:id="1" w:name="_Toc149485693"/>
+      <w:r>
+        <w:rPr>
+          <w:rFonts w:ascii="Arial" w:hAnsi="Arial" w:cs="Arial"/>
+          <w:b/>
+          <w:bCs/>
+          <w:color w:val="auto"/>
+          <w:lang w:val="en-GB"/>
+        </w:rPr>
+        <w:lastRenderedPageBreak/>
+        <w:t>INTRODUCTION</w:t>
+      </w:r>
+      <w:bookmarkEnd w:id="1"/>
+    </w:p>
+    <w:p>
+      <w:pPr>
+        <w:rPr>
+          <w:lang w:val="en-GB"/>
+        </w:rPr>
+      </w:pPr>
+    </w:p>
+    <w:p>
+      <w:pPr>
+        <w:pStyle w:val="Heading3"/>
+        <w:rPr>
+          <w:rFonts w:ascii="Arial" w:hAnsi="Arial" w:cs="Arial"/>
+          <w:color w:val="auto"/>
+        </w:rPr>
+      </w:pPr>
+      <w:bookmarkStart w:id="2" w:name="_Toc149485694"/>
+      <w:r>
+        <w:rPr>
+          <w:rFonts w:ascii="Arial" w:hAnsi="Arial" w:cs="Arial"/>
+          <w:color w:val="auto"/>
+        </w:rPr>
+        <w:t>Purpose</w:t>
+      </w:r>
+      <w:bookmarkEnd w:id="2"/>
+    </w:p>
+    <w:p>
+      <w:pPr>
+        <w:pStyle w:val="ListParagraph"/>
+        <w:ind w:left="360"/>
+        <w:rPr>
+          <w:rStyle w:val="BookTitle"/>
+          <w:rFonts w:ascii="Arial" w:hAnsi="Arial" w:cs="Arial"/>
+          <w:b w:val="0"/>
+          <w:bCs w:val="0"/>
+          <w:smallCaps w:val="0"/>
+          <w:spacing w:val="0"/>
+          <w:sz w:val="22"/>
+          <w:szCs w:val="22"/>
+        </w:rPr>
+      </w:pPr>
+      <w:r>
+        <w:rPr>
+          <w:rFonts w:ascii="Arial" w:hAnsi="Arial" w:cs="Arial"/>
+          <w:sz w:val="22"/>
+          <w:szCs w:val="22"/>
+        </w:rPr>
+        <w:t>In today's rapidly urbanizing world, the quality of air we breathe is a growing concern, particularly for vulnerable groups such as asthma sufferers. To address this challenge, we've initiated the development of the "Aerosense Wristband." This innovative wristband is specially designed to monitor air quality, catering specifically to those with asthma. With it, users can access immediate updates on the surrounding air quality, enabling them to make decisions that prioritize their health.</w:t>
+      </w:r>
     </w:p>
     <w:sectPr>
       <w:headerReference w:type="default" r:id="rId9"/>
@@ -1588,8 +1977,124 @@
       </w:rPr>
     </w:lvl>
   </w:abstractNum>
+  <w:abstractNum w:abstractNumId="1" w15:restartNumberingAfterBreak="0">
+    <w:nsid w:val="68BD5564"/>
+    <w:multiLevelType w:val="multilevel"/>
+    <w:tmpl w:val="670CD74E"/>
+    <w:lvl w:ilvl="0">
+      <w:start w:val="1"/>
+      <w:numFmt w:val="decimal"/>
+      <w:lvlText w:val="%1"/>
+      <w:lvlJc w:val="left"/>
+      <w:pPr>
+        <w:ind w:left="360" w:hanging="360"/>
+      </w:pPr>
+      <w:rPr>
+        <w:rFonts w:hint="default"/>
+      </w:rPr>
+    </w:lvl>
+    <w:lvl w:ilvl="1">
+      <w:start w:val="1"/>
+      <w:numFmt w:val="decimal"/>
+      <w:lvlText w:val="%1.%2"/>
+      <w:lvlJc w:val="left"/>
+      <w:pPr>
+        <w:ind w:left="360" w:hanging="360"/>
+      </w:pPr>
+      <w:rPr>
+        <w:rFonts w:hint="default"/>
+      </w:rPr>
+    </w:lvl>
+    <w:lvl w:ilvl="2">
+      <w:start w:val="1"/>
+      <w:numFmt w:val="decimal"/>
+      <w:lvlText w:val="%1.%2.%3"/>
+      <w:lvlJc w:val="left"/>
+      <w:pPr>
+        <w:ind w:left="720" w:hanging="720"/>
+      </w:pPr>
+      <w:rPr>
+        <w:rFonts w:hint="default"/>
+      </w:rPr>
+    </w:lvl>
+    <w:lvl w:ilvl="3">
+      <w:start w:val="1"/>
+      <w:numFmt w:val="decimal"/>
+      <w:lvlText w:val="%1.%2.%3.%4"/>
+      <w:lvlJc w:val="left"/>
+      <w:pPr>
+        <w:ind w:left="720" w:hanging="720"/>
+      </w:pPr>
+      <w:rPr>
+        <w:rFonts w:hint="default"/>
+      </w:rPr>
+    </w:lvl>
+    <w:lvl w:ilvl="4">
+      <w:start w:val="1"/>
+      <w:numFmt w:val="decimal"/>
+      <w:lvlText w:val="%1.%2.%3.%4.%5"/>
+      <w:lvlJc w:val="left"/>
+      <w:pPr>
+        <w:ind w:left="1080" w:hanging="1080"/>
+      </w:pPr>
+      <w:rPr>
+        <w:rFonts w:hint="default"/>
+      </w:rPr>
+    </w:lvl>
+    <w:lvl w:ilvl="5">
+      <w:start w:val="1"/>
+      <w:numFmt w:val="decimal"/>
+      <w:lvlText w:val="%1.%2.%3.%4.%5.%6"/>
+      <w:lvlJc w:val="left"/>
+      <w:pPr>
+        <w:ind w:left="1080" w:hanging="1080"/>
+      </w:pPr>
+      <w:rPr>
+        <w:rFonts w:hint="default"/>
+      </w:rPr>
+    </w:lvl>
+    <w:lvl w:ilvl="6">
+      <w:start w:val="1"/>
+      <w:numFmt w:val="decimal"/>
+      <w:lvlText w:val="%1.%2.%3.%4.%5.%6.%7"/>
+      <w:lvlJc w:val="left"/>
+      <w:pPr>
+        <w:ind w:left="1080" w:hanging="1080"/>
+      </w:pPr>
+      <w:rPr>
+        <w:rFonts w:hint="default"/>
+      </w:rPr>
+    </w:lvl>
+    <w:lvl w:ilvl="7">
+      <w:start w:val="1"/>
+      <w:numFmt w:val="decimal"/>
+      <w:lvlText w:val="%1.%2.%3.%4.%5.%6.%7.%8"/>
+      <w:lvlJc w:val="left"/>
+      <w:pPr>
+        <w:ind w:left="1440" w:hanging="1440"/>
+      </w:pPr>
+      <w:rPr>
+        <w:rFonts w:hint="default"/>
+      </w:rPr>
+    </w:lvl>
+    <w:lvl w:ilvl="8">
+      <w:start w:val="1"/>
+      <w:numFmt w:val="decimal"/>
+      <w:lvlText w:val="%1.%2.%3.%4.%5.%6.%7.%8.%9"/>
+      <w:lvlJc w:val="left"/>
+      <w:pPr>
+        <w:ind w:left="1440" w:hanging="1440"/>
+      </w:pPr>
+      <w:rPr>
+        <w:rFonts w:hint="default"/>
+      </w:rPr>
+    </w:lvl>
+  </w:abstractNum>
   <w:num w:numId="1" w16cid:durableId="636565852">
     <w:abstractNumId w:val="0"/>
+  </w:num>
+  <w:num w:numId="2" w16cid:durableId="1177959318">
+    <w:abstractNumId w:val="1"/>
   </w:num>
 </w:numbering>
 </file>
@@ -2043,7 +2548,6 @@
     <w:next w:val="Normal"/>
     <w:link w:val="Heading3Char"/>
     <w:uiPriority w:val="9"/>
-    <w:semiHidden/>
     <w:unhideWhenUsed/>
     <w:qFormat/>
     <w:rsid w:val="0062300E"/>
@@ -2317,7 +2821,6 @@
     <w:basedOn w:val="DefaultParagraphFont"/>
     <w:link w:val="Heading3"/>
     <w:uiPriority w:val="9"/>
-    <w:semiHidden/>
     <w:rsid w:val="0062300E"/>
     <w:rPr>
       <w:rFonts w:asciiTheme="majorHAnsi" w:eastAsiaTheme="majorEastAsia" w:hAnsiTheme="majorHAnsi" w:cstheme="majorBidi"/>
@@ -2688,6 +3191,30 @@
       <w:color w:val="0563C1" w:themeColor="hyperlink"/>
       <w:u w:val="single"/>
     </w:rPr>
+  </w:style>
+  <w:style w:type="paragraph" w:styleId="ListParagraph">
+    <w:name w:val="List Paragraph"/>
+    <w:basedOn w:val="Normal"/>
+    <w:uiPriority w:val="34"/>
+    <w:qFormat/>
+    <w:rsid w:val="00367ED9"/>
+    <w:pPr>
+      <w:ind w:left="720"/>
+      <w:contextualSpacing/>
+    </w:pPr>
+  </w:style>
+  <w:style w:type="paragraph" w:styleId="TOC3">
+    <w:name w:val="toc 3"/>
+    <w:basedOn w:val="Normal"/>
+    <w:next w:val="Normal"/>
+    <w:autoRedefine/>
+    <w:uiPriority w:val="39"/>
+    <w:unhideWhenUsed/>
+    <w:rsid w:val="0074315B"/>
+    <w:pPr>
+      <w:spacing w:after="100"/>
+      <w:ind w:left="420"/>
+    </w:pPr>
   </w:style>
 </w:styles>
 </file>

</xml_diff>

<commit_message>
Add Significance Section to Introduction
Discussed the broader implications of the Aerosense Wristband and Explained potential benefits for urban planners and health using data
</commit_message>
<xml_diff>
--- a/Wristband Air Quality Project Documentation.docx
+++ b/Wristband Air Quality Project Documentation.docx
@@ -807,7 +807,7 @@
           <w:r>
             <w:fldChar w:fldCharType="separate"/>
           </w:r>
-          <w:hyperlink w:anchor="_Toc149485692" w:history="1">
+          <w:hyperlink w:anchor="_Toc149486125" w:history="1">
             <w:r>
               <w:rPr>
                 <w:rStyle w:val="Hyperlink"/>
@@ -838,7 +838,7 @@
                 <w:noProof/>
                 <w:webHidden/>
               </w:rPr>
-              <w:instrText xml:space="preserve"> PAGEREF _Toc149485692 \h </w:instrText>
+              <w:instrText xml:space="preserve"> PAGEREF _Toc149486125 \h </w:instrText>
             </w:r>
             <w:r>
               <w:rPr>
@@ -884,7 +884,7 @@
               <w14:ligatures w14:val="standardContextual"/>
             </w:rPr>
           </w:pPr>
-          <w:hyperlink w:anchor="_Toc149485693" w:history="1">
+          <w:hyperlink w:anchor="_Toc149486126" w:history="1">
             <w:r>
               <w:rPr>
                 <w:rStyle w:val="Hyperlink"/>
@@ -915,7 +915,7 @@
                 <w:noProof/>
                 <w:webHidden/>
               </w:rPr>
-              <w:instrText xml:space="preserve"> PAGEREF _Toc149485693 \h </w:instrText>
+              <w:instrText xml:space="preserve"> PAGEREF _Toc149486126 \h </w:instrText>
             </w:r>
             <w:r>
               <w:rPr>
@@ -954,12 +954,18 @@
             </w:tabs>
             <w:rPr>
               <w:noProof/>
+              <w:kern w:val="2"/>
+              <w:sz w:val="22"/>
+              <w:szCs w:val="22"/>
+              <w:lang w:eastAsia="en-IE"/>
+              <w14:ligatures w14:val="standardContextual"/>
             </w:rPr>
           </w:pPr>
-          <w:hyperlink w:anchor="_Toc149485694" w:history="1">
+          <w:hyperlink w:anchor="_Toc149486127" w:history="1">
             <w:r>
               <w:rPr>
                 <w:rStyle w:val="Hyperlink"/>
+                <w:rFonts w:ascii="Arial" w:hAnsi="Arial" w:cs="Arial"/>
                 <w:noProof/>
               </w:rPr>
               <w:t>Purpose</w:t>
@@ -983,7 +989,81 @@
                 <w:noProof/>
                 <w:webHidden/>
               </w:rPr>
-              <w:instrText xml:space="preserve"> PAGEREF _Toc149485694 \h </w:instrText>
+              <w:instrText xml:space="preserve"> PAGEREF _Toc149486127 \h </w:instrText>
+            </w:r>
+            <w:r>
+              <w:rPr>
+                <w:noProof/>
+                <w:webHidden/>
+              </w:rPr>
+            </w:r>
+            <w:r>
+              <w:rPr>
+                <w:noProof/>
+                <w:webHidden/>
+              </w:rPr>
+              <w:fldChar w:fldCharType="separate"/>
+            </w:r>
+            <w:r>
+              <w:rPr>
+                <w:noProof/>
+                <w:webHidden/>
+              </w:rPr>
+              <w:t>5</w:t>
+            </w:r>
+            <w:r>
+              <w:rPr>
+                <w:noProof/>
+                <w:webHidden/>
+              </w:rPr>
+              <w:fldChar w:fldCharType="end"/>
+            </w:r>
+          </w:hyperlink>
+        </w:p>
+        <w:p>
+          <w:pPr>
+            <w:pStyle w:val="TOC3"/>
+            <w:tabs>
+              <w:tab w:val="right" w:leader="dot" w:pos="9016"/>
+            </w:tabs>
+            <w:rPr>
+              <w:noProof/>
+              <w:kern w:val="2"/>
+              <w:sz w:val="22"/>
+              <w:szCs w:val="22"/>
+              <w:lang w:eastAsia="en-IE"/>
+              <w14:ligatures w14:val="standardContextual"/>
+            </w:rPr>
+          </w:pPr>
+          <w:hyperlink w:anchor="_Toc149486128" w:history="1">
+            <w:r>
+              <w:rPr>
+                <w:rStyle w:val="Hyperlink"/>
+                <w:rFonts w:ascii="Arial" w:hAnsi="Arial" w:cs="Arial"/>
+                <w:noProof/>
+              </w:rPr>
+              <w:t>Significance</w:t>
+            </w:r>
+            <w:r>
+              <w:rPr>
+                <w:noProof/>
+                <w:webHidden/>
+              </w:rPr>
+              <w:tab/>
+            </w:r>
+            <w:r>
+              <w:rPr>
+                <w:noProof/>
+                <w:webHidden/>
+              </w:rPr>
+              <w:fldChar w:fldCharType="begin"/>
+            </w:r>
+            <w:r>
+              <w:rPr>
+                <w:noProof/>
+                <w:webHidden/>
+              </w:rPr>
+              <w:instrText xml:space="preserve"> PAGEREF _Toc149486128 \h </w:instrText>
             </w:r>
             <w:r>
               <w:rPr>
@@ -1235,7 +1315,7 @@
           <w:lang w:val="en-GB"/>
         </w:rPr>
       </w:pPr>
-      <w:bookmarkStart w:id="0" w:name="_Toc149485692"/>
+      <w:bookmarkStart w:id="0" w:name="_Toc149486125"/>
       <w:r>
         <w:rPr>
           <w:rFonts w:ascii="Arial" w:hAnsi="Arial" w:cs="Arial"/>
@@ -1244,7 +1324,6 @@
           <w:color w:val="auto"/>
           <w:lang w:val="en-GB"/>
         </w:rPr>
-        <w:lastRenderedPageBreak/>
         <w:t>GLOSSARY</w:t>
       </w:r>
       <w:bookmarkEnd w:id="0"/>
@@ -1539,7 +1618,7 @@
           <w:lang w:val="en-GB"/>
         </w:rPr>
       </w:pPr>
-      <w:bookmarkStart w:id="1" w:name="_Toc149485693"/>
+      <w:bookmarkStart w:id="1" w:name="_Toc149486126"/>
       <w:r>
         <w:rPr>
           <w:rFonts w:ascii="Arial" w:hAnsi="Arial" w:cs="Arial"/>
@@ -1563,12 +1642,13 @@
     <w:p>
       <w:pPr>
         <w:pStyle w:val="Heading3"/>
+        <w:spacing w:line="360" w:lineRule="auto"/>
         <w:rPr>
           <w:rFonts w:ascii="Arial" w:hAnsi="Arial" w:cs="Arial"/>
           <w:color w:val="auto"/>
         </w:rPr>
       </w:pPr>
-      <w:bookmarkStart w:id="2" w:name="_Toc149485694"/>
+      <w:bookmarkStart w:id="2" w:name="_Toc149486127"/>
       <w:r>
         <w:rPr>
           <w:rFonts w:ascii="Arial" w:hAnsi="Arial" w:cs="Arial"/>
@@ -1581,6 +1661,162 @@
     <w:p>
       <w:pPr>
         <w:pStyle w:val="ListParagraph"/>
+        <w:spacing w:line="360" w:lineRule="auto"/>
+        <w:ind w:left="360"/>
+        <w:rPr>
+          <w:rFonts w:ascii="Arial" w:hAnsi="Arial" w:cs="Arial"/>
+          <w:sz w:val="22"/>
+          <w:szCs w:val="22"/>
+        </w:rPr>
+      </w:pPr>
+      <w:r>
+        <w:rPr>
+          <w:rFonts w:ascii="Arial" w:hAnsi="Arial" w:cs="Arial"/>
+          <w:sz w:val="22"/>
+          <w:szCs w:val="22"/>
+        </w:rPr>
+        <w:t>In today's rapidly urbanizing world, the quality of air we breathe is a growing concern, particularly for vulnerable groups such as asthma sufferers. To address this challenge, we've initiated the development of the "Aerosense Wristband." This innovative wristband is specially designed to monitor air quality, catering specifically to those with asthma. With it, users can access immediate updates on the surrounding air quality, enabling them to make decisions that prioritize their health</w:t>
+      </w:r>
+      <w:r>
+        <w:rPr>
+          <w:rFonts w:ascii="Arial" w:hAnsi="Arial" w:cs="Arial"/>
+          <w:sz w:val="22"/>
+          <w:szCs w:val="22"/>
+        </w:rPr>
+        <w:t>.</w:t>
+      </w:r>
+    </w:p>
+    <w:p>
+      <w:pPr>
+        <w:pStyle w:val="Heading3"/>
+        <w:spacing w:line="360" w:lineRule="auto"/>
+        <w:rPr>
+          <w:rFonts w:ascii="Arial" w:hAnsi="Arial" w:cs="Arial"/>
+          <w:color w:val="auto"/>
+        </w:rPr>
+      </w:pPr>
+      <w:bookmarkStart w:id="3" w:name="_Toc149486128"/>
+      <w:r>
+        <w:rPr>
+          <w:rFonts w:ascii="Arial" w:hAnsi="Arial" w:cs="Arial"/>
+          <w:color w:val="auto"/>
+        </w:rPr>
+        <w:t>Significance</w:t>
+      </w:r>
+      <w:bookmarkEnd w:id="3"/>
+    </w:p>
+    <w:p>
+      <w:pPr>
+        <w:pStyle w:val="ListParagraph"/>
+        <w:spacing w:line="360" w:lineRule="auto"/>
+        <w:ind w:left="360"/>
+        <w:rPr>
+          <w:rFonts w:ascii="Arial" w:hAnsi="Arial" w:cs="Arial"/>
+          <w:sz w:val="22"/>
+          <w:szCs w:val="22"/>
+        </w:rPr>
+      </w:pPr>
+      <w:r>
+        <w:rPr>
+          <w:rFonts w:ascii="Arial" w:hAnsi="Arial" w:cs="Arial"/>
+          <w:sz w:val="22"/>
+          <w:szCs w:val="22"/>
+        </w:rPr>
+        <w:t xml:space="preserve">The idea behind the Aerosense Wristband was not just to create a new tech gadget. There's a genuine, urgent need for such a device. Several research studies have shown a clear correlation between declining air quality and an increase in asthma-related issues. With the Aerosense Wristband, we aim to empower users with the knowledge they need to avoid potential asthma </w:t>
+      </w:r>
+      <w:r>
+        <w:rPr>
+          <w:rFonts w:ascii="Arial" w:hAnsi="Arial" w:cs="Arial"/>
+          <w:sz w:val="22"/>
+          <w:szCs w:val="22"/>
+        </w:rPr>
+        <w:t>attacks</w:t>
+      </w:r>
+      <w:r>
+        <w:rPr>
+          <w:rFonts w:ascii="Arial" w:hAnsi="Arial" w:cs="Arial"/>
+          <w:sz w:val="22"/>
+          <w:szCs w:val="22"/>
+        </w:rPr>
+        <w:t>, ensuring they're not caught off guard. On a broader scale, by collecting data from numerous Aerosense devices, we might be able to identify specific areas with high pollution levels, as well as detect patterns over time. This could prove invaluable for those in roles ranging from city planning to healthcare policy development.</w:t>
+      </w:r>
+      <w:r>
+        <w:rPr>
+          <w:rFonts w:ascii="Arial" w:hAnsi="Arial" w:cs="Arial"/>
+          <w:sz w:val="22"/>
+          <w:szCs w:val="22"/>
+        </w:rPr>
+        <w:br/>
+      </w:r>
+    </w:p>
+    <w:p>
+      <w:pPr>
+        <w:pStyle w:val="ListParagraph"/>
+        <w:spacing w:line="360" w:lineRule="auto"/>
+        <w:ind w:left="360"/>
+        <w:rPr>
+          <w:rFonts w:ascii="Arial" w:hAnsi="Arial" w:cs="Arial"/>
+          <w:sz w:val="22"/>
+          <w:szCs w:val="22"/>
+        </w:rPr>
+      </w:pPr>
+      <w:r>
+        <w:rPr>
+          <w:rFonts w:ascii="Arial" w:hAnsi="Arial" w:cs="Arial"/>
+          <w:sz w:val="22"/>
+          <w:szCs w:val="22"/>
+        </w:rPr>
+        <w:t xml:space="preserve">As we worked on the Aerosense Wristband, we focused on integrating the latest air quality sensing technology while keeping the user interface simple and intuitive. We strived for a sleek design, making sure that whether you're a tech enthusiast or just someone looking for a solution, the device is easy to use. This report will delve deeper into our development process, discussing everything from our initial feasibility studies to the </w:t>
+      </w:r>
+      <w:r>
+        <w:rPr>
+          <w:rFonts w:ascii="Arial" w:hAnsi="Arial" w:cs="Arial"/>
+          <w:sz w:val="22"/>
+          <w:szCs w:val="22"/>
+        </w:rPr>
+        <w:t>depth</w:t>
+      </w:r>
+      <w:r>
+        <w:rPr>
+          <w:rFonts w:ascii="Arial" w:hAnsi="Arial" w:cs="Arial"/>
+          <w:sz w:val="22"/>
+          <w:szCs w:val="22"/>
+        </w:rPr>
+        <w:t xml:space="preserve"> of data management.</w:t>
+      </w:r>
+      <w:r>
+        <w:rPr>
+          <w:rFonts w:ascii="Arial" w:hAnsi="Arial" w:cs="Arial"/>
+          <w:sz w:val="22"/>
+          <w:szCs w:val="22"/>
+        </w:rPr>
+        <w:br/>
+      </w:r>
+    </w:p>
+    <w:p>
+      <w:pPr>
+        <w:pStyle w:val="ListParagraph"/>
+        <w:spacing w:line="360" w:lineRule="auto"/>
+        <w:ind w:left="360"/>
+        <w:rPr>
+          <w:rFonts w:ascii="Arial" w:hAnsi="Arial" w:cs="Arial"/>
+          <w:sz w:val="22"/>
+          <w:szCs w:val="22"/>
+        </w:rPr>
+      </w:pPr>
+      <w:r>
+        <w:rPr>
+          <w:rFonts w:ascii="Arial" w:hAnsi="Arial" w:cs="Arial"/>
+          <w:sz w:val="22"/>
+          <w:szCs w:val="22"/>
+        </w:rPr>
+        <w:t>To make this report as reader-friendly as possible, we've avoided unnecessary technical jargon. Where complex ideas arise, we've tried to simplify them with relatable analogies and, when needed, included diagrams for a clearer understanding.</w:t>
+      </w:r>
+    </w:p>
+    <w:p>
+      <w:pPr>
+        <w:pStyle w:val="ListParagraph"/>
+        <w:spacing w:line="360" w:lineRule="auto"/>
         <w:ind w:left="360"/>
         <w:rPr>
           <w:rStyle w:val="BookTitle"/>
@@ -1599,8 +1835,38 @@
           <w:sz w:val="22"/>
           <w:szCs w:val="22"/>
         </w:rPr>
-        <w:t>In today's rapidly urbanizing world, the quality of air we breathe is a growing concern, particularly for vulnerable groups such as asthma sufferers. To address this challenge, we've initiated the development of the "Aerosense Wristband." This innovative wristband is specially designed to monitor air quality, catering specifically to those with asthma. With it, users can access immediate updates on the surrounding air quality, enabling them to make decisions that prioritize their health.</w:t>
-      </w:r>
+        <w:t>.</w:t>
+      </w:r>
+    </w:p>
+    <w:p>
+      <w:pPr>
+        <w:pStyle w:val="ListParagraph"/>
+        <w:ind w:left="360"/>
+        <w:rPr>
+          <w:rStyle w:val="BookTitle"/>
+          <w:rFonts w:ascii="Arial" w:hAnsi="Arial" w:cs="Arial"/>
+          <w:b w:val="0"/>
+          <w:bCs w:val="0"/>
+          <w:smallCaps w:val="0"/>
+          <w:spacing w:val="0"/>
+          <w:sz w:val="22"/>
+          <w:szCs w:val="22"/>
+        </w:rPr>
+      </w:pPr>
+    </w:p>
+    <w:p>
+      <w:pPr>
+        <w:rPr>
+          <w:rStyle w:val="BookTitle"/>
+          <w:rFonts w:ascii="Arial" w:hAnsi="Arial" w:cs="Arial"/>
+          <w:b w:val="0"/>
+          <w:bCs w:val="0"/>
+          <w:smallCaps w:val="0"/>
+          <w:spacing w:val="0"/>
+          <w:sz w:val="22"/>
+          <w:szCs w:val="22"/>
+        </w:rPr>
+      </w:pPr>
     </w:p>
     <w:sectPr>
       <w:headerReference w:type="default" r:id="rId9"/>

</xml_diff>

<commit_message>
Add Hardware Overview and list Hardware Components for Aerosense
Added essential components required for Aerosense Wristband and included sensors, resistors, connectors, and power sources.
</commit_message>
<xml_diff>
--- a/Wristband Air Quality Project Documentation.docx
+++ b/Wristband Air Quality Project Documentation.docx
@@ -807,8 +807,11 @@
         <w:rPr>
           <w:rFonts w:asciiTheme="minorHAnsi" w:eastAsiaTheme="minorEastAsia" w:hAnsiTheme="minorHAnsi" w:cstheme="minorBidi"/>
           <w:color w:val="auto"/>
+          <w:kern w:val="2"/>
           <w:sz w:val="21"/>
           <w:szCs w:val="21"/>
+          <w:lang w:val="en-IE"/>
+          <w14:ligatures w14:val="standardContextual"/>
         </w:rPr>
         <w:id w:val="-1605186798"/>
         <w:docPartObj>
@@ -822,11 +825,8 @@
           <w:b/>
           <w:bCs/>
           <w:noProof/>
-          <w:kern w:val="2"/>
           <w:sz w:val="22"/>
           <w:szCs w:val="22"/>
-          <w:lang w:val="en-IE"/>
-          <w14:ligatures w14:val="standardContextual"/>
         </w:rPr>
       </w:sdtEndPr>
       <w:sdtContent>
@@ -859,7 +859,7 @@
           <w:r>
             <w:fldChar w:fldCharType="separate"/>
           </w:r>
-          <w:hyperlink w:anchor="_Toc149493511" w:history="1">
+          <w:hyperlink w:anchor="_Toc149496739" w:history="1">
             <w:r>
               <w:rPr>
                 <w:rStyle w:val="Hyperlink"/>
@@ -890,7 +890,7 @@
                 <w:noProof/>
                 <w:webHidden/>
               </w:rPr>
-              <w:instrText xml:space="preserve"> PAGEREF _Toc149493511 \h </w:instrText>
+              <w:instrText xml:space="preserve"> PAGEREF _Toc149496739 \h </w:instrText>
             </w:r>
             <w:r>
               <w:rPr>
@@ -933,7 +933,7 @@
               <w:lang w:eastAsia="en-IE"/>
             </w:rPr>
           </w:pPr>
-          <w:hyperlink w:anchor="_Toc149493512" w:history="1">
+          <w:hyperlink w:anchor="_Toc149496740" w:history="1">
             <w:r>
               <w:rPr>
                 <w:rStyle w:val="Hyperlink"/>
@@ -964,7 +964,7 @@
                 <w:noProof/>
                 <w:webHidden/>
               </w:rPr>
-              <w:instrText xml:space="preserve"> PAGEREF _Toc149493512 \h </w:instrText>
+              <w:instrText xml:space="preserve"> PAGEREF _Toc149496740 \h </w:instrText>
             </w:r>
             <w:r>
               <w:rPr>
@@ -1009,7 +1009,7 @@
               <w14:ligatures w14:val="standardContextual"/>
             </w:rPr>
           </w:pPr>
-          <w:hyperlink w:anchor="_Toc149493513" w:history="1">
+          <w:hyperlink w:anchor="_Toc149496741" w:history="1">
             <w:r>
               <w:rPr>
                 <w:rStyle w:val="Hyperlink"/>
@@ -1039,7 +1039,7 @@
                 <w:noProof/>
                 <w:webHidden/>
               </w:rPr>
-              <w:instrText xml:space="preserve"> PAGEREF _Toc149493513 \h </w:instrText>
+              <w:instrText xml:space="preserve"> PAGEREF _Toc149496741 \h </w:instrText>
             </w:r>
             <w:r>
               <w:rPr>
@@ -1084,7 +1084,7 @@
               <w14:ligatures w14:val="standardContextual"/>
             </w:rPr>
           </w:pPr>
-          <w:hyperlink w:anchor="_Toc149493514" w:history="1">
+          <w:hyperlink w:anchor="_Toc149496742" w:history="1">
             <w:r>
               <w:rPr>
                 <w:rStyle w:val="Hyperlink"/>
@@ -1114,7 +1114,7 @@
                 <w:noProof/>
                 <w:webHidden/>
               </w:rPr>
-              <w:instrText xml:space="preserve"> PAGEREF _Toc149493514 \h </w:instrText>
+              <w:instrText xml:space="preserve"> PAGEREF _Toc149496742 \h </w:instrText>
             </w:r>
             <w:r>
               <w:rPr>
@@ -1157,7 +1157,7 @@
               <w:lang w:eastAsia="en-IE"/>
             </w:rPr>
           </w:pPr>
-          <w:hyperlink w:anchor="_Toc149493515" w:history="1">
+          <w:hyperlink w:anchor="_Toc149496743" w:history="1">
             <w:r>
               <w:rPr>
                 <w:rStyle w:val="Hyperlink"/>
@@ -1167,7 +1167,7 @@
                 <w:noProof/>
                 <w:lang w:val="en-GB"/>
               </w:rPr>
-              <w:t>4. SECURITY AND PRIVACY</w:t>
+              <w:t>2. HARDWARE</w:t>
             </w:r>
             <w:r>
               <w:rPr>
@@ -1188,7 +1188,7 @@
                 <w:noProof/>
                 <w:webHidden/>
               </w:rPr>
-              <w:instrText xml:space="preserve"> PAGEREF _Toc149493515 \h </w:instrText>
+              <w:instrText xml:space="preserve"> PAGEREF _Toc149496743 \h </w:instrText>
             </w:r>
             <w:r>
               <w:rPr>
@@ -1233,15 +1233,7 @@
               <w14:ligatures w14:val="standardContextual"/>
             </w:rPr>
           </w:pPr>
-          <w:hyperlink w:anchor="_Toc149493516" w:history="1">
-            <w:r>
-              <w:rPr>
-                <w:rStyle w:val="Hyperlink"/>
-                <w:rFonts w:ascii="Arial" w:hAnsi="Arial" w:cs="Arial"/>
-                <w:noProof/>
-              </w:rPr>
-              <w:t xml:space="preserve">4.1 </w:t>
-            </w:r>
+          <w:hyperlink w:anchor="_Toc149496744" w:history="1">
             <w:r>
               <w:rPr>
                 <w:rStyle w:val="Hyperlink"/>
@@ -1249,9 +1241,8 @@
                 <w:b/>
                 <w:bCs/>
                 <w:noProof/>
-                <w:spacing w:val="5"/>
-              </w:rPr>
-              <w:t>Device Security</w:t>
+              </w:rPr>
+              <w:t>2.1 Hardware Components Required for Aerosense Development:</w:t>
             </w:r>
             <w:r>
               <w:rPr>
@@ -1272,7 +1263,7 @@
                 <w:noProof/>
                 <w:webHidden/>
               </w:rPr>
-              <w:instrText xml:space="preserve"> PAGEREF _Toc149493516 \h </w:instrText>
+              <w:instrText xml:space="preserve"> PAGEREF _Toc149496744 \h </w:instrText>
             </w:r>
             <w:r>
               <w:rPr>
@@ -1317,15 +1308,7 @@
               <w14:ligatures w14:val="standardContextual"/>
             </w:rPr>
           </w:pPr>
-          <w:hyperlink w:anchor="_Toc149493517" w:history="1">
-            <w:r>
-              <w:rPr>
-                <w:rStyle w:val="Hyperlink"/>
-                <w:rFonts w:ascii="Arial" w:hAnsi="Arial" w:cs="Arial"/>
-                <w:noProof/>
-              </w:rPr>
-              <w:t xml:space="preserve">4.2 </w:t>
-            </w:r>
+          <w:hyperlink w:anchor="_Toc149496745" w:history="1">
             <w:r>
               <w:rPr>
                 <w:rStyle w:val="Hyperlink"/>
@@ -1333,9 +1316,9 @@
                 <w:b/>
                 <w:bCs/>
                 <w:noProof/>
-                <w:spacing w:val="5"/>
-              </w:rPr>
-              <w:t>Data in transfer security</w:t>
+                <w:lang w:val="en-GB"/>
+              </w:rPr>
+              <w:t>2.2 HARDWARE OVERVIEW</w:t>
             </w:r>
             <w:r>
               <w:rPr>
@@ -1356,7 +1339,7 @@
                 <w:noProof/>
                 <w:webHidden/>
               </w:rPr>
-              <w:instrText xml:space="preserve"> PAGEREF _Toc149493517 \h </w:instrText>
+              <w:instrText xml:space="preserve"> PAGEREF _Toc149496745 \h </w:instrText>
             </w:r>
             <w:r>
               <w:rPr>
@@ -1376,7 +1359,81 @@
                 <w:noProof/>
                 <w:webHidden/>
               </w:rPr>
-              <w:t>6</w:t>
+              <w:t>7</w:t>
+            </w:r>
+            <w:r>
+              <w:rPr>
+                <w:noProof/>
+                <w:webHidden/>
+              </w:rPr>
+              <w:fldChar w:fldCharType="end"/>
+            </w:r>
+          </w:hyperlink>
+        </w:p>
+        <w:p>
+          <w:pPr>
+            <w:pStyle w:val="TOC2"/>
+            <w:tabs>
+              <w:tab w:val="right" w:leader="dot" w:pos="9016"/>
+            </w:tabs>
+            <w:rPr>
+              <w:rFonts w:eastAsiaTheme="minorEastAsia"/>
+              <w:noProof/>
+              <w:lang w:eastAsia="en-IE"/>
+            </w:rPr>
+          </w:pPr>
+          <w:hyperlink w:anchor="_Toc149496746" w:history="1">
+            <w:r>
+              <w:rPr>
+                <w:rStyle w:val="Hyperlink"/>
+                <w:rFonts w:ascii="Arial" w:hAnsi="Arial" w:cs="Arial"/>
+                <w:b/>
+                <w:bCs/>
+                <w:noProof/>
+                <w:lang w:val="en-GB"/>
+              </w:rPr>
+              <w:t>4. SECURITY AND PRIVACY</w:t>
+            </w:r>
+            <w:r>
+              <w:rPr>
+                <w:noProof/>
+                <w:webHidden/>
+              </w:rPr>
+              <w:tab/>
+            </w:r>
+            <w:r>
+              <w:rPr>
+                <w:noProof/>
+                <w:webHidden/>
+              </w:rPr>
+              <w:fldChar w:fldCharType="begin"/>
+            </w:r>
+            <w:r>
+              <w:rPr>
+                <w:noProof/>
+                <w:webHidden/>
+              </w:rPr>
+              <w:instrText xml:space="preserve"> PAGEREF _Toc149496746 \h </w:instrText>
+            </w:r>
+            <w:r>
+              <w:rPr>
+                <w:noProof/>
+                <w:webHidden/>
+              </w:rPr>
+            </w:r>
+            <w:r>
+              <w:rPr>
+                <w:noProof/>
+                <w:webHidden/>
+              </w:rPr>
+              <w:fldChar w:fldCharType="separate"/>
+            </w:r>
+            <w:r>
+              <w:rPr>
+                <w:noProof/>
+                <w:webHidden/>
+              </w:rPr>
+              <w:t>7</w:t>
             </w:r>
             <w:r>
               <w:rPr>
@@ -1401,14 +1458,14 @@
               <w14:ligatures w14:val="standardContextual"/>
             </w:rPr>
           </w:pPr>
-          <w:hyperlink w:anchor="_Toc149493518" w:history="1">
+          <w:hyperlink w:anchor="_Toc149496747" w:history="1">
             <w:r>
               <w:rPr>
                 <w:rStyle w:val="Hyperlink"/>
                 <w:rFonts w:ascii="Arial" w:hAnsi="Arial" w:cs="Arial"/>
                 <w:noProof/>
               </w:rPr>
-              <w:t xml:space="preserve">4.3 </w:t>
+              <w:t xml:space="preserve">4.1 </w:t>
             </w:r>
             <w:r>
               <w:rPr>
@@ -1417,9 +1474,9 @@
                 <w:b/>
                 <w:bCs/>
                 <w:noProof/>
-                <w:lang w:val="en-GB"/>
-              </w:rPr>
-              <w:t>Data in storage</w:t>
+                <w:spacing w:val="5"/>
+              </w:rPr>
+              <w:t>Device Security</w:t>
             </w:r>
             <w:r>
               <w:rPr>
@@ -1440,7 +1497,7 @@
                 <w:noProof/>
                 <w:webHidden/>
               </w:rPr>
-              <w:instrText xml:space="preserve"> PAGEREF _Toc149493518 \h </w:instrText>
+              <w:instrText xml:space="preserve"> PAGEREF _Toc149496747 \h </w:instrText>
             </w:r>
             <w:r>
               <w:rPr>
@@ -1461,80 +1518,6 @@
                 <w:webHidden/>
               </w:rPr>
               <w:t>7</w:t>
-            </w:r>
-            <w:r>
-              <w:rPr>
-                <w:noProof/>
-                <w:webHidden/>
-              </w:rPr>
-              <w:fldChar w:fldCharType="end"/>
-            </w:r>
-          </w:hyperlink>
-        </w:p>
-        <w:p>
-          <w:pPr>
-            <w:pStyle w:val="TOC2"/>
-            <w:tabs>
-              <w:tab w:val="right" w:leader="dot" w:pos="9016"/>
-            </w:tabs>
-            <w:rPr>
-              <w:rFonts w:eastAsiaTheme="minorEastAsia"/>
-              <w:noProof/>
-              <w:lang w:eastAsia="en-IE"/>
-            </w:rPr>
-          </w:pPr>
-          <w:hyperlink w:anchor="_Toc149493519" w:history="1">
-            <w:r>
-              <w:rPr>
-                <w:rStyle w:val="Hyperlink"/>
-                <w:rFonts w:ascii="Arial" w:hAnsi="Arial" w:cs="Arial"/>
-                <w:b/>
-                <w:bCs/>
-                <w:noProof/>
-                <w:lang w:val="en-GB"/>
-              </w:rPr>
-              <w:t>5. UI, USER AND TESTING</w:t>
-            </w:r>
-            <w:r>
-              <w:rPr>
-                <w:noProof/>
-                <w:webHidden/>
-              </w:rPr>
-              <w:tab/>
-            </w:r>
-            <w:r>
-              <w:rPr>
-                <w:noProof/>
-                <w:webHidden/>
-              </w:rPr>
-              <w:fldChar w:fldCharType="begin"/>
-            </w:r>
-            <w:r>
-              <w:rPr>
-                <w:noProof/>
-                <w:webHidden/>
-              </w:rPr>
-              <w:instrText xml:space="preserve"> PAGEREF _Toc149493519 \h </w:instrText>
-            </w:r>
-            <w:r>
-              <w:rPr>
-                <w:noProof/>
-                <w:webHidden/>
-              </w:rPr>
-            </w:r>
-            <w:r>
-              <w:rPr>
-                <w:noProof/>
-                <w:webHidden/>
-              </w:rPr>
-              <w:fldChar w:fldCharType="separate"/>
-            </w:r>
-            <w:r>
-              <w:rPr>
-                <w:noProof/>
-                <w:webHidden/>
-              </w:rPr>
-              <w:t>8</w:t>
             </w:r>
             <w:r>
               <w:rPr>
@@ -1559,7 +1542,15 @@
               <w14:ligatures w14:val="standardContextual"/>
             </w:rPr>
           </w:pPr>
-          <w:hyperlink w:anchor="_Toc149493520" w:history="1">
+          <w:hyperlink w:anchor="_Toc149496748" w:history="1">
+            <w:r>
+              <w:rPr>
+                <w:rStyle w:val="Hyperlink"/>
+                <w:rFonts w:ascii="Arial" w:hAnsi="Arial" w:cs="Arial"/>
+                <w:noProof/>
+              </w:rPr>
+              <w:t xml:space="preserve">4.2 </w:t>
+            </w:r>
             <w:r>
               <w:rPr>
                 <w:rStyle w:val="Hyperlink"/>
@@ -1567,19 +1558,9 @@
                 <w:b/>
                 <w:bCs/>
                 <w:noProof/>
-              </w:rPr>
-              <w:t xml:space="preserve">5.1 </w:t>
-            </w:r>
-            <w:r>
-              <w:rPr>
-                <w:rStyle w:val="Hyperlink"/>
-                <w:rFonts w:ascii="Arial" w:hAnsi="Arial" w:cs="Arial"/>
-                <w:b/>
-                <w:bCs/>
-                <w:noProof/>
-                <w:lang w:val="en-GB"/>
-              </w:rPr>
-              <w:t>Registration &amp; Login:</w:t>
+                <w:spacing w:val="5"/>
+              </w:rPr>
+              <w:t>Data in transfer security</w:t>
             </w:r>
             <w:r>
               <w:rPr>
@@ -1600,7 +1581,7 @@
                 <w:noProof/>
                 <w:webHidden/>
               </w:rPr>
-              <w:instrText xml:space="preserve"> PAGEREF _Toc149493520 \h </w:instrText>
+              <w:instrText xml:space="preserve"> PAGEREF _Toc149496748 \h </w:instrText>
             </w:r>
             <w:r>
               <w:rPr>
@@ -1645,14 +1626,14 @@
               <w14:ligatures w14:val="standardContextual"/>
             </w:rPr>
           </w:pPr>
-          <w:hyperlink w:anchor="_Toc149493521" w:history="1">
+          <w:hyperlink w:anchor="_Toc149496749" w:history="1">
             <w:r>
               <w:rPr>
                 <w:rStyle w:val="Hyperlink"/>
                 <w:rFonts w:ascii="Arial" w:hAnsi="Arial" w:cs="Arial"/>
                 <w:noProof/>
               </w:rPr>
-              <w:t xml:space="preserve">5.2 </w:t>
+              <w:t xml:space="preserve">4.3 </w:t>
             </w:r>
             <w:r>
               <w:rPr>
@@ -1661,8 +1642,9 @@
                 <w:b/>
                 <w:bCs/>
                 <w:noProof/>
-              </w:rPr>
-              <w:t>Home Screen &amp; Menu</w:t>
+                <w:lang w:val="en-GB"/>
+              </w:rPr>
+              <w:t>Data in storage</w:t>
             </w:r>
             <w:r>
               <w:rPr>
@@ -1683,7 +1665,81 @@
                 <w:noProof/>
                 <w:webHidden/>
               </w:rPr>
-              <w:instrText xml:space="preserve"> PAGEREF _Toc149493521 \h </w:instrText>
+              <w:instrText xml:space="preserve"> PAGEREF _Toc149496749 \h </w:instrText>
+            </w:r>
+            <w:r>
+              <w:rPr>
+                <w:noProof/>
+                <w:webHidden/>
+              </w:rPr>
+            </w:r>
+            <w:r>
+              <w:rPr>
+                <w:noProof/>
+                <w:webHidden/>
+              </w:rPr>
+              <w:fldChar w:fldCharType="separate"/>
+            </w:r>
+            <w:r>
+              <w:rPr>
+                <w:noProof/>
+                <w:webHidden/>
+              </w:rPr>
+              <w:t>9</w:t>
+            </w:r>
+            <w:r>
+              <w:rPr>
+                <w:noProof/>
+                <w:webHidden/>
+              </w:rPr>
+              <w:fldChar w:fldCharType="end"/>
+            </w:r>
+          </w:hyperlink>
+        </w:p>
+        <w:p>
+          <w:pPr>
+            <w:pStyle w:val="TOC2"/>
+            <w:tabs>
+              <w:tab w:val="right" w:leader="dot" w:pos="9016"/>
+            </w:tabs>
+            <w:rPr>
+              <w:rFonts w:eastAsiaTheme="minorEastAsia"/>
+              <w:noProof/>
+              <w:lang w:eastAsia="en-IE"/>
+            </w:rPr>
+          </w:pPr>
+          <w:hyperlink w:anchor="_Toc149496750" w:history="1">
+            <w:r>
+              <w:rPr>
+                <w:rStyle w:val="Hyperlink"/>
+                <w:rFonts w:ascii="Arial" w:hAnsi="Arial" w:cs="Arial"/>
+                <w:b/>
+                <w:bCs/>
+                <w:noProof/>
+                <w:lang w:val="en-GB"/>
+              </w:rPr>
+              <w:t>5. UI, USER AND TESTING</w:t>
+            </w:r>
+            <w:r>
+              <w:rPr>
+                <w:noProof/>
+                <w:webHidden/>
+              </w:rPr>
+              <w:tab/>
+            </w:r>
+            <w:r>
+              <w:rPr>
+                <w:noProof/>
+                <w:webHidden/>
+              </w:rPr>
+              <w:fldChar w:fldCharType="begin"/>
+            </w:r>
+            <w:r>
+              <w:rPr>
+                <w:noProof/>
+                <w:webHidden/>
+              </w:rPr>
+              <w:instrText xml:space="preserve"> PAGEREF _Toc149496750 \h </w:instrText>
             </w:r>
             <w:r>
               <w:rPr>
@@ -1728,15 +1784,7 @@
               <w14:ligatures w14:val="standardContextual"/>
             </w:rPr>
           </w:pPr>
-          <w:hyperlink w:anchor="_Toc149493522" w:history="1">
-            <w:r>
-              <w:rPr>
-                <w:rStyle w:val="Hyperlink"/>
-                <w:rFonts w:ascii="Arial" w:hAnsi="Arial" w:cs="Arial"/>
-                <w:noProof/>
-              </w:rPr>
-              <w:t xml:space="preserve">5.3 </w:t>
-            </w:r>
+          <w:hyperlink w:anchor="_Toc149496751" w:history="1">
             <w:r>
               <w:rPr>
                 <w:rStyle w:val="Hyperlink"/>
@@ -1744,9 +1792,19 @@
                 <w:b/>
                 <w:bCs/>
                 <w:noProof/>
+              </w:rPr>
+              <w:t xml:space="preserve">5.1 </w:t>
+            </w:r>
+            <w:r>
+              <w:rPr>
+                <w:rStyle w:val="Hyperlink"/>
+                <w:rFonts w:ascii="Arial" w:hAnsi="Arial" w:cs="Arial"/>
+                <w:b/>
+                <w:bCs/>
+                <w:noProof/>
                 <w:lang w:val="en-GB"/>
               </w:rPr>
-              <w:t>Location &amp; History</w:t>
+              <w:t>Registration &amp; Login:</w:t>
             </w:r>
             <w:r>
               <w:rPr>
@@ -1767,7 +1825,7 @@
                 <w:noProof/>
                 <w:webHidden/>
               </w:rPr>
-              <w:instrText xml:space="preserve"> PAGEREF _Toc149493522 \h </w:instrText>
+              <w:instrText xml:space="preserve"> PAGEREF _Toc149496751 \h </w:instrText>
             </w:r>
             <w:r>
               <w:rPr>
@@ -1787,7 +1845,7 @@
                 <w:noProof/>
                 <w:webHidden/>
               </w:rPr>
-              <w:t>10</w:t>
+              <w:t>9</w:t>
             </w:r>
             <w:r>
               <w:rPr>
@@ -1812,7 +1870,15 @@
               <w14:ligatures w14:val="standardContextual"/>
             </w:rPr>
           </w:pPr>
-          <w:hyperlink w:anchor="_Toc149493523" w:history="1">
+          <w:hyperlink w:anchor="_Toc149496752" w:history="1">
+            <w:r>
+              <w:rPr>
+                <w:rStyle w:val="Hyperlink"/>
+                <w:rFonts w:ascii="Arial" w:hAnsi="Arial" w:cs="Arial"/>
+                <w:noProof/>
+              </w:rPr>
+              <w:t xml:space="preserve">5.2 </w:t>
+            </w:r>
             <w:r>
               <w:rPr>
                 <w:rStyle w:val="Hyperlink"/>
@@ -1821,6 +1887,165 @@
                 <w:bCs/>
                 <w:noProof/>
               </w:rPr>
+              <w:t>Home Screen &amp; Menu</w:t>
+            </w:r>
+            <w:r>
+              <w:rPr>
+                <w:noProof/>
+                <w:webHidden/>
+              </w:rPr>
+              <w:tab/>
+            </w:r>
+            <w:r>
+              <w:rPr>
+                <w:noProof/>
+                <w:webHidden/>
+              </w:rPr>
+              <w:fldChar w:fldCharType="begin"/>
+            </w:r>
+            <w:r>
+              <w:rPr>
+                <w:noProof/>
+                <w:webHidden/>
+              </w:rPr>
+              <w:instrText xml:space="preserve"> PAGEREF _Toc149496752 \h </w:instrText>
+            </w:r>
+            <w:r>
+              <w:rPr>
+                <w:noProof/>
+                <w:webHidden/>
+              </w:rPr>
+            </w:r>
+            <w:r>
+              <w:rPr>
+                <w:noProof/>
+                <w:webHidden/>
+              </w:rPr>
+              <w:fldChar w:fldCharType="separate"/>
+            </w:r>
+            <w:r>
+              <w:rPr>
+                <w:noProof/>
+                <w:webHidden/>
+              </w:rPr>
+              <w:t>11</w:t>
+            </w:r>
+            <w:r>
+              <w:rPr>
+                <w:noProof/>
+                <w:webHidden/>
+              </w:rPr>
+              <w:fldChar w:fldCharType="end"/>
+            </w:r>
+          </w:hyperlink>
+        </w:p>
+        <w:p>
+          <w:pPr>
+            <w:pStyle w:val="TOC3"/>
+            <w:tabs>
+              <w:tab w:val="right" w:leader="dot" w:pos="9016"/>
+            </w:tabs>
+            <w:rPr>
+              <w:rFonts w:cstheme="minorBidi"/>
+              <w:noProof/>
+              <w:kern w:val="2"/>
+              <w:lang w:val="en-IE" w:eastAsia="en-IE"/>
+              <w14:ligatures w14:val="standardContextual"/>
+            </w:rPr>
+          </w:pPr>
+          <w:hyperlink w:anchor="_Toc149496753" w:history="1">
+            <w:r>
+              <w:rPr>
+                <w:rStyle w:val="Hyperlink"/>
+                <w:rFonts w:ascii="Arial" w:hAnsi="Arial" w:cs="Arial"/>
+                <w:noProof/>
+              </w:rPr>
+              <w:t xml:space="preserve">5.3 </w:t>
+            </w:r>
+            <w:r>
+              <w:rPr>
+                <w:rStyle w:val="Hyperlink"/>
+                <w:rFonts w:ascii="Arial" w:hAnsi="Arial" w:cs="Arial"/>
+                <w:b/>
+                <w:bCs/>
+                <w:noProof/>
+                <w:lang w:val="en-GB"/>
+              </w:rPr>
+              <w:t>Location &amp; History</w:t>
+            </w:r>
+            <w:r>
+              <w:rPr>
+                <w:noProof/>
+                <w:webHidden/>
+              </w:rPr>
+              <w:tab/>
+            </w:r>
+            <w:r>
+              <w:rPr>
+                <w:noProof/>
+                <w:webHidden/>
+              </w:rPr>
+              <w:fldChar w:fldCharType="begin"/>
+            </w:r>
+            <w:r>
+              <w:rPr>
+                <w:noProof/>
+                <w:webHidden/>
+              </w:rPr>
+              <w:instrText xml:space="preserve"> PAGEREF _Toc149496753 \h </w:instrText>
+            </w:r>
+            <w:r>
+              <w:rPr>
+                <w:noProof/>
+                <w:webHidden/>
+              </w:rPr>
+            </w:r>
+            <w:r>
+              <w:rPr>
+                <w:noProof/>
+                <w:webHidden/>
+              </w:rPr>
+              <w:fldChar w:fldCharType="separate"/>
+            </w:r>
+            <w:r>
+              <w:rPr>
+                <w:noProof/>
+                <w:webHidden/>
+              </w:rPr>
+              <w:t>12</w:t>
+            </w:r>
+            <w:r>
+              <w:rPr>
+                <w:noProof/>
+                <w:webHidden/>
+              </w:rPr>
+              <w:fldChar w:fldCharType="end"/>
+            </w:r>
+          </w:hyperlink>
+        </w:p>
+        <w:p>
+          <w:pPr>
+            <w:pStyle w:val="TOC3"/>
+            <w:tabs>
+              <w:tab w:val="right" w:leader="dot" w:pos="9016"/>
+            </w:tabs>
+            <w:rPr>
+              <w:rFonts w:cstheme="minorBidi"/>
+              <w:noProof/>
+              <w:kern w:val="2"/>
+              <w:lang w:val="en-IE" w:eastAsia="en-IE"/>
+              <w14:ligatures w14:val="standardContextual"/>
+            </w:rPr>
+          </w:pPr>
+          <w:hyperlink w:anchor="_Toc149496754" w:history="1">
+            <w:r>
+              <w:rPr>
+                <w:rStyle w:val="Hyperlink"/>
+                <w:rFonts w:ascii="Arial" w:hAnsi="Arial" w:cs="Arial"/>
+                <w:b/>
+                <w:bCs/>
+                <w:noProof/>
+              </w:rPr>
               <w:t>5.4 Settings</w:t>
             </w:r>
             <w:r>
@@ -1851,7 +2076,7 @@
                 <w:noProof/>
                 <w:webHidden/>
               </w:rPr>
-              <w:instrText xml:space="preserve"> PAGEREF _Toc149493523 \h </w:instrText>
+              <w:instrText xml:space="preserve"> PAGEREF _Toc149496754 \h </w:instrText>
             </w:r>
             <w:r>
               <w:rPr>
@@ -1871,7 +2096,7 @@
                 <w:noProof/>
                 <w:webHidden/>
               </w:rPr>
-              <w:t>11</w:t>
+              <w:t>13</w:t>
             </w:r>
             <w:r>
               <w:rPr>
@@ -1894,7 +2119,7 @@
               <w:lang w:eastAsia="en-IE"/>
             </w:rPr>
           </w:pPr>
-          <w:hyperlink w:anchor="_Toc149493524" w:history="1">
+          <w:hyperlink w:anchor="_Toc149496755" w:history="1">
             <w:r>
               <w:rPr>
                 <w:rStyle w:val="Hyperlink"/>
@@ -1924,7 +2149,7 @@
                 <w:noProof/>
                 <w:webHidden/>
               </w:rPr>
-              <w:instrText xml:space="preserve"> PAGEREF _Toc149493524 \h </w:instrText>
+              <w:instrText xml:space="preserve"> PAGEREF _Toc149496755 \h </w:instrText>
             </w:r>
             <w:r>
               <w:rPr>
@@ -1944,7 +2169,7 @@
                 <w:noProof/>
                 <w:webHidden/>
               </w:rPr>
-              <w:t>13</w:t>
+              <w:t>14</w:t>
             </w:r>
             <w:r>
               <w:rPr>
@@ -1956,6 +2181,13 @@
           </w:hyperlink>
         </w:p>
         <w:p>
+          <w:pPr>
+            <w:rPr>
+              <w:b/>
+              <w:bCs/>
+              <w:noProof/>
+            </w:rPr>
+          </w:pPr>
           <w:r>
             <w:rPr>
               <w:b/>
@@ -1970,323 +2202,139 @@
     <w:p>
       <w:pPr>
         <w:rPr>
-          <w:rFonts w:ascii="Times New Roman" w:hAnsi="Times New Roman" w:cs="Times New Roman"/>
-          <w:b/>
-          <w:bCs/>
-          <w:sz w:val="24"/>
-          <w:szCs w:val="24"/>
-          <w:lang w:val="en-GB"/>
-        </w:rPr>
-      </w:pPr>
-    </w:p>
-    <w:p>
-      <w:pPr>
-        <w:jc w:val="center"/>
-        <w:rPr>
-          <w:rFonts w:ascii="Times New Roman" w:hAnsi="Times New Roman" w:cs="Times New Roman"/>
-          <w:b/>
-          <w:bCs/>
-          <w:sz w:val="24"/>
-          <w:szCs w:val="24"/>
-          <w:lang w:val="en-GB"/>
-        </w:rPr>
-      </w:pPr>
-    </w:p>
-    <w:p>
-      <w:pPr>
-        <w:jc w:val="center"/>
-        <w:rPr>
-          <w:rFonts w:ascii="Times New Roman" w:hAnsi="Times New Roman" w:cs="Times New Roman"/>
-          <w:b/>
-          <w:bCs/>
-          <w:sz w:val="24"/>
-          <w:szCs w:val="24"/>
-          <w:lang w:val="en-GB"/>
-        </w:rPr>
-      </w:pPr>
-    </w:p>
-    <w:p>
-      <w:pPr>
-        <w:jc w:val="center"/>
-        <w:rPr>
-          <w:rFonts w:ascii="Times New Roman" w:hAnsi="Times New Roman" w:cs="Times New Roman"/>
-          <w:b/>
-          <w:bCs/>
-          <w:sz w:val="24"/>
-          <w:szCs w:val="24"/>
-          <w:lang w:val="en-GB"/>
-        </w:rPr>
-      </w:pPr>
-    </w:p>
-    <w:p>
-      <w:pPr>
-        <w:jc w:val="center"/>
-        <w:rPr>
-          <w:rFonts w:ascii="Times New Roman" w:hAnsi="Times New Roman" w:cs="Times New Roman"/>
-          <w:b/>
-          <w:bCs/>
-          <w:sz w:val="24"/>
-          <w:szCs w:val="24"/>
-          <w:lang w:val="en-GB"/>
-        </w:rPr>
-      </w:pPr>
-    </w:p>
-    <w:p>
-      <w:pPr>
-        <w:jc w:val="center"/>
-        <w:rPr>
-          <w:rFonts w:ascii="Times New Roman" w:hAnsi="Times New Roman" w:cs="Times New Roman"/>
-          <w:b/>
-          <w:bCs/>
-          <w:sz w:val="24"/>
-          <w:szCs w:val="24"/>
-          <w:lang w:val="en-GB"/>
-        </w:rPr>
-      </w:pPr>
-    </w:p>
-    <w:p>
-      <w:pPr>
-        <w:jc w:val="center"/>
-        <w:rPr>
-          <w:rFonts w:ascii="Times New Roman" w:hAnsi="Times New Roman" w:cs="Times New Roman"/>
-          <w:b/>
-          <w:bCs/>
-          <w:sz w:val="24"/>
-          <w:szCs w:val="24"/>
-          <w:lang w:val="en-GB"/>
-        </w:rPr>
-      </w:pPr>
-    </w:p>
-    <w:p>
-      <w:pPr>
-        <w:jc w:val="center"/>
-        <w:rPr>
-          <w:rFonts w:ascii="Times New Roman" w:hAnsi="Times New Roman" w:cs="Times New Roman"/>
-          <w:b/>
-          <w:bCs/>
-          <w:sz w:val="24"/>
-          <w:szCs w:val="24"/>
-          <w:lang w:val="en-GB"/>
-        </w:rPr>
-      </w:pPr>
-    </w:p>
-    <w:p>
-      <w:pPr>
-        <w:jc w:val="center"/>
-        <w:rPr>
-          <w:rFonts w:ascii="Times New Roman" w:hAnsi="Times New Roman" w:cs="Times New Roman"/>
-          <w:b/>
-          <w:bCs/>
-          <w:sz w:val="24"/>
-          <w:szCs w:val="24"/>
-          <w:lang w:val="en-GB"/>
-        </w:rPr>
-      </w:pPr>
-    </w:p>
-    <w:p>
-      <w:pPr>
-        <w:jc w:val="center"/>
-        <w:rPr>
-          <w:rFonts w:ascii="Times New Roman" w:hAnsi="Times New Roman" w:cs="Times New Roman"/>
-          <w:b/>
-          <w:bCs/>
-          <w:sz w:val="24"/>
-          <w:szCs w:val="24"/>
-          <w:lang w:val="en-GB"/>
-        </w:rPr>
-      </w:pPr>
-    </w:p>
-    <w:p>
-      <w:pPr>
-        <w:jc w:val="center"/>
-        <w:rPr>
-          <w:rFonts w:ascii="Times New Roman" w:hAnsi="Times New Roman" w:cs="Times New Roman"/>
-          <w:b/>
-          <w:bCs/>
-          <w:sz w:val="24"/>
-          <w:szCs w:val="24"/>
-          <w:lang w:val="en-GB"/>
-        </w:rPr>
-      </w:pPr>
-    </w:p>
-    <w:p>
-      <w:pPr>
-        <w:jc w:val="center"/>
-        <w:rPr>
-          <w:rFonts w:ascii="Times New Roman" w:hAnsi="Times New Roman" w:cs="Times New Roman"/>
-          <w:b/>
-          <w:bCs/>
-          <w:sz w:val="24"/>
-          <w:szCs w:val="24"/>
-          <w:lang w:val="en-GB"/>
-        </w:rPr>
-      </w:pPr>
-    </w:p>
-    <w:p>
-      <w:pPr>
-        <w:jc w:val="center"/>
-        <w:rPr>
-          <w:rFonts w:ascii="Times New Roman" w:hAnsi="Times New Roman" w:cs="Times New Roman"/>
-          <w:b/>
-          <w:bCs/>
-          <w:sz w:val="24"/>
-          <w:szCs w:val="24"/>
-          <w:lang w:val="en-GB"/>
-        </w:rPr>
-      </w:pPr>
-    </w:p>
-    <w:p>
-      <w:pPr>
-        <w:jc w:val="center"/>
-        <w:rPr>
-          <w:rFonts w:ascii="Times New Roman" w:hAnsi="Times New Roman" w:cs="Times New Roman"/>
-          <w:b/>
-          <w:bCs/>
-          <w:sz w:val="24"/>
-          <w:szCs w:val="24"/>
-          <w:lang w:val="en-GB"/>
-        </w:rPr>
-      </w:pPr>
-    </w:p>
-    <w:p>
-      <w:pPr>
-        <w:jc w:val="center"/>
-        <w:rPr>
-          <w:rFonts w:ascii="Times New Roman" w:hAnsi="Times New Roman" w:cs="Times New Roman"/>
-          <w:b/>
-          <w:bCs/>
-          <w:sz w:val="24"/>
-          <w:szCs w:val="24"/>
-          <w:lang w:val="en-GB"/>
-        </w:rPr>
-      </w:pPr>
-    </w:p>
-    <w:p>
-      <w:pPr>
-        <w:jc w:val="center"/>
-        <w:rPr>
-          <w:rFonts w:ascii="Times New Roman" w:hAnsi="Times New Roman" w:cs="Times New Roman"/>
-          <w:b/>
-          <w:bCs/>
-          <w:sz w:val="24"/>
-          <w:szCs w:val="24"/>
-          <w:lang w:val="en-GB"/>
-        </w:rPr>
-      </w:pPr>
-    </w:p>
-    <w:p>
-      <w:pPr>
-        <w:jc w:val="center"/>
-        <w:rPr>
-          <w:rFonts w:ascii="Times New Roman" w:hAnsi="Times New Roman" w:cs="Times New Roman"/>
-          <w:b/>
-          <w:bCs/>
-          <w:sz w:val="24"/>
-          <w:szCs w:val="24"/>
-          <w:lang w:val="en-GB"/>
-        </w:rPr>
-      </w:pPr>
-    </w:p>
-    <w:p>
-      <w:pPr>
-        <w:jc w:val="center"/>
-        <w:rPr>
-          <w:rFonts w:ascii="Times New Roman" w:hAnsi="Times New Roman" w:cs="Times New Roman"/>
-          <w:b/>
-          <w:bCs/>
-          <w:sz w:val="24"/>
-          <w:szCs w:val="24"/>
-          <w:lang w:val="en-GB"/>
-        </w:rPr>
-      </w:pPr>
-    </w:p>
-    <w:p>
-      <w:pPr>
-        <w:jc w:val="center"/>
-        <w:rPr>
-          <w:rFonts w:ascii="Times New Roman" w:hAnsi="Times New Roman" w:cs="Times New Roman"/>
-          <w:b/>
-          <w:bCs/>
-          <w:sz w:val="24"/>
-          <w:szCs w:val="24"/>
-          <w:lang w:val="en-GB"/>
-        </w:rPr>
-      </w:pPr>
-    </w:p>
-    <w:p>
-      <w:pPr>
-        <w:jc w:val="center"/>
-        <w:rPr>
-          <w:rFonts w:ascii="Times New Roman" w:hAnsi="Times New Roman" w:cs="Times New Roman"/>
-          <w:b/>
-          <w:bCs/>
-          <w:sz w:val="24"/>
-          <w:szCs w:val="24"/>
-          <w:lang w:val="en-GB"/>
-        </w:rPr>
-      </w:pPr>
-    </w:p>
-    <w:p>
-      <w:pPr>
-        <w:jc w:val="center"/>
-        <w:rPr>
-          <w:rFonts w:ascii="Times New Roman" w:hAnsi="Times New Roman" w:cs="Times New Roman"/>
-          <w:b/>
-          <w:bCs/>
-          <w:sz w:val="24"/>
-          <w:szCs w:val="24"/>
-          <w:lang w:val="en-GB"/>
-        </w:rPr>
-      </w:pPr>
-    </w:p>
-    <w:p>
-      <w:pPr>
-        <w:jc w:val="center"/>
-        <w:rPr>
-          <w:rFonts w:ascii="Times New Roman" w:hAnsi="Times New Roman" w:cs="Times New Roman"/>
-          <w:b/>
-          <w:bCs/>
-          <w:sz w:val="24"/>
-          <w:szCs w:val="24"/>
-          <w:lang w:val="en-GB"/>
-        </w:rPr>
-      </w:pPr>
-    </w:p>
-    <w:p>
-      <w:pPr>
-        <w:rPr>
-          <w:rFonts w:ascii="Times New Roman" w:hAnsi="Times New Roman" w:cs="Times New Roman"/>
-          <w:b/>
-          <w:bCs/>
-          <w:sz w:val="24"/>
-          <w:szCs w:val="24"/>
-          <w:lang w:val="en-GB"/>
-        </w:rPr>
-      </w:pPr>
-    </w:p>
-    <w:p>
-      <w:pPr>
-        <w:rPr>
-          <w:rFonts w:ascii="Times New Roman" w:hAnsi="Times New Roman" w:cs="Times New Roman"/>
-          <w:b/>
-          <w:bCs/>
-          <w:sz w:val="24"/>
-          <w:szCs w:val="24"/>
-          <w:lang w:val="en-GB"/>
-        </w:rPr>
-      </w:pPr>
-      <w:r>
-        <w:rPr>
-          <w:rFonts w:ascii="Times New Roman" w:hAnsi="Times New Roman" w:cs="Times New Roman"/>
-          <w:b/>
-          <w:bCs/>
-          <w:sz w:val="24"/>
-          <w:szCs w:val="24"/>
-          <w:lang w:val="en-GB"/>
-        </w:rPr>
-        <w:br/>
-      </w:r>
-    </w:p>
+          <w:b/>
+          <w:bCs/>
+          <w:noProof/>
+        </w:rPr>
+      </w:pPr>
+    </w:p>
+    <w:p>
+      <w:pPr>
+        <w:rPr>
+          <w:b/>
+          <w:bCs/>
+          <w:noProof/>
+        </w:rPr>
+      </w:pPr>
+    </w:p>
+    <w:p>
+      <w:pPr>
+        <w:rPr>
+          <w:b/>
+          <w:bCs/>
+          <w:noProof/>
+        </w:rPr>
+      </w:pPr>
+    </w:p>
+    <w:p>
+      <w:pPr>
+        <w:rPr>
+          <w:b/>
+          <w:bCs/>
+          <w:noProof/>
+        </w:rPr>
+      </w:pPr>
+    </w:p>
+    <w:p>
+      <w:pPr>
+        <w:rPr>
+          <w:b/>
+          <w:bCs/>
+          <w:noProof/>
+        </w:rPr>
+      </w:pPr>
+    </w:p>
+    <w:p>
+      <w:pPr>
+        <w:rPr>
+          <w:b/>
+          <w:bCs/>
+          <w:noProof/>
+        </w:rPr>
+      </w:pPr>
+    </w:p>
+    <w:p>
+      <w:pPr>
+        <w:rPr>
+          <w:b/>
+          <w:bCs/>
+          <w:noProof/>
+        </w:rPr>
+      </w:pPr>
+    </w:p>
+    <w:p>
+      <w:pPr>
+        <w:rPr>
+          <w:b/>
+          <w:bCs/>
+          <w:noProof/>
+        </w:rPr>
+      </w:pPr>
+    </w:p>
+    <w:p>
+      <w:pPr>
+        <w:rPr>
+          <w:b/>
+          <w:bCs/>
+          <w:noProof/>
+        </w:rPr>
+      </w:pPr>
+    </w:p>
+    <w:p>
+      <w:pPr>
+        <w:rPr>
+          <w:b/>
+          <w:bCs/>
+          <w:noProof/>
+        </w:rPr>
+      </w:pPr>
+    </w:p>
+    <w:p>
+      <w:pPr>
+        <w:rPr>
+          <w:b/>
+          <w:bCs/>
+          <w:noProof/>
+        </w:rPr>
+      </w:pPr>
+    </w:p>
+    <w:p>
+      <w:pPr>
+        <w:rPr>
+          <w:b/>
+          <w:bCs/>
+          <w:noProof/>
+        </w:rPr>
+      </w:pPr>
+    </w:p>
+    <w:p>
+      <w:pPr>
+        <w:rPr>
+          <w:b/>
+          <w:bCs/>
+          <w:noProof/>
+        </w:rPr>
+      </w:pPr>
+    </w:p>
+    <w:p>
+      <w:pPr>
+        <w:rPr>
+          <w:b/>
+          <w:bCs/>
+          <w:noProof/>
+        </w:rPr>
+      </w:pPr>
+    </w:p>
+    <w:p>
+      <w:pPr>
+        <w:rPr>
+          <w:b/>
+          <w:bCs/>
+          <w:noProof/>
+        </w:rPr>
+      </w:pPr>
+    </w:p>
+    <w:p/>
     <w:p>
       <w:pPr>
         <w:pStyle w:val="Heading2"/>
@@ -2298,7 +2346,7 @@
           <w:lang w:val="en-GB"/>
         </w:rPr>
       </w:pPr>
-      <w:bookmarkStart w:id="0" w:name="_Toc149493511"/>
+      <w:bookmarkStart w:id="0" w:name="_Toc149496739"/>
       <w:r>
         <w:rPr>
           <w:rFonts w:ascii="Arial" w:hAnsi="Arial" w:cs="Arial"/>
@@ -2386,6 +2434,9 @@
         <w:spacing w:after="120" w:line="360" w:lineRule="auto"/>
         <w:rPr>
           <w:rFonts w:ascii="Arial" w:hAnsi="Arial" w:cs="Arial"/>
+          <w:b/>
+          <w:bCs/>
+          <w:lang w:val="en-GB"/>
         </w:rPr>
       </w:pPr>
       <w:r>
@@ -2397,192 +2448,215 @@
     </w:p>
     <w:p>
       <w:pPr>
-        <w:rPr>
-          <w:rFonts w:ascii="Times New Roman" w:hAnsi="Times New Roman" w:cs="Times New Roman"/>
-          <w:b/>
-          <w:bCs/>
-          <w:sz w:val="24"/>
-          <w:szCs w:val="24"/>
-          <w:lang w:val="en-GB"/>
-        </w:rPr>
-      </w:pPr>
-    </w:p>
-    <w:p>
-      <w:pPr>
-        <w:rPr>
-          <w:rFonts w:ascii="Times New Roman" w:hAnsi="Times New Roman" w:cs="Times New Roman"/>
-          <w:b/>
-          <w:bCs/>
-          <w:sz w:val="24"/>
-          <w:szCs w:val="24"/>
-          <w:lang w:val="en-GB"/>
-        </w:rPr>
-      </w:pPr>
-    </w:p>
-    <w:p>
-      <w:pPr>
-        <w:rPr>
-          <w:rFonts w:ascii="Times New Roman" w:hAnsi="Times New Roman" w:cs="Times New Roman"/>
-          <w:b/>
-          <w:bCs/>
-          <w:sz w:val="24"/>
-          <w:szCs w:val="24"/>
-          <w:lang w:val="en-GB"/>
-        </w:rPr>
-      </w:pPr>
-    </w:p>
-    <w:p>
-      <w:pPr>
-        <w:rPr>
-          <w:rFonts w:ascii="Times New Roman" w:hAnsi="Times New Roman" w:cs="Times New Roman"/>
-          <w:b/>
-          <w:bCs/>
-          <w:sz w:val="24"/>
-          <w:szCs w:val="24"/>
-          <w:lang w:val="en-GB"/>
-        </w:rPr>
-      </w:pPr>
-    </w:p>
-    <w:p>
-      <w:pPr>
-        <w:rPr>
-          <w:rFonts w:ascii="Times New Roman" w:hAnsi="Times New Roman" w:cs="Times New Roman"/>
-          <w:b/>
-          <w:bCs/>
-          <w:sz w:val="24"/>
-          <w:szCs w:val="24"/>
-          <w:lang w:val="en-GB"/>
-        </w:rPr>
-      </w:pPr>
-    </w:p>
-    <w:p>
-      <w:pPr>
-        <w:rPr>
-          <w:rFonts w:ascii="Times New Roman" w:hAnsi="Times New Roman" w:cs="Times New Roman"/>
-          <w:b/>
-          <w:bCs/>
-          <w:sz w:val="24"/>
-          <w:szCs w:val="24"/>
-          <w:lang w:val="en-GB"/>
-        </w:rPr>
-      </w:pPr>
-    </w:p>
-    <w:p>
-      <w:pPr>
-        <w:rPr>
-          <w:rFonts w:ascii="Times New Roman" w:hAnsi="Times New Roman" w:cs="Times New Roman"/>
-          <w:b/>
-          <w:bCs/>
-          <w:sz w:val="24"/>
-          <w:szCs w:val="24"/>
-          <w:lang w:val="en-GB"/>
-        </w:rPr>
-      </w:pPr>
-    </w:p>
-    <w:p>
-      <w:pPr>
-        <w:rPr>
-          <w:rFonts w:ascii="Times New Roman" w:hAnsi="Times New Roman" w:cs="Times New Roman"/>
-          <w:b/>
-          <w:bCs/>
-          <w:sz w:val="24"/>
-          <w:szCs w:val="24"/>
-          <w:lang w:val="en-GB"/>
-        </w:rPr>
-      </w:pPr>
-    </w:p>
-    <w:p>
-      <w:pPr>
-        <w:rPr>
-          <w:rFonts w:ascii="Times New Roman" w:hAnsi="Times New Roman" w:cs="Times New Roman"/>
-          <w:b/>
-          <w:bCs/>
-          <w:sz w:val="24"/>
-          <w:szCs w:val="24"/>
-          <w:lang w:val="en-GB"/>
-        </w:rPr>
-      </w:pPr>
-    </w:p>
-    <w:p>
-      <w:pPr>
-        <w:rPr>
-          <w:rFonts w:ascii="Times New Roman" w:hAnsi="Times New Roman" w:cs="Times New Roman"/>
-          <w:b/>
-          <w:bCs/>
-          <w:sz w:val="24"/>
-          <w:szCs w:val="24"/>
-          <w:lang w:val="en-GB"/>
-        </w:rPr>
-      </w:pPr>
-    </w:p>
-    <w:p>
-      <w:pPr>
-        <w:rPr>
-          <w:rFonts w:ascii="Times New Roman" w:hAnsi="Times New Roman" w:cs="Times New Roman"/>
-          <w:b/>
-          <w:bCs/>
-          <w:sz w:val="24"/>
-          <w:szCs w:val="24"/>
-          <w:lang w:val="en-GB"/>
-        </w:rPr>
-      </w:pPr>
-    </w:p>
-    <w:p>
-      <w:pPr>
-        <w:rPr>
-          <w:rFonts w:ascii="Times New Roman" w:hAnsi="Times New Roman" w:cs="Times New Roman"/>
-          <w:b/>
-          <w:bCs/>
-          <w:sz w:val="24"/>
-          <w:szCs w:val="24"/>
-          <w:lang w:val="en-GB"/>
-        </w:rPr>
-      </w:pPr>
-    </w:p>
-    <w:p>
-      <w:pPr>
-        <w:rPr>
-          <w:rFonts w:ascii="Times New Roman" w:hAnsi="Times New Roman" w:cs="Times New Roman"/>
-          <w:b/>
-          <w:bCs/>
-          <w:sz w:val="24"/>
-          <w:szCs w:val="24"/>
-          <w:lang w:val="en-GB"/>
-        </w:rPr>
-      </w:pPr>
-    </w:p>
-    <w:p>
-      <w:pPr>
-        <w:rPr>
-          <w:rFonts w:ascii="Times New Roman" w:hAnsi="Times New Roman" w:cs="Times New Roman"/>
-          <w:b/>
-          <w:bCs/>
-          <w:sz w:val="24"/>
-          <w:szCs w:val="24"/>
-          <w:lang w:val="en-GB"/>
-        </w:rPr>
-      </w:pPr>
-    </w:p>
-    <w:p>
-      <w:pPr>
-        <w:rPr>
-          <w:rFonts w:ascii="Times New Roman" w:hAnsi="Times New Roman" w:cs="Times New Roman"/>
-          <w:b/>
-          <w:bCs/>
-          <w:sz w:val="24"/>
-          <w:szCs w:val="24"/>
-          <w:lang w:val="en-GB"/>
-        </w:rPr>
-      </w:pPr>
-    </w:p>
-    <w:p>
-      <w:pPr>
-        <w:rPr>
-          <w:rFonts w:ascii="Times New Roman" w:hAnsi="Times New Roman" w:cs="Times New Roman"/>
-          <w:b/>
-          <w:bCs/>
-          <w:sz w:val="24"/>
-          <w:szCs w:val="24"/>
+        <w:numPr>
+          <w:ilvl w:val="0"/>
+          <w:numId w:val="1"/>
+        </w:numPr>
+        <w:spacing w:after="120" w:line="360" w:lineRule="auto"/>
+        <w:rPr>
+          <w:rFonts w:ascii="Arial" w:hAnsi="Arial" w:cs="Arial"/>
+          <w:b/>
+          <w:bCs/>
+          <w:lang w:val="en-GB"/>
+        </w:rPr>
+      </w:pPr>
+      <w:r>
+        <w:rPr>
+          <w:rFonts w:ascii="Arial" w:hAnsi="Arial" w:cs="Arial"/>
+        </w:rPr>
+        <w:t>GPIO (General Purpose Input/Output) pins: Pins on the Raspberry Pi used for connecting and communicating with external devices.</w:t>
+      </w:r>
+    </w:p>
+    <w:p>
+      <w:pPr>
+        <w:numPr>
+          <w:ilvl w:val="0"/>
+          <w:numId w:val="1"/>
+        </w:numPr>
+        <w:spacing w:after="120" w:line="360" w:lineRule="auto"/>
+        <w:rPr>
+          <w:rFonts w:ascii="Arial" w:hAnsi="Arial" w:cs="Arial"/>
+          <w:b/>
+          <w:bCs/>
+          <w:lang w:val="en-GB"/>
+        </w:rPr>
+      </w:pPr>
+      <w:r>
+        <w:rPr>
+          <w:rFonts w:ascii="Arial" w:hAnsi="Arial" w:cs="Arial"/>
+        </w:rPr>
+        <w:t xml:space="preserve">ADC (Analog to Digital Converter): A device that converts </w:t>
+      </w:r>
+      <w:proofErr w:type="spellStart"/>
+      <w:r>
+        <w:rPr>
+          <w:rFonts w:ascii="Arial" w:hAnsi="Arial" w:cs="Arial"/>
+        </w:rPr>
+        <w:t>analog</w:t>
+      </w:r>
+      <w:proofErr w:type="spellEnd"/>
+      <w:r>
+        <w:rPr>
+          <w:rFonts w:ascii="Arial" w:hAnsi="Arial" w:cs="Arial"/>
+        </w:rPr>
+        <w:t xml:space="preserve"> signals (continuous values) to digital values.</w:t>
+      </w:r>
+    </w:p>
+    <w:p>
+      <w:pPr>
+        <w:numPr>
+          <w:ilvl w:val="0"/>
+          <w:numId w:val="1"/>
+        </w:numPr>
+        <w:spacing w:after="120" w:line="360" w:lineRule="auto"/>
+        <w:rPr>
+          <w:rFonts w:ascii="Arial" w:hAnsi="Arial" w:cs="Arial"/>
+          <w:b/>
+          <w:bCs/>
+          <w:lang w:val="en-GB"/>
+        </w:rPr>
+      </w:pPr>
+      <w:r>
+        <w:rPr>
+          <w:rFonts w:ascii="Arial" w:hAnsi="Arial" w:cs="Arial"/>
+        </w:rPr>
+        <w:t>Particulate Matter: Tiny particles or droplets in the air that are two and one-half microns or less in width.</w:t>
+      </w:r>
+      <w:r>
+        <w:rPr>
+          <w:rFonts w:ascii="Arial" w:hAnsi="Arial" w:cs="Arial"/>
+        </w:rPr>
+        <w:br/>
+      </w:r>
+    </w:p>
+    <w:p>
+      <w:pPr>
+        <w:spacing w:after="120" w:line="360" w:lineRule="auto"/>
+        <w:rPr>
+          <w:rFonts w:ascii="Arial" w:hAnsi="Arial" w:cs="Arial"/>
+          <w:b/>
+          <w:bCs/>
+          <w:lang w:val="en-GB"/>
+        </w:rPr>
+      </w:pPr>
+    </w:p>
+    <w:p>
+      <w:pPr>
+        <w:spacing w:after="120" w:line="360" w:lineRule="auto"/>
+        <w:rPr>
+          <w:rFonts w:ascii="Arial" w:hAnsi="Arial" w:cs="Arial"/>
+          <w:b/>
+          <w:bCs/>
+          <w:lang w:val="en-GB"/>
+        </w:rPr>
+      </w:pPr>
+    </w:p>
+    <w:p>
+      <w:pPr>
+        <w:spacing w:after="120" w:line="360" w:lineRule="auto"/>
+        <w:rPr>
+          <w:rFonts w:ascii="Arial" w:hAnsi="Arial" w:cs="Arial"/>
+          <w:b/>
+          <w:bCs/>
+          <w:lang w:val="en-GB"/>
+        </w:rPr>
+      </w:pPr>
+    </w:p>
+    <w:p>
+      <w:pPr>
+        <w:spacing w:after="120" w:line="360" w:lineRule="auto"/>
+        <w:rPr>
+          <w:rFonts w:ascii="Arial" w:hAnsi="Arial" w:cs="Arial"/>
+          <w:b/>
+          <w:bCs/>
+          <w:lang w:val="en-GB"/>
+        </w:rPr>
+      </w:pPr>
+    </w:p>
+    <w:p>
+      <w:pPr>
+        <w:spacing w:after="120" w:line="360" w:lineRule="auto"/>
+        <w:rPr>
+          <w:rFonts w:ascii="Arial" w:hAnsi="Arial" w:cs="Arial"/>
+          <w:b/>
+          <w:bCs/>
+          <w:lang w:val="en-GB"/>
+        </w:rPr>
+      </w:pPr>
+    </w:p>
+    <w:p>
+      <w:pPr>
+        <w:spacing w:after="120" w:line="360" w:lineRule="auto"/>
+        <w:rPr>
+          <w:rFonts w:ascii="Arial" w:hAnsi="Arial" w:cs="Arial"/>
+          <w:b/>
+          <w:bCs/>
+          <w:lang w:val="en-GB"/>
+        </w:rPr>
+      </w:pPr>
+    </w:p>
+    <w:p>
+      <w:pPr>
+        <w:spacing w:after="120" w:line="360" w:lineRule="auto"/>
+        <w:rPr>
+          <w:rFonts w:ascii="Arial" w:hAnsi="Arial" w:cs="Arial"/>
+          <w:b/>
+          <w:bCs/>
+          <w:lang w:val="en-GB"/>
+        </w:rPr>
+      </w:pPr>
+    </w:p>
+    <w:p>
+      <w:pPr>
+        <w:spacing w:after="120" w:line="360" w:lineRule="auto"/>
+        <w:rPr>
+          <w:rFonts w:ascii="Arial" w:hAnsi="Arial" w:cs="Arial"/>
+          <w:b/>
+          <w:bCs/>
+          <w:lang w:val="en-GB"/>
+        </w:rPr>
+      </w:pPr>
+    </w:p>
+    <w:p>
+      <w:pPr>
+        <w:spacing w:after="120" w:line="360" w:lineRule="auto"/>
+        <w:rPr>
+          <w:rFonts w:ascii="Arial" w:hAnsi="Arial" w:cs="Arial"/>
+          <w:b/>
+          <w:bCs/>
+          <w:lang w:val="en-GB"/>
+        </w:rPr>
+      </w:pPr>
+    </w:p>
+    <w:p>
+      <w:pPr>
+        <w:spacing w:after="120" w:line="360" w:lineRule="auto"/>
+        <w:rPr>
+          <w:rFonts w:ascii="Arial" w:hAnsi="Arial" w:cs="Arial"/>
+          <w:b/>
+          <w:bCs/>
+          <w:lang w:val="en-GB"/>
+        </w:rPr>
+      </w:pPr>
+    </w:p>
+    <w:p>
+      <w:pPr>
+        <w:spacing w:after="120" w:line="360" w:lineRule="auto"/>
+        <w:rPr>
+          <w:rFonts w:ascii="Arial" w:hAnsi="Arial" w:cs="Arial"/>
+          <w:b/>
+          <w:bCs/>
+          <w:lang w:val="en-GB"/>
+        </w:rPr>
+      </w:pPr>
+    </w:p>
+    <w:p>
+      <w:pPr>
+        <w:spacing w:after="120" w:line="360" w:lineRule="auto"/>
+        <w:rPr>
+          <w:rFonts w:ascii="Arial" w:hAnsi="Arial" w:cs="Arial"/>
+          <w:b/>
+          <w:bCs/>
           <w:lang w:val="en-GB"/>
         </w:rPr>
       </w:pPr>
@@ -2598,7 +2672,7 @@
           <w:lang w:val="en-GB"/>
         </w:rPr>
       </w:pPr>
-      <w:bookmarkStart w:id="1" w:name="_Toc149493512"/>
+      <w:bookmarkStart w:id="1" w:name="_Toc149496740"/>
       <w:r>
         <w:rPr>
           <w:rFonts w:ascii="Arial" w:hAnsi="Arial" w:cs="Arial"/>
@@ -2607,6 +2681,7 @@
           <w:color w:val="auto"/>
           <w:lang w:val="en-GB"/>
         </w:rPr>
+        <w:lastRenderedPageBreak/>
         <w:t>1.</w:t>
       </w:r>
       <w:r>
@@ -2649,7 +2724,7 @@
           <w:color w:val="auto"/>
         </w:rPr>
       </w:pPr>
-      <w:bookmarkStart w:id="2" w:name="_Toc149493513"/>
+      <w:bookmarkStart w:id="2" w:name="_Toc149496741"/>
       <w:r>
         <w:rPr>
           <w:rFonts w:ascii="Arial" w:hAnsi="Arial" w:cs="Arial"/>
@@ -2709,7 +2784,7 @@
           <w:color w:val="auto"/>
         </w:rPr>
       </w:pPr>
-      <w:bookmarkStart w:id="3" w:name="_Toc149493514"/>
+      <w:bookmarkStart w:id="3" w:name="_Toc149496742"/>
       <w:r>
         <w:rPr>
           <w:rFonts w:ascii="Arial" w:hAnsi="Arial" w:cs="Arial"/>
@@ -2900,45 +2975,910 @@
           <w:b/>
           <w:bCs/>
           <w:color w:val="auto"/>
-          <w:sz w:val="28"/>
-          <w:szCs w:val="28"/>
-          <w:lang w:val="en-GB"/>
-        </w:rPr>
-      </w:pPr>
-      <w:bookmarkStart w:id="4" w:name="_Toc149493515"/>
+          <w:lang w:val="en-GB"/>
+        </w:rPr>
+      </w:pPr>
+      <w:bookmarkStart w:id="4" w:name="_Toc149496743"/>
       <w:r>
         <w:rPr>
           <w:rFonts w:ascii="Arial" w:hAnsi="Arial" w:cs="Arial"/>
           <w:b/>
           <w:bCs/>
           <w:color w:val="auto"/>
-          <w:sz w:val="28"/>
-          <w:szCs w:val="28"/>
-          <w:lang w:val="en-GB"/>
-        </w:rPr>
-        <w:t xml:space="preserve">4. </w:t>
-      </w:r>
+          <w:lang w:val="en-GB"/>
+        </w:rPr>
+        <w:lastRenderedPageBreak/>
+        <w:t>2. HARDWARE</w:t>
+      </w:r>
+      <w:bookmarkEnd w:id="4"/>
       <w:r>
         <w:rPr>
           <w:rFonts w:ascii="Arial" w:hAnsi="Arial" w:cs="Arial"/>
           <w:b/>
           <w:bCs/>
           <w:color w:val="auto"/>
-          <w:sz w:val="28"/>
-          <w:szCs w:val="28"/>
-          <w:lang w:val="en-GB"/>
-        </w:rPr>
-        <w:t>SECURITY AND PRIVACY</w:t>
-      </w:r>
-      <w:bookmarkEnd w:id="4"/>
-      <w:r>
-        <w:rPr>
+          <w:lang w:val="en-GB"/>
+        </w:rPr>
+        <w:br/>
+      </w:r>
+    </w:p>
+    <w:p>
+      <w:pPr>
+        <w:pStyle w:val="Heading3"/>
+        <w:rPr>
+          <w:rStyle w:val="Heading3Char"/>
           <w:rFonts w:ascii="Arial" w:hAnsi="Arial" w:cs="Arial"/>
           <w:b/>
           <w:bCs/>
           <w:color w:val="auto"/>
-          <w:sz w:val="28"/>
-          <w:szCs w:val="28"/>
+        </w:rPr>
+      </w:pPr>
+      <w:bookmarkStart w:id="5" w:name="_Toc149496744"/>
+      <w:r>
+        <w:rPr>
+          <w:rStyle w:val="Heading3Char"/>
+          <w:rFonts w:ascii="Arial" w:hAnsi="Arial" w:cs="Arial"/>
+          <w:b/>
+          <w:bCs/>
+          <w:color w:val="auto"/>
+        </w:rPr>
+        <w:t>2.1 Hardware Components Required for Aerosense Development:</w:t>
+      </w:r>
+      <w:bookmarkEnd w:id="5"/>
+      <w:r>
+        <w:rPr>
+          <w:rStyle w:val="Heading3Char"/>
+          <w:rFonts w:ascii="Arial" w:hAnsi="Arial" w:cs="Arial"/>
+          <w:b/>
+          <w:bCs/>
+          <w:color w:val="auto"/>
+        </w:rPr>
+        <w:br/>
+      </w:r>
+    </w:p>
+    <w:tbl>
+      <w:tblPr>
+        <w:tblStyle w:val="GridTable4"/>
+        <w:tblW w:w="9492" w:type="dxa"/>
+        <w:tblLook w:val="04A0" w:firstRow="1" w:lastRow="0" w:firstColumn="1" w:lastColumn="0" w:noHBand="0" w:noVBand="1"/>
+      </w:tblPr>
+      <w:tblGrid>
+        <w:gridCol w:w="4746"/>
+        <w:gridCol w:w="4746"/>
+      </w:tblGrid>
+      <w:tr>
+        <w:trPr>
+          <w:cnfStyle w:val="100000000000" w:firstRow="1" w:lastRow="0" w:firstColumn="0" w:lastColumn="0" w:oddVBand="0" w:evenVBand="0" w:oddHBand="0" w:evenHBand="0" w:firstRowFirstColumn="0" w:firstRowLastColumn="0" w:lastRowFirstColumn="0" w:lastRowLastColumn="0"/>
+          <w:trHeight w:val="467"/>
+        </w:trPr>
+        <w:tc>
+          <w:tcPr>
+            <w:cnfStyle w:val="001000000000" w:firstRow="0" w:lastRow="0" w:firstColumn="1" w:lastColumn="0" w:oddVBand="0" w:evenVBand="0" w:oddHBand="0" w:evenHBand="0" w:firstRowFirstColumn="0" w:firstRowLastColumn="0" w:lastRowFirstColumn="0" w:lastRowLastColumn="0"/>
+            <w:tcW w:w="4746" w:type="dxa"/>
+          </w:tcPr>
+          <w:p>
+            <w:pPr>
+              <w:rPr>
+                <w:b w:val="0"/>
+                <w:bCs w:val="0"/>
+              </w:rPr>
+            </w:pPr>
+            <w:r>
+              <w:rPr>
+                <w:b w:val="0"/>
+                <w:bCs w:val="0"/>
+              </w:rPr>
+              <w:t>Component</w:t>
+            </w:r>
+          </w:p>
+        </w:tc>
+        <w:tc>
+          <w:tcPr>
+            <w:tcW w:w="4746" w:type="dxa"/>
+          </w:tcPr>
+          <w:p>
+            <w:pPr>
+              <w:cnfStyle w:val="100000000000" w:firstRow="1" w:lastRow="0" w:firstColumn="0" w:lastColumn="0" w:oddVBand="0" w:evenVBand="0" w:oddHBand="0" w:evenHBand="0" w:firstRowFirstColumn="0" w:firstRowLastColumn="0" w:lastRowFirstColumn="0" w:lastRowLastColumn="0"/>
+              <w:rPr>
+                <w:b w:val="0"/>
+                <w:bCs w:val="0"/>
+              </w:rPr>
+            </w:pPr>
+            <w:r>
+              <w:rPr>
+                <w:b w:val="0"/>
+                <w:bCs w:val="0"/>
+              </w:rPr>
+              <w:t>Description</w:t>
+            </w:r>
+          </w:p>
+        </w:tc>
+      </w:tr>
+      <w:tr>
+        <w:trPr>
+          <w:cnfStyle w:val="000000100000" w:firstRow="0" w:lastRow="0" w:firstColumn="0" w:lastColumn="0" w:oddVBand="0" w:evenVBand="0" w:oddHBand="1" w:evenHBand="0" w:firstRowFirstColumn="0" w:firstRowLastColumn="0" w:lastRowFirstColumn="0" w:lastRowLastColumn="0"/>
+          <w:trHeight w:val="467"/>
+        </w:trPr>
+        <w:tc>
+          <w:tcPr>
+            <w:cnfStyle w:val="001000000000" w:firstRow="0" w:lastRow="0" w:firstColumn="1" w:lastColumn="0" w:oddVBand="0" w:evenVBand="0" w:oddHBand="0" w:evenHBand="0" w:firstRowFirstColumn="0" w:firstRowLastColumn="0" w:lastRowFirstColumn="0" w:lastRowLastColumn="0"/>
+            <w:tcW w:w="4746" w:type="dxa"/>
+          </w:tcPr>
+          <w:p>
+            <w:r>
+              <w:t>Raspberry Pi 400</w:t>
+            </w:r>
+          </w:p>
+        </w:tc>
+        <w:tc>
+          <w:tcPr>
+            <w:tcW w:w="4746" w:type="dxa"/>
+          </w:tcPr>
+          <w:p>
+            <w:pPr>
+              <w:cnfStyle w:val="000000100000" w:firstRow="0" w:lastRow="0" w:firstColumn="0" w:lastColumn="0" w:oddVBand="0" w:evenVBand="0" w:oddHBand="1" w:evenHBand="0" w:firstRowFirstColumn="0" w:firstRowLastColumn="0" w:lastRowFirstColumn="0" w:lastRowLastColumn="0"/>
+            </w:pPr>
+            <w:r>
+              <w:t>Central processing and connectivity module.</w:t>
+            </w:r>
+          </w:p>
+        </w:tc>
+      </w:tr>
+      <w:tr>
+        <w:trPr>
+          <w:trHeight w:val="467"/>
+        </w:trPr>
+        <w:tc>
+          <w:tcPr>
+            <w:cnfStyle w:val="001000000000" w:firstRow="0" w:lastRow="0" w:firstColumn="1" w:lastColumn="0" w:oddVBand="0" w:evenVBand="0" w:oddHBand="0" w:evenHBand="0" w:firstRowFirstColumn="0" w:firstRowLastColumn="0" w:lastRowFirstColumn="0" w:lastRowLastColumn="0"/>
+            <w:tcW w:w="4746" w:type="dxa"/>
+          </w:tcPr>
+          <w:p>
+            <w:r>
+              <w:t>Female/Female Jumper Wires</w:t>
+            </w:r>
+          </w:p>
+        </w:tc>
+        <w:tc>
+          <w:tcPr>
+            <w:tcW w:w="4746" w:type="dxa"/>
+          </w:tcPr>
+          <w:p>
+            <w:pPr>
+              <w:cnfStyle w:val="000000000000" w:firstRow="0" w:lastRow="0" w:firstColumn="0" w:lastColumn="0" w:oddVBand="0" w:evenVBand="0" w:oddHBand="0" w:evenHBand="0" w:firstRowFirstColumn="0" w:firstRowLastColumn="0" w:lastRowFirstColumn="0" w:lastRowLastColumn="0"/>
+            </w:pPr>
+            <w:r>
+              <w:t>Connects sensors to the Raspberry Pi.</w:t>
+            </w:r>
+          </w:p>
+        </w:tc>
+      </w:tr>
+      <w:tr>
+        <w:trPr>
+          <w:cnfStyle w:val="000000100000" w:firstRow="0" w:lastRow="0" w:firstColumn="0" w:lastColumn="0" w:oddVBand="0" w:evenVBand="0" w:oddHBand="1" w:evenHBand="0" w:firstRowFirstColumn="0" w:firstRowLastColumn="0" w:lastRowFirstColumn="0" w:lastRowLastColumn="0"/>
+          <w:trHeight w:val="935"/>
+        </w:trPr>
+        <w:tc>
+          <w:tcPr>
+            <w:cnfStyle w:val="001000000000" w:firstRow="0" w:lastRow="0" w:firstColumn="1" w:lastColumn="0" w:oddVBand="0" w:evenVBand="0" w:oddHBand="0" w:evenHBand="0" w:firstRowFirstColumn="0" w:firstRowLastColumn="0" w:lastRowFirstColumn="0" w:lastRowLastColumn="0"/>
+            <w:tcW w:w="4746" w:type="dxa"/>
+          </w:tcPr>
+          <w:p>
+            <w:r>
+              <w:t>PMS7003</w:t>
+            </w:r>
+          </w:p>
+        </w:tc>
+        <w:tc>
+          <w:tcPr>
+            <w:tcW w:w="4746" w:type="dxa"/>
+          </w:tcPr>
+          <w:p>
+            <w:pPr>
+              <w:cnfStyle w:val="000000100000" w:firstRow="0" w:lastRow="0" w:firstColumn="0" w:lastColumn="0" w:oddVBand="0" w:evenVBand="0" w:oddHBand="1" w:evenHBand="0" w:firstRowFirstColumn="0" w:firstRowLastColumn="0" w:lastRowFirstColumn="0" w:lastRowLastColumn="0"/>
+            </w:pPr>
+            <w:r>
+              <w:t>Particulate Matter sensor to measure air quality.</w:t>
+            </w:r>
+          </w:p>
+        </w:tc>
+      </w:tr>
+      <w:tr>
+        <w:trPr>
+          <w:trHeight w:val="935"/>
+        </w:trPr>
+        <w:tc>
+          <w:tcPr>
+            <w:cnfStyle w:val="001000000000" w:firstRow="0" w:lastRow="0" w:firstColumn="1" w:lastColumn="0" w:oddVBand="0" w:evenVBand="0" w:oddHBand="0" w:evenHBand="0" w:firstRowFirstColumn="0" w:firstRowLastColumn="0" w:lastRowFirstColumn="0" w:lastRowLastColumn="0"/>
+            <w:tcW w:w="4746" w:type="dxa"/>
+          </w:tcPr>
+          <w:p>
+            <w:r>
+              <w:t>BME680</w:t>
+            </w:r>
+          </w:p>
+        </w:tc>
+        <w:tc>
+          <w:tcPr>
+            <w:tcW w:w="4746" w:type="dxa"/>
+          </w:tcPr>
+          <w:p>
+            <w:pPr>
+              <w:cnfStyle w:val="000000000000" w:firstRow="0" w:lastRow="0" w:firstColumn="0" w:lastColumn="0" w:oddVBand="0" w:evenVBand="0" w:oddHBand="0" w:evenHBand="0" w:firstRowFirstColumn="0" w:firstRowLastColumn="0" w:lastRowFirstColumn="0" w:lastRowLastColumn="0"/>
+            </w:pPr>
+            <w:r>
+              <w:t>Measures air quality, temperature, humidity, and pressure.</w:t>
+            </w:r>
+          </w:p>
+        </w:tc>
+      </w:tr>
+      <w:tr>
+        <w:trPr>
+          <w:cnfStyle w:val="000000100000" w:firstRow="0" w:lastRow="0" w:firstColumn="0" w:lastColumn="0" w:oddVBand="0" w:evenVBand="0" w:oddHBand="1" w:evenHBand="0" w:firstRowFirstColumn="0" w:firstRowLastColumn="0" w:lastRowFirstColumn="0" w:lastRowLastColumn="0"/>
+          <w:trHeight w:val="971"/>
+        </w:trPr>
+        <w:tc>
+          <w:tcPr>
+            <w:cnfStyle w:val="001000000000" w:firstRow="0" w:lastRow="0" w:firstColumn="1" w:lastColumn="0" w:oddVBand="0" w:evenVBand="0" w:oddHBand="0" w:evenHBand="0" w:firstRowFirstColumn="0" w:firstRowLastColumn="0" w:lastRowFirstColumn="0" w:lastRowLastColumn="0"/>
+            <w:tcW w:w="4746" w:type="dxa"/>
+          </w:tcPr>
+          <w:p>
+            <w:r>
+              <w:t>Air530</w:t>
+            </w:r>
+          </w:p>
+        </w:tc>
+        <w:tc>
+          <w:tcPr>
+            <w:tcW w:w="4746" w:type="dxa"/>
+          </w:tcPr>
+          <w:p>
+            <w:pPr>
+              <w:cnfStyle w:val="000000100000" w:firstRow="0" w:lastRow="0" w:firstColumn="0" w:lastColumn="0" w:oddVBand="0" w:evenVBand="0" w:oddHBand="1" w:evenHBand="0" w:firstRowFirstColumn="0" w:firstRowLastColumn="0" w:lastRowFirstColumn="0" w:lastRowLastColumn="0"/>
+            </w:pPr>
+            <w:r>
+              <w:t>GPS Module to provide location data for air quality readings.</w:t>
+            </w:r>
+          </w:p>
+        </w:tc>
+      </w:tr>
+      <w:tr>
+        <w:trPr>
+          <w:trHeight w:val="467"/>
+        </w:trPr>
+        <w:tc>
+          <w:tcPr>
+            <w:cnfStyle w:val="001000000000" w:firstRow="0" w:lastRow="0" w:firstColumn="1" w:lastColumn="0" w:oddVBand="0" w:evenVBand="0" w:oddHBand="0" w:evenHBand="0" w:firstRowFirstColumn="0" w:firstRowLastColumn="0" w:lastRowFirstColumn="0" w:lastRowLastColumn="0"/>
+            <w:tcW w:w="4746" w:type="dxa"/>
+          </w:tcPr>
+          <w:p>
+            <w:r>
+              <w:t>Vibrating mini motor disc</w:t>
+            </w:r>
+          </w:p>
+        </w:tc>
+        <w:tc>
+          <w:tcPr>
+            <w:tcW w:w="4746" w:type="dxa"/>
+          </w:tcPr>
+          <w:p>
+            <w:pPr>
+              <w:cnfStyle w:val="000000000000" w:firstRow="0" w:lastRow="0" w:firstColumn="0" w:lastColumn="0" w:oddVBand="0" w:evenVBand="0" w:oddHBand="0" w:evenHBand="0" w:firstRowFirstColumn="0" w:firstRowLastColumn="0" w:lastRowFirstColumn="0" w:lastRowLastColumn="0"/>
+            </w:pPr>
+            <w:r>
+              <w:t>Alerts users to significant changes in air quality.</w:t>
+            </w:r>
+          </w:p>
+        </w:tc>
+      </w:tr>
+      <w:tr>
+        <w:trPr>
+          <w:cnfStyle w:val="000000100000" w:firstRow="0" w:lastRow="0" w:firstColumn="0" w:lastColumn="0" w:oddVBand="0" w:evenVBand="0" w:oddHBand="1" w:evenHBand="0" w:firstRowFirstColumn="0" w:firstRowLastColumn="0" w:lastRowFirstColumn="0" w:lastRowLastColumn="0"/>
+          <w:trHeight w:val="935"/>
+        </w:trPr>
+        <w:tc>
+          <w:tcPr>
+            <w:cnfStyle w:val="001000000000" w:firstRow="0" w:lastRow="0" w:firstColumn="1" w:lastColumn="0" w:oddVBand="0" w:evenVBand="0" w:oddHBand="0" w:evenHBand="0" w:firstRowFirstColumn="0" w:firstRowLastColumn="0" w:lastRowFirstColumn="0" w:lastRowLastColumn="0"/>
+            <w:tcW w:w="4746" w:type="dxa"/>
+          </w:tcPr>
+          <w:p>
+            <w:r>
+              <w:t>LDR Light dependent resistor</w:t>
+            </w:r>
+          </w:p>
+        </w:tc>
+        <w:tc>
+          <w:tcPr>
+            <w:tcW w:w="4746" w:type="dxa"/>
+          </w:tcPr>
+          <w:p>
+            <w:pPr>
+              <w:cnfStyle w:val="000000100000" w:firstRow="0" w:lastRow="0" w:firstColumn="0" w:lastColumn="0" w:oddVBand="0" w:evenVBand="0" w:oddHBand="1" w:evenHBand="0" w:firstRowFirstColumn="0" w:firstRowLastColumn="0" w:lastRowFirstColumn="0" w:lastRowLastColumn="0"/>
+            </w:pPr>
+            <w:r>
+              <w:t>Measures light intensity</w:t>
+            </w:r>
+            <w:r>
+              <w:t xml:space="preserve"> for sleep mode</w:t>
+            </w:r>
+            <w:r>
+              <w:t>.</w:t>
+            </w:r>
+          </w:p>
+        </w:tc>
+      </w:tr>
+      <w:tr>
+        <w:trPr>
+          <w:trHeight w:val="935"/>
+        </w:trPr>
+        <w:tc>
+          <w:tcPr>
+            <w:cnfStyle w:val="001000000000" w:firstRow="0" w:lastRow="0" w:firstColumn="1" w:lastColumn="0" w:oddVBand="0" w:evenVBand="0" w:oddHBand="0" w:evenHBand="0" w:firstRowFirstColumn="0" w:firstRowLastColumn="0" w:lastRowFirstColumn="0" w:lastRowLastColumn="0"/>
+            <w:tcW w:w="4746" w:type="dxa"/>
+          </w:tcPr>
+          <w:p>
+            <w:r>
+              <w:t>MCP 3008 ADC</w:t>
+            </w:r>
+          </w:p>
+        </w:tc>
+        <w:tc>
+          <w:tcPr>
+            <w:tcW w:w="4746" w:type="dxa"/>
+          </w:tcPr>
+          <w:p>
+            <w:pPr>
+              <w:cnfStyle w:val="000000000000" w:firstRow="0" w:lastRow="0" w:firstColumn="0" w:lastColumn="0" w:oddVBand="0" w:evenVBand="0" w:oddHBand="0" w:evenHBand="0" w:firstRowFirstColumn="0" w:firstRowLastColumn="0" w:lastRowFirstColumn="0" w:lastRowLastColumn="0"/>
+            </w:pPr>
+            <w:r>
+              <w:t>Analog to Digital Converter; works with the LDR.</w:t>
+            </w:r>
+          </w:p>
+        </w:tc>
+      </w:tr>
+      <w:tr>
+        <w:trPr>
+          <w:cnfStyle w:val="000000100000" w:firstRow="0" w:lastRow="0" w:firstColumn="0" w:lastColumn="0" w:oddVBand="0" w:evenVBand="0" w:oddHBand="1" w:evenHBand="0" w:firstRowFirstColumn="0" w:firstRowLastColumn="0" w:lastRowFirstColumn="0" w:lastRowLastColumn="0"/>
+          <w:trHeight w:val="971"/>
+        </w:trPr>
+        <w:tc>
+          <w:tcPr>
+            <w:cnfStyle w:val="001000000000" w:firstRow="0" w:lastRow="0" w:firstColumn="1" w:lastColumn="0" w:oddVBand="0" w:evenVBand="0" w:oddHBand="0" w:evenHBand="0" w:firstRowFirstColumn="0" w:firstRowLastColumn="0" w:lastRowFirstColumn="0" w:lastRowLastColumn="0"/>
+            <w:tcW w:w="4746" w:type="dxa"/>
+          </w:tcPr>
+          <w:p>
+            <w:r>
+              <w:t>Resistor kit</w:t>
+            </w:r>
+          </w:p>
+        </w:tc>
+        <w:tc>
+          <w:tcPr>
+            <w:tcW w:w="4746" w:type="dxa"/>
+          </w:tcPr>
+          <w:p>
+            <w:pPr>
+              <w:cnfStyle w:val="000000100000" w:firstRow="0" w:lastRow="0" w:firstColumn="0" w:lastColumn="0" w:oddVBand="0" w:evenVBand="0" w:oddHBand="1" w:evenHBand="0" w:firstRowFirstColumn="0" w:firstRowLastColumn="0" w:lastRowFirstColumn="0" w:lastRowLastColumn="0"/>
+            </w:pPr>
+            <w:r>
+              <w:t>Various resistors to ensure proper voltage across circuits.</w:t>
+            </w:r>
+          </w:p>
+        </w:tc>
+      </w:tr>
+      <w:tr>
+        <w:trPr>
+          <w:trHeight w:val="935"/>
+        </w:trPr>
+        <w:tc>
+          <w:tcPr>
+            <w:cnfStyle w:val="001000000000" w:firstRow="0" w:lastRow="0" w:firstColumn="1" w:lastColumn="0" w:oddVBand="0" w:evenVBand="0" w:oddHBand="0" w:evenHBand="0" w:firstRowFirstColumn="0" w:firstRowLastColumn="0" w:lastRowFirstColumn="0" w:lastRowLastColumn="0"/>
+            <w:tcW w:w="4746" w:type="dxa"/>
+          </w:tcPr>
+          <w:p>
+            <w:r>
+              <w:t>Full size breadboard</w:t>
+            </w:r>
+          </w:p>
+        </w:tc>
+        <w:tc>
+          <w:tcPr>
+            <w:tcW w:w="4746" w:type="dxa"/>
+          </w:tcPr>
+          <w:p>
+            <w:pPr>
+              <w:cnfStyle w:val="000000000000" w:firstRow="0" w:lastRow="0" w:firstColumn="0" w:lastColumn="0" w:oddVBand="0" w:evenVBand="0" w:oddHBand="0" w:evenHBand="0" w:firstRowFirstColumn="0" w:firstRowLastColumn="0" w:lastRowFirstColumn="0" w:lastRowLastColumn="0"/>
+            </w:pPr>
+            <w:r>
+              <w:t xml:space="preserve">For </w:t>
+            </w:r>
+            <w:r>
+              <w:t>testing</w:t>
+            </w:r>
+            <w:r>
+              <w:t xml:space="preserve"> and connecting various components.</w:t>
+            </w:r>
+          </w:p>
+        </w:tc>
+      </w:tr>
+      <w:tr>
+        <w:trPr>
+          <w:cnfStyle w:val="000000100000" w:firstRow="0" w:lastRow="0" w:firstColumn="0" w:lastColumn="0" w:oddVBand="0" w:evenVBand="0" w:oddHBand="1" w:evenHBand="0" w:firstRowFirstColumn="0" w:firstRowLastColumn="0" w:lastRowFirstColumn="0" w:lastRowLastColumn="0"/>
+          <w:trHeight w:val="467"/>
+        </w:trPr>
+        <w:tc>
+          <w:tcPr>
+            <w:cnfStyle w:val="001000000000" w:firstRow="0" w:lastRow="0" w:firstColumn="1" w:lastColumn="0" w:oddVBand="0" w:evenVBand="0" w:oddHBand="0" w:evenHBand="0" w:firstRowFirstColumn="0" w:firstRowLastColumn="0" w:lastRowFirstColumn="0" w:lastRowLastColumn="0"/>
+            <w:tcW w:w="4746" w:type="dxa"/>
+          </w:tcPr>
+          <w:p>
+            <w:r>
+              <w:t>Female/Male Jumper Wires</w:t>
+            </w:r>
+          </w:p>
+        </w:tc>
+        <w:tc>
+          <w:tcPr>
+            <w:tcW w:w="4746" w:type="dxa"/>
+          </w:tcPr>
+          <w:p>
+            <w:pPr>
+              <w:cnfStyle w:val="000000100000" w:firstRow="0" w:lastRow="0" w:firstColumn="0" w:lastColumn="0" w:oddVBand="0" w:evenVBand="0" w:oddHBand="1" w:evenHBand="0" w:firstRowFirstColumn="0" w:firstRowLastColumn="0" w:lastRowFirstColumn="0" w:lastRowLastColumn="0"/>
+            </w:pPr>
+            <w:r>
+              <w:t>For flexible connections during prototyping.</w:t>
+            </w:r>
+          </w:p>
+        </w:tc>
+      </w:tr>
+      <w:tr>
+        <w:trPr>
+          <w:trHeight w:val="935"/>
+        </w:trPr>
+        <w:tc>
+          <w:tcPr>
+            <w:cnfStyle w:val="001000000000" w:firstRow="0" w:lastRow="0" w:firstColumn="1" w:lastColumn="0" w:oddVBand="0" w:evenVBand="0" w:oddHBand="0" w:evenHBand="0" w:firstRowFirstColumn="0" w:firstRowLastColumn="0" w:lastRowFirstColumn="0" w:lastRowLastColumn="0"/>
+            <w:tcW w:w="4746" w:type="dxa"/>
+          </w:tcPr>
+          <w:p>
+            <w:r>
+              <w:t>Power bank</w:t>
+            </w:r>
+          </w:p>
+        </w:tc>
+        <w:tc>
+          <w:tcPr>
+            <w:tcW w:w="4746" w:type="dxa"/>
+          </w:tcPr>
+          <w:p>
+            <w:pPr>
+              <w:cnfStyle w:val="000000000000" w:firstRow="0" w:lastRow="0" w:firstColumn="0" w:lastColumn="0" w:oddVBand="0" w:evenVBand="0" w:oddHBand="0" w:evenHBand="0" w:firstRowFirstColumn="0" w:firstRowLastColumn="0" w:lastRowFirstColumn="0" w:lastRowLastColumn="0"/>
+            </w:pPr>
+            <w:r>
+              <w:t>Portable power source for Aerosense when unplugged.</w:t>
+            </w:r>
+          </w:p>
+        </w:tc>
+      </w:tr>
+    </w:tbl>
+    <w:p>
+      <w:pPr>
+        <w:rPr>
+          <w:rFonts w:ascii="Times New Roman" w:hAnsi="Times New Roman" w:cs="Times New Roman"/>
+          <w:b/>
+          <w:bCs/>
+          <w:sz w:val="24"/>
+          <w:szCs w:val="24"/>
+          <w:lang w:val="en-GB"/>
+        </w:rPr>
+      </w:pPr>
+    </w:p>
+    <w:p>
+      <w:pPr>
+        <w:rPr>
+          <w:rFonts w:ascii="Times New Roman" w:hAnsi="Times New Roman" w:cs="Times New Roman"/>
+          <w:b/>
+          <w:bCs/>
+          <w:sz w:val="24"/>
+          <w:szCs w:val="24"/>
+          <w:lang w:val="en-GB"/>
+        </w:rPr>
+      </w:pPr>
+    </w:p>
+    <w:p>
+      <w:pPr>
+        <w:rPr>
+          <w:rFonts w:ascii="Times New Roman" w:hAnsi="Times New Roman" w:cs="Times New Roman"/>
+          <w:b/>
+          <w:bCs/>
+          <w:sz w:val="24"/>
+          <w:szCs w:val="24"/>
+          <w:lang w:val="en-GB"/>
+        </w:rPr>
+      </w:pPr>
+    </w:p>
+    <w:p>
+      <w:pPr>
+        <w:pStyle w:val="Heading3"/>
+        <w:rPr>
+          <w:rFonts w:ascii="Arial" w:hAnsi="Arial" w:cs="Arial"/>
+          <w:b/>
+          <w:bCs/>
+          <w:lang w:val="en-GB"/>
+        </w:rPr>
+      </w:pPr>
+      <w:bookmarkStart w:id="6" w:name="_Toc149496745"/>
+      <w:r>
+        <w:rPr>
+          <w:rFonts w:ascii="Arial" w:hAnsi="Arial" w:cs="Arial"/>
+          <w:b/>
+          <w:bCs/>
+          <w:color w:val="auto"/>
+          <w:lang w:val="en-GB"/>
+        </w:rPr>
+        <w:lastRenderedPageBreak/>
+        <w:t>2.2 Hardware Overview</w:t>
+      </w:r>
+      <w:bookmarkEnd w:id="6"/>
+      <w:r>
+        <w:rPr>
+          <w:rFonts w:ascii="Arial" w:hAnsi="Arial" w:cs="Arial"/>
+          <w:b/>
+          <w:bCs/>
+          <w:lang w:val="en-GB"/>
+        </w:rPr>
+        <w:br/>
+      </w:r>
+    </w:p>
+    <w:p>
+      <w:pPr>
+        <w:spacing w:line="360" w:lineRule="auto"/>
+        <w:rPr>
+          <w:rFonts w:ascii="Arial" w:hAnsi="Arial" w:cs="Arial"/>
+        </w:rPr>
+      </w:pPr>
+      <w:r>
+        <w:rPr>
+          <w:rFonts w:ascii="Arial" w:hAnsi="Arial" w:cs="Arial"/>
+        </w:rPr>
+        <w:t xml:space="preserve">The primary objective of the Aerosense Wristband project is to develop an advanced air quality monitoring system </w:t>
+      </w:r>
+      <w:r>
+        <w:rPr>
+          <w:rFonts w:ascii="Arial" w:hAnsi="Arial" w:cs="Arial"/>
+        </w:rPr>
+        <w:t>made</w:t>
+      </w:r>
+      <w:r>
+        <w:rPr>
+          <w:rFonts w:ascii="Arial" w:hAnsi="Arial" w:cs="Arial"/>
+        </w:rPr>
+        <w:t xml:space="preserve"> specifically for asthma patients. The </w:t>
+      </w:r>
+      <w:r>
+        <w:rPr>
+          <w:rFonts w:ascii="Arial" w:hAnsi="Arial" w:cs="Arial"/>
+        </w:rPr>
+        <w:t>primary</w:t>
+      </w:r>
+      <w:r>
+        <w:rPr>
+          <w:rFonts w:ascii="Arial" w:hAnsi="Arial" w:cs="Arial"/>
+        </w:rPr>
+        <w:t xml:space="preserve"> component of this undertaking is the precise and efficient hardware design.</w:t>
+      </w:r>
+    </w:p>
+    <w:p>
+      <w:pPr>
+        <w:spacing w:line="360" w:lineRule="auto"/>
+        <w:rPr>
+          <w:rFonts w:ascii="Arial" w:hAnsi="Arial" w:cs="Arial"/>
+        </w:rPr>
+      </w:pPr>
+      <w:r>
+        <w:rPr>
+          <w:rFonts w:ascii="Arial" w:hAnsi="Arial" w:cs="Arial"/>
+        </w:rPr>
+        <w:t xml:space="preserve">At the core of our hardware </w:t>
+      </w:r>
+      <w:r>
+        <w:rPr>
+          <w:rFonts w:ascii="Arial" w:hAnsi="Arial" w:cs="Arial"/>
+        </w:rPr>
+        <w:t>parts</w:t>
+      </w:r>
+      <w:r>
+        <w:rPr>
+          <w:rFonts w:ascii="Arial" w:hAnsi="Arial" w:cs="Arial"/>
+        </w:rPr>
+        <w:t xml:space="preserve"> is the Raspberry Pi 400. This </w:t>
+      </w:r>
+      <w:r>
+        <w:rPr>
+          <w:rFonts w:ascii="Arial" w:hAnsi="Arial" w:cs="Arial"/>
+        </w:rPr>
+        <w:t>minic</w:t>
+      </w:r>
+      <w:r>
+        <w:rPr>
+          <w:rFonts w:ascii="Arial" w:hAnsi="Arial" w:cs="Arial"/>
+        </w:rPr>
+        <w:t>omputer</w:t>
+      </w:r>
+      <w:r>
+        <w:rPr>
+          <w:rFonts w:ascii="Arial" w:hAnsi="Arial" w:cs="Arial"/>
+        </w:rPr>
+        <w:t xml:space="preserve"> acts as the central processing unit, interpreting and </w:t>
+      </w:r>
+      <w:r>
+        <w:rPr>
+          <w:rFonts w:ascii="Arial" w:hAnsi="Arial" w:cs="Arial"/>
+        </w:rPr>
+        <w:t>analysing</w:t>
+      </w:r>
+      <w:r>
+        <w:rPr>
+          <w:rFonts w:ascii="Arial" w:hAnsi="Arial" w:cs="Arial"/>
+        </w:rPr>
+        <w:t xml:space="preserve"> data from various sensors. </w:t>
+      </w:r>
+      <w:r>
+        <w:rPr>
+          <w:rFonts w:ascii="Arial" w:hAnsi="Arial" w:cs="Arial"/>
+        </w:rPr>
+        <w:t>It’s</w:t>
+      </w:r>
+      <w:r>
+        <w:rPr>
+          <w:rFonts w:ascii="Arial" w:hAnsi="Arial" w:cs="Arial"/>
+        </w:rPr>
+        <w:t xml:space="preserve"> v</w:t>
+      </w:r>
+      <w:r>
+        <w:rPr>
+          <w:rFonts w:ascii="Arial" w:hAnsi="Arial" w:cs="Arial"/>
+        </w:rPr>
+        <w:t>ery essential</w:t>
+      </w:r>
+      <w:r>
+        <w:rPr>
+          <w:rFonts w:ascii="Arial" w:hAnsi="Arial" w:cs="Arial"/>
+        </w:rPr>
+        <w:t xml:space="preserve"> for our needs.</w:t>
+      </w:r>
+    </w:p>
+    <w:p>
+      <w:pPr>
+        <w:spacing w:line="360" w:lineRule="auto"/>
+        <w:rPr>
+          <w:rFonts w:ascii="Arial" w:hAnsi="Arial" w:cs="Arial"/>
+        </w:rPr>
+      </w:pPr>
+      <w:r>
+        <w:rPr>
+          <w:rFonts w:ascii="Arial" w:hAnsi="Arial" w:cs="Arial"/>
+        </w:rPr>
+        <w:t xml:space="preserve">For the accurate assessment of air quality, we have </w:t>
+      </w:r>
+      <w:r>
+        <w:rPr>
+          <w:rFonts w:ascii="Arial" w:hAnsi="Arial" w:cs="Arial"/>
+        </w:rPr>
+        <w:t>added</w:t>
+      </w:r>
+      <w:r>
+        <w:rPr>
+          <w:rFonts w:ascii="Arial" w:hAnsi="Arial" w:cs="Arial"/>
+        </w:rPr>
+        <w:t xml:space="preserve"> two specialized sensors: the PMS7003 and BME680. The combination of these sensors ensures comprehensive and precise data on particulate matter, volatile organic compounds, and other air quality metrics pertinent to asthma patients.</w:t>
+      </w:r>
+    </w:p>
+    <w:p>
+      <w:pPr>
+        <w:spacing w:line="360" w:lineRule="auto"/>
+        <w:rPr>
+          <w:rFonts w:ascii="Arial" w:hAnsi="Arial" w:cs="Arial"/>
+        </w:rPr>
+      </w:pPr>
+      <w:r>
+        <w:rPr>
+          <w:rFonts w:ascii="Arial" w:hAnsi="Arial" w:cs="Arial"/>
+        </w:rPr>
+        <w:t xml:space="preserve">Geographical </w:t>
+      </w:r>
+      <w:r>
+        <w:rPr>
+          <w:rFonts w:ascii="Arial" w:hAnsi="Arial" w:cs="Arial"/>
+        </w:rPr>
+        <w:t>location</w:t>
+      </w:r>
+      <w:r>
+        <w:rPr>
+          <w:rFonts w:ascii="Arial" w:hAnsi="Arial" w:cs="Arial"/>
+        </w:rPr>
+        <w:t xml:space="preserve"> is </w:t>
+      </w:r>
+      <w:r>
+        <w:rPr>
+          <w:rFonts w:ascii="Arial" w:hAnsi="Arial" w:cs="Arial"/>
+        </w:rPr>
+        <w:t>essential</w:t>
+      </w:r>
+      <w:r>
+        <w:rPr>
+          <w:rFonts w:ascii="Arial" w:hAnsi="Arial" w:cs="Arial"/>
+        </w:rPr>
+        <w:t xml:space="preserve"> in understanding air quality patterns. The inclusion of the Air530 GPS module provides users with real-time location data, allowing them to </w:t>
+      </w:r>
+      <w:r>
+        <w:rPr>
+          <w:rFonts w:ascii="Arial" w:hAnsi="Arial" w:cs="Arial"/>
+        </w:rPr>
+        <w:t>know</w:t>
+      </w:r>
+      <w:r>
+        <w:rPr>
+          <w:rFonts w:ascii="Arial" w:hAnsi="Arial" w:cs="Arial"/>
+        </w:rPr>
+        <w:t xml:space="preserve"> specific zones with </w:t>
+      </w:r>
+      <w:r>
+        <w:rPr>
+          <w:rFonts w:ascii="Arial" w:hAnsi="Arial" w:cs="Arial"/>
+        </w:rPr>
+        <w:t>bad</w:t>
+      </w:r>
+      <w:r>
+        <w:rPr>
+          <w:rFonts w:ascii="Arial" w:hAnsi="Arial" w:cs="Arial"/>
+        </w:rPr>
+        <w:t xml:space="preserve"> air quality. This feature is </w:t>
+      </w:r>
+      <w:r>
+        <w:rPr>
+          <w:rFonts w:ascii="Arial" w:hAnsi="Arial" w:cs="Arial"/>
+        </w:rPr>
+        <w:t>useful</w:t>
+      </w:r>
+      <w:r>
+        <w:rPr>
+          <w:rFonts w:ascii="Arial" w:hAnsi="Arial" w:cs="Arial"/>
+        </w:rPr>
+        <w:t xml:space="preserve"> for users to make informed decisions about their daily routes and routines.</w:t>
+      </w:r>
+    </w:p>
+    <w:p>
+      <w:pPr>
+        <w:spacing w:line="360" w:lineRule="auto"/>
+        <w:rPr>
+          <w:rFonts w:ascii="Arial" w:hAnsi="Arial" w:cs="Arial"/>
+        </w:rPr>
+      </w:pPr>
+      <w:r>
+        <w:rPr>
+          <w:rFonts w:ascii="Arial" w:hAnsi="Arial" w:cs="Arial"/>
+        </w:rPr>
+        <w:t xml:space="preserve">User feedback is equally important. Rather than </w:t>
+      </w:r>
+      <w:r>
+        <w:rPr>
+          <w:rFonts w:ascii="Arial" w:hAnsi="Arial" w:cs="Arial"/>
+        </w:rPr>
+        <w:t>giving</w:t>
+      </w:r>
+      <w:r>
+        <w:rPr>
+          <w:rFonts w:ascii="Arial" w:hAnsi="Arial" w:cs="Arial"/>
+        </w:rPr>
+        <w:t xml:space="preserve"> the user raw numerical data, the Vibrating mini motor disc</w:t>
+      </w:r>
+      <w:r>
+        <w:rPr>
+          <w:rFonts w:ascii="Arial" w:hAnsi="Arial" w:cs="Arial"/>
+        </w:rPr>
+        <w:t xml:space="preserve"> and coloured LED</w:t>
+      </w:r>
+      <w:r>
+        <w:rPr>
+          <w:rFonts w:ascii="Arial" w:hAnsi="Arial" w:cs="Arial"/>
+        </w:rPr>
+        <w:t xml:space="preserve"> serves as a tactile alert mechanism. In instances of deteriorating air quality, the device will vibrate</w:t>
+      </w:r>
+      <w:r>
+        <w:rPr>
+          <w:rFonts w:ascii="Arial" w:hAnsi="Arial" w:cs="Arial"/>
+        </w:rPr>
+        <w:t>.</w:t>
+      </w:r>
+    </w:p>
+    <w:p>
+      <w:pPr>
+        <w:spacing w:line="360" w:lineRule="auto"/>
+        <w:rPr>
+          <w:rFonts w:ascii="Times New Roman" w:hAnsi="Times New Roman" w:cs="Times New Roman"/>
+          <w:sz w:val="24"/>
+          <w:szCs w:val="24"/>
+        </w:rPr>
+      </w:pPr>
+      <w:r>
+        <w:rPr>
+          <w:rFonts w:ascii="Arial" w:hAnsi="Arial" w:cs="Arial"/>
+        </w:rPr>
+        <w:t>Connection</w:t>
+      </w:r>
+      <w:r>
+        <w:rPr>
+          <w:rFonts w:ascii="Arial" w:hAnsi="Arial" w:cs="Arial"/>
+        </w:rPr>
+        <w:t xml:space="preserve"> between the Raspberry Pi and the sensors is achieved using jumper wires, breadboards, and connectors. Power considerations led us to select a power bank. For real-time data retrieval </w:t>
+      </w:r>
+      <w:r>
+        <w:rPr>
+          <w:rFonts w:ascii="Arial" w:hAnsi="Arial" w:cs="Arial"/>
+        </w:rPr>
+        <w:t>and</w:t>
+      </w:r>
+      <w:r>
+        <w:rPr>
+          <w:rFonts w:ascii="Arial" w:hAnsi="Arial" w:cs="Arial"/>
+        </w:rPr>
+        <w:t xml:space="preserve"> cloud-based analyses</w:t>
+      </w:r>
+      <w:r>
+        <w:rPr>
+          <w:rFonts w:ascii="Arial" w:hAnsi="Arial" w:cs="Arial"/>
+        </w:rPr>
+        <w:t xml:space="preserve"> with AWS</w:t>
+      </w:r>
+      <w:r>
+        <w:rPr>
+          <w:rFonts w:ascii="Arial" w:hAnsi="Arial" w:cs="Arial"/>
+        </w:rPr>
+        <w:t>, internet connectivity is provided via the Raspberry Pi's inbuilt Wi-Fi capabilities.</w:t>
+      </w:r>
+    </w:p>
+    <w:p>
+      <w:pPr>
+        <w:rPr>
+          <w:rFonts w:ascii="Times New Roman" w:hAnsi="Times New Roman" w:cs="Times New Roman"/>
+          <w:b/>
+          <w:bCs/>
+          <w:sz w:val="24"/>
+          <w:szCs w:val="24"/>
+          <w:lang w:val="en-GB"/>
+        </w:rPr>
+      </w:pPr>
+    </w:p>
+    <w:p>
+      <w:pPr>
+        <w:pStyle w:val="Heading2"/>
+        <w:rPr>
+          <w:rFonts w:ascii="Arial" w:hAnsi="Arial" w:cs="Arial"/>
+          <w:b/>
+          <w:bCs/>
+          <w:color w:val="auto"/>
+          <w:lang w:val="en-GB"/>
+        </w:rPr>
+      </w:pPr>
+      <w:bookmarkStart w:id="7" w:name="_Toc149496746"/>
+      <w:r>
+        <w:rPr>
+          <w:rFonts w:ascii="Arial" w:hAnsi="Arial" w:cs="Arial"/>
+          <w:b/>
+          <w:bCs/>
+          <w:color w:val="auto"/>
+          <w:lang w:val="en-GB"/>
+        </w:rPr>
+        <w:t>4. SECURITY AND PRIVACY</w:t>
+      </w:r>
+      <w:bookmarkEnd w:id="7"/>
+      <w:r>
+        <w:rPr>
+          <w:rFonts w:ascii="Arial" w:hAnsi="Arial" w:cs="Arial"/>
+          <w:b/>
+          <w:bCs/>
+          <w:color w:val="auto"/>
           <w:lang w:val="en-GB"/>
         </w:rPr>
         <w:t xml:space="preserve"> </w:t>
@@ -2960,7 +3900,7 @@
           <w:color w:val="auto"/>
         </w:rPr>
       </w:pPr>
-      <w:bookmarkStart w:id="5" w:name="_Toc149493516"/>
+      <w:bookmarkStart w:id="8" w:name="_Toc149496747"/>
       <w:r>
         <w:rPr>
           <w:rFonts w:ascii="Arial" w:hAnsi="Arial" w:cs="Arial"/>
@@ -2978,7 +3918,7 @@
         </w:rPr>
         <w:t>Device Security</w:t>
       </w:r>
-      <w:bookmarkEnd w:id="5"/>
+      <w:bookmarkEnd w:id="8"/>
     </w:p>
     <w:p>
       <w:pPr>
@@ -3009,7 +3949,15 @@
           <w:rFonts w:ascii="Arial" w:hAnsi="Arial" w:cs="Arial"/>
           <w:lang w:val="en-GB"/>
         </w:rPr>
-        <w:t xml:space="preserve">To build on the security of this PIN, we will also implement a device lockout system. Whenever the user enters the PIN incorrectly 5 times then the device will be locked and not allow any access to it until the lock is lifted. When the device becomes locked, an email will be sent to the email address associated with the device with an option to unlock the device. By using this system. It will prevent unauthorized users to have an infinite number of tries at bypassing the PIN to access the device. </w:t>
+        <w:t xml:space="preserve">To build on the security of this PIN, we will also implement a device lockout system. Whenever the user enters the PIN incorrectly 5 times then the device will be locked and not allow any access to it until the lock is lifted. When the device becomes locked, an email will </w:t>
+      </w:r>
+      <w:r>
+        <w:rPr>
+          <w:rFonts w:ascii="Arial" w:hAnsi="Arial" w:cs="Arial"/>
+          <w:lang w:val="en-GB"/>
+        </w:rPr>
+        <w:lastRenderedPageBreak/>
+        <w:t xml:space="preserve">be sent to the email address associated with the device with an option to unlock the device. By using this system. It will prevent unauthorized users to have an infinite number of tries at bypassing the PIN to access the device. </w:t>
       </w:r>
     </w:p>
     <w:p>
@@ -3053,27 +4001,13 @@
           <w:color w:val="auto"/>
         </w:rPr>
       </w:pPr>
-      <w:bookmarkStart w:id="6" w:name="_Toc149493517"/>
+      <w:bookmarkStart w:id="9" w:name="_Toc149496748"/>
       <w:r>
         <w:rPr>
           <w:rFonts w:ascii="Arial" w:hAnsi="Arial" w:cs="Arial"/>
           <w:color w:val="auto"/>
         </w:rPr>
-        <w:t>4.</w:t>
-      </w:r>
-      <w:r>
-        <w:rPr>
-          <w:rFonts w:ascii="Arial" w:hAnsi="Arial" w:cs="Arial"/>
-          <w:color w:val="auto"/>
-        </w:rPr>
-        <w:t>2</w:t>
-      </w:r>
-      <w:r>
-        <w:rPr>
-          <w:rFonts w:ascii="Arial" w:hAnsi="Arial" w:cs="Arial"/>
-          <w:color w:val="auto"/>
-        </w:rPr>
-        <w:t xml:space="preserve"> </w:t>
+        <w:t xml:space="preserve">4.2 </w:t>
       </w:r>
       <w:r>
         <w:rPr>
@@ -3085,7 +4019,7 @@
         </w:rPr>
         <w:t>Data in transfer security</w:t>
       </w:r>
-      <w:bookmarkEnd w:id="6"/>
+      <w:bookmarkEnd w:id="9"/>
     </w:p>
     <w:p>
       <w:pPr>
@@ -3116,15 +4050,7 @@
           <w:rFonts w:ascii="Arial" w:hAnsi="Arial" w:cs="Arial"/>
           <w:lang w:val="en-GB"/>
         </w:rPr>
-        <w:t xml:space="preserve">Another way to improve the security of the data is by carrying out data integrity checks. To ensure that the data was not messed with during transfer, we must check the integrity of the data once it is received by the server. We can do this by using cryptographic hashes. When </w:t>
-      </w:r>
-      <w:r>
-        <w:rPr>
-          <w:rFonts w:ascii="Arial" w:hAnsi="Arial" w:cs="Arial"/>
-          <w:lang w:val="en-GB"/>
-        </w:rPr>
-        <w:lastRenderedPageBreak/>
-        <w:t>the data is hashed using a hash function, a hash value is produced. This value will be sent with the data to the server so that the server can compare the received hash value with the one that it gets from carrying out the hash function itself. If the hash values match, then the data has not been messed with, otherwise, the data isn’t the same as what was originally sent.</w:t>
+        <w:t>Another way to improve the security of the data is by carrying out data integrity checks. To ensure that the data was not messed with during transfer, we must check the integrity of the data once it is received by the server. We can do this by using cryptographic hashes. When the data is hashed using a hash function, a hash value is produced. This value will be sent with the data to the server so that the server can compare the received hash value with the one that it gets from carrying out the hash function itself. If the hash values match, then the data has not been messed with, otherwise, the data isn’t the same as what was originally sent.</w:t>
       </w:r>
     </w:p>
     <w:p>
@@ -3160,29 +4086,172 @@
           <w:color w:val="auto"/>
         </w:rPr>
       </w:pPr>
-      <w:bookmarkStart w:id="7" w:name="_Toc149493518"/>
+      <w:bookmarkStart w:id="10" w:name="_Toc149496749"/>
       <w:r>
         <w:rPr>
           <w:rFonts w:ascii="Arial" w:hAnsi="Arial" w:cs="Arial"/>
           <w:color w:val="auto"/>
         </w:rPr>
-        <w:t>4.</w:t>
-      </w:r>
-      <w:r>
-        <w:rPr>
-          <w:rFonts w:ascii="Arial" w:hAnsi="Arial" w:cs="Arial"/>
+        <w:lastRenderedPageBreak/>
+        <w:t xml:space="preserve">4.3 </w:t>
+      </w:r>
+      <w:r>
+        <w:rPr>
+          <w:rFonts w:ascii="Arial" w:hAnsi="Arial" w:cs="Arial"/>
+          <w:b/>
+          <w:bCs/>
           <w:color w:val="auto"/>
-        </w:rPr>
-        <w:t>3</w:t>
-      </w:r>
-      <w:r>
-        <w:rPr>
-          <w:rFonts w:ascii="Arial" w:hAnsi="Arial" w:cs="Arial"/>
+          <w:lang w:val="en-GB"/>
+        </w:rPr>
+        <w:t>Data in storage</w:t>
+      </w:r>
+      <w:bookmarkEnd w:id="10"/>
+    </w:p>
+    <w:p>
+      <w:pPr>
+        <w:spacing w:line="360" w:lineRule="auto"/>
+        <w:rPr>
+          <w:rFonts w:ascii="Arial" w:hAnsi="Arial" w:cs="Arial"/>
+          <w:lang w:val="en-GB"/>
+        </w:rPr>
+      </w:pPr>
+      <w:r>
+        <w:rPr>
+          <w:rFonts w:ascii="Arial" w:hAnsi="Arial" w:cs="Arial"/>
+          <w:lang w:val="en-GB"/>
+        </w:rPr>
+        <w:t xml:space="preserve">While in storage, we will be encrypting data to make it more secure. It’s important that we encrypt personal data such as emails and passwords as we don’t want such information to end up leaked or stolen. Other than specifically encrypting, we can keep some of the data secure using methods such as password hashing and salting. </w:t>
+      </w:r>
+    </w:p>
+    <w:p>
+      <w:pPr>
+        <w:spacing w:line="360" w:lineRule="auto"/>
+        <w:rPr>
+          <w:rFonts w:ascii="Arial" w:hAnsi="Arial" w:cs="Arial"/>
+          <w:lang w:val="en-GB"/>
+        </w:rPr>
+      </w:pPr>
+      <w:r>
+        <w:rPr>
+          <w:rFonts w:ascii="Arial" w:hAnsi="Arial" w:cs="Arial"/>
+          <w:lang w:val="en-GB"/>
+        </w:rPr>
+        <w:t>Another way of keeping the data safe while in storage is by enforcing strict access control. By using access control, we only allow certain authenticated users access to the data and decide which of these users will be able to modify this data. We will only allow each user the exact permissions that they will need to carry out their task and nothing more than that. We will be basing the access control on user roles so that each user has the appropriate permissions for their role and responsibilities.</w:t>
+      </w:r>
+    </w:p>
+    <w:p>
+      <w:pPr>
+        <w:spacing w:line="360" w:lineRule="auto"/>
+        <w:rPr>
+          <w:rFonts w:ascii="Arial" w:hAnsi="Arial" w:cs="Arial"/>
+          <w:lang w:val="en-GB"/>
+        </w:rPr>
+      </w:pPr>
+      <w:r>
+        <w:rPr>
+          <w:rFonts w:ascii="Arial" w:hAnsi="Arial" w:cs="Arial"/>
+          <w:lang w:val="en-GB"/>
+        </w:rPr>
+        <w:t>We will also be backing up the data frequently to ensure that we maintain data integrity. There is always a chance that data can become corrupted, or a problem will arise with it and we want to have a solution for this. By backing up the data, we will easily be able to restore it when something like this happens. This will make data recovery easier and will stop us from losing data in these events while also improving the integrity of the data.</w:t>
+      </w:r>
+    </w:p>
+    <w:p>
+      <w:pPr>
+        <w:spacing w:line="360" w:lineRule="auto"/>
+        <w:rPr>
+          <w:rFonts w:ascii="Arial" w:hAnsi="Arial" w:cs="Arial"/>
+          <w:lang w:val="en-GB"/>
+        </w:rPr>
+      </w:pPr>
+    </w:p>
+    <w:p>
+      <w:pPr>
+        <w:spacing w:line="360" w:lineRule="auto"/>
+        <w:rPr>
+          <w:rFonts w:ascii="Arial" w:hAnsi="Arial" w:cs="Arial"/>
+          <w:lang w:val="en-GB"/>
+        </w:rPr>
+      </w:pPr>
+    </w:p>
+    <w:p>
+      <w:pPr>
+        <w:spacing w:line="360" w:lineRule="auto"/>
+        <w:rPr>
+          <w:rFonts w:ascii="Arial" w:hAnsi="Arial" w:cs="Arial"/>
+          <w:lang w:val="en-GB"/>
+        </w:rPr>
+      </w:pPr>
+    </w:p>
+    <w:p>
+      <w:pPr>
+        <w:spacing w:line="360" w:lineRule="auto"/>
+        <w:rPr>
+          <w:rFonts w:ascii="Arial" w:hAnsi="Arial" w:cs="Arial"/>
+          <w:lang w:val="en-GB"/>
+        </w:rPr>
+      </w:pPr>
+    </w:p>
+    <w:p>
+      <w:pPr>
+        <w:spacing w:line="360" w:lineRule="auto"/>
+        <w:rPr>
+          <w:rFonts w:ascii="Arial" w:hAnsi="Arial" w:cs="Arial"/>
+          <w:lang w:val="en-GB"/>
+        </w:rPr>
+      </w:pPr>
+    </w:p>
+    <w:p>
+      <w:pPr>
+        <w:rPr>
+          <w:rFonts w:ascii="Times New Roman" w:hAnsi="Times New Roman" w:cs="Times New Roman"/>
+          <w:lang w:val="en-GB"/>
+        </w:rPr>
+      </w:pPr>
+    </w:p>
+    <w:p>
+      <w:pPr>
+        <w:pStyle w:val="Heading2"/>
+        <w:rPr>
+          <w:rFonts w:ascii="Arial" w:hAnsi="Arial" w:cs="Arial"/>
+          <w:b/>
+          <w:bCs/>
           <w:color w:val="auto"/>
+          <w:lang w:val="en-GB"/>
+        </w:rPr>
+      </w:pPr>
+      <w:bookmarkStart w:id="11" w:name="_Toc149496750"/>
+      <w:r>
+        <w:rPr>
+          <w:rFonts w:ascii="Arial" w:hAnsi="Arial" w:cs="Arial"/>
+          <w:b/>
+          <w:bCs/>
+          <w:color w:val="auto"/>
+          <w:lang w:val="en-GB"/>
+        </w:rPr>
+        <w:t>5. UI, USER AND TESTING</w:t>
+      </w:r>
+      <w:bookmarkEnd w:id="11"/>
+      <w:r>
+        <w:rPr>
+          <w:rFonts w:ascii="Arial" w:hAnsi="Arial" w:cs="Arial"/>
+          <w:b/>
+          <w:bCs/>
+          <w:color w:val="auto"/>
+          <w:lang w:val="en-GB"/>
         </w:rPr>
         <w:t xml:space="preserve"> </w:t>
       </w:r>
-      <w:r>
+    </w:p>
+    <w:p>
+      <w:pPr>
+        <w:rPr>
+          <w:lang w:val="en-GB"/>
+        </w:rPr>
+      </w:pPr>
+    </w:p>
+    <w:p>
+      <w:pPr>
+        <w:pStyle w:val="Heading3"/>
         <w:rPr>
           <w:rFonts w:ascii="Arial" w:hAnsi="Arial" w:cs="Arial"/>
           <w:b/>
@@ -3190,24 +4259,45 @@
           <w:color w:val="auto"/>
           <w:lang w:val="en-GB"/>
         </w:rPr>
-        <w:t>Data in storage</w:t>
-      </w:r>
-      <w:bookmarkEnd w:id="7"/>
+      </w:pPr>
+      <w:bookmarkStart w:id="12" w:name="_Toc149496751"/>
+      <w:r>
+        <w:rPr>
+          <w:rFonts w:ascii="Arial" w:hAnsi="Arial" w:cs="Arial"/>
+          <w:b/>
+          <w:bCs/>
+          <w:color w:val="auto"/>
+        </w:rPr>
+        <w:t xml:space="preserve">5.1 </w:t>
+      </w:r>
+      <w:r>
+        <w:rPr>
+          <w:rFonts w:ascii="Arial" w:hAnsi="Arial" w:cs="Arial"/>
+          <w:b/>
+          <w:bCs/>
+          <w:color w:val="auto"/>
+          <w:lang w:val="en-GB"/>
+        </w:rPr>
+        <w:t>Registration &amp; Login:</w:t>
+      </w:r>
+      <w:bookmarkEnd w:id="12"/>
     </w:p>
     <w:p>
       <w:pPr>
         <w:spacing w:line="360" w:lineRule="auto"/>
         <w:rPr>
           <w:rFonts w:ascii="Arial" w:hAnsi="Arial" w:cs="Arial"/>
-          <w:lang w:val="en-GB"/>
-        </w:rPr>
-      </w:pPr>
-      <w:r>
-        <w:rPr>
-          <w:rFonts w:ascii="Arial" w:hAnsi="Arial" w:cs="Arial"/>
-          <w:lang w:val="en-GB"/>
-        </w:rPr>
-        <w:t xml:space="preserve">While in storage, we will be encrypting data to make it more secure. It’s important that we encrypt personal data such as emails and passwords as we don’t want such information to end up leaked or stolen. Other than specifically encrypting, we can keep some of the data secure using methods such as password hashing and salting. </w:t>
+          <w:bCs/>
+          <w:lang w:val="en-GB"/>
+        </w:rPr>
+      </w:pPr>
+      <w:r>
+        <w:rPr>
+          <w:rFonts w:ascii="Arial" w:hAnsi="Arial" w:cs="Arial"/>
+          <w:bCs/>
+          <w:lang w:val="en-GB"/>
+        </w:rPr>
+        <w:t>When a user first opens the application, they will be presented with the log in page. If the user has an account and knows their password then they can simply input their details and click the ‘LOGIN’ button, which will take them to the main functionality of the app.</w:t>
       </w:r>
     </w:p>
     <w:p>
@@ -3215,15 +4305,17 @@
         <w:spacing w:line="360" w:lineRule="auto"/>
         <w:rPr>
           <w:rFonts w:ascii="Arial" w:hAnsi="Arial" w:cs="Arial"/>
-          <w:lang w:val="en-GB"/>
-        </w:rPr>
-      </w:pPr>
-      <w:r>
-        <w:rPr>
-          <w:rFonts w:ascii="Arial" w:hAnsi="Arial" w:cs="Arial"/>
-          <w:lang w:val="en-GB"/>
-        </w:rPr>
-        <w:t>Another way of keeping the data safe while in storage is by enforcing strict access control. By using access control, we only allow certain authenticated users access to the data and decide which of these users will be able to modify this data. We will only allow each user the exact permissions that they will need to carry out their task and nothing more than that. We will be basing the access control on user roles so that each user has the appropriate permissions for their role and responsibilities.</w:t>
+          <w:bCs/>
+          <w:lang w:val="en-GB"/>
+        </w:rPr>
+      </w:pPr>
+      <w:r>
+        <w:rPr>
+          <w:rFonts w:ascii="Arial" w:hAnsi="Arial" w:cs="Arial"/>
+          <w:bCs/>
+          <w:lang w:val="en-GB"/>
+        </w:rPr>
+        <w:t xml:space="preserve"> If it is there first time using the app they will need to create an account, they can do this by clicking the ‘Sign Up’ button at the bottom of the page. Doing this will take them to the Create Account page where they can fill in their personal details and then submit them using the ‘Register’ button.</w:t>
       </w:r>
     </w:p>
     <w:p>
@@ -3231,241 +4323,17 @@
         <w:spacing w:line="360" w:lineRule="auto"/>
         <w:rPr>
           <w:rFonts w:ascii="Arial" w:hAnsi="Arial" w:cs="Arial"/>
-          <w:lang w:val="en-GB"/>
-        </w:rPr>
-      </w:pPr>
-      <w:r>
-        <w:rPr>
-          <w:rFonts w:ascii="Arial" w:hAnsi="Arial" w:cs="Arial"/>
-          <w:lang w:val="en-GB"/>
-        </w:rPr>
-        <w:t>We will also be backing up the data frequently to ensure that we maintain data integrity. There is always a chance that data can become corrupted, or a problem will arise with it and we want to have a solution for this. By backing up the data, we will easily be able to restore it when something like this happens. This will make data recovery easier and will stop us from losing data in these events while also improving the integrity of the data</w:t>
-      </w:r>
-      <w:r>
-        <w:rPr>
-          <w:rFonts w:ascii="Arial" w:hAnsi="Arial" w:cs="Arial"/>
-          <w:lang w:val="en-GB"/>
-        </w:rPr>
-        <w:t>.</w:t>
-      </w:r>
-    </w:p>
-    <w:p>
-      <w:pPr>
-        <w:spacing w:line="360" w:lineRule="auto"/>
-        <w:rPr>
-          <w:rFonts w:ascii="Arial" w:hAnsi="Arial" w:cs="Arial"/>
-          <w:lang w:val="en-GB"/>
-        </w:rPr>
-      </w:pPr>
-    </w:p>
-    <w:p>
-      <w:pPr>
-        <w:spacing w:line="360" w:lineRule="auto"/>
-        <w:rPr>
-          <w:rFonts w:ascii="Arial" w:hAnsi="Arial" w:cs="Arial"/>
-          <w:lang w:val="en-GB"/>
-        </w:rPr>
-      </w:pPr>
-    </w:p>
-    <w:p>
-      <w:pPr>
-        <w:spacing w:line="360" w:lineRule="auto"/>
-        <w:rPr>
-          <w:rFonts w:ascii="Arial" w:hAnsi="Arial" w:cs="Arial"/>
-          <w:lang w:val="en-GB"/>
-        </w:rPr>
-      </w:pPr>
-    </w:p>
-    <w:p>
-      <w:pPr>
-        <w:spacing w:line="360" w:lineRule="auto"/>
-        <w:rPr>
-          <w:rFonts w:ascii="Arial" w:hAnsi="Arial" w:cs="Arial"/>
-          <w:lang w:val="en-GB"/>
-        </w:rPr>
-      </w:pPr>
-    </w:p>
-    <w:p>
-      <w:pPr>
-        <w:spacing w:line="360" w:lineRule="auto"/>
-        <w:rPr>
-          <w:rFonts w:ascii="Arial" w:hAnsi="Arial" w:cs="Arial"/>
-          <w:lang w:val="en-GB"/>
-        </w:rPr>
-      </w:pPr>
-    </w:p>
-    <w:p>
-      <w:pPr>
-        <w:rPr>
-          <w:rFonts w:ascii="Times New Roman" w:hAnsi="Times New Roman" w:cs="Times New Roman"/>
-          <w:lang w:val="en-GB"/>
-        </w:rPr>
-      </w:pPr>
-    </w:p>
-    <w:p>
-      <w:pPr>
-        <w:pStyle w:val="Heading2"/>
-        <w:rPr>
-          <w:rFonts w:ascii="Arial" w:hAnsi="Arial" w:cs="Arial"/>
-          <w:b/>
-          <w:bCs/>
-          <w:color w:val="auto"/>
-          <w:sz w:val="24"/>
-          <w:szCs w:val="24"/>
-          <w:lang w:val="en-GB"/>
-        </w:rPr>
-      </w:pPr>
-      <w:bookmarkStart w:id="8" w:name="_Toc149493519"/>
-      <w:r>
-        <w:rPr>
-          <w:rFonts w:ascii="Arial" w:hAnsi="Arial" w:cs="Arial"/>
-          <w:b/>
-          <w:bCs/>
-          <w:color w:val="auto"/>
-          <w:sz w:val="24"/>
-          <w:szCs w:val="24"/>
-          <w:lang w:val="en-GB"/>
-        </w:rPr>
-        <w:t>5</w:t>
-      </w:r>
-      <w:r>
-        <w:rPr>
-          <w:rFonts w:ascii="Arial" w:hAnsi="Arial" w:cs="Arial"/>
-          <w:b/>
-          <w:bCs/>
-          <w:color w:val="auto"/>
-          <w:sz w:val="24"/>
-          <w:szCs w:val="24"/>
-          <w:lang w:val="en-GB"/>
-        </w:rPr>
-        <w:t xml:space="preserve">. </w:t>
-      </w:r>
-      <w:r>
-        <w:rPr>
-          <w:rFonts w:ascii="Arial" w:hAnsi="Arial" w:cs="Arial"/>
-          <w:b/>
-          <w:bCs/>
-          <w:color w:val="auto"/>
-          <w:sz w:val="24"/>
-          <w:szCs w:val="24"/>
-          <w:lang w:val="en-GB"/>
-        </w:rPr>
-        <w:t>UI, USER AND TESTING</w:t>
-      </w:r>
-      <w:bookmarkEnd w:id="8"/>
-      <w:r>
-        <w:rPr>
-          <w:rFonts w:ascii="Arial" w:hAnsi="Arial" w:cs="Arial"/>
-          <w:b/>
-          <w:bCs/>
-          <w:color w:val="auto"/>
-          <w:sz w:val="24"/>
-          <w:szCs w:val="24"/>
-          <w:lang w:val="en-GB"/>
-        </w:rPr>
-        <w:t xml:space="preserve"> </w:t>
-      </w:r>
-    </w:p>
-    <w:p>
-      <w:pPr>
-        <w:rPr>
-          <w:lang w:val="en-GB"/>
-        </w:rPr>
-      </w:pPr>
-    </w:p>
-    <w:p>
-      <w:pPr>
-        <w:pStyle w:val="Heading3"/>
-        <w:rPr>
-          <w:rFonts w:ascii="Arial" w:hAnsi="Arial" w:cs="Arial"/>
-          <w:b/>
-          <w:bCs/>
-          <w:color w:val="auto"/>
-          <w:lang w:val="en-GB"/>
-        </w:rPr>
-      </w:pPr>
-      <w:bookmarkStart w:id="9" w:name="_Toc149493520"/>
-      <w:r>
-        <w:rPr>
-          <w:rFonts w:ascii="Arial" w:hAnsi="Arial" w:cs="Arial"/>
-          <w:b/>
-          <w:bCs/>
-          <w:color w:val="auto"/>
-        </w:rPr>
-        <w:t>5</w:t>
-      </w:r>
-      <w:r>
-        <w:rPr>
-          <w:rFonts w:ascii="Arial" w:hAnsi="Arial" w:cs="Arial"/>
-          <w:b/>
-          <w:bCs/>
-          <w:color w:val="auto"/>
-        </w:rPr>
-        <w:t xml:space="preserve">.1 </w:t>
-      </w:r>
-      <w:r>
-        <w:rPr>
-          <w:rFonts w:ascii="Arial" w:hAnsi="Arial" w:cs="Arial"/>
-          <w:b/>
-          <w:bCs/>
-          <w:color w:val="auto"/>
-          <w:lang w:val="en-GB"/>
-        </w:rPr>
-        <w:t>Registration &amp; Login:</w:t>
-      </w:r>
-      <w:bookmarkEnd w:id="9"/>
-    </w:p>
-    <w:p>
-      <w:pPr>
-        <w:spacing w:line="360" w:lineRule="auto"/>
-        <w:rPr>
-          <w:rFonts w:ascii="Arial" w:hAnsi="Arial" w:cs="Arial"/>
-          <w:bCs/>
-          <w:lang w:val="en-GB"/>
-        </w:rPr>
-      </w:pPr>
-      <w:r>
-        <w:rPr>
-          <w:rFonts w:ascii="Arial" w:hAnsi="Arial" w:cs="Arial"/>
-          <w:bCs/>
-          <w:lang w:val="en-GB"/>
-        </w:rPr>
-        <w:t>When a user first opens the application, they will be presented with the log in page. If the user has an account and knows their password then they can simply input their details and click the ‘LOGIN’ button, which will take them to the main functionality of the app.</w:t>
-      </w:r>
-    </w:p>
-    <w:p>
-      <w:pPr>
-        <w:spacing w:line="360" w:lineRule="auto"/>
-        <w:rPr>
-          <w:rFonts w:ascii="Arial" w:hAnsi="Arial" w:cs="Arial"/>
-          <w:bCs/>
-          <w:lang w:val="en-GB"/>
-        </w:rPr>
-      </w:pPr>
-      <w:r>
-        <w:rPr>
-          <w:rFonts w:ascii="Arial" w:hAnsi="Arial" w:cs="Arial"/>
-          <w:bCs/>
-          <w:lang w:val="en-GB"/>
-        </w:rPr>
-        <w:t xml:space="preserve"> If it is there first time using the app they will need to create an account, they can do this by clicking the ‘Sign Up’ button at the bottom of the page. Doing this will take them to the Create Account page where they can fill in their personal details and then submit them using the ‘Register’ button.</w:t>
-      </w:r>
-    </w:p>
-    <w:p>
-      <w:pPr>
-        <w:spacing w:line="360" w:lineRule="auto"/>
-        <w:rPr>
-          <w:rFonts w:ascii="Arial" w:hAnsi="Arial" w:cs="Arial"/>
-          <w:bCs/>
-          <w:lang w:val="en-GB"/>
-        </w:rPr>
-      </w:pPr>
-      <w:r>
-        <w:rPr>
-          <w:rFonts w:ascii="Arial" w:hAnsi="Arial" w:cs="Arial"/>
-          <w:bCs/>
-          <w:lang w:val="en-GB"/>
-        </w:rPr>
+          <w:bCs/>
+          <w:lang w:val="en-GB"/>
+        </w:rPr>
+      </w:pPr>
+      <w:r>
+        <w:rPr>
+          <w:rFonts w:ascii="Arial" w:hAnsi="Arial" w:cs="Arial"/>
+          <w:bCs/>
+          <w:lang w:val="en-GB"/>
+        </w:rPr>
+        <w:lastRenderedPageBreak/>
         <w:t>The buttons on these pages are easy for the user to understand they are clickable by making them blue. The icons to the left when entering details will be helpful to make it obvious what needs to be input even if the user does not know English.</w:t>
       </w:r>
     </w:p>
@@ -3579,7 +4447,6 @@
           <w:noProof/>
           <w:lang w:eastAsia="en-IE"/>
         </w:rPr>
-        <w:lastRenderedPageBreak/>
         <w:drawing>
           <wp:anchor distT="0" distB="0" distL="114300" distR="114300" simplePos="0" relativeHeight="251664384" behindDoc="1" locked="0" layoutInCell="1" allowOverlap="1" wp14:anchorId="69ABE8EF" wp14:editId="031404F3">
             <wp:simplePos x="0" y="0"/>
@@ -3717,12 +4584,13 @@
           <w:color w:val="auto"/>
         </w:rPr>
       </w:pPr>
-      <w:bookmarkStart w:id="10" w:name="_Toc149493521"/>
+      <w:bookmarkStart w:id="13" w:name="_Toc149496752"/>
       <w:r>
         <w:rPr>
           <w:rFonts w:ascii="Arial" w:hAnsi="Arial" w:cs="Arial"/>
           <w:color w:val="auto"/>
         </w:rPr>
+        <w:lastRenderedPageBreak/>
         <w:t>5</w:t>
       </w:r>
       <w:r>
@@ -3741,7 +4609,7 @@
         </w:rPr>
         <w:t>Home Screen &amp; Menu</w:t>
       </w:r>
-      <w:bookmarkEnd w:id="10"/>
+      <w:bookmarkEnd w:id="13"/>
     </w:p>
     <w:p>
       <w:pPr>
@@ -3847,7 +4715,6 @@
           <w:noProof/>
           <w:lang w:eastAsia="en-IE"/>
         </w:rPr>
-        <w:lastRenderedPageBreak/>
         <w:drawing>
           <wp:anchor distT="0" distB="0" distL="114300" distR="114300" simplePos="0" relativeHeight="251667456" behindDoc="0" locked="0" layoutInCell="1" allowOverlap="1" wp14:anchorId="39490C21" wp14:editId="426315B2">
             <wp:simplePos x="0" y="0"/>
@@ -3979,12 +4846,13 @@
           <w:color w:val="auto"/>
         </w:rPr>
       </w:pPr>
-      <w:bookmarkStart w:id="11" w:name="_Toc149493522"/>
+      <w:bookmarkStart w:id="14" w:name="_Toc149496753"/>
       <w:r>
         <w:rPr>
           <w:rFonts w:ascii="Arial" w:hAnsi="Arial" w:cs="Arial"/>
           <w:color w:val="auto"/>
         </w:rPr>
+        <w:lastRenderedPageBreak/>
         <w:t>5</w:t>
       </w:r>
       <w:r>
@@ -4067,7 +4935,7 @@
           </wp:anchor>
         </w:drawing>
       </w:r>
-      <w:bookmarkEnd w:id="11"/>
+      <w:bookmarkEnd w:id="14"/>
     </w:p>
     <w:p>
       <w:pPr>
@@ -4132,7 +5000,6 @@
           <w:noProof/>
           <w:lang w:val="en-GB"/>
         </w:rPr>
-        <w:lastRenderedPageBreak/>
         <w:drawing>
           <wp:anchor distT="0" distB="0" distL="114300" distR="114300" simplePos="0" relativeHeight="251670528" behindDoc="0" locked="0" layoutInCell="1" allowOverlap="1" wp14:anchorId="732B378D" wp14:editId="5BFF1CE0">
             <wp:simplePos x="0" y="0"/>
@@ -4269,7 +5136,7 @@
           <w:lang w:val="en-GB"/>
         </w:rPr>
       </w:pPr>
-      <w:bookmarkStart w:id="12" w:name="_Toc149493523"/>
+      <w:bookmarkStart w:id="15" w:name="_Toc149496754"/>
       <w:r>
         <w:rPr>
           <w:rStyle w:val="Heading3Char"/>
@@ -4297,7 +5164,7 @@
         </w:rPr>
         <w:t>:</w:t>
       </w:r>
-      <w:bookmarkEnd w:id="12"/>
+      <w:bookmarkEnd w:id="15"/>
       <w:r>
         <w:rPr>
           <w:rFonts w:ascii="Times New Roman" w:hAnsi="Times New Roman" w:cs="Times New Roman"/>
@@ -4386,92 +5253,85 @@
           <w:rFonts w:ascii="Arial" w:hAnsi="Arial" w:cs="Arial"/>
           <w:lang w:val="en-GB"/>
         </w:rPr>
-        <w:t xml:space="preserve">The vibration setting can be clicked on and off and the volume level for alerts can be selected by dragging the sound bar higher or lower. When these options are selected, they will also be tested to let the user know what they have chosen, for example when vibration is </w:t>
-      </w:r>
-      <w:r>
-        <w:rPr>
-          <w:rFonts w:ascii="Arial" w:hAnsi="Arial" w:cs="Arial"/>
+        <w:t>The vibration setting can be clicked on and off and the volume level for alerts can be selected by dragging the sound bar higher or lower. When these options are selected, they will also be tested to let the user know what they have chosen, for example when vibration is turned on the band will vibrate and when the sound is selected an alert will play at that volume.</w:t>
+      </w:r>
+    </w:p>
+    <w:p>
+      <w:pPr>
+        <w:spacing w:line="360" w:lineRule="auto"/>
+        <w:rPr>
+          <w:rFonts w:ascii="Arial" w:hAnsi="Arial" w:cs="Arial"/>
+          <w:lang w:val="en-GB"/>
+        </w:rPr>
+      </w:pPr>
+      <w:r>
+        <w:rPr>
+          <w:rFonts w:ascii="Arial" w:hAnsi="Arial" w:cs="Arial"/>
+          <w:lang w:val="en-GB"/>
+        </w:rPr>
+        <w:t>The notification frequency setting includes a dropdown menu for a list of multiple options such as always, only when critical and never.</w:t>
+      </w:r>
+    </w:p>
+    <w:p>
+      <w:pPr>
+        <w:spacing w:line="360" w:lineRule="auto"/>
+        <w:rPr>
+          <w:rFonts w:ascii="Arial" w:hAnsi="Arial" w:cs="Arial"/>
+          <w:lang w:val="en-GB"/>
+        </w:rPr>
+      </w:pPr>
+      <w:r>
+        <w:rPr>
+          <w:rFonts w:ascii="Arial" w:hAnsi="Arial" w:cs="Arial"/>
+          <w:lang w:val="en-GB"/>
+        </w:rPr>
+        <w:t>The user can also change their password from this page in case they are signed in but are not sure what their password is.</w:t>
+      </w:r>
+    </w:p>
+    <w:p>
+      <w:pPr>
+        <w:spacing w:line="360" w:lineRule="auto"/>
+        <w:rPr>
+          <w:rFonts w:ascii="Times New Roman" w:hAnsi="Times New Roman" w:cs="Times New Roman"/>
+          <w:lang w:val="en-GB"/>
+        </w:rPr>
+      </w:pPr>
+      <w:r>
+        <w:rPr>
+          <w:rFonts w:ascii="Arial" w:hAnsi="Arial" w:cs="Arial"/>
+          <w:lang w:val="en-GB"/>
+        </w:rPr>
+        <w:t xml:space="preserve">There are also colour-coded buttons on the page. The red buttons are for logging out of the application and resetting the changed settings. While the green save button is for saving the changed settings. These colours help the </w:t>
+      </w:r>
+      <w:r>
+        <w:rPr>
+          <w:rFonts w:ascii="Arial" w:hAnsi="Arial" w:cs="Arial"/>
+          <w:lang w:val="en-GB"/>
+        </w:rPr>
+        <w:t xml:space="preserve">user </w:t>
+      </w:r>
+      <w:r>
+        <w:rPr>
+          <w:rFonts w:ascii="Arial" w:hAnsi="Arial" w:cs="Arial"/>
+          <w:lang w:val="en-GB"/>
+        </w:rPr>
+        <w:t>understand what the buttons might be for.</w:t>
+      </w:r>
+    </w:p>
+    <w:p>
+      <w:pPr>
+        <w:jc w:val="center"/>
+        <w:rPr>
+          <w:rFonts w:ascii="Times New Roman" w:hAnsi="Times New Roman" w:cs="Times New Roman"/>
+          <w:lang w:val="en-GB"/>
+        </w:rPr>
+      </w:pPr>
+      <w:r>
+        <w:rPr>
+          <w:rFonts w:ascii="Times New Roman" w:hAnsi="Times New Roman" w:cs="Times New Roman"/>
           <w:lang w:val="en-GB"/>
         </w:rPr>
         <w:lastRenderedPageBreak/>
-        <w:t>turned on the band will vibrate and when the sound is selected an alert will play at that volume.</w:t>
-      </w:r>
-    </w:p>
-    <w:p>
-      <w:pPr>
-        <w:spacing w:line="360" w:lineRule="auto"/>
-        <w:rPr>
-          <w:rFonts w:ascii="Arial" w:hAnsi="Arial" w:cs="Arial"/>
-          <w:lang w:val="en-GB"/>
-        </w:rPr>
-      </w:pPr>
-      <w:r>
-        <w:rPr>
-          <w:rFonts w:ascii="Arial" w:hAnsi="Arial" w:cs="Arial"/>
-          <w:lang w:val="en-GB"/>
-        </w:rPr>
-        <w:t>The notification frequency setting includes a dropdown menu for a list of multiple options such as always, only when critical and never.</w:t>
-      </w:r>
-    </w:p>
-    <w:p>
-      <w:pPr>
-        <w:spacing w:line="360" w:lineRule="auto"/>
-        <w:rPr>
-          <w:rFonts w:ascii="Arial" w:hAnsi="Arial" w:cs="Arial"/>
-          <w:lang w:val="en-GB"/>
-        </w:rPr>
-      </w:pPr>
-      <w:r>
-        <w:rPr>
-          <w:rFonts w:ascii="Arial" w:hAnsi="Arial" w:cs="Arial"/>
-          <w:lang w:val="en-GB"/>
-        </w:rPr>
-        <w:t>The user can also change their password from this page in case they are signed in but are not sure what their password is.</w:t>
-      </w:r>
-    </w:p>
-    <w:p>
-      <w:pPr>
-        <w:spacing w:line="360" w:lineRule="auto"/>
-        <w:rPr>
-          <w:rFonts w:ascii="Times New Roman" w:hAnsi="Times New Roman" w:cs="Times New Roman"/>
-          <w:lang w:val="en-GB"/>
-        </w:rPr>
-      </w:pPr>
-      <w:r>
-        <w:rPr>
-          <w:rFonts w:ascii="Arial" w:hAnsi="Arial" w:cs="Arial"/>
-          <w:lang w:val="en-GB"/>
-        </w:rPr>
-        <w:t xml:space="preserve">There are also colour-coded buttons on the page. The red buttons are for logging out of the application and resetting the changed settings. While the green save button is for saving the changed settings. These colours help the </w:t>
-      </w:r>
-      <w:r>
-        <w:rPr>
-          <w:rFonts w:ascii="Arial" w:hAnsi="Arial" w:cs="Arial"/>
-          <w:lang w:val="en-GB"/>
-        </w:rPr>
-        <w:t xml:space="preserve">user </w:t>
-      </w:r>
-      <w:r>
-        <w:rPr>
-          <w:rFonts w:ascii="Arial" w:hAnsi="Arial" w:cs="Arial"/>
-          <w:lang w:val="en-GB"/>
-        </w:rPr>
-        <w:t>understand what the buttons might be for.</w:t>
-      </w:r>
-    </w:p>
-    <w:p>
-      <w:pPr>
-        <w:jc w:val="center"/>
-        <w:rPr>
-          <w:rFonts w:ascii="Times New Roman" w:hAnsi="Times New Roman" w:cs="Times New Roman"/>
-          <w:lang w:val="en-GB"/>
-        </w:rPr>
-      </w:pPr>
-      <w:r>
-        <w:rPr>
-          <w:rFonts w:ascii="Times New Roman" w:hAnsi="Times New Roman" w:cs="Times New Roman"/>
-          <w:lang w:val="en-GB"/>
-        </w:rPr>
         <w:t xml:space="preserve"> </w:t>
       </w:r>
       <w:r>
@@ -4566,101 +5426,95 @@
           <w:rFonts w:ascii="Arial" w:hAnsi="Arial" w:cs="Arial"/>
           <w:b/>
           <w:bCs/>
-          <w:sz w:val="24"/>
-          <w:szCs w:val="24"/>
-        </w:rPr>
-      </w:pPr>
-      <w:bookmarkStart w:id="13" w:name="_Toc149493524"/>
+        </w:rPr>
+      </w:pPr>
+      <w:bookmarkStart w:id="16" w:name="_Toc149496755"/>
       <w:r>
         <w:rPr>
           <w:rFonts w:ascii="Arial" w:hAnsi="Arial" w:cs="Arial"/>
           <w:b/>
           <w:bCs/>
           <w:color w:val="auto"/>
-          <w:sz w:val="24"/>
-          <w:szCs w:val="24"/>
+        </w:rPr>
+        <w:t>6 USER &amp; TESTING:</w:t>
+      </w:r>
+      <w:bookmarkEnd w:id="16"/>
+      <w:r>
+        <w:rPr>
+          <w:rFonts w:ascii="Arial" w:hAnsi="Arial" w:cs="Arial"/>
+          <w:b/>
+          <w:bCs/>
+        </w:rPr>
+        <w:br/>
+      </w:r>
+    </w:p>
+    <w:p>
+      <w:pPr>
+        <w:spacing w:line="360" w:lineRule="auto"/>
+        <w:rPr>
+          <w:rFonts w:ascii="Arial" w:hAnsi="Arial" w:cs="Arial"/>
+          <w:lang w:val="en-GB"/>
+        </w:rPr>
+      </w:pPr>
+      <w:r>
+        <w:rPr>
+          <w:rFonts w:ascii="Arial" w:hAnsi="Arial" w:cs="Arial"/>
+          <w:lang w:val="en-GB"/>
+        </w:rPr>
+        <w:t>This device i</w:t>
+      </w:r>
+      <w:r>
+        <w:rPr>
+          <w:rFonts w:ascii="Arial" w:hAnsi="Arial" w:cs="Arial"/>
+          <w:lang w:val="en-GB"/>
+        </w:rPr>
+        <w:t>s for people with asthma</w:t>
+      </w:r>
+      <w:r>
+        <w:rPr>
+          <w:rFonts w:ascii="Arial" w:hAnsi="Arial" w:cs="Arial"/>
+          <w:lang w:val="en-GB"/>
+        </w:rPr>
+        <w:t xml:space="preserve">, as such this means the user interface needs to be simple and intuitive to use. This way </w:t>
+      </w:r>
+      <w:r>
+        <w:rPr>
+          <w:rFonts w:ascii="Arial" w:hAnsi="Arial" w:cs="Arial"/>
+          <w:lang w:val="en-GB"/>
+        </w:rPr>
+        <w:t>even if the user is panicked or just need to quickly look at the app to understand the data displayed on it they should instantly be able to.</w:t>
+      </w:r>
+    </w:p>
+    <w:p>
+      <w:pPr>
+        <w:spacing w:line="360" w:lineRule="auto"/>
+        <w:rPr>
+          <w:rFonts w:ascii="Arial" w:hAnsi="Arial" w:cs="Arial"/>
+          <w:lang w:val="en-GB"/>
+        </w:rPr>
+      </w:pPr>
+      <w:r>
+        <w:rPr>
+          <w:rFonts w:ascii="Arial" w:hAnsi="Arial" w:cs="Arial"/>
+          <w:lang w:val="en-GB"/>
+        </w:rPr>
+        <w:t>What will determine if this device is successful or not is if people with asthma can use it to track the air quality in their current location and use that information to tell if it is dangerous or not for them to stay or if they should move. They should also be able to view nearby locations and see where the air quality is bad so they know to avoid these areas.</w:t>
+      </w:r>
+    </w:p>
+    <w:p>
+      <w:pPr>
+        <w:spacing w:line="360" w:lineRule="auto"/>
+        <w:rPr>
+          <w:rFonts w:ascii="Arial" w:hAnsi="Arial" w:cs="Arial"/>
+          <w:lang w:val="en-GB"/>
+        </w:rPr>
+      </w:pPr>
+      <w:r>
+        <w:rPr>
+          <w:rFonts w:ascii="Arial" w:hAnsi="Arial" w:cs="Arial"/>
+          <w:lang w:val="en-GB"/>
         </w:rPr>
         <w:lastRenderedPageBreak/>
-        <w:t>6 USER &amp; TESTING:</w:t>
-      </w:r>
-      <w:bookmarkEnd w:id="13"/>
-      <w:r>
-        <w:rPr>
-          <w:rFonts w:ascii="Arial" w:hAnsi="Arial" w:cs="Arial"/>
-          <w:b/>
-          <w:bCs/>
-          <w:sz w:val="24"/>
-          <w:szCs w:val="24"/>
-        </w:rPr>
-        <w:br/>
-      </w:r>
-    </w:p>
-    <w:p>
-      <w:pPr>
-        <w:spacing w:line="360" w:lineRule="auto"/>
-        <w:rPr>
-          <w:rFonts w:ascii="Arial" w:hAnsi="Arial" w:cs="Arial"/>
-          <w:lang w:val="en-GB"/>
-        </w:rPr>
-      </w:pPr>
-      <w:r>
-        <w:rPr>
-          <w:rFonts w:ascii="Arial" w:hAnsi="Arial" w:cs="Arial"/>
-          <w:lang w:val="en-GB"/>
-        </w:rPr>
-        <w:t>This device i</w:t>
-      </w:r>
-      <w:r>
-        <w:rPr>
-          <w:rFonts w:ascii="Arial" w:hAnsi="Arial" w:cs="Arial"/>
-          <w:lang w:val="en-GB"/>
-        </w:rPr>
-        <w:t>s for people with asthma</w:t>
-      </w:r>
-      <w:r>
-        <w:rPr>
-          <w:rFonts w:ascii="Arial" w:hAnsi="Arial" w:cs="Arial"/>
-          <w:lang w:val="en-GB"/>
-        </w:rPr>
-        <w:t xml:space="preserve">, as such this means the user interface needs to be simple and intuitive to use. This way </w:t>
-      </w:r>
-      <w:r>
-        <w:rPr>
-          <w:rFonts w:ascii="Arial" w:hAnsi="Arial" w:cs="Arial"/>
-          <w:lang w:val="en-GB"/>
-        </w:rPr>
-        <w:t>even if the user is panicked or just need to quickly look at the app to understand the data displayed on it they should instantly be able to.</w:t>
-      </w:r>
-    </w:p>
-    <w:p>
-      <w:pPr>
-        <w:spacing w:line="360" w:lineRule="auto"/>
-        <w:rPr>
-          <w:rFonts w:ascii="Arial" w:hAnsi="Arial" w:cs="Arial"/>
-          <w:lang w:val="en-GB"/>
-        </w:rPr>
-      </w:pPr>
-      <w:r>
-        <w:rPr>
-          <w:rFonts w:ascii="Arial" w:hAnsi="Arial" w:cs="Arial"/>
-          <w:lang w:val="en-GB"/>
-        </w:rPr>
-        <w:t>What will determine if this device is successful or not is if people with asthma can use it to track the air quality in their current location and use that information to tell if it is dangerous or not for them to stay or if they should move. They should also be able to view nearby locations and see where the air quality is bad so they know to avoid these areas.</w:t>
-      </w:r>
-    </w:p>
-    <w:p>
-      <w:pPr>
-        <w:spacing w:line="360" w:lineRule="auto"/>
-        <w:rPr>
-          <w:rFonts w:ascii="Arial" w:hAnsi="Arial" w:cs="Arial"/>
-          <w:lang w:val="en-GB"/>
-        </w:rPr>
-      </w:pPr>
-      <w:r>
-        <w:rPr>
-          <w:rFonts w:ascii="Arial" w:hAnsi="Arial" w:cs="Arial"/>
-          <w:lang w:val="en-GB"/>
-        </w:rPr>
         <w:t>We will test this device by bringing it to areas of varying air quality to test that it properly alerts the user of the air quality in their current location and whether or not it is hazardous for them.</w:t>
       </w:r>
     </w:p>
@@ -5745,6 +6599,101 @@
       <w14:ligatures w14:val="none"/>
     </w:rPr>
   </w:style>
+  <w:style w:type="table" w:styleId="TableGrid">
+    <w:name w:val="Table Grid"/>
+    <w:basedOn w:val="TableNormal"/>
+    <w:uiPriority w:val="39"/>
+    <w:rsid w:val="00AD054C"/>
+    <w:pPr>
+      <w:spacing w:after="0" w:line="240" w:lineRule="auto"/>
+    </w:pPr>
+    <w:tblPr>
+      <w:tblBorders>
+        <w:top w:val="single" w:sz="4" w:space="0" w:color="auto"/>
+        <w:left w:val="single" w:sz="4" w:space="0" w:color="auto"/>
+        <w:bottom w:val="single" w:sz="4" w:space="0" w:color="auto"/>
+        <w:right w:val="single" w:sz="4" w:space="0" w:color="auto"/>
+        <w:insideH w:val="single" w:sz="4" w:space="0" w:color="auto"/>
+        <w:insideV w:val="single" w:sz="4" w:space="0" w:color="auto"/>
+      </w:tblBorders>
+    </w:tblPr>
+  </w:style>
+  <w:style w:type="table" w:styleId="GridTable4">
+    <w:name w:val="Grid Table 4"/>
+    <w:basedOn w:val="TableNormal"/>
+    <w:uiPriority w:val="49"/>
+    <w:rsid w:val="00AD054C"/>
+    <w:pPr>
+      <w:spacing w:after="0" w:line="240" w:lineRule="auto"/>
+    </w:pPr>
+    <w:tblPr>
+      <w:tblStyleRowBandSize w:val="1"/>
+      <w:tblStyleColBandSize w:val="1"/>
+      <w:tblBorders>
+        <w:top w:val="single" w:sz="4" w:space="0" w:color="666666" w:themeColor="text1" w:themeTint="99"/>
+        <w:left w:val="single" w:sz="4" w:space="0" w:color="666666" w:themeColor="text1" w:themeTint="99"/>
+        <w:bottom w:val="single" w:sz="4" w:space="0" w:color="666666" w:themeColor="text1" w:themeTint="99"/>
+        <w:right w:val="single" w:sz="4" w:space="0" w:color="666666" w:themeColor="text1" w:themeTint="99"/>
+        <w:insideH w:val="single" w:sz="4" w:space="0" w:color="666666" w:themeColor="text1" w:themeTint="99"/>
+        <w:insideV w:val="single" w:sz="4" w:space="0" w:color="666666" w:themeColor="text1" w:themeTint="99"/>
+      </w:tblBorders>
+    </w:tblPr>
+    <w:tblStylePr w:type="firstRow">
+      <w:rPr>
+        <w:b/>
+        <w:bCs/>
+        <w:color w:val="FFFFFF" w:themeColor="background1"/>
+      </w:rPr>
+      <w:tblPr/>
+      <w:tcPr>
+        <w:tcBorders>
+          <w:top w:val="single" w:sz="4" w:space="0" w:color="000000" w:themeColor="text1"/>
+          <w:left w:val="single" w:sz="4" w:space="0" w:color="000000" w:themeColor="text1"/>
+          <w:bottom w:val="single" w:sz="4" w:space="0" w:color="000000" w:themeColor="text1"/>
+          <w:right w:val="single" w:sz="4" w:space="0" w:color="000000" w:themeColor="text1"/>
+          <w:insideH w:val="nil"/>
+          <w:insideV w:val="nil"/>
+        </w:tcBorders>
+        <w:shd w:val="clear" w:color="auto" w:fill="000000" w:themeFill="text1"/>
+      </w:tcPr>
+    </w:tblStylePr>
+    <w:tblStylePr w:type="lastRow">
+      <w:rPr>
+        <w:b/>
+        <w:bCs/>
+      </w:rPr>
+      <w:tblPr/>
+      <w:tcPr>
+        <w:tcBorders>
+          <w:top w:val="double" w:sz="4" w:space="0" w:color="000000" w:themeColor="text1"/>
+        </w:tcBorders>
+      </w:tcPr>
+    </w:tblStylePr>
+    <w:tblStylePr w:type="firstCol">
+      <w:rPr>
+        <w:b/>
+        <w:bCs/>
+      </w:rPr>
+    </w:tblStylePr>
+    <w:tblStylePr w:type="lastCol">
+      <w:rPr>
+        <w:b/>
+        <w:bCs/>
+      </w:rPr>
+    </w:tblStylePr>
+    <w:tblStylePr w:type="band1Vert">
+      <w:tblPr/>
+      <w:tcPr>
+        <w:shd w:val="clear" w:color="auto" w:fill="CCCCCC" w:themeFill="text1" w:themeFillTint="33"/>
+      </w:tcPr>
+    </w:tblStylePr>
+    <w:tblStylePr w:type="band1Horz">
+      <w:tblPr/>
+      <w:tcPr>
+        <w:shd w:val="clear" w:color="auto" w:fill="CCCCCC" w:themeFill="text1" w:themeFillTint="33"/>
+      </w:tcPr>
+    </w:tblStylePr>
+  </w:style>
 </w:styles>
 </file>
 

</xml_diff>

<commit_message>
Define and Draw hardware connnectivity
Detailed teh connection between sensors and Raspberrry Pi and explained the function of each sensors
</commit_message>
<xml_diff>
--- a/Wristband Air Quality Project Documentation.docx
+++ b/Wristband Air Quality Project Documentation.docx
@@ -859,7 +859,7 @@
           <w:r>
             <w:fldChar w:fldCharType="separate"/>
           </w:r>
-          <w:hyperlink w:anchor="_Toc149496739" w:history="1">
+          <w:hyperlink w:anchor="_Toc149502932" w:history="1">
             <w:r>
               <w:rPr>
                 <w:rStyle w:val="Hyperlink"/>
@@ -890,7 +890,7 @@
                 <w:noProof/>
                 <w:webHidden/>
               </w:rPr>
-              <w:instrText xml:space="preserve"> PAGEREF _Toc149496739 \h </w:instrText>
+              <w:instrText xml:space="preserve"> PAGEREF _Toc149502932 \h </w:instrText>
             </w:r>
             <w:r>
               <w:rPr>
@@ -933,7 +933,7 @@
               <w:lang w:eastAsia="en-IE"/>
             </w:rPr>
           </w:pPr>
-          <w:hyperlink w:anchor="_Toc149496740" w:history="1">
+          <w:hyperlink w:anchor="_Toc149502933" w:history="1">
             <w:r>
               <w:rPr>
                 <w:rStyle w:val="Hyperlink"/>
@@ -964,7 +964,7 @@
                 <w:noProof/>
                 <w:webHidden/>
               </w:rPr>
-              <w:instrText xml:space="preserve"> PAGEREF _Toc149496740 \h </w:instrText>
+              <w:instrText xml:space="preserve"> PAGEREF _Toc149502933 \h </w:instrText>
             </w:r>
             <w:r>
               <w:rPr>
@@ -1009,7 +1009,7 @@
               <w14:ligatures w14:val="standardContextual"/>
             </w:rPr>
           </w:pPr>
-          <w:hyperlink w:anchor="_Toc149496741" w:history="1">
+          <w:hyperlink w:anchor="_Toc149502934" w:history="1">
             <w:r>
               <w:rPr>
                 <w:rStyle w:val="Hyperlink"/>
@@ -1039,7 +1039,7 @@
                 <w:noProof/>
                 <w:webHidden/>
               </w:rPr>
-              <w:instrText xml:space="preserve"> PAGEREF _Toc149496741 \h </w:instrText>
+              <w:instrText xml:space="preserve"> PAGEREF _Toc149502934 \h </w:instrText>
             </w:r>
             <w:r>
               <w:rPr>
@@ -1084,7 +1084,7 @@
               <w14:ligatures w14:val="standardContextual"/>
             </w:rPr>
           </w:pPr>
-          <w:hyperlink w:anchor="_Toc149496742" w:history="1">
+          <w:hyperlink w:anchor="_Toc149502935" w:history="1">
             <w:r>
               <w:rPr>
                 <w:rStyle w:val="Hyperlink"/>
@@ -1114,7 +1114,7 @@
                 <w:noProof/>
                 <w:webHidden/>
               </w:rPr>
-              <w:instrText xml:space="preserve"> PAGEREF _Toc149496742 \h </w:instrText>
+              <w:instrText xml:space="preserve"> PAGEREF _Toc149502935 \h </w:instrText>
             </w:r>
             <w:r>
               <w:rPr>
@@ -1157,7 +1157,7 @@
               <w:lang w:eastAsia="en-IE"/>
             </w:rPr>
           </w:pPr>
-          <w:hyperlink w:anchor="_Toc149496743" w:history="1">
+          <w:hyperlink w:anchor="_Toc149502936" w:history="1">
             <w:r>
               <w:rPr>
                 <w:rStyle w:val="Hyperlink"/>
@@ -1188,7 +1188,7 @@
                 <w:noProof/>
                 <w:webHidden/>
               </w:rPr>
-              <w:instrText xml:space="preserve"> PAGEREF _Toc149496743 \h </w:instrText>
+              <w:instrText xml:space="preserve"> PAGEREF _Toc149502936 \h </w:instrText>
             </w:r>
             <w:r>
               <w:rPr>
@@ -1233,7 +1233,7 @@
               <w14:ligatures w14:val="standardContextual"/>
             </w:rPr>
           </w:pPr>
-          <w:hyperlink w:anchor="_Toc149496744" w:history="1">
+          <w:hyperlink w:anchor="_Toc149502937" w:history="1">
             <w:r>
               <w:rPr>
                 <w:rStyle w:val="Hyperlink"/>
@@ -1263,7 +1263,7 @@
                 <w:noProof/>
                 <w:webHidden/>
               </w:rPr>
-              <w:instrText xml:space="preserve"> PAGEREF _Toc149496744 \h </w:instrText>
+              <w:instrText xml:space="preserve"> PAGEREF _Toc149502937 \h </w:instrText>
             </w:r>
             <w:r>
               <w:rPr>
@@ -1308,7 +1308,7 @@
               <w14:ligatures w14:val="standardContextual"/>
             </w:rPr>
           </w:pPr>
-          <w:hyperlink w:anchor="_Toc149496745" w:history="1">
+          <w:hyperlink w:anchor="_Toc149502938" w:history="1">
             <w:r>
               <w:rPr>
                 <w:rStyle w:val="Hyperlink"/>
@@ -1318,7 +1318,7 @@
                 <w:noProof/>
                 <w:lang w:val="en-GB"/>
               </w:rPr>
-              <w:t>2.2 HARDWARE OVERVIEW</w:t>
+              <w:t>2.2 Hardware Overview</w:t>
             </w:r>
             <w:r>
               <w:rPr>
@@ -1339,81 +1339,7 @@
                 <w:noProof/>
                 <w:webHidden/>
               </w:rPr>
-              <w:instrText xml:space="preserve"> PAGEREF _Toc149496745 \h </w:instrText>
-            </w:r>
-            <w:r>
-              <w:rPr>
-                <w:noProof/>
-                <w:webHidden/>
-              </w:rPr>
-            </w:r>
-            <w:r>
-              <w:rPr>
-                <w:noProof/>
-                <w:webHidden/>
-              </w:rPr>
-              <w:fldChar w:fldCharType="separate"/>
-            </w:r>
-            <w:r>
-              <w:rPr>
-                <w:noProof/>
-                <w:webHidden/>
-              </w:rPr>
-              <w:t>7</w:t>
-            </w:r>
-            <w:r>
-              <w:rPr>
-                <w:noProof/>
-                <w:webHidden/>
-              </w:rPr>
-              <w:fldChar w:fldCharType="end"/>
-            </w:r>
-          </w:hyperlink>
-        </w:p>
-        <w:p>
-          <w:pPr>
-            <w:pStyle w:val="TOC2"/>
-            <w:tabs>
-              <w:tab w:val="right" w:leader="dot" w:pos="9016"/>
-            </w:tabs>
-            <w:rPr>
-              <w:rFonts w:eastAsiaTheme="minorEastAsia"/>
-              <w:noProof/>
-              <w:lang w:eastAsia="en-IE"/>
-            </w:rPr>
-          </w:pPr>
-          <w:hyperlink w:anchor="_Toc149496746" w:history="1">
-            <w:r>
-              <w:rPr>
-                <w:rStyle w:val="Hyperlink"/>
-                <w:rFonts w:ascii="Arial" w:hAnsi="Arial" w:cs="Arial"/>
-                <w:b/>
-                <w:bCs/>
-                <w:noProof/>
-                <w:lang w:val="en-GB"/>
-              </w:rPr>
-              <w:t>4. SECURITY AND PRIVACY</w:t>
-            </w:r>
-            <w:r>
-              <w:rPr>
-                <w:noProof/>
-                <w:webHidden/>
-              </w:rPr>
-              <w:tab/>
-            </w:r>
-            <w:r>
-              <w:rPr>
-                <w:noProof/>
-                <w:webHidden/>
-              </w:rPr>
-              <w:fldChar w:fldCharType="begin"/>
-            </w:r>
-            <w:r>
-              <w:rPr>
-                <w:noProof/>
-                <w:webHidden/>
-              </w:rPr>
-              <w:instrText xml:space="preserve"> PAGEREF _Toc149496746 \h </w:instrText>
+              <w:instrText xml:space="preserve"> PAGEREF _Toc149502938 \h </w:instrText>
             </w:r>
             <w:r>
               <w:rPr>
@@ -1458,15 +1384,7 @@
               <w14:ligatures w14:val="standardContextual"/>
             </w:rPr>
           </w:pPr>
-          <w:hyperlink w:anchor="_Toc149496747" w:history="1">
-            <w:r>
-              <w:rPr>
-                <w:rStyle w:val="Hyperlink"/>
-                <w:rFonts w:ascii="Arial" w:hAnsi="Arial" w:cs="Arial"/>
-                <w:noProof/>
-              </w:rPr>
-              <w:t xml:space="preserve">4.1 </w:t>
-            </w:r>
+          <w:hyperlink w:anchor="_Toc149502939" w:history="1">
             <w:r>
               <w:rPr>
                 <w:rStyle w:val="Hyperlink"/>
@@ -1474,9 +1392,8 @@
                 <w:b/>
                 <w:bCs/>
                 <w:noProof/>
-                <w:spacing w:val="5"/>
-              </w:rPr>
-              <w:t>Device Security</w:t>
+              </w:rPr>
+              <w:t>2.3 Hardware Connectivity</w:t>
             </w:r>
             <w:r>
               <w:rPr>
@@ -1497,7 +1414,7 @@
                 <w:noProof/>
                 <w:webHidden/>
               </w:rPr>
-              <w:instrText xml:space="preserve"> PAGEREF _Toc149496747 \h </w:instrText>
+              <w:instrText xml:space="preserve"> PAGEREF _Toc149502939 \h </w:instrText>
             </w:r>
             <w:r>
               <w:rPr>
@@ -1518,6 +1435,80 @@
                 <w:webHidden/>
               </w:rPr>
               <w:t>7</w:t>
+            </w:r>
+            <w:r>
+              <w:rPr>
+                <w:noProof/>
+                <w:webHidden/>
+              </w:rPr>
+              <w:fldChar w:fldCharType="end"/>
+            </w:r>
+          </w:hyperlink>
+        </w:p>
+        <w:p>
+          <w:pPr>
+            <w:pStyle w:val="TOC2"/>
+            <w:tabs>
+              <w:tab w:val="right" w:leader="dot" w:pos="9016"/>
+            </w:tabs>
+            <w:rPr>
+              <w:rFonts w:eastAsiaTheme="minorEastAsia"/>
+              <w:noProof/>
+              <w:lang w:eastAsia="en-IE"/>
+            </w:rPr>
+          </w:pPr>
+          <w:hyperlink w:anchor="_Toc149502940" w:history="1">
+            <w:r>
+              <w:rPr>
+                <w:rStyle w:val="Hyperlink"/>
+                <w:rFonts w:ascii="Arial" w:hAnsi="Arial" w:cs="Arial"/>
+                <w:b/>
+                <w:bCs/>
+                <w:noProof/>
+                <w:lang w:val="en-GB"/>
+              </w:rPr>
+              <w:t>4. SECURITY AND PRIVACY</w:t>
+            </w:r>
+            <w:r>
+              <w:rPr>
+                <w:noProof/>
+                <w:webHidden/>
+              </w:rPr>
+              <w:tab/>
+            </w:r>
+            <w:r>
+              <w:rPr>
+                <w:noProof/>
+                <w:webHidden/>
+              </w:rPr>
+              <w:fldChar w:fldCharType="begin"/>
+            </w:r>
+            <w:r>
+              <w:rPr>
+                <w:noProof/>
+                <w:webHidden/>
+              </w:rPr>
+              <w:instrText xml:space="preserve"> PAGEREF _Toc149502940 \h </w:instrText>
+            </w:r>
+            <w:r>
+              <w:rPr>
+                <w:noProof/>
+                <w:webHidden/>
+              </w:rPr>
+            </w:r>
+            <w:r>
+              <w:rPr>
+                <w:noProof/>
+                <w:webHidden/>
+              </w:rPr>
+              <w:fldChar w:fldCharType="separate"/>
+            </w:r>
+            <w:r>
+              <w:rPr>
+                <w:noProof/>
+                <w:webHidden/>
+              </w:rPr>
+              <w:t>9</w:t>
             </w:r>
             <w:r>
               <w:rPr>
@@ -1542,14 +1533,14 @@
               <w14:ligatures w14:val="standardContextual"/>
             </w:rPr>
           </w:pPr>
-          <w:hyperlink w:anchor="_Toc149496748" w:history="1">
+          <w:hyperlink w:anchor="_Toc149502941" w:history="1">
             <w:r>
               <w:rPr>
                 <w:rStyle w:val="Hyperlink"/>
                 <w:rFonts w:ascii="Arial" w:hAnsi="Arial" w:cs="Arial"/>
                 <w:noProof/>
               </w:rPr>
-              <w:t xml:space="preserve">4.2 </w:t>
+              <w:t xml:space="preserve">4.1 </w:t>
             </w:r>
             <w:r>
               <w:rPr>
@@ -1560,7 +1551,7 @@
                 <w:noProof/>
                 <w:spacing w:val="5"/>
               </w:rPr>
-              <w:t>Data in transfer security</w:t>
+              <w:t>Device Security</w:t>
             </w:r>
             <w:r>
               <w:rPr>
@@ -1581,7 +1572,7 @@
                 <w:noProof/>
                 <w:webHidden/>
               </w:rPr>
-              <w:instrText xml:space="preserve"> PAGEREF _Toc149496748 \h </w:instrText>
+              <w:instrText xml:space="preserve"> PAGEREF _Toc149502941 \h </w:instrText>
             </w:r>
             <w:r>
               <w:rPr>
@@ -1601,7 +1592,7 @@
                 <w:noProof/>
                 <w:webHidden/>
               </w:rPr>
-              <w:t>8</w:t>
+              <w:t>9</w:t>
             </w:r>
             <w:r>
               <w:rPr>
@@ -1626,14 +1617,14 @@
               <w14:ligatures w14:val="standardContextual"/>
             </w:rPr>
           </w:pPr>
-          <w:hyperlink w:anchor="_Toc149496749" w:history="1">
+          <w:hyperlink w:anchor="_Toc149502942" w:history="1">
             <w:r>
               <w:rPr>
                 <w:rStyle w:val="Hyperlink"/>
                 <w:rFonts w:ascii="Arial" w:hAnsi="Arial" w:cs="Arial"/>
                 <w:noProof/>
               </w:rPr>
-              <w:t xml:space="preserve">4.3 </w:t>
+              <w:t xml:space="preserve">4.2 </w:t>
             </w:r>
             <w:r>
               <w:rPr>
@@ -1642,9 +1633,9 @@
                 <w:b/>
                 <w:bCs/>
                 <w:noProof/>
-                <w:lang w:val="en-GB"/>
-              </w:rPr>
-              <w:t>Data in storage</w:t>
+                <w:spacing w:val="5"/>
+              </w:rPr>
+              <w:t>Data in transfer security</w:t>
             </w:r>
             <w:r>
               <w:rPr>
@@ -1665,81 +1656,7 @@
                 <w:noProof/>
                 <w:webHidden/>
               </w:rPr>
-              <w:instrText xml:space="preserve"> PAGEREF _Toc149496749 \h </w:instrText>
-            </w:r>
-            <w:r>
-              <w:rPr>
-                <w:noProof/>
-                <w:webHidden/>
-              </w:rPr>
-            </w:r>
-            <w:r>
-              <w:rPr>
-                <w:noProof/>
-                <w:webHidden/>
-              </w:rPr>
-              <w:fldChar w:fldCharType="separate"/>
-            </w:r>
-            <w:r>
-              <w:rPr>
-                <w:noProof/>
-                <w:webHidden/>
-              </w:rPr>
-              <w:t>9</w:t>
-            </w:r>
-            <w:r>
-              <w:rPr>
-                <w:noProof/>
-                <w:webHidden/>
-              </w:rPr>
-              <w:fldChar w:fldCharType="end"/>
-            </w:r>
-          </w:hyperlink>
-        </w:p>
-        <w:p>
-          <w:pPr>
-            <w:pStyle w:val="TOC2"/>
-            <w:tabs>
-              <w:tab w:val="right" w:leader="dot" w:pos="9016"/>
-            </w:tabs>
-            <w:rPr>
-              <w:rFonts w:eastAsiaTheme="minorEastAsia"/>
-              <w:noProof/>
-              <w:lang w:eastAsia="en-IE"/>
-            </w:rPr>
-          </w:pPr>
-          <w:hyperlink w:anchor="_Toc149496750" w:history="1">
-            <w:r>
-              <w:rPr>
-                <w:rStyle w:val="Hyperlink"/>
-                <w:rFonts w:ascii="Arial" w:hAnsi="Arial" w:cs="Arial"/>
-                <w:b/>
-                <w:bCs/>
-                <w:noProof/>
-                <w:lang w:val="en-GB"/>
-              </w:rPr>
-              <w:t>5. UI, USER AND TESTING</w:t>
-            </w:r>
-            <w:r>
-              <w:rPr>
-                <w:noProof/>
-                <w:webHidden/>
-              </w:rPr>
-              <w:tab/>
-            </w:r>
-            <w:r>
-              <w:rPr>
-                <w:noProof/>
-                <w:webHidden/>
-              </w:rPr>
-              <w:fldChar w:fldCharType="begin"/>
-            </w:r>
-            <w:r>
-              <w:rPr>
-                <w:noProof/>
-                <w:webHidden/>
-              </w:rPr>
-              <w:instrText xml:space="preserve"> PAGEREF _Toc149496750 \h </w:instrText>
+              <w:instrText xml:space="preserve"> PAGEREF _Toc149502942 \h </w:instrText>
             </w:r>
             <w:r>
               <w:rPr>
@@ -1784,7 +1701,15 @@
               <w14:ligatures w14:val="standardContextual"/>
             </w:rPr>
           </w:pPr>
-          <w:hyperlink w:anchor="_Toc149496751" w:history="1">
+          <w:hyperlink w:anchor="_Toc149502943" w:history="1">
+            <w:r>
+              <w:rPr>
+                <w:rStyle w:val="Hyperlink"/>
+                <w:rFonts w:ascii="Arial" w:hAnsi="Arial" w:cs="Arial"/>
+                <w:noProof/>
+              </w:rPr>
+              <w:t xml:space="preserve">4.3 </w:t>
+            </w:r>
             <w:r>
               <w:rPr>
                 <w:rStyle w:val="Hyperlink"/>
@@ -1792,9 +1717,73 @@
                 <w:b/>
                 <w:bCs/>
                 <w:noProof/>
-              </w:rPr>
-              <w:t xml:space="preserve">5.1 </w:t>
-            </w:r>
+                <w:lang w:val="en-GB"/>
+              </w:rPr>
+              <w:t>Data in storage</w:t>
+            </w:r>
+            <w:r>
+              <w:rPr>
+                <w:noProof/>
+                <w:webHidden/>
+              </w:rPr>
+              <w:tab/>
+            </w:r>
+            <w:r>
+              <w:rPr>
+                <w:noProof/>
+                <w:webHidden/>
+              </w:rPr>
+              <w:fldChar w:fldCharType="begin"/>
+            </w:r>
+            <w:r>
+              <w:rPr>
+                <w:noProof/>
+                <w:webHidden/>
+              </w:rPr>
+              <w:instrText xml:space="preserve"> PAGEREF _Toc149502943 \h </w:instrText>
+            </w:r>
+            <w:r>
+              <w:rPr>
+                <w:noProof/>
+                <w:webHidden/>
+              </w:rPr>
+            </w:r>
+            <w:r>
+              <w:rPr>
+                <w:noProof/>
+                <w:webHidden/>
+              </w:rPr>
+              <w:fldChar w:fldCharType="separate"/>
+            </w:r>
+            <w:r>
+              <w:rPr>
+                <w:noProof/>
+                <w:webHidden/>
+              </w:rPr>
+              <w:t>10</w:t>
+            </w:r>
+            <w:r>
+              <w:rPr>
+                <w:noProof/>
+                <w:webHidden/>
+              </w:rPr>
+              <w:fldChar w:fldCharType="end"/>
+            </w:r>
+          </w:hyperlink>
+        </w:p>
+        <w:p>
+          <w:pPr>
+            <w:pStyle w:val="TOC2"/>
+            <w:tabs>
+              <w:tab w:val="right" w:leader="dot" w:pos="9016"/>
+            </w:tabs>
+            <w:rPr>
+              <w:rFonts w:eastAsiaTheme="minorEastAsia"/>
+              <w:noProof/>
+              <w:lang w:eastAsia="en-IE"/>
+            </w:rPr>
+          </w:pPr>
+          <w:hyperlink w:anchor="_Toc149502944" w:history="1">
             <w:r>
               <w:rPr>
                 <w:rStyle w:val="Hyperlink"/>
@@ -1804,7 +1793,7 @@
                 <w:noProof/>
                 <w:lang w:val="en-GB"/>
               </w:rPr>
-              <w:t>Registration &amp; Login:</w:t>
+              <w:t>5. UI, USER AND TESTING</w:t>
             </w:r>
             <w:r>
               <w:rPr>
@@ -1825,7 +1814,7 @@
                 <w:noProof/>
                 <w:webHidden/>
               </w:rPr>
-              <w:instrText xml:space="preserve"> PAGEREF _Toc149496751 \h </w:instrText>
+              <w:instrText xml:space="preserve"> PAGEREF _Toc149502944 \h </w:instrText>
             </w:r>
             <w:r>
               <w:rPr>
@@ -1845,7 +1834,7 @@
                 <w:noProof/>
                 <w:webHidden/>
               </w:rPr>
-              <w:t>9</w:t>
+              <w:t>11</w:t>
             </w:r>
             <w:r>
               <w:rPr>
@@ -1870,15 +1859,7 @@
               <w14:ligatures w14:val="standardContextual"/>
             </w:rPr>
           </w:pPr>
-          <w:hyperlink w:anchor="_Toc149496752" w:history="1">
-            <w:r>
-              <w:rPr>
-                <w:rStyle w:val="Hyperlink"/>
-                <w:rFonts w:ascii="Arial" w:hAnsi="Arial" w:cs="Arial"/>
-                <w:noProof/>
-              </w:rPr>
-              <w:t xml:space="preserve">5.2 </w:t>
-            </w:r>
+          <w:hyperlink w:anchor="_Toc149502945" w:history="1">
             <w:r>
               <w:rPr>
                 <w:rStyle w:val="Hyperlink"/>
@@ -1887,7 +1868,18 @@
                 <w:bCs/>
                 <w:noProof/>
               </w:rPr>
-              <w:t>Home Screen &amp; Menu</w:t>
+              <w:t xml:space="preserve">5.1 </w:t>
+            </w:r>
+            <w:r>
+              <w:rPr>
+                <w:rStyle w:val="Hyperlink"/>
+                <w:rFonts w:ascii="Arial" w:hAnsi="Arial" w:cs="Arial"/>
+                <w:b/>
+                <w:bCs/>
+                <w:noProof/>
+                <w:lang w:val="en-GB"/>
+              </w:rPr>
+              <w:t>Registration &amp; Login:</w:t>
             </w:r>
             <w:r>
               <w:rPr>
@@ -1908,7 +1900,7 @@
                 <w:noProof/>
                 <w:webHidden/>
               </w:rPr>
-              <w:instrText xml:space="preserve"> PAGEREF _Toc149496752 \h </w:instrText>
+              <w:instrText xml:space="preserve"> PAGEREF _Toc149502945 \h </w:instrText>
             </w:r>
             <w:r>
               <w:rPr>
@@ -1953,14 +1945,14 @@
               <w14:ligatures w14:val="standardContextual"/>
             </w:rPr>
           </w:pPr>
-          <w:hyperlink w:anchor="_Toc149496753" w:history="1">
+          <w:hyperlink w:anchor="_Toc149502946" w:history="1">
             <w:r>
               <w:rPr>
                 <w:rStyle w:val="Hyperlink"/>
                 <w:rFonts w:ascii="Arial" w:hAnsi="Arial" w:cs="Arial"/>
                 <w:noProof/>
               </w:rPr>
-              <w:t xml:space="preserve">5.3 </w:t>
+              <w:t xml:space="preserve">5.2 </w:t>
             </w:r>
             <w:r>
               <w:rPr>
@@ -1969,9 +1961,8 @@
                 <w:b/>
                 <w:bCs/>
                 <w:noProof/>
-                <w:lang w:val="en-GB"/>
-              </w:rPr>
-              <w:t>Location &amp; History</w:t>
+              </w:rPr>
+              <w:t>Home Screen &amp; Menu</w:t>
             </w:r>
             <w:r>
               <w:rPr>
@@ -1992,7 +1983,7 @@
                 <w:noProof/>
                 <w:webHidden/>
               </w:rPr>
-              <w:instrText xml:space="preserve"> PAGEREF _Toc149496753 \h </w:instrText>
+              <w:instrText xml:space="preserve"> PAGEREF _Toc149502946 \h </w:instrText>
             </w:r>
             <w:r>
               <w:rPr>
@@ -2037,7 +2028,15 @@
               <w14:ligatures w14:val="standardContextual"/>
             </w:rPr>
           </w:pPr>
-          <w:hyperlink w:anchor="_Toc149496754" w:history="1">
+          <w:hyperlink w:anchor="_Toc149502947" w:history="1">
+            <w:r>
+              <w:rPr>
+                <w:rStyle w:val="Hyperlink"/>
+                <w:rFonts w:ascii="Arial" w:hAnsi="Arial" w:cs="Arial"/>
+                <w:noProof/>
+              </w:rPr>
+              <w:t xml:space="preserve">5.3 </w:t>
+            </w:r>
             <w:r>
               <w:rPr>
                 <w:rStyle w:val="Hyperlink"/>
@@ -2045,6 +2044,82 @@
                 <w:b/>
                 <w:bCs/>
                 <w:noProof/>
+                <w:lang w:val="en-GB"/>
+              </w:rPr>
+              <w:t>Location &amp; History</w:t>
+            </w:r>
+            <w:r>
+              <w:rPr>
+                <w:noProof/>
+                <w:webHidden/>
+              </w:rPr>
+              <w:tab/>
+            </w:r>
+            <w:r>
+              <w:rPr>
+                <w:noProof/>
+                <w:webHidden/>
+              </w:rPr>
+              <w:fldChar w:fldCharType="begin"/>
+            </w:r>
+            <w:r>
+              <w:rPr>
+                <w:noProof/>
+                <w:webHidden/>
+              </w:rPr>
+              <w:instrText xml:space="preserve"> PAGEREF _Toc149502947 \h </w:instrText>
+            </w:r>
+            <w:r>
+              <w:rPr>
+                <w:noProof/>
+                <w:webHidden/>
+              </w:rPr>
+            </w:r>
+            <w:r>
+              <w:rPr>
+                <w:noProof/>
+                <w:webHidden/>
+              </w:rPr>
+              <w:fldChar w:fldCharType="separate"/>
+            </w:r>
+            <w:r>
+              <w:rPr>
+                <w:noProof/>
+                <w:webHidden/>
+              </w:rPr>
+              <w:t>13</w:t>
+            </w:r>
+            <w:r>
+              <w:rPr>
+                <w:noProof/>
+                <w:webHidden/>
+              </w:rPr>
+              <w:fldChar w:fldCharType="end"/>
+            </w:r>
+          </w:hyperlink>
+        </w:p>
+        <w:p>
+          <w:pPr>
+            <w:pStyle w:val="TOC3"/>
+            <w:tabs>
+              <w:tab w:val="right" w:leader="dot" w:pos="9016"/>
+            </w:tabs>
+            <w:rPr>
+              <w:rFonts w:cstheme="minorBidi"/>
+              <w:noProof/>
+              <w:kern w:val="2"/>
+              <w:lang w:val="en-IE" w:eastAsia="en-IE"/>
+              <w14:ligatures w14:val="standardContextual"/>
+            </w:rPr>
+          </w:pPr>
+          <w:hyperlink w:anchor="_Toc149502948" w:history="1">
+            <w:r>
+              <w:rPr>
+                <w:rStyle w:val="Hyperlink"/>
+                <w:rFonts w:ascii="Arial" w:hAnsi="Arial" w:cs="Arial"/>
+                <w:b/>
+                <w:bCs/>
+                <w:noProof/>
               </w:rPr>
               <w:t>5.4 Settings</w:t>
             </w:r>
@@ -2076,7 +2151,7 @@
                 <w:noProof/>
                 <w:webHidden/>
               </w:rPr>
-              <w:instrText xml:space="preserve"> PAGEREF _Toc149496754 \h </w:instrText>
+              <w:instrText xml:space="preserve"> PAGEREF _Toc149502948 \h </w:instrText>
             </w:r>
             <w:r>
               <w:rPr>
@@ -2096,7 +2171,7 @@
                 <w:noProof/>
                 <w:webHidden/>
               </w:rPr>
-              <w:t>13</w:t>
+              <w:t>14</w:t>
             </w:r>
             <w:r>
               <w:rPr>
@@ -2119,7 +2194,7 @@
               <w:lang w:eastAsia="en-IE"/>
             </w:rPr>
           </w:pPr>
-          <w:hyperlink w:anchor="_Toc149496755" w:history="1">
+          <w:hyperlink w:anchor="_Toc149502949" w:history="1">
             <w:r>
               <w:rPr>
                 <w:rStyle w:val="Hyperlink"/>
@@ -2149,7 +2224,7 @@
                 <w:noProof/>
                 <w:webHidden/>
               </w:rPr>
-              <w:instrText xml:space="preserve"> PAGEREF _Toc149496755 \h </w:instrText>
+              <w:instrText xml:space="preserve"> PAGEREF _Toc149502949 \h </w:instrText>
             </w:r>
             <w:r>
               <w:rPr>
@@ -2169,7 +2244,7 @@
                 <w:noProof/>
                 <w:webHidden/>
               </w:rPr>
-              <w:t>14</w:t>
+              <w:t>16</w:t>
             </w:r>
             <w:r>
               <w:rPr>
@@ -2316,24 +2391,6 @@
         </w:rPr>
       </w:pPr>
     </w:p>
-    <w:p>
-      <w:pPr>
-        <w:rPr>
-          <w:b/>
-          <w:bCs/>
-          <w:noProof/>
-        </w:rPr>
-      </w:pPr>
-    </w:p>
-    <w:p>
-      <w:pPr>
-        <w:rPr>
-          <w:b/>
-          <w:bCs/>
-          <w:noProof/>
-        </w:rPr>
-      </w:pPr>
-    </w:p>
     <w:p/>
     <w:p>
       <w:pPr>
@@ -2346,7 +2403,7 @@
           <w:lang w:val="en-GB"/>
         </w:rPr>
       </w:pPr>
-      <w:bookmarkStart w:id="0" w:name="_Toc149496739"/>
+      <w:bookmarkStart w:id="0" w:name="_Toc149502932"/>
       <w:r>
         <w:rPr>
           <w:rFonts w:ascii="Arial" w:hAnsi="Arial" w:cs="Arial"/>
@@ -2487,14 +2544,12 @@
         </w:rPr>
         <w:t xml:space="preserve">ADC (Analog to Digital Converter): A device that converts </w:t>
       </w:r>
-      <w:proofErr w:type="spellStart"/>
-      <w:r>
-        <w:rPr>
-          <w:rFonts w:ascii="Arial" w:hAnsi="Arial" w:cs="Arial"/>
-        </w:rPr>
-        <w:t>analog</w:t>
-      </w:r>
-      <w:proofErr w:type="spellEnd"/>
+      <w:r>
+        <w:rPr>
+          <w:rFonts w:ascii="Arial" w:hAnsi="Arial" w:cs="Arial"/>
+        </w:rPr>
+        <w:t>analogue</w:t>
+      </w:r>
       <w:r>
         <w:rPr>
           <w:rFonts w:ascii="Arial" w:hAnsi="Arial" w:cs="Arial"/>
@@ -2663,6 +2718,17 @@
     </w:p>
     <w:p>
       <w:pPr>
+        <w:spacing w:after="120" w:line="360" w:lineRule="auto"/>
+        <w:rPr>
+          <w:rFonts w:ascii="Arial" w:hAnsi="Arial" w:cs="Arial"/>
+          <w:b/>
+          <w:bCs/>
+          <w:lang w:val="en-GB"/>
+        </w:rPr>
+      </w:pPr>
+    </w:p>
+    <w:p>
+      <w:pPr>
         <w:pStyle w:val="Heading2"/>
         <w:rPr>
           <w:rFonts w:ascii="Arial" w:hAnsi="Arial" w:cs="Arial"/>
@@ -2672,7 +2738,7 @@
           <w:lang w:val="en-GB"/>
         </w:rPr>
       </w:pPr>
-      <w:bookmarkStart w:id="1" w:name="_Toc149496740"/>
+      <w:bookmarkStart w:id="1" w:name="_Toc149502933"/>
       <w:r>
         <w:rPr>
           <w:rFonts w:ascii="Arial" w:hAnsi="Arial" w:cs="Arial"/>
@@ -2724,7 +2790,7 @@
           <w:color w:val="auto"/>
         </w:rPr>
       </w:pPr>
-      <w:bookmarkStart w:id="2" w:name="_Toc149496741"/>
+      <w:bookmarkStart w:id="2" w:name="_Toc149502934"/>
       <w:r>
         <w:rPr>
           <w:rFonts w:ascii="Arial" w:hAnsi="Arial" w:cs="Arial"/>
@@ -2784,7 +2850,7 @@
           <w:color w:val="auto"/>
         </w:rPr>
       </w:pPr>
-      <w:bookmarkStart w:id="3" w:name="_Toc149496742"/>
+      <w:bookmarkStart w:id="3" w:name="_Toc149502935"/>
       <w:r>
         <w:rPr>
           <w:rFonts w:ascii="Arial" w:hAnsi="Arial" w:cs="Arial"/>
@@ -2978,7 +3044,7 @@
           <w:lang w:val="en-GB"/>
         </w:rPr>
       </w:pPr>
-      <w:bookmarkStart w:id="4" w:name="_Toc149496743"/>
+      <w:bookmarkStart w:id="4" w:name="_Toc149502936"/>
       <w:r>
         <w:rPr>
           <w:rFonts w:ascii="Arial" w:hAnsi="Arial" w:cs="Arial"/>
@@ -3013,7 +3079,7 @@
           <w:color w:val="auto"/>
         </w:rPr>
       </w:pPr>
-      <w:bookmarkStart w:id="5" w:name="_Toc149496744"/>
+      <w:bookmarkStart w:id="5" w:name="_Toc149502937"/>
       <w:r>
         <w:rPr>
           <w:rStyle w:val="Heading3Char"/>
@@ -3507,7 +3573,7 @@
           <w:lang w:val="en-GB"/>
         </w:rPr>
       </w:pPr>
-      <w:bookmarkStart w:id="6" w:name="_Toc149496745"/>
+      <w:bookmarkStart w:id="6" w:name="_Toc149502938"/>
       <w:r>
         <w:rPr>
           <w:rFonts w:ascii="Arial" w:hAnsi="Arial" w:cs="Arial"/>
@@ -3603,37 +3669,7 @@
         <w:rPr>
           <w:rFonts w:ascii="Arial" w:hAnsi="Arial" w:cs="Arial"/>
         </w:rPr>
-        <w:t>omputer</w:t>
-      </w:r>
-      <w:r>
-        <w:rPr>
-          <w:rFonts w:ascii="Arial" w:hAnsi="Arial" w:cs="Arial"/>
-        </w:rPr>
-        <w:t xml:space="preserve"> acts as the central processing unit, interpreting and </w:t>
-      </w:r>
-      <w:r>
-        <w:rPr>
-          <w:rFonts w:ascii="Arial" w:hAnsi="Arial" w:cs="Arial"/>
-        </w:rPr>
-        <w:t>analysing</w:t>
-      </w:r>
-      <w:r>
-        <w:rPr>
-          <w:rFonts w:ascii="Arial" w:hAnsi="Arial" w:cs="Arial"/>
-        </w:rPr>
-        <w:t xml:space="preserve"> data from various sensors. </w:t>
-      </w:r>
-      <w:r>
-        <w:rPr>
-          <w:rFonts w:ascii="Arial" w:hAnsi="Arial" w:cs="Arial"/>
-        </w:rPr>
-        <w:t>It’s</w:t>
-      </w:r>
-      <w:r>
-        <w:rPr>
-          <w:rFonts w:ascii="Arial" w:hAnsi="Arial" w:cs="Arial"/>
-        </w:rPr>
-        <w:t xml:space="preserve"> v</w:t>
+        <w:t>omputer acts as the central processing unit, interpreting and analysing data from various sensors. It’s v</w:t>
       </w:r>
       <w:r>
         <w:rPr>
@@ -3796,56 +3832,366 @@
       <w:pPr>
         <w:spacing w:line="360" w:lineRule="auto"/>
         <w:rPr>
-          <w:rFonts w:ascii="Times New Roman" w:hAnsi="Times New Roman" w:cs="Times New Roman"/>
+          <w:rFonts w:ascii="Arial" w:hAnsi="Arial" w:cs="Arial"/>
+        </w:rPr>
+      </w:pPr>
+      <w:r>
+        <w:rPr>
+          <w:rFonts w:ascii="Arial" w:hAnsi="Arial" w:cs="Arial"/>
+        </w:rPr>
+        <w:t>Connection</w:t>
+      </w:r>
+      <w:r>
+        <w:rPr>
+          <w:rFonts w:ascii="Arial" w:hAnsi="Arial" w:cs="Arial"/>
+        </w:rPr>
+        <w:t xml:space="preserve"> between the Raspberry Pi and the sensors is achieved using jumper wires, breadboards, and connectors. Power considerations led us to select a power bank. For real-time data retrieval </w:t>
+      </w:r>
+      <w:r>
+        <w:rPr>
+          <w:rFonts w:ascii="Arial" w:hAnsi="Arial" w:cs="Arial"/>
+        </w:rPr>
+        <w:t>and</w:t>
+      </w:r>
+      <w:r>
+        <w:rPr>
+          <w:rFonts w:ascii="Arial" w:hAnsi="Arial" w:cs="Arial"/>
+        </w:rPr>
+        <w:t xml:space="preserve"> cloud-based analyses</w:t>
+      </w:r>
+      <w:r>
+        <w:rPr>
+          <w:rFonts w:ascii="Arial" w:hAnsi="Arial" w:cs="Arial"/>
+        </w:rPr>
+        <w:t xml:space="preserve"> with AWS</w:t>
+      </w:r>
+      <w:r>
+        <w:rPr>
+          <w:rFonts w:ascii="Arial" w:hAnsi="Arial" w:cs="Arial"/>
+        </w:rPr>
+        <w:t>, internet connectivity is provided via the Raspberry Pi's inbuilt Wi-Fi capabilities.</w:t>
+      </w:r>
+    </w:p>
+    <w:p>
+      <w:pPr>
+        <w:spacing w:line="360" w:lineRule="auto"/>
+        <w:rPr>
+          <w:rFonts w:ascii="Arial" w:hAnsi="Arial" w:cs="Arial"/>
+        </w:rPr>
+      </w:pPr>
+    </w:p>
+    <w:p>
+      <w:pPr>
+        <w:pStyle w:val="Heading3"/>
+        <w:rPr>
+          <w:rFonts w:ascii="Arial" w:hAnsi="Arial" w:cs="Arial"/>
+          <w:b/>
+          <w:bCs/>
+          <w:color w:val="auto"/>
+        </w:rPr>
+      </w:pPr>
+      <w:bookmarkStart w:id="7" w:name="_Toc149502939"/>
+      <w:r>
+        <w:rPr>
+          <w:rFonts w:ascii="Arial" w:hAnsi="Arial" w:cs="Arial"/>
+          <w:b/>
+          <w:bCs/>
+          <w:color w:val="auto"/>
+        </w:rPr>
+        <w:t>2.3 Hardware Connectivity</w:t>
+      </w:r>
+      <w:bookmarkEnd w:id="7"/>
+      <w:r>
+        <w:rPr>
+          <w:rFonts w:ascii="Arial" w:hAnsi="Arial" w:cs="Arial"/>
+          <w:b/>
+          <w:bCs/>
+          <w:color w:val="auto"/>
+        </w:rPr>
+        <w:br/>
+      </w:r>
+    </w:p>
+    <w:p>
+      <w:pPr>
+        <w:spacing w:line="360" w:lineRule="auto"/>
+        <w:rPr>
+          <w:rFonts w:ascii="Arial" w:hAnsi="Arial" w:cs="Arial"/>
+        </w:rPr>
+      </w:pPr>
+      <w:r>
+        <w:rPr>
+          <w:rFonts w:ascii="Arial" w:hAnsi="Arial" w:cs="Arial"/>
+        </w:rPr>
+        <w:t>To illustrate the connectivity of the components, the Fritzing tool would be used to generate the diagram.</w:t>
+      </w:r>
+    </w:p>
+    <w:p>
+      <w:pPr>
+        <w:spacing w:line="360" w:lineRule="auto"/>
+        <w:rPr>
+          <w:rFonts w:ascii="Arial" w:hAnsi="Arial" w:cs="Arial"/>
+        </w:rPr>
+      </w:pPr>
+      <w:r>
+        <w:rPr>
+          <w:rFonts w:ascii="Arial" w:hAnsi="Arial" w:cs="Arial"/>
+          <w:noProof/>
+        </w:rPr>
+        <w:lastRenderedPageBreak/>
+        <w:drawing>
+          <wp:inline distT="0" distB="0" distL="0" distR="0" wp14:anchorId="0EC935E8" wp14:editId="700247BB">
+            <wp:extent cx="6426200" cy="4089400"/>
+            <wp:effectExtent l="0" t="0" r="0" b="6350"/>
+            <wp:docPr id="1918696842" name="Picture 1" descr="A diagram of a circuit board&#10;&#10;Description automatically generated"/>
+            <wp:cNvGraphicFramePr>
+              <a:graphicFrameLocks xmlns:a="http://schemas.openxmlformats.org/drawingml/2006/main" noChangeAspect="1"/>
+            </wp:cNvGraphicFramePr>
+            <a:graphic xmlns:a="http://schemas.openxmlformats.org/drawingml/2006/main">
+              <a:graphicData uri="http://schemas.openxmlformats.org/drawingml/2006/picture">
+                <pic:pic xmlns:pic="http://schemas.openxmlformats.org/drawingml/2006/picture">
+                  <pic:nvPicPr>
+                    <pic:cNvPr id="1918696842" name="Picture 1" descr="A diagram of a circuit board&#10;&#10;Description automatically generated"/>
+                    <pic:cNvPicPr/>
+                  </pic:nvPicPr>
+                  <pic:blipFill>
+                    <a:blip r:embed="rId8">
+                      <a:extLst>
+                        <a:ext uri="{28A0092B-C50C-407E-A947-70E740481C1C}">
+                          <a14:useLocalDpi xmlns:a14="http://schemas.microsoft.com/office/drawing/2010/main" val="0"/>
+                        </a:ext>
+                      </a:extLst>
+                    </a:blip>
+                    <a:stretch>
+                      <a:fillRect/>
+                    </a:stretch>
+                  </pic:blipFill>
+                  <pic:spPr>
+                    <a:xfrm>
+                      <a:off x="0" y="0"/>
+                      <a:ext cx="6426200" cy="4089400"/>
+                    </a:xfrm>
+                    <a:prstGeom prst="rect">
+                      <a:avLst/>
+                    </a:prstGeom>
+                  </pic:spPr>
+                </pic:pic>
+              </a:graphicData>
+            </a:graphic>
+          </wp:inline>
+        </w:drawing>
+      </w:r>
+    </w:p>
+    <w:p>
+      <w:pPr>
+        <w:numPr>
+          <w:ilvl w:val="0"/>
+          <w:numId w:val="2"/>
+        </w:numPr>
+        <w:spacing w:line="360" w:lineRule="auto"/>
+        <w:rPr>
+          <w:rFonts w:ascii="Arial" w:hAnsi="Arial" w:cs="Arial"/>
+        </w:rPr>
+      </w:pPr>
+      <w:r>
+        <w:rPr>
+          <w:rFonts w:ascii="Arial" w:hAnsi="Arial" w:cs="Arial"/>
+        </w:rPr>
+        <w:t xml:space="preserve">The </w:t>
+      </w:r>
+      <w:r>
+        <w:rPr>
+          <w:rFonts w:ascii="Arial" w:hAnsi="Arial" w:cs="Arial"/>
+          <w:b/>
+          <w:bCs/>
+        </w:rPr>
+        <w:t>Raspberry Pi 400</w:t>
+      </w:r>
+      <w:r>
+        <w:rPr>
+          <w:rFonts w:ascii="Arial" w:hAnsi="Arial" w:cs="Arial"/>
+        </w:rPr>
+        <w:t xml:space="preserve"> serves as the central unit connecting all sensors and modules.</w:t>
+      </w:r>
+    </w:p>
+    <w:p>
+      <w:pPr>
+        <w:numPr>
+          <w:ilvl w:val="0"/>
+          <w:numId w:val="2"/>
+        </w:numPr>
+        <w:spacing w:line="360" w:lineRule="auto"/>
+        <w:rPr>
+          <w:rFonts w:ascii="Arial" w:hAnsi="Arial" w:cs="Arial"/>
+        </w:rPr>
+      </w:pPr>
+      <w:r>
+        <w:rPr>
+          <w:rFonts w:ascii="Arial" w:hAnsi="Arial" w:cs="Arial"/>
+          <w:b/>
+          <w:bCs/>
+        </w:rPr>
+        <w:t>PMS7003</w:t>
+      </w:r>
+      <w:r>
+        <w:rPr>
+          <w:rFonts w:ascii="Arial" w:hAnsi="Arial" w:cs="Arial"/>
+        </w:rPr>
+        <w:t xml:space="preserve"> and </w:t>
+      </w:r>
+      <w:r>
+        <w:rPr>
+          <w:rFonts w:ascii="Arial" w:hAnsi="Arial" w:cs="Arial"/>
+          <w:b/>
+          <w:bCs/>
+        </w:rPr>
+        <w:t>BME680</w:t>
+      </w:r>
+      <w:r>
+        <w:rPr>
+          <w:rFonts w:ascii="Arial" w:hAnsi="Arial" w:cs="Arial"/>
+        </w:rPr>
+        <w:t xml:space="preserve"> sensors connect to the Raspberry Pi via GPIO pins using Female/Female Jumper Wires.</w:t>
+      </w:r>
+    </w:p>
+    <w:p>
+      <w:pPr>
+        <w:numPr>
+          <w:ilvl w:val="0"/>
+          <w:numId w:val="2"/>
+        </w:numPr>
+        <w:spacing w:line="360" w:lineRule="auto"/>
+        <w:rPr>
+          <w:rFonts w:ascii="Arial" w:hAnsi="Arial" w:cs="Arial"/>
+        </w:rPr>
+      </w:pPr>
+      <w:r>
+        <w:rPr>
+          <w:rFonts w:ascii="Arial" w:hAnsi="Arial" w:cs="Arial"/>
+          <w:b/>
+          <w:bCs/>
+        </w:rPr>
+        <w:t>Air530</w:t>
+      </w:r>
+      <w:r>
+        <w:rPr>
+          <w:rFonts w:ascii="Arial" w:hAnsi="Arial" w:cs="Arial"/>
+        </w:rPr>
+        <w:t xml:space="preserve"> GPS Module connects to the Raspberry Pi to fetch and log location data, helping users identify pollution hotspots.</w:t>
+      </w:r>
+    </w:p>
+    <w:p>
+      <w:pPr>
+        <w:numPr>
+          <w:ilvl w:val="0"/>
+          <w:numId w:val="2"/>
+        </w:numPr>
+        <w:spacing w:line="360" w:lineRule="auto"/>
+        <w:rPr>
+          <w:rFonts w:ascii="Arial" w:hAnsi="Arial" w:cs="Arial"/>
+        </w:rPr>
+      </w:pPr>
+      <w:r>
+        <w:rPr>
+          <w:rFonts w:ascii="Arial" w:hAnsi="Arial" w:cs="Arial"/>
+          <w:b/>
+          <w:bCs/>
+        </w:rPr>
+        <w:t>Vibrating mini motor disc</w:t>
+      </w:r>
+      <w:r>
+        <w:rPr>
+          <w:rFonts w:ascii="Arial" w:hAnsi="Arial" w:cs="Arial"/>
+        </w:rPr>
+        <w:t xml:space="preserve"> gets activated when the sensors detect air quality levels beyond a predefined threshold.</w:t>
+      </w:r>
+    </w:p>
+    <w:p>
+      <w:pPr>
+        <w:numPr>
+          <w:ilvl w:val="0"/>
+          <w:numId w:val="2"/>
+        </w:numPr>
+        <w:spacing w:line="360" w:lineRule="auto"/>
+        <w:rPr>
+          <w:rFonts w:ascii="Arial" w:hAnsi="Arial" w:cs="Arial"/>
+        </w:rPr>
+      </w:pPr>
+      <w:r>
+        <w:rPr>
+          <w:rFonts w:ascii="Arial" w:hAnsi="Arial" w:cs="Arial"/>
+        </w:rPr>
+        <w:t xml:space="preserve">The </w:t>
+      </w:r>
+      <w:r>
+        <w:rPr>
+          <w:rFonts w:ascii="Arial" w:hAnsi="Arial" w:cs="Arial"/>
+          <w:b/>
+          <w:bCs/>
+        </w:rPr>
+        <w:t>LDR</w:t>
+      </w:r>
+      <w:r>
+        <w:rPr>
+          <w:rFonts w:ascii="Arial" w:hAnsi="Arial" w:cs="Arial"/>
+        </w:rPr>
+        <w:t xml:space="preserve"> works in tandem with the </w:t>
+      </w:r>
+      <w:r>
+        <w:rPr>
+          <w:rFonts w:ascii="Arial" w:hAnsi="Arial" w:cs="Arial"/>
+          <w:b/>
+          <w:bCs/>
+        </w:rPr>
+        <w:t>MCP 3008 ADC</w:t>
+      </w:r>
+      <w:r>
+        <w:rPr>
+          <w:rFonts w:ascii="Arial" w:hAnsi="Arial" w:cs="Arial"/>
+        </w:rPr>
+        <w:t xml:space="preserve"> to measure light intensity, which could help in activating a sleep mode for the wristband during low light conditions, thus conserving battery.</w:t>
+      </w:r>
+    </w:p>
+    <w:p>
+      <w:pPr>
+        <w:numPr>
+          <w:ilvl w:val="0"/>
+          <w:numId w:val="2"/>
+        </w:numPr>
+        <w:spacing w:line="360" w:lineRule="auto"/>
+        <w:rPr>
+          <w:rFonts w:ascii="Arial" w:hAnsi="Arial" w:cs="Arial"/>
+        </w:rPr>
+      </w:pPr>
+      <w:r>
+        <w:rPr>
+          <w:rFonts w:ascii="Arial" w:hAnsi="Arial" w:cs="Arial"/>
+        </w:rPr>
+        <w:t xml:space="preserve">The </w:t>
+      </w:r>
+      <w:r>
+        <w:rPr>
+          <w:rFonts w:ascii="Arial" w:hAnsi="Arial" w:cs="Arial"/>
+          <w:b/>
+          <w:bCs/>
+        </w:rPr>
+        <w:t>Resistor kit</w:t>
+      </w:r>
+      <w:r>
+        <w:rPr>
+          <w:rFonts w:ascii="Arial" w:hAnsi="Arial" w:cs="Arial"/>
+        </w:rPr>
+        <w:t xml:space="preserve"> will be used to ensure that the correct voltage is applied across circuits, especially when connecting LEDs or buzzers.</w:t>
+      </w:r>
+    </w:p>
+    <w:p/>
+    <w:p>
+      <w:pPr>
+        <w:rPr>
+          <w:rFonts w:ascii="Times New Roman" w:hAnsi="Times New Roman" w:cs="Times New Roman"/>
+          <w:b/>
+          <w:bCs/>
           <w:sz w:val="24"/>
           <w:szCs w:val="24"/>
-        </w:rPr>
-      </w:pPr>
-      <w:r>
-        <w:rPr>
-          <w:rFonts w:ascii="Arial" w:hAnsi="Arial" w:cs="Arial"/>
-        </w:rPr>
-        <w:t>Connection</w:t>
-      </w:r>
-      <w:r>
-        <w:rPr>
-          <w:rFonts w:ascii="Arial" w:hAnsi="Arial" w:cs="Arial"/>
-        </w:rPr>
-        <w:t xml:space="preserve"> between the Raspberry Pi and the sensors is achieved using jumper wires, breadboards, and connectors. Power considerations led us to select a power bank. For real-time data retrieval </w:t>
-      </w:r>
-      <w:r>
-        <w:rPr>
-          <w:rFonts w:ascii="Arial" w:hAnsi="Arial" w:cs="Arial"/>
-        </w:rPr>
-        <w:t>and</w:t>
-      </w:r>
-      <w:r>
-        <w:rPr>
-          <w:rFonts w:ascii="Arial" w:hAnsi="Arial" w:cs="Arial"/>
-        </w:rPr>
-        <w:t xml:space="preserve"> cloud-based analyses</w:t>
-      </w:r>
-      <w:r>
-        <w:rPr>
-          <w:rFonts w:ascii="Arial" w:hAnsi="Arial" w:cs="Arial"/>
-        </w:rPr>
-        <w:t xml:space="preserve"> with AWS</w:t>
-      </w:r>
-      <w:r>
-        <w:rPr>
-          <w:rFonts w:ascii="Arial" w:hAnsi="Arial" w:cs="Arial"/>
-        </w:rPr>
-        <w:t>, internet connectivity is provided via the Raspberry Pi's inbuilt Wi-Fi capabilities.</w:t>
-      </w:r>
-    </w:p>
-    <w:p>
-      <w:pPr>
-        <w:rPr>
-          <w:rFonts w:ascii="Times New Roman" w:hAnsi="Times New Roman" w:cs="Times New Roman"/>
-          <w:b/>
-          <w:bCs/>
-          <w:sz w:val="24"/>
-          <w:szCs w:val="24"/>
           <w:lang w:val="en-GB"/>
         </w:rPr>
       </w:pPr>
@@ -3861,7 +4207,7 @@
           <w:lang w:val="en-GB"/>
         </w:rPr>
       </w:pPr>
-      <w:bookmarkStart w:id="7" w:name="_Toc149496746"/>
+      <w:bookmarkStart w:id="8" w:name="_Toc149502940"/>
       <w:r>
         <w:rPr>
           <w:rFonts w:ascii="Arial" w:hAnsi="Arial" w:cs="Arial"/>
@@ -3870,9 +4216,10 @@
           <w:color w:val="auto"/>
           <w:lang w:val="en-GB"/>
         </w:rPr>
+        <w:lastRenderedPageBreak/>
         <w:t>4. SECURITY AND PRIVACY</w:t>
       </w:r>
-      <w:bookmarkEnd w:id="7"/>
+      <w:bookmarkEnd w:id="8"/>
       <w:r>
         <w:rPr>
           <w:rFonts w:ascii="Arial" w:hAnsi="Arial" w:cs="Arial"/>
@@ -3900,7 +4247,7 @@
           <w:color w:val="auto"/>
         </w:rPr>
       </w:pPr>
-      <w:bookmarkStart w:id="8" w:name="_Toc149496747"/>
+      <w:bookmarkStart w:id="9" w:name="_Toc149502941"/>
       <w:r>
         <w:rPr>
           <w:rFonts w:ascii="Arial" w:hAnsi="Arial" w:cs="Arial"/>
@@ -3918,7 +4265,7 @@
         </w:rPr>
         <w:t>Device Security</w:t>
       </w:r>
-      <w:bookmarkEnd w:id="8"/>
+      <w:bookmarkEnd w:id="9"/>
     </w:p>
     <w:p>
       <w:pPr>
@@ -3949,15 +4296,7 @@
           <w:rFonts w:ascii="Arial" w:hAnsi="Arial" w:cs="Arial"/>
           <w:lang w:val="en-GB"/>
         </w:rPr>
-        <w:t xml:space="preserve">To build on the security of this PIN, we will also implement a device lockout system. Whenever the user enters the PIN incorrectly 5 times then the device will be locked and not allow any access to it until the lock is lifted. When the device becomes locked, an email will </w:t>
-      </w:r>
-      <w:r>
-        <w:rPr>
-          <w:rFonts w:ascii="Arial" w:hAnsi="Arial" w:cs="Arial"/>
-          <w:lang w:val="en-GB"/>
-        </w:rPr>
-        <w:lastRenderedPageBreak/>
-        <w:t xml:space="preserve">be sent to the email address associated with the device with an option to unlock the device. By using this system. It will prevent unauthorized users to have an infinite number of tries at bypassing the PIN to access the device. </w:t>
+        <w:t xml:space="preserve">To build on the security of this PIN, we will also implement a device lockout system. Whenever the user enters the PIN incorrectly 5 times then the device will be locked and not allow any access to it until the lock is lifted. When the device becomes locked, an email will be sent to the email address associated with the device with an option to unlock the device. By using this system. It will prevent unauthorized users to have an infinite number of tries at bypassing the PIN to access the device. </w:t>
       </w:r>
     </w:p>
     <w:p>
@@ -4001,7 +4340,7 @@
           <w:color w:val="auto"/>
         </w:rPr>
       </w:pPr>
-      <w:bookmarkStart w:id="9" w:name="_Toc149496748"/>
+      <w:bookmarkStart w:id="10" w:name="_Toc149502942"/>
       <w:r>
         <w:rPr>
           <w:rFonts w:ascii="Arial" w:hAnsi="Arial" w:cs="Arial"/>
@@ -4019,7 +4358,7 @@
         </w:rPr>
         <w:t>Data in transfer security</w:t>
       </w:r>
-      <w:bookmarkEnd w:id="9"/>
+      <w:bookmarkEnd w:id="10"/>
     </w:p>
     <w:p>
       <w:pPr>
@@ -4050,7 +4389,15 @@
           <w:rFonts w:ascii="Arial" w:hAnsi="Arial" w:cs="Arial"/>
           <w:lang w:val="en-GB"/>
         </w:rPr>
-        <w:t>Another way to improve the security of the data is by carrying out data integrity checks. To ensure that the data was not messed with during transfer, we must check the integrity of the data once it is received by the server. We can do this by using cryptographic hashes. When the data is hashed using a hash function, a hash value is produced. This value will be sent with the data to the server so that the server can compare the received hash value with the one that it gets from carrying out the hash function itself. If the hash values match, then the data has not been messed with, otherwise, the data isn’t the same as what was originally sent.</w:t>
+        <w:t xml:space="preserve">Another way to improve the security of the data is by carrying out data integrity checks. To ensure that the data was not messed with during transfer, we must check the integrity of the data once it is received by the server. We can do this by using cryptographic hashes. When the data is hashed using a hash function, a hash value is produced. This value will be sent with the data to the server so that the server can compare the received hash value with the </w:t>
+      </w:r>
+      <w:r>
+        <w:rPr>
+          <w:rFonts w:ascii="Arial" w:hAnsi="Arial" w:cs="Arial"/>
+          <w:lang w:val="en-GB"/>
+        </w:rPr>
+        <w:lastRenderedPageBreak/>
+        <w:t>one that it gets from carrying out the hash function itself. If the hash values match, then the data has not been messed with, otherwise, the data isn’t the same as what was originally sent.</w:t>
       </w:r>
     </w:p>
     <w:p>
@@ -4086,15 +4433,151 @@
           <w:color w:val="auto"/>
         </w:rPr>
       </w:pPr>
-      <w:bookmarkStart w:id="10" w:name="_Toc149496749"/>
+      <w:bookmarkStart w:id="11" w:name="_Toc149502943"/>
       <w:r>
         <w:rPr>
           <w:rFonts w:ascii="Arial" w:hAnsi="Arial" w:cs="Arial"/>
           <w:color w:val="auto"/>
         </w:rPr>
+        <w:t xml:space="preserve">4.3 </w:t>
+      </w:r>
+      <w:r>
+        <w:rPr>
+          <w:rFonts w:ascii="Arial" w:hAnsi="Arial" w:cs="Arial"/>
+          <w:b/>
+          <w:bCs/>
+          <w:color w:val="auto"/>
+          <w:lang w:val="en-GB"/>
+        </w:rPr>
+        <w:t>Data in storage</w:t>
+      </w:r>
+      <w:bookmarkEnd w:id="11"/>
+    </w:p>
+    <w:p>
+      <w:pPr>
+        <w:spacing w:line="360" w:lineRule="auto"/>
+        <w:rPr>
+          <w:rFonts w:ascii="Arial" w:hAnsi="Arial" w:cs="Arial"/>
+          <w:lang w:val="en-GB"/>
+        </w:rPr>
+      </w:pPr>
+      <w:r>
+        <w:rPr>
+          <w:rFonts w:ascii="Arial" w:hAnsi="Arial" w:cs="Arial"/>
+          <w:lang w:val="en-GB"/>
+        </w:rPr>
+        <w:t xml:space="preserve">While in storage, we will be encrypting data to make it more secure. It’s important that we encrypt personal data such as emails and passwords as we don’t want such information to end up leaked or stolen. Other than specifically encrypting, we can keep some of the data secure using methods such as password hashing and salting. </w:t>
+      </w:r>
+    </w:p>
+    <w:p>
+      <w:pPr>
+        <w:spacing w:line="360" w:lineRule="auto"/>
+        <w:rPr>
+          <w:rFonts w:ascii="Arial" w:hAnsi="Arial" w:cs="Arial"/>
+          <w:lang w:val="en-GB"/>
+        </w:rPr>
+      </w:pPr>
+      <w:r>
+        <w:rPr>
+          <w:rFonts w:ascii="Arial" w:hAnsi="Arial" w:cs="Arial"/>
+          <w:lang w:val="en-GB"/>
+        </w:rPr>
+        <w:t>Another way of keeping the data safe while in storage is by enforcing strict access control. By using access control, we only allow certain authenticated users access to the data and decide which of these users will be able to modify this data. We will only allow each user the exact permissions that they will need to carry out their task and nothing more than that. We will be basing the access control on user roles so that each user has the appropriate permissions for their role and responsibilities.</w:t>
+      </w:r>
+    </w:p>
+    <w:p>
+      <w:pPr>
+        <w:spacing w:line="360" w:lineRule="auto"/>
+        <w:rPr>
+          <w:rFonts w:ascii="Arial" w:hAnsi="Arial" w:cs="Arial"/>
+          <w:lang w:val="en-GB"/>
+        </w:rPr>
+      </w:pPr>
+      <w:r>
+        <w:rPr>
+          <w:rFonts w:ascii="Arial" w:hAnsi="Arial" w:cs="Arial"/>
+          <w:lang w:val="en-GB"/>
+        </w:rPr>
+        <w:t>We will also be backing up the data frequently to ensure that we maintain data integrity. There is always a chance that data can become corrupted, or a problem will arise with it and we want to have a solution for this. By backing up the data, we will easily be able to restore it when something like this happens. This will make data recovery easier and will stop us from losing data in these events while also improving the integrity of the data.</w:t>
+      </w:r>
+    </w:p>
+    <w:p>
+      <w:pPr>
+        <w:spacing w:line="360" w:lineRule="auto"/>
+        <w:rPr>
+          <w:rFonts w:ascii="Arial" w:hAnsi="Arial" w:cs="Arial"/>
+          <w:lang w:val="en-GB"/>
+        </w:rPr>
+      </w:pPr>
+    </w:p>
+    <w:p>
+      <w:pPr>
+        <w:spacing w:line="360" w:lineRule="auto"/>
+        <w:rPr>
+          <w:rFonts w:ascii="Arial" w:hAnsi="Arial" w:cs="Arial"/>
+          <w:lang w:val="en-GB"/>
+        </w:rPr>
+      </w:pPr>
+    </w:p>
+    <w:p>
+      <w:pPr>
+        <w:spacing w:line="360" w:lineRule="auto"/>
+        <w:rPr>
+          <w:rFonts w:ascii="Arial" w:hAnsi="Arial" w:cs="Arial"/>
+          <w:lang w:val="en-GB"/>
+        </w:rPr>
+      </w:pPr>
+    </w:p>
+    <w:p>
+      <w:pPr>
+        <w:spacing w:line="360" w:lineRule="auto"/>
+        <w:rPr>
+          <w:rFonts w:ascii="Arial" w:hAnsi="Arial" w:cs="Arial"/>
+          <w:lang w:val="en-GB"/>
+        </w:rPr>
+      </w:pPr>
+    </w:p>
+    <w:p>
+      <w:pPr>
+        <w:spacing w:line="360" w:lineRule="auto"/>
+        <w:rPr>
+          <w:rFonts w:ascii="Arial" w:hAnsi="Arial" w:cs="Arial"/>
+          <w:lang w:val="en-GB"/>
+        </w:rPr>
+      </w:pPr>
+    </w:p>
+    <w:p>
+      <w:pPr>
+        <w:rPr>
+          <w:rFonts w:ascii="Times New Roman" w:hAnsi="Times New Roman" w:cs="Times New Roman"/>
+          <w:lang w:val="en-GB"/>
+        </w:rPr>
+      </w:pPr>
+    </w:p>
+    <w:p>
+      <w:pPr>
+        <w:pStyle w:val="Heading2"/>
+        <w:rPr>
+          <w:rFonts w:ascii="Arial" w:hAnsi="Arial" w:cs="Arial"/>
+          <w:b/>
+          <w:bCs/>
+          <w:color w:val="auto"/>
+          <w:lang w:val="en-GB"/>
+        </w:rPr>
+      </w:pPr>
+      <w:bookmarkStart w:id="12" w:name="_Toc149502944"/>
+      <w:r>
+        <w:rPr>
+          <w:rFonts w:ascii="Arial" w:hAnsi="Arial" w:cs="Arial"/>
+          <w:b/>
+          <w:bCs/>
+          <w:color w:val="auto"/>
+          <w:lang w:val="en-GB"/>
+        </w:rPr>
         <w:lastRenderedPageBreak/>
-        <w:t xml:space="preserve">4.3 </w:t>
-      </w:r>
+        <w:t>5. UI, USER AND TESTING</w:t>
+      </w:r>
+      <w:bookmarkEnd w:id="12"/>
       <w:r>
         <w:rPr>
           <w:rFonts w:ascii="Arial" w:hAnsi="Arial" w:cs="Arial"/>
@@ -4103,24 +4586,65 @@
           <w:color w:val="auto"/>
           <w:lang w:val="en-GB"/>
         </w:rPr>
-        <w:t>Data in storage</w:t>
-      </w:r>
-      <w:bookmarkEnd w:id="10"/>
+        <w:t xml:space="preserve"> </w:t>
+      </w:r>
+    </w:p>
+    <w:p>
+      <w:pPr>
+        <w:rPr>
+          <w:lang w:val="en-GB"/>
+        </w:rPr>
+      </w:pPr>
+    </w:p>
+    <w:p>
+      <w:pPr>
+        <w:pStyle w:val="Heading3"/>
+        <w:rPr>
+          <w:rFonts w:ascii="Arial" w:hAnsi="Arial" w:cs="Arial"/>
+          <w:b/>
+          <w:bCs/>
+          <w:color w:val="auto"/>
+          <w:lang w:val="en-GB"/>
+        </w:rPr>
+      </w:pPr>
+      <w:bookmarkStart w:id="13" w:name="_Toc149502945"/>
+      <w:r>
+        <w:rPr>
+          <w:rFonts w:ascii="Arial" w:hAnsi="Arial" w:cs="Arial"/>
+          <w:b/>
+          <w:bCs/>
+          <w:color w:val="auto"/>
+        </w:rPr>
+        <w:t xml:space="preserve">5.1 </w:t>
+      </w:r>
+      <w:r>
+        <w:rPr>
+          <w:rFonts w:ascii="Arial" w:hAnsi="Arial" w:cs="Arial"/>
+          <w:b/>
+          <w:bCs/>
+          <w:color w:val="auto"/>
+          <w:lang w:val="en-GB"/>
+        </w:rPr>
+        <w:t>Registration &amp; Login:</w:t>
+      </w:r>
+      <w:bookmarkEnd w:id="13"/>
     </w:p>
     <w:p>
       <w:pPr>
         <w:spacing w:line="360" w:lineRule="auto"/>
         <w:rPr>
           <w:rFonts w:ascii="Arial" w:hAnsi="Arial" w:cs="Arial"/>
-          <w:lang w:val="en-GB"/>
-        </w:rPr>
-      </w:pPr>
-      <w:r>
-        <w:rPr>
-          <w:rFonts w:ascii="Arial" w:hAnsi="Arial" w:cs="Arial"/>
-          <w:lang w:val="en-GB"/>
-        </w:rPr>
-        <w:t xml:space="preserve">While in storage, we will be encrypting data to make it more secure. It’s important that we encrypt personal data such as emails and passwords as we don’t want such information to end up leaked or stolen. Other than specifically encrypting, we can keep some of the data secure using methods such as password hashing and salting. </w:t>
+          <w:bCs/>
+          <w:lang w:val="en-GB"/>
+        </w:rPr>
+      </w:pPr>
+      <w:r>
+        <w:rPr>
+          <w:rFonts w:ascii="Arial" w:hAnsi="Arial" w:cs="Arial"/>
+          <w:bCs/>
+          <w:lang w:val="en-GB"/>
+        </w:rPr>
+        <w:t>When a user first opens the application, they will be presented with the log in page. If the user has an account and knows their password then they can simply input their details and click the ‘LOGIN’ button, which will take them to the main functionality of the app.</w:t>
       </w:r>
     </w:p>
     <w:p>
@@ -4128,15 +4652,17 @@
         <w:spacing w:line="360" w:lineRule="auto"/>
         <w:rPr>
           <w:rFonts w:ascii="Arial" w:hAnsi="Arial" w:cs="Arial"/>
-          <w:lang w:val="en-GB"/>
-        </w:rPr>
-      </w:pPr>
-      <w:r>
-        <w:rPr>
-          <w:rFonts w:ascii="Arial" w:hAnsi="Arial" w:cs="Arial"/>
-          <w:lang w:val="en-GB"/>
-        </w:rPr>
-        <w:t>Another way of keeping the data safe while in storage is by enforcing strict access control. By using access control, we only allow certain authenticated users access to the data and decide which of these users will be able to modify this data. We will only allow each user the exact permissions that they will need to carry out their task and nothing more than that. We will be basing the access control on user roles so that each user has the appropriate permissions for their role and responsibilities.</w:t>
+          <w:bCs/>
+          <w:lang w:val="en-GB"/>
+        </w:rPr>
+      </w:pPr>
+      <w:r>
+        <w:rPr>
+          <w:rFonts w:ascii="Arial" w:hAnsi="Arial" w:cs="Arial"/>
+          <w:bCs/>
+          <w:lang w:val="en-GB"/>
+        </w:rPr>
+        <w:t xml:space="preserve"> If it is there first time using the app they will need to create an account, they can do this by clicking the ‘Sign Up’ button at the bottom of the page. Doing this will take them to the Create Account page where they can fill in their personal details and then submit them using the ‘Register’ button.</w:t>
       </w:r>
     </w:p>
     <w:p>
@@ -4144,196 +4670,16 @@
         <w:spacing w:line="360" w:lineRule="auto"/>
         <w:rPr>
           <w:rFonts w:ascii="Arial" w:hAnsi="Arial" w:cs="Arial"/>
-          <w:lang w:val="en-GB"/>
-        </w:rPr>
-      </w:pPr>
-      <w:r>
-        <w:rPr>
-          <w:rFonts w:ascii="Arial" w:hAnsi="Arial" w:cs="Arial"/>
-          <w:lang w:val="en-GB"/>
-        </w:rPr>
-        <w:t>We will also be backing up the data frequently to ensure that we maintain data integrity. There is always a chance that data can become corrupted, or a problem will arise with it and we want to have a solution for this. By backing up the data, we will easily be able to restore it when something like this happens. This will make data recovery easier and will stop us from losing data in these events while also improving the integrity of the data.</w:t>
-      </w:r>
-    </w:p>
-    <w:p>
-      <w:pPr>
-        <w:spacing w:line="360" w:lineRule="auto"/>
-        <w:rPr>
-          <w:rFonts w:ascii="Arial" w:hAnsi="Arial" w:cs="Arial"/>
-          <w:lang w:val="en-GB"/>
-        </w:rPr>
-      </w:pPr>
-    </w:p>
-    <w:p>
-      <w:pPr>
-        <w:spacing w:line="360" w:lineRule="auto"/>
-        <w:rPr>
-          <w:rFonts w:ascii="Arial" w:hAnsi="Arial" w:cs="Arial"/>
-          <w:lang w:val="en-GB"/>
-        </w:rPr>
-      </w:pPr>
-    </w:p>
-    <w:p>
-      <w:pPr>
-        <w:spacing w:line="360" w:lineRule="auto"/>
-        <w:rPr>
-          <w:rFonts w:ascii="Arial" w:hAnsi="Arial" w:cs="Arial"/>
-          <w:lang w:val="en-GB"/>
-        </w:rPr>
-      </w:pPr>
-    </w:p>
-    <w:p>
-      <w:pPr>
-        <w:spacing w:line="360" w:lineRule="auto"/>
-        <w:rPr>
-          <w:rFonts w:ascii="Arial" w:hAnsi="Arial" w:cs="Arial"/>
-          <w:lang w:val="en-GB"/>
-        </w:rPr>
-      </w:pPr>
-    </w:p>
-    <w:p>
-      <w:pPr>
-        <w:spacing w:line="360" w:lineRule="auto"/>
-        <w:rPr>
-          <w:rFonts w:ascii="Arial" w:hAnsi="Arial" w:cs="Arial"/>
-          <w:lang w:val="en-GB"/>
-        </w:rPr>
-      </w:pPr>
-    </w:p>
-    <w:p>
-      <w:pPr>
-        <w:rPr>
-          <w:rFonts w:ascii="Times New Roman" w:hAnsi="Times New Roman" w:cs="Times New Roman"/>
-          <w:lang w:val="en-GB"/>
-        </w:rPr>
-      </w:pPr>
-    </w:p>
-    <w:p>
-      <w:pPr>
-        <w:pStyle w:val="Heading2"/>
-        <w:rPr>
-          <w:rFonts w:ascii="Arial" w:hAnsi="Arial" w:cs="Arial"/>
-          <w:b/>
-          <w:bCs/>
-          <w:color w:val="auto"/>
-          <w:lang w:val="en-GB"/>
-        </w:rPr>
-      </w:pPr>
-      <w:bookmarkStart w:id="11" w:name="_Toc149496750"/>
-      <w:r>
-        <w:rPr>
-          <w:rFonts w:ascii="Arial" w:hAnsi="Arial" w:cs="Arial"/>
-          <w:b/>
-          <w:bCs/>
-          <w:color w:val="auto"/>
-          <w:lang w:val="en-GB"/>
-        </w:rPr>
-        <w:t>5. UI, USER AND TESTING</w:t>
-      </w:r>
-      <w:bookmarkEnd w:id="11"/>
-      <w:r>
-        <w:rPr>
-          <w:rFonts w:ascii="Arial" w:hAnsi="Arial" w:cs="Arial"/>
-          <w:b/>
-          <w:bCs/>
-          <w:color w:val="auto"/>
-          <w:lang w:val="en-GB"/>
-        </w:rPr>
-        <w:t xml:space="preserve"> </w:t>
-      </w:r>
-    </w:p>
-    <w:p>
-      <w:pPr>
-        <w:rPr>
-          <w:lang w:val="en-GB"/>
-        </w:rPr>
-      </w:pPr>
-    </w:p>
-    <w:p>
-      <w:pPr>
-        <w:pStyle w:val="Heading3"/>
-        <w:rPr>
-          <w:rFonts w:ascii="Arial" w:hAnsi="Arial" w:cs="Arial"/>
-          <w:b/>
-          <w:bCs/>
-          <w:color w:val="auto"/>
-          <w:lang w:val="en-GB"/>
-        </w:rPr>
-      </w:pPr>
-      <w:bookmarkStart w:id="12" w:name="_Toc149496751"/>
-      <w:r>
-        <w:rPr>
-          <w:rFonts w:ascii="Arial" w:hAnsi="Arial" w:cs="Arial"/>
-          <w:b/>
-          <w:bCs/>
-          <w:color w:val="auto"/>
-        </w:rPr>
-        <w:t xml:space="preserve">5.1 </w:t>
-      </w:r>
-      <w:r>
-        <w:rPr>
-          <w:rFonts w:ascii="Arial" w:hAnsi="Arial" w:cs="Arial"/>
-          <w:b/>
-          <w:bCs/>
-          <w:color w:val="auto"/>
-          <w:lang w:val="en-GB"/>
-        </w:rPr>
-        <w:t>Registration &amp; Login:</w:t>
-      </w:r>
-      <w:bookmarkEnd w:id="12"/>
-    </w:p>
-    <w:p>
-      <w:pPr>
-        <w:spacing w:line="360" w:lineRule="auto"/>
-        <w:rPr>
-          <w:rFonts w:ascii="Arial" w:hAnsi="Arial" w:cs="Arial"/>
-          <w:bCs/>
-          <w:lang w:val="en-GB"/>
-        </w:rPr>
-      </w:pPr>
-      <w:r>
-        <w:rPr>
-          <w:rFonts w:ascii="Arial" w:hAnsi="Arial" w:cs="Arial"/>
-          <w:bCs/>
-          <w:lang w:val="en-GB"/>
-        </w:rPr>
-        <w:t>When a user first opens the application, they will be presented with the log in page. If the user has an account and knows their password then they can simply input their details and click the ‘LOGIN’ button, which will take them to the main functionality of the app.</w:t>
-      </w:r>
-    </w:p>
-    <w:p>
-      <w:pPr>
-        <w:spacing w:line="360" w:lineRule="auto"/>
-        <w:rPr>
-          <w:rFonts w:ascii="Arial" w:hAnsi="Arial" w:cs="Arial"/>
-          <w:bCs/>
-          <w:lang w:val="en-GB"/>
-        </w:rPr>
-      </w:pPr>
-      <w:r>
-        <w:rPr>
-          <w:rFonts w:ascii="Arial" w:hAnsi="Arial" w:cs="Arial"/>
-          <w:bCs/>
-          <w:lang w:val="en-GB"/>
-        </w:rPr>
-        <w:t xml:space="preserve"> If it is there first time using the app they will need to create an account, they can do this by clicking the ‘Sign Up’ button at the bottom of the page. Doing this will take them to the Create Account page where they can fill in their personal details and then submit them using the ‘Register’ button.</w:t>
-      </w:r>
-    </w:p>
-    <w:p>
-      <w:pPr>
-        <w:spacing w:line="360" w:lineRule="auto"/>
-        <w:rPr>
-          <w:rFonts w:ascii="Arial" w:hAnsi="Arial" w:cs="Arial"/>
-          <w:bCs/>
-          <w:lang w:val="en-GB"/>
-        </w:rPr>
-      </w:pPr>
-      <w:r>
-        <w:rPr>
-          <w:rFonts w:ascii="Arial" w:hAnsi="Arial" w:cs="Arial"/>
-          <w:bCs/>
-          <w:lang w:val="en-GB"/>
-        </w:rPr>
-        <w:lastRenderedPageBreak/>
+          <w:bCs/>
+          <w:lang w:val="en-GB"/>
+        </w:rPr>
+      </w:pPr>
+      <w:r>
+        <w:rPr>
+          <w:rFonts w:ascii="Arial" w:hAnsi="Arial" w:cs="Arial"/>
+          <w:bCs/>
+          <w:lang w:val="en-GB"/>
+        </w:rPr>
         <w:t>The buttons on these pages are easy for the user to understand they are clickable by making them blue. The icons to the left when entering details will be helpful to make it obvious what needs to be input even if the user does not know English.</w:t>
       </w:r>
     </w:p>
@@ -4370,7 +4716,7 @@
                     <pic:cNvPicPr/>
                   </pic:nvPicPr>
                   <pic:blipFill>
-                    <a:blip r:embed="rId8"/>
+                    <a:blip r:embed="rId9"/>
                     <a:stretch>
                       <a:fillRect/>
                     </a:stretch>
@@ -4411,7 +4757,7 @@
                     <pic:cNvPicPr/>
                   </pic:nvPicPr>
                   <pic:blipFill>
-                    <a:blip r:embed="rId9"/>
+                    <a:blip r:embed="rId10"/>
                     <a:stretch>
                       <a:fillRect/>
                     </a:stretch>
@@ -4447,6 +4793,7 @@
           <w:noProof/>
           <w:lang w:eastAsia="en-IE"/>
         </w:rPr>
+        <w:lastRenderedPageBreak/>
         <w:drawing>
           <wp:anchor distT="0" distB="0" distL="114300" distR="114300" simplePos="0" relativeHeight="251664384" behindDoc="1" locked="0" layoutInCell="1" allowOverlap="1" wp14:anchorId="69ABE8EF" wp14:editId="031404F3">
             <wp:simplePos x="0" y="0"/>
@@ -4471,7 +4818,7 @@
                     <pic:cNvPicPr/>
                   </pic:nvPicPr>
                   <pic:blipFill>
-                    <a:blip r:embed="rId10" cstate="print">
+                    <a:blip r:embed="rId11" cstate="print">
                       <a:extLst>
                         <a:ext uri="{28A0092B-C50C-407E-A947-70E740481C1C}">
                           <a14:useLocalDpi xmlns:a14="http://schemas.microsoft.com/office/drawing/2010/main" val="0"/>
@@ -4584,13 +4931,12 @@
           <w:color w:val="auto"/>
         </w:rPr>
       </w:pPr>
-      <w:bookmarkStart w:id="13" w:name="_Toc149496752"/>
+      <w:bookmarkStart w:id="14" w:name="_Toc149502946"/>
       <w:r>
         <w:rPr>
           <w:rFonts w:ascii="Arial" w:hAnsi="Arial" w:cs="Arial"/>
           <w:color w:val="auto"/>
         </w:rPr>
-        <w:lastRenderedPageBreak/>
         <w:t>5</w:t>
       </w:r>
       <w:r>
@@ -4609,7 +4955,7 @@
         </w:rPr>
         <w:t>Home Screen &amp; Menu</w:t>
       </w:r>
-      <w:bookmarkEnd w:id="13"/>
+      <w:bookmarkEnd w:id="14"/>
     </w:p>
     <w:p>
       <w:pPr>
@@ -4650,7 +4996,7 @@
                     <pic:cNvPicPr/>
                   </pic:nvPicPr>
                   <pic:blipFill>
-                    <a:blip r:embed="rId11" cstate="print">
+                    <a:blip r:embed="rId12" cstate="print">
                       <a:extLst>
                         <a:ext uri="{28A0092B-C50C-407E-A947-70E740481C1C}">
                           <a14:useLocalDpi xmlns:a14="http://schemas.microsoft.com/office/drawing/2010/main" val="0"/>
@@ -4715,6 +5061,7 @@
           <w:noProof/>
           <w:lang w:eastAsia="en-IE"/>
         </w:rPr>
+        <w:lastRenderedPageBreak/>
         <w:drawing>
           <wp:anchor distT="0" distB="0" distL="114300" distR="114300" simplePos="0" relativeHeight="251667456" behindDoc="0" locked="0" layoutInCell="1" allowOverlap="1" wp14:anchorId="39490C21" wp14:editId="426315B2">
             <wp:simplePos x="0" y="0"/>
@@ -4739,7 +5086,7 @@
                     <pic:cNvPicPr/>
                   </pic:nvPicPr>
                   <pic:blipFill>
-                    <a:blip r:embed="rId12" cstate="print">
+                    <a:blip r:embed="rId13" cstate="print">
                       <a:extLst>
                         <a:ext uri="{28A0092B-C50C-407E-A947-70E740481C1C}">
                           <a14:useLocalDpi xmlns:a14="http://schemas.microsoft.com/office/drawing/2010/main" val="0"/>
@@ -4846,13 +5193,12 @@
           <w:color w:val="auto"/>
         </w:rPr>
       </w:pPr>
-      <w:bookmarkStart w:id="14" w:name="_Toc149496753"/>
+      <w:bookmarkStart w:id="15" w:name="_Toc149502947"/>
       <w:r>
         <w:rPr>
           <w:rFonts w:ascii="Arial" w:hAnsi="Arial" w:cs="Arial"/>
           <w:color w:val="auto"/>
         </w:rPr>
-        <w:lastRenderedPageBreak/>
         <w:t>5</w:t>
       </w:r>
       <w:r>
@@ -4903,7 +5249,7 @@
                     <pic:cNvPicPr/>
                   </pic:nvPicPr>
                   <pic:blipFill>
-                    <a:blip r:embed="rId13" cstate="print">
+                    <a:blip r:embed="rId14" cstate="print">
                       <a:extLst>
                         <a:ext uri="{28A0092B-C50C-407E-A947-70E740481C1C}">
                           <a14:useLocalDpi xmlns:a14="http://schemas.microsoft.com/office/drawing/2010/main" val="0"/>
@@ -4935,7 +5281,7 @@
           </wp:anchor>
         </w:drawing>
       </w:r>
-      <w:bookmarkEnd w:id="14"/>
+      <w:bookmarkEnd w:id="15"/>
     </w:p>
     <w:p>
       <w:pPr>
@@ -5000,6 +5346,7 @@
           <w:noProof/>
           <w:lang w:val="en-GB"/>
         </w:rPr>
+        <w:lastRenderedPageBreak/>
         <w:drawing>
           <wp:anchor distT="0" distB="0" distL="114300" distR="114300" simplePos="0" relativeHeight="251670528" behindDoc="0" locked="0" layoutInCell="1" allowOverlap="1" wp14:anchorId="732B378D" wp14:editId="5BFF1CE0">
             <wp:simplePos x="0" y="0"/>
@@ -5024,7 +5371,7 @@
                     <pic:cNvPicPr/>
                   </pic:nvPicPr>
                   <pic:blipFill>
-                    <a:blip r:embed="rId14" cstate="print">
+                    <a:blip r:embed="rId15" cstate="print">
                       <a:extLst>
                         <a:ext uri="{28A0092B-C50C-407E-A947-70E740481C1C}">
                           <a14:useLocalDpi xmlns:a14="http://schemas.microsoft.com/office/drawing/2010/main" val="0"/>
@@ -5136,7 +5483,7 @@
           <w:lang w:val="en-GB"/>
         </w:rPr>
       </w:pPr>
-      <w:bookmarkStart w:id="15" w:name="_Toc149496754"/>
+      <w:bookmarkStart w:id="16" w:name="_Toc149502948"/>
       <w:r>
         <w:rPr>
           <w:rStyle w:val="Heading3Char"/>
@@ -5164,7 +5511,7 @@
         </w:rPr>
         <w:t>:</w:t>
       </w:r>
-      <w:bookmarkEnd w:id="15"/>
+      <w:bookmarkEnd w:id="16"/>
       <w:r>
         <w:rPr>
           <w:rFonts w:ascii="Times New Roman" w:hAnsi="Times New Roman" w:cs="Times New Roman"/>
@@ -5253,7 +5600,15 @@
           <w:rFonts w:ascii="Arial" w:hAnsi="Arial" w:cs="Arial"/>
           <w:lang w:val="en-GB"/>
         </w:rPr>
-        <w:t>The vibration setting can be clicked on and off and the volume level for alerts can be selected by dragging the sound bar higher or lower. When these options are selected, they will also be tested to let the user know what they have chosen, for example when vibration is turned on the band will vibrate and when the sound is selected an alert will play at that volume.</w:t>
+        <w:t xml:space="preserve">The vibration setting can be clicked on and off and the volume level for alerts can be selected by dragging the sound bar higher or lower. When these options are selected, they will also be tested to let the user know what they have chosen, for example when vibration is </w:t>
+      </w:r>
+      <w:r>
+        <w:rPr>
+          <w:rFonts w:ascii="Arial" w:hAnsi="Arial" w:cs="Arial"/>
+          <w:lang w:val="en-GB"/>
+        </w:rPr>
+        <w:lastRenderedPageBreak/>
+        <w:t>turned on the band will vibrate and when the sound is selected an alert will play at that volume.</w:t>
       </w:r>
     </w:p>
     <w:p>
@@ -5331,7 +5686,6 @@
           <w:rFonts w:ascii="Times New Roman" w:hAnsi="Times New Roman" w:cs="Times New Roman"/>
           <w:lang w:val="en-GB"/>
         </w:rPr>
-        <w:lastRenderedPageBreak/>
         <w:t xml:space="preserve"> </w:t>
       </w:r>
       <w:r>
@@ -5356,7 +5710,7 @@
                     <pic:cNvPicPr/>
                   </pic:nvPicPr>
                   <pic:blipFill>
-                    <a:blip r:embed="rId15" cstate="print">
+                    <a:blip r:embed="rId16" cstate="print">
                       <a:extLst>
                         <a:ext uri="{28A0092B-C50C-407E-A947-70E740481C1C}">
                           <a14:useLocalDpi xmlns:a14="http://schemas.microsoft.com/office/drawing/2010/main" val="0"/>
@@ -5428,7 +5782,7 @@
           <w:bCs/>
         </w:rPr>
       </w:pPr>
-      <w:bookmarkStart w:id="16" w:name="_Toc149496755"/>
+      <w:bookmarkStart w:id="17" w:name="_Toc149502949"/>
       <w:r>
         <w:rPr>
           <w:rFonts w:ascii="Arial" w:hAnsi="Arial" w:cs="Arial"/>
@@ -5436,9 +5790,10 @@
           <w:bCs/>
           <w:color w:val="auto"/>
         </w:rPr>
+        <w:lastRenderedPageBreak/>
         <w:t>6 USER &amp; TESTING:</w:t>
       </w:r>
-      <w:bookmarkEnd w:id="16"/>
+      <w:bookmarkEnd w:id="17"/>
       <w:r>
         <w:rPr>
           <w:rFonts w:ascii="Arial" w:hAnsi="Arial" w:cs="Arial"/>
@@ -5514,13 +5869,12 @@
           <w:rFonts w:ascii="Arial" w:hAnsi="Arial" w:cs="Arial"/>
           <w:lang w:val="en-GB"/>
         </w:rPr>
-        <w:lastRenderedPageBreak/>
         <w:t>We will test this device by bringing it to areas of varying air quality to test that it properly alerts the user of the air quality in their current location and whether or not it is hazardous for them.</w:t>
       </w:r>
     </w:p>
     <w:sectPr>
-      <w:headerReference w:type="default" r:id="rId16"/>
-      <w:footerReference w:type="default" r:id="rId17"/>
+      <w:headerReference w:type="default" r:id="rId17"/>
+      <w:footerReference w:type="default" r:id="rId18"/>
       <w:pgSz w:w="11906" w:h="16838"/>
       <w:pgMar w:top="1440" w:right="1440" w:bottom="1440" w:left="1440" w:header="708" w:footer="708" w:gutter="0"/>
       <w:cols w:space="708"/>
@@ -5876,8 +6230,160 @@
       </w:rPr>
     </w:lvl>
   </w:abstractNum>
+  <w:abstractNum w:abstractNumId="1" w15:restartNumberingAfterBreak="0">
+    <w:nsid w:val="5FFF10EE"/>
+    <w:multiLevelType w:val="multilevel"/>
+    <w:tmpl w:val="72C464E2"/>
+    <w:lvl w:ilvl="0">
+      <w:start w:val="1"/>
+      <w:numFmt w:val="bullet"/>
+      <w:lvlText w:val=""/>
+      <w:lvlJc w:val="left"/>
+      <w:pPr>
+        <w:tabs>
+          <w:tab w:val="num" w:pos="720"/>
+        </w:tabs>
+        <w:ind w:left="720" w:hanging="360"/>
+      </w:pPr>
+      <w:rPr>
+        <w:rFonts w:ascii="Symbol" w:hAnsi="Symbol" w:hint="default"/>
+        <w:sz w:val="20"/>
+      </w:rPr>
+    </w:lvl>
+    <w:lvl w:ilvl="1" w:tentative="1">
+      <w:start w:val="1"/>
+      <w:numFmt w:val="bullet"/>
+      <w:lvlText w:val=""/>
+      <w:lvlJc w:val="left"/>
+      <w:pPr>
+        <w:tabs>
+          <w:tab w:val="num" w:pos="1440"/>
+        </w:tabs>
+        <w:ind w:left="1440" w:hanging="360"/>
+      </w:pPr>
+      <w:rPr>
+        <w:rFonts w:ascii="Symbol" w:hAnsi="Symbol" w:hint="default"/>
+        <w:sz w:val="20"/>
+      </w:rPr>
+    </w:lvl>
+    <w:lvl w:ilvl="2" w:tentative="1">
+      <w:start w:val="1"/>
+      <w:numFmt w:val="bullet"/>
+      <w:lvlText w:val=""/>
+      <w:lvlJc w:val="left"/>
+      <w:pPr>
+        <w:tabs>
+          <w:tab w:val="num" w:pos="2160"/>
+        </w:tabs>
+        <w:ind w:left="2160" w:hanging="360"/>
+      </w:pPr>
+      <w:rPr>
+        <w:rFonts w:ascii="Symbol" w:hAnsi="Symbol" w:hint="default"/>
+        <w:sz w:val="20"/>
+      </w:rPr>
+    </w:lvl>
+    <w:lvl w:ilvl="3" w:tentative="1">
+      <w:start w:val="1"/>
+      <w:numFmt w:val="bullet"/>
+      <w:lvlText w:val=""/>
+      <w:lvlJc w:val="left"/>
+      <w:pPr>
+        <w:tabs>
+          <w:tab w:val="num" w:pos="2880"/>
+        </w:tabs>
+        <w:ind w:left="2880" w:hanging="360"/>
+      </w:pPr>
+      <w:rPr>
+        <w:rFonts w:ascii="Symbol" w:hAnsi="Symbol" w:hint="default"/>
+        <w:sz w:val="20"/>
+      </w:rPr>
+    </w:lvl>
+    <w:lvl w:ilvl="4" w:tentative="1">
+      <w:start w:val="1"/>
+      <w:numFmt w:val="bullet"/>
+      <w:lvlText w:val=""/>
+      <w:lvlJc w:val="left"/>
+      <w:pPr>
+        <w:tabs>
+          <w:tab w:val="num" w:pos="3600"/>
+        </w:tabs>
+        <w:ind w:left="3600" w:hanging="360"/>
+      </w:pPr>
+      <w:rPr>
+        <w:rFonts w:ascii="Symbol" w:hAnsi="Symbol" w:hint="default"/>
+        <w:sz w:val="20"/>
+      </w:rPr>
+    </w:lvl>
+    <w:lvl w:ilvl="5" w:tentative="1">
+      <w:start w:val="1"/>
+      <w:numFmt w:val="bullet"/>
+      <w:lvlText w:val=""/>
+      <w:lvlJc w:val="left"/>
+      <w:pPr>
+        <w:tabs>
+          <w:tab w:val="num" w:pos="4320"/>
+        </w:tabs>
+        <w:ind w:left="4320" w:hanging="360"/>
+      </w:pPr>
+      <w:rPr>
+        <w:rFonts w:ascii="Symbol" w:hAnsi="Symbol" w:hint="default"/>
+        <w:sz w:val="20"/>
+      </w:rPr>
+    </w:lvl>
+    <w:lvl w:ilvl="6" w:tentative="1">
+      <w:start w:val="1"/>
+      <w:numFmt w:val="bullet"/>
+      <w:lvlText w:val=""/>
+      <w:lvlJc w:val="left"/>
+      <w:pPr>
+        <w:tabs>
+          <w:tab w:val="num" w:pos="5040"/>
+        </w:tabs>
+        <w:ind w:left="5040" w:hanging="360"/>
+      </w:pPr>
+      <w:rPr>
+        <w:rFonts w:ascii="Symbol" w:hAnsi="Symbol" w:hint="default"/>
+        <w:sz w:val="20"/>
+      </w:rPr>
+    </w:lvl>
+    <w:lvl w:ilvl="7" w:tentative="1">
+      <w:start w:val="1"/>
+      <w:numFmt w:val="bullet"/>
+      <w:lvlText w:val=""/>
+      <w:lvlJc w:val="left"/>
+      <w:pPr>
+        <w:tabs>
+          <w:tab w:val="num" w:pos="5760"/>
+        </w:tabs>
+        <w:ind w:left="5760" w:hanging="360"/>
+      </w:pPr>
+      <w:rPr>
+        <w:rFonts w:ascii="Symbol" w:hAnsi="Symbol" w:hint="default"/>
+        <w:sz w:val="20"/>
+      </w:rPr>
+    </w:lvl>
+    <w:lvl w:ilvl="8" w:tentative="1">
+      <w:start w:val="1"/>
+      <w:numFmt w:val="bullet"/>
+      <w:lvlText w:val=""/>
+      <w:lvlJc w:val="left"/>
+      <w:pPr>
+        <w:tabs>
+          <w:tab w:val="num" w:pos="6480"/>
+        </w:tabs>
+        <w:ind w:left="6480" w:hanging="360"/>
+      </w:pPr>
+      <w:rPr>
+        <w:rFonts w:ascii="Symbol" w:hAnsi="Symbol" w:hint="default"/>
+        <w:sz w:val="20"/>
+      </w:rPr>
+    </w:lvl>
+  </w:abstractNum>
   <w:num w:numId="1" w16cid:durableId="636565852">
     <w:abstractNumId w:val="0"/>
+  </w:num>
+  <w:num w:numId="2" w16cid:durableId="1686711602">
+    <w:abstractNumId w:val="1"/>
   </w:num>
 </w:numbering>
 </file>

</xml_diff>

<commit_message>
Add power and Internet connectivity
specified the power source for the Aerosense wristband and internet connectivity
</commit_message>
<xml_diff>
--- a/Wristband Air Quality Project Documentation.docx
+++ b/Wristband Air Quality Project Documentation.docx
@@ -64,7 +64,7 @@
                     <pic:cNvPicPr/>
                   </pic:nvPicPr>
                   <pic:blipFill>
-                    <a:blip r:embed="rId7">
+                    <a:blip r:embed="rId8">
                       <a:extLst>
                         <a:ext uri="{28A0092B-C50C-407E-A947-70E740481C1C}">
                           <a14:useLocalDpi xmlns:a14="http://schemas.microsoft.com/office/drawing/2010/main" val="0"/>
@@ -859,7 +859,7 @@
           <w:r>
             <w:fldChar w:fldCharType="separate"/>
           </w:r>
-          <w:hyperlink w:anchor="_Toc149502932" w:history="1">
+          <w:hyperlink w:anchor="_Toc149503340" w:history="1">
             <w:r>
               <w:rPr>
                 <w:rStyle w:val="Hyperlink"/>
@@ -890,7 +890,7 @@
                 <w:noProof/>
                 <w:webHidden/>
               </w:rPr>
-              <w:instrText xml:space="preserve"> PAGEREF _Toc149502932 \h </w:instrText>
+              <w:instrText xml:space="preserve"> PAGEREF _Toc149503340 \h </w:instrText>
             </w:r>
             <w:r>
               <w:rPr>
@@ -933,7 +933,7 @@
               <w:lang w:eastAsia="en-IE"/>
             </w:rPr>
           </w:pPr>
-          <w:hyperlink w:anchor="_Toc149502933" w:history="1">
+          <w:hyperlink w:anchor="_Toc149503341" w:history="1">
             <w:r>
               <w:rPr>
                 <w:rStyle w:val="Hyperlink"/>
@@ -964,7 +964,7 @@
                 <w:noProof/>
                 <w:webHidden/>
               </w:rPr>
-              <w:instrText xml:space="preserve"> PAGEREF _Toc149502933 \h </w:instrText>
+              <w:instrText xml:space="preserve"> PAGEREF _Toc149503341 \h </w:instrText>
             </w:r>
             <w:r>
               <w:rPr>
@@ -1009,7 +1009,7 @@
               <w14:ligatures w14:val="standardContextual"/>
             </w:rPr>
           </w:pPr>
-          <w:hyperlink w:anchor="_Toc149502934" w:history="1">
+          <w:hyperlink w:anchor="_Toc149503342" w:history="1">
             <w:r>
               <w:rPr>
                 <w:rStyle w:val="Hyperlink"/>
@@ -1039,7 +1039,7 @@
                 <w:noProof/>
                 <w:webHidden/>
               </w:rPr>
-              <w:instrText xml:space="preserve"> PAGEREF _Toc149502934 \h </w:instrText>
+              <w:instrText xml:space="preserve"> PAGEREF _Toc149503342 \h </w:instrText>
             </w:r>
             <w:r>
               <w:rPr>
@@ -1084,7 +1084,7 @@
               <w14:ligatures w14:val="standardContextual"/>
             </w:rPr>
           </w:pPr>
-          <w:hyperlink w:anchor="_Toc149502935" w:history="1">
+          <w:hyperlink w:anchor="_Toc149503343" w:history="1">
             <w:r>
               <w:rPr>
                 <w:rStyle w:val="Hyperlink"/>
@@ -1114,7 +1114,7 @@
                 <w:noProof/>
                 <w:webHidden/>
               </w:rPr>
-              <w:instrText xml:space="preserve"> PAGEREF _Toc149502935 \h </w:instrText>
+              <w:instrText xml:space="preserve"> PAGEREF _Toc149503343 \h </w:instrText>
             </w:r>
             <w:r>
               <w:rPr>
@@ -1157,7 +1157,7 @@
               <w:lang w:eastAsia="en-IE"/>
             </w:rPr>
           </w:pPr>
-          <w:hyperlink w:anchor="_Toc149502936" w:history="1">
+          <w:hyperlink w:anchor="_Toc149503344" w:history="1">
             <w:r>
               <w:rPr>
                 <w:rStyle w:val="Hyperlink"/>
@@ -1188,7 +1188,7 @@
                 <w:noProof/>
                 <w:webHidden/>
               </w:rPr>
-              <w:instrText xml:space="preserve"> PAGEREF _Toc149502936 \h </w:instrText>
+              <w:instrText xml:space="preserve"> PAGEREF _Toc149503344 \h </w:instrText>
             </w:r>
             <w:r>
               <w:rPr>
@@ -1233,7 +1233,7 @@
               <w14:ligatures w14:val="standardContextual"/>
             </w:rPr>
           </w:pPr>
-          <w:hyperlink w:anchor="_Toc149502937" w:history="1">
+          <w:hyperlink w:anchor="_Toc149503345" w:history="1">
             <w:r>
               <w:rPr>
                 <w:rStyle w:val="Hyperlink"/>
@@ -1263,7 +1263,7 @@
                 <w:noProof/>
                 <w:webHidden/>
               </w:rPr>
-              <w:instrText xml:space="preserve"> PAGEREF _Toc149502937 \h </w:instrText>
+              <w:instrText xml:space="preserve"> PAGEREF _Toc149503345 \h </w:instrText>
             </w:r>
             <w:r>
               <w:rPr>
@@ -1308,7 +1308,7 @@
               <w14:ligatures w14:val="standardContextual"/>
             </w:rPr>
           </w:pPr>
-          <w:hyperlink w:anchor="_Toc149502938" w:history="1">
+          <w:hyperlink w:anchor="_Toc149503346" w:history="1">
             <w:r>
               <w:rPr>
                 <w:rStyle w:val="Hyperlink"/>
@@ -1339,7 +1339,7 @@
                 <w:noProof/>
                 <w:webHidden/>
               </w:rPr>
-              <w:instrText xml:space="preserve"> PAGEREF _Toc149502938 \h </w:instrText>
+              <w:instrText xml:space="preserve"> PAGEREF _Toc149503346 \h </w:instrText>
             </w:r>
             <w:r>
               <w:rPr>
@@ -1384,7 +1384,7 @@
               <w14:ligatures w14:val="standardContextual"/>
             </w:rPr>
           </w:pPr>
-          <w:hyperlink w:anchor="_Toc149502939" w:history="1">
+          <w:hyperlink w:anchor="_Toc149503347" w:history="1">
             <w:r>
               <w:rPr>
                 <w:rStyle w:val="Hyperlink"/>
@@ -1414,7 +1414,7 @@
                 <w:noProof/>
                 <w:webHidden/>
               </w:rPr>
-              <w:instrText xml:space="preserve"> PAGEREF _Toc149502939 \h </w:instrText>
+              <w:instrText xml:space="preserve"> PAGEREF _Toc149503347 \h </w:instrText>
             </w:r>
             <w:r>
               <w:rPr>
@@ -1435,80 +1435,6 @@
                 <w:webHidden/>
               </w:rPr>
               <w:t>7</w:t>
-            </w:r>
-            <w:r>
-              <w:rPr>
-                <w:noProof/>
-                <w:webHidden/>
-              </w:rPr>
-              <w:fldChar w:fldCharType="end"/>
-            </w:r>
-          </w:hyperlink>
-        </w:p>
-        <w:p>
-          <w:pPr>
-            <w:pStyle w:val="TOC2"/>
-            <w:tabs>
-              <w:tab w:val="right" w:leader="dot" w:pos="9016"/>
-            </w:tabs>
-            <w:rPr>
-              <w:rFonts w:eastAsiaTheme="minorEastAsia"/>
-              <w:noProof/>
-              <w:lang w:eastAsia="en-IE"/>
-            </w:rPr>
-          </w:pPr>
-          <w:hyperlink w:anchor="_Toc149502940" w:history="1">
-            <w:r>
-              <w:rPr>
-                <w:rStyle w:val="Hyperlink"/>
-                <w:rFonts w:ascii="Arial" w:hAnsi="Arial" w:cs="Arial"/>
-                <w:b/>
-                <w:bCs/>
-                <w:noProof/>
-                <w:lang w:val="en-GB"/>
-              </w:rPr>
-              <w:t>4. SECURITY AND PRIVACY</w:t>
-            </w:r>
-            <w:r>
-              <w:rPr>
-                <w:noProof/>
-                <w:webHidden/>
-              </w:rPr>
-              <w:tab/>
-            </w:r>
-            <w:r>
-              <w:rPr>
-                <w:noProof/>
-                <w:webHidden/>
-              </w:rPr>
-              <w:fldChar w:fldCharType="begin"/>
-            </w:r>
-            <w:r>
-              <w:rPr>
-                <w:noProof/>
-                <w:webHidden/>
-              </w:rPr>
-              <w:instrText xml:space="preserve"> PAGEREF _Toc149502940 \h </w:instrText>
-            </w:r>
-            <w:r>
-              <w:rPr>
-                <w:noProof/>
-                <w:webHidden/>
-              </w:rPr>
-            </w:r>
-            <w:r>
-              <w:rPr>
-                <w:noProof/>
-                <w:webHidden/>
-              </w:rPr>
-              <w:fldChar w:fldCharType="separate"/>
-            </w:r>
-            <w:r>
-              <w:rPr>
-                <w:noProof/>
-                <w:webHidden/>
-              </w:rPr>
-              <w:t>9</w:t>
             </w:r>
             <w:r>
               <w:rPr>
@@ -1533,15 +1459,7 @@
               <w14:ligatures w14:val="standardContextual"/>
             </w:rPr>
           </w:pPr>
-          <w:hyperlink w:anchor="_Toc149502941" w:history="1">
-            <w:r>
-              <w:rPr>
-                <w:rStyle w:val="Hyperlink"/>
-                <w:rFonts w:ascii="Arial" w:hAnsi="Arial" w:cs="Arial"/>
-                <w:noProof/>
-              </w:rPr>
-              <w:t xml:space="preserve">4.1 </w:t>
-            </w:r>
+          <w:hyperlink w:anchor="_Toc149503348" w:history="1">
             <w:r>
               <w:rPr>
                 <w:rStyle w:val="Hyperlink"/>
@@ -1549,9 +1467,8 @@
                 <w:b/>
                 <w:bCs/>
                 <w:noProof/>
-                <w:spacing w:val="5"/>
-              </w:rPr>
-              <w:t>Device Security</w:t>
+              </w:rPr>
+              <w:t>2.4 Power And Internet Connectivity</w:t>
             </w:r>
             <w:r>
               <w:rPr>
@@ -1572,7 +1489,7 @@
                 <w:noProof/>
                 <w:webHidden/>
               </w:rPr>
-              <w:instrText xml:space="preserve"> PAGEREF _Toc149502941 \h </w:instrText>
+              <w:instrText xml:space="preserve"> PAGEREF _Toc149503348 \h </w:instrText>
             </w:r>
             <w:r>
               <w:rPr>
@@ -1593,6 +1510,80 @@
                 <w:webHidden/>
               </w:rPr>
               <w:t>9</w:t>
+            </w:r>
+            <w:r>
+              <w:rPr>
+                <w:noProof/>
+                <w:webHidden/>
+              </w:rPr>
+              <w:fldChar w:fldCharType="end"/>
+            </w:r>
+          </w:hyperlink>
+        </w:p>
+        <w:p>
+          <w:pPr>
+            <w:pStyle w:val="TOC2"/>
+            <w:tabs>
+              <w:tab w:val="right" w:leader="dot" w:pos="9016"/>
+            </w:tabs>
+            <w:rPr>
+              <w:rFonts w:eastAsiaTheme="minorEastAsia"/>
+              <w:noProof/>
+              <w:lang w:eastAsia="en-IE"/>
+            </w:rPr>
+          </w:pPr>
+          <w:hyperlink w:anchor="_Toc149503349" w:history="1">
+            <w:r>
+              <w:rPr>
+                <w:rStyle w:val="Hyperlink"/>
+                <w:rFonts w:ascii="Arial" w:hAnsi="Arial" w:cs="Arial"/>
+                <w:b/>
+                <w:bCs/>
+                <w:noProof/>
+                <w:lang w:val="en-GB"/>
+              </w:rPr>
+              <w:t>4. SECURITY AND PRIVACY</w:t>
+            </w:r>
+            <w:r>
+              <w:rPr>
+                <w:noProof/>
+                <w:webHidden/>
+              </w:rPr>
+              <w:tab/>
+            </w:r>
+            <w:r>
+              <w:rPr>
+                <w:noProof/>
+                <w:webHidden/>
+              </w:rPr>
+              <w:fldChar w:fldCharType="begin"/>
+            </w:r>
+            <w:r>
+              <w:rPr>
+                <w:noProof/>
+                <w:webHidden/>
+              </w:rPr>
+              <w:instrText xml:space="preserve"> PAGEREF _Toc149503349 \h </w:instrText>
+            </w:r>
+            <w:r>
+              <w:rPr>
+                <w:noProof/>
+                <w:webHidden/>
+              </w:rPr>
+            </w:r>
+            <w:r>
+              <w:rPr>
+                <w:noProof/>
+                <w:webHidden/>
+              </w:rPr>
+              <w:fldChar w:fldCharType="separate"/>
+            </w:r>
+            <w:r>
+              <w:rPr>
+                <w:noProof/>
+                <w:webHidden/>
+              </w:rPr>
+              <w:t>10</w:t>
             </w:r>
             <w:r>
               <w:rPr>
@@ -1617,14 +1608,14 @@
               <w14:ligatures w14:val="standardContextual"/>
             </w:rPr>
           </w:pPr>
-          <w:hyperlink w:anchor="_Toc149502942" w:history="1">
+          <w:hyperlink w:anchor="_Toc149503350" w:history="1">
             <w:r>
               <w:rPr>
                 <w:rStyle w:val="Hyperlink"/>
                 <w:rFonts w:ascii="Arial" w:hAnsi="Arial" w:cs="Arial"/>
                 <w:noProof/>
               </w:rPr>
-              <w:t xml:space="preserve">4.2 </w:t>
+              <w:t xml:space="preserve">4.1 </w:t>
             </w:r>
             <w:r>
               <w:rPr>
@@ -1635,7 +1626,7 @@
                 <w:noProof/>
                 <w:spacing w:val="5"/>
               </w:rPr>
-              <w:t>Data in transfer security</w:t>
+              <w:t>Device Security</w:t>
             </w:r>
             <w:r>
               <w:rPr>
@@ -1656,7 +1647,7 @@
                 <w:noProof/>
                 <w:webHidden/>
               </w:rPr>
-              <w:instrText xml:space="preserve"> PAGEREF _Toc149502942 \h </w:instrText>
+              <w:instrText xml:space="preserve"> PAGEREF _Toc149503350 \h </w:instrText>
             </w:r>
             <w:r>
               <w:rPr>
@@ -1676,7 +1667,7 @@
                 <w:noProof/>
                 <w:webHidden/>
               </w:rPr>
-              <w:t>9</w:t>
+              <w:t>10</w:t>
             </w:r>
             <w:r>
               <w:rPr>
@@ -1701,14 +1692,14 @@
               <w14:ligatures w14:val="standardContextual"/>
             </w:rPr>
           </w:pPr>
-          <w:hyperlink w:anchor="_Toc149502943" w:history="1">
+          <w:hyperlink w:anchor="_Toc149503351" w:history="1">
             <w:r>
               <w:rPr>
                 <w:rStyle w:val="Hyperlink"/>
                 <w:rFonts w:ascii="Arial" w:hAnsi="Arial" w:cs="Arial"/>
                 <w:noProof/>
               </w:rPr>
-              <w:t xml:space="preserve">4.3 </w:t>
+              <w:t xml:space="preserve">4.2 </w:t>
             </w:r>
             <w:r>
               <w:rPr>
@@ -1717,9 +1708,9 @@
                 <w:b/>
                 <w:bCs/>
                 <w:noProof/>
-                <w:lang w:val="en-GB"/>
-              </w:rPr>
-              <w:t>Data in storage</w:t>
+                <w:spacing w:val="5"/>
+              </w:rPr>
+              <w:t>Data in transfer security</w:t>
             </w:r>
             <w:r>
               <w:rPr>
@@ -1740,7 +1731,7 @@
                 <w:noProof/>
                 <w:webHidden/>
               </w:rPr>
-              <w:instrText xml:space="preserve"> PAGEREF _Toc149502943 \h </w:instrText>
+              <w:instrText xml:space="preserve"> PAGEREF _Toc149503351 \h </w:instrText>
             </w:r>
             <w:r>
               <w:rPr>
@@ -1761,80 +1752,6 @@
                 <w:webHidden/>
               </w:rPr>
               <w:t>10</w:t>
-            </w:r>
-            <w:r>
-              <w:rPr>
-                <w:noProof/>
-                <w:webHidden/>
-              </w:rPr>
-              <w:fldChar w:fldCharType="end"/>
-            </w:r>
-          </w:hyperlink>
-        </w:p>
-        <w:p>
-          <w:pPr>
-            <w:pStyle w:val="TOC2"/>
-            <w:tabs>
-              <w:tab w:val="right" w:leader="dot" w:pos="9016"/>
-            </w:tabs>
-            <w:rPr>
-              <w:rFonts w:eastAsiaTheme="minorEastAsia"/>
-              <w:noProof/>
-              <w:lang w:eastAsia="en-IE"/>
-            </w:rPr>
-          </w:pPr>
-          <w:hyperlink w:anchor="_Toc149502944" w:history="1">
-            <w:r>
-              <w:rPr>
-                <w:rStyle w:val="Hyperlink"/>
-                <w:rFonts w:ascii="Arial" w:hAnsi="Arial" w:cs="Arial"/>
-                <w:b/>
-                <w:bCs/>
-                <w:noProof/>
-                <w:lang w:val="en-GB"/>
-              </w:rPr>
-              <w:t>5. UI, USER AND TESTING</w:t>
-            </w:r>
-            <w:r>
-              <w:rPr>
-                <w:noProof/>
-                <w:webHidden/>
-              </w:rPr>
-              <w:tab/>
-            </w:r>
-            <w:r>
-              <w:rPr>
-                <w:noProof/>
-                <w:webHidden/>
-              </w:rPr>
-              <w:fldChar w:fldCharType="begin"/>
-            </w:r>
-            <w:r>
-              <w:rPr>
-                <w:noProof/>
-                <w:webHidden/>
-              </w:rPr>
-              <w:instrText xml:space="preserve"> PAGEREF _Toc149502944 \h </w:instrText>
-            </w:r>
-            <w:r>
-              <w:rPr>
-                <w:noProof/>
-                <w:webHidden/>
-              </w:rPr>
-            </w:r>
-            <w:r>
-              <w:rPr>
-                <w:noProof/>
-                <w:webHidden/>
-              </w:rPr>
-              <w:fldChar w:fldCharType="separate"/>
-            </w:r>
-            <w:r>
-              <w:rPr>
-                <w:noProof/>
-                <w:webHidden/>
-              </w:rPr>
-              <w:t>11</w:t>
             </w:r>
             <w:r>
               <w:rPr>
@@ -1859,7 +1776,15 @@
               <w14:ligatures w14:val="standardContextual"/>
             </w:rPr>
           </w:pPr>
-          <w:hyperlink w:anchor="_Toc149502945" w:history="1">
+          <w:hyperlink w:anchor="_Toc149503352" w:history="1">
+            <w:r>
+              <w:rPr>
+                <w:rStyle w:val="Hyperlink"/>
+                <w:rFonts w:ascii="Arial" w:hAnsi="Arial" w:cs="Arial"/>
+                <w:noProof/>
+              </w:rPr>
+              <w:t xml:space="preserve">4.3 </w:t>
+            </w:r>
             <w:r>
               <w:rPr>
                 <w:rStyle w:val="Hyperlink"/>
@@ -1867,9 +1792,73 @@
                 <w:b/>
                 <w:bCs/>
                 <w:noProof/>
-              </w:rPr>
-              <w:t xml:space="preserve">5.1 </w:t>
-            </w:r>
+                <w:lang w:val="en-GB"/>
+              </w:rPr>
+              <w:t>Data in storage</w:t>
+            </w:r>
+            <w:r>
+              <w:rPr>
+                <w:noProof/>
+                <w:webHidden/>
+              </w:rPr>
+              <w:tab/>
+            </w:r>
+            <w:r>
+              <w:rPr>
+                <w:noProof/>
+                <w:webHidden/>
+              </w:rPr>
+              <w:fldChar w:fldCharType="begin"/>
+            </w:r>
+            <w:r>
+              <w:rPr>
+                <w:noProof/>
+                <w:webHidden/>
+              </w:rPr>
+              <w:instrText xml:space="preserve"> PAGEREF _Toc149503352 \h </w:instrText>
+            </w:r>
+            <w:r>
+              <w:rPr>
+                <w:noProof/>
+                <w:webHidden/>
+              </w:rPr>
+            </w:r>
+            <w:r>
+              <w:rPr>
+                <w:noProof/>
+                <w:webHidden/>
+              </w:rPr>
+              <w:fldChar w:fldCharType="separate"/>
+            </w:r>
+            <w:r>
+              <w:rPr>
+                <w:noProof/>
+                <w:webHidden/>
+              </w:rPr>
+              <w:t>11</w:t>
+            </w:r>
+            <w:r>
+              <w:rPr>
+                <w:noProof/>
+                <w:webHidden/>
+              </w:rPr>
+              <w:fldChar w:fldCharType="end"/>
+            </w:r>
+          </w:hyperlink>
+        </w:p>
+        <w:p>
+          <w:pPr>
+            <w:pStyle w:val="TOC2"/>
+            <w:tabs>
+              <w:tab w:val="right" w:leader="dot" w:pos="9016"/>
+            </w:tabs>
+            <w:rPr>
+              <w:rFonts w:eastAsiaTheme="minorEastAsia"/>
+              <w:noProof/>
+              <w:lang w:eastAsia="en-IE"/>
+            </w:rPr>
+          </w:pPr>
+          <w:hyperlink w:anchor="_Toc149503353" w:history="1">
             <w:r>
               <w:rPr>
                 <w:rStyle w:val="Hyperlink"/>
@@ -1879,7 +1868,7 @@
                 <w:noProof/>
                 <w:lang w:val="en-GB"/>
               </w:rPr>
-              <w:t>Registration &amp; Login:</w:t>
+              <w:t>5. UI, USER AND TESTING</w:t>
             </w:r>
             <w:r>
               <w:rPr>
@@ -1900,7 +1889,7 @@
                 <w:noProof/>
                 <w:webHidden/>
               </w:rPr>
-              <w:instrText xml:space="preserve"> PAGEREF _Toc149502945 \h </w:instrText>
+              <w:instrText xml:space="preserve"> PAGEREF _Toc149503353 \h </w:instrText>
             </w:r>
             <w:r>
               <w:rPr>
@@ -1920,7 +1909,7 @@
                 <w:noProof/>
                 <w:webHidden/>
               </w:rPr>
-              <w:t>11</w:t>
+              <w:t>12</w:t>
             </w:r>
             <w:r>
               <w:rPr>
@@ -1945,15 +1934,7 @@
               <w14:ligatures w14:val="standardContextual"/>
             </w:rPr>
           </w:pPr>
-          <w:hyperlink w:anchor="_Toc149502946" w:history="1">
-            <w:r>
-              <w:rPr>
-                <w:rStyle w:val="Hyperlink"/>
-                <w:rFonts w:ascii="Arial" w:hAnsi="Arial" w:cs="Arial"/>
-                <w:noProof/>
-              </w:rPr>
-              <w:t xml:space="preserve">5.2 </w:t>
-            </w:r>
+          <w:hyperlink w:anchor="_Toc149503354" w:history="1">
             <w:r>
               <w:rPr>
                 <w:rStyle w:val="Hyperlink"/>
@@ -1962,7 +1943,18 @@
                 <w:bCs/>
                 <w:noProof/>
               </w:rPr>
-              <w:t>Home Screen &amp; Menu</w:t>
+              <w:t xml:space="preserve">5.1 </w:t>
+            </w:r>
+            <w:r>
+              <w:rPr>
+                <w:rStyle w:val="Hyperlink"/>
+                <w:rFonts w:ascii="Arial" w:hAnsi="Arial" w:cs="Arial"/>
+                <w:b/>
+                <w:bCs/>
+                <w:noProof/>
+                <w:lang w:val="en-GB"/>
+              </w:rPr>
+              <w:t>Registration &amp; Login:</w:t>
             </w:r>
             <w:r>
               <w:rPr>
@@ -1983,7 +1975,7 @@
                 <w:noProof/>
                 <w:webHidden/>
               </w:rPr>
-              <w:instrText xml:space="preserve"> PAGEREF _Toc149502946 \h </w:instrText>
+              <w:instrText xml:space="preserve"> PAGEREF _Toc149503354 \h </w:instrText>
             </w:r>
             <w:r>
               <w:rPr>
@@ -2028,14 +2020,14 @@
               <w14:ligatures w14:val="standardContextual"/>
             </w:rPr>
           </w:pPr>
-          <w:hyperlink w:anchor="_Toc149502947" w:history="1">
+          <w:hyperlink w:anchor="_Toc149503355" w:history="1">
             <w:r>
               <w:rPr>
                 <w:rStyle w:val="Hyperlink"/>
                 <w:rFonts w:ascii="Arial" w:hAnsi="Arial" w:cs="Arial"/>
                 <w:noProof/>
               </w:rPr>
-              <w:t xml:space="preserve">5.3 </w:t>
+              <w:t xml:space="preserve">5.2 </w:t>
             </w:r>
             <w:r>
               <w:rPr>
@@ -2044,9 +2036,8 @@
                 <w:b/>
                 <w:bCs/>
                 <w:noProof/>
-                <w:lang w:val="en-GB"/>
-              </w:rPr>
-              <w:t>Location &amp; History</w:t>
+              </w:rPr>
+              <w:t>Home Screen &amp; Menu</w:t>
             </w:r>
             <w:r>
               <w:rPr>
@@ -2067,7 +2058,7 @@
                 <w:noProof/>
                 <w:webHidden/>
               </w:rPr>
-              <w:instrText xml:space="preserve"> PAGEREF _Toc149502947 \h </w:instrText>
+              <w:instrText xml:space="preserve"> PAGEREF _Toc149503355 \h </w:instrText>
             </w:r>
             <w:r>
               <w:rPr>
@@ -2112,7 +2103,15 @@
               <w14:ligatures w14:val="standardContextual"/>
             </w:rPr>
           </w:pPr>
-          <w:hyperlink w:anchor="_Toc149502948" w:history="1">
+          <w:hyperlink w:anchor="_Toc149503356" w:history="1">
+            <w:r>
+              <w:rPr>
+                <w:rStyle w:val="Hyperlink"/>
+                <w:rFonts w:ascii="Arial" w:hAnsi="Arial" w:cs="Arial"/>
+                <w:noProof/>
+              </w:rPr>
+              <w:t xml:space="preserve">5.3 </w:t>
+            </w:r>
             <w:r>
               <w:rPr>
                 <w:rStyle w:val="Hyperlink"/>
@@ -2120,6 +2119,82 @@
                 <w:b/>
                 <w:bCs/>
                 <w:noProof/>
+                <w:lang w:val="en-GB"/>
+              </w:rPr>
+              <w:t>Location &amp; History</w:t>
+            </w:r>
+            <w:r>
+              <w:rPr>
+                <w:noProof/>
+                <w:webHidden/>
+              </w:rPr>
+              <w:tab/>
+            </w:r>
+            <w:r>
+              <w:rPr>
+                <w:noProof/>
+                <w:webHidden/>
+              </w:rPr>
+              <w:fldChar w:fldCharType="begin"/>
+            </w:r>
+            <w:r>
+              <w:rPr>
+                <w:noProof/>
+                <w:webHidden/>
+              </w:rPr>
+              <w:instrText xml:space="preserve"> PAGEREF _Toc149503356 \h </w:instrText>
+            </w:r>
+            <w:r>
+              <w:rPr>
+                <w:noProof/>
+                <w:webHidden/>
+              </w:rPr>
+            </w:r>
+            <w:r>
+              <w:rPr>
+                <w:noProof/>
+                <w:webHidden/>
+              </w:rPr>
+              <w:fldChar w:fldCharType="separate"/>
+            </w:r>
+            <w:r>
+              <w:rPr>
+                <w:noProof/>
+                <w:webHidden/>
+              </w:rPr>
+              <w:t>14</w:t>
+            </w:r>
+            <w:r>
+              <w:rPr>
+                <w:noProof/>
+                <w:webHidden/>
+              </w:rPr>
+              <w:fldChar w:fldCharType="end"/>
+            </w:r>
+          </w:hyperlink>
+        </w:p>
+        <w:p>
+          <w:pPr>
+            <w:pStyle w:val="TOC3"/>
+            <w:tabs>
+              <w:tab w:val="right" w:leader="dot" w:pos="9016"/>
+            </w:tabs>
+            <w:rPr>
+              <w:rFonts w:cstheme="minorBidi"/>
+              <w:noProof/>
+              <w:kern w:val="2"/>
+              <w:lang w:val="en-IE" w:eastAsia="en-IE"/>
+              <w14:ligatures w14:val="standardContextual"/>
+            </w:rPr>
+          </w:pPr>
+          <w:hyperlink w:anchor="_Toc149503357" w:history="1">
+            <w:r>
+              <w:rPr>
+                <w:rStyle w:val="Hyperlink"/>
+                <w:rFonts w:ascii="Arial" w:hAnsi="Arial" w:cs="Arial"/>
+                <w:b/>
+                <w:bCs/>
+                <w:noProof/>
               </w:rPr>
               <w:t>5.4 Settings</w:t>
             </w:r>
@@ -2151,7 +2226,7 @@
                 <w:noProof/>
                 <w:webHidden/>
               </w:rPr>
-              <w:instrText xml:space="preserve"> PAGEREF _Toc149502948 \h </w:instrText>
+              <w:instrText xml:space="preserve"> PAGEREF _Toc149503357 \h </w:instrText>
             </w:r>
             <w:r>
               <w:rPr>
@@ -2171,7 +2246,7 @@
                 <w:noProof/>
                 <w:webHidden/>
               </w:rPr>
-              <w:t>14</w:t>
+              <w:t>15</w:t>
             </w:r>
             <w:r>
               <w:rPr>
@@ -2194,7 +2269,7 @@
               <w:lang w:eastAsia="en-IE"/>
             </w:rPr>
           </w:pPr>
-          <w:hyperlink w:anchor="_Toc149502949" w:history="1">
+          <w:hyperlink w:anchor="_Toc149503358" w:history="1">
             <w:r>
               <w:rPr>
                 <w:rStyle w:val="Hyperlink"/>
@@ -2224,7 +2299,7 @@
                 <w:noProof/>
                 <w:webHidden/>
               </w:rPr>
-              <w:instrText xml:space="preserve"> PAGEREF _Toc149502949 \h </w:instrText>
+              <w:instrText xml:space="preserve"> PAGEREF _Toc149503358 \h </w:instrText>
             </w:r>
             <w:r>
               <w:rPr>
@@ -2244,7 +2319,7 @@
                 <w:noProof/>
                 <w:webHidden/>
               </w:rPr>
-              <w:t>16</w:t>
+              <w:t>17</w:t>
             </w:r>
             <w:r>
               <w:rPr>
@@ -2403,7 +2478,7 @@
           <w:lang w:val="en-GB"/>
         </w:rPr>
       </w:pPr>
-      <w:bookmarkStart w:id="0" w:name="_Toc149502932"/>
+      <w:bookmarkStart w:id="0" w:name="_Toc149503340"/>
       <w:r>
         <w:rPr>
           <w:rFonts w:ascii="Arial" w:hAnsi="Arial" w:cs="Arial"/>
@@ -2738,7 +2813,7 @@
           <w:lang w:val="en-GB"/>
         </w:rPr>
       </w:pPr>
-      <w:bookmarkStart w:id="1" w:name="_Toc149502933"/>
+      <w:bookmarkStart w:id="1" w:name="_Toc149503341"/>
       <w:r>
         <w:rPr>
           <w:rFonts w:ascii="Arial" w:hAnsi="Arial" w:cs="Arial"/>
@@ -2790,7 +2865,7 @@
           <w:color w:val="auto"/>
         </w:rPr>
       </w:pPr>
-      <w:bookmarkStart w:id="2" w:name="_Toc149502934"/>
+      <w:bookmarkStart w:id="2" w:name="_Toc149503342"/>
       <w:r>
         <w:rPr>
           <w:rFonts w:ascii="Arial" w:hAnsi="Arial" w:cs="Arial"/>
@@ -2850,7 +2925,7 @@
           <w:color w:val="auto"/>
         </w:rPr>
       </w:pPr>
-      <w:bookmarkStart w:id="3" w:name="_Toc149502935"/>
+      <w:bookmarkStart w:id="3" w:name="_Toc149503343"/>
       <w:r>
         <w:rPr>
           <w:rFonts w:ascii="Arial" w:hAnsi="Arial" w:cs="Arial"/>
@@ -3044,7 +3119,7 @@
           <w:lang w:val="en-GB"/>
         </w:rPr>
       </w:pPr>
-      <w:bookmarkStart w:id="4" w:name="_Toc149502936"/>
+      <w:bookmarkStart w:id="4" w:name="_Toc149503344"/>
       <w:r>
         <w:rPr>
           <w:rFonts w:ascii="Arial" w:hAnsi="Arial" w:cs="Arial"/>
@@ -3079,7 +3154,7 @@
           <w:color w:val="auto"/>
         </w:rPr>
       </w:pPr>
-      <w:bookmarkStart w:id="5" w:name="_Toc149502937"/>
+      <w:bookmarkStart w:id="5" w:name="_Toc149503345"/>
       <w:r>
         <w:rPr>
           <w:rStyle w:val="Heading3Char"/>
@@ -3573,7 +3648,7 @@
           <w:lang w:val="en-GB"/>
         </w:rPr>
       </w:pPr>
-      <w:bookmarkStart w:id="6" w:name="_Toc149502938"/>
+      <w:bookmarkStart w:id="6" w:name="_Toc149503346"/>
       <w:r>
         <w:rPr>
           <w:rFonts w:ascii="Arial" w:hAnsi="Arial" w:cs="Arial"/>
@@ -3890,7 +3965,7 @@
           <w:color w:val="auto"/>
         </w:rPr>
       </w:pPr>
-      <w:bookmarkStart w:id="7" w:name="_Toc149502939"/>
+      <w:bookmarkStart w:id="7" w:name="_Toc149503347"/>
       <w:r>
         <w:rPr>
           <w:rFonts w:ascii="Arial" w:hAnsi="Arial" w:cs="Arial"/>
@@ -3954,7 +4029,7 @@
                     <pic:cNvPicPr/>
                   </pic:nvPicPr>
                   <pic:blipFill>
-                    <a:blip r:embed="rId8">
+                    <a:blip r:embed="rId9">
                       <a:extLst>
                         <a:ext uri="{28A0092B-C50C-407E-A947-70E740481C1C}">
                           <a14:useLocalDpi xmlns:a14="http://schemas.microsoft.com/office/drawing/2010/main" val="0"/>
@@ -4183,6 +4258,238 @@
         <w:t xml:space="preserve"> will be used to ensure that the correct voltage is applied across circuits, especially when connecting LEDs or buzzers.</w:t>
       </w:r>
     </w:p>
+    <w:p>
+      <w:pPr>
+        <w:spacing w:line="360" w:lineRule="auto"/>
+        <w:rPr>
+          <w:rFonts w:ascii="Arial" w:hAnsi="Arial" w:cs="Arial"/>
+        </w:rPr>
+      </w:pPr>
+    </w:p>
+    <w:p>
+      <w:pPr>
+        <w:pStyle w:val="Heading3"/>
+        <w:rPr>
+          <w:rFonts w:ascii="Arial" w:hAnsi="Arial" w:cs="Arial"/>
+          <w:b/>
+          <w:bCs/>
+          <w:color w:val="auto"/>
+        </w:rPr>
+      </w:pPr>
+      <w:bookmarkStart w:id="8" w:name="_Toc149503348"/>
+      <w:r>
+        <w:rPr>
+          <w:rFonts w:ascii="Arial" w:hAnsi="Arial" w:cs="Arial"/>
+          <w:b/>
+          <w:bCs/>
+          <w:color w:val="auto"/>
+        </w:rPr>
+        <w:lastRenderedPageBreak/>
+        <w:t>2.4 Power And Internet Connectivity</w:t>
+      </w:r>
+      <w:bookmarkEnd w:id="8"/>
+      <w:r>
+        <w:rPr>
+          <w:rFonts w:ascii="Arial" w:hAnsi="Arial" w:cs="Arial"/>
+          <w:b/>
+          <w:bCs/>
+          <w:color w:val="auto"/>
+        </w:rPr>
+        <w:br/>
+      </w:r>
+    </w:p>
+    <w:p>
+      <w:pPr>
+        <w:spacing w:line="360" w:lineRule="auto"/>
+        <w:rPr>
+          <w:rFonts w:ascii="Arial" w:hAnsi="Arial" w:cs="Arial"/>
+        </w:rPr>
+      </w:pPr>
+      <w:r>
+        <w:rPr>
+          <w:rFonts w:ascii="Arial" w:hAnsi="Arial" w:cs="Arial"/>
+        </w:rPr>
+        <w:t xml:space="preserve">The Aerosense Wristband will primarily be powered by a </w:t>
+      </w:r>
+      <w:r>
+        <w:rPr>
+          <w:rFonts w:ascii="Arial" w:hAnsi="Arial" w:cs="Arial"/>
+          <w:b/>
+          <w:bCs/>
+        </w:rPr>
+        <w:t>power bank</w:t>
+      </w:r>
+      <w:r>
+        <w:rPr>
+          <w:rFonts w:ascii="Arial" w:hAnsi="Arial" w:cs="Arial"/>
+        </w:rPr>
+        <w:t xml:space="preserve">, making it portable and user-friendly. This ensures that the device can continuously monitor air quality without being </w:t>
+      </w:r>
+      <w:r>
+        <w:rPr>
+          <w:rFonts w:ascii="Arial" w:hAnsi="Arial" w:cs="Arial"/>
+        </w:rPr>
+        <w:t>connected</w:t>
+      </w:r>
+      <w:r>
+        <w:rPr>
+          <w:rFonts w:ascii="Arial" w:hAnsi="Arial" w:cs="Arial"/>
+        </w:rPr>
+        <w:t xml:space="preserve"> to a fixed power source. The Raspberry Pi 400's built-in Wi-Fi capabilities will be leveraged for internet connectivity. This allows the device to upload air quality data to a server and fetch updates if necessary.</w:t>
+      </w:r>
+    </w:p>
+    <w:p>
+      <w:pPr>
+        <w:spacing w:line="360" w:lineRule="auto"/>
+        <w:rPr>
+          <w:rFonts w:ascii="Arial" w:hAnsi="Arial" w:cs="Arial"/>
+        </w:rPr>
+      </w:pPr>
+    </w:p>
+    <w:p>
+      <w:pPr>
+        <w:spacing w:line="360" w:lineRule="auto"/>
+        <w:rPr>
+          <w:rFonts w:ascii="Arial" w:hAnsi="Arial" w:cs="Arial"/>
+        </w:rPr>
+      </w:pPr>
+    </w:p>
+    <w:p>
+      <w:pPr>
+        <w:spacing w:line="360" w:lineRule="auto"/>
+        <w:rPr>
+          <w:rFonts w:ascii="Arial" w:hAnsi="Arial" w:cs="Arial"/>
+        </w:rPr>
+      </w:pPr>
+    </w:p>
+    <w:p>
+      <w:pPr>
+        <w:spacing w:line="360" w:lineRule="auto"/>
+        <w:rPr>
+          <w:rFonts w:ascii="Arial" w:hAnsi="Arial" w:cs="Arial"/>
+        </w:rPr>
+      </w:pPr>
+    </w:p>
+    <w:p>
+      <w:pPr>
+        <w:spacing w:line="360" w:lineRule="auto"/>
+        <w:rPr>
+          <w:rFonts w:ascii="Arial" w:hAnsi="Arial" w:cs="Arial"/>
+        </w:rPr>
+      </w:pPr>
+    </w:p>
+    <w:p>
+      <w:pPr>
+        <w:spacing w:line="360" w:lineRule="auto"/>
+        <w:rPr>
+          <w:rFonts w:ascii="Arial" w:hAnsi="Arial" w:cs="Arial"/>
+        </w:rPr>
+      </w:pPr>
+    </w:p>
+    <w:p>
+      <w:pPr>
+        <w:spacing w:line="360" w:lineRule="auto"/>
+        <w:rPr>
+          <w:rFonts w:ascii="Arial" w:hAnsi="Arial" w:cs="Arial"/>
+        </w:rPr>
+      </w:pPr>
+    </w:p>
+    <w:p>
+      <w:pPr>
+        <w:spacing w:line="360" w:lineRule="auto"/>
+        <w:rPr>
+          <w:rFonts w:ascii="Arial" w:hAnsi="Arial" w:cs="Arial"/>
+        </w:rPr>
+      </w:pPr>
+    </w:p>
+    <w:p>
+      <w:pPr>
+        <w:spacing w:line="360" w:lineRule="auto"/>
+        <w:rPr>
+          <w:rFonts w:ascii="Arial" w:hAnsi="Arial" w:cs="Arial"/>
+        </w:rPr>
+      </w:pPr>
+    </w:p>
+    <w:p>
+      <w:pPr>
+        <w:spacing w:line="360" w:lineRule="auto"/>
+        <w:rPr>
+          <w:rFonts w:ascii="Arial" w:hAnsi="Arial" w:cs="Arial"/>
+        </w:rPr>
+      </w:pPr>
+    </w:p>
+    <w:p>
+      <w:pPr>
+        <w:spacing w:line="360" w:lineRule="auto"/>
+        <w:rPr>
+          <w:rFonts w:ascii="Arial" w:hAnsi="Arial" w:cs="Arial"/>
+        </w:rPr>
+      </w:pPr>
+    </w:p>
+    <w:p>
+      <w:pPr>
+        <w:spacing w:line="360" w:lineRule="auto"/>
+        <w:rPr>
+          <w:rFonts w:ascii="Arial" w:hAnsi="Arial" w:cs="Arial"/>
+        </w:rPr>
+      </w:pPr>
+    </w:p>
+    <w:p>
+      <w:pPr>
+        <w:spacing w:line="360" w:lineRule="auto"/>
+        <w:rPr>
+          <w:rFonts w:ascii="Arial" w:hAnsi="Arial" w:cs="Arial"/>
+        </w:rPr>
+      </w:pPr>
+    </w:p>
+    <w:p>
+      <w:pPr>
+        <w:spacing w:line="360" w:lineRule="auto"/>
+        <w:rPr>
+          <w:rFonts w:ascii="Arial" w:hAnsi="Arial" w:cs="Arial"/>
+        </w:rPr>
+      </w:pPr>
+    </w:p>
+    <w:p>
+      <w:pPr>
+        <w:spacing w:line="360" w:lineRule="auto"/>
+        <w:rPr>
+          <w:rFonts w:ascii="Arial" w:hAnsi="Arial" w:cs="Arial"/>
+        </w:rPr>
+      </w:pPr>
+    </w:p>
+    <w:p>
+      <w:pPr>
+        <w:spacing w:line="360" w:lineRule="auto"/>
+        <w:rPr>
+          <w:rFonts w:ascii="Arial" w:hAnsi="Arial" w:cs="Arial"/>
+        </w:rPr>
+      </w:pPr>
+    </w:p>
+    <w:p>
+      <w:pPr>
+        <w:spacing w:line="360" w:lineRule="auto"/>
+        <w:rPr>
+          <w:rFonts w:ascii="Arial" w:hAnsi="Arial" w:cs="Arial"/>
+        </w:rPr>
+      </w:pPr>
+    </w:p>
+    <w:p>
+      <w:pPr>
+        <w:spacing w:line="360" w:lineRule="auto"/>
+        <w:rPr>
+          <w:rFonts w:ascii="Arial" w:hAnsi="Arial" w:cs="Arial"/>
+        </w:rPr>
+      </w:pPr>
+    </w:p>
+    <w:p>
+      <w:pPr>
+        <w:spacing w:line="360" w:lineRule="auto"/>
+        <w:rPr>
+          <w:rFonts w:ascii="Arial" w:hAnsi="Arial" w:cs="Arial"/>
+        </w:rPr>
+      </w:pPr>
+    </w:p>
     <w:p/>
     <w:p>
       <w:pPr>
@@ -4207,7 +4514,7 @@
           <w:lang w:val="en-GB"/>
         </w:rPr>
       </w:pPr>
-      <w:bookmarkStart w:id="8" w:name="_Toc149502940"/>
+      <w:bookmarkStart w:id="9" w:name="_Toc149503349"/>
       <w:r>
         <w:rPr>
           <w:rFonts w:ascii="Arial" w:hAnsi="Arial" w:cs="Arial"/>
@@ -4219,7 +4526,7 @@
         <w:lastRenderedPageBreak/>
         <w:t>4. SECURITY AND PRIVACY</w:t>
       </w:r>
-      <w:bookmarkEnd w:id="8"/>
+      <w:bookmarkEnd w:id="9"/>
       <w:r>
         <w:rPr>
           <w:rFonts w:ascii="Arial" w:hAnsi="Arial" w:cs="Arial"/>
@@ -4247,7 +4554,7 @@
           <w:color w:val="auto"/>
         </w:rPr>
       </w:pPr>
-      <w:bookmarkStart w:id="9" w:name="_Toc149502941"/>
+      <w:bookmarkStart w:id="10" w:name="_Toc149503350"/>
       <w:r>
         <w:rPr>
           <w:rFonts w:ascii="Arial" w:hAnsi="Arial" w:cs="Arial"/>
@@ -4265,7 +4572,7 @@
         </w:rPr>
         <w:t>Device Security</w:t>
       </w:r>
-      <w:bookmarkEnd w:id="9"/>
+      <w:bookmarkEnd w:id="10"/>
     </w:p>
     <w:p>
       <w:pPr>
@@ -4340,7 +4647,7 @@
           <w:color w:val="auto"/>
         </w:rPr>
       </w:pPr>
-      <w:bookmarkStart w:id="10" w:name="_Toc149502942"/>
+      <w:bookmarkStart w:id="11" w:name="_Toc149503351"/>
       <w:r>
         <w:rPr>
           <w:rFonts w:ascii="Arial" w:hAnsi="Arial" w:cs="Arial"/>
@@ -4358,7 +4665,7 @@
         </w:rPr>
         <w:t>Data in transfer security</w:t>
       </w:r>
-      <w:bookmarkEnd w:id="10"/>
+      <w:bookmarkEnd w:id="11"/>
     </w:p>
     <w:p>
       <w:pPr>
@@ -4433,7 +4740,7 @@
           <w:color w:val="auto"/>
         </w:rPr>
       </w:pPr>
-      <w:bookmarkStart w:id="11" w:name="_Toc149502943"/>
+      <w:bookmarkStart w:id="12" w:name="_Toc149503352"/>
       <w:r>
         <w:rPr>
           <w:rFonts w:ascii="Arial" w:hAnsi="Arial" w:cs="Arial"/>
@@ -4451,7 +4758,7 @@
         </w:rPr>
         <w:t>Data in storage</w:t>
       </w:r>
-      <w:bookmarkEnd w:id="11"/>
+      <w:bookmarkEnd w:id="12"/>
     </w:p>
     <w:p>
       <w:pPr>
@@ -4548,8 +4855,9 @@
     </w:p>
     <w:p>
       <w:pPr>
-        <w:rPr>
-          <w:rFonts w:ascii="Times New Roman" w:hAnsi="Times New Roman" w:cs="Times New Roman"/>
+        <w:spacing w:line="360" w:lineRule="auto"/>
+        <w:rPr>
+          <w:rFonts w:ascii="Arial" w:hAnsi="Arial" w:cs="Arial"/>
           <w:lang w:val="en-GB"/>
         </w:rPr>
       </w:pPr>
@@ -4565,7 +4873,7 @@
           <w:lang w:val="en-GB"/>
         </w:rPr>
       </w:pPr>
-      <w:bookmarkStart w:id="12" w:name="_Toc149502944"/>
+      <w:bookmarkStart w:id="13" w:name="_Toc149503353"/>
       <w:r>
         <w:rPr>
           <w:rFonts w:ascii="Arial" w:hAnsi="Arial" w:cs="Arial"/>
@@ -4577,7 +4885,7 @@
         <w:lastRenderedPageBreak/>
         <w:t>5. UI, USER AND TESTING</w:t>
       </w:r>
-      <w:bookmarkEnd w:id="12"/>
+      <w:bookmarkEnd w:id="13"/>
       <w:r>
         <w:rPr>
           <w:rFonts w:ascii="Arial" w:hAnsi="Arial" w:cs="Arial"/>
@@ -4607,7 +4915,7 @@
           <w:lang w:val="en-GB"/>
         </w:rPr>
       </w:pPr>
-      <w:bookmarkStart w:id="13" w:name="_Toc149502945"/>
+      <w:bookmarkStart w:id="14" w:name="_Toc149503354"/>
       <w:r>
         <w:rPr>
           <w:rFonts w:ascii="Arial" w:hAnsi="Arial" w:cs="Arial"/>
@@ -4627,7 +4935,7 @@
         </w:rPr>
         <w:t>Registration &amp; Login:</w:t>
       </w:r>
-      <w:bookmarkEnd w:id="13"/>
+      <w:bookmarkEnd w:id="14"/>
     </w:p>
     <w:p>
       <w:pPr>
@@ -4716,7 +5024,7 @@
                     <pic:cNvPicPr/>
                   </pic:nvPicPr>
                   <pic:blipFill>
-                    <a:blip r:embed="rId9"/>
+                    <a:blip r:embed="rId10"/>
                     <a:stretch>
                       <a:fillRect/>
                     </a:stretch>
@@ -4757,7 +5065,7 @@
                     <pic:cNvPicPr/>
                   </pic:nvPicPr>
                   <pic:blipFill>
-                    <a:blip r:embed="rId10"/>
+                    <a:blip r:embed="rId11"/>
                     <a:stretch>
                       <a:fillRect/>
                     </a:stretch>
@@ -4818,7 +5126,7 @@
                     <pic:cNvPicPr/>
                   </pic:nvPicPr>
                   <pic:blipFill>
-                    <a:blip r:embed="rId11" cstate="print">
+                    <a:blip r:embed="rId12" cstate="print">
                       <a:extLst>
                         <a:ext uri="{28A0092B-C50C-407E-A947-70E740481C1C}">
                           <a14:useLocalDpi xmlns:a14="http://schemas.microsoft.com/office/drawing/2010/main" val="0"/>
@@ -4931,7 +5239,7 @@
           <w:color w:val="auto"/>
         </w:rPr>
       </w:pPr>
-      <w:bookmarkStart w:id="14" w:name="_Toc149502946"/>
+      <w:bookmarkStart w:id="15" w:name="_Toc149503355"/>
       <w:r>
         <w:rPr>
           <w:rFonts w:ascii="Arial" w:hAnsi="Arial" w:cs="Arial"/>
@@ -4955,7 +5263,7 @@
         </w:rPr>
         <w:t>Home Screen &amp; Menu</w:t>
       </w:r>
-      <w:bookmarkEnd w:id="14"/>
+      <w:bookmarkEnd w:id="15"/>
     </w:p>
     <w:p>
       <w:pPr>
@@ -4996,7 +5304,7 @@
                     <pic:cNvPicPr/>
                   </pic:nvPicPr>
                   <pic:blipFill>
-                    <a:blip r:embed="rId12" cstate="print">
+                    <a:blip r:embed="rId13" cstate="print">
                       <a:extLst>
                         <a:ext uri="{28A0092B-C50C-407E-A947-70E740481C1C}">
                           <a14:useLocalDpi xmlns:a14="http://schemas.microsoft.com/office/drawing/2010/main" val="0"/>
@@ -5086,7 +5394,7 @@
                     <pic:cNvPicPr/>
                   </pic:nvPicPr>
                   <pic:blipFill>
-                    <a:blip r:embed="rId13" cstate="print">
+                    <a:blip r:embed="rId14" cstate="print">
                       <a:extLst>
                         <a:ext uri="{28A0092B-C50C-407E-A947-70E740481C1C}">
                           <a14:useLocalDpi xmlns:a14="http://schemas.microsoft.com/office/drawing/2010/main" val="0"/>
@@ -5193,7 +5501,7 @@
           <w:color w:val="auto"/>
         </w:rPr>
       </w:pPr>
-      <w:bookmarkStart w:id="15" w:name="_Toc149502947"/>
+      <w:bookmarkStart w:id="16" w:name="_Toc149503356"/>
       <w:r>
         <w:rPr>
           <w:rFonts w:ascii="Arial" w:hAnsi="Arial" w:cs="Arial"/>
@@ -5249,7 +5557,7 @@
                     <pic:cNvPicPr/>
                   </pic:nvPicPr>
                   <pic:blipFill>
-                    <a:blip r:embed="rId14" cstate="print">
+                    <a:blip r:embed="rId15" cstate="print">
                       <a:extLst>
                         <a:ext uri="{28A0092B-C50C-407E-A947-70E740481C1C}">
                           <a14:useLocalDpi xmlns:a14="http://schemas.microsoft.com/office/drawing/2010/main" val="0"/>
@@ -5281,7 +5589,7 @@
           </wp:anchor>
         </w:drawing>
       </w:r>
-      <w:bookmarkEnd w:id="15"/>
+      <w:bookmarkEnd w:id="16"/>
     </w:p>
     <w:p>
       <w:pPr>
@@ -5371,7 +5679,7 @@
                     <pic:cNvPicPr/>
                   </pic:nvPicPr>
                   <pic:blipFill>
-                    <a:blip r:embed="rId15" cstate="print">
+                    <a:blip r:embed="rId16" cstate="print">
                       <a:extLst>
                         <a:ext uri="{28A0092B-C50C-407E-A947-70E740481C1C}">
                           <a14:useLocalDpi xmlns:a14="http://schemas.microsoft.com/office/drawing/2010/main" val="0"/>
@@ -5483,7 +5791,7 @@
           <w:lang w:val="en-GB"/>
         </w:rPr>
       </w:pPr>
-      <w:bookmarkStart w:id="16" w:name="_Toc149502948"/>
+      <w:bookmarkStart w:id="17" w:name="_Toc149503357"/>
       <w:r>
         <w:rPr>
           <w:rStyle w:val="Heading3Char"/>
@@ -5511,7 +5819,7 @@
         </w:rPr>
         <w:t>:</w:t>
       </w:r>
-      <w:bookmarkEnd w:id="16"/>
+      <w:bookmarkEnd w:id="17"/>
       <w:r>
         <w:rPr>
           <w:rFonts w:ascii="Times New Roman" w:hAnsi="Times New Roman" w:cs="Times New Roman"/>
@@ -5710,7 +6018,7 @@
                     <pic:cNvPicPr/>
                   </pic:nvPicPr>
                   <pic:blipFill>
-                    <a:blip r:embed="rId16" cstate="print">
+                    <a:blip r:embed="rId17" cstate="print">
                       <a:extLst>
                         <a:ext uri="{28A0092B-C50C-407E-A947-70E740481C1C}">
                           <a14:useLocalDpi xmlns:a14="http://schemas.microsoft.com/office/drawing/2010/main" val="0"/>
@@ -5782,7 +6090,7 @@
           <w:bCs/>
         </w:rPr>
       </w:pPr>
-      <w:bookmarkStart w:id="17" w:name="_Toc149502949"/>
+      <w:bookmarkStart w:id="18" w:name="_Toc149503358"/>
       <w:r>
         <w:rPr>
           <w:rFonts w:ascii="Arial" w:hAnsi="Arial" w:cs="Arial"/>
@@ -5793,7 +6101,7 @@
         <w:lastRenderedPageBreak/>
         <w:t>6 USER &amp; TESTING:</w:t>
       </w:r>
-      <w:bookmarkEnd w:id="17"/>
+      <w:bookmarkEnd w:id="18"/>
       <w:r>
         <w:rPr>
           <w:rFonts w:ascii="Arial" w:hAnsi="Arial" w:cs="Arial"/>
@@ -5873,8 +6181,8 @@
       </w:r>
     </w:p>
     <w:sectPr>
-      <w:headerReference w:type="default" r:id="rId17"/>
-      <w:footerReference w:type="default" r:id="rId18"/>
+      <w:headerReference w:type="default" r:id="rId18"/>
+      <w:footerReference w:type="default" r:id="rId19"/>
       <w:pgSz w:w="11906" w:h="16838"/>
       <w:pgMar w:top="1440" w:right="1440" w:bottom="1440" w:left="1440" w:header="708" w:footer="708" w:gutter="0"/>
       <w:cols w:space="708"/>
@@ -7496,4 +7804,16 @@
     </a:ext>
   </a:extLst>
 </a:theme>
+</file>
+
+<file path=customXml/item1.xml><?xml version="1.0" encoding="utf-8"?>
+<b:Sources xmlns:b="http://schemas.openxmlformats.org/officeDocument/2006/bibliography" xmlns="http://schemas.openxmlformats.org/officeDocument/2006/bibliography" SelectedStyle="\APASixthEditionOfficeOnline.xsl" StyleName="APA" Version="6"/>
+</file>
+
+<file path=customXml/itemProps1.xml><?xml version="1.0" encoding="utf-8"?>
+<ds:datastoreItem xmlns:ds="http://schemas.openxmlformats.org/officeDocument/2006/customXml" ds:itemID="{99152410-0F4A-4920-801C-1C1CF188228E}">
+  <ds:schemaRefs>
+    <ds:schemaRef ds:uri="http://schemas.openxmlformats.org/officeDocument/2006/bibliography"/>
+  </ds:schemaRefs>
+</ds:datastoreItem>
 </file>
</xml_diff>

<commit_message>
Add sensor data gathering
This commit introduces the data collection mechanism from
</commit_message>
<xml_diff>
--- a/Wristband Air Quality Project Documentation.docx
+++ b/Wristband Air Quality Project Documentation.docx
@@ -859,7 +859,7 @@
           <w:r>
             <w:fldChar w:fldCharType="separate"/>
           </w:r>
-          <w:hyperlink w:anchor="_Toc149503340" w:history="1">
+          <w:hyperlink w:anchor="_Toc149507130" w:history="1">
             <w:r>
               <w:rPr>
                 <w:rStyle w:val="Hyperlink"/>
@@ -890,7 +890,7 @@
                 <w:noProof/>
                 <w:webHidden/>
               </w:rPr>
-              <w:instrText xml:space="preserve"> PAGEREF _Toc149503340 \h </w:instrText>
+              <w:instrText xml:space="preserve"> PAGEREF _Toc149507130 \h </w:instrText>
             </w:r>
             <w:r>
               <w:rPr>
@@ -933,7 +933,7 @@
               <w:lang w:eastAsia="en-IE"/>
             </w:rPr>
           </w:pPr>
-          <w:hyperlink w:anchor="_Toc149503341" w:history="1">
+          <w:hyperlink w:anchor="_Toc149507131" w:history="1">
             <w:r>
               <w:rPr>
                 <w:rStyle w:val="Hyperlink"/>
@@ -964,7 +964,7 @@
                 <w:noProof/>
                 <w:webHidden/>
               </w:rPr>
-              <w:instrText xml:space="preserve"> PAGEREF _Toc149503341 \h </w:instrText>
+              <w:instrText xml:space="preserve"> PAGEREF _Toc149507131 \h </w:instrText>
             </w:r>
             <w:r>
               <w:rPr>
@@ -1009,7 +1009,7 @@
               <w14:ligatures w14:val="standardContextual"/>
             </w:rPr>
           </w:pPr>
-          <w:hyperlink w:anchor="_Toc149503342" w:history="1">
+          <w:hyperlink w:anchor="_Toc149507132" w:history="1">
             <w:r>
               <w:rPr>
                 <w:rStyle w:val="Hyperlink"/>
@@ -1039,7 +1039,7 @@
                 <w:noProof/>
                 <w:webHidden/>
               </w:rPr>
-              <w:instrText xml:space="preserve"> PAGEREF _Toc149503342 \h </w:instrText>
+              <w:instrText xml:space="preserve"> PAGEREF _Toc149507132 \h </w:instrText>
             </w:r>
             <w:r>
               <w:rPr>
@@ -1084,7 +1084,7 @@
               <w14:ligatures w14:val="standardContextual"/>
             </w:rPr>
           </w:pPr>
-          <w:hyperlink w:anchor="_Toc149503343" w:history="1">
+          <w:hyperlink w:anchor="_Toc149507133" w:history="1">
             <w:r>
               <w:rPr>
                 <w:rStyle w:val="Hyperlink"/>
@@ -1114,7 +1114,7 @@
                 <w:noProof/>
                 <w:webHidden/>
               </w:rPr>
-              <w:instrText xml:space="preserve"> PAGEREF _Toc149503343 \h </w:instrText>
+              <w:instrText xml:space="preserve"> PAGEREF _Toc149507133 \h </w:instrText>
             </w:r>
             <w:r>
               <w:rPr>
@@ -1157,7 +1157,7 @@
               <w:lang w:eastAsia="en-IE"/>
             </w:rPr>
           </w:pPr>
-          <w:hyperlink w:anchor="_Toc149503344" w:history="1">
+          <w:hyperlink w:anchor="_Toc149507134" w:history="1">
             <w:r>
               <w:rPr>
                 <w:rStyle w:val="Hyperlink"/>
@@ -1188,7 +1188,7 @@
                 <w:noProof/>
                 <w:webHidden/>
               </w:rPr>
-              <w:instrText xml:space="preserve"> PAGEREF _Toc149503344 \h </w:instrText>
+              <w:instrText xml:space="preserve"> PAGEREF _Toc149507134 \h </w:instrText>
             </w:r>
             <w:r>
               <w:rPr>
@@ -1233,7 +1233,7 @@
               <w14:ligatures w14:val="standardContextual"/>
             </w:rPr>
           </w:pPr>
-          <w:hyperlink w:anchor="_Toc149503345" w:history="1">
+          <w:hyperlink w:anchor="_Toc149507135" w:history="1">
             <w:r>
               <w:rPr>
                 <w:rStyle w:val="Hyperlink"/>
@@ -1263,7 +1263,7 @@
                 <w:noProof/>
                 <w:webHidden/>
               </w:rPr>
-              <w:instrText xml:space="preserve"> PAGEREF _Toc149503345 \h </w:instrText>
+              <w:instrText xml:space="preserve"> PAGEREF _Toc149507135 \h </w:instrText>
             </w:r>
             <w:r>
               <w:rPr>
@@ -1308,7 +1308,7 @@
               <w14:ligatures w14:val="standardContextual"/>
             </w:rPr>
           </w:pPr>
-          <w:hyperlink w:anchor="_Toc149503346" w:history="1">
+          <w:hyperlink w:anchor="_Toc149507136" w:history="1">
             <w:r>
               <w:rPr>
                 <w:rStyle w:val="Hyperlink"/>
@@ -1339,7 +1339,7 @@
                 <w:noProof/>
                 <w:webHidden/>
               </w:rPr>
-              <w:instrText xml:space="preserve"> PAGEREF _Toc149503346 \h </w:instrText>
+              <w:instrText xml:space="preserve"> PAGEREF _Toc149507136 \h </w:instrText>
             </w:r>
             <w:r>
               <w:rPr>
@@ -1384,7 +1384,7 @@
               <w14:ligatures w14:val="standardContextual"/>
             </w:rPr>
           </w:pPr>
-          <w:hyperlink w:anchor="_Toc149503347" w:history="1">
+          <w:hyperlink w:anchor="_Toc149507137" w:history="1">
             <w:r>
               <w:rPr>
                 <w:rStyle w:val="Hyperlink"/>
@@ -1414,7 +1414,7 @@
                 <w:noProof/>
                 <w:webHidden/>
               </w:rPr>
-              <w:instrText xml:space="preserve"> PAGEREF _Toc149503347 \h </w:instrText>
+              <w:instrText xml:space="preserve"> PAGEREF _Toc149507137 \h </w:instrText>
             </w:r>
             <w:r>
               <w:rPr>
@@ -1459,7 +1459,7 @@
               <w14:ligatures w14:val="standardContextual"/>
             </w:rPr>
           </w:pPr>
-          <w:hyperlink w:anchor="_Toc149503348" w:history="1">
+          <w:hyperlink w:anchor="_Toc149507138" w:history="1">
             <w:r>
               <w:rPr>
                 <w:rStyle w:val="Hyperlink"/>
@@ -1489,7 +1489,7 @@
                 <w:noProof/>
                 <w:webHidden/>
               </w:rPr>
-              <w:instrText xml:space="preserve"> PAGEREF _Toc149503348 \h </w:instrText>
+              <w:instrText xml:space="preserve"> PAGEREF _Toc149507138 \h </w:instrText>
             </w:r>
             <w:r>
               <w:rPr>
@@ -1532,7 +1532,7 @@
               <w:lang w:eastAsia="en-IE"/>
             </w:rPr>
           </w:pPr>
-          <w:hyperlink w:anchor="_Toc149503349" w:history="1">
+          <w:hyperlink w:anchor="_Toc149507139" w:history="1">
             <w:r>
               <w:rPr>
                 <w:rStyle w:val="Hyperlink"/>
@@ -1542,7 +1542,7 @@
                 <w:noProof/>
                 <w:lang w:val="en-GB"/>
               </w:rPr>
-              <w:t>4. SECURITY AND PRIVACY</w:t>
+              <w:t>3. DATA</w:t>
             </w:r>
             <w:r>
               <w:rPr>
@@ -1563,7 +1563,7 @@
                 <w:noProof/>
                 <w:webHidden/>
               </w:rPr>
-              <w:instrText xml:space="preserve"> PAGEREF _Toc149503349 \h </w:instrText>
+              <w:instrText xml:space="preserve"> PAGEREF _Toc149507139 \h </w:instrText>
             </w:r>
             <w:r>
               <w:rPr>
@@ -1608,15 +1608,7 @@
               <w14:ligatures w14:val="standardContextual"/>
             </w:rPr>
           </w:pPr>
-          <w:hyperlink w:anchor="_Toc149503350" w:history="1">
-            <w:r>
-              <w:rPr>
-                <w:rStyle w:val="Hyperlink"/>
-                <w:rFonts w:ascii="Arial" w:hAnsi="Arial" w:cs="Arial"/>
-                <w:noProof/>
-              </w:rPr>
-              <w:t xml:space="preserve">4.1 </w:t>
-            </w:r>
+          <w:hyperlink w:anchor="_Toc149507140" w:history="1">
             <w:r>
               <w:rPr>
                 <w:rStyle w:val="Hyperlink"/>
@@ -1624,9 +1616,8 @@
                 <w:b/>
                 <w:bCs/>
                 <w:noProof/>
-                <w:spacing w:val="5"/>
-              </w:rPr>
-              <w:t>Device Security</w:t>
+              </w:rPr>
+              <w:t>3.1 Data Gathering</w:t>
             </w:r>
             <w:r>
               <w:rPr>
@@ -1647,7 +1638,81 @@
                 <w:noProof/>
                 <w:webHidden/>
               </w:rPr>
-              <w:instrText xml:space="preserve"> PAGEREF _Toc149503350 \h </w:instrText>
+              <w:instrText xml:space="preserve"> PAGEREF _Toc149507140 \h </w:instrText>
+            </w:r>
+            <w:r>
+              <w:rPr>
+                <w:noProof/>
+                <w:webHidden/>
+              </w:rPr>
+            </w:r>
+            <w:r>
+              <w:rPr>
+                <w:noProof/>
+                <w:webHidden/>
+              </w:rPr>
+              <w:fldChar w:fldCharType="separate"/>
+            </w:r>
+            <w:r>
+              <w:rPr>
+                <w:noProof/>
+                <w:webHidden/>
+              </w:rPr>
+              <w:t>10</w:t>
+            </w:r>
+            <w:r>
+              <w:rPr>
+                <w:noProof/>
+                <w:webHidden/>
+              </w:rPr>
+              <w:fldChar w:fldCharType="end"/>
+            </w:r>
+          </w:hyperlink>
+        </w:p>
+        <w:p>
+          <w:pPr>
+            <w:pStyle w:val="TOC2"/>
+            <w:tabs>
+              <w:tab w:val="right" w:leader="dot" w:pos="9016"/>
+            </w:tabs>
+            <w:rPr>
+              <w:rFonts w:eastAsiaTheme="minorEastAsia"/>
+              <w:noProof/>
+              <w:lang w:eastAsia="en-IE"/>
+            </w:rPr>
+          </w:pPr>
+          <w:hyperlink w:anchor="_Toc149507141" w:history="1">
+            <w:r>
+              <w:rPr>
+                <w:rStyle w:val="Hyperlink"/>
+                <w:rFonts w:ascii="Arial" w:hAnsi="Arial" w:cs="Arial"/>
+                <w:b/>
+                <w:bCs/>
+                <w:noProof/>
+                <w:lang w:val="en-GB"/>
+              </w:rPr>
+              <w:t>4. SECURITY AND PRIVACY</w:t>
+            </w:r>
+            <w:r>
+              <w:rPr>
+                <w:noProof/>
+                <w:webHidden/>
+              </w:rPr>
+              <w:tab/>
+            </w:r>
+            <w:r>
+              <w:rPr>
+                <w:noProof/>
+                <w:webHidden/>
+              </w:rPr>
+              <w:fldChar w:fldCharType="begin"/>
+            </w:r>
+            <w:r>
+              <w:rPr>
+                <w:noProof/>
+                <w:webHidden/>
+              </w:rPr>
+              <w:instrText xml:space="preserve"> PAGEREF _Toc149507141 \h </w:instrText>
             </w:r>
             <w:r>
               <w:rPr>
@@ -1692,14 +1757,14 @@
               <w14:ligatures w14:val="standardContextual"/>
             </w:rPr>
           </w:pPr>
-          <w:hyperlink w:anchor="_Toc149503351" w:history="1">
+          <w:hyperlink w:anchor="_Toc149507142" w:history="1">
             <w:r>
               <w:rPr>
                 <w:rStyle w:val="Hyperlink"/>
                 <w:rFonts w:ascii="Arial" w:hAnsi="Arial" w:cs="Arial"/>
                 <w:noProof/>
               </w:rPr>
-              <w:t xml:space="preserve">4.2 </w:t>
+              <w:t xml:space="preserve">4.1 </w:t>
             </w:r>
             <w:r>
               <w:rPr>
@@ -1710,7 +1775,7 @@
                 <w:noProof/>
                 <w:spacing w:val="5"/>
               </w:rPr>
-              <w:t>Data in transfer security</w:t>
+              <w:t>Device Security</w:t>
             </w:r>
             <w:r>
               <w:rPr>
@@ -1731,7 +1796,7 @@
                 <w:noProof/>
                 <w:webHidden/>
               </w:rPr>
-              <w:instrText xml:space="preserve"> PAGEREF _Toc149503351 \h </w:instrText>
+              <w:instrText xml:space="preserve"> PAGEREF _Toc149507142 \h </w:instrText>
             </w:r>
             <w:r>
               <w:rPr>
@@ -1776,14 +1841,14 @@
               <w14:ligatures w14:val="standardContextual"/>
             </w:rPr>
           </w:pPr>
-          <w:hyperlink w:anchor="_Toc149503352" w:history="1">
+          <w:hyperlink w:anchor="_Toc149507143" w:history="1">
             <w:r>
               <w:rPr>
                 <w:rStyle w:val="Hyperlink"/>
                 <w:rFonts w:ascii="Arial" w:hAnsi="Arial" w:cs="Arial"/>
                 <w:noProof/>
               </w:rPr>
-              <w:t xml:space="preserve">4.3 </w:t>
+              <w:t xml:space="preserve">4.2 </w:t>
             </w:r>
             <w:r>
               <w:rPr>
@@ -1792,9 +1857,9 @@
                 <w:b/>
                 <w:bCs/>
                 <w:noProof/>
-                <w:lang w:val="en-GB"/>
-              </w:rPr>
-              <w:t>Data in storage</w:t>
+                <w:spacing w:val="5"/>
+              </w:rPr>
+              <w:t>Data in transfer security</w:t>
             </w:r>
             <w:r>
               <w:rPr>
@@ -1815,7 +1880,7 @@
                 <w:noProof/>
                 <w:webHidden/>
               </w:rPr>
-              <w:instrText xml:space="preserve"> PAGEREF _Toc149503352 \h </w:instrText>
+              <w:instrText xml:space="preserve"> PAGEREF _Toc149507143 \h </w:instrText>
             </w:r>
             <w:r>
               <w:rPr>
@@ -1836,80 +1901,6 @@
                 <w:webHidden/>
               </w:rPr>
               <w:t>11</w:t>
-            </w:r>
-            <w:r>
-              <w:rPr>
-                <w:noProof/>
-                <w:webHidden/>
-              </w:rPr>
-              <w:fldChar w:fldCharType="end"/>
-            </w:r>
-          </w:hyperlink>
-        </w:p>
-        <w:p>
-          <w:pPr>
-            <w:pStyle w:val="TOC2"/>
-            <w:tabs>
-              <w:tab w:val="right" w:leader="dot" w:pos="9016"/>
-            </w:tabs>
-            <w:rPr>
-              <w:rFonts w:eastAsiaTheme="minorEastAsia"/>
-              <w:noProof/>
-              <w:lang w:eastAsia="en-IE"/>
-            </w:rPr>
-          </w:pPr>
-          <w:hyperlink w:anchor="_Toc149503353" w:history="1">
-            <w:r>
-              <w:rPr>
-                <w:rStyle w:val="Hyperlink"/>
-                <w:rFonts w:ascii="Arial" w:hAnsi="Arial" w:cs="Arial"/>
-                <w:b/>
-                <w:bCs/>
-                <w:noProof/>
-                <w:lang w:val="en-GB"/>
-              </w:rPr>
-              <w:t>5. UI, USER AND TESTING</w:t>
-            </w:r>
-            <w:r>
-              <w:rPr>
-                <w:noProof/>
-                <w:webHidden/>
-              </w:rPr>
-              <w:tab/>
-            </w:r>
-            <w:r>
-              <w:rPr>
-                <w:noProof/>
-                <w:webHidden/>
-              </w:rPr>
-              <w:fldChar w:fldCharType="begin"/>
-            </w:r>
-            <w:r>
-              <w:rPr>
-                <w:noProof/>
-                <w:webHidden/>
-              </w:rPr>
-              <w:instrText xml:space="preserve"> PAGEREF _Toc149503353 \h </w:instrText>
-            </w:r>
-            <w:r>
-              <w:rPr>
-                <w:noProof/>
-                <w:webHidden/>
-              </w:rPr>
-            </w:r>
-            <w:r>
-              <w:rPr>
-                <w:noProof/>
-                <w:webHidden/>
-              </w:rPr>
-              <w:fldChar w:fldCharType="separate"/>
-            </w:r>
-            <w:r>
-              <w:rPr>
-                <w:noProof/>
-                <w:webHidden/>
-              </w:rPr>
-              <w:t>12</w:t>
             </w:r>
             <w:r>
               <w:rPr>
@@ -1934,7 +1925,15 @@
               <w14:ligatures w14:val="standardContextual"/>
             </w:rPr>
           </w:pPr>
-          <w:hyperlink w:anchor="_Toc149503354" w:history="1">
+          <w:hyperlink w:anchor="_Toc149507144" w:history="1">
+            <w:r>
+              <w:rPr>
+                <w:rStyle w:val="Hyperlink"/>
+                <w:rFonts w:ascii="Arial" w:hAnsi="Arial" w:cs="Arial"/>
+                <w:noProof/>
+              </w:rPr>
+              <w:t xml:space="preserve">4.3 </w:t>
+            </w:r>
             <w:r>
               <w:rPr>
                 <w:rStyle w:val="Hyperlink"/>
@@ -1942,9 +1941,73 @@
                 <w:b/>
                 <w:bCs/>
                 <w:noProof/>
-              </w:rPr>
-              <w:t xml:space="preserve">5.1 </w:t>
-            </w:r>
+                <w:lang w:val="en-GB"/>
+              </w:rPr>
+              <w:t>Data in storage</w:t>
+            </w:r>
+            <w:r>
+              <w:rPr>
+                <w:noProof/>
+                <w:webHidden/>
+              </w:rPr>
+              <w:tab/>
+            </w:r>
+            <w:r>
+              <w:rPr>
+                <w:noProof/>
+                <w:webHidden/>
+              </w:rPr>
+              <w:fldChar w:fldCharType="begin"/>
+            </w:r>
+            <w:r>
+              <w:rPr>
+                <w:noProof/>
+                <w:webHidden/>
+              </w:rPr>
+              <w:instrText xml:space="preserve"> PAGEREF _Toc149507144 \h </w:instrText>
+            </w:r>
+            <w:r>
+              <w:rPr>
+                <w:noProof/>
+                <w:webHidden/>
+              </w:rPr>
+            </w:r>
+            <w:r>
+              <w:rPr>
+                <w:noProof/>
+                <w:webHidden/>
+              </w:rPr>
+              <w:fldChar w:fldCharType="separate"/>
+            </w:r>
+            <w:r>
+              <w:rPr>
+                <w:noProof/>
+                <w:webHidden/>
+              </w:rPr>
+              <w:t>12</w:t>
+            </w:r>
+            <w:r>
+              <w:rPr>
+                <w:noProof/>
+                <w:webHidden/>
+              </w:rPr>
+              <w:fldChar w:fldCharType="end"/>
+            </w:r>
+          </w:hyperlink>
+        </w:p>
+        <w:p>
+          <w:pPr>
+            <w:pStyle w:val="TOC2"/>
+            <w:tabs>
+              <w:tab w:val="right" w:leader="dot" w:pos="9016"/>
+            </w:tabs>
+            <w:rPr>
+              <w:rFonts w:eastAsiaTheme="minorEastAsia"/>
+              <w:noProof/>
+              <w:lang w:eastAsia="en-IE"/>
+            </w:rPr>
+          </w:pPr>
+          <w:hyperlink w:anchor="_Toc149507145" w:history="1">
             <w:r>
               <w:rPr>
                 <w:rStyle w:val="Hyperlink"/>
@@ -1954,7 +2017,7 @@
                 <w:noProof/>
                 <w:lang w:val="en-GB"/>
               </w:rPr>
-              <w:t>Registration &amp; Login:</w:t>
+              <w:t>5. UI, USER AND TESTING</w:t>
             </w:r>
             <w:r>
               <w:rPr>
@@ -1975,7 +2038,7 @@
                 <w:noProof/>
                 <w:webHidden/>
               </w:rPr>
-              <w:instrText xml:space="preserve"> PAGEREF _Toc149503354 \h </w:instrText>
+              <w:instrText xml:space="preserve"> PAGEREF _Toc149507145 \h </w:instrText>
             </w:r>
             <w:r>
               <w:rPr>
@@ -2020,15 +2083,7 @@
               <w14:ligatures w14:val="standardContextual"/>
             </w:rPr>
           </w:pPr>
-          <w:hyperlink w:anchor="_Toc149503355" w:history="1">
-            <w:r>
-              <w:rPr>
-                <w:rStyle w:val="Hyperlink"/>
-                <w:rFonts w:ascii="Arial" w:hAnsi="Arial" w:cs="Arial"/>
-                <w:noProof/>
-              </w:rPr>
-              <w:t xml:space="preserve">5.2 </w:t>
-            </w:r>
+          <w:hyperlink w:anchor="_Toc149507146" w:history="1">
             <w:r>
               <w:rPr>
                 <w:rStyle w:val="Hyperlink"/>
@@ -2037,7 +2092,18 @@
                 <w:bCs/>
                 <w:noProof/>
               </w:rPr>
-              <w:t>Home Screen &amp; Menu</w:t>
+              <w:t xml:space="preserve">5.1 </w:t>
+            </w:r>
+            <w:r>
+              <w:rPr>
+                <w:rStyle w:val="Hyperlink"/>
+                <w:rFonts w:ascii="Arial" w:hAnsi="Arial" w:cs="Arial"/>
+                <w:b/>
+                <w:bCs/>
+                <w:noProof/>
+                <w:lang w:val="en-GB"/>
+              </w:rPr>
+              <w:t>Registration &amp; Login:</w:t>
             </w:r>
             <w:r>
               <w:rPr>
@@ -2058,7 +2124,7 @@
                 <w:noProof/>
                 <w:webHidden/>
               </w:rPr>
-              <w:instrText xml:space="preserve"> PAGEREF _Toc149503355 \h </w:instrText>
+              <w:instrText xml:space="preserve"> PAGEREF _Toc149507146 \h </w:instrText>
             </w:r>
             <w:r>
               <w:rPr>
@@ -2078,7 +2144,7 @@
                 <w:noProof/>
                 <w:webHidden/>
               </w:rPr>
-              <w:t>13</w:t>
+              <w:t>12</w:t>
             </w:r>
             <w:r>
               <w:rPr>
@@ -2103,14 +2169,14 @@
               <w14:ligatures w14:val="standardContextual"/>
             </w:rPr>
           </w:pPr>
-          <w:hyperlink w:anchor="_Toc149503356" w:history="1">
+          <w:hyperlink w:anchor="_Toc149507147" w:history="1">
             <w:r>
               <w:rPr>
                 <w:rStyle w:val="Hyperlink"/>
                 <w:rFonts w:ascii="Arial" w:hAnsi="Arial" w:cs="Arial"/>
                 <w:noProof/>
               </w:rPr>
-              <w:t xml:space="preserve">5.3 </w:t>
+              <w:t xml:space="preserve">5.2 </w:t>
             </w:r>
             <w:r>
               <w:rPr>
@@ -2119,9 +2185,8 @@
                 <w:b/>
                 <w:bCs/>
                 <w:noProof/>
-                <w:lang w:val="en-GB"/>
-              </w:rPr>
-              <w:t>Location &amp; History</w:t>
+              </w:rPr>
+              <w:t>Home Screen &amp; Menu</w:t>
             </w:r>
             <w:r>
               <w:rPr>
@@ -2142,7 +2207,7 @@
                 <w:noProof/>
                 <w:webHidden/>
               </w:rPr>
-              <w:instrText xml:space="preserve"> PAGEREF _Toc149503356 \h </w:instrText>
+              <w:instrText xml:space="preserve"> PAGEREF _Toc149507147 \h </w:instrText>
             </w:r>
             <w:r>
               <w:rPr>
@@ -2187,7 +2252,15 @@
               <w14:ligatures w14:val="standardContextual"/>
             </w:rPr>
           </w:pPr>
-          <w:hyperlink w:anchor="_Toc149503357" w:history="1">
+          <w:hyperlink w:anchor="_Toc149507148" w:history="1">
+            <w:r>
+              <w:rPr>
+                <w:rStyle w:val="Hyperlink"/>
+                <w:rFonts w:ascii="Arial" w:hAnsi="Arial" w:cs="Arial"/>
+                <w:noProof/>
+              </w:rPr>
+              <w:t xml:space="preserve">5.3 </w:t>
+            </w:r>
             <w:r>
               <w:rPr>
                 <w:rStyle w:val="Hyperlink"/>
@@ -2195,6 +2268,82 @@
                 <w:b/>
                 <w:bCs/>
                 <w:noProof/>
+                <w:lang w:val="en-GB"/>
+              </w:rPr>
+              <w:t>Location &amp; History</w:t>
+            </w:r>
+            <w:r>
+              <w:rPr>
+                <w:noProof/>
+                <w:webHidden/>
+              </w:rPr>
+              <w:tab/>
+            </w:r>
+            <w:r>
+              <w:rPr>
+                <w:noProof/>
+                <w:webHidden/>
+              </w:rPr>
+              <w:fldChar w:fldCharType="begin"/>
+            </w:r>
+            <w:r>
+              <w:rPr>
+                <w:noProof/>
+                <w:webHidden/>
+              </w:rPr>
+              <w:instrText xml:space="preserve"> PAGEREF _Toc149507148 \h </w:instrText>
+            </w:r>
+            <w:r>
+              <w:rPr>
+                <w:noProof/>
+                <w:webHidden/>
+              </w:rPr>
+            </w:r>
+            <w:r>
+              <w:rPr>
+                <w:noProof/>
+                <w:webHidden/>
+              </w:rPr>
+              <w:fldChar w:fldCharType="separate"/>
+            </w:r>
+            <w:r>
+              <w:rPr>
+                <w:noProof/>
+                <w:webHidden/>
+              </w:rPr>
+              <w:t>15</w:t>
+            </w:r>
+            <w:r>
+              <w:rPr>
+                <w:noProof/>
+                <w:webHidden/>
+              </w:rPr>
+              <w:fldChar w:fldCharType="end"/>
+            </w:r>
+          </w:hyperlink>
+        </w:p>
+        <w:p>
+          <w:pPr>
+            <w:pStyle w:val="TOC3"/>
+            <w:tabs>
+              <w:tab w:val="right" w:leader="dot" w:pos="9016"/>
+            </w:tabs>
+            <w:rPr>
+              <w:rFonts w:cstheme="minorBidi"/>
+              <w:noProof/>
+              <w:kern w:val="2"/>
+              <w:lang w:val="en-IE" w:eastAsia="en-IE"/>
+              <w14:ligatures w14:val="standardContextual"/>
+            </w:rPr>
+          </w:pPr>
+          <w:hyperlink w:anchor="_Toc149507149" w:history="1">
+            <w:r>
+              <w:rPr>
+                <w:rStyle w:val="Hyperlink"/>
+                <w:rFonts w:ascii="Arial" w:hAnsi="Arial" w:cs="Arial"/>
+                <w:b/>
+                <w:bCs/>
+                <w:noProof/>
               </w:rPr>
               <w:t>5.4 Settings</w:t>
             </w:r>
@@ -2226,7 +2375,7 @@
                 <w:noProof/>
                 <w:webHidden/>
               </w:rPr>
-              <w:instrText xml:space="preserve"> PAGEREF _Toc149503357 \h </w:instrText>
+              <w:instrText xml:space="preserve"> PAGEREF _Toc149507149 \h </w:instrText>
             </w:r>
             <w:r>
               <w:rPr>
@@ -2246,7 +2395,7 @@
                 <w:noProof/>
                 <w:webHidden/>
               </w:rPr>
-              <w:t>15</w:t>
+              <w:t>16</w:t>
             </w:r>
             <w:r>
               <w:rPr>
@@ -2269,7 +2418,7 @@
               <w:lang w:eastAsia="en-IE"/>
             </w:rPr>
           </w:pPr>
-          <w:hyperlink w:anchor="_Toc149503358" w:history="1">
+          <w:hyperlink w:anchor="_Toc149507150" w:history="1">
             <w:r>
               <w:rPr>
                 <w:rStyle w:val="Hyperlink"/>
@@ -2299,7 +2448,7 @@
                 <w:noProof/>
                 <w:webHidden/>
               </w:rPr>
-              <w:instrText xml:space="preserve"> PAGEREF _Toc149503358 \h </w:instrText>
+              <w:instrText xml:space="preserve"> PAGEREF _Toc149507150 \h </w:instrText>
             </w:r>
             <w:r>
               <w:rPr>
@@ -2478,7 +2627,7 @@
           <w:lang w:val="en-GB"/>
         </w:rPr>
       </w:pPr>
-      <w:bookmarkStart w:id="0" w:name="_Toc149503340"/>
+      <w:bookmarkStart w:id="0" w:name="_Toc149507130"/>
       <w:r>
         <w:rPr>
           <w:rFonts w:ascii="Arial" w:hAnsi="Arial" w:cs="Arial"/>
@@ -2652,148 +2801,132 @@
         </w:rPr>
         <w:t>Particulate Matter: Tiny particles or droplets in the air that are two and one-half microns or less in width.</w:t>
       </w:r>
-      <w:r>
-        <w:rPr>
-          <w:rFonts w:ascii="Arial" w:hAnsi="Arial" w:cs="Arial"/>
-        </w:rPr>
-        <w:br/>
-      </w:r>
-    </w:p>
-    <w:p>
-      <w:pPr>
+    </w:p>
+    <w:p>
+      <w:pPr>
+        <w:numPr>
+          <w:ilvl w:val="0"/>
+          <w:numId w:val="1"/>
+        </w:numPr>
         <w:spacing w:after="120" w:line="360" w:lineRule="auto"/>
         <w:rPr>
           <w:rFonts w:ascii="Arial" w:hAnsi="Arial" w:cs="Arial"/>
-          <w:b/>
-          <w:bCs/>
-          <w:lang w:val="en-GB"/>
-        </w:rPr>
-      </w:pPr>
-    </w:p>
-    <w:p>
-      <w:pPr>
+        </w:rPr>
+      </w:pPr>
+      <w:r>
+        <w:rPr>
+          <w:rFonts w:ascii="Arial" w:hAnsi="Arial" w:cs="Arial"/>
+        </w:rPr>
+        <w:t xml:space="preserve">AQI (Air Quality Index): A measure used to </w:t>
+      </w:r>
+      <w:r>
+        <w:rPr>
+          <w:rFonts w:ascii="Arial" w:hAnsi="Arial" w:cs="Arial"/>
+        </w:rPr>
+        <w:t>show</w:t>
+      </w:r>
+      <w:r>
+        <w:rPr>
+          <w:rFonts w:ascii="Arial" w:hAnsi="Arial" w:cs="Arial"/>
+        </w:rPr>
+        <w:t xml:space="preserve"> how polluted the air currently is or how polluted it is forecast to become.</w:t>
+      </w:r>
+    </w:p>
+    <w:p>
+      <w:pPr>
+        <w:numPr>
+          <w:ilvl w:val="0"/>
+          <w:numId w:val="1"/>
+        </w:numPr>
         <w:spacing w:after="120" w:line="360" w:lineRule="auto"/>
         <w:rPr>
           <w:rFonts w:ascii="Arial" w:hAnsi="Arial" w:cs="Arial"/>
-          <w:b/>
-          <w:bCs/>
-          <w:lang w:val="en-GB"/>
-        </w:rPr>
-      </w:pPr>
-    </w:p>
-    <w:p>
-      <w:pPr>
+        </w:rPr>
+      </w:pPr>
+      <w:r>
+        <w:rPr>
+          <w:rFonts w:ascii="Arial" w:hAnsi="Arial" w:cs="Arial"/>
+        </w:rPr>
+        <w:t>VOC (Volatile Organic Compounds): Organic chemicals that have a high vapor pressure at room temperature. Their high vapor pressure results from a low boiling point, which causes large numbers of molecules to evaporate from the liquid or solid form of the compound and enter the surrounding air.</w:t>
+      </w:r>
+    </w:p>
+    <w:p>
+      <w:pPr>
+        <w:numPr>
+          <w:ilvl w:val="0"/>
+          <w:numId w:val="1"/>
+        </w:numPr>
         <w:spacing w:after="120" w:line="360" w:lineRule="auto"/>
         <w:rPr>
           <w:rFonts w:ascii="Arial" w:hAnsi="Arial" w:cs="Arial"/>
-          <w:b/>
-          <w:bCs/>
-          <w:lang w:val="en-GB"/>
-        </w:rPr>
-      </w:pPr>
-    </w:p>
-    <w:p>
-      <w:pPr>
+        </w:rPr>
+      </w:pPr>
+      <w:r>
+        <w:rPr>
+          <w:rFonts w:ascii="Arial" w:hAnsi="Arial" w:cs="Arial"/>
+        </w:rPr>
+        <w:t>PMS7003: A sensor that measures particulate matter of different sizes: PM10, PM2.5, PM1, and PM0.3.</w:t>
+      </w:r>
+    </w:p>
+    <w:p>
+      <w:pPr>
+        <w:numPr>
+          <w:ilvl w:val="0"/>
+          <w:numId w:val="1"/>
+        </w:numPr>
         <w:spacing w:after="120" w:line="360" w:lineRule="auto"/>
         <w:rPr>
           <w:rFonts w:ascii="Arial" w:hAnsi="Arial" w:cs="Arial"/>
-          <w:b/>
-          <w:bCs/>
-          <w:lang w:val="en-GB"/>
-        </w:rPr>
-      </w:pPr>
-    </w:p>
-    <w:p>
-      <w:pPr>
+        </w:rPr>
+      </w:pPr>
+      <w:r>
+        <w:rPr>
+          <w:rFonts w:ascii="Arial" w:hAnsi="Arial" w:cs="Arial"/>
+        </w:rPr>
+        <w:t>BME680: A gas sensor array used to measure VOCs, which impact air quality.</w:t>
+      </w:r>
+    </w:p>
+    <w:p>
+      <w:pPr>
+        <w:numPr>
+          <w:ilvl w:val="0"/>
+          <w:numId w:val="1"/>
+        </w:numPr>
         <w:spacing w:after="120" w:line="360" w:lineRule="auto"/>
         <w:rPr>
           <w:rFonts w:ascii="Arial" w:hAnsi="Arial" w:cs="Arial"/>
-          <w:b/>
-          <w:bCs/>
-          <w:lang w:val="en-GB"/>
-        </w:rPr>
-      </w:pPr>
-    </w:p>
-    <w:p>
-      <w:pPr>
+        </w:rPr>
+      </w:pPr>
+      <w:r>
+        <w:rPr>
+          <w:rFonts w:ascii="Arial" w:hAnsi="Arial" w:cs="Arial"/>
+        </w:rPr>
+        <w:t>Air530: A GPS sensor used to capture latitude and longitude for correlation with air quality measurements.</w:t>
+      </w:r>
+    </w:p>
+    <w:p>
+      <w:pPr>
+        <w:numPr>
+          <w:ilvl w:val="0"/>
+          <w:numId w:val="1"/>
+        </w:numPr>
         <w:spacing w:after="120" w:line="360" w:lineRule="auto"/>
         <w:rPr>
           <w:rFonts w:ascii="Arial" w:hAnsi="Arial" w:cs="Arial"/>
-          <w:b/>
-          <w:bCs/>
-          <w:lang w:val="en-GB"/>
-        </w:rPr>
-      </w:pPr>
+        </w:rPr>
+      </w:pPr>
+      <w:r>
+        <w:rPr>
+          <w:rFonts w:ascii="Arial" w:hAnsi="Arial" w:cs="Arial"/>
+        </w:rPr>
+        <w:lastRenderedPageBreak/>
+        <w:t>Cron: A time-based job scheduler in Unix-like computer operating systems. Cron is used to schedule jobs (commands or scripts) to run periodically at fixed times, dates, or intervals.</w:t>
+      </w:r>
     </w:p>
     <w:p>
       <w:pPr>
         <w:spacing w:after="120" w:line="360" w:lineRule="auto"/>
-        <w:rPr>
-          <w:rFonts w:ascii="Arial" w:hAnsi="Arial" w:cs="Arial"/>
-          <w:b/>
-          <w:bCs/>
-          <w:lang w:val="en-GB"/>
-        </w:rPr>
-      </w:pPr>
-    </w:p>
-    <w:p>
-      <w:pPr>
-        <w:spacing w:after="120" w:line="360" w:lineRule="auto"/>
-        <w:rPr>
-          <w:rFonts w:ascii="Arial" w:hAnsi="Arial" w:cs="Arial"/>
-          <w:b/>
-          <w:bCs/>
-          <w:lang w:val="en-GB"/>
-        </w:rPr>
-      </w:pPr>
-    </w:p>
-    <w:p>
-      <w:pPr>
-        <w:spacing w:after="120" w:line="360" w:lineRule="auto"/>
-        <w:rPr>
-          <w:rFonts w:ascii="Arial" w:hAnsi="Arial" w:cs="Arial"/>
-          <w:b/>
-          <w:bCs/>
-          <w:lang w:val="en-GB"/>
-        </w:rPr>
-      </w:pPr>
-    </w:p>
-    <w:p>
-      <w:pPr>
-        <w:spacing w:after="120" w:line="360" w:lineRule="auto"/>
-        <w:rPr>
-          <w:rFonts w:ascii="Arial" w:hAnsi="Arial" w:cs="Arial"/>
-          <w:b/>
-          <w:bCs/>
-          <w:lang w:val="en-GB"/>
-        </w:rPr>
-      </w:pPr>
-    </w:p>
-    <w:p>
-      <w:pPr>
-        <w:spacing w:after="120" w:line="360" w:lineRule="auto"/>
-        <w:rPr>
-          <w:rFonts w:ascii="Arial" w:hAnsi="Arial" w:cs="Arial"/>
-          <w:b/>
-          <w:bCs/>
-          <w:lang w:val="en-GB"/>
-        </w:rPr>
-      </w:pPr>
-    </w:p>
-    <w:p>
-      <w:pPr>
-        <w:spacing w:after="120" w:line="360" w:lineRule="auto"/>
-        <w:rPr>
-          <w:rFonts w:ascii="Arial" w:hAnsi="Arial" w:cs="Arial"/>
-          <w:b/>
-          <w:bCs/>
-          <w:lang w:val="en-GB"/>
-        </w:rPr>
-      </w:pPr>
-    </w:p>
-    <w:p>
-      <w:pPr>
-        <w:spacing w:after="120" w:line="360" w:lineRule="auto"/>
+        <w:ind w:left="360"/>
         <w:rPr>
           <w:rFonts w:ascii="Arial" w:hAnsi="Arial" w:cs="Arial"/>
           <w:b/>
@@ -2813,7 +2946,7 @@
           <w:lang w:val="en-GB"/>
         </w:rPr>
       </w:pPr>
-      <w:bookmarkStart w:id="1" w:name="_Toc149503341"/>
+      <w:bookmarkStart w:id="1" w:name="_Toc149507131"/>
       <w:r>
         <w:rPr>
           <w:rFonts w:ascii="Arial" w:hAnsi="Arial" w:cs="Arial"/>
@@ -2822,7 +2955,6 @@
           <w:color w:val="auto"/>
           <w:lang w:val="en-GB"/>
         </w:rPr>
-        <w:lastRenderedPageBreak/>
         <w:t>1.</w:t>
       </w:r>
       <w:r>
@@ -2865,7 +2997,7 @@
           <w:color w:val="auto"/>
         </w:rPr>
       </w:pPr>
-      <w:bookmarkStart w:id="2" w:name="_Toc149503342"/>
+      <w:bookmarkStart w:id="2" w:name="_Toc149507132"/>
       <w:r>
         <w:rPr>
           <w:rFonts w:ascii="Arial" w:hAnsi="Arial" w:cs="Arial"/>
@@ -2925,7 +3057,7 @@
           <w:color w:val="auto"/>
         </w:rPr>
       </w:pPr>
-      <w:bookmarkStart w:id="3" w:name="_Toc149503343"/>
+      <w:bookmarkStart w:id="3" w:name="_Toc149507133"/>
       <w:r>
         <w:rPr>
           <w:rFonts w:ascii="Arial" w:hAnsi="Arial" w:cs="Arial"/>
@@ -3119,7 +3251,7 @@
           <w:lang w:val="en-GB"/>
         </w:rPr>
       </w:pPr>
-      <w:bookmarkStart w:id="4" w:name="_Toc149503344"/>
+      <w:bookmarkStart w:id="4" w:name="_Toc149507134"/>
       <w:r>
         <w:rPr>
           <w:rFonts w:ascii="Arial" w:hAnsi="Arial" w:cs="Arial"/>
@@ -3128,7 +3260,6 @@
           <w:color w:val="auto"/>
           <w:lang w:val="en-GB"/>
         </w:rPr>
-        <w:lastRenderedPageBreak/>
         <w:t>2. HARDWARE</w:t>
       </w:r>
       <w:bookmarkEnd w:id="4"/>
@@ -3154,7 +3285,7 @@
           <w:color w:val="auto"/>
         </w:rPr>
       </w:pPr>
-      <w:bookmarkStart w:id="5" w:name="_Toc149503345"/>
+      <w:bookmarkStart w:id="5" w:name="_Toc149507135"/>
       <w:r>
         <w:rPr>
           <w:rStyle w:val="Heading3Char"/>
@@ -3648,7 +3779,7 @@
           <w:lang w:val="en-GB"/>
         </w:rPr>
       </w:pPr>
-      <w:bookmarkStart w:id="6" w:name="_Toc149503346"/>
+      <w:bookmarkStart w:id="6" w:name="_Toc149507136"/>
       <w:r>
         <w:rPr>
           <w:rFonts w:ascii="Arial" w:hAnsi="Arial" w:cs="Arial"/>
@@ -3965,7 +4096,7 @@
           <w:color w:val="auto"/>
         </w:rPr>
       </w:pPr>
-      <w:bookmarkStart w:id="7" w:name="_Toc149503347"/>
+      <w:bookmarkStart w:id="7" w:name="_Toc149507137"/>
       <w:r>
         <w:rPr>
           <w:rFonts w:ascii="Arial" w:hAnsi="Arial" w:cs="Arial"/>
@@ -4276,7 +4407,7 @@
           <w:color w:val="auto"/>
         </w:rPr>
       </w:pPr>
-      <w:bookmarkStart w:id="8" w:name="_Toc149503348"/>
+      <w:bookmarkStart w:id="8" w:name="_Toc149507138"/>
       <w:r>
         <w:rPr>
           <w:rFonts w:ascii="Arial" w:hAnsi="Arial" w:cs="Arial"/>
@@ -4507,14 +4638,22 @@
       <w:pPr>
         <w:pStyle w:val="Heading2"/>
         <w:rPr>
+          <w:rStyle w:val="Heading3Char"/>
+        </w:rPr>
+      </w:pPr>
+      <w:bookmarkStart w:id="9" w:name="_Toc149507139"/>
+      <w:r>
+        <w:rPr>
           <w:rFonts w:ascii="Arial" w:hAnsi="Arial" w:cs="Arial"/>
           <w:b/>
           <w:bCs/>
           <w:color w:val="auto"/>
           <w:lang w:val="en-GB"/>
         </w:rPr>
-      </w:pPr>
-      <w:bookmarkStart w:id="9" w:name="_Toc149503349"/>
+        <w:lastRenderedPageBreak/>
+        <w:t>3. DATA</w:t>
+      </w:r>
+      <w:bookmarkEnd w:id="9"/>
       <w:r>
         <w:rPr>
           <w:rFonts w:ascii="Arial" w:hAnsi="Arial" w:cs="Arial"/>
@@ -4523,10 +4662,298 @@
           <w:color w:val="auto"/>
           <w:lang w:val="en-GB"/>
         </w:rPr>
-        <w:lastRenderedPageBreak/>
+        <w:br/>
+      </w:r>
+    </w:p>
+    <w:p>
+      <w:pPr>
+        <w:pStyle w:val="Heading3"/>
+        <w:rPr>
+          <w:rFonts w:ascii="Arial" w:hAnsi="Arial" w:cs="Arial"/>
+          <w:b/>
+          <w:bCs/>
+          <w:color w:val="auto"/>
+        </w:rPr>
+      </w:pPr>
+      <w:bookmarkStart w:id="10" w:name="_Toc149507140"/>
+      <w:r>
+        <w:rPr>
+          <w:rFonts w:ascii="Arial" w:hAnsi="Arial" w:cs="Arial"/>
+          <w:b/>
+          <w:bCs/>
+          <w:color w:val="auto"/>
+        </w:rPr>
+        <w:t>3.1 Data Gathering</w:t>
+      </w:r>
+      <w:bookmarkEnd w:id="10"/>
+      <w:r>
+        <w:rPr>
+          <w:rFonts w:ascii="Arial" w:hAnsi="Arial" w:cs="Arial"/>
+          <w:b/>
+          <w:bCs/>
+          <w:color w:val="auto"/>
+        </w:rPr>
+        <w:br/>
+      </w:r>
+    </w:p>
+    <w:p>
+      <w:pPr>
+        <w:spacing w:line="360" w:lineRule="auto"/>
+        <w:rPr>
+          <w:rFonts w:ascii="Arial" w:hAnsi="Arial" w:cs="Arial"/>
+          <w:b/>
+          <w:bCs/>
+        </w:rPr>
+      </w:pPr>
+      <w:r>
+        <w:rPr>
+          <w:rFonts w:ascii="Arial" w:hAnsi="Arial" w:cs="Arial"/>
+          <w:b/>
+          <w:bCs/>
+        </w:rPr>
+        <w:t>a. Particulate Matter Measurements:</w:t>
+      </w:r>
+    </w:p>
+    <w:p>
+      <w:pPr>
+        <w:spacing w:line="360" w:lineRule="auto"/>
+        <w:rPr>
+          <w:rFonts w:ascii="Arial" w:hAnsi="Arial" w:cs="Arial"/>
+        </w:rPr>
+      </w:pPr>
+      <w:r>
+        <w:rPr>
+          <w:rFonts w:ascii="Arial" w:hAnsi="Arial" w:cs="Arial"/>
+          <w:b/>
+          <w:bCs/>
+        </w:rPr>
+        <w:t>Sensor Utilized:</w:t>
+      </w:r>
+      <w:r>
+        <w:rPr>
+          <w:rFonts w:ascii="Arial" w:hAnsi="Arial" w:cs="Arial"/>
+        </w:rPr>
+        <w:t xml:space="preserve"> PMS7003</w:t>
+      </w:r>
+      <w:r>
+        <w:rPr>
+          <w:rFonts w:ascii="Arial" w:hAnsi="Arial" w:cs="Arial"/>
+        </w:rPr>
+        <w:br/>
+      </w:r>
+      <w:r>
+        <w:rPr>
+          <w:rFonts w:ascii="Arial" w:hAnsi="Arial" w:cs="Arial"/>
+          <w:b/>
+          <w:bCs/>
+        </w:rPr>
+        <w:t>Measurements Captured:</w:t>
+      </w:r>
+    </w:p>
+    <w:p>
+      <w:pPr>
+        <w:numPr>
+          <w:ilvl w:val="0"/>
+          <w:numId w:val="3"/>
+        </w:numPr>
+        <w:spacing w:line="360" w:lineRule="auto"/>
+        <w:rPr>
+          <w:rFonts w:ascii="Arial" w:hAnsi="Arial" w:cs="Arial"/>
+        </w:rPr>
+      </w:pPr>
+      <w:r>
+        <w:rPr>
+          <w:rFonts w:ascii="Arial" w:hAnsi="Arial" w:cs="Arial"/>
+        </w:rPr>
+        <w:t>PM0.3</w:t>
+      </w:r>
+    </w:p>
+    <w:p>
+      <w:pPr>
+        <w:numPr>
+          <w:ilvl w:val="0"/>
+          <w:numId w:val="3"/>
+        </w:numPr>
+        <w:spacing w:line="360" w:lineRule="auto"/>
+        <w:rPr>
+          <w:rFonts w:ascii="Arial" w:hAnsi="Arial" w:cs="Arial"/>
+        </w:rPr>
+      </w:pPr>
+      <w:r>
+        <w:rPr>
+          <w:rFonts w:ascii="Arial" w:hAnsi="Arial" w:cs="Arial"/>
+        </w:rPr>
+        <w:t>PM1</w:t>
+      </w:r>
+    </w:p>
+    <w:p>
+      <w:pPr>
+        <w:numPr>
+          <w:ilvl w:val="0"/>
+          <w:numId w:val="3"/>
+        </w:numPr>
+        <w:spacing w:line="360" w:lineRule="auto"/>
+        <w:rPr>
+          <w:rFonts w:ascii="Arial" w:hAnsi="Arial" w:cs="Arial"/>
+        </w:rPr>
+      </w:pPr>
+      <w:r>
+        <w:rPr>
+          <w:rFonts w:ascii="Arial" w:hAnsi="Arial" w:cs="Arial"/>
+        </w:rPr>
+        <w:t>PM2.5</w:t>
+      </w:r>
+    </w:p>
+    <w:p>
+      <w:pPr>
+        <w:numPr>
+          <w:ilvl w:val="0"/>
+          <w:numId w:val="3"/>
+        </w:numPr>
+        <w:spacing w:line="360" w:lineRule="auto"/>
+        <w:rPr>
+          <w:rFonts w:ascii="Arial" w:hAnsi="Arial" w:cs="Arial"/>
+        </w:rPr>
+      </w:pPr>
+      <w:r>
+        <w:rPr>
+          <w:rFonts w:ascii="Arial" w:hAnsi="Arial" w:cs="Arial"/>
+        </w:rPr>
+        <w:t>PM10</w:t>
+      </w:r>
+    </w:p>
+    <w:p>
+      <w:pPr>
+        <w:spacing w:line="360" w:lineRule="auto"/>
+        <w:rPr>
+          <w:rFonts w:ascii="Arial" w:hAnsi="Arial" w:cs="Arial"/>
+        </w:rPr>
+      </w:pPr>
+      <w:r>
+        <w:rPr>
+          <w:rFonts w:ascii="Arial" w:hAnsi="Arial" w:cs="Arial"/>
+        </w:rPr>
+        <w:t>The measurements for PM2.5 and PM10 will be critical since there are standard AQI calculations for these. The PM2.5 and PM10 values provide insights into smaller particles that can be inhaled and pose health risks.</w:t>
+      </w:r>
+    </w:p>
+    <w:p>
+      <w:pPr>
+        <w:spacing w:line="360" w:lineRule="auto"/>
+        <w:rPr>
+          <w:rFonts w:ascii="Arial" w:hAnsi="Arial" w:cs="Arial"/>
+          <w:b/>
+          <w:bCs/>
+        </w:rPr>
+      </w:pPr>
+      <w:r>
+        <w:rPr>
+          <w:rFonts w:ascii="Arial" w:hAnsi="Arial" w:cs="Arial"/>
+          <w:b/>
+          <w:bCs/>
+        </w:rPr>
+        <w:t>b. Volatile Organic Compounds (VOC) Measurements:</w:t>
+      </w:r>
+    </w:p>
+    <w:p>
+      <w:pPr>
+        <w:spacing w:line="360" w:lineRule="auto"/>
+        <w:rPr>
+          <w:rFonts w:ascii="Arial" w:hAnsi="Arial" w:cs="Arial"/>
+        </w:rPr>
+      </w:pPr>
+      <w:r>
+        <w:rPr>
+          <w:rFonts w:ascii="Arial" w:hAnsi="Arial" w:cs="Arial"/>
+          <w:b/>
+          <w:bCs/>
+        </w:rPr>
+        <w:t>Sensor Utilized:</w:t>
+      </w:r>
+      <w:r>
+        <w:rPr>
+          <w:rFonts w:ascii="Arial" w:hAnsi="Arial" w:cs="Arial"/>
+        </w:rPr>
+        <w:t xml:space="preserve"> BME680</w:t>
+      </w:r>
+      <w:r>
+        <w:rPr>
+          <w:rFonts w:ascii="Arial" w:hAnsi="Arial" w:cs="Arial"/>
+        </w:rPr>
+        <w:br/>
+        <w:t>The BME680 sensor measures the concentration of VOCs in the air. High levels of VOCs can indicate polluted air, often resulting from chemicals or other pollutants.</w:t>
+      </w:r>
+    </w:p>
+    <w:p>
+      <w:pPr>
+        <w:spacing w:line="360" w:lineRule="auto"/>
+        <w:rPr>
+          <w:rFonts w:ascii="Arial" w:hAnsi="Arial" w:cs="Arial"/>
+          <w:b/>
+          <w:bCs/>
+        </w:rPr>
+      </w:pPr>
+      <w:r>
+        <w:rPr>
+          <w:rFonts w:ascii="Arial" w:hAnsi="Arial" w:cs="Arial"/>
+          <w:b/>
+          <w:bCs/>
+        </w:rPr>
+        <w:t>c. GPS Measurements:</w:t>
+      </w:r>
+    </w:p>
+    <w:p>
+      <w:pPr>
+        <w:spacing w:line="360" w:lineRule="auto"/>
+        <w:rPr>
+          <w:rFonts w:ascii="Arial" w:hAnsi="Arial" w:cs="Arial"/>
+        </w:rPr>
+      </w:pPr>
+      <w:r>
+        <w:rPr>
+          <w:rFonts w:ascii="Arial" w:hAnsi="Arial" w:cs="Arial"/>
+          <w:b/>
+          <w:bCs/>
+        </w:rPr>
+        <w:t>Sensor Utilized:</w:t>
+      </w:r>
+      <w:r>
+        <w:rPr>
+          <w:rFonts w:ascii="Arial" w:hAnsi="Arial" w:cs="Arial"/>
+        </w:rPr>
+        <w:t xml:space="preserve"> Air530</w:t>
+      </w:r>
+      <w:r>
+        <w:rPr>
+          <w:rFonts w:ascii="Arial" w:hAnsi="Arial" w:cs="Arial"/>
+        </w:rPr>
+        <w:br/>
+        <w:t>This sensor captures the geographical location (latitude and longitude) where air quality measurements are taken. This allows users to identify specific locations with good or poor air quality.</w:t>
+      </w:r>
+    </w:p>
+    <w:p/>
+    <w:p>
+      <w:pPr>
+        <w:pStyle w:val="Heading2"/>
+        <w:rPr>
+          <w:rFonts w:ascii="Arial" w:hAnsi="Arial" w:cs="Arial"/>
+          <w:b/>
+          <w:bCs/>
+          <w:color w:val="auto"/>
+          <w:lang w:val="en-GB"/>
+        </w:rPr>
+      </w:pPr>
+      <w:bookmarkStart w:id="11" w:name="_Toc149507141"/>
+      <w:r>
+        <w:rPr>
+          <w:rFonts w:ascii="Arial" w:hAnsi="Arial" w:cs="Arial"/>
+          <w:b/>
+          <w:bCs/>
+          <w:color w:val="auto"/>
+          <w:lang w:val="en-GB"/>
+        </w:rPr>
         <w:t>4. SECURITY AND PRIVACY</w:t>
       </w:r>
-      <w:bookmarkEnd w:id="9"/>
+      <w:bookmarkEnd w:id="11"/>
       <w:r>
         <w:rPr>
           <w:rFonts w:ascii="Arial" w:hAnsi="Arial" w:cs="Arial"/>
@@ -4554,7 +4981,7 @@
           <w:color w:val="auto"/>
         </w:rPr>
       </w:pPr>
-      <w:bookmarkStart w:id="10" w:name="_Toc149503350"/>
+      <w:bookmarkStart w:id="12" w:name="_Toc149507142"/>
       <w:r>
         <w:rPr>
           <w:rFonts w:ascii="Arial" w:hAnsi="Arial" w:cs="Arial"/>
@@ -4572,7 +4999,7 @@
         </w:rPr>
         <w:t>Device Security</w:t>
       </w:r>
-      <w:bookmarkEnd w:id="10"/>
+      <w:bookmarkEnd w:id="12"/>
     </w:p>
     <w:p>
       <w:pPr>
@@ -4603,6 +5030,7 @@
           <w:rFonts w:ascii="Arial" w:hAnsi="Arial" w:cs="Arial"/>
           <w:lang w:val="en-GB"/>
         </w:rPr>
+        <w:lastRenderedPageBreak/>
         <w:t xml:space="preserve">To build on the security of this PIN, we will also implement a device lockout system. Whenever the user enters the PIN incorrectly 5 times then the device will be locked and not allow any access to it until the lock is lifted. When the device becomes locked, an email will be sent to the email address associated with the device with an option to unlock the device. By using this system. It will prevent unauthorized users to have an infinite number of tries at bypassing the PIN to access the device. </w:t>
       </w:r>
     </w:p>
@@ -4647,7 +5075,7 @@
           <w:color w:val="auto"/>
         </w:rPr>
       </w:pPr>
-      <w:bookmarkStart w:id="11" w:name="_Toc149503351"/>
+      <w:bookmarkStart w:id="13" w:name="_Toc149507143"/>
       <w:r>
         <w:rPr>
           <w:rFonts w:ascii="Arial" w:hAnsi="Arial" w:cs="Arial"/>
@@ -4665,7 +5093,7 @@
         </w:rPr>
         <w:t>Data in transfer security</w:t>
       </w:r>
-      <w:bookmarkEnd w:id="11"/>
+      <w:bookmarkEnd w:id="13"/>
     </w:p>
     <w:p>
       <w:pPr>
@@ -4696,7 +5124,23 @@
           <w:rFonts w:ascii="Arial" w:hAnsi="Arial" w:cs="Arial"/>
           <w:lang w:val="en-GB"/>
         </w:rPr>
-        <w:t xml:space="preserve">Another way to improve the security of the data is by carrying out data integrity checks. To ensure that the data was not messed with during transfer, we must check the integrity of the data once it is received by the server. We can do this by using cryptographic hashes. When the data is hashed using a hash function, a hash value is produced. This value will be sent with the data to the server so that the server can compare the received hash value with the </w:t>
+        <w:t>Another way to improve the security of the data is by carrying out data integrity checks. To ensure that the data was not messed with during transfer, we must check the integrity of the data once it is received by the server. We can do this by using cryptographic hashes. When the data is hashed using a hash function, a hash value is produced. This value will be sent with the data to the server so that the server can compare the received hash value with the one that it gets from carrying out the hash function itself. If the hash values match, then the data has not been messed with, otherwise, the data isn’t the same as what was originally sent.</w:t>
+      </w:r>
+    </w:p>
+    <w:p>
+      <w:pPr>
+        <w:spacing w:line="360" w:lineRule="auto"/>
+        <w:rPr>
+          <w:rFonts w:ascii="Arial" w:hAnsi="Arial" w:cs="Arial"/>
+          <w:lang w:val="en-GB"/>
+        </w:rPr>
+      </w:pPr>
+      <w:r>
+        <w:rPr>
+          <w:rFonts w:ascii="Arial" w:hAnsi="Arial" w:cs="Arial"/>
+          <w:lang w:val="en-GB"/>
+        </w:rPr>
+        <w:t xml:space="preserve">Finally, we will make use of tokens during data transfer for authentication reasons. Tokens are important for authenticating the users who will be carrying out these data transfers. By using tokens, we can ensure that the user has appropriate permissions to carry out what </w:t>
       </w:r>
       <w:r>
         <w:rPr>
@@ -4704,23 +5148,7 @@
           <w:lang w:val="en-GB"/>
         </w:rPr>
         <w:lastRenderedPageBreak/>
-        <w:t>one that it gets from carrying out the hash function itself. If the hash values match, then the data has not been messed with, otherwise, the data isn’t the same as what was originally sent.</w:t>
-      </w:r>
-    </w:p>
-    <w:p>
-      <w:pPr>
-        <w:spacing w:line="360" w:lineRule="auto"/>
-        <w:rPr>
-          <w:rFonts w:ascii="Arial" w:hAnsi="Arial" w:cs="Arial"/>
-          <w:lang w:val="en-GB"/>
-        </w:rPr>
-      </w:pPr>
-      <w:r>
-        <w:rPr>
-          <w:rFonts w:ascii="Arial" w:hAnsi="Arial" w:cs="Arial"/>
-          <w:lang w:val="en-GB"/>
-        </w:rPr>
-        <w:t>Finally, we will make use of tokens during data transfer for authentication reasons. Tokens are important for authenticating the users who will be carrying out these data transfers. By using tokens, we can ensure that the user has appropriate permissions to carry out what they are trying to do as well as determine if they are a valid user or not. If the token hasn’t expired and is has been verified, then the action relating to data transfer will be performed.</w:t>
+        <w:t>they are trying to do as well as determine if they are a valid user or not. If the token hasn’t expired and is has been verified, then the action relating to data transfer will be performed.</w:t>
       </w:r>
     </w:p>
     <w:p>
@@ -4740,7 +5168,7 @@
           <w:color w:val="auto"/>
         </w:rPr>
       </w:pPr>
-      <w:bookmarkStart w:id="12" w:name="_Toc149503352"/>
+      <w:bookmarkStart w:id="14" w:name="_Toc149507144"/>
       <w:r>
         <w:rPr>
           <w:rFonts w:ascii="Arial" w:hAnsi="Arial" w:cs="Arial"/>
@@ -4758,7 +5186,7 @@
         </w:rPr>
         <w:t>Data in storage</w:t>
       </w:r>
-      <w:bookmarkEnd w:id="12"/>
+      <w:bookmarkEnd w:id="14"/>
     </w:p>
     <w:p>
       <w:pPr>
@@ -4873,7 +5301,7 @@
           <w:lang w:val="en-GB"/>
         </w:rPr>
       </w:pPr>
-      <w:bookmarkStart w:id="13" w:name="_Toc149503353"/>
+      <w:bookmarkStart w:id="15" w:name="_Toc149507145"/>
       <w:r>
         <w:rPr>
           <w:rFonts w:ascii="Arial" w:hAnsi="Arial" w:cs="Arial"/>
@@ -4882,94 +5310,94 @@
           <w:color w:val="auto"/>
           <w:lang w:val="en-GB"/>
         </w:rPr>
+        <w:t>5. UI, USER AND TESTING</w:t>
+      </w:r>
+      <w:bookmarkEnd w:id="15"/>
+      <w:r>
+        <w:rPr>
+          <w:rFonts w:ascii="Arial" w:hAnsi="Arial" w:cs="Arial"/>
+          <w:b/>
+          <w:bCs/>
+          <w:color w:val="auto"/>
+          <w:lang w:val="en-GB"/>
+        </w:rPr>
+        <w:t xml:space="preserve"> </w:t>
+      </w:r>
+    </w:p>
+    <w:p>
+      <w:pPr>
+        <w:rPr>
+          <w:lang w:val="en-GB"/>
+        </w:rPr>
+      </w:pPr>
+    </w:p>
+    <w:p>
+      <w:pPr>
+        <w:pStyle w:val="Heading3"/>
+        <w:rPr>
+          <w:rFonts w:ascii="Arial" w:hAnsi="Arial" w:cs="Arial"/>
+          <w:b/>
+          <w:bCs/>
+          <w:color w:val="auto"/>
+          <w:lang w:val="en-GB"/>
+        </w:rPr>
+      </w:pPr>
+      <w:bookmarkStart w:id="16" w:name="_Toc149507146"/>
+      <w:r>
+        <w:rPr>
+          <w:rFonts w:ascii="Arial" w:hAnsi="Arial" w:cs="Arial"/>
+          <w:b/>
+          <w:bCs/>
+          <w:color w:val="auto"/>
+        </w:rPr>
+        <w:t xml:space="preserve">5.1 </w:t>
+      </w:r>
+      <w:r>
+        <w:rPr>
+          <w:rFonts w:ascii="Arial" w:hAnsi="Arial" w:cs="Arial"/>
+          <w:b/>
+          <w:bCs/>
+          <w:color w:val="auto"/>
+          <w:lang w:val="en-GB"/>
+        </w:rPr>
+        <w:t>Registration &amp; Login:</w:t>
+      </w:r>
+      <w:bookmarkEnd w:id="16"/>
+    </w:p>
+    <w:p>
+      <w:pPr>
+        <w:spacing w:line="360" w:lineRule="auto"/>
+        <w:rPr>
+          <w:rFonts w:ascii="Arial" w:hAnsi="Arial" w:cs="Arial"/>
+          <w:bCs/>
+          <w:lang w:val="en-GB"/>
+        </w:rPr>
+      </w:pPr>
+      <w:r>
+        <w:rPr>
+          <w:rFonts w:ascii="Arial" w:hAnsi="Arial" w:cs="Arial"/>
+          <w:bCs/>
+          <w:lang w:val="en-GB"/>
+        </w:rPr>
+        <w:t>When a user first opens the application, they will be presented with the log in page. If the user has an account and knows their password then they can simply input their details and click the ‘LOGIN’ button, which will take them to the main functionality of the app.</w:t>
+      </w:r>
+    </w:p>
+    <w:p>
+      <w:pPr>
+        <w:spacing w:line="360" w:lineRule="auto"/>
+        <w:rPr>
+          <w:rFonts w:ascii="Arial" w:hAnsi="Arial" w:cs="Arial"/>
+          <w:bCs/>
+          <w:lang w:val="en-GB"/>
+        </w:rPr>
+      </w:pPr>
+      <w:r>
+        <w:rPr>
+          <w:rFonts w:ascii="Arial" w:hAnsi="Arial" w:cs="Arial"/>
+          <w:bCs/>
+          <w:lang w:val="en-GB"/>
+        </w:rPr>
         <w:lastRenderedPageBreak/>
-        <w:t>5. UI, USER AND TESTING</w:t>
-      </w:r>
-      <w:bookmarkEnd w:id="13"/>
-      <w:r>
-        <w:rPr>
-          <w:rFonts w:ascii="Arial" w:hAnsi="Arial" w:cs="Arial"/>
-          <w:b/>
-          <w:bCs/>
-          <w:color w:val="auto"/>
-          <w:lang w:val="en-GB"/>
-        </w:rPr>
-        <w:t xml:space="preserve"> </w:t>
-      </w:r>
-    </w:p>
-    <w:p>
-      <w:pPr>
-        <w:rPr>
-          <w:lang w:val="en-GB"/>
-        </w:rPr>
-      </w:pPr>
-    </w:p>
-    <w:p>
-      <w:pPr>
-        <w:pStyle w:val="Heading3"/>
-        <w:rPr>
-          <w:rFonts w:ascii="Arial" w:hAnsi="Arial" w:cs="Arial"/>
-          <w:b/>
-          <w:bCs/>
-          <w:color w:val="auto"/>
-          <w:lang w:val="en-GB"/>
-        </w:rPr>
-      </w:pPr>
-      <w:bookmarkStart w:id="14" w:name="_Toc149503354"/>
-      <w:r>
-        <w:rPr>
-          <w:rFonts w:ascii="Arial" w:hAnsi="Arial" w:cs="Arial"/>
-          <w:b/>
-          <w:bCs/>
-          <w:color w:val="auto"/>
-        </w:rPr>
-        <w:t xml:space="preserve">5.1 </w:t>
-      </w:r>
-      <w:r>
-        <w:rPr>
-          <w:rFonts w:ascii="Arial" w:hAnsi="Arial" w:cs="Arial"/>
-          <w:b/>
-          <w:bCs/>
-          <w:color w:val="auto"/>
-          <w:lang w:val="en-GB"/>
-        </w:rPr>
-        <w:t>Registration &amp; Login:</w:t>
-      </w:r>
-      <w:bookmarkEnd w:id="14"/>
-    </w:p>
-    <w:p>
-      <w:pPr>
-        <w:spacing w:line="360" w:lineRule="auto"/>
-        <w:rPr>
-          <w:rFonts w:ascii="Arial" w:hAnsi="Arial" w:cs="Arial"/>
-          <w:bCs/>
-          <w:lang w:val="en-GB"/>
-        </w:rPr>
-      </w:pPr>
-      <w:r>
-        <w:rPr>
-          <w:rFonts w:ascii="Arial" w:hAnsi="Arial" w:cs="Arial"/>
-          <w:bCs/>
-          <w:lang w:val="en-GB"/>
-        </w:rPr>
-        <w:t>When a user first opens the application, they will be presented with the log in page. If the user has an account and knows their password then they can simply input their details and click the ‘LOGIN’ button, which will take them to the main functionality of the app.</w:t>
-      </w:r>
-    </w:p>
-    <w:p>
-      <w:pPr>
-        <w:spacing w:line="360" w:lineRule="auto"/>
-        <w:rPr>
-          <w:rFonts w:ascii="Arial" w:hAnsi="Arial" w:cs="Arial"/>
-          <w:bCs/>
-          <w:lang w:val="en-GB"/>
-        </w:rPr>
-      </w:pPr>
-      <w:r>
-        <w:rPr>
-          <w:rFonts w:ascii="Arial" w:hAnsi="Arial" w:cs="Arial"/>
-          <w:bCs/>
-          <w:lang w:val="en-GB"/>
-        </w:rPr>
         <w:t xml:space="preserve"> If it is there first time using the app they will need to create an account, they can do this by clicking the ‘Sign Up’ button at the bottom of the page. Doing this will take them to the Create Account page where they can fill in their personal details and then submit them using the ‘Register’ button.</w:t>
       </w:r>
     </w:p>
@@ -5101,7 +5529,6 @@
           <w:noProof/>
           <w:lang w:eastAsia="en-IE"/>
         </w:rPr>
-        <w:lastRenderedPageBreak/>
         <w:drawing>
           <wp:anchor distT="0" distB="0" distL="114300" distR="114300" simplePos="0" relativeHeight="251664384" behindDoc="1" locked="0" layoutInCell="1" allowOverlap="1" wp14:anchorId="69ABE8EF" wp14:editId="031404F3">
             <wp:simplePos x="0" y="0"/>
@@ -5239,12 +5666,13 @@
           <w:color w:val="auto"/>
         </w:rPr>
       </w:pPr>
-      <w:bookmarkStart w:id="15" w:name="_Toc149503355"/>
+      <w:bookmarkStart w:id="17" w:name="_Toc149507147"/>
       <w:r>
         <w:rPr>
           <w:rFonts w:ascii="Arial" w:hAnsi="Arial" w:cs="Arial"/>
           <w:color w:val="auto"/>
         </w:rPr>
+        <w:lastRenderedPageBreak/>
         <w:t>5</w:t>
       </w:r>
       <w:r>
@@ -5263,7 +5691,7 @@
         </w:rPr>
         <w:t>Home Screen &amp; Menu</w:t>
       </w:r>
-      <w:bookmarkEnd w:id="15"/>
+      <w:bookmarkEnd w:id="17"/>
     </w:p>
     <w:p>
       <w:pPr>
@@ -5369,7 +5797,6 @@
           <w:noProof/>
           <w:lang w:eastAsia="en-IE"/>
         </w:rPr>
-        <w:lastRenderedPageBreak/>
         <w:drawing>
           <wp:anchor distT="0" distB="0" distL="114300" distR="114300" simplePos="0" relativeHeight="251667456" behindDoc="0" locked="0" layoutInCell="1" allowOverlap="1" wp14:anchorId="39490C21" wp14:editId="426315B2">
             <wp:simplePos x="0" y="0"/>
@@ -5501,12 +5928,13 @@
           <w:color w:val="auto"/>
         </w:rPr>
       </w:pPr>
-      <w:bookmarkStart w:id="16" w:name="_Toc149503356"/>
+      <w:bookmarkStart w:id="18" w:name="_Toc149507148"/>
       <w:r>
         <w:rPr>
           <w:rFonts w:ascii="Arial" w:hAnsi="Arial" w:cs="Arial"/>
           <w:color w:val="auto"/>
         </w:rPr>
+        <w:lastRenderedPageBreak/>
         <w:t>5</w:t>
       </w:r>
       <w:r>
@@ -5589,7 +6017,7 @@
           </wp:anchor>
         </w:drawing>
       </w:r>
-      <w:bookmarkEnd w:id="16"/>
+      <w:bookmarkEnd w:id="18"/>
     </w:p>
     <w:p>
       <w:pPr>
@@ -5654,7 +6082,6 @@
           <w:noProof/>
           <w:lang w:val="en-GB"/>
         </w:rPr>
-        <w:lastRenderedPageBreak/>
         <w:drawing>
           <wp:anchor distT="0" distB="0" distL="114300" distR="114300" simplePos="0" relativeHeight="251670528" behindDoc="0" locked="0" layoutInCell="1" allowOverlap="1" wp14:anchorId="732B378D" wp14:editId="5BFF1CE0">
             <wp:simplePos x="0" y="0"/>
@@ -5791,7 +6218,7 @@
           <w:lang w:val="en-GB"/>
         </w:rPr>
       </w:pPr>
-      <w:bookmarkStart w:id="17" w:name="_Toc149503357"/>
+      <w:bookmarkStart w:id="19" w:name="_Toc149507149"/>
       <w:r>
         <w:rPr>
           <w:rStyle w:val="Heading3Char"/>
@@ -5819,7 +6246,7 @@
         </w:rPr>
         <w:t>:</w:t>
       </w:r>
-      <w:bookmarkEnd w:id="17"/>
+      <w:bookmarkEnd w:id="19"/>
       <w:r>
         <w:rPr>
           <w:rFonts w:ascii="Times New Roman" w:hAnsi="Times New Roman" w:cs="Times New Roman"/>
@@ -5908,92 +6335,85 @@
           <w:rFonts w:ascii="Arial" w:hAnsi="Arial" w:cs="Arial"/>
           <w:lang w:val="en-GB"/>
         </w:rPr>
-        <w:t xml:space="preserve">The vibration setting can be clicked on and off and the volume level for alerts can be selected by dragging the sound bar higher or lower. When these options are selected, they will also be tested to let the user know what they have chosen, for example when vibration is </w:t>
-      </w:r>
-      <w:r>
-        <w:rPr>
-          <w:rFonts w:ascii="Arial" w:hAnsi="Arial" w:cs="Arial"/>
+        <w:t>The vibration setting can be clicked on and off and the volume level for alerts can be selected by dragging the sound bar higher or lower. When these options are selected, they will also be tested to let the user know what they have chosen, for example when vibration is turned on the band will vibrate and when the sound is selected an alert will play at that volume.</w:t>
+      </w:r>
+    </w:p>
+    <w:p>
+      <w:pPr>
+        <w:spacing w:line="360" w:lineRule="auto"/>
+        <w:rPr>
+          <w:rFonts w:ascii="Arial" w:hAnsi="Arial" w:cs="Arial"/>
+          <w:lang w:val="en-GB"/>
+        </w:rPr>
+      </w:pPr>
+      <w:r>
+        <w:rPr>
+          <w:rFonts w:ascii="Arial" w:hAnsi="Arial" w:cs="Arial"/>
+          <w:lang w:val="en-GB"/>
+        </w:rPr>
+        <w:t>The notification frequency setting includes a dropdown menu for a list of multiple options such as always, only when critical and never.</w:t>
+      </w:r>
+    </w:p>
+    <w:p>
+      <w:pPr>
+        <w:spacing w:line="360" w:lineRule="auto"/>
+        <w:rPr>
+          <w:rFonts w:ascii="Arial" w:hAnsi="Arial" w:cs="Arial"/>
+          <w:lang w:val="en-GB"/>
+        </w:rPr>
+      </w:pPr>
+      <w:r>
+        <w:rPr>
+          <w:rFonts w:ascii="Arial" w:hAnsi="Arial" w:cs="Arial"/>
+          <w:lang w:val="en-GB"/>
+        </w:rPr>
+        <w:t>The user can also change their password from this page in case they are signed in but are not sure what their password is.</w:t>
+      </w:r>
+    </w:p>
+    <w:p>
+      <w:pPr>
+        <w:spacing w:line="360" w:lineRule="auto"/>
+        <w:rPr>
+          <w:rFonts w:ascii="Times New Roman" w:hAnsi="Times New Roman" w:cs="Times New Roman"/>
+          <w:lang w:val="en-GB"/>
+        </w:rPr>
+      </w:pPr>
+      <w:r>
+        <w:rPr>
+          <w:rFonts w:ascii="Arial" w:hAnsi="Arial" w:cs="Arial"/>
+          <w:lang w:val="en-GB"/>
+        </w:rPr>
+        <w:t xml:space="preserve">There are also colour-coded buttons on the page. The red buttons are for logging out of the application and resetting the changed settings. While the green save button is for saving the changed settings. These colours help the </w:t>
+      </w:r>
+      <w:r>
+        <w:rPr>
+          <w:rFonts w:ascii="Arial" w:hAnsi="Arial" w:cs="Arial"/>
+          <w:lang w:val="en-GB"/>
+        </w:rPr>
+        <w:t xml:space="preserve">user </w:t>
+      </w:r>
+      <w:r>
+        <w:rPr>
+          <w:rFonts w:ascii="Arial" w:hAnsi="Arial" w:cs="Arial"/>
+          <w:lang w:val="en-GB"/>
+        </w:rPr>
+        <w:t>understand what the buttons might be for.</w:t>
+      </w:r>
+    </w:p>
+    <w:p>
+      <w:pPr>
+        <w:jc w:val="center"/>
+        <w:rPr>
+          <w:rFonts w:ascii="Times New Roman" w:hAnsi="Times New Roman" w:cs="Times New Roman"/>
+          <w:lang w:val="en-GB"/>
+        </w:rPr>
+      </w:pPr>
+      <w:r>
+        <w:rPr>
+          <w:rFonts w:ascii="Times New Roman" w:hAnsi="Times New Roman" w:cs="Times New Roman"/>
           <w:lang w:val="en-GB"/>
         </w:rPr>
         <w:lastRenderedPageBreak/>
-        <w:t>turned on the band will vibrate and when the sound is selected an alert will play at that volume.</w:t>
-      </w:r>
-    </w:p>
-    <w:p>
-      <w:pPr>
-        <w:spacing w:line="360" w:lineRule="auto"/>
-        <w:rPr>
-          <w:rFonts w:ascii="Arial" w:hAnsi="Arial" w:cs="Arial"/>
-          <w:lang w:val="en-GB"/>
-        </w:rPr>
-      </w:pPr>
-      <w:r>
-        <w:rPr>
-          <w:rFonts w:ascii="Arial" w:hAnsi="Arial" w:cs="Arial"/>
-          <w:lang w:val="en-GB"/>
-        </w:rPr>
-        <w:t>The notification frequency setting includes a dropdown menu for a list of multiple options such as always, only when critical and never.</w:t>
-      </w:r>
-    </w:p>
-    <w:p>
-      <w:pPr>
-        <w:spacing w:line="360" w:lineRule="auto"/>
-        <w:rPr>
-          <w:rFonts w:ascii="Arial" w:hAnsi="Arial" w:cs="Arial"/>
-          <w:lang w:val="en-GB"/>
-        </w:rPr>
-      </w:pPr>
-      <w:r>
-        <w:rPr>
-          <w:rFonts w:ascii="Arial" w:hAnsi="Arial" w:cs="Arial"/>
-          <w:lang w:val="en-GB"/>
-        </w:rPr>
-        <w:t>The user can also change their password from this page in case they are signed in but are not sure what their password is.</w:t>
-      </w:r>
-    </w:p>
-    <w:p>
-      <w:pPr>
-        <w:spacing w:line="360" w:lineRule="auto"/>
-        <w:rPr>
-          <w:rFonts w:ascii="Times New Roman" w:hAnsi="Times New Roman" w:cs="Times New Roman"/>
-          <w:lang w:val="en-GB"/>
-        </w:rPr>
-      </w:pPr>
-      <w:r>
-        <w:rPr>
-          <w:rFonts w:ascii="Arial" w:hAnsi="Arial" w:cs="Arial"/>
-          <w:lang w:val="en-GB"/>
-        </w:rPr>
-        <w:t xml:space="preserve">There are also colour-coded buttons on the page. The red buttons are for logging out of the application and resetting the changed settings. While the green save button is for saving the changed settings. These colours help the </w:t>
-      </w:r>
-      <w:r>
-        <w:rPr>
-          <w:rFonts w:ascii="Arial" w:hAnsi="Arial" w:cs="Arial"/>
-          <w:lang w:val="en-GB"/>
-        </w:rPr>
-        <w:t xml:space="preserve">user </w:t>
-      </w:r>
-      <w:r>
-        <w:rPr>
-          <w:rFonts w:ascii="Arial" w:hAnsi="Arial" w:cs="Arial"/>
-          <w:lang w:val="en-GB"/>
-        </w:rPr>
-        <w:t>understand what the buttons might be for.</w:t>
-      </w:r>
-    </w:p>
-    <w:p>
-      <w:pPr>
-        <w:jc w:val="center"/>
-        <w:rPr>
-          <w:rFonts w:ascii="Times New Roman" w:hAnsi="Times New Roman" w:cs="Times New Roman"/>
-          <w:lang w:val="en-GB"/>
-        </w:rPr>
-      </w:pPr>
-      <w:r>
-        <w:rPr>
-          <w:rFonts w:ascii="Times New Roman" w:hAnsi="Times New Roman" w:cs="Times New Roman"/>
-          <w:lang w:val="en-GB"/>
-        </w:rPr>
         <w:t xml:space="preserve"> </w:t>
       </w:r>
       <w:r>
@@ -6090,7 +6510,7 @@
           <w:bCs/>
         </w:rPr>
       </w:pPr>
-      <w:bookmarkStart w:id="18" w:name="_Toc149503358"/>
+      <w:bookmarkStart w:id="20" w:name="_Toc149507150"/>
       <w:r>
         <w:rPr>
           <w:rFonts w:ascii="Arial" w:hAnsi="Arial" w:cs="Arial"/>
@@ -6098,85 +6518,85 @@
           <w:bCs/>
           <w:color w:val="auto"/>
         </w:rPr>
+        <w:t>6 USER &amp; TESTING:</w:t>
+      </w:r>
+      <w:bookmarkEnd w:id="20"/>
+      <w:r>
+        <w:rPr>
+          <w:rFonts w:ascii="Arial" w:hAnsi="Arial" w:cs="Arial"/>
+          <w:b/>
+          <w:bCs/>
+        </w:rPr>
+        <w:br/>
+      </w:r>
+    </w:p>
+    <w:p>
+      <w:pPr>
+        <w:spacing w:line="360" w:lineRule="auto"/>
+        <w:rPr>
+          <w:rFonts w:ascii="Arial" w:hAnsi="Arial" w:cs="Arial"/>
+          <w:lang w:val="en-GB"/>
+        </w:rPr>
+      </w:pPr>
+      <w:r>
+        <w:rPr>
+          <w:rFonts w:ascii="Arial" w:hAnsi="Arial" w:cs="Arial"/>
+          <w:lang w:val="en-GB"/>
+        </w:rPr>
+        <w:t>This device i</w:t>
+      </w:r>
+      <w:r>
+        <w:rPr>
+          <w:rFonts w:ascii="Arial" w:hAnsi="Arial" w:cs="Arial"/>
+          <w:lang w:val="en-GB"/>
+        </w:rPr>
+        <w:t>s for people with asthma</w:t>
+      </w:r>
+      <w:r>
+        <w:rPr>
+          <w:rFonts w:ascii="Arial" w:hAnsi="Arial" w:cs="Arial"/>
+          <w:lang w:val="en-GB"/>
+        </w:rPr>
+        <w:t xml:space="preserve">, as such this means the user interface needs to be simple and intuitive to use. This way </w:t>
+      </w:r>
+      <w:r>
+        <w:rPr>
+          <w:rFonts w:ascii="Arial" w:hAnsi="Arial" w:cs="Arial"/>
+          <w:lang w:val="en-GB"/>
+        </w:rPr>
+        <w:t>even if the user is panicked or just need to quickly look at the app to understand the data displayed on it they should instantly be able to.</w:t>
+      </w:r>
+    </w:p>
+    <w:p>
+      <w:pPr>
+        <w:spacing w:line="360" w:lineRule="auto"/>
+        <w:rPr>
+          <w:rFonts w:ascii="Arial" w:hAnsi="Arial" w:cs="Arial"/>
+          <w:lang w:val="en-GB"/>
+        </w:rPr>
+      </w:pPr>
+      <w:r>
+        <w:rPr>
+          <w:rFonts w:ascii="Arial" w:hAnsi="Arial" w:cs="Arial"/>
+          <w:lang w:val="en-GB"/>
+        </w:rPr>
+        <w:t>What will determine if this device is successful or not is if people with asthma can use it to track the air quality in their current location and use that information to tell if it is dangerous or not for them to stay or if they should move. They should also be able to view nearby locations and see where the air quality is bad so they know to avoid these areas.</w:t>
+      </w:r>
+    </w:p>
+    <w:p>
+      <w:pPr>
+        <w:spacing w:line="360" w:lineRule="auto"/>
+        <w:rPr>
+          <w:rFonts w:ascii="Arial" w:hAnsi="Arial" w:cs="Arial"/>
+          <w:lang w:val="en-GB"/>
+        </w:rPr>
+      </w:pPr>
+      <w:r>
+        <w:rPr>
+          <w:rFonts w:ascii="Arial" w:hAnsi="Arial" w:cs="Arial"/>
+          <w:lang w:val="en-GB"/>
+        </w:rPr>
         <w:lastRenderedPageBreak/>
-        <w:t>6 USER &amp; TESTING:</w:t>
-      </w:r>
-      <w:bookmarkEnd w:id="18"/>
-      <w:r>
-        <w:rPr>
-          <w:rFonts w:ascii="Arial" w:hAnsi="Arial" w:cs="Arial"/>
-          <w:b/>
-          <w:bCs/>
-        </w:rPr>
-        <w:br/>
-      </w:r>
-    </w:p>
-    <w:p>
-      <w:pPr>
-        <w:spacing w:line="360" w:lineRule="auto"/>
-        <w:rPr>
-          <w:rFonts w:ascii="Arial" w:hAnsi="Arial" w:cs="Arial"/>
-          <w:lang w:val="en-GB"/>
-        </w:rPr>
-      </w:pPr>
-      <w:r>
-        <w:rPr>
-          <w:rFonts w:ascii="Arial" w:hAnsi="Arial" w:cs="Arial"/>
-          <w:lang w:val="en-GB"/>
-        </w:rPr>
-        <w:t>This device i</w:t>
-      </w:r>
-      <w:r>
-        <w:rPr>
-          <w:rFonts w:ascii="Arial" w:hAnsi="Arial" w:cs="Arial"/>
-          <w:lang w:val="en-GB"/>
-        </w:rPr>
-        <w:t>s for people with asthma</w:t>
-      </w:r>
-      <w:r>
-        <w:rPr>
-          <w:rFonts w:ascii="Arial" w:hAnsi="Arial" w:cs="Arial"/>
-          <w:lang w:val="en-GB"/>
-        </w:rPr>
-        <w:t xml:space="preserve">, as such this means the user interface needs to be simple and intuitive to use. This way </w:t>
-      </w:r>
-      <w:r>
-        <w:rPr>
-          <w:rFonts w:ascii="Arial" w:hAnsi="Arial" w:cs="Arial"/>
-          <w:lang w:val="en-GB"/>
-        </w:rPr>
-        <w:t>even if the user is panicked or just need to quickly look at the app to understand the data displayed on it they should instantly be able to.</w:t>
-      </w:r>
-    </w:p>
-    <w:p>
-      <w:pPr>
-        <w:spacing w:line="360" w:lineRule="auto"/>
-        <w:rPr>
-          <w:rFonts w:ascii="Arial" w:hAnsi="Arial" w:cs="Arial"/>
-          <w:lang w:val="en-GB"/>
-        </w:rPr>
-      </w:pPr>
-      <w:r>
-        <w:rPr>
-          <w:rFonts w:ascii="Arial" w:hAnsi="Arial" w:cs="Arial"/>
-          <w:lang w:val="en-GB"/>
-        </w:rPr>
-        <w:t>What will determine if this device is successful or not is if people with asthma can use it to track the air quality in their current location and use that information to tell if it is dangerous or not for them to stay or if they should move. They should also be able to view nearby locations and see where the air quality is bad so they know to avoid these areas.</w:t>
-      </w:r>
-    </w:p>
-    <w:p>
-      <w:pPr>
-        <w:spacing w:line="360" w:lineRule="auto"/>
-        <w:rPr>
-          <w:rFonts w:ascii="Arial" w:hAnsi="Arial" w:cs="Arial"/>
-          <w:lang w:val="en-GB"/>
-        </w:rPr>
-      </w:pPr>
-      <w:r>
-        <w:rPr>
-          <w:rFonts w:ascii="Arial" w:hAnsi="Arial" w:cs="Arial"/>
-          <w:lang w:val="en-GB"/>
-        </w:rPr>
         <w:t>We will test this device by bringing it to areas of varying air quality to test that it properly alerts the user of the air quality in their current location and whether or not it is hazardous for them.</w:t>
       </w:r>
     </w:p>
@@ -6687,11 +7107,163 @@
       </w:rPr>
     </w:lvl>
   </w:abstractNum>
+  <w:abstractNum w:abstractNumId="2" w15:restartNumberingAfterBreak="0">
+    <w:nsid w:val="658209C2"/>
+    <w:multiLevelType w:val="multilevel"/>
+    <w:tmpl w:val="FFC028C8"/>
+    <w:lvl w:ilvl="0">
+      <w:start w:val="1"/>
+      <w:numFmt w:val="bullet"/>
+      <w:lvlText w:val=""/>
+      <w:lvlJc w:val="left"/>
+      <w:pPr>
+        <w:tabs>
+          <w:tab w:val="num" w:pos="720"/>
+        </w:tabs>
+        <w:ind w:left="720" w:hanging="360"/>
+      </w:pPr>
+      <w:rPr>
+        <w:rFonts w:ascii="Symbol" w:hAnsi="Symbol" w:hint="default"/>
+        <w:sz w:val="20"/>
+      </w:rPr>
+    </w:lvl>
+    <w:lvl w:ilvl="1" w:tentative="1">
+      <w:start w:val="1"/>
+      <w:numFmt w:val="bullet"/>
+      <w:lvlText w:val=""/>
+      <w:lvlJc w:val="left"/>
+      <w:pPr>
+        <w:tabs>
+          <w:tab w:val="num" w:pos="1440"/>
+        </w:tabs>
+        <w:ind w:left="1440" w:hanging="360"/>
+      </w:pPr>
+      <w:rPr>
+        <w:rFonts w:ascii="Symbol" w:hAnsi="Symbol" w:hint="default"/>
+        <w:sz w:val="20"/>
+      </w:rPr>
+    </w:lvl>
+    <w:lvl w:ilvl="2" w:tentative="1">
+      <w:start w:val="1"/>
+      <w:numFmt w:val="bullet"/>
+      <w:lvlText w:val=""/>
+      <w:lvlJc w:val="left"/>
+      <w:pPr>
+        <w:tabs>
+          <w:tab w:val="num" w:pos="2160"/>
+        </w:tabs>
+        <w:ind w:left="2160" w:hanging="360"/>
+      </w:pPr>
+      <w:rPr>
+        <w:rFonts w:ascii="Symbol" w:hAnsi="Symbol" w:hint="default"/>
+        <w:sz w:val="20"/>
+      </w:rPr>
+    </w:lvl>
+    <w:lvl w:ilvl="3" w:tentative="1">
+      <w:start w:val="1"/>
+      <w:numFmt w:val="bullet"/>
+      <w:lvlText w:val=""/>
+      <w:lvlJc w:val="left"/>
+      <w:pPr>
+        <w:tabs>
+          <w:tab w:val="num" w:pos="2880"/>
+        </w:tabs>
+        <w:ind w:left="2880" w:hanging="360"/>
+      </w:pPr>
+      <w:rPr>
+        <w:rFonts w:ascii="Symbol" w:hAnsi="Symbol" w:hint="default"/>
+        <w:sz w:val="20"/>
+      </w:rPr>
+    </w:lvl>
+    <w:lvl w:ilvl="4" w:tentative="1">
+      <w:start w:val="1"/>
+      <w:numFmt w:val="bullet"/>
+      <w:lvlText w:val=""/>
+      <w:lvlJc w:val="left"/>
+      <w:pPr>
+        <w:tabs>
+          <w:tab w:val="num" w:pos="3600"/>
+        </w:tabs>
+        <w:ind w:left="3600" w:hanging="360"/>
+      </w:pPr>
+      <w:rPr>
+        <w:rFonts w:ascii="Symbol" w:hAnsi="Symbol" w:hint="default"/>
+        <w:sz w:val="20"/>
+      </w:rPr>
+    </w:lvl>
+    <w:lvl w:ilvl="5" w:tentative="1">
+      <w:start w:val="1"/>
+      <w:numFmt w:val="bullet"/>
+      <w:lvlText w:val=""/>
+      <w:lvlJc w:val="left"/>
+      <w:pPr>
+        <w:tabs>
+          <w:tab w:val="num" w:pos="4320"/>
+        </w:tabs>
+        <w:ind w:left="4320" w:hanging="360"/>
+      </w:pPr>
+      <w:rPr>
+        <w:rFonts w:ascii="Symbol" w:hAnsi="Symbol" w:hint="default"/>
+        <w:sz w:val="20"/>
+      </w:rPr>
+    </w:lvl>
+    <w:lvl w:ilvl="6" w:tentative="1">
+      <w:start w:val="1"/>
+      <w:numFmt w:val="bullet"/>
+      <w:lvlText w:val=""/>
+      <w:lvlJc w:val="left"/>
+      <w:pPr>
+        <w:tabs>
+          <w:tab w:val="num" w:pos="5040"/>
+        </w:tabs>
+        <w:ind w:left="5040" w:hanging="360"/>
+      </w:pPr>
+      <w:rPr>
+        <w:rFonts w:ascii="Symbol" w:hAnsi="Symbol" w:hint="default"/>
+        <w:sz w:val="20"/>
+      </w:rPr>
+    </w:lvl>
+    <w:lvl w:ilvl="7" w:tentative="1">
+      <w:start w:val="1"/>
+      <w:numFmt w:val="bullet"/>
+      <w:lvlText w:val=""/>
+      <w:lvlJc w:val="left"/>
+      <w:pPr>
+        <w:tabs>
+          <w:tab w:val="num" w:pos="5760"/>
+        </w:tabs>
+        <w:ind w:left="5760" w:hanging="360"/>
+      </w:pPr>
+      <w:rPr>
+        <w:rFonts w:ascii="Symbol" w:hAnsi="Symbol" w:hint="default"/>
+        <w:sz w:val="20"/>
+      </w:rPr>
+    </w:lvl>
+    <w:lvl w:ilvl="8" w:tentative="1">
+      <w:start w:val="1"/>
+      <w:numFmt w:val="bullet"/>
+      <w:lvlText w:val=""/>
+      <w:lvlJc w:val="left"/>
+      <w:pPr>
+        <w:tabs>
+          <w:tab w:val="num" w:pos="6480"/>
+        </w:tabs>
+        <w:ind w:left="6480" w:hanging="360"/>
+      </w:pPr>
+      <w:rPr>
+        <w:rFonts w:ascii="Symbol" w:hAnsi="Symbol" w:hint="default"/>
+        <w:sz w:val="20"/>
+      </w:rPr>
+    </w:lvl>
+  </w:abstractNum>
   <w:num w:numId="1" w16cid:durableId="636565852">
     <w:abstractNumId w:val="0"/>
   </w:num>
   <w:num w:numId="2" w16cid:durableId="1686711602">
     <w:abstractNumId w:val="1"/>
+  </w:num>
+  <w:num w:numId="3" w16cid:durableId="2118021741">
+    <w:abstractNumId w:val="2"/>
   </w:num>
 </w:numbering>
 </file>

</xml_diff>

<commit_message>
Implement data storage for the sensors
This commit finalizes teh data storage format, enabling structured data approach for the sensors. Also keeping flexibility for future changes
</commit_message>
<xml_diff>
--- a/Wristband Air Quality Project Documentation.docx
+++ b/Wristband Air Quality Project Documentation.docx
@@ -859,7 +859,7 @@
           <w:r>
             <w:fldChar w:fldCharType="separate"/>
           </w:r>
-          <w:hyperlink w:anchor="_Toc149507130" w:history="1">
+          <w:hyperlink w:anchor="_Toc149508233" w:history="1">
             <w:r>
               <w:rPr>
                 <w:rStyle w:val="Hyperlink"/>
@@ -890,7 +890,7 @@
                 <w:noProof/>
                 <w:webHidden/>
               </w:rPr>
-              <w:instrText xml:space="preserve"> PAGEREF _Toc149507130 \h </w:instrText>
+              <w:instrText xml:space="preserve"> PAGEREF _Toc149508233 \h </w:instrText>
             </w:r>
             <w:r>
               <w:rPr>
@@ -933,7 +933,7 @@
               <w:lang w:eastAsia="en-IE"/>
             </w:rPr>
           </w:pPr>
-          <w:hyperlink w:anchor="_Toc149507131" w:history="1">
+          <w:hyperlink w:anchor="_Toc149508234" w:history="1">
             <w:r>
               <w:rPr>
                 <w:rStyle w:val="Hyperlink"/>
@@ -964,7 +964,7 @@
                 <w:noProof/>
                 <w:webHidden/>
               </w:rPr>
-              <w:instrText xml:space="preserve"> PAGEREF _Toc149507131 \h </w:instrText>
+              <w:instrText xml:space="preserve"> PAGEREF _Toc149508234 \h </w:instrText>
             </w:r>
             <w:r>
               <w:rPr>
@@ -1009,7 +1009,7 @@
               <w14:ligatures w14:val="standardContextual"/>
             </w:rPr>
           </w:pPr>
-          <w:hyperlink w:anchor="_Toc149507132" w:history="1">
+          <w:hyperlink w:anchor="_Toc149508235" w:history="1">
             <w:r>
               <w:rPr>
                 <w:rStyle w:val="Hyperlink"/>
@@ -1039,7 +1039,7 @@
                 <w:noProof/>
                 <w:webHidden/>
               </w:rPr>
-              <w:instrText xml:space="preserve"> PAGEREF _Toc149507132 \h </w:instrText>
+              <w:instrText xml:space="preserve"> PAGEREF _Toc149508235 \h </w:instrText>
             </w:r>
             <w:r>
               <w:rPr>
@@ -1084,7 +1084,7 @@
               <w14:ligatures w14:val="standardContextual"/>
             </w:rPr>
           </w:pPr>
-          <w:hyperlink w:anchor="_Toc149507133" w:history="1">
+          <w:hyperlink w:anchor="_Toc149508236" w:history="1">
             <w:r>
               <w:rPr>
                 <w:rStyle w:val="Hyperlink"/>
@@ -1114,7 +1114,7 @@
                 <w:noProof/>
                 <w:webHidden/>
               </w:rPr>
-              <w:instrText xml:space="preserve"> PAGEREF _Toc149507133 \h </w:instrText>
+              <w:instrText xml:space="preserve"> PAGEREF _Toc149508236 \h </w:instrText>
             </w:r>
             <w:r>
               <w:rPr>
@@ -1157,7 +1157,7 @@
               <w:lang w:eastAsia="en-IE"/>
             </w:rPr>
           </w:pPr>
-          <w:hyperlink w:anchor="_Toc149507134" w:history="1">
+          <w:hyperlink w:anchor="_Toc149508237" w:history="1">
             <w:r>
               <w:rPr>
                 <w:rStyle w:val="Hyperlink"/>
@@ -1188,7 +1188,7 @@
                 <w:noProof/>
                 <w:webHidden/>
               </w:rPr>
-              <w:instrText xml:space="preserve"> PAGEREF _Toc149507134 \h </w:instrText>
+              <w:instrText xml:space="preserve"> PAGEREF _Toc149508237 \h </w:instrText>
             </w:r>
             <w:r>
               <w:rPr>
@@ -1233,7 +1233,7 @@
               <w14:ligatures w14:val="standardContextual"/>
             </w:rPr>
           </w:pPr>
-          <w:hyperlink w:anchor="_Toc149507135" w:history="1">
+          <w:hyperlink w:anchor="_Toc149508238" w:history="1">
             <w:r>
               <w:rPr>
                 <w:rStyle w:val="Hyperlink"/>
@@ -1263,7 +1263,7 @@
                 <w:noProof/>
                 <w:webHidden/>
               </w:rPr>
-              <w:instrText xml:space="preserve"> PAGEREF _Toc149507135 \h </w:instrText>
+              <w:instrText xml:space="preserve"> PAGEREF _Toc149508238 \h </w:instrText>
             </w:r>
             <w:r>
               <w:rPr>
@@ -1308,7 +1308,7 @@
               <w14:ligatures w14:val="standardContextual"/>
             </w:rPr>
           </w:pPr>
-          <w:hyperlink w:anchor="_Toc149507136" w:history="1">
+          <w:hyperlink w:anchor="_Toc149508239" w:history="1">
             <w:r>
               <w:rPr>
                 <w:rStyle w:val="Hyperlink"/>
@@ -1339,7 +1339,7 @@
                 <w:noProof/>
                 <w:webHidden/>
               </w:rPr>
-              <w:instrText xml:space="preserve"> PAGEREF _Toc149507136 \h </w:instrText>
+              <w:instrText xml:space="preserve"> PAGEREF _Toc149508239 \h </w:instrText>
             </w:r>
             <w:r>
               <w:rPr>
@@ -1384,7 +1384,7 @@
               <w14:ligatures w14:val="standardContextual"/>
             </w:rPr>
           </w:pPr>
-          <w:hyperlink w:anchor="_Toc149507137" w:history="1">
+          <w:hyperlink w:anchor="_Toc149508240" w:history="1">
             <w:r>
               <w:rPr>
                 <w:rStyle w:val="Hyperlink"/>
@@ -1414,7 +1414,7 @@
                 <w:noProof/>
                 <w:webHidden/>
               </w:rPr>
-              <w:instrText xml:space="preserve"> PAGEREF _Toc149507137 \h </w:instrText>
+              <w:instrText xml:space="preserve"> PAGEREF _Toc149508240 \h </w:instrText>
             </w:r>
             <w:r>
               <w:rPr>
@@ -1459,7 +1459,7 @@
               <w14:ligatures w14:val="standardContextual"/>
             </w:rPr>
           </w:pPr>
-          <w:hyperlink w:anchor="_Toc149507138" w:history="1">
+          <w:hyperlink w:anchor="_Toc149508241" w:history="1">
             <w:r>
               <w:rPr>
                 <w:rStyle w:val="Hyperlink"/>
@@ -1489,7 +1489,7 @@
                 <w:noProof/>
                 <w:webHidden/>
               </w:rPr>
-              <w:instrText xml:space="preserve"> PAGEREF _Toc149507138 \h </w:instrText>
+              <w:instrText xml:space="preserve"> PAGEREF _Toc149508241 \h </w:instrText>
             </w:r>
             <w:r>
               <w:rPr>
@@ -1532,7 +1532,7 @@
               <w:lang w:eastAsia="en-IE"/>
             </w:rPr>
           </w:pPr>
-          <w:hyperlink w:anchor="_Toc149507139" w:history="1">
+          <w:hyperlink w:anchor="_Toc149508242" w:history="1">
             <w:r>
               <w:rPr>
                 <w:rStyle w:val="Hyperlink"/>
@@ -1563,7 +1563,7 @@
                 <w:noProof/>
                 <w:webHidden/>
               </w:rPr>
-              <w:instrText xml:space="preserve"> PAGEREF _Toc149507139 \h </w:instrText>
+              <w:instrText xml:space="preserve"> PAGEREF _Toc149508242 \h </w:instrText>
             </w:r>
             <w:r>
               <w:rPr>
@@ -1608,7 +1608,7 @@
               <w14:ligatures w14:val="standardContextual"/>
             </w:rPr>
           </w:pPr>
-          <w:hyperlink w:anchor="_Toc149507140" w:history="1">
+          <w:hyperlink w:anchor="_Toc149508243" w:history="1">
             <w:r>
               <w:rPr>
                 <w:rStyle w:val="Hyperlink"/>
@@ -1638,81 +1638,7 @@
                 <w:noProof/>
                 <w:webHidden/>
               </w:rPr>
-              <w:instrText xml:space="preserve"> PAGEREF _Toc149507140 \h </w:instrText>
-            </w:r>
-            <w:r>
-              <w:rPr>
-                <w:noProof/>
-                <w:webHidden/>
-              </w:rPr>
-            </w:r>
-            <w:r>
-              <w:rPr>
-                <w:noProof/>
-                <w:webHidden/>
-              </w:rPr>
-              <w:fldChar w:fldCharType="separate"/>
-            </w:r>
-            <w:r>
-              <w:rPr>
-                <w:noProof/>
-                <w:webHidden/>
-              </w:rPr>
-              <w:t>10</w:t>
-            </w:r>
-            <w:r>
-              <w:rPr>
-                <w:noProof/>
-                <w:webHidden/>
-              </w:rPr>
-              <w:fldChar w:fldCharType="end"/>
-            </w:r>
-          </w:hyperlink>
-        </w:p>
-        <w:p>
-          <w:pPr>
-            <w:pStyle w:val="TOC2"/>
-            <w:tabs>
-              <w:tab w:val="right" w:leader="dot" w:pos="9016"/>
-            </w:tabs>
-            <w:rPr>
-              <w:rFonts w:eastAsiaTheme="minorEastAsia"/>
-              <w:noProof/>
-              <w:lang w:eastAsia="en-IE"/>
-            </w:rPr>
-          </w:pPr>
-          <w:hyperlink w:anchor="_Toc149507141" w:history="1">
-            <w:r>
-              <w:rPr>
-                <w:rStyle w:val="Hyperlink"/>
-                <w:rFonts w:ascii="Arial" w:hAnsi="Arial" w:cs="Arial"/>
-                <w:b/>
-                <w:bCs/>
-                <w:noProof/>
-                <w:lang w:val="en-GB"/>
-              </w:rPr>
-              <w:t>4. SECURITY AND PRIVACY</w:t>
-            </w:r>
-            <w:r>
-              <w:rPr>
-                <w:noProof/>
-                <w:webHidden/>
-              </w:rPr>
-              <w:tab/>
-            </w:r>
-            <w:r>
-              <w:rPr>
-                <w:noProof/>
-                <w:webHidden/>
-              </w:rPr>
-              <w:fldChar w:fldCharType="begin"/>
-            </w:r>
-            <w:r>
-              <w:rPr>
-                <w:noProof/>
-                <w:webHidden/>
-              </w:rPr>
-              <w:instrText xml:space="preserve"> PAGEREF _Toc149507141 \h </w:instrText>
+              <w:instrText xml:space="preserve"> PAGEREF _Toc149508243 \h </w:instrText>
             </w:r>
             <w:r>
               <w:rPr>
@@ -1757,15 +1683,7 @@
               <w14:ligatures w14:val="standardContextual"/>
             </w:rPr>
           </w:pPr>
-          <w:hyperlink w:anchor="_Toc149507142" w:history="1">
-            <w:r>
-              <w:rPr>
-                <w:rStyle w:val="Hyperlink"/>
-                <w:rFonts w:ascii="Arial" w:hAnsi="Arial" w:cs="Arial"/>
-                <w:noProof/>
-              </w:rPr>
-              <w:t xml:space="preserve">4.1 </w:t>
-            </w:r>
+          <w:hyperlink w:anchor="_Toc149508244" w:history="1">
             <w:r>
               <w:rPr>
                 <w:rStyle w:val="Hyperlink"/>
@@ -1773,9 +1691,8 @@
                 <w:b/>
                 <w:bCs/>
                 <w:noProof/>
-                <w:spacing w:val="5"/>
-              </w:rPr>
-              <w:t>Device Security</w:t>
+              </w:rPr>
+              <w:t>3.2 Data Storage</w:t>
             </w:r>
             <w:r>
               <w:rPr>
@@ -1796,7 +1713,7 @@
                 <w:noProof/>
                 <w:webHidden/>
               </w:rPr>
-              <w:instrText xml:space="preserve"> PAGEREF _Toc149507142 \h </w:instrText>
+              <w:instrText xml:space="preserve"> PAGEREF _Toc149508244 \h </w:instrText>
             </w:r>
             <w:r>
               <w:rPr>
@@ -1816,7 +1733,81 @@
                 <w:noProof/>
                 <w:webHidden/>
               </w:rPr>
-              <w:t>10</w:t>
+              <w:t>11</w:t>
+            </w:r>
+            <w:r>
+              <w:rPr>
+                <w:noProof/>
+                <w:webHidden/>
+              </w:rPr>
+              <w:fldChar w:fldCharType="end"/>
+            </w:r>
+          </w:hyperlink>
+        </w:p>
+        <w:p>
+          <w:pPr>
+            <w:pStyle w:val="TOC2"/>
+            <w:tabs>
+              <w:tab w:val="right" w:leader="dot" w:pos="9016"/>
+            </w:tabs>
+            <w:rPr>
+              <w:rFonts w:eastAsiaTheme="minorEastAsia"/>
+              <w:noProof/>
+              <w:lang w:eastAsia="en-IE"/>
+            </w:rPr>
+          </w:pPr>
+          <w:hyperlink w:anchor="_Toc149508245" w:history="1">
+            <w:r>
+              <w:rPr>
+                <w:rStyle w:val="Hyperlink"/>
+                <w:rFonts w:ascii="Arial" w:hAnsi="Arial" w:cs="Arial"/>
+                <w:b/>
+                <w:bCs/>
+                <w:noProof/>
+                <w:lang w:val="en-GB"/>
+              </w:rPr>
+              <w:t>4. SECURITY AND PRIVACY</w:t>
+            </w:r>
+            <w:r>
+              <w:rPr>
+                <w:noProof/>
+                <w:webHidden/>
+              </w:rPr>
+              <w:tab/>
+            </w:r>
+            <w:r>
+              <w:rPr>
+                <w:noProof/>
+                <w:webHidden/>
+              </w:rPr>
+              <w:fldChar w:fldCharType="begin"/>
+            </w:r>
+            <w:r>
+              <w:rPr>
+                <w:noProof/>
+                <w:webHidden/>
+              </w:rPr>
+              <w:instrText xml:space="preserve"> PAGEREF _Toc149508245 \h </w:instrText>
+            </w:r>
+            <w:r>
+              <w:rPr>
+                <w:noProof/>
+                <w:webHidden/>
+              </w:rPr>
+            </w:r>
+            <w:r>
+              <w:rPr>
+                <w:noProof/>
+                <w:webHidden/>
+              </w:rPr>
+              <w:fldChar w:fldCharType="separate"/>
+            </w:r>
+            <w:r>
+              <w:rPr>
+                <w:noProof/>
+                <w:webHidden/>
+              </w:rPr>
+              <w:t>12</w:t>
             </w:r>
             <w:r>
               <w:rPr>
@@ -1841,14 +1832,14 @@
               <w14:ligatures w14:val="standardContextual"/>
             </w:rPr>
           </w:pPr>
-          <w:hyperlink w:anchor="_Toc149507143" w:history="1">
+          <w:hyperlink w:anchor="_Toc149508246" w:history="1">
             <w:r>
               <w:rPr>
                 <w:rStyle w:val="Hyperlink"/>
                 <w:rFonts w:ascii="Arial" w:hAnsi="Arial" w:cs="Arial"/>
                 <w:noProof/>
               </w:rPr>
-              <w:t xml:space="preserve">4.2 </w:t>
+              <w:t xml:space="preserve">4.1 </w:t>
             </w:r>
             <w:r>
               <w:rPr>
@@ -1859,7 +1850,7 @@
                 <w:noProof/>
                 <w:spacing w:val="5"/>
               </w:rPr>
-              <w:t>Data in transfer security</w:t>
+              <w:t>Device Security</w:t>
             </w:r>
             <w:r>
               <w:rPr>
@@ -1880,7 +1871,7 @@
                 <w:noProof/>
                 <w:webHidden/>
               </w:rPr>
-              <w:instrText xml:space="preserve"> PAGEREF _Toc149507143 \h </w:instrText>
+              <w:instrText xml:space="preserve"> PAGEREF _Toc149508246 \h </w:instrText>
             </w:r>
             <w:r>
               <w:rPr>
@@ -1900,7 +1891,7 @@
                 <w:noProof/>
                 <w:webHidden/>
               </w:rPr>
-              <w:t>11</w:t>
+              <w:t>12</w:t>
             </w:r>
             <w:r>
               <w:rPr>
@@ -1925,14 +1916,14 @@
               <w14:ligatures w14:val="standardContextual"/>
             </w:rPr>
           </w:pPr>
-          <w:hyperlink w:anchor="_Toc149507144" w:history="1">
+          <w:hyperlink w:anchor="_Toc149508247" w:history="1">
             <w:r>
               <w:rPr>
                 <w:rStyle w:val="Hyperlink"/>
                 <w:rFonts w:ascii="Arial" w:hAnsi="Arial" w:cs="Arial"/>
                 <w:noProof/>
               </w:rPr>
-              <w:t xml:space="preserve">4.3 </w:t>
+              <w:t xml:space="preserve">4.2 </w:t>
             </w:r>
             <w:r>
               <w:rPr>
@@ -1941,9 +1932,9 @@
                 <w:b/>
                 <w:bCs/>
                 <w:noProof/>
-                <w:lang w:val="en-GB"/>
-              </w:rPr>
-              <w:t>Data in storage</w:t>
+                <w:spacing w:val="5"/>
+              </w:rPr>
+              <w:t>Data in transfer security</w:t>
             </w:r>
             <w:r>
               <w:rPr>
@@ -1964,81 +1955,7 @@
                 <w:noProof/>
                 <w:webHidden/>
               </w:rPr>
-              <w:instrText xml:space="preserve"> PAGEREF _Toc149507144 \h </w:instrText>
-            </w:r>
-            <w:r>
-              <w:rPr>
-                <w:noProof/>
-                <w:webHidden/>
-              </w:rPr>
-            </w:r>
-            <w:r>
-              <w:rPr>
-                <w:noProof/>
-                <w:webHidden/>
-              </w:rPr>
-              <w:fldChar w:fldCharType="separate"/>
-            </w:r>
-            <w:r>
-              <w:rPr>
-                <w:noProof/>
-                <w:webHidden/>
-              </w:rPr>
-              <w:t>12</w:t>
-            </w:r>
-            <w:r>
-              <w:rPr>
-                <w:noProof/>
-                <w:webHidden/>
-              </w:rPr>
-              <w:fldChar w:fldCharType="end"/>
-            </w:r>
-          </w:hyperlink>
-        </w:p>
-        <w:p>
-          <w:pPr>
-            <w:pStyle w:val="TOC2"/>
-            <w:tabs>
-              <w:tab w:val="right" w:leader="dot" w:pos="9016"/>
-            </w:tabs>
-            <w:rPr>
-              <w:rFonts w:eastAsiaTheme="minorEastAsia"/>
-              <w:noProof/>
-              <w:lang w:eastAsia="en-IE"/>
-            </w:rPr>
-          </w:pPr>
-          <w:hyperlink w:anchor="_Toc149507145" w:history="1">
-            <w:r>
-              <w:rPr>
-                <w:rStyle w:val="Hyperlink"/>
-                <w:rFonts w:ascii="Arial" w:hAnsi="Arial" w:cs="Arial"/>
-                <w:b/>
-                <w:bCs/>
-                <w:noProof/>
-                <w:lang w:val="en-GB"/>
-              </w:rPr>
-              <w:t>5. UI, USER AND TESTING</w:t>
-            </w:r>
-            <w:r>
-              <w:rPr>
-                <w:noProof/>
-                <w:webHidden/>
-              </w:rPr>
-              <w:tab/>
-            </w:r>
-            <w:r>
-              <w:rPr>
-                <w:noProof/>
-                <w:webHidden/>
-              </w:rPr>
-              <w:fldChar w:fldCharType="begin"/>
-            </w:r>
-            <w:r>
-              <w:rPr>
-                <w:noProof/>
-                <w:webHidden/>
-              </w:rPr>
-              <w:instrText xml:space="preserve"> PAGEREF _Toc149507145 \h </w:instrText>
+              <w:instrText xml:space="preserve"> PAGEREF _Toc149508247 \h </w:instrText>
             </w:r>
             <w:r>
               <w:rPr>
@@ -2083,7 +2000,15 @@
               <w14:ligatures w14:val="standardContextual"/>
             </w:rPr>
           </w:pPr>
-          <w:hyperlink w:anchor="_Toc149507146" w:history="1">
+          <w:hyperlink w:anchor="_Toc149508248" w:history="1">
+            <w:r>
+              <w:rPr>
+                <w:rStyle w:val="Hyperlink"/>
+                <w:rFonts w:ascii="Arial" w:hAnsi="Arial" w:cs="Arial"/>
+                <w:noProof/>
+              </w:rPr>
+              <w:t xml:space="preserve">4.3 </w:t>
+            </w:r>
             <w:r>
               <w:rPr>
                 <w:rStyle w:val="Hyperlink"/>
@@ -2091,9 +2016,73 @@
                 <w:b/>
                 <w:bCs/>
                 <w:noProof/>
-              </w:rPr>
-              <w:t xml:space="preserve">5.1 </w:t>
-            </w:r>
+                <w:lang w:val="en-GB"/>
+              </w:rPr>
+              <w:t>Data in storage</w:t>
+            </w:r>
+            <w:r>
+              <w:rPr>
+                <w:noProof/>
+                <w:webHidden/>
+              </w:rPr>
+              <w:tab/>
+            </w:r>
+            <w:r>
+              <w:rPr>
+                <w:noProof/>
+                <w:webHidden/>
+              </w:rPr>
+              <w:fldChar w:fldCharType="begin"/>
+            </w:r>
+            <w:r>
+              <w:rPr>
+                <w:noProof/>
+                <w:webHidden/>
+              </w:rPr>
+              <w:instrText xml:space="preserve"> PAGEREF _Toc149508248 \h </w:instrText>
+            </w:r>
+            <w:r>
+              <w:rPr>
+                <w:noProof/>
+                <w:webHidden/>
+              </w:rPr>
+            </w:r>
+            <w:r>
+              <w:rPr>
+                <w:noProof/>
+                <w:webHidden/>
+              </w:rPr>
+              <w:fldChar w:fldCharType="separate"/>
+            </w:r>
+            <w:r>
+              <w:rPr>
+                <w:noProof/>
+                <w:webHidden/>
+              </w:rPr>
+              <w:t>13</w:t>
+            </w:r>
+            <w:r>
+              <w:rPr>
+                <w:noProof/>
+                <w:webHidden/>
+              </w:rPr>
+              <w:fldChar w:fldCharType="end"/>
+            </w:r>
+          </w:hyperlink>
+        </w:p>
+        <w:p>
+          <w:pPr>
+            <w:pStyle w:val="TOC2"/>
+            <w:tabs>
+              <w:tab w:val="right" w:leader="dot" w:pos="9016"/>
+            </w:tabs>
+            <w:rPr>
+              <w:rFonts w:eastAsiaTheme="minorEastAsia"/>
+              <w:noProof/>
+              <w:lang w:eastAsia="en-IE"/>
+            </w:rPr>
+          </w:pPr>
+          <w:hyperlink w:anchor="_Toc149508249" w:history="1">
             <w:r>
               <w:rPr>
                 <w:rStyle w:val="Hyperlink"/>
@@ -2103,7 +2092,7 @@
                 <w:noProof/>
                 <w:lang w:val="en-GB"/>
               </w:rPr>
-              <w:t>Registration &amp; Login:</w:t>
+              <w:t>5. UI, USER AND TESTING</w:t>
             </w:r>
             <w:r>
               <w:rPr>
@@ -2124,7 +2113,7 @@
                 <w:noProof/>
                 <w:webHidden/>
               </w:rPr>
-              <w:instrText xml:space="preserve"> PAGEREF _Toc149507146 \h </w:instrText>
+              <w:instrText xml:space="preserve"> PAGEREF _Toc149508249 \h </w:instrText>
             </w:r>
             <w:r>
               <w:rPr>
@@ -2144,7 +2133,7 @@
                 <w:noProof/>
                 <w:webHidden/>
               </w:rPr>
-              <w:t>12</w:t>
+              <w:t>14</w:t>
             </w:r>
             <w:r>
               <w:rPr>
@@ -2169,15 +2158,7 @@
               <w14:ligatures w14:val="standardContextual"/>
             </w:rPr>
           </w:pPr>
-          <w:hyperlink w:anchor="_Toc149507147" w:history="1">
-            <w:r>
-              <w:rPr>
-                <w:rStyle w:val="Hyperlink"/>
-                <w:rFonts w:ascii="Arial" w:hAnsi="Arial" w:cs="Arial"/>
-                <w:noProof/>
-              </w:rPr>
-              <w:t xml:space="preserve">5.2 </w:t>
-            </w:r>
+          <w:hyperlink w:anchor="_Toc149508250" w:history="1">
             <w:r>
               <w:rPr>
                 <w:rStyle w:val="Hyperlink"/>
@@ -2186,7 +2167,18 @@
                 <w:bCs/>
                 <w:noProof/>
               </w:rPr>
-              <w:t>Home Screen &amp; Menu</w:t>
+              <w:t xml:space="preserve">5.1 </w:t>
+            </w:r>
+            <w:r>
+              <w:rPr>
+                <w:rStyle w:val="Hyperlink"/>
+                <w:rFonts w:ascii="Arial" w:hAnsi="Arial" w:cs="Arial"/>
+                <w:b/>
+                <w:bCs/>
+                <w:noProof/>
+                <w:lang w:val="en-GB"/>
+              </w:rPr>
+              <w:t>Registration &amp; Login:</w:t>
             </w:r>
             <w:r>
               <w:rPr>
@@ -2207,7 +2199,7 @@
                 <w:noProof/>
                 <w:webHidden/>
               </w:rPr>
-              <w:instrText xml:space="preserve"> PAGEREF _Toc149507147 \h </w:instrText>
+              <w:instrText xml:space="preserve"> PAGEREF _Toc149508250 \h </w:instrText>
             </w:r>
             <w:r>
               <w:rPr>
@@ -2252,14 +2244,14 @@
               <w14:ligatures w14:val="standardContextual"/>
             </w:rPr>
           </w:pPr>
-          <w:hyperlink w:anchor="_Toc149507148" w:history="1">
+          <w:hyperlink w:anchor="_Toc149508251" w:history="1">
             <w:r>
               <w:rPr>
                 <w:rStyle w:val="Hyperlink"/>
                 <w:rFonts w:ascii="Arial" w:hAnsi="Arial" w:cs="Arial"/>
                 <w:noProof/>
               </w:rPr>
-              <w:t xml:space="preserve">5.3 </w:t>
+              <w:t xml:space="preserve">5.2 </w:t>
             </w:r>
             <w:r>
               <w:rPr>
@@ -2268,9 +2260,8 @@
                 <w:b/>
                 <w:bCs/>
                 <w:noProof/>
-                <w:lang w:val="en-GB"/>
-              </w:rPr>
-              <w:t>Location &amp; History</w:t>
+              </w:rPr>
+              <w:t>Home Screen &amp; Menu</w:t>
             </w:r>
             <w:r>
               <w:rPr>
@@ -2291,7 +2282,7 @@
                 <w:noProof/>
                 <w:webHidden/>
               </w:rPr>
-              <w:instrText xml:space="preserve"> PAGEREF _Toc149507148 \h </w:instrText>
+              <w:instrText xml:space="preserve"> PAGEREF _Toc149508251 \h </w:instrText>
             </w:r>
             <w:r>
               <w:rPr>
@@ -2311,7 +2302,7 @@
                 <w:noProof/>
                 <w:webHidden/>
               </w:rPr>
-              <w:t>15</w:t>
+              <w:t>16</w:t>
             </w:r>
             <w:r>
               <w:rPr>
@@ -2336,7 +2327,15 @@
               <w14:ligatures w14:val="standardContextual"/>
             </w:rPr>
           </w:pPr>
-          <w:hyperlink w:anchor="_Toc149507149" w:history="1">
+          <w:hyperlink w:anchor="_Toc149508252" w:history="1">
+            <w:r>
+              <w:rPr>
+                <w:rStyle w:val="Hyperlink"/>
+                <w:rFonts w:ascii="Arial" w:hAnsi="Arial" w:cs="Arial"/>
+                <w:noProof/>
+              </w:rPr>
+              <w:t xml:space="preserve">5.3 </w:t>
+            </w:r>
             <w:r>
               <w:rPr>
                 <w:rStyle w:val="Hyperlink"/>
@@ -2344,6 +2343,82 @@
                 <w:b/>
                 <w:bCs/>
                 <w:noProof/>
+                <w:lang w:val="en-GB"/>
+              </w:rPr>
+              <w:t>Location &amp; History</w:t>
+            </w:r>
+            <w:r>
+              <w:rPr>
+                <w:noProof/>
+                <w:webHidden/>
+              </w:rPr>
+              <w:tab/>
+            </w:r>
+            <w:r>
+              <w:rPr>
+                <w:noProof/>
+                <w:webHidden/>
+              </w:rPr>
+              <w:fldChar w:fldCharType="begin"/>
+            </w:r>
+            <w:r>
+              <w:rPr>
+                <w:noProof/>
+                <w:webHidden/>
+              </w:rPr>
+              <w:instrText xml:space="preserve"> PAGEREF _Toc149508252 \h </w:instrText>
+            </w:r>
+            <w:r>
+              <w:rPr>
+                <w:noProof/>
+                <w:webHidden/>
+              </w:rPr>
+            </w:r>
+            <w:r>
+              <w:rPr>
+                <w:noProof/>
+                <w:webHidden/>
+              </w:rPr>
+              <w:fldChar w:fldCharType="separate"/>
+            </w:r>
+            <w:r>
+              <w:rPr>
+                <w:noProof/>
+                <w:webHidden/>
+              </w:rPr>
+              <w:t>17</w:t>
+            </w:r>
+            <w:r>
+              <w:rPr>
+                <w:noProof/>
+                <w:webHidden/>
+              </w:rPr>
+              <w:fldChar w:fldCharType="end"/>
+            </w:r>
+          </w:hyperlink>
+        </w:p>
+        <w:p>
+          <w:pPr>
+            <w:pStyle w:val="TOC3"/>
+            <w:tabs>
+              <w:tab w:val="right" w:leader="dot" w:pos="9016"/>
+            </w:tabs>
+            <w:rPr>
+              <w:rFonts w:cstheme="minorBidi"/>
+              <w:noProof/>
+              <w:kern w:val="2"/>
+              <w:lang w:val="en-IE" w:eastAsia="en-IE"/>
+              <w14:ligatures w14:val="standardContextual"/>
+            </w:rPr>
+          </w:pPr>
+          <w:hyperlink w:anchor="_Toc149508253" w:history="1">
+            <w:r>
+              <w:rPr>
+                <w:rStyle w:val="Hyperlink"/>
+                <w:rFonts w:ascii="Arial" w:hAnsi="Arial" w:cs="Arial"/>
+                <w:b/>
+                <w:bCs/>
+                <w:noProof/>
               </w:rPr>
               <w:t>5.4 Settings</w:t>
             </w:r>
@@ -2375,7 +2450,7 @@
                 <w:noProof/>
                 <w:webHidden/>
               </w:rPr>
-              <w:instrText xml:space="preserve"> PAGEREF _Toc149507149 \h </w:instrText>
+              <w:instrText xml:space="preserve"> PAGEREF _Toc149508253 \h </w:instrText>
             </w:r>
             <w:r>
               <w:rPr>
@@ -2395,7 +2470,7 @@
                 <w:noProof/>
                 <w:webHidden/>
               </w:rPr>
-              <w:t>16</w:t>
+              <w:t>18</w:t>
             </w:r>
             <w:r>
               <w:rPr>
@@ -2418,7 +2493,7 @@
               <w:lang w:eastAsia="en-IE"/>
             </w:rPr>
           </w:pPr>
-          <w:hyperlink w:anchor="_Toc149507150" w:history="1">
+          <w:hyperlink w:anchor="_Toc149508254" w:history="1">
             <w:r>
               <w:rPr>
                 <w:rStyle w:val="Hyperlink"/>
@@ -2448,7 +2523,7 @@
                 <w:noProof/>
                 <w:webHidden/>
               </w:rPr>
-              <w:instrText xml:space="preserve"> PAGEREF _Toc149507150 \h </w:instrText>
+              <w:instrText xml:space="preserve"> PAGEREF _Toc149508254 \h </w:instrText>
             </w:r>
             <w:r>
               <w:rPr>
@@ -2468,7 +2543,7 @@
                 <w:noProof/>
                 <w:webHidden/>
               </w:rPr>
-              <w:t>17</w:t>
+              <w:t>19</w:t>
             </w:r>
             <w:r>
               <w:rPr>
@@ -2579,42 +2654,6 @@
         </w:rPr>
       </w:pPr>
     </w:p>
-    <w:p>
-      <w:pPr>
-        <w:rPr>
-          <w:b/>
-          <w:bCs/>
-          <w:noProof/>
-        </w:rPr>
-      </w:pPr>
-    </w:p>
-    <w:p>
-      <w:pPr>
-        <w:rPr>
-          <w:b/>
-          <w:bCs/>
-          <w:noProof/>
-        </w:rPr>
-      </w:pPr>
-    </w:p>
-    <w:p>
-      <w:pPr>
-        <w:rPr>
-          <w:b/>
-          <w:bCs/>
-          <w:noProof/>
-        </w:rPr>
-      </w:pPr>
-    </w:p>
-    <w:p>
-      <w:pPr>
-        <w:rPr>
-          <w:b/>
-          <w:bCs/>
-          <w:noProof/>
-        </w:rPr>
-      </w:pPr>
-    </w:p>
     <w:p/>
     <w:p>
       <w:pPr>
@@ -2627,7 +2666,7 @@
           <w:lang w:val="en-GB"/>
         </w:rPr>
       </w:pPr>
-      <w:bookmarkStart w:id="0" w:name="_Toc149507130"/>
+      <w:bookmarkStart w:id="0" w:name="_Toc149508233"/>
       <w:r>
         <w:rPr>
           <w:rFonts w:ascii="Arial" w:hAnsi="Arial" w:cs="Arial"/>
@@ -2636,6 +2675,7 @@
           <w:color w:val="auto"/>
           <w:lang w:val="en-GB"/>
         </w:rPr>
+        <w:lastRenderedPageBreak/>
         <w:t>GLOSSARY</w:t>
       </w:r>
       <w:bookmarkEnd w:id="0"/>
@@ -2919,7 +2959,6 @@
         <w:rPr>
           <w:rFonts w:ascii="Arial" w:hAnsi="Arial" w:cs="Arial"/>
         </w:rPr>
-        <w:lastRenderedPageBreak/>
         <w:t>Cron: A time-based job scheduler in Unix-like computer operating systems. Cron is used to schedule jobs (commands or scripts) to run periodically at fixed times, dates, or intervals.</w:t>
       </w:r>
     </w:p>
@@ -2937,6 +2976,17 @@
     </w:p>
     <w:p>
       <w:pPr>
+        <w:spacing w:after="120" w:line="360" w:lineRule="auto"/>
+        <w:rPr>
+          <w:rFonts w:ascii="Arial" w:hAnsi="Arial" w:cs="Arial"/>
+          <w:b/>
+          <w:bCs/>
+          <w:lang w:val="en-GB"/>
+        </w:rPr>
+      </w:pPr>
+    </w:p>
+    <w:p>
+      <w:pPr>
         <w:pStyle w:val="Heading2"/>
         <w:rPr>
           <w:rFonts w:ascii="Arial" w:hAnsi="Arial" w:cs="Arial"/>
@@ -2946,7 +2996,7 @@
           <w:lang w:val="en-GB"/>
         </w:rPr>
       </w:pPr>
-      <w:bookmarkStart w:id="1" w:name="_Toc149507131"/>
+      <w:bookmarkStart w:id="1" w:name="_Toc149508234"/>
       <w:r>
         <w:rPr>
           <w:rFonts w:ascii="Arial" w:hAnsi="Arial" w:cs="Arial"/>
@@ -2955,6 +3005,7 @@
           <w:color w:val="auto"/>
           <w:lang w:val="en-GB"/>
         </w:rPr>
+        <w:lastRenderedPageBreak/>
         <w:t>1.</w:t>
       </w:r>
       <w:r>
@@ -2997,7 +3048,7 @@
           <w:color w:val="auto"/>
         </w:rPr>
       </w:pPr>
-      <w:bookmarkStart w:id="2" w:name="_Toc149507132"/>
+      <w:bookmarkStart w:id="2" w:name="_Toc149508235"/>
       <w:r>
         <w:rPr>
           <w:rFonts w:ascii="Arial" w:hAnsi="Arial" w:cs="Arial"/>
@@ -3057,7 +3108,7 @@
           <w:color w:val="auto"/>
         </w:rPr>
       </w:pPr>
-      <w:bookmarkStart w:id="3" w:name="_Toc149507133"/>
+      <w:bookmarkStart w:id="3" w:name="_Toc149508236"/>
       <w:r>
         <w:rPr>
           <w:rFonts w:ascii="Arial" w:hAnsi="Arial" w:cs="Arial"/>
@@ -3251,7 +3302,7 @@
           <w:lang w:val="en-GB"/>
         </w:rPr>
       </w:pPr>
-      <w:bookmarkStart w:id="4" w:name="_Toc149507134"/>
+      <w:bookmarkStart w:id="4" w:name="_Toc149508237"/>
       <w:r>
         <w:rPr>
           <w:rFonts w:ascii="Arial" w:hAnsi="Arial" w:cs="Arial"/>
@@ -3260,6 +3311,7 @@
           <w:color w:val="auto"/>
           <w:lang w:val="en-GB"/>
         </w:rPr>
+        <w:lastRenderedPageBreak/>
         <w:t>2. HARDWARE</w:t>
       </w:r>
       <w:bookmarkEnd w:id="4"/>
@@ -3285,7 +3337,7 @@
           <w:color w:val="auto"/>
         </w:rPr>
       </w:pPr>
-      <w:bookmarkStart w:id="5" w:name="_Toc149507135"/>
+      <w:bookmarkStart w:id="5" w:name="_Toc149508238"/>
       <w:r>
         <w:rPr>
           <w:rStyle w:val="Heading3Char"/>
@@ -3779,7 +3831,7 @@
           <w:lang w:val="en-GB"/>
         </w:rPr>
       </w:pPr>
-      <w:bookmarkStart w:id="6" w:name="_Toc149507136"/>
+      <w:bookmarkStart w:id="6" w:name="_Toc149508239"/>
       <w:r>
         <w:rPr>
           <w:rFonts w:ascii="Arial" w:hAnsi="Arial" w:cs="Arial"/>
@@ -4096,7 +4148,7 @@
           <w:color w:val="auto"/>
         </w:rPr>
       </w:pPr>
-      <w:bookmarkStart w:id="7" w:name="_Toc149507137"/>
+      <w:bookmarkStart w:id="7" w:name="_Toc149508240"/>
       <w:r>
         <w:rPr>
           <w:rFonts w:ascii="Arial" w:hAnsi="Arial" w:cs="Arial"/>
@@ -4407,7 +4459,7 @@
           <w:color w:val="auto"/>
         </w:rPr>
       </w:pPr>
-      <w:bookmarkStart w:id="8" w:name="_Toc149507138"/>
+      <w:bookmarkStart w:id="8" w:name="_Toc149508241"/>
       <w:r>
         <w:rPr>
           <w:rFonts w:ascii="Arial" w:hAnsi="Arial" w:cs="Arial"/>
@@ -4641,7 +4693,7 @@
           <w:rStyle w:val="Heading3Char"/>
         </w:rPr>
       </w:pPr>
-      <w:bookmarkStart w:id="9" w:name="_Toc149507139"/>
+      <w:bookmarkStart w:id="9" w:name="_Toc149508242"/>
       <w:r>
         <w:rPr>
           <w:rFonts w:ascii="Arial" w:hAnsi="Arial" w:cs="Arial"/>
@@ -4675,7 +4727,7 @@
           <w:color w:val="auto"/>
         </w:rPr>
       </w:pPr>
-      <w:bookmarkStart w:id="10" w:name="_Toc149507140"/>
+      <w:bookmarkStart w:id="10" w:name="_Toc149508243"/>
       <w:r>
         <w:rPr>
           <w:rFonts w:ascii="Arial" w:hAnsi="Arial" w:cs="Arial"/>
@@ -4930,8 +4982,953 @@
         <w:t>This sensor captures the geographical location (latitude and longitude) where air quality measurements are taken. This allows users to identify specific locations with good or poor air quality.</w:t>
       </w:r>
     </w:p>
+    <w:p>
+      <w:pPr>
+        <w:spacing w:line="360" w:lineRule="auto"/>
+        <w:rPr>
+          <w:rFonts w:ascii="Arial" w:hAnsi="Arial" w:cs="Arial"/>
+        </w:rPr>
+      </w:pPr>
+    </w:p>
+    <w:p>
+      <w:pPr>
+        <w:spacing w:line="360" w:lineRule="auto"/>
+        <w:rPr>
+          <w:rFonts w:ascii="Arial" w:hAnsi="Arial" w:cs="Arial"/>
+        </w:rPr>
+      </w:pPr>
+    </w:p>
+    <w:p>
+      <w:pPr>
+        <w:spacing w:line="360" w:lineRule="auto"/>
+        <w:rPr>
+          <w:rFonts w:ascii="Arial" w:hAnsi="Arial" w:cs="Arial"/>
+        </w:rPr>
+      </w:pPr>
+    </w:p>
+    <w:p>
+      <w:pPr>
+        <w:spacing w:line="360" w:lineRule="auto"/>
+        <w:rPr>
+          <w:rFonts w:ascii="Arial" w:hAnsi="Arial" w:cs="Arial"/>
+        </w:rPr>
+      </w:pPr>
+    </w:p>
+    <w:p>
+      <w:pPr>
+        <w:spacing w:line="360" w:lineRule="auto"/>
+        <w:rPr>
+          <w:rFonts w:ascii="Arial" w:hAnsi="Arial" w:cs="Arial"/>
+        </w:rPr>
+      </w:pPr>
+    </w:p>
+    <w:p>
+      <w:pPr>
+        <w:spacing w:line="360" w:lineRule="auto"/>
+        <w:rPr>
+          <w:rFonts w:ascii="Arial" w:hAnsi="Arial" w:cs="Arial"/>
+        </w:rPr>
+      </w:pPr>
+    </w:p>
+    <w:p>
+      <w:pPr>
+        <w:pStyle w:val="Heading3"/>
+        <w:rPr>
+          <w:rFonts w:ascii="Arial" w:hAnsi="Arial" w:cs="Arial"/>
+          <w:b/>
+          <w:bCs/>
+          <w:color w:val="auto"/>
+        </w:rPr>
+      </w:pPr>
+      <w:bookmarkStart w:id="11" w:name="_Toc149508244"/>
+      <w:r>
+        <w:rPr>
+          <w:rFonts w:ascii="Arial" w:hAnsi="Arial" w:cs="Arial"/>
+          <w:b/>
+          <w:bCs/>
+          <w:color w:val="auto"/>
+        </w:rPr>
+        <w:lastRenderedPageBreak/>
+        <w:t>3.2 Data Storage</w:t>
+      </w:r>
+      <w:bookmarkEnd w:id="11"/>
+    </w:p>
     <w:p/>
     <w:p>
+      <w:r>
+        <w:rPr>
+          <w:noProof/>
+        </w:rPr>
+        <w:drawing>
+          <wp:inline distT="0" distB="0" distL="0" distR="0" wp14:anchorId="73E5D45D" wp14:editId="1EA23CE0">
+            <wp:extent cx="6223000" cy="3911600"/>
+            <wp:effectExtent l="0" t="0" r="6350" b="0"/>
+            <wp:docPr id="701331663" name="Picture 1" descr="A black background with white rectangles&#10;&#10;Description automatically generated"/>
+            <wp:cNvGraphicFramePr>
+              <a:graphicFrameLocks xmlns:a="http://schemas.openxmlformats.org/drawingml/2006/main" noChangeAspect="1"/>
+            </wp:cNvGraphicFramePr>
+            <a:graphic xmlns:a="http://schemas.openxmlformats.org/drawingml/2006/main">
+              <a:graphicData uri="http://schemas.openxmlformats.org/drawingml/2006/picture">
+                <pic:pic xmlns:pic="http://schemas.openxmlformats.org/drawingml/2006/picture">
+                  <pic:nvPicPr>
+                    <pic:cNvPr id="701331663" name="Picture 1" descr="A black background with white rectangles&#10;&#10;Description automatically generated"/>
+                    <pic:cNvPicPr/>
+                  </pic:nvPicPr>
+                  <pic:blipFill>
+                    <a:blip r:embed="rId10">
+                      <a:extLst>
+                        <a:ext uri="{28A0092B-C50C-407E-A947-70E740481C1C}">
+                          <a14:useLocalDpi xmlns:a14="http://schemas.microsoft.com/office/drawing/2010/main" val="0"/>
+                        </a:ext>
+                      </a:extLst>
+                    </a:blip>
+                    <a:stretch>
+                      <a:fillRect/>
+                    </a:stretch>
+                  </pic:blipFill>
+                  <pic:spPr>
+                    <a:xfrm>
+                      <a:off x="0" y="0"/>
+                      <a:ext cx="6223000" cy="3911600"/>
+                    </a:xfrm>
+                    <a:prstGeom prst="rect">
+                      <a:avLst/>
+                    </a:prstGeom>
+                  </pic:spPr>
+                </pic:pic>
+              </a:graphicData>
+            </a:graphic>
+          </wp:inline>
+        </w:drawing>
+      </w:r>
+    </w:p>
+    <w:p/>
+    <w:p>
+      <w:pPr>
+        <w:spacing w:line="360" w:lineRule="auto"/>
+        <w:rPr>
+          <w:rFonts w:ascii="Arial" w:hAnsi="Arial" w:cs="Arial"/>
+        </w:rPr>
+      </w:pPr>
+      <w:r>
+        <w:rPr>
+          <w:rFonts w:ascii="Arial" w:hAnsi="Arial" w:cs="Arial"/>
+        </w:rPr>
+        <w:t>- An SQL file is added in the git repo that will have the create statements for the Database</w:t>
+      </w:r>
+    </w:p>
+    <w:p>
+      <w:pPr>
+        <w:spacing w:line="360" w:lineRule="auto"/>
+        <w:rPr>
+          <w:rFonts w:ascii="Arial" w:hAnsi="Arial" w:cs="Arial"/>
+        </w:rPr>
+      </w:pPr>
+      <w:r>
+        <w:rPr>
+          <w:rFonts w:ascii="Arial" w:hAnsi="Arial" w:cs="Arial"/>
+        </w:rPr>
+        <w:t>For storing the data gathered, MySQL relational database will be utilized. The following are the tables with their associated attributes:</w:t>
+      </w:r>
+    </w:p>
+    <w:p>
+      <w:pPr>
+        <w:spacing w:line="360" w:lineRule="auto"/>
+        <w:rPr>
+          <w:rFonts w:ascii="Arial" w:hAnsi="Arial" w:cs="Arial"/>
+          <w:b/>
+          <w:bCs/>
+        </w:rPr>
+      </w:pPr>
+      <w:r>
+        <w:rPr>
+          <w:rFonts w:ascii="Arial" w:hAnsi="Arial" w:cs="Arial"/>
+          <w:b/>
+          <w:bCs/>
+        </w:rPr>
+        <w:t>a. User Table:</w:t>
+      </w:r>
+    </w:p>
+    <w:tbl>
+      <w:tblPr>
+        <w:tblStyle w:val="TableGrid"/>
+        <w:tblW w:w="0" w:type="auto"/>
+        <w:tblInd w:w="720" w:type="dxa"/>
+        <w:tblLook w:val="04A0" w:firstRow="1" w:lastRow="0" w:firstColumn="1" w:lastColumn="0" w:noHBand="0" w:noVBand="1"/>
+      </w:tblPr>
+      <w:tblGrid>
+        <w:gridCol w:w="8296"/>
+      </w:tblGrid>
+      <w:tr>
+        <w:tc>
+          <w:tcPr>
+            <w:tcW w:w="9016" w:type="dxa"/>
+          </w:tcPr>
+          <w:p>
+            <w:pPr>
+              <w:numPr>
+                <w:ilvl w:val="0"/>
+                <w:numId w:val="6"/>
+              </w:numPr>
+              <w:spacing w:line="360" w:lineRule="auto"/>
+              <w:rPr>
+                <w:rFonts w:ascii="Arial" w:hAnsi="Arial" w:cs="Arial"/>
+              </w:rPr>
+            </w:pPr>
+            <w:r>
+              <w:rPr>
+                <w:rFonts w:ascii="Arial" w:hAnsi="Arial" w:cs="Arial"/>
+              </w:rPr>
+              <w:t>userID: Unique identifier for the user.</w:t>
+            </w:r>
+          </w:p>
+        </w:tc>
+      </w:tr>
+      <w:tr>
+        <w:tc>
+          <w:tcPr>
+            <w:tcW w:w="9016" w:type="dxa"/>
+          </w:tcPr>
+          <w:p>
+            <w:pPr>
+              <w:numPr>
+                <w:ilvl w:val="0"/>
+                <w:numId w:val="6"/>
+              </w:numPr>
+              <w:spacing w:line="360" w:lineRule="auto"/>
+              <w:rPr>
+                <w:rFonts w:ascii="Arial" w:hAnsi="Arial" w:cs="Arial"/>
+              </w:rPr>
+            </w:pPr>
+            <w:r>
+              <w:rPr>
+                <w:rFonts w:ascii="Arial" w:hAnsi="Arial" w:cs="Arial"/>
+              </w:rPr>
+              <w:t>name: Name of the user.</w:t>
+            </w:r>
+          </w:p>
+        </w:tc>
+      </w:tr>
+      <w:tr>
+        <w:tc>
+          <w:tcPr>
+            <w:tcW w:w="9016" w:type="dxa"/>
+          </w:tcPr>
+          <w:p>
+            <w:pPr>
+              <w:numPr>
+                <w:ilvl w:val="0"/>
+                <w:numId w:val="6"/>
+              </w:numPr>
+              <w:spacing w:line="360" w:lineRule="auto"/>
+              <w:rPr>
+                <w:rFonts w:ascii="Arial" w:hAnsi="Arial" w:cs="Arial"/>
+              </w:rPr>
+            </w:pPr>
+            <w:r>
+              <w:rPr>
+                <w:rFonts w:ascii="Arial" w:hAnsi="Arial" w:cs="Arial"/>
+              </w:rPr>
+              <w:t>email: Email address of the user.</w:t>
+            </w:r>
+          </w:p>
+        </w:tc>
+      </w:tr>
+      <w:tr>
+        <w:tc>
+          <w:tcPr>
+            <w:tcW w:w="9016" w:type="dxa"/>
+          </w:tcPr>
+          <w:p>
+            <w:pPr>
+              <w:numPr>
+                <w:ilvl w:val="0"/>
+                <w:numId w:val="6"/>
+              </w:numPr>
+              <w:spacing w:line="360" w:lineRule="auto"/>
+              <w:rPr>
+                <w:rFonts w:ascii="Arial" w:hAnsi="Arial" w:cs="Arial"/>
+              </w:rPr>
+            </w:pPr>
+            <w:r>
+              <w:rPr>
+                <w:rFonts w:ascii="Arial" w:hAnsi="Arial" w:cs="Arial"/>
+              </w:rPr>
+              <w:t>password: Hashed password for authentication.</w:t>
+            </w:r>
+          </w:p>
+        </w:tc>
+      </w:tr>
+      <w:tr>
+        <w:tc>
+          <w:tcPr>
+            <w:tcW w:w="9016" w:type="dxa"/>
+          </w:tcPr>
+          <w:p>
+            <w:pPr>
+              <w:numPr>
+                <w:ilvl w:val="0"/>
+                <w:numId w:val="6"/>
+              </w:numPr>
+              <w:spacing w:line="360" w:lineRule="auto"/>
+              <w:rPr>
+                <w:rFonts w:ascii="Arial" w:hAnsi="Arial" w:cs="Arial"/>
+              </w:rPr>
+            </w:pPr>
+            <w:r>
+              <w:rPr>
+                <w:rFonts w:ascii="Arial" w:hAnsi="Arial" w:cs="Arial"/>
+              </w:rPr>
+              <w:t>wristbandID: Foreign key referencing the Wristband table.</w:t>
+            </w:r>
+          </w:p>
+        </w:tc>
+      </w:tr>
+    </w:tbl>
+    <w:p>
+      <w:pPr>
+        <w:spacing w:line="360" w:lineRule="auto"/>
+        <w:ind w:left="720"/>
+        <w:rPr>
+          <w:rFonts w:ascii="Arial" w:hAnsi="Arial" w:cs="Arial"/>
+        </w:rPr>
+      </w:pPr>
+    </w:p>
+    <w:p>
+      <w:pPr>
+        <w:spacing w:line="360" w:lineRule="auto"/>
+        <w:rPr>
+          <w:rFonts w:ascii="Arial" w:hAnsi="Arial" w:cs="Arial"/>
+          <w:b/>
+          <w:bCs/>
+        </w:rPr>
+      </w:pPr>
+      <w:r>
+        <w:rPr>
+          <w:rFonts w:ascii="Arial" w:hAnsi="Arial" w:cs="Arial"/>
+          <w:b/>
+          <w:bCs/>
+        </w:rPr>
+        <w:t>b. Wristband Table:</w:t>
+      </w:r>
+    </w:p>
+    <w:tbl>
+      <w:tblPr>
+        <w:tblStyle w:val="TableGrid"/>
+        <w:tblW w:w="0" w:type="auto"/>
+        <w:tblInd w:w="720" w:type="dxa"/>
+        <w:tblLook w:val="04A0" w:firstRow="1" w:lastRow="0" w:firstColumn="1" w:lastColumn="0" w:noHBand="0" w:noVBand="1"/>
+      </w:tblPr>
+      <w:tblGrid>
+        <w:gridCol w:w="8296"/>
+      </w:tblGrid>
+      <w:tr>
+        <w:tc>
+          <w:tcPr>
+            <w:tcW w:w="9016" w:type="dxa"/>
+          </w:tcPr>
+          <w:p>
+            <w:pPr>
+              <w:numPr>
+                <w:ilvl w:val="0"/>
+                <w:numId w:val="7"/>
+              </w:numPr>
+              <w:spacing w:line="360" w:lineRule="auto"/>
+              <w:rPr>
+                <w:rFonts w:ascii="Arial" w:hAnsi="Arial" w:cs="Arial"/>
+              </w:rPr>
+            </w:pPr>
+            <w:r>
+              <w:rPr>
+                <w:rFonts w:ascii="Arial" w:hAnsi="Arial" w:cs="Arial"/>
+              </w:rPr>
+              <w:t>wristbandID: Unique identifier for the wristband.</w:t>
+            </w:r>
+          </w:p>
+        </w:tc>
+      </w:tr>
+      <w:tr>
+        <w:tc>
+          <w:tcPr>
+            <w:tcW w:w="9016" w:type="dxa"/>
+          </w:tcPr>
+          <w:p>
+            <w:pPr>
+              <w:numPr>
+                <w:ilvl w:val="0"/>
+                <w:numId w:val="7"/>
+              </w:numPr>
+              <w:spacing w:line="360" w:lineRule="auto"/>
+              <w:rPr>
+                <w:rFonts w:ascii="Arial" w:hAnsi="Arial" w:cs="Arial"/>
+              </w:rPr>
+            </w:pPr>
+            <w:r>
+              <w:rPr>
+                <w:rFonts w:ascii="Arial" w:hAnsi="Arial" w:cs="Arial"/>
+              </w:rPr>
+              <w:t>model: Model name or number of the wristband.</w:t>
+            </w:r>
+          </w:p>
+        </w:tc>
+      </w:tr>
+      <w:tr>
+        <w:tc>
+          <w:tcPr>
+            <w:tcW w:w="9016" w:type="dxa"/>
+          </w:tcPr>
+          <w:p>
+            <w:pPr>
+              <w:numPr>
+                <w:ilvl w:val="0"/>
+                <w:numId w:val="7"/>
+              </w:numPr>
+              <w:spacing w:line="360" w:lineRule="auto"/>
+              <w:rPr>
+                <w:rFonts w:ascii="Arial" w:hAnsi="Arial" w:cs="Arial"/>
+              </w:rPr>
+            </w:pPr>
+            <w:r>
+              <w:rPr>
+                <w:rFonts w:ascii="Arial" w:hAnsi="Arial" w:cs="Arial"/>
+              </w:rPr>
+              <w:t>batteryLevel: Current battery level percentage.</w:t>
+            </w:r>
+          </w:p>
+        </w:tc>
+      </w:tr>
+    </w:tbl>
+    <w:p>
+      <w:pPr>
+        <w:spacing w:line="360" w:lineRule="auto"/>
+        <w:rPr>
+          <w:rFonts w:ascii="Arial" w:hAnsi="Arial" w:cs="Arial"/>
+          <w:b/>
+          <w:bCs/>
+        </w:rPr>
+      </w:pPr>
+    </w:p>
+    <w:p>
+      <w:pPr>
+        <w:spacing w:line="360" w:lineRule="auto"/>
+        <w:rPr>
+          <w:rFonts w:ascii="Arial" w:hAnsi="Arial" w:cs="Arial"/>
+          <w:b/>
+          <w:bCs/>
+        </w:rPr>
+      </w:pPr>
+      <w:r>
+        <w:rPr>
+          <w:rFonts w:ascii="Arial" w:hAnsi="Arial" w:cs="Arial"/>
+          <w:b/>
+          <w:bCs/>
+        </w:rPr>
+        <w:t>c. Air Quality Measurement Table:</w:t>
+      </w:r>
+    </w:p>
+    <w:tbl>
+      <w:tblPr>
+        <w:tblStyle w:val="TableGrid"/>
+        <w:tblW w:w="0" w:type="auto"/>
+        <w:tblInd w:w="720" w:type="dxa"/>
+        <w:tblLook w:val="04A0" w:firstRow="1" w:lastRow="0" w:firstColumn="1" w:lastColumn="0" w:noHBand="0" w:noVBand="1"/>
+      </w:tblPr>
+      <w:tblGrid>
+        <w:gridCol w:w="8296"/>
+      </w:tblGrid>
+      <w:tr>
+        <w:tc>
+          <w:tcPr>
+            <w:tcW w:w="8296" w:type="dxa"/>
+          </w:tcPr>
+          <w:p>
+            <w:pPr>
+              <w:numPr>
+                <w:ilvl w:val="0"/>
+                <w:numId w:val="8"/>
+              </w:numPr>
+              <w:spacing w:line="360" w:lineRule="auto"/>
+              <w:rPr>
+                <w:rFonts w:ascii="Arial" w:hAnsi="Arial" w:cs="Arial"/>
+              </w:rPr>
+            </w:pPr>
+            <w:r>
+              <w:rPr>
+                <w:rFonts w:ascii="Arial" w:hAnsi="Arial" w:cs="Arial"/>
+              </w:rPr>
+              <w:t>measurementID: Unique identifier for the measurement.</w:t>
+            </w:r>
+          </w:p>
+        </w:tc>
+      </w:tr>
+      <w:tr>
+        <w:tc>
+          <w:tcPr>
+            <w:tcW w:w="8296" w:type="dxa"/>
+          </w:tcPr>
+          <w:p>
+            <w:pPr>
+              <w:numPr>
+                <w:ilvl w:val="0"/>
+                <w:numId w:val="8"/>
+              </w:numPr>
+              <w:spacing w:line="360" w:lineRule="auto"/>
+              <w:rPr>
+                <w:rFonts w:ascii="Arial" w:hAnsi="Arial" w:cs="Arial"/>
+              </w:rPr>
+            </w:pPr>
+            <w:r>
+              <w:rPr>
+                <w:rFonts w:ascii="Arial" w:hAnsi="Arial" w:cs="Arial"/>
+              </w:rPr>
+              <w:t>wristbandID: Foreign key referencing the Wristband table.</w:t>
+            </w:r>
+          </w:p>
+        </w:tc>
+      </w:tr>
+      <w:tr>
+        <w:tc>
+          <w:tcPr>
+            <w:tcW w:w="8296" w:type="dxa"/>
+          </w:tcPr>
+          <w:p>
+            <w:pPr>
+              <w:numPr>
+                <w:ilvl w:val="0"/>
+                <w:numId w:val="8"/>
+              </w:numPr>
+              <w:spacing w:line="360" w:lineRule="auto"/>
+              <w:rPr>
+                <w:rFonts w:ascii="Arial" w:hAnsi="Arial" w:cs="Arial"/>
+              </w:rPr>
+            </w:pPr>
+            <w:r>
+              <w:rPr>
+                <w:rFonts w:ascii="Arial" w:hAnsi="Arial" w:cs="Arial"/>
+              </w:rPr>
+              <w:t>PM1: Measurement for PM1 particles.</w:t>
+            </w:r>
+          </w:p>
+        </w:tc>
+      </w:tr>
+      <w:tr>
+        <w:tc>
+          <w:tcPr>
+            <w:tcW w:w="8296" w:type="dxa"/>
+          </w:tcPr>
+          <w:p>
+            <w:pPr>
+              <w:numPr>
+                <w:ilvl w:val="0"/>
+                <w:numId w:val="8"/>
+              </w:numPr>
+              <w:spacing w:line="360" w:lineRule="auto"/>
+              <w:rPr>
+                <w:rFonts w:ascii="Arial" w:hAnsi="Arial" w:cs="Arial"/>
+              </w:rPr>
+            </w:pPr>
+            <w:r>
+              <w:rPr>
+                <w:rFonts w:ascii="Arial" w:hAnsi="Arial" w:cs="Arial"/>
+              </w:rPr>
+              <w:t>PM2.5: Measurement for PM2.5 particles.</w:t>
+            </w:r>
+          </w:p>
+        </w:tc>
+      </w:tr>
+      <w:tr>
+        <w:tc>
+          <w:tcPr>
+            <w:tcW w:w="8296" w:type="dxa"/>
+          </w:tcPr>
+          <w:p>
+            <w:pPr>
+              <w:numPr>
+                <w:ilvl w:val="0"/>
+                <w:numId w:val="8"/>
+              </w:numPr>
+              <w:spacing w:line="360" w:lineRule="auto"/>
+              <w:rPr>
+                <w:rFonts w:ascii="Arial" w:hAnsi="Arial" w:cs="Arial"/>
+              </w:rPr>
+            </w:pPr>
+            <w:r>
+              <w:rPr>
+                <w:rFonts w:ascii="Arial" w:hAnsi="Arial" w:cs="Arial"/>
+              </w:rPr>
+              <w:t>PM10: Measurement for PM10 particles.</w:t>
+            </w:r>
+          </w:p>
+        </w:tc>
+      </w:tr>
+      <w:tr>
+        <w:tc>
+          <w:tcPr>
+            <w:tcW w:w="8296" w:type="dxa"/>
+          </w:tcPr>
+          <w:p>
+            <w:pPr>
+              <w:numPr>
+                <w:ilvl w:val="0"/>
+                <w:numId w:val="8"/>
+              </w:numPr>
+              <w:spacing w:line="360" w:lineRule="auto"/>
+              <w:rPr>
+                <w:rFonts w:ascii="Arial" w:hAnsi="Arial" w:cs="Arial"/>
+              </w:rPr>
+            </w:pPr>
+            <w:r>
+              <w:rPr>
+                <w:rFonts w:ascii="Arial" w:hAnsi="Arial" w:cs="Arial"/>
+              </w:rPr>
+              <w:t>VOC: Measurement for VOCs.</w:t>
+            </w:r>
+          </w:p>
+        </w:tc>
+      </w:tr>
+      <w:tr>
+        <w:tc>
+          <w:tcPr>
+            <w:tcW w:w="8296" w:type="dxa"/>
+          </w:tcPr>
+          <w:p>
+            <w:pPr>
+              <w:numPr>
+                <w:ilvl w:val="0"/>
+                <w:numId w:val="8"/>
+              </w:numPr>
+              <w:spacing w:line="360" w:lineRule="auto"/>
+              <w:rPr>
+                <w:rFonts w:ascii="Arial" w:hAnsi="Arial" w:cs="Arial"/>
+              </w:rPr>
+            </w:pPr>
+            <w:r>
+              <w:rPr>
+                <w:rFonts w:ascii="Arial" w:hAnsi="Arial" w:cs="Arial"/>
+              </w:rPr>
+              <w:t>timestamp: Time when the measurement was taken.</w:t>
+            </w:r>
+          </w:p>
+        </w:tc>
+      </w:tr>
+    </w:tbl>
+    <w:p>
+      <w:pPr>
+        <w:spacing w:line="360" w:lineRule="auto"/>
+        <w:rPr>
+          <w:rFonts w:ascii="Arial" w:hAnsi="Arial" w:cs="Arial"/>
+          <w:b/>
+          <w:bCs/>
+        </w:rPr>
+      </w:pPr>
+    </w:p>
+    <w:p>
+      <w:pPr>
+        <w:spacing w:line="360" w:lineRule="auto"/>
+        <w:rPr>
+          <w:rFonts w:ascii="Arial" w:hAnsi="Arial" w:cs="Arial"/>
+          <w:b/>
+          <w:bCs/>
+        </w:rPr>
+      </w:pPr>
+      <w:r>
+        <w:rPr>
+          <w:rFonts w:ascii="Arial" w:hAnsi="Arial" w:cs="Arial"/>
+          <w:b/>
+          <w:bCs/>
+        </w:rPr>
+        <w:t>d. Location Table:</w:t>
+      </w:r>
+    </w:p>
+    <w:tbl>
+      <w:tblPr>
+        <w:tblStyle w:val="TableGrid"/>
+        <w:tblW w:w="0" w:type="auto"/>
+        <w:tblInd w:w="720" w:type="dxa"/>
+        <w:tblLook w:val="04A0" w:firstRow="1" w:lastRow="0" w:firstColumn="1" w:lastColumn="0" w:noHBand="0" w:noVBand="1"/>
+      </w:tblPr>
+      <w:tblGrid>
+        <w:gridCol w:w="8296"/>
+      </w:tblGrid>
+      <w:tr>
+        <w:tc>
+          <w:tcPr>
+            <w:tcW w:w="9016" w:type="dxa"/>
+          </w:tcPr>
+          <w:p>
+            <w:pPr>
+              <w:numPr>
+                <w:ilvl w:val="0"/>
+                <w:numId w:val="9"/>
+              </w:numPr>
+              <w:spacing w:line="360" w:lineRule="auto"/>
+              <w:rPr>
+                <w:rFonts w:ascii="Arial" w:hAnsi="Arial" w:cs="Arial"/>
+              </w:rPr>
+            </w:pPr>
+            <w:r>
+              <w:rPr>
+                <w:rFonts w:ascii="Arial" w:hAnsi="Arial" w:cs="Arial"/>
+              </w:rPr>
+              <w:t>locationID: Unique identifier for the location entry.</w:t>
+            </w:r>
+          </w:p>
+        </w:tc>
+      </w:tr>
+      <w:tr>
+        <w:tc>
+          <w:tcPr>
+            <w:tcW w:w="9016" w:type="dxa"/>
+          </w:tcPr>
+          <w:p>
+            <w:pPr>
+              <w:numPr>
+                <w:ilvl w:val="0"/>
+                <w:numId w:val="9"/>
+              </w:numPr>
+              <w:spacing w:line="360" w:lineRule="auto"/>
+              <w:rPr>
+                <w:rFonts w:ascii="Arial" w:hAnsi="Arial" w:cs="Arial"/>
+              </w:rPr>
+            </w:pPr>
+            <w:r>
+              <w:rPr>
+                <w:rFonts w:ascii="Arial" w:hAnsi="Arial" w:cs="Arial"/>
+              </w:rPr>
+              <w:t>wristbandID: Foreign key referencing the Wristband table.</w:t>
+            </w:r>
+          </w:p>
+        </w:tc>
+      </w:tr>
+      <w:tr>
+        <w:tc>
+          <w:tcPr>
+            <w:tcW w:w="9016" w:type="dxa"/>
+          </w:tcPr>
+          <w:p>
+            <w:pPr>
+              <w:numPr>
+                <w:ilvl w:val="0"/>
+                <w:numId w:val="9"/>
+              </w:numPr>
+              <w:spacing w:line="360" w:lineRule="auto"/>
+              <w:rPr>
+                <w:rFonts w:ascii="Arial" w:hAnsi="Arial" w:cs="Arial"/>
+              </w:rPr>
+            </w:pPr>
+            <w:r>
+              <w:rPr>
+                <w:rFonts w:ascii="Arial" w:hAnsi="Arial" w:cs="Arial"/>
+              </w:rPr>
+              <w:t>latitude: Latitude of the location.</w:t>
+            </w:r>
+          </w:p>
+        </w:tc>
+      </w:tr>
+      <w:tr>
+        <w:tc>
+          <w:tcPr>
+            <w:tcW w:w="9016" w:type="dxa"/>
+          </w:tcPr>
+          <w:p>
+            <w:pPr>
+              <w:numPr>
+                <w:ilvl w:val="0"/>
+                <w:numId w:val="9"/>
+              </w:numPr>
+              <w:spacing w:line="360" w:lineRule="auto"/>
+              <w:rPr>
+                <w:rFonts w:ascii="Arial" w:hAnsi="Arial" w:cs="Arial"/>
+              </w:rPr>
+            </w:pPr>
+            <w:r>
+              <w:rPr>
+                <w:rFonts w:ascii="Arial" w:hAnsi="Arial" w:cs="Arial"/>
+              </w:rPr>
+              <w:t>longitude: Longitude of the location.</w:t>
+            </w:r>
+          </w:p>
+        </w:tc>
+      </w:tr>
+      <w:tr>
+        <w:tc>
+          <w:tcPr>
+            <w:tcW w:w="9016" w:type="dxa"/>
+          </w:tcPr>
+          <w:p>
+            <w:pPr>
+              <w:numPr>
+                <w:ilvl w:val="0"/>
+                <w:numId w:val="9"/>
+              </w:numPr>
+              <w:spacing w:line="360" w:lineRule="auto"/>
+              <w:rPr>
+                <w:rFonts w:ascii="Arial" w:hAnsi="Arial" w:cs="Arial"/>
+              </w:rPr>
+            </w:pPr>
+            <w:r>
+              <w:rPr>
+                <w:rFonts w:ascii="Arial" w:hAnsi="Arial" w:cs="Arial"/>
+              </w:rPr>
+              <w:t>timestamp: Time when the location was recorded.</w:t>
+            </w:r>
+          </w:p>
+        </w:tc>
+      </w:tr>
+    </w:tbl>
+    <w:p>
+      <w:pPr>
+        <w:spacing w:line="360" w:lineRule="auto"/>
+        <w:rPr>
+          <w:rFonts w:ascii="Arial" w:hAnsi="Arial" w:cs="Arial"/>
+          <w:b/>
+          <w:bCs/>
+        </w:rPr>
+      </w:pPr>
+      <w:r>
+        <w:rPr>
+          <w:rFonts w:ascii="Arial" w:hAnsi="Arial" w:cs="Arial"/>
+          <w:b/>
+          <w:bCs/>
+        </w:rPr>
+        <w:t>e. Notification Table:</w:t>
+      </w:r>
+    </w:p>
+    <w:tbl>
+      <w:tblPr>
+        <w:tblStyle w:val="TableGrid"/>
+        <w:tblW w:w="0" w:type="auto"/>
+        <w:tblInd w:w="720" w:type="dxa"/>
+        <w:tblLook w:val="04A0" w:firstRow="1" w:lastRow="0" w:firstColumn="1" w:lastColumn="0" w:noHBand="0" w:noVBand="1"/>
+      </w:tblPr>
+      <w:tblGrid>
+        <w:gridCol w:w="8296"/>
+      </w:tblGrid>
+      <w:tr>
+        <w:tc>
+          <w:tcPr>
+            <w:tcW w:w="9016" w:type="dxa"/>
+          </w:tcPr>
+          <w:p>
+            <w:pPr>
+              <w:numPr>
+                <w:ilvl w:val="0"/>
+                <w:numId w:val="10"/>
+              </w:numPr>
+              <w:spacing w:line="360" w:lineRule="auto"/>
+              <w:rPr>
+                <w:rFonts w:ascii="Arial" w:hAnsi="Arial" w:cs="Arial"/>
+              </w:rPr>
+            </w:pPr>
+            <w:r>
+              <w:rPr>
+                <w:rFonts w:ascii="Arial" w:hAnsi="Arial" w:cs="Arial"/>
+              </w:rPr>
+              <w:t>notificationID: Unique identifier for the notification.</w:t>
+            </w:r>
+          </w:p>
+        </w:tc>
+      </w:tr>
+      <w:tr>
+        <w:tc>
+          <w:tcPr>
+            <w:tcW w:w="9016" w:type="dxa"/>
+          </w:tcPr>
+          <w:p>
+            <w:pPr>
+              <w:numPr>
+                <w:ilvl w:val="0"/>
+                <w:numId w:val="10"/>
+              </w:numPr>
+              <w:spacing w:line="360" w:lineRule="auto"/>
+              <w:rPr>
+                <w:rFonts w:ascii="Arial" w:hAnsi="Arial" w:cs="Arial"/>
+              </w:rPr>
+            </w:pPr>
+            <w:r>
+              <w:rPr>
+                <w:rFonts w:ascii="Arial" w:hAnsi="Arial" w:cs="Arial"/>
+              </w:rPr>
+              <w:t>measurementID: Foreign key referencing the Air Quality Measurement table.</w:t>
+            </w:r>
+          </w:p>
+        </w:tc>
+      </w:tr>
+      <w:tr>
+        <w:tc>
+          <w:tcPr>
+            <w:tcW w:w="9016" w:type="dxa"/>
+          </w:tcPr>
+          <w:p>
+            <w:pPr>
+              <w:numPr>
+                <w:ilvl w:val="0"/>
+                <w:numId w:val="10"/>
+              </w:numPr>
+              <w:spacing w:line="360" w:lineRule="auto"/>
+              <w:rPr>
+                <w:rFonts w:ascii="Arial" w:hAnsi="Arial" w:cs="Arial"/>
+              </w:rPr>
+            </w:pPr>
+            <w:r>
+              <w:rPr>
+                <w:rFonts w:ascii="Arial" w:hAnsi="Arial" w:cs="Arial"/>
+              </w:rPr>
+              <w:t>message: Content of the notification.</w:t>
+            </w:r>
+          </w:p>
+        </w:tc>
+      </w:tr>
+      <w:tr>
+        <w:tc>
+          <w:tcPr>
+            <w:tcW w:w="9016" w:type="dxa"/>
+          </w:tcPr>
+          <w:p>
+            <w:pPr>
+              <w:numPr>
+                <w:ilvl w:val="0"/>
+                <w:numId w:val="10"/>
+              </w:numPr>
+              <w:spacing w:line="360" w:lineRule="auto"/>
+              <w:rPr>
+                <w:rFonts w:ascii="Arial" w:hAnsi="Arial" w:cs="Arial"/>
+              </w:rPr>
+            </w:pPr>
+            <w:r>
+              <w:rPr>
+                <w:rFonts w:ascii="Arial" w:hAnsi="Arial" w:cs="Arial"/>
+              </w:rPr>
+              <w:t>timestamp: Time when the notification was triggered.</w:t>
+            </w:r>
+          </w:p>
+        </w:tc>
+      </w:tr>
+    </w:tbl>
+    <w:p>
+      <w:pPr>
+        <w:spacing w:line="360" w:lineRule="auto"/>
+        <w:rPr>
+          <w:rFonts w:ascii="Arial" w:hAnsi="Arial" w:cs="Arial"/>
+        </w:rPr>
+      </w:pPr>
+    </w:p>
+    <w:p>
+      <w:pPr>
+        <w:spacing w:line="360" w:lineRule="auto"/>
+        <w:rPr>
+          <w:rFonts w:ascii="Arial" w:hAnsi="Arial" w:cs="Arial"/>
+        </w:rPr>
+      </w:pPr>
+    </w:p>
+    <w:p/>
+    <w:p/>
+    <w:p/>
+    <w:p/>
+    <w:p/>
+    <w:p/>
+    <w:p/>
+    <w:p>
       <w:pPr>
         <w:pStyle w:val="Heading2"/>
         <w:rPr>
@@ -4942,7 +5939,7 @@
           <w:lang w:val="en-GB"/>
         </w:rPr>
       </w:pPr>
-      <w:bookmarkStart w:id="11" w:name="_Toc149507141"/>
+      <w:bookmarkStart w:id="12" w:name="_Toc149508245"/>
       <w:r>
         <w:rPr>
           <w:rFonts w:ascii="Arial" w:hAnsi="Arial" w:cs="Arial"/>
@@ -4951,9 +5948,10 @@
           <w:color w:val="auto"/>
           <w:lang w:val="en-GB"/>
         </w:rPr>
+        <w:lastRenderedPageBreak/>
         <w:t>4. SECURITY AND PRIVACY</w:t>
       </w:r>
-      <w:bookmarkEnd w:id="11"/>
+      <w:bookmarkEnd w:id="12"/>
       <w:r>
         <w:rPr>
           <w:rFonts w:ascii="Arial" w:hAnsi="Arial" w:cs="Arial"/>
@@ -4981,7 +5979,7 @@
           <w:color w:val="auto"/>
         </w:rPr>
       </w:pPr>
-      <w:bookmarkStart w:id="12" w:name="_Toc149507142"/>
+      <w:bookmarkStart w:id="13" w:name="_Toc149508246"/>
       <w:r>
         <w:rPr>
           <w:rFonts w:ascii="Arial" w:hAnsi="Arial" w:cs="Arial"/>
@@ -4999,7 +5997,7 @@
         </w:rPr>
         <w:t>Device Security</w:t>
       </w:r>
-      <w:bookmarkEnd w:id="12"/>
+      <w:bookmarkEnd w:id="13"/>
     </w:p>
     <w:p>
       <w:pPr>
@@ -5030,7 +6028,6 @@
           <w:rFonts w:ascii="Arial" w:hAnsi="Arial" w:cs="Arial"/>
           <w:lang w:val="en-GB"/>
         </w:rPr>
-        <w:lastRenderedPageBreak/>
         <w:t xml:space="preserve">To build on the security of this PIN, we will also implement a device lockout system. Whenever the user enters the PIN incorrectly 5 times then the device will be locked and not allow any access to it until the lock is lifted. When the device becomes locked, an email will be sent to the email address associated with the device with an option to unlock the device. By using this system. It will prevent unauthorized users to have an infinite number of tries at bypassing the PIN to access the device. </w:t>
       </w:r>
     </w:p>
@@ -5075,7 +6072,7 @@
           <w:color w:val="auto"/>
         </w:rPr>
       </w:pPr>
-      <w:bookmarkStart w:id="13" w:name="_Toc149507143"/>
+      <w:bookmarkStart w:id="14" w:name="_Toc149508247"/>
       <w:r>
         <w:rPr>
           <w:rFonts w:ascii="Arial" w:hAnsi="Arial" w:cs="Arial"/>
@@ -5093,7 +6090,7 @@
         </w:rPr>
         <w:t>Data in transfer security</w:t>
       </w:r>
-      <w:bookmarkEnd w:id="13"/>
+      <w:bookmarkEnd w:id="14"/>
     </w:p>
     <w:p>
       <w:pPr>
@@ -5124,23 +6121,7 @@
           <w:rFonts w:ascii="Arial" w:hAnsi="Arial" w:cs="Arial"/>
           <w:lang w:val="en-GB"/>
         </w:rPr>
-        <w:t>Another way to improve the security of the data is by carrying out data integrity checks. To ensure that the data was not messed with during transfer, we must check the integrity of the data once it is received by the server. We can do this by using cryptographic hashes. When the data is hashed using a hash function, a hash value is produced. This value will be sent with the data to the server so that the server can compare the received hash value with the one that it gets from carrying out the hash function itself. If the hash values match, then the data has not been messed with, otherwise, the data isn’t the same as what was originally sent.</w:t>
-      </w:r>
-    </w:p>
-    <w:p>
-      <w:pPr>
-        <w:spacing w:line="360" w:lineRule="auto"/>
-        <w:rPr>
-          <w:rFonts w:ascii="Arial" w:hAnsi="Arial" w:cs="Arial"/>
-          <w:lang w:val="en-GB"/>
-        </w:rPr>
-      </w:pPr>
-      <w:r>
-        <w:rPr>
-          <w:rFonts w:ascii="Arial" w:hAnsi="Arial" w:cs="Arial"/>
-          <w:lang w:val="en-GB"/>
-        </w:rPr>
-        <w:t xml:space="preserve">Finally, we will make use of tokens during data transfer for authentication reasons. Tokens are important for authenticating the users who will be carrying out these data transfers. By using tokens, we can ensure that the user has appropriate permissions to carry out what </w:t>
+        <w:t xml:space="preserve">Another way to improve the security of the data is by carrying out data integrity checks. To ensure that the data was not messed with during transfer, we must check the integrity of the data once it is received by the server. We can do this by using cryptographic hashes. When the data is hashed using a hash function, a hash value is produced. This value will be sent with the data to the server so that the server can compare the received hash value with the </w:t>
       </w:r>
       <w:r>
         <w:rPr>
@@ -5148,7 +6129,23 @@
           <w:lang w:val="en-GB"/>
         </w:rPr>
         <w:lastRenderedPageBreak/>
-        <w:t>they are trying to do as well as determine if they are a valid user or not. If the token hasn’t expired and is has been verified, then the action relating to data transfer will be performed.</w:t>
+        <w:t>one that it gets from carrying out the hash function itself. If the hash values match, then the data has not been messed with, otherwise, the data isn’t the same as what was originally sent.</w:t>
+      </w:r>
+    </w:p>
+    <w:p>
+      <w:pPr>
+        <w:spacing w:line="360" w:lineRule="auto"/>
+        <w:rPr>
+          <w:rFonts w:ascii="Arial" w:hAnsi="Arial" w:cs="Arial"/>
+          <w:lang w:val="en-GB"/>
+        </w:rPr>
+      </w:pPr>
+      <w:r>
+        <w:rPr>
+          <w:rFonts w:ascii="Arial" w:hAnsi="Arial" w:cs="Arial"/>
+          <w:lang w:val="en-GB"/>
+        </w:rPr>
+        <w:t>Finally, we will make use of tokens during data transfer for authentication reasons. Tokens are important for authenticating the users who will be carrying out these data transfers. By using tokens, we can ensure that the user has appropriate permissions to carry out what they are trying to do as well as determine if they are a valid user or not. If the token hasn’t expired and is has been verified, then the action relating to data transfer will be performed.</w:t>
       </w:r>
     </w:p>
     <w:p>
@@ -5168,7 +6165,7 @@
           <w:color w:val="auto"/>
         </w:rPr>
       </w:pPr>
-      <w:bookmarkStart w:id="14" w:name="_Toc149507144"/>
+      <w:bookmarkStart w:id="15" w:name="_Toc149508248"/>
       <w:r>
         <w:rPr>
           <w:rFonts w:ascii="Arial" w:hAnsi="Arial" w:cs="Arial"/>
@@ -5186,7 +6183,7 @@
         </w:rPr>
         <w:t>Data in storage</w:t>
       </w:r>
-      <w:bookmarkEnd w:id="14"/>
+      <w:bookmarkEnd w:id="15"/>
     </w:p>
     <w:p>
       <w:pPr>
@@ -5301,7 +6298,7 @@
           <w:lang w:val="en-GB"/>
         </w:rPr>
       </w:pPr>
-      <w:bookmarkStart w:id="15" w:name="_Toc149507145"/>
+      <w:bookmarkStart w:id="16" w:name="_Toc149508249"/>
       <w:r>
         <w:rPr>
           <w:rFonts w:ascii="Arial" w:hAnsi="Arial" w:cs="Arial"/>
@@ -5310,9 +6307,10 @@
           <w:color w:val="auto"/>
           <w:lang w:val="en-GB"/>
         </w:rPr>
+        <w:lastRenderedPageBreak/>
         <w:t>5. UI, USER AND TESTING</w:t>
       </w:r>
-      <w:bookmarkEnd w:id="15"/>
+      <w:bookmarkEnd w:id="16"/>
       <w:r>
         <w:rPr>
           <w:rFonts w:ascii="Arial" w:hAnsi="Arial" w:cs="Arial"/>
@@ -5342,7 +6340,7 @@
           <w:lang w:val="en-GB"/>
         </w:rPr>
       </w:pPr>
-      <w:bookmarkStart w:id="16" w:name="_Toc149507146"/>
+      <w:bookmarkStart w:id="17" w:name="_Toc149508250"/>
       <w:r>
         <w:rPr>
           <w:rFonts w:ascii="Arial" w:hAnsi="Arial" w:cs="Arial"/>
@@ -5362,7 +6360,7 @@
         </w:rPr>
         <w:t>Registration &amp; Login:</w:t>
       </w:r>
-      <w:bookmarkEnd w:id="16"/>
+      <w:bookmarkEnd w:id="17"/>
     </w:p>
     <w:p>
       <w:pPr>
@@ -5397,7 +6395,6 @@
           <w:bCs/>
           <w:lang w:val="en-GB"/>
         </w:rPr>
-        <w:lastRenderedPageBreak/>
         <w:t xml:space="preserve"> If it is there first time using the app they will need to create an account, they can do this by clicking the ‘Sign Up’ button at the bottom of the page. Doing this will take them to the Create Account page where they can fill in their personal details and then submit them using the ‘Register’ button.</w:t>
       </w:r>
     </w:p>
@@ -5452,7 +6449,7 @@
                     <pic:cNvPicPr/>
                   </pic:nvPicPr>
                   <pic:blipFill>
-                    <a:blip r:embed="rId10"/>
+                    <a:blip r:embed="rId11"/>
                     <a:stretch>
                       <a:fillRect/>
                     </a:stretch>
@@ -5493,7 +6490,7 @@
                     <pic:cNvPicPr/>
                   </pic:nvPicPr>
                   <pic:blipFill>
-                    <a:blip r:embed="rId11"/>
+                    <a:blip r:embed="rId12"/>
                     <a:stretch>
                       <a:fillRect/>
                     </a:stretch>
@@ -5529,6 +6526,7 @@
           <w:noProof/>
           <w:lang w:eastAsia="en-IE"/>
         </w:rPr>
+        <w:lastRenderedPageBreak/>
         <w:drawing>
           <wp:anchor distT="0" distB="0" distL="114300" distR="114300" simplePos="0" relativeHeight="251664384" behindDoc="1" locked="0" layoutInCell="1" allowOverlap="1" wp14:anchorId="69ABE8EF" wp14:editId="031404F3">
             <wp:simplePos x="0" y="0"/>
@@ -5553,7 +6551,7 @@
                     <pic:cNvPicPr/>
                   </pic:nvPicPr>
                   <pic:blipFill>
-                    <a:blip r:embed="rId12" cstate="print">
+                    <a:blip r:embed="rId13" cstate="print">
                       <a:extLst>
                         <a:ext uri="{28A0092B-C50C-407E-A947-70E740481C1C}">
                           <a14:useLocalDpi xmlns:a14="http://schemas.microsoft.com/office/drawing/2010/main" val="0"/>
@@ -5666,13 +6664,12 @@
           <w:color w:val="auto"/>
         </w:rPr>
       </w:pPr>
-      <w:bookmarkStart w:id="17" w:name="_Toc149507147"/>
+      <w:bookmarkStart w:id="18" w:name="_Toc149508251"/>
       <w:r>
         <w:rPr>
           <w:rFonts w:ascii="Arial" w:hAnsi="Arial" w:cs="Arial"/>
           <w:color w:val="auto"/>
         </w:rPr>
-        <w:lastRenderedPageBreak/>
         <w:t>5</w:t>
       </w:r>
       <w:r>
@@ -5691,7 +6688,7 @@
         </w:rPr>
         <w:t>Home Screen &amp; Menu</w:t>
       </w:r>
-      <w:bookmarkEnd w:id="17"/>
+      <w:bookmarkEnd w:id="18"/>
     </w:p>
     <w:p>
       <w:pPr>
@@ -5732,7 +6729,7 @@
                     <pic:cNvPicPr/>
                   </pic:nvPicPr>
                   <pic:blipFill>
-                    <a:blip r:embed="rId13" cstate="print">
+                    <a:blip r:embed="rId14" cstate="print">
                       <a:extLst>
                         <a:ext uri="{28A0092B-C50C-407E-A947-70E740481C1C}">
                           <a14:useLocalDpi xmlns:a14="http://schemas.microsoft.com/office/drawing/2010/main" val="0"/>
@@ -5797,6 +6794,7 @@
           <w:noProof/>
           <w:lang w:eastAsia="en-IE"/>
         </w:rPr>
+        <w:lastRenderedPageBreak/>
         <w:drawing>
           <wp:anchor distT="0" distB="0" distL="114300" distR="114300" simplePos="0" relativeHeight="251667456" behindDoc="0" locked="0" layoutInCell="1" allowOverlap="1" wp14:anchorId="39490C21" wp14:editId="426315B2">
             <wp:simplePos x="0" y="0"/>
@@ -5821,7 +6819,7 @@
                     <pic:cNvPicPr/>
                   </pic:nvPicPr>
                   <pic:blipFill>
-                    <a:blip r:embed="rId14" cstate="print">
+                    <a:blip r:embed="rId15" cstate="print">
                       <a:extLst>
                         <a:ext uri="{28A0092B-C50C-407E-A947-70E740481C1C}">
                           <a14:useLocalDpi xmlns:a14="http://schemas.microsoft.com/office/drawing/2010/main" val="0"/>
@@ -5928,13 +6926,12 @@
           <w:color w:val="auto"/>
         </w:rPr>
       </w:pPr>
-      <w:bookmarkStart w:id="18" w:name="_Toc149507148"/>
+      <w:bookmarkStart w:id="19" w:name="_Toc149508252"/>
       <w:r>
         <w:rPr>
           <w:rFonts w:ascii="Arial" w:hAnsi="Arial" w:cs="Arial"/>
           <w:color w:val="auto"/>
         </w:rPr>
-        <w:lastRenderedPageBreak/>
         <w:t>5</w:t>
       </w:r>
       <w:r>
@@ -5985,7 +6982,7 @@
                     <pic:cNvPicPr/>
                   </pic:nvPicPr>
                   <pic:blipFill>
-                    <a:blip r:embed="rId15" cstate="print">
+                    <a:blip r:embed="rId16" cstate="print">
                       <a:extLst>
                         <a:ext uri="{28A0092B-C50C-407E-A947-70E740481C1C}">
                           <a14:useLocalDpi xmlns:a14="http://schemas.microsoft.com/office/drawing/2010/main" val="0"/>
@@ -6017,7 +7014,7 @@
           </wp:anchor>
         </w:drawing>
       </w:r>
-      <w:bookmarkEnd w:id="18"/>
+      <w:bookmarkEnd w:id="19"/>
     </w:p>
     <w:p>
       <w:pPr>
@@ -6082,6 +7079,7 @@
           <w:noProof/>
           <w:lang w:val="en-GB"/>
         </w:rPr>
+        <w:lastRenderedPageBreak/>
         <w:drawing>
           <wp:anchor distT="0" distB="0" distL="114300" distR="114300" simplePos="0" relativeHeight="251670528" behindDoc="0" locked="0" layoutInCell="1" allowOverlap="1" wp14:anchorId="732B378D" wp14:editId="5BFF1CE0">
             <wp:simplePos x="0" y="0"/>
@@ -6106,7 +7104,7 @@
                     <pic:cNvPicPr/>
                   </pic:nvPicPr>
                   <pic:blipFill>
-                    <a:blip r:embed="rId16" cstate="print">
+                    <a:blip r:embed="rId17" cstate="print">
                       <a:extLst>
                         <a:ext uri="{28A0092B-C50C-407E-A947-70E740481C1C}">
                           <a14:useLocalDpi xmlns:a14="http://schemas.microsoft.com/office/drawing/2010/main" val="0"/>
@@ -6218,7 +7216,7 @@
           <w:lang w:val="en-GB"/>
         </w:rPr>
       </w:pPr>
-      <w:bookmarkStart w:id="19" w:name="_Toc149507149"/>
+      <w:bookmarkStart w:id="20" w:name="_Toc149508253"/>
       <w:r>
         <w:rPr>
           <w:rStyle w:val="Heading3Char"/>
@@ -6246,7 +7244,7 @@
         </w:rPr>
         <w:t>:</w:t>
       </w:r>
-      <w:bookmarkEnd w:id="19"/>
+      <w:bookmarkEnd w:id="20"/>
       <w:r>
         <w:rPr>
           <w:rFonts w:ascii="Times New Roman" w:hAnsi="Times New Roman" w:cs="Times New Roman"/>
@@ -6335,7 +7333,15 @@
           <w:rFonts w:ascii="Arial" w:hAnsi="Arial" w:cs="Arial"/>
           <w:lang w:val="en-GB"/>
         </w:rPr>
-        <w:t>The vibration setting can be clicked on and off and the volume level for alerts can be selected by dragging the sound bar higher or lower. When these options are selected, they will also be tested to let the user know what they have chosen, for example when vibration is turned on the band will vibrate and when the sound is selected an alert will play at that volume.</w:t>
+        <w:t xml:space="preserve">The vibration setting can be clicked on and off and the volume level for alerts can be selected by dragging the sound bar higher or lower. When these options are selected, they will also be tested to let the user know what they have chosen, for example when vibration is </w:t>
+      </w:r>
+      <w:r>
+        <w:rPr>
+          <w:rFonts w:ascii="Arial" w:hAnsi="Arial" w:cs="Arial"/>
+          <w:lang w:val="en-GB"/>
+        </w:rPr>
+        <w:lastRenderedPageBreak/>
+        <w:t>turned on the band will vibrate and when the sound is selected an alert will play at that volume.</w:t>
       </w:r>
     </w:p>
     <w:p>
@@ -6413,7 +7419,6 @@
           <w:rFonts w:ascii="Times New Roman" w:hAnsi="Times New Roman" w:cs="Times New Roman"/>
           <w:lang w:val="en-GB"/>
         </w:rPr>
-        <w:lastRenderedPageBreak/>
         <w:t xml:space="preserve"> </w:t>
       </w:r>
       <w:r>
@@ -6438,7 +7443,7 @@
                     <pic:cNvPicPr/>
                   </pic:nvPicPr>
                   <pic:blipFill>
-                    <a:blip r:embed="rId17" cstate="print">
+                    <a:blip r:embed="rId18" cstate="print">
                       <a:extLst>
                         <a:ext uri="{28A0092B-C50C-407E-A947-70E740481C1C}">
                           <a14:useLocalDpi xmlns:a14="http://schemas.microsoft.com/office/drawing/2010/main" val="0"/>
@@ -6510,7 +7515,7 @@
           <w:bCs/>
         </w:rPr>
       </w:pPr>
-      <w:bookmarkStart w:id="20" w:name="_Toc149507150"/>
+      <w:bookmarkStart w:id="21" w:name="_Toc149508254"/>
       <w:r>
         <w:rPr>
           <w:rFonts w:ascii="Arial" w:hAnsi="Arial" w:cs="Arial"/>
@@ -6518,9 +7523,10 @@
           <w:bCs/>
           <w:color w:val="auto"/>
         </w:rPr>
+        <w:lastRenderedPageBreak/>
         <w:t>6 USER &amp; TESTING:</w:t>
       </w:r>
-      <w:bookmarkEnd w:id="20"/>
+      <w:bookmarkEnd w:id="21"/>
       <w:r>
         <w:rPr>
           <w:rFonts w:ascii="Arial" w:hAnsi="Arial" w:cs="Arial"/>
@@ -6596,13 +7602,12 @@
           <w:rFonts w:ascii="Arial" w:hAnsi="Arial" w:cs="Arial"/>
           <w:lang w:val="en-GB"/>
         </w:rPr>
-        <w:lastRenderedPageBreak/>
         <w:t>We will test this device by bringing it to areas of varying air quality to test that it properly alerts the user of the air quality in their current location and whether or not it is hazardous for them.</w:t>
       </w:r>
     </w:p>
     <w:sectPr>
-      <w:headerReference w:type="default" r:id="rId18"/>
-      <w:footerReference w:type="default" r:id="rId19"/>
+      <w:headerReference w:type="default" r:id="rId19"/>
+      <w:footerReference w:type="default" r:id="rId20"/>
       <w:pgSz w:w="11906" w:h="16838"/>
       <w:pgMar w:top="1440" w:right="1440" w:bottom="1440" w:left="1440" w:header="708" w:footer="708" w:gutter="0"/>
       <w:cols w:space="708"/>
@@ -6814,6 +7819,417 @@
 <file path=word/numbering.xml><?xml version="1.0" encoding="utf-8"?>
 <w:numbering xmlns:wpc="http://schemas.microsoft.com/office/word/2010/wordprocessingCanvas" xmlns:cx="http://schemas.microsoft.com/office/drawing/2014/chartex" xmlns:cx1="http://schemas.microsoft.com/office/drawing/2015/9/8/chartex" xmlns:cx2="http://schemas.microsoft.com/office/drawing/2015/10/21/chartex" xmlns:cx3="http://schemas.microsoft.com/office/drawing/2016/5/9/chartex" xmlns:cx4="http://schemas.microsoft.com/office/drawing/2016/5/10/chartex" xmlns:cx5="http://schemas.microsoft.com/office/drawing/2016/5/11/chartex" xmlns:cx6="http://schemas.microsoft.com/office/drawing/2016/5/12/chartex" xmlns:cx7="http://schemas.microsoft.com/office/drawing/2016/5/13/chartex" xmlns:cx8="http://schemas.microsoft.com/office/drawing/2016/5/14/chartex" xmlns:mc="http://schemas.openxmlformats.org/markup-compatibility/2006" xmlns:aink="http://schemas.microsoft.com/office/drawing/2016/ink" xmlns:am3d="http://schemas.microsoft.com/office/drawing/2017/model3d" xmlns:o="urn:schemas-microsoft-com:office:office" xmlns:oel="http://schemas.microsoft.com/office/2019/extlst" xmlns:r="http://schemas.openxmlformats.org/officeDocument/2006/relationships" xmlns:m="http://schemas.openxmlformats.org/officeDocument/2006/math" xmlns:v="urn:schemas-microsoft-com:vml" xmlns:wp14="http://schemas.microsoft.com/office/word/2010/wordprocessingDrawing" xmlns:wp="http://schemas.openxmlformats.org/drawingml/2006/wordprocessingDrawing" xmlns:w10="urn:schemas-microsoft-com:office:word" xmlns:w="http://schemas.openxmlformats.org/wordprocessingml/2006/main" xmlns:w14="http://schemas.microsoft.com/office/word/2010/wordml" xmlns:w15="http://schemas.microsoft.com/office/word/2012/wordml" xmlns:w16cex="http://schemas.microsoft.com/office/word/2018/wordml/cex" xmlns:w16cid="http://schemas.microsoft.com/office/word/2016/wordml/cid" xmlns:w16="http://schemas.microsoft.com/office/word/2018/wordml" xmlns:w16sdtdh="http://schemas.microsoft.com/office/word/2020/wordml/sdtdatahash" xmlns:w16se="http://schemas.microsoft.com/office/word/2015/wordml/symex" xmlns:wpg="http://schemas.microsoft.com/office/word/2010/wordprocessingGroup" xmlns:wpi="http://schemas.microsoft.com/office/word/2010/wordprocessingInk" xmlns:wne="http://schemas.microsoft.com/office/word/2006/wordml" xmlns:wps="http://schemas.microsoft.com/office/word/2010/wordprocessingShape" mc:Ignorable="w14 w15 w16se w16cid w16 w16cex w16sdtdh wp14">
   <w:abstractNum w:abstractNumId="0" w15:restartNumberingAfterBreak="0">
+    <w:nsid w:val="1C7E33AA"/>
+    <w:multiLevelType w:val="multilevel"/>
+    <w:tmpl w:val="9D228C8C"/>
+    <w:lvl w:ilvl="0">
+      <w:start w:val="1"/>
+      <w:numFmt w:val="bullet"/>
+      <w:lvlText w:val=""/>
+      <w:lvlJc w:val="left"/>
+      <w:pPr>
+        <w:tabs>
+          <w:tab w:val="num" w:pos="720"/>
+        </w:tabs>
+        <w:ind w:left="720" w:hanging="360"/>
+      </w:pPr>
+      <w:rPr>
+        <w:rFonts w:ascii="Symbol" w:hAnsi="Symbol" w:hint="default"/>
+        <w:sz w:val="20"/>
+      </w:rPr>
+    </w:lvl>
+    <w:lvl w:ilvl="1" w:tentative="1">
+      <w:start w:val="1"/>
+      <w:numFmt w:val="bullet"/>
+      <w:lvlText w:val=""/>
+      <w:lvlJc w:val="left"/>
+      <w:pPr>
+        <w:tabs>
+          <w:tab w:val="num" w:pos="1440"/>
+        </w:tabs>
+        <w:ind w:left="1440" w:hanging="360"/>
+      </w:pPr>
+      <w:rPr>
+        <w:rFonts w:ascii="Symbol" w:hAnsi="Symbol" w:hint="default"/>
+        <w:sz w:val="20"/>
+      </w:rPr>
+    </w:lvl>
+    <w:lvl w:ilvl="2" w:tentative="1">
+      <w:start w:val="1"/>
+      <w:numFmt w:val="bullet"/>
+      <w:lvlText w:val=""/>
+      <w:lvlJc w:val="left"/>
+      <w:pPr>
+        <w:tabs>
+          <w:tab w:val="num" w:pos="2160"/>
+        </w:tabs>
+        <w:ind w:left="2160" w:hanging="360"/>
+      </w:pPr>
+      <w:rPr>
+        <w:rFonts w:ascii="Symbol" w:hAnsi="Symbol" w:hint="default"/>
+        <w:sz w:val="20"/>
+      </w:rPr>
+    </w:lvl>
+    <w:lvl w:ilvl="3" w:tentative="1">
+      <w:start w:val="1"/>
+      <w:numFmt w:val="bullet"/>
+      <w:lvlText w:val=""/>
+      <w:lvlJc w:val="left"/>
+      <w:pPr>
+        <w:tabs>
+          <w:tab w:val="num" w:pos="2880"/>
+        </w:tabs>
+        <w:ind w:left="2880" w:hanging="360"/>
+      </w:pPr>
+      <w:rPr>
+        <w:rFonts w:ascii="Symbol" w:hAnsi="Symbol" w:hint="default"/>
+        <w:sz w:val="20"/>
+      </w:rPr>
+    </w:lvl>
+    <w:lvl w:ilvl="4" w:tentative="1">
+      <w:start w:val="1"/>
+      <w:numFmt w:val="bullet"/>
+      <w:lvlText w:val=""/>
+      <w:lvlJc w:val="left"/>
+      <w:pPr>
+        <w:tabs>
+          <w:tab w:val="num" w:pos="3600"/>
+        </w:tabs>
+        <w:ind w:left="3600" w:hanging="360"/>
+      </w:pPr>
+      <w:rPr>
+        <w:rFonts w:ascii="Symbol" w:hAnsi="Symbol" w:hint="default"/>
+        <w:sz w:val="20"/>
+      </w:rPr>
+    </w:lvl>
+    <w:lvl w:ilvl="5" w:tentative="1">
+      <w:start w:val="1"/>
+      <w:numFmt w:val="bullet"/>
+      <w:lvlText w:val=""/>
+      <w:lvlJc w:val="left"/>
+      <w:pPr>
+        <w:tabs>
+          <w:tab w:val="num" w:pos="4320"/>
+        </w:tabs>
+        <w:ind w:left="4320" w:hanging="360"/>
+      </w:pPr>
+      <w:rPr>
+        <w:rFonts w:ascii="Symbol" w:hAnsi="Symbol" w:hint="default"/>
+        <w:sz w:val="20"/>
+      </w:rPr>
+    </w:lvl>
+    <w:lvl w:ilvl="6" w:tentative="1">
+      <w:start w:val="1"/>
+      <w:numFmt w:val="bullet"/>
+      <w:lvlText w:val=""/>
+      <w:lvlJc w:val="left"/>
+      <w:pPr>
+        <w:tabs>
+          <w:tab w:val="num" w:pos="5040"/>
+        </w:tabs>
+        <w:ind w:left="5040" w:hanging="360"/>
+      </w:pPr>
+      <w:rPr>
+        <w:rFonts w:ascii="Symbol" w:hAnsi="Symbol" w:hint="default"/>
+        <w:sz w:val="20"/>
+      </w:rPr>
+    </w:lvl>
+    <w:lvl w:ilvl="7" w:tentative="1">
+      <w:start w:val="1"/>
+      <w:numFmt w:val="bullet"/>
+      <w:lvlText w:val=""/>
+      <w:lvlJc w:val="left"/>
+      <w:pPr>
+        <w:tabs>
+          <w:tab w:val="num" w:pos="5760"/>
+        </w:tabs>
+        <w:ind w:left="5760" w:hanging="360"/>
+      </w:pPr>
+      <w:rPr>
+        <w:rFonts w:ascii="Symbol" w:hAnsi="Symbol" w:hint="default"/>
+        <w:sz w:val="20"/>
+      </w:rPr>
+    </w:lvl>
+    <w:lvl w:ilvl="8" w:tentative="1">
+      <w:start w:val="1"/>
+      <w:numFmt w:val="bullet"/>
+      <w:lvlText w:val=""/>
+      <w:lvlJc w:val="left"/>
+      <w:pPr>
+        <w:tabs>
+          <w:tab w:val="num" w:pos="6480"/>
+        </w:tabs>
+        <w:ind w:left="6480" w:hanging="360"/>
+      </w:pPr>
+      <w:rPr>
+        <w:rFonts w:ascii="Symbol" w:hAnsi="Symbol" w:hint="default"/>
+        <w:sz w:val="20"/>
+      </w:rPr>
+    </w:lvl>
+  </w:abstractNum>
+  <w:abstractNum w:abstractNumId="1" w15:restartNumberingAfterBreak="0">
+    <w:nsid w:val="1C813D02"/>
+    <w:multiLevelType w:val="multilevel"/>
+    <w:tmpl w:val="8DC2BEAC"/>
+    <w:lvl w:ilvl="0">
+      <w:start w:val="1"/>
+      <w:numFmt w:val="bullet"/>
+      <w:lvlText w:val=""/>
+      <w:lvlJc w:val="left"/>
+      <w:pPr>
+        <w:tabs>
+          <w:tab w:val="num" w:pos="720"/>
+        </w:tabs>
+        <w:ind w:left="720" w:hanging="360"/>
+      </w:pPr>
+      <w:rPr>
+        <w:rFonts w:ascii="Symbol" w:hAnsi="Symbol" w:hint="default"/>
+        <w:sz w:val="20"/>
+      </w:rPr>
+    </w:lvl>
+    <w:lvl w:ilvl="1" w:tentative="1">
+      <w:start w:val="1"/>
+      <w:numFmt w:val="bullet"/>
+      <w:lvlText w:val=""/>
+      <w:lvlJc w:val="left"/>
+      <w:pPr>
+        <w:tabs>
+          <w:tab w:val="num" w:pos="1440"/>
+        </w:tabs>
+        <w:ind w:left="1440" w:hanging="360"/>
+      </w:pPr>
+      <w:rPr>
+        <w:rFonts w:ascii="Symbol" w:hAnsi="Symbol" w:hint="default"/>
+        <w:sz w:val="20"/>
+      </w:rPr>
+    </w:lvl>
+    <w:lvl w:ilvl="2" w:tentative="1">
+      <w:start w:val="1"/>
+      <w:numFmt w:val="bullet"/>
+      <w:lvlText w:val=""/>
+      <w:lvlJc w:val="left"/>
+      <w:pPr>
+        <w:tabs>
+          <w:tab w:val="num" w:pos="2160"/>
+        </w:tabs>
+        <w:ind w:left="2160" w:hanging="360"/>
+      </w:pPr>
+      <w:rPr>
+        <w:rFonts w:ascii="Symbol" w:hAnsi="Symbol" w:hint="default"/>
+        <w:sz w:val="20"/>
+      </w:rPr>
+    </w:lvl>
+    <w:lvl w:ilvl="3" w:tentative="1">
+      <w:start w:val="1"/>
+      <w:numFmt w:val="bullet"/>
+      <w:lvlText w:val=""/>
+      <w:lvlJc w:val="left"/>
+      <w:pPr>
+        <w:tabs>
+          <w:tab w:val="num" w:pos="2880"/>
+        </w:tabs>
+        <w:ind w:left="2880" w:hanging="360"/>
+      </w:pPr>
+      <w:rPr>
+        <w:rFonts w:ascii="Symbol" w:hAnsi="Symbol" w:hint="default"/>
+        <w:sz w:val="20"/>
+      </w:rPr>
+    </w:lvl>
+    <w:lvl w:ilvl="4" w:tentative="1">
+      <w:start w:val="1"/>
+      <w:numFmt w:val="bullet"/>
+      <w:lvlText w:val=""/>
+      <w:lvlJc w:val="left"/>
+      <w:pPr>
+        <w:tabs>
+          <w:tab w:val="num" w:pos="3600"/>
+        </w:tabs>
+        <w:ind w:left="3600" w:hanging="360"/>
+      </w:pPr>
+      <w:rPr>
+        <w:rFonts w:ascii="Symbol" w:hAnsi="Symbol" w:hint="default"/>
+        <w:sz w:val="20"/>
+      </w:rPr>
+    </w:lvl>
+    <w:lvl w:ilvl="5" w:tentative="1">
+      <w:start w:val="1"/>
+      <w:numFmt w:val="bullet"/>
+      <w:lvlText w:val=""/>
+      <w:lvlJc w:val="left"/>
+      <w:pPr>
+        <w:tabs>
+          <w:tab w:val="num" w:pos="4320"/>
+        </w:tabs>
+        <w:ind w:left="4320" w:hanging="360"/>
+      </w:pPr>
+      <w:rPr>
+        <w:rFonts w:ascii="Symbol" w:hAnsi="Symbol" w:hint="default"/>
+        <w:sz w:val="20"/>
+      </w:rPr>
+    </w:lvl>
+    <w:lvl w:ilvl="6" w:tentative="1">
+      <w:start w:val="1"/>
+      <w:numFmt w:val="bullet"/>
+      <w:lvlText w:val=""/>
+      <w:lvlJc w:val="left"/>
+      <w:pPr>
+        <w:tabs>
+          <w:tab w:val="num" w:pos="5040"/>
+        </w:tabs>
+        <w:ind w:left="5040" w:hanging="360"/>
+      </w:pPr>
+      <w:rPr>
+        <w:rFonts w:ascii="Symbol" w:hAnsi="Symbol" w:hint="default"/>
+        <w:sz w:val="20"/>
+      </w:rPr>
+    </w:lvl>
+    <w:lvl w:ilvl="7" w:tentative="1">
+      <w:start w:val="1"/>
+      <w:numFmt w:val="bullet"/>
+      <w:lvlText w:val=""/>
+      <w:lvlJc w:val="left"/>
+      <w:pPr>
+        <w:tabs>
+          <w:tab w:val="num" w:pos="5760"/>
+        </w:tabs>
+        <w:ind w:left="5760" w:hanging="360"/>
+      </w:pPr>
+      <w:rPr>
+        <w:rFonts w:ascii="Symbol" w:hAnsi="Symbol" w:hint="default"/>
+        <w:sz w:val="20"/>
+      </w:rPr>
+    </w:lvl>
+    <w:lvl w:ilvl="8" w:tentative="1">
+      <w:start w:val="1"/>
+      <w:numFmt w:val="bullet"/>
+      <w:lvlText w:val=""/>
+      <w:lvlJc w:val="left"/>
+      <w:pPr>
+        <w:tabs>
+          <w:tab w:val="num" w:pos="6480"/>
+        </w:tabs>
+        <w:ind w:left="6480" w:hanging="360"/>
+      </w:pPr>
+      <w:rPr>
+        <w:rFonts w:ascii="Symbol" w:hAnsi="Symbol" w:hint="default"/>
+        <w:sz w:val="20"/>
+      </w:rPr>
+    </w:lvl>
+  </w:abstractNum>
+  <w:abstractNum w:abstractNumId="2" w15:restartNumberingAfterBreak="0">
+    <w:nsid w:val="24882B6B"/>
+    <w:multiLevelType w:val="hybridMultilevel"/>
+    <w:tmpl w:val="FB745F44"/>
+    <w:lvl w:ilvl="0" w:tplc="5852CCC4">
+      <w:start w:val="3"/>
+      <w:numFmt w:val="bullet"/>
+      <w:lvlText w:val="-"/>
+      <w:lvlJc w:val="left"/>
+      <w:pPr>
+        <w:ind w:left="720" w:hanging="360"/>
+      </w:pPr>
+      <w:rPr>
+        <w:rFonts w:ascii="Calibri" w:eastAsiaTheme="minorHAnsi" w:hAnsi="Calibri" w:cs="Calibri" w:hint="default"/>
+      </w:rPr>
+    </w:lvl>
+    <w:lvl w:ilvl="1" w:tplc="18090003" w:tentative="1">
+      <w:start w:val="1"/>
+      <w:numFmt w:val="bullet"/>
+      <w:lvlText w:val="o"/>
+      <w:lvlJc w:val="left"/>
+      <w:pPr>
+        <w:ind w:left="1440" w:hanging="360"/>
+      </w:pPr>
+      <w:rPr>
+        <w:rFonts w:ascii="Courier New" w:hAnsi="Courier New" w:cs="Courier New" w:hint="default"/>
+      </w:rPr>
+    </w:lvl>
+    <w:lvl w:ilvl="2" w:tplc="18090005" w:tentative="1">
+      <w:start w:val="1"/>
+      <w:numFmt w:val="bullet"/>
+      <w:lvlText w:val=""/>
+      <w:lvlJc w:val="left"/>
+      <w:pPr>
+        <w:ind w:left="2160" w:hanging="360"/>
+      </w:pPr>
+      <w:rPr>
+        <w:rFonts w:ascii="Wingdings" w:hAnsi="Wingdings" w:hint="default"/>
+      </w:rPr>
+    </w:lvl>
+    <w:lvl w:ilvl="3" w:tplc="18090001" w:tentative="1">
+      <w:start w:val="1"/>
+      <w:numFmt w:val="bullet"/>
+      <w:lvlText w:val=""/>
+      <w:lvlJc w:val="left"/>
+      <w:pPr>
+        <w:ind w:left="2880" w:hanging="360"/>
+      </w:pPr>
+      <w:rPr>
+        <w:rFonts w:ascii="Symbol" w:hAnsi="Symbol" w:hint="default"/>
+      </w:rPr>
+    </w:lvl>
+    <w:lvl w:ilvl="4" w:tplc="18090003" w:tentative="1">
+      <w:start w:val="1"/>
+      <w:numFmt w:val="bullet"/>
+      <w:lvlText w:val="o"/>
+      <w:lvlJc w:val="left"/>
+      <w:pPr>
+        <w:ind w:left="3600" w:hanging="360"/>
+      </w:pPr>
+      <w:rPr>
+        <w:rFonts w:ascii="Courier New" w:hAnsi="Courier New" w:cs="Courier New" w:hint="default"/>
+      </w:rPr>
+    </w:lvl>
+    <w:lvl w:ilvl="5" w:tplc="18090005" w:tentative="1">
+      <w:start w:val="1"/>
+      <w:numFmt w:val="bullet"/>
+      <w:lvlText w:val=""/>
+      <w:lvlJc w:val="left"/>
+      <w:pPr>
+        <w:ind w:left="4320" w:hanging="360"/>
+      </w:pPr>
+      <w:rPr>
+        <w:rFonts w:ascii="Wingdings" w:hAnsi="Wingdings" w:hint="default"/>
+      </w:rPr>
+    </w:lvl>
+    <w:lvl w:ilvl="6" w:tplc="18090001" w:tentative="1">
+      <w:start w:val="1"/>
+      <w:numFmt w:val="bullet"/>
+      <w:lvlText w:val=""/>
+      <w:lvlJc w:val="left"/>
+      <w:pPr>
+        <w:ind w:left="5040" w:hanging="360"/>
+      </w:pPr>
+      <w:rPr>
+        <w:rFonts w:ascii="Symbol" w:hAnsi="Symbol" w:hint="default"/>
+      </w:rPr>
+    </w:lvl>
+    <w:lvl w:ilvl="7" w:tplc="18090003" w:tentative="1">
+      <w:start w:val="1"/>
+      <w:numFmt w:val="bullet"/>
+      <w:lvlText w:val="o"/>
+      <w:lvlJc w:val="left"/>
+      <w:pPr>
+        <w:ind w:left="5760" w:hanging="360"/>
+      </w:pPr>
+      <w:rPr>
+        <w:rFonts w:ascii="Courier New" w:hAnsi="Courier New" w:cs="Courier New" w:hint="default"/>
+      </w:rPr>
+    </w:lvl>
+    <w:lvl w:ilvl="8" w:tplc="18090005" w:tentative="1">
+      <w:start w:val="1"/>
+      <w:numFmt w:val="bullet"/>
+      <w:lvlText w:val=""/>
+      <w:lvlJc w:val="left"/>
+      <w:pPr>
+        <w:ind w:left="6480" w:hanging="360"/>
+      </w:pPr>
+      <w:rPr>
+        <w:rFonts w:ascii="Wingdings" w:hAnsi="Wingdings" w:hint="default"/>
+      </w:rPr>
+    </w:lvl>
+  </w:abstractNum>
+  <w:abstractNum w:abstractNumId="3" w15:restartNumberingAfterBreak="0">
     <w:nsid w:val="3741715B"/>
     <w:multiLevelType w:val="multilevel"/>
     <w:tmpl w:val="8F66CB68"/>
@@ -6958,10 +8374,10 @@
       </w:rPr>
     </w:lvl>
   </w:abstractNum>
-  <w:abstractNum w:abstractNumId="1" w15:restartNumberingAfterBreak="0">
-    <w:nsid w:val="5FFF10EE"/>
+  <w:abstractNum w:abstractNumId="4" w15:restartNumberingAfterBreak="0">
+    <w:nsid w:val="3F3642BE"/>
     <w:multiLevelType w:val="multilevel"/>
-    <w:tmpl w:val="72C464E2"/>
+    <w:tmpl w:val="6140346C"/>
     <w:lvl w:ilvl="0">
       <w:start w:val="1"/>
       <w:numFmt w:val="bullet"/>
@@ -7107,10 +8523,10 @@
       </w:rPr>
     </w:lvl>
   </w:abstractNum>
-  <w:abstractNum w:abstractNumId="2" w15:restartNumberingAfterBreak="0">
-    <w:nsid w:val="658209C2"/>
+  <w:abstractNum w:abstractNumId="5" w15:restartNumberingAfterBreak="0">
+    <w:nsid w:val="4937111C"/>
     <w:multiLevelType w:val="multilevel"/>
-    <w:tmpl w:val="FFC028C8"/>
+    <w:tmpl w:val="FF3AEA7C"/>
     <w:lvl w:ilvl="0">
       <w:start w:val="1"/>
       <w:numFmt w:val="bullet"/>
@@ -7256,14 +8672,595 @@
       </w:rPr>
     </w:lvl>
   </w:abstractNum>
+  <w:abstractNum w:abstractNumId="6" w15:restartNumberingAfterBreak="0">
+    <w:nsid w:val="52C0600A"/>
+    <w:multiLevelType w:val="hybridMultilevel"/>
+    <w:tmpl w:val="1C8803D6"/>
+    <w:lvl w:ilvl="0" w:tplc="039A8566">
+      <w:start w:val="3"/>
+      <w:numFmt w:val="bullet"/>
+      <w:lvlText w:val="-"/>
+      <w:lvlJc w:val="left"/>
+      <w:pPr>
+        <w:ind w:left="720" w:hanging="360"/>
+      </w:pPr>
+      <w:rPr>
+        <w:rFonts w:ascii="Calibri" w:eastAsiaTheme="minorHAnsi" w:hAnsi="Calibri" w:cs="Calibri" w:hint="default"/>
+      </w:rPr>
+    </w:lvl>
+    <w:lvl w:ilvl="1" w:tplc="18090003" w:tentative="1">
+      <w:start w:val="1"/>
+      <w:numFmt w:val="bullet"/>
+      <w:lvlText w:val="o"/>
+      <w:lvlJc w:val="left"/>
+      <w:pPr>
+        <w:ind w:left="1440" w:hanging="360"/>
+      </w:pPr>
+      <w:rPr>
+        <w:rFonts w:ascii="Courier New" w:hAnsi="Courier New" w:cs="Courier New" w:hint="default"/>
+      </w:rPr>
+    </w:lvl>
+    <w:lvl w:ilvl="2" w:tplc="18090005" w:tentative="1">
+      <w:start w:val="1"/>
+      <w:numFmt w:val="bullet"/>
+      <w:lvlText w:val=""/>
+      <w:lvlJc w:val="left"/>
+      <w:pPr>
+        <w:ind w:left="2160" w:hanging="360"/>
+      </w:pPr>
+      <w:rPr>
+        <w:rFonts w:ascii="Wingdings" w:hAnsi="Wingdings" w:hint="default"/>
+      </w:rPr>
+    </w:lvl>
+    <w:lvl w:ilvl="3" w:tplc="18090001" w:tentative="1">
+      <w:start w:val="1"/>
+      <w:numFmt w:val="bullet"/>
+      <w:lvlText w:val=""/>
+      <w:lvlJc w:val="left"/>
+      <w:pPr>
+        <w:ind w:left="2880" w:hanging="360"/>
+      </w:pPr>
+      <w:rPr>
+        <w:rFonts w:ascii="Symbol" w:hAnsi="Symbol" w:hint="default"/>
+      </w:rPr>
+    </w:lvl>
+    <w:lvl w:ilvl="4" w:tplc="18090003" w:tentative="1">
+      <w:start w:val="1"/>
+      <w:numFmt w:val="bullet"/>
+      <w:lvlText w:val="o"/>
+      <w:lvlJc w:val="left"/>
+      <w:pPr>
+        <w:ind w:left="3600" w:hanging="360"/>
+      </w:pPr>
+      <w:rPr>
+        <w:rFonts w:ascii="Courier New" w:hAnsi="Courier New" w:cs="Courier New" w:hint="default"/>
+      </w:rPr>
+    </w:lvl>
+    <w:lvl w:ilvl="5" w:tplc="18090005" w:tentative="1">
+      <w:start w:val="1"/>
+      <w:numFmt w:val="bullet"/>
+      <w:lvlText w:val=""/>
+      <w:lvlJc w:val="left"/>
+      <w:pPr>
+        <w:ind w:left="4320" w:hanging="360"/>
+      </w:pPr>
+      <w:rPr>
+        <w:rFonts w:ascii="Wingdings" w:hAnsi="Wingdings" w:hint="default"/>
+      </w:rPr>
+    </w:lvl>
+    <w:lvl w:ilvl="6" w:tplc="18090001" w:tentative="1">
+      <w:start w:val="1"/>
+      <w:numFmt w:val="bullet"/>
+      <w:lvlText w:val=""/>
+      <w:lvlJc w:val="left"/>
+      <w:pPr>
+        <w:ind w:left="5040" w:hanging="360"/>
+      </w:pPr>
+      <w:rPr>
+        <w:rFonts w:ascii="Symbol" w:hAnsi="Symbol" w:hint="default"/>
+      </w:rPr>
+    </w:lvl>
+    <w:lvl w:ilvl="7" w:tplc="18090003" w:tentative="1">
+      <w:start w:val="1"/>
+      <w:numFmt w:val="bullet"/>
+      <w:lvlText w:val="o"/>
+      <w:lvlJc w:val="left"/>
+      <w:pPr>
+        <w:ind w:left="5760" w:hanging="360"/>
+      </w:pPr>
+      <w:rPr>
+        <w:rFonts w:ascii="Courier New" w:hAnsi="Courier New" w:cs="Courier New" w:hint="default"/>
+      </w:rPr>
+    </w:lvl>
+    <w:lvl w:ilvl="8" w:tplc="18090005" w:tentative="1">
+      <w:start w:val="1"/>
+      <w:numFmt w:val="bullet"/>
+      <w:lvlText w:val=""/>
+      <w:lvlJc w:val="left"/>
+      <w:pPr>
+        <w:ind w:left="6480" w:hanging="360"/>
+      </w:pPr>
+      <w:rPr>
+        <w:rFonts w:ascii="Wingdings" w:hAnsi="Wingdings" w:hint="default"/>
+      </w:rPr>
+    </w:lvl>
+  </w:abstractNum>
+  <w:abstractNum w:abstractNumId="7" w15:restartNumberingAfterBreak="0">
+    <w:nsid w:val="5AF368E0"/>
+    <w:multiLevelType w:val="multilevel"/>
+    <w:tmpl w:val="2C64806E"/>
+    <w:lvl w:ilvl="0">
+      <w:start w:val="1"/>
+      <w:numFmt w:val="bullet"/>
+      <w:lvlText w:val=""/>
+      <w:lvlJc w:val="left"/>
+      <w:pPr>
+        <w:tabs>
+          <w:tab w:val="num" w:pos="720"/>
+        </w:tabs>
+        <w:ind w:left="720" w:hanging="360"/>
+      </w:pPr>
+      <w:rPr>
+        <w:rFonts w:ascii="Symbol" w:hAnsi="Symbol" w:hint="default"/>
+        <w:sz w:val="20"/>
+      </w:rPr>
+    </w:lvl>
+    <w:lvl w:ilvl="1" w:tentative="1">
+      <w:start w:val="1"/>
+      <w:numFmt w:val="bullet"/>
+      <w:lvlText w:val=""/>
+      <w:lvlJc w:val="left"/>
+      <w:pPr>
+        <w:tabs>
+          <w:tab w:val="num" w:pos="1440"/>
+        </w:tabs>
+        <w:ind w:left="1440" w:hanging="360"/>
+      </w:pPr>
+      <w:rPr>
+        <w:rFonts w:ascii="Symbol" w:hAnsi="Symbol" w:hint="default"/>
+        <w:sz w:val="20"/>
+      </w:rPr>
+    </w:lvl>
+    <w:lvl w:ilvl="2" w:tentative="1">
+      <w:start w:val="1"/>
+      <w:numFmt w:val="bullet"/>
+      <w:lvlText w:val=""/>
+      <w:lvlJc w:val="left"/>
+      <w:pPr>
+        <w:tabs>
+          <w:tab w:val="num" w:pos="2160"/>
+        </w:tabs>
+        <w:ind w:left="2160" w:hanging="360"/>
+      </w:pPr>
+      <w:rPr>
+        <w:rFonts w:ascii="Symbol" w:hAnsi="Symbol" w:hint="default"/>
+        <w:sz w:val="20"/>
+      </w:rPr>
+    </w:lvl>
+    <w:lvl w:ilvl="3" w:tentative="1">
+      <w:start w:val="1"/>
+      <w:numFmt w:val="bullet"/>
+      <w:lvlText w:val=""/>
+      <w:lvlJc w:val="left"/>
+      <w:pPr>
+        <w:tabs>
+          <w:tab w:val="num" w:pos="2880"/>
+        </w:tabs>
+        <w:ind w:left="2880" w:hanging="360"/>
+      </w:pPr>
+      <w:rPr>
+        <w:rFonts w:ascii="Symbol" w:hAnsi="Symbol" w:hint="default"/>
+        <w:sz w:val="20"/>
+      </w:rPr>
+    </w:lvl>
+    <w:lvl w:ilvl="4" w:tentative="1">
+      <w:start w:val="1"/>
+      <w:numFmt w:val="bullet"/>
+      <w:lvlText w:val=""/>
+      <w:lvlJc w:val="left"/>
+      <w:pPr>
+        <w:tabs>
+          <w:tab w:val="num" w:pos="3600"/>
+        </w:tabs>
+        <w:ind w:left="3600" w:hanging="360"/>
+      </w:pPr>
+      <w:rPr>
+        <w:rFonts w:ascii="Symbol" w:hAnsi="Symbol" w:hint="default"/>
+        <w:sz w:val="20"/>
+      </w:rPr>
+    </w:lvl>
+    <w:lvl w:ilvl="5" w:tentative="1">
+      <w:start w:val="1"/>
+      <w:numFmt w:val="bullet"/>
+      <w:lvlText w:val=""/>
+      <w:lvlJc w:val="left"/>
+      <w:pPr>
+        <w:tabs>
+          <w:tab w:val="num" w:pos="4320"/>
+        </w:tabs>
+        <w:ind w:left="4320" w:hanging="360"/>
+      </w:pPr>
+      <w:rPr>
+        <w:rFonts w:ascii="Symbol" w:hAnsi="Symbol" w:hint="default"/>
+        <w:sz w:val="20"/>
+      </w:rPr>
+    </w:lvl>
+    <w:lvl w:ilvl="6" w:tentative="1">
+      <w:start w:val="1"/>
+      <w:numFmt w:val="bullet"/>
+      <w:lvlText w:val=""/>
+      <w:lvlJc w:val="left"/>
+      <w:pPr>
+        <w:tabs>
+          <w:tab w:val="num" w:pos="5040"/>
+        </w:tabs>
+        <w:ind w:left="5040" w:hanging="360"/>
+      </w:pPr>
+      <w:rPr>
+        <w:rFonts w:ascii="Symbol" w:hAnsi="Symbol" w:hint="default"/>
+        <w:sz w:val="20"/>
+      </w:rPr>
+    </w:lvl>
+    <w:lvl w:ilvl="7" w:tentative="1">
+      <w:start w:val="1"/>
+      <w:numFmt w:val="bullet"/>
+      <w:lvlText w:val=""/>
+      <w:lvlJc w:val="left"/>
+      <w:pPr>
+        <w:tabs>
+          <w:tab w:val="num" w:pos="5760"/>
+        </w:tabs>
+        <w:ind w:left="5760" w:hanging="360"/>
+      </w:pPr>
+      <w:rPr>
+        <w:rFonts w:ascii="Symbol" w:hAnsi="Symbol" w:hint="default"/>
+        <w:sz w:val="20"/>
+      </w:rPr>
+    </w:lvl>
+    <w:lvl w:ilvl="8" w:tentative="1">
+      <w:start w:val="1"/>
+      <w:numFmt w:val="bullet"/>
+      <w:lvlText w:val=""/>
+      <w:lvlJc w:val="left"/>
+      <w:pPr>
+        <w:tabs>
+          <w:tab w:val="num" w:pos="6480"/>
+        </w:tabs>
+        <w:ind w:left="6480" w:hanging="360"/>
+      </w:pPr>
+      <w:rPr>
+        <w:rFonts w:ascii="Symbol" w:hAnsi="Symbol" w:hint="default"/>
+        <w:sz w:val="20"/>
+      </w:rPr>
+    </w:lvl>
+  </w:abstractNum>
+  <w:abstractNum w:abstractNumId="8" w15:restartNumberingAfterBreak="0">
+    <w:nsid w:val="5FFF10EE"/>
+    <w:multiLevelType w:val="multilevel"/>
+    <w:tmpl w:val="72C464E2"/>
+    <w:lvl w:ilvl="0">
+      <w:start w:val="1"/>
+      <w:numFmt w:val="bullet"/>
+      <w:lvlText w:val=""/>
+      <w:lvlJc w:val="left"/>
+      <w:pPr>
+        <w:tabs>
+          <w:tab w:val="num" w:pos="720"/>
+        </w:tabs>
+        <w:ind w:left="720" w:hanging="360"/>
+      </w:pPr>
+      <w:rPr>
+        <w:rFonts w:ascii="Symbol" w:hAnsi="Symbol" w:hint="default"/>
+        <w:sz w:val="20"/>
+      </w:rPr>
+    </w:lvl>
+    <w:lvl w:ilvl="1" w:tentative="1">
+      <w:start w:val="1"/>
+      <w:numFmt w:val="bullet"/>
+      <w:lvlText w:val=""/>
+      <w:lvlJc w:val="left"/>
+      <w:pPr>
+        <w:tabs>
+          <w:tab w:val="num" w:pos="1440"/>
+        </w:tabs>
+        <w:ind w:left="1440" w:hanging="360"/>
+      </w:pPr>
+      <w:rPr>
+        <w:rFonts w:ascii="Symbol" w:hAnsi="Symbol" w:hint="default"/>
+        <w:sz w:val="20"/>
+      </w:rPr>
+    </w:lvl>
+    <w:lvl w:ilvl="2" w:tentative="1">
+      <w:start w:val="1"/>
+      <w:numFmt w:val="bullet"/>
+      <w:lvlText w:val=""/>
+      <w:lvlJc w:val="left"/>
+      <w:pPr>
+        <w:tabs>
+          <w:tab w:val="num" w:pos="2160"/>
+        </w:tabs>
+        <w:ind w:left="2160" w:hanging="360"/>
+      </w:pPr>
+      <w:rPr>
+        <w:rFonts w:ascii="Symbol" w:hAnsi="Symbol" w:hint="default"/>
+        <w:sz w:val="20"/>
+      </w:rPr>
+    </w:lvl>
+    <w:lvl w:ilvl="3" w:tentative="1">
+      <w:start w:val="1"/>
+      <w:numFmt w:val="bullet"/>
+      <w:lvlText w:val=""/>
+      <w:lvlJc w:val="left"/>
+      <w:pPr>
+        <w:tabs>
+          <w:tab w:val="num" w:pos="2880"/>
+        </w:tabs>
+        <w:ind w:left="2880" w:hanging="360"/>
+      </w:pPr>
+      <w:rPr>
+        <w:rFonts w:ascii="Symbol" w:hAnsi="Symbol" w:hint="default"/>
+        <w:sz w:val="20"/>
+      </w:rPr>
+    </w:lvl>
+    <w:lvl w:ilvl="4" w:tentative="1">
+      <w:start w:val="1"/>
+      <w:numFmt w:val="bullet"/>
+      <w:lvlText w:val=""/>
+      <w:lvlJc w:val="left"/>
+      <w:pPr>
+        <w:tabs>
+          <w:tab w:val="num" w:pos="3600"/>
+        </w:tabs>
+        <w:ind w:left="3600" w:hanging="360"/>
+      </w:pPr>
+      <w:rPr>
+        <w:rFonts w:ascii="Symbol" w:hAnsi="Symbol" w:hint="default"/>
+        <w:sz w:val="20"/>
+      </w:rPr>
+    </w:lvl>
+    <w:lvl w:ilvl="5" w:tentative="1">
+      <w:start w:val="1"/>
+      <w:numFmt w:val="bullet"/>
+      <w:lvlText w:val=""/>
+      <w:lvlJc w:val="left"/>
+      <w:pPr>
+        <w:tabs>
+          <w:tab w:val="num" w:pos="4320"/>
+        </w:tabs>
+        <w:ind w:left="4320" w:hanging="360"/>
+      </w:pPr>
+      <w:rPr>
+        <w:rFonts w:ascii="Symbol" w:hAnsi="Symbol" w:hint="default"/>
+        <w:sz w:val="20"/>
+      </w:rPr>
+    </w:lvl>
+    <w:lvl w:ilvl="6" w:tentative="1">
+      <w:start w:val="1"/>
+      <w:numFmt w:val="bullet"/>
+      <w:lvlText w:val=""/>
+      <w:lvlJc w:val="left"/>
+      <w:pPr>
+        <w:tabs>
+          <w:tab w:val="num" w:pos="5040"/>
+        </w:tabs>
+        <w:ind w:left="5040" w:hanging="360"/>
+      </w:pPr>
+      <w:rPr>
+        <w:rFonts w:ascii="Symbol" w:hAnsi="Symbol" w:hint="default"/>
+        <w:sz w:val="20"/>
+      </w:rPr>
+    </w:lvl>
+    <w:lvl w:ilvl="7" w:tentative="1">
+      <w:start w:val="1"/>
+      <w:numFmt w:val="bullet"/>
+      <w:lvlText w:val=""/>
+      <w:lvlJc w:val="left"/>
+      <w:pPr>
+        <w:tabs>
+          <w:tab w:val="num" w:pos="5760"/>
+        </w:tabs>
+        <w:ind w:left="5760" w:hanging="360"/>
+      </w:pPr>
+      <w:rPr>
+        <w:rFonts w:ascii="Symbol" w:hAnsi="Symbol" w:hint="default"/>
+        <w:sz w:val="20"/>
+      </w:rPr>
+    </w:lvl>
+    <w:lvl w:ilvl="8" w:tentative="1">
+      <w:start w:val="1"/>
+      <w:numFmt w:val="bullet"/>
+      <w:lvlText w:val=""/>
+      <w:lvlJc w:val="left"/>
+      <w:pPr>
+        <w:tabs>
+          <w:tab w:val="num" w:pos="6480"/>
+        </w:tabs>
+        <w:ind w:left="6480" w:hanging="360"/>
+      </w:pPr>
+      <w:rPr>
+        <w:rFonts w:ascii="Symbol" w:hAnsi="Symbol" w:hint="default"/>
+        <w:sz w:val="20"/>
+      </w:rPr>
+    </w:lvl>
+  </w:abstractNum>
+  <w:abstractNum w:abstractNumId="9" w15:restartNumberingAfterBreak="0">
+    <w:nsid w:val="658209C2"/>
+    <w:multiLevelType w:val="multilevel"/>
+    <w:tmpl w:val="FFC028C8"/>
+    <w:lvl w:ilvl="0">
+      <w:start w:val="1"/>
+      <w:numFmt w:val="bullet"/>
+      <w:lvlText w:val=""/>
+      <w:lvlJc w:val="left"/>
+      <w:pPr>
+        <w:tabs>
+          <w:tab w:val="num" w:pos="720"/>
+        </w:tabs>
+        <w:ind w:left="720" w:hanging="360"/>
+      </w:pPr>
+      <w:rPr>
+        <w:rFonts w:ascii="Symbol" w:hAnsi="Symbol" w:hint="default"/>
+        <w:sz w:val="20"/>
+      </w:rPr>
+    </w:lvl>
+    <w:lvl w:ilvl="1" w:tentative="1">
+      <w:start w:val="1"/>
+      <w:numFmt w:val="bullet"/>
+      <w:lvlText w:val=""/>
+      <w:lvlJc w:val="left"/>
+      <w:pPr>
+        <w:tabs>
+          <w:tab w:val="num" w:pos="1440"/>
+        </w:tabs>
+        <w:ind w:left="1440" w:hanging="360"/>
+      </w:pPr>
+      <w:rPr>
+        <w:rFonts w:ascii="Symbol" w:hAnsi="Symbol" w:hint="default"/>
+        <w:sz w:val="20"/>
+      </w:rPr>
+    </w:lvl>
+    <w:lvl w:ilvl="2" w:tentative="1">
+      <w:start w:val="1"/>
+      <w:numFmt w:val="bullet"/>
+      <w:lvlText w:val=""/>
+      <w:lvlJc w:val="left"/>
+      <w:pPr>
+        <w:tabs>
+          <w:tab w:val="num" w:pos="2160"/>
+        </w:tabs>
+        <w:ind w:left="2160" w:hanging="360"/>
+      </w:pPr>
+      <w:rPr>
+        <w:rFonts w:ascii="Symbol" w:hAnsi="Symbol" w:hint="default"/>
+        <w:sz w:val="20"/>
+      </w:rPr>
+    </w:lvl>
+    <w:lvl w:ilvl="3" w:tentative="1">
+      <w:start w:val="1"/>
+      <w:numFmt w:val="bullet"/>
+      <w:lvlText w:val=""/>
+      <w:lvlJc w:val="left"/>
+      <w:pPr>
+        <w:tabs>
+          <w:tab w:val="num" w:pos="2880"/>
+        </w:tabs>
+        <w:ind w:left="2880" w:hanging="360"/>
+      </w:pPr>
+      <w:rPr>
+        <w:rFonts w:ascii="Symbol" w:hAnsi="Symbol" w:hint="default"/>
+        <w:sz w:val="20"/>
+      </w:rPr>
+    </w:lvl>
+    <w:lvl w:ilvl="4" w:tentative="1">
+      <w:start w:val="1"/>
+      <w:numFmt w:val="bullet"/>
+      <w:lvlText w:val=""/>
+      <w:lvlJc w:val="left"/>
+      <w:pPr>
+        <w:tabs>
+          <w:tab w:val="num" w:pos="3600"/>
+        </w:tabs>
+        <w:ind w:left="3600" w:hanging="360"/>
+      </w:pPr>
+      <w:rPr>
+        <w:rFonts w:ascii="Symbol" w:hAnsi="Symbol" w:hint="default"/>
+        <w:sz w:val="20"/>
+      </w:rPr>
+    </w:lvl>
+    <w:lvl w:ilvl="5" w:tentative="1">
+      <w:start w:val="1"/>
+      <w:numFmt w:val="bullet"/>
+      <w:lvlText w:val=""/>
+      <w:lvlJc w:val="left"/>
+      <w:pPr>
+        <w:tabs>
+          <w:tab w:val="num" w:pos="4320"/>
+        </w:tabs>
+        <w:ind w:left="4320" w:hanging="360"/>
+      </w:pPr>
+      <w:rPr>
+        <w:rFonts w:ascii="Symbol" w:hAnsi="Symbol" w:hint="default"/>
+        <w:sz w:val="20"/>
+      </w:rPr>
+    </w:lvl>
+    <w:lvl w:ilvl="6" w:tentative="1">
+      <w:start w:val="1"/>
+      <w:numFmt w:val="bullet"/>
+      <w:lvlText w:val=""/>
+      <w:lvlJc w:val="left"/>
+      <w:pPr>
+        <w:tabs>
+          <w:tab w:val="num" w:pos="5040"/>
+        </w:tabs>
+        <w:ind w:left="5040" w:hanging="360"/>
+      </w:pPr>
+      <w:rPr>
+        <w:rFonts w:ascii="Symbol" w:hAnsi="Symbol" w:hint="default"/>
+        <w:sz w:val="20"/>
+      </w:rPr>
+    </w:lvl>
+    <w:lvl w:ilvl="7" w:tentative="1">
+      <w:start w:val="1"/>
+      <w:numFmt w:val="bullet"/>
+      <w:lvlText w:val=""/>
+      <w:lvlJc w:val="left"/>
+      <w:pPr>
+        <w:tabs>
+          <w:tab w:val="num" w:pos="5760"/>
+        </w:tabs>
+        <w:ind w:left="5760" w:hanging="360"/>
+      </w:pPr>
+      <w:rPr>
+        <w:rFonts w:ascii="Symbol" w:hAnsi="Symbol" w:hint="default"/>
+        <w:sz w:val="20"/>
+      </w:rPr>
+    </w:lvl>
+    <w:lvl w:ilvl="8" w:tentative="1">
+      <w:start w:val="1"/>
+      <w:numFmt w:val="bullet"/>
+      <w:lvlText w:val=""/>
+      <w:lvlJc w:val="left"/>
+      <w:pPr>
+        <w:tabs>
+          <w:tab w:val="num" w:pos="6480"/>
+        </w:tabs>
+        <w:ind w:left="6480" w:hanging="360"/>
+      </w:pPr>
+      <w:rPr>
+        <w:rFonts w:ascii="Symbol" w:hAnsi="Symbol" w:hint="default"/>
+        <w:sz w:val="20"/>
+      </w:rPr>
+    </w:lvl>
+  </w:abstractNum>
   <w:num w:numId="1" w16cid:durableId="636565852">
+    <w:abstractNumId w:val="3"/>
+  </w:num>
+  <w:num w:numId="2" w16cid:durableId="1686711602">
+    <w:abstractNumId w:val="8"/>
+  </w:num>
+  <w:num w:numId="3" w16cid:durableId="2118021741">
+    <w:abstractNumId w:val="9"/>
+  </w:num>
+  <w:num w:numId="4" w16cid:durableId="1655989407">
+    <w:abstractNumId w:val="6"/>
+  </w:num>
+  <w:num w:numId="5" w16cid:durableId="773402377">
+    <w:abstractNumId w:val="2"/>
+  </w:num>
+  <w:num w:numId="6" w16cid:durableId="1048455260">
     <w:abstractNumId w:val="0"/>
   </w:num>
-  <w:num w:numId="2" w16cid:durableId="1686711602">
+  <w:num w:numId="7" w16cid:durableId="715660301">
     <w:abstractNumId w:val="1"/>
   </w:num>
-  <w:num w:numId="3" w16cid:durableId="2118021741">
-    <w:abstractNumId w:val="2"/>
+  <w:num w:numId="8" w16cid:durableId="847059503">
+    <w:abstractNumId w:val="7"/>
+  </w:num>
+  <w:num w:numId="9" w16cid:durableId="1009597255">
+    <w:abstractNumId w:val="4"/>
+  </w:num>
+  <w:num w:numId="10" w16cid:durableId="344207275">
+    <w:abstractNumId w:val="5"/>
   </w:num>
 </w:numbering>
 </file>

</xml_diff>

<commit_message>
Implement real-time air quality processing
set up cron tasks for every minute on both teh data collection and data processing, also introduced AQI computation and conversion based off the values.
</commit_message>
<xml_diff>
--- a/Wristband Air Quality Project Documentation.docx
+++ b/Wristband Air Quality Project Documentation.docx
@@ -859,7 +859,7 @@
           <w:r>
             <w:fldChar w:fldCharType="separate"/>
           </w:r>
-          <w:hyperlink w:anchor="_Toc149508233" w:history="1">
+          <w:hyperlink w:anchor="_Toc149511165" w:history="1">
             <w:r>
               <w:rPr>
                 <w:rStyle w:val="Hyperlink"/>
@@ -890,7 +890,7 @@
                 <w:noProof/>
                 <w:webHidden/>
               </w:rPr>
-              <w:instrText xml:space="preserve"> PAGEREF _Toc149508233 \h </w:instrText>
+              <w:instrText xml:space="preserve"> PAGEREF _Toc149511165 \h </w:instrText>
             </w:r>
             <w:r>
               <w:rPr>
@@ -933,7 +933,7 @@
               <w:lang w:eastAsia="en-IE"/>
             </w:rPr>
           </w:pPr>
-          <w:hyperlink w:anchor="_Toc149508234" w:history="1">
+          <w:hyperlink w:anchor="_Toc149511166" w:history="1">
             <w:r>
               <w:rPr>
                 <w:rStyle w:val="Hyperlink"/>
@@ -964,7 +964,7 @@
                 <w:noProof/>
                 <w:webHidden/>
               </w:rPr>
-              <w:instrText xml:space="preserve"> PAGEREF _Toc149508234 \h </w:instrText>
+              <w:instrText xml:space="preserve"> PAGEREF _Toc149511166 \h </w:instrText>
             </w:r>
             <w:r>
               <w:rPr>
@@ -1009,7 +1009,7 @@
               <w14:ligatures w14:val="standardContextual"/>
             </w:rPr>
           </w:pPr>
-          <w:hyperlink w:anchor="_Toc149508235" w:history="1">
+          <w:hyperlink w:anchor="_Toc149511167" w:history="1">
             <w:r>
               <w:rPr>
                 <w:rStyle w:val="Hyperlink"/>
@@ -1039,7 +1039,7 @@
                 <w:noProof/>
                 <w:webHidden/>
               </w:rPr>
-              <w:instrText xml:space="preserve"> PAGEREF _Toc149508235 \h </w:instrText>
+              <w:instrText xml:space="preserve"> PAGEREF _Toc149511167 \h </w:instrText>
             </w:r>
             <w:r>
               <w:rPr>
@@ -1084,7 +1084,7 @@
               <w14:ligatures w14:val="standardContextual"/>
             </w:rPr>
           </w:pPr>
-          <w:hyperlink w:anchor="_Toc149508236" w:history="1">
+          <w:hyperlink w:anchor="_Toc149511168" w:history="1">
             <w:r>
               <w:rPr>
                 <w:rStyle w:val="Hyperlink"/>
@@ -1114,7 +1114,7 @@
                 <w:noProof/>
                 <w:webHidden/>
               </w:rPr>
-              <w:instrText xml:space="preserve"> PAGEREF _Toc149508236 \h </w:instrText>
+              <w:instrText xml:space="preserve"> PAGEREF _Toc149511168 \h </w:instrText>
             </w:r>
             <w:r>
               <w:rPr>
@@ -1157,7 +1157,7 @@
               <w:lang w:eastAsia="en-IE"/>
             </w:rPr>
           </w:pPr>
-          <w:hyperlink w:anchor="_Toc149508237" w:history="1">
+          <w:hyperlink w:anchor="_Toc149511169" w:history="1">
             <w:r>
               <w:rPr>
                 <w:rStyle w:val="Hyperlink"/>
@@ -1188,7 +1188,7 @@
                 <w:noProof/>
                 <w:webHidden/>
               </w:rPr>
-              <w:instrText xml:space="preserve"> PAGEREF _Toc149508237 \h </w:instrText>
+              <w:instrText xml:space="preserve"> PAGEREF _Toc149511169 \h </w:instrText>
             </w:r>
             <w:r>
               <w:rPr>
@@ -1233,7 +1233,7 @@
               <w14:ligatures w14:val="standardContextual"/>
             </w:rPr>
           </w:pPr>
-          <w:hyperlink w:anchor="_Toc149508238" w:history="1">
+          <w:hyperlink w:anchor="_Toc149511170" w:history="1">
             <w:r>
               <w:rPr>
                 <w:rStyle w:val="Hyperlink"/>
@@ -1263,7 +1263,7 @@
                 <w:noProof/>
                 <w:webHidden/>
               </w:rPr>
-              <w:instrText xml:space="preserve"> PAGEREF _Toc149508238 \h </w:instrText>
+              <w:instrText xml:space="preserve"> PAGEREF _Toc149511170 \h </w:instrText>
             </w:r>
             <w:r>
               <w:rPr>
@@ -1308,7 +1308,7 @@
               <w14:ligatures w14:val="standardContextual"/>
             </w:rPr>
           </w:pPr>
-          <w:hyperlink w:anchor="_Toc149508239" w:history="1">
+          <w:hyperlink w:anchor="_Toc149511171" w:history="1">
             <w:r>
               <w:rPr>
                 <w:rStyle w:val="Hyperlink"/>
@@ -1339,7 +1339,7 @@
                 <w:noProof/>
                 <w:webHidden/>
               </w:rPr>
-              <w:instrText xml:space="preserve"> PAGEREF _Toc149508239 \h </w:instrText>
+              <w:instrText xml:space="preserve"> PAGEREF _Toc149511171 \h </w:instrText>
             </w:r>
             <w:r>
               <w:rPr>
@@ -1384,7 +1384,7 @@
               <w14:ligatures w14:val="standardContextual"/>
             </w:rPr>
           </w:pPr>
-          <w:hyperlink w:anchor="_Toc149508240" w:history="1">
+          <w:hyperlink w:anchor="_Toc149511172" w:history="1">
             <w:r>
               <w:rPr>
                 <w:rStyle w:val="Hyperlink"/>
@@ -1414,7 +1414,7 @@
                 <w:noProof/>
                 <w:webHidden/>
               </w:rPr>
-              <w:instrText xml:space="preserve"> PAGEREF _Toc149508240 \h </w:instrText>
+              <w:instrText xml:space="preserve"> PAGEREF _Toc149511172 \h </w:instrText>
             </w:r>
             <w:r>
               <w:rPr>
@@ -1459,7 +1459,7 @@
               <w14:ligatures w14:val="standardContextual"/>
             </w:rPr>
           </w:pPr>
-          <w:hyperlink w:anchor="_Toc149508241" w:history="1">
+          <w:hyperlink w:anchor="_Toc149511173" w:history="1">
             <w:r>
               <w:rPr>
                 <w:rStyle w:val="Hyperlink"/>
@@ -1489,7 +1489,7 @@
                 <w:noProof/>
                 <w:webHidden/>
               </w:rPr>
-              <w:instrText xml:space="preserve"> PAGEREF _Toc149508241 \h </w:instrText>
+              <w:instrText xml:space="preserve"> PAGEREF _Toc149511173 \h </w:instrText>
             </w:r>
             <w:r>
               <w:rPr>
@@ -1532,7 +1532,7 @@
               <w:lang w:eastAsia="en-IE"/>
             </w:rPr>
           </w:pPr>
-          <w:hyperlink w:anchor="_Toc149508242" w:history="1">
+          <w:hyperlink w:anchor="_Toc149511174" w:history="1">
             <w:r>
               <w:rPr>
                 <w:rStyle w:val="Hyperlink"/>
@@ -1563,7 +1563,7 @@
                 <w:noProof/>
                 <w:webHidden/>
               </w:rPr>
-              <w:instrText xml:space="preserve"> PAGEREF _Toc149508242 \h </w:instrText>
+              <w:instrText xml:space="preserve"> PAGEREF _Toc149511174 \h </w:instrText>
             </w:r>
             <w:r>
               <w:rPr>
@@ -1608,7 +1608,7 @@
               <w14:ligatures w14:val="standardContextual"/>
             </w:rPr>
           </w:pPr>
-          <w:hyperlink w:anchor="_Toc149508243" w:history="1">
+          <w:hyperlink w:anchor="_Toc149511175" w:history="1">
             <w:r>
               <w:rPr>
                 <w:rStyle w:val="Hyperlink"/>
@@ -1638,7 +1638,7 @@
                 <w:noProof/>
                 <w:webHidden/>
               </w:rPr>
-              <w:instrText xml:space="preserve"> PAGEREF _Toc149508243 \h </w:instrText>
+              <w:instrText xml:space="preserve"> PAGEREF _Toc149511175 \h </w:instrText>
             </w:r>
             <w:r>
               <w:rPr>
@@ -1683,7 +1683,7 @@
               <w14:ligatures w14:val="standardContextual"/>
             </w:rPr>
           </w:pPr>
-          <w:hyperlink w:anchor="_Toc149508244" w:history="1">
+          <w:hyperlink w:anchor="_Toc149511176" w:history="1">
             <w:r>
               <w:rPr>
                 <w:rStyle w:val="Hyperlink"/>
@@ -1713,7 +1713,7 @@
                 <w:noProof/>
                 <w:webHidden/>
               </w:rPr>
-              <w:instrText xml:space="preserve"> PAGEREF _Toc149508244 \h </w:instrText>
+              <w:instrText xml:space="preserve"> PAGEREF _Toc149511176 \h </w:instrText>
             </w:r>
             <w:r>
               <w:rPr>
@@ -1734,80 +1734,6 @@
                 <w:webHidden/>
               </w:rPr>
               <w:t>11</w:t>
-            </w:r>
-            <w:r>
-              <w:rPr>
-                <w:noProof/>
-                <w:webHidden/>
-              </w:rPr>
-              <w:fldChar w:fldCharType="end"/>
-            </w:r>
-          </w:hyperlink>
-        </w:p>
-        <w:p>
-          <w:pPr>
-            <w:pStyle w:val="TOC2"/>
-            <w:tabs>
-              <w:tab w:val="right" w:leader="dot" w:pos="9016"/>
-            </w:tabs>
-            <w:rPr>
-              <w:rFonts w:eastAsiaTheme="minorEastAsia"/>
-              <w:noProof/>
-              <w:lang w:eastAsia="en-IE"/>
-            </w:rPr>
-          </w:pPr>
-          <w:hyperlink w:anchor="_Toc149508245" w:history="1">
-            <w:r>
-              <w:rPr>
-                <w:rStyle w:val="Hyperlink"/>
-                <w:rFonts w:ascii="Arial" w:hAnsi="Arial" w:cs="Arial"/>
-                <w:b/>
-                <w:bCs/>
-                <w:noProof/>
-                <w:lang w:val="en-GB"/>
-              </w:rPr>
-              <w:t>4. SECURITY AND PRIVACY</w:t>
-            </w:r>
-            <w:r>
-              <w:rPr>
-                <w:noProof/>
-                <w:webHidden/>
-              </w:rPr>
-              <w:tab/>
-            </w:r>
-            <w:r>
-              <w:rPr>
-                <w:noProof/>
-                <w:webHidden/>
-              </w:rPr>
-              <w:fldChar w:fldCharType="begin"/>
-            </w:r>
-            <w:r>
-              <w:rPr>
-                <w:noProof/>
-                <w:webHidden/>
-              </w:rPr>
-              <w:instrText xml:space="preserve"> PAGEREF _Toc149508245 \h </w:instrText>
-            </w:r>
-            <w:r>
-              <w:rPr>
-                <w:noProof/>
-                <w:webHidden/>
-              </w:rPr>
-            </w:r>
-            <w:r>
-              <w:rPr>
-                <w:noProof/>
-                <w:webHidden/>
-              </w:rPr>
-              <w:fldChar w:fldCharType="separate"/>
-            </w:r>
-            <w:r>
-              <w:rPr>
-                <w:noProof/>
-                <w:webHidden/>
-              </w:rPr>
-              <w:t>12</w:t>
             </w:r>
             <w:r>
               <w:rPr>
@@ -1832,15 +1758,7 @@
               <w14:ligatures w14:val="standardContextual"/>
             </w:rPr>
           </w:pPr>
-          <w:hyperlink w:anchor="_Toc149508246" w:history="1">
-            <w:r>
-              <w:rPr>
-                <w:rStyle w:val="Hyperlink"/>
-                <w:rFonts w:ascii="Arial" w:hAnsi="Arial" w:cs="Arial"/>
-                <w:noProof/>
-              </w:rPr>
-              <w:t xml:space="preserve">4.1 </w:t>
-            </w:r>
+          <w:hyperlink w:anchor="_Toc149511177" w:history="1">
             <w:r>
               <w:rPr>
                 <w:rStyle w:val="Hyperlink"/>
@@ -1848,9 +1766,8 @@
                 <w:b/>
                 <w:bCs/>
                 <w:noProof/>
-                <w:spacing w:val="5"/>
-              </w:rPr>
-              <w:t>Device Security</w:t>
+              </w:rPr>
+              <w:t>3.3 Data Processing</w:t>
             </w:r>
             <w:r>
               <w:rPr>
@@ -1871,7 +1788,7 @@
                 <w:noProof/>
                 <w:webHidden/>
               </w:rPr>
-              <w:instrText xml:space="preserve"> PAGEREF _Toc149508246 \h </w:instrText>
+              <w:instrText xml:space="preserve"> PAGEREF _Toc149511177 \h </w:instrText>
             </w:r>
             <w:r>
               <w:rPr>
@@ -1892,6 +1809,80 @@
                 <w:webHidden/>
               </w:rPr>
               <w:t>12</w:t>
+            </w:r>
+            <w:r>
+              <w:rPr>
+                <w:noProof/>
+                <w:webHidden/>
+              </w:rPr>
+              <w:fldChar w:fldCharType="end"/>
+            </w:r>
+          </w:hyperlink>
+        </w:p>
+        <w:p>
+          <w:pPr>
+            <w:pStyle w:val="TOC2"/>
+            <w:tabs>
+              <w:tab w:val="right" w:leader="dot" w:pos="9016"/>
+            </w:tabs>
+            <w:rPr>
+              <w:rFonts w:eastAsiaTheme="minorEastAsia"/>
+              <w:noProof/>
+              <w:lang w:eastAsia="en-IE"/>
+            </w:rPr>
+          </w:pPr>
+          <w:hyperlink w:anchor="_Toc149511178" w:history="1">
+            <w:r>
+              <w:rPr>
+                <w:rStyle w:val="Hyperlink"/>
+                <w:rFonts w:ascii="Arial" w:hAnsi="Arial" w:cs="Arial"/>
+                <w:b/>
+                <w:bCs/>
+                <w:noProof/>
+                <w:lang w:val="en-GB"/>
+              </w:rPr>
+              <w:t>4. SECURITY AND PRIVACY</w:t>
+            </w:r>
+            <w:r>
+              <w:rPr>
+                <w:noProof/>
+                <w:webHidden/>
+              </w:rPr>
+              <w:tab/>
+            </w:r>
+            <w:r>
+              <w:rPr>
+                <w:noProof/>
+                <w:webHidden/>
+              </w:rPr>
+              <w:fldChar w:fldCharType="begin"/>
+            </w:r>
+            <w:r>
+              <w:rPr>
+                <w:noProof/>
+                <w:webHidden/>
+              </w:rPr>
+              <w:instrText xml:space="preserve"> PAGEREF _Toc149511178 \h </w:instrText>
+            </w:r>
+            <w:r>
+              <w:rPr>
+                <w:noProof/>
+                <w:webHidden/>
+              </w:rPr>
+            </w:r>
+            <w:r>
+              <w:rPr>
+                <w:noProof/>
+                <w:webHidden/>
+              </w:rPr>
+              <w:fldChar w:fldCharType="separate"/>
+            </w:r>
+            <w:r>
+              <w:rPr>
+                <w:noProof/>
+                <w:webHidden/>
+              </w:rPr>
+              <w:t>14</w:t>
             </w:r>
             <w:r>
               <w:rPr>
@@ -1916,14 +1907,14 @@
               <w14:ligatures w14:val="standardContextual"/>
             </w:rPr>
           </w:pPr>
-          <w:hyperlink w:anchor="_Toc149508247" w:history="1">
+          <w:hyperlink w:anchor="_Toc149511179" w:history="1">
             <w:r>
               <w:rPr>
                 <w:rStyle w:val="Hyperlink"/>
                 <w:rFonts w:ascii="Arial" w:hAnsi="Arial" w:cs="Arial"/>
                 <w:noProof/>
               </w:rPr>
-              <w:t xml:space="preserve">4.2 </w:t>
+              <w:t xml:space="preserve">4.1 </w:t>
             </w:r>
             <w:r>
               <w:rPr>
@@ -1934,7 +1925,7 @@
                 <w:noProof/>
                 <w:spacing w:val="5"/>
               </w:rPr>
-              <w:t>Data in transfer security</w:t>
+              <w:t>Device Security</w:t>
             </w:r>
             <w:r>
               <w:rPr>
@@ -1955,7 +1946,7 @@
                 <w:noProof/>
                 <w:webHidden/>
               </w:rPr>
-              <w:instrText xml:space="preserve"> PAGEREF _Toc149508247 \h </w:instrText>
+              <w:instrText xml:space="preserve"> PAGEREF _Toc149511179 \h </w:instrText>
             </w:r>
             <w:r>
               <w:rPr>
@@ -1975,7 +1966,7 @@
                 <w:noProof/>
                 <w:webHidden/>
               </w:rPr>
-              <w:t>12</w:t>
+              <w:t>14</w:t>
             </w:r>
             <w:r>
               <w:rPr>
@@ -2000,14 +1991,14 @@
               <w14:ligatures w14:val="standardContextual"/>
             </w:rPr>
           </w:pPr>
-          <w:hyperlink w:anchor="_Toc149508248" w:history="1">
+          <w:hyperlink w:anchor="_Toc149511180" w:history="1">
             <w:r>
               <w:rPr>
                 <w:rStyle w:val="Hyperlink"/>
                 <w:rFonts w:ascii="Arial" w:hAnsi="Arial" w:cs="Arial"/>
                 <w:noProof/>
               </w:rPr>
-              <w:t xml:space="preserve">4.3 </w:t>
+              <w:t xml:space="preserve">4.2 </w:t>
             </w:r>
             <w:r>
               <w:rPr>
@@ -2016,9 +2007,9 @@
                 <w:b/>
                 <w:bCs/>
                 <w:noProof/>
-                <w:lang w:val="en-GB"/>
-              </w:rPr>
-              <w:t>Data in storage</w:t>
+                <w:spacing w:val="5"/>
+              </w:rPr>
+              <w:t>Data in transfer security</w:t>
             </w:r>
             <w:r>
               <w:rPr>
@@ -2039,81 +2030,7 @@
                 <w:noProof/>
                 <w:webHidden/>
               </w:rPr>
-              <w:instrText xml:space="preserve"> PAGEREF _Toc149508248 \h </w:instrText>
-            </w:r>
-            <w:r>
-              <w:rPr>
-                <w:noProof/>
-                <w:webHidden/>
-              </w:rPr>
-            </w:r>
-            <w:r>
-              <w:rPr>
-                <w:noProof/>
-                <w:webHidden/>
-              </w:rPr>
-              <w:fldChar w:fldCharType="separate"/>
-            </w:r>
-            <w:r>
-              <w:rPr>
-                <w:noProof/>
-                <w:webHidden/>
-              </w:rPr>
-              <w:t>13</w:t>
-            </w:r>
-            <w:r>
-              <w:rPr>
-                <w:noProof/>
-                <w:webHidden/>
-              </w:rPr>
-              <w:fldChar w:fldCharType="end"/>
-            </w:r>
-          </w:hyperlink>
-        </w:p>
-        <w:p>
-          <w:pPr>
-            <w:pStyle w:val="TOC2"/>
-            <w:tabs>
-              <w:tab w:val="right" w:leader="dot" w:pos="9016"/>
-            </w:tabs>
-            <w:rPr>
-              <w:rFonts w:eastAsiaTheme="minorEastAsia"/>
-              <w:noProof/>
-              <w:lang w:eastAsia="en-IE"/>
-            </w:rPr>
-          </w:pPr>
-          <w:hyperlink w:anchor="_Toc149508249" w:history="1">
-            <w:r>
-              <w:rPr>
-                <w:rStyle w:val="Hyperlink"/>
-                <w:rFonts w:ascii="Arial" w:hAnsi="Arial" w:cs="Arial"/>
-                <w:b/>
-                <w:bCs/>
-                <w:noProof/>
-                <w:lang w:val="en-GB"/>
-              </w:rPr>
-              <w:t>5. UI, USER AND TESTING</w:t>
-            </w:r>
-            <w:r>
-              <w:rPr>
-                <w:noProof/>
-                <w:webHidden/>
-              </w:rPr>
-              <w:tab/>
-            </w:r>
-            <w:r>
-              <w:rPr>
-                <w:noProof/>
-                <w:webHidden/>
-              </w:rPr>
-              <w:fldChar w:fldCharType="begin"/>
-            </w:r>
-            <w:r>
-              <w:rPr>
-                <w:noProof/>
-                <w:webHidden/>
-              </w:rPr>
-              <w:instrText xml:space="preserve"> PAGEREF _Toc149508249 \h </w:instrText>
+              <w:instrText xml:space="preserve"> PAGEREF _Toc149511180 \h </w:instrText>
             </w:r>
             <w:r>
               <w:rPr>
@@ -2158,7 +2075,15 @@
               <w14:ligatures w14:val="standardContextual"/>
             </w:rPr>
           </w:pPr>
-          <w:hyperlink w:anchor="_Toc149508250" w:history="1">
+          <w:hyperlink w:anchor="_Toc149511181" w:history="1">
+            <w:r>
+              <w:rPr>
+                <w:rStyle w:val="Hyperlink"/>
+                <w:rFonts w:ascii="Arial" w:hAnsi="Arial" w:cs="Arial"/>
+                <w:noProof/>
+              </w:rPr>
+              <w:t xml:space="preserve">4.3 </w:t>
+            </w:r>
             <w:r>
               <w:rPr>
                 <w:rStyle w:val="Hyperlink"/>
@@ -2166,9 +2091,73 @@
                 <w:b/>
                 <w:bCs/>
                 <w:noProof/>
-              </w:rPr>
-              <w:t xml:space="preserve">5.1 </w:t>
-            </w:r>
+                <w:lang w:val="en-GB"/>
+              </w:rPr>
+              <w:t>Data in storage</w:t>
+            </w:r>
+            <w:r>
+              <w:rPr>
+                <w:noProof/>
+                <w:webHidden/>
+              </w:rPr>
+              <w:tab/>
+            </w:r>
+            <w:r>
+              <w:rPr>
+                <w:noProof/>
+                <w:webHidden/>
+              </w:rPr>
+              <w:fldChar w:fldCharType="begin"/>
+            </w:r>
+            <w:r>
+              <w:rPr>
+                <w:noProof/>
+                <w:webHidden/>
+              </w:rPr>
+              <w:instrText xml:space="preserve"> PAGEREF _Toc149511181 \h </w:instrText>
+            </w:r>
+            <w:r>
+              <w:rPr>
+                <w:noProof/>
+                <w:webHidden/>
+              </w:rPr>
+            </w:r>
+            <w:r>
+              <w:rPr>
+                <w:noProof/>
+                <w:webHidden/>
+              </w:rPr>
+              <w:fldChar w:fldCharType="separate"/>
+            </w:r>
+            <w:r>
+              <w:rPr>
+                <w:noProof/>
+                <w:webHidden/>
+              </w:rPr>
+              <w:t>15</w:t>
+            </w:r>
+            <w:r>
+              <w:rPr>
+                <w:noProof/>
+                <w:webHidden/>
+              </w:rPr>
+              <w:fldChar w:fldCharType="end"/>
+            </w:r>
+          </w:hyperlink>
+        </w:p>
+        <w:p>
+          <w:pPr>
+            <w:pStyle w:val="TOC2"/>
+            <w:tabs>
+              <w:tab w:val="right" w:leader="dot" w:pos="9016"/>
+            </w:tabs>
+            <w:rPr>
+              <w:rFonts w:eastAsiaTheme="minorEastAsia"/>
+              <w:noProof/>
+              <w:lang w:eastAsia="en-IE"/>
+            </w:rPr>
+          </w:pPr>
+          <w:hyperlink w:anchor="_Toc149511182" w:history="1">
             <w:r>
               <w:rPr>
                 <w:rStyle w:val="Hyperlink"/>
@@ -2178,7 +2167,7 @@
                 <w:noProof/>
                 <w:lang w:val="en-GB"/>
               </w:rPr>
-              <w:t>Registration &amp; Login:</w:t>
+              <w:t>5. UI, USER AND TESTING</w:t>
             </w:r>
             <w:r>
               <w:rPr>
@@ -2199,7 +2188,7 @@
                 <w:noProof/>
                 <w:webHidden/>
               </w:rPr>
-              <w:instrText xml:space="preserve"> PAGEREF _Toc149508250 \h </w:instrText>
+              <w:instrText xml:space="preserve"> PAGEREF _Toc149511182 \h </w:instrText>
             </w:r>
             <w:r>
               <w:rPr>
@@ -2219,7 +2208,7 @@
                 <w:noProof/>
                 <w:webHidden/>
               </w:rPr>
-              <w:t>14</w:t>
+              <w:t>16</w:t>
             </w:r>
             <w:r>
               <w:rPr>
@@ -2244,15 +2233,7 @@
               <w14:ligatures w14:val="standardContextual"/>
             </w:rPr>
           </w:pPr>
-          <w:hyperlink w:anchor="_Toc149508251" w:history="1">
-            <w:r>
-              <w:rPr>
-                <w:rStyle w:val="Hyperlink"/>
-                <w:rFonts w:ascii="Arial" w:hAnsi="Arial" w:cs="Arial"/>
-                <w:noProof/>
-              </w:rPr>
-              <w:t xml:space="preserve">5.2 </w:t>
-            </w:r>
+          <w:hyperlink w:anchor="_Toc149511183" w:history="1">
             <w:r>
               <w:rPr>
                 <w:rStyle w:val="Hyperlink"/>
@@ -2261,7 +2242,18 @@
                 <w:bCs/>
                 <w:noProof/>
               </w:rPr>
-              <w:t>Home Screen &amp; Menu</w:t>
+              <w:t xml:space="preserve">5.1 </w:t>
+            </w:r>
+            <w:r>
+              <w:rPr>
+                <w:rStyle w:val="Hyperlink"/>
+                <w:rFonts w:ascii="Arial" w:hAnsi="Arial" w:cs="Arial"/>
+                <w:b/>
+                <w:bCs/>
+                <w:noProof/>
+                <w:lang w:val="en-GB"/>
+              </w:rPr>
+              <w:t>Registration &amp; Login:</w:t>
             </w:r>
             <w:r>
               <w:rPr>
@@ -2282,7 +2274,7 @@
                 <w:noProof/>
                 <w:webHidden/>
               </w:rPr>
-              <w:instrText xml:space="preserve"> PAGEREF _Toc149508251 \h </w:instrText>
+              <w:instrText xml:space="preserve"> PAGEREF _Toc149511183 \h </w:instrText>
             </w:r>
             <w:r>
               <w:rPr>
@@ -2327,14 +2319,14 @@
               <w14:ligatures w14:val="standardContextual"/>
             </w:rPr>
           </w:pPr>
-          <w:hyperlink w:anchor="_Toc149508252" w:history="1">
+          <w:hyperlink w:anchor="_Toc149511184" w:history="1">
             <w:r>
               <w:rPr>
                 <w:rStyle w:val="Hyperlink"/>
                 <w:rFonts w:ascii="Arial" w:hAnsi="Arial" w:cs="Arial"/>
                 <w:noProof/>
               </w:rPr>
-              <w:t xml:space="preserve">5.3 </w:t>
+              <w:t xml:space="preserve">5.2 </w:t>
             </w:r>
             <w:r>
               <w:rPr>
@@ -2343,9 +2335,8 @@
                 <w:b/>
                 <w:bCs/>
                 <w:noProof/>
-                <w:lang w:val="en-GB"/>
-              </w:rPr>
-              <w:t>Location &amp; History</w:t>
+              </w:rPr>
+              <w:t>Home Screen &amp; Menu</w:t>
             </w:r>
             <w:r>
               <w:rPr>
@@ -2366,7 +2357,7 @@
                 <w:noProof/>
                 <w:webHidden/>
               </w:rPr>
-              <w:instrText xml:space="preserve"> PAGEREF _Toc149508252 \h </w:instrText>
+              <w:instrText xml:space="preserve"> PAGEREF _Toc149511184 \h </w:instrText>
             </w:r>
             <w:r>
               <w:rPr>
@@ -2411,7 +2402,15 @@
               <w14:ligatures w14:val="standardContextual"/>
             </w:rPr>
           </w:pPr>
-          <w:hyperlink w:anchor="_Toc149508253" w:history="1">
+          <w:hyperlink w:anchor="_Toc149511185" w:history="1">
+            <w:r>
+              <w:rPr>
+                <w:rStyle w:val="Hyperlink"/>
+                <w:rFonts w:ascii="Arial" w:hAnsi="Arial" w:cs="Arial"/>
+                <w:noProof/>
+              </w:rPr>
+              <w:t xml:space="preserve">5.3 </w:t>
+            </w:r>
             <w:r>
               <w:rPr>
                 <w:rStyle w:val="Hyperlink"/>
@@ -2419,6 +2418,82 @@
                 <w:b/>
                 <w:bCs/>
                 <w:noProof/>
+                <w:lang w:val="en-GB"/>
+              </w:rPr>
+              <w:t>Location &amp; History</w:t>
+            </w:r>
+            <w:r>
+              <w:rPr>
+                <w:noProof/>
+                <w:webHidden/>
+              </w:rPr>
+              <w:tab/>
+            </w:r>
+            <w:r>
+              <w:rPr>
+                <w:noProof/>
+                <w:webHidden/>
+              </w:rPr>
+              <w:fldChar w:fldCharType="begin"/>
+            </w:r>
+            <w:r>
+              <w:rPr>
+                <w:noProof/>
+                <w:webHidden/>
+              </w:rPr>
+              <w:instrText xml:space="preserve"> PAGEREF _Toc149511185 \h </w:instrText>
+            </w:r>
+            <w:r>
+              <w:rPr>
+                <w:noProof/>
+                <w:webHidden/>
+              </w:rPr>
+            </w:r>
+            <w:r>
+              <w:rPr>
+                <w:noProof/>
+                <w:webHidden/>
+              </w:rPr>
+              <w:fldChar w:fldCharType="separate"/>
+            </w:r>
+            <w:r>
+              <w:rPr>
+                <w:noProof/>
+                <w:webHidden/>
+              </w:rPr>
+              <w:t>18</w:t>
+            </w:r>
+            <w:r>
+              <w:rPr>
+                <w:noProof/>
+                <w:webHidden/>
+              </w:rPr>
+              <w:fldChar w:fldCharType="end"/>
+            </w:r>
+          </w:hyperlink>
+        </w:p>
+        <w:p>
+          <w:pPr>
+            <w:pStyle w:val="TOC3"/>
+            <w:tabs>
+              <w:tab w:val="right" w:leader="dot" w:pos="9016"/>
+            </w:tabs>
+            <w:rPr>
+              <w:rFonts w:cstheme="minorBidi"/>
+              <w:noProof/>
+              <w:kern w:val="2"/>
+              <w:lang w:val="en-IE" w:eastAsia="en-IE"/>
+              <w14:ligatures w14:val="standardContextual"/>
+            </w:rPr>
+          </w:pPr>
+          <w:hyperlink w:anchor="_Toc149511186" w:history="1">
+            <w:r>
+              <w:rPr>
+                <w:rStyle w:val="Hyperlink"/>
+                <w:rFonts w:ascii="Arial" w:hAnsi="Arial" w:cs="Arial"/>
+                <w:b/>
+                <w:bCs/>
+                <w:noProof/>
               </w:rPr>
               <w:t>5.4 Settings</w:t>
             </w:r>
@@ -2450,7 +2525,7 @@
                 <w:noProof/>
                 <w:webHidden/>
               </w:rPr>
-              <w:instrText xml:space="preserve"> PAGEREF _Toc149508253 \h </w:instrText>
+              <w:instrText xml:space="preserve"> PAGEREF _Toc149511186 \h </w:instrText>
             </w:r>
             <w:r>
               <w:rPr>
@@ -2470,7 +2545,7 @@
                 <w:noProof/>
                 <w:webHidden/>
               </w:rPr>
-              <w:t>18</w:t>
+              <w:t>19</w:t>
             </w:r>
             <w:r>
               <w:rPr>
@@ -2493,7 +2568,7 @@
               <w:lang w:eastAsia="en-IE"/>
             </w:rPr>
           </w:pPr>
-          <w:hyperlink w:anchor="_Toc149508254" w:history="1">
+          <w:hyperlink w:anchor="_Toc149511187" w:history="1">
             <w:r>
               <w:rPr>
                 <w:rStyle w:val="Hyperlink"/>
@@ -2523,7 +2598,7 @@
                 <w:noProof/>
                 <w:webHidden/>
               </w:rPr>
-              <w:instrText xml:space="preserve"> PAGEREF _Toc149508254 \h </w:instrText>
+              <w:instrText xml:space="preserve"> PAGEREF _Toc149511187 \h </w:instrText>
             </w:r>
             <w:r>
               <w:rPr>
@@ -2543,7 +2618,7 @@
                 <w:noProof/>
                 <w:webHidden/>
               </w:rPr>
-              <w:t>19</w:t>
+              <w:t>21</w:t>
             </w:r>
             <w:r>
               <w:rPr>
@@ -2666,7 +2741,7 @@
           <w:lang w:val="en-GB"/>
         </w:rPr>
       </w:pPr>
-      <w:bookmarkStart w:id="0" w:name="_Toc149508233"/>
+      <w:bookmarkStart w:id="0" w:name="_Toc149511165"/>
       <w:r>
         <w:rPr>
           <w:rFonts w:ascii="Arial" w:hAnsi="Arial" w:cs="Arial"/>
@@ -2675,7 +2750,6 @@
           <w:color w:val="auto"/>
           <w:lang w:val="en-GB"/>
         </w:rPr>
-        <w:lastRenderedPageBreak/>
         <w:t>GLOSSARY</w:t>
       </w:r>
       <w:bookmarkEnd w:id="0"/>
@@ -2959,7 +3033,19 @@
         <w:rPr>
           <w:rFonts w:ascii="Arial" w:hAnsi="Arial" w:cs="Arial"/>
         </w:rPr>
-        <w:t>Cron: A time-based job scheduler in Unix-like computer operating systems. Cron is used to schedule jobs (commands or scripts) to run periodically at fixed times, dates, or intervals.</w:t>
+        <w:t xml:space="preserve">Cron: A time-based job scheduler in </w:t>
+      </w:r>
+      <w:r>
+        <w:rPr>
+          <w:rFonts w:ascii="Arial" w:hAnsi="Arial" w:cs="Arial"/>
+        </w:rPr>
+        <w:t xml:space="preserve">Linux </w:t>
+      </w:r>
+      <w:r>
+        <w:rPr>
+          <w:rFonts w:ascii="Arial" w:hAnsi="Arial" w:cs="Arial"/>
+        </w:rPr>
+        <w:t>operating systems. Cron is used to schedule jobs (commands or scripts) to run periodically at fixed times, dates, or intervals.</w:t>
       </w:r>
     </w:p>
     <w:p>
@@ -2996,7 +3082,7 @@
           <w:lang w:val="en-GB"/>
         </w:rPr>
       </w:pPr>
-      <w:bookmarkStart w:id="1" w:name="_Toc149508234"/>
+      <w:bookmarkStart w:id="1" w:name="_Toc149511166"/>
       <w:r>
         <w:rPr>
           <w:rFonts w:ascii="Arial" w:hAnsi="Arial" w:cs="Arial"/>
@@ -3005,7 +3091,6 @@
           <w:color w:val="auto"/>
           <w:lang w:val="en-GB"/>
         </w:rPr>
-        <w:lastRenderedPageBreak/>
         <w:t>1.</w:t>
       </w:r>
       <w:r>
@@ -3048,7 +3133,7 @@
           <w:color w:val="auto"/>
         </w:rPr>
       </w:pPr>
-      <w:bookmarkStart w:id="2" w:name="_Toc149508235"/>
+      <w:bookmarkStart w:id="2" w:name="_Toc149511167"/>
       <w:r>
         <w:rPr>
           <w:rFonts w:ascii="Arial" w:hAnsi="Arial" w:cs="Arial"/>
@@ -3108,7 +3193,7 @@
           <w:color w:val="auto"/>
         </w:rPr>
       </w:pPr>
-      <w:bookmarkStart w:id="3" w:name="_Toc149508236"/>
+      <w:bookmarkStart w:id="3" w:name="_Toc149511168"/>
       <w:r>
         <w:rPr>
           <w:rFonts w:ascii="Arial" w:hAnsi="Arial" w:cs="Arial"/>
@@ -3302,7 +3387,7 @@
           <w:lang w:val="en-GB"/>
         </w:rPr>
       </w:pPr>
-      <w:bookmarkStart w:id="4" w:name="_Toc149508237"/>
+      <w:bookmarkStart w:id="4" w:name="_Toc149511169"/>
       <w:r>
         <w:rPr>
           <w:rFonts w:ascii="Arial" w:hAnsi="Arial" w:cs="Arial"/>
@@ -3311,7 +3396,6 @@
           <w:color w:val="auto"/>
           <w:lang w:val="en-GB"/>
         </w:rPr>
-        <w:lastRenderedPageBreak/>
         <w:t>2. HARDWARE</w:t>
       </w:r>
       <w:bookmarkEnd w:id="4"/>
@@ -3337,7 +3421,7 @@
           <w:color w:val="auto"/>
         </w:rPr>
       </w:pPr>
-      <w:bookmarkStart w:id="5" w:name="_Toc149508238"/>
+      <w:bookmarkStart w:id="5" w:name="_Toc149511170"/>
       <w:r>
         <w:rPr>
           <w:rStyle w:val="Heading3Char"/>
@@ -3831,7 +3915,7 @@
           <w:lang w:val="en-GB"/>
         </w:rPr>
       </w:pPr>
-      <w:bookmarkStart w:id="6" w:name="_Toc149508239"/>
+      <w:bookmarkStart w:id="6" w:name="_Toc149511171"/>
       <w:r>
         <w:rPr>
           <w:rFonts w:ascii="Arial" w:hAnsi="Arial" w:cs="Arial"/>
@@ -4148,7 +4232,7 @@
           <w:color w:val="auto"/>
         </w:rPr>
       </w:pPr>
-      <w:bookmarkStart w:id="7" w:name="_Toc149508240"/>
+      <w:bookmarkStart w:id="7" w:name="_Toc149511172"/>
       <w:r>
         <w:rPr>
           <w:rFonts w:ascii="Arial" w:hAnsi="Arial" w:cs="Arial"/>
@@ -4459,7 +4543,7 @@
           <w:color w:val="auto"/>
         </w:rPr>
       </w:pPr>
-      <w:bookmarkStart w:id="8" w:name="_Toc149508241"/>
+      <w:bookmarkStart w:id="8" w:name="_Toc149511173"/>
       <w:r>
         <w:rPr>
           <w:rFonts w:ascii="Arial" w:hAnsi="Arial" w:cs="Arial"/>
@@ -4693,7 +4777,7 @@
           <w:rStyle w:val="Heading3Char"/>
         </w:rPr>
       </w:pPr>
-      <w:bookmarkStart w:id="9" w:name="_Toc149508242"/>
+      <w:bookmarkStart w:id="9" w:name="_Toc149511174"/>
       <w:r>
         <w:rPr>
           <w:rFonts w:ascii="Arial" w:hAnsi="Arial" w:cs="Arial"/>
@@ -4727,7 +4811,7 @@
           <w:color w:val="auto"/>
         </w:rPr>
       </w:pPr>
-      <w:bookmarkStart w:id="10" w:name="_Toc149508243"/>
+      <w:bookmarkStart w:id="10" w:name="_Toc149511175"/>
       <w:r>
         <w:rPr>
           <w:rFonts w:ascii="Arial" w:hAnsi="Arial" w:cs="Arial"/>
@@ -5040,7 +5124,7 @@
           <w:color w:val="auto"/>
         </w:rPr>
       </w:pPr>
-      <w:bookmarkStart w:id="11" w:name="_Toc149508244"/>
+      <w:bookmarkStart w:id="11" w:name="_Toc149511176"/>
       <w:r>
         <w:rPr>
           <w:rFonts w:ascii="Arial" w:hAnsi="Arial" w:cs="Arial"/>
@@ -5921,6 +6005,321 @@
         </w:rPr>
       </w:pPr>
     </w:p>
+    <w:p>
+      <w:pPr>
+        <w:pStyle w:val="Heading3"/>
+        <w:rPr>
+          <w:rFonts w:ascii="Arial" w:hAnsi="Arial" w:cs="Arial"/>
+          <w:b/>
+          <w:bCs/>
+          <w:color w:val="auto"/>
+        </w:rPr>
+      </w:pPr>
+      <w:bookmarkStart w:id="12" w:name="_Toc149511177"/>
+      <w:r>
+        <w:rPr>
+          <w:rFonts w:ascii="Arial" w:hAnsi="Arial" w:cs="Arial"/>
+          <w:b/>
+          <w:bCs/>
+          <w:color w:val="auto"/>
+        </w:rPr>
+        <w:t>3.3 Data Processing</w:t>
+      </w:r>
+      <w:bookmarkEnd w:id="12"/>
+    </w:p>
+    <w:p>
+      <w:pPr>
+        <w:spacing w:line="360" w:lineRule="auto"/>
+        <w:rPr>
+          <w:rFonts w:ascii="Arial" w:hAnsi="Arial" w:cs="Arial"/>
+        </w:rPr>
+      </w:pPr>
+      <w:r>
+        <w:br/>
+      </w:r>
+      <w:r>
+        <w:rPr>
+          <w:rFonts w:ascii="Arial" w:hAnsi="Arial" w:cs="Arial"/>
+        </w:rPr>
+        <w:t>The data processing section shows how frequently the data will be collected, then processed and converted into meaning data for the user.</w:t>
+      </w:r>
+      <w:r>
+        <w:rPr>
+          <w:rFonts w:ascii="Arial" w:hAnsi="Arial" w:cs="Arial"/>
+        </w:rPr>
+        <w:br/>
+      </w:r>
+      <w:r>
+        <w:rPr>
+          <w:rFonts w:ascii="Arial" w:hAnsi="Arial" w:cs="Arial"/>
+        </w:rPr>
+        <w:br/>
+        <w:t xml:space="preserve">- </w:t>
+      </w:r>
+      <w:r>
+        <w:rPr>
+          <w:rFonts w:ascii="Arial" w:hAnsi="Arial" w:cs="Arial"/>
+        </w:rPr>
+        <w:t>Frequency of Data Collection and Processing:</w:t>
+      </w:r>
+    </w:p>
+    <w:p>
+      <w:pPr>
+        <w:spacing w:line="360" w:lineRule="auto"/>
+        <w:rPr>
+          <w:rFonts w:ascii="Arial" w:hAnsi="Arial" w:cs="Arial"/>
+        </w:rPr>
+      </w:pPr>
+      <w:r>
+        <w:rPr>
+          <w:rFonts w:ascii="Arial" w:hAnsi="Arial" w:cs="Arial"/>
+        </w:rPr>
+        <w:t>Given the dynamic nature of air quality, data from sensors will be collected and processed every minute.</w:t>
+      </w:r>
+    </w:p>
+    <w:p>
+      <w:pPr>
+        <w:spacing w:line="360" w:lineRule="auto"/>
+        <w:rPr>
+          <w:rFonts w:ascii="Arial" w:hAnsi="Arial" w:cs="Arial"/>
+        </w:rPr>
+      </w:pPr>
+    </w:p>
+    <w:p>
+      <w:pPr>
+        <w:spacing w:line="360" w:lineRule="auto"/>
+        <w:rPr>
+          <w:rFonts w:ascii="Arial" w:hAnsi="Arial" w:cs="Arial"/>
+        </w:rPr>
+      </w:pPr>
+      <w:r>
+        <w:rPr>
+          <w:rFonts w:ascii="Arial" w:hAnsi="Arial" w:cs="Arial"/>
+        </w:rPr>
+        <w:t>2. Using Cron for Automated Data Collection and Processing:</w:t>
+      </w:r>
+    </w:p>
+    <w:p>
+      <w:pPr>
+        <w:spacing w:line="360" w:lineRule="auto"/>
+        <w:rPr>
+          <w:rFonts w:ascii="Arial" w:hAnsi="Arial" w:cs="Arial"/>
+        </w:rPr>
+      </w:pPr>
+      <w:r>
+        <w:rPr>
+          <w:rFonts w:ascii="Arial" w:hAnsi="Arial" w:cs="Arial"/>
+        </w:rPr>
+        <w:t>Cron will be set up to execute scripts that handle data collection and processing tasks.</w:t>
+      </w:r>
+    </w:p>
+    <w:p>
+      <w:pPr>
+        <w:pStyle w:val="ListParagraph"/>
+        <w:numPr>
+          <w:ilvl w:val="1"/>
+          <w:numId w:val="9"/>
+        </w:numPr>
+        <w:spacing w:line="360" w:lineRule="auto"/>
+        <w:rPr>
+          <w:rFonts w:ascii="Arial" w:hAnsi="Arial" w:cs="Arial"/>
+          <w:sz w:val="22"/>
+          <w:szCs w:val="22"/>
+        </w:rPr>
+      </w:pPr>
+      <w:r>
+        <w:rPr>
+          <w:rFonts w:ascii="Arial" w:hAnsi="Arial" w:cs="Arial"/>
+          <w:sz w:val="22"/>
+          <w:szCs w:val="22"/>
+        </w:rPr>
+        <w:t>* * * * * sensor_data_collection.</w:t>
+      </w:r>
+      <w:r>
+        <w:rPr>
+          <w:rFonts w:ascii="Arial" w:hAnsi="Arial" w:cs="Arial"/>
+          <w:sz w:val="22"/>
+          <w:szCs w:val="22"/>
+        </w:rPr>
+        <w:t>py</w:t>
+      </w:r>
+    </w:p>
+    <w:p>
+      <w:pPr>
+        <w:pStyle w:val="ListParagraph"/>
+        <w:numPr>
+          <w:ilvl w:val="1"/>
+          <w:numId w:val="9"/>
+        </w:numPr>
+        <w:spacing w:line="360" w:lineRule="auto"/>
+        <w:rPr>
+          <w:rFonts w:ascii="Arial" w:hAnsi="Arial" w:cs="Arial"/>
+        </w:rPr>
+      </w:pPr>
+      <w:r>
+        <w:rPr>
+          <w:rFonts w:ascii="Arial" w:hAnsi="Arial" w:cs="Arial"/>
+          <w:sz w:val="22"/>
+          <w:szCs w:val="22"/>
+        </w:rPr>
+        <w:t>* * * * * data_processing.</w:t>
+      </w:r>
+      <w:r>
+        <w:rPr>
+          <w:rFonts w:ascii="Arial" w:hAnsi="Arial" w:cs="Arial"/>
+          <w:sz w:val="22"/>
+          <w:szCs w:val="22"/>
+        </w:rPr>
+        <w:t>py</w:t>
+      </w:r>
+      <w:r>
+        <w:rPr>
+          <w:rFonts w:ascii="Arial" w:hAnsi="Arial" w:cs="Arial"/>
+          <w:sz w:val="22"/>
+          <w:szCs w:val="22"/>
+        </w:rPr>
+        <w:br/>
+      </w:r>
+    </w:p>
+    <w:p>
+      <w:pPr>
+        <w:spacing w:line="360" w:lineRule="auto"/>
+        <w:rPr>
+          <w:rFonts w:ascii="Arial" w:hAnsi="Arial" w:cs="Arial"/>
+        </w:rPr>
+      </w:pPr>
+      <w:r>
+        <w:rPr>
+          <w:rFonts w:ascii="Arial" w:hAnsi="Arial" w:cs="Arial"/>
+        </w:rPr>
+        <w:t xml:space="preserve">3. After Data Is collected during the processing we have a detailed way we will convert the data into bad or good air quality, Using method in the </w:t>
+      </w:r>
+      <w:r>
+        <w:rPr>
+          <w:rFonts w:ascii="Arial" w:hAnsi="Arial" w:cs="Arial"/>
+          <w:b/>
+          <w:bCs/>
+          <w:color w:val="FF0000"/>
+          <w:sz w:val="24"/>
+          <w:szCs w:val="24"/>
+        </w:rPr>
+        <w:t>data_processing.py</w:t>
+      </w:r>
+      <w:r>
+        <w:rPr>
+          <w:rFonts w:ascii="Arial" w:hAnsi="Arial" w:cs="Arial"/>
+          <w:color w:val="FF0000"/>
+        </w:rPr>
+        <w:t xml:space="preserve"> </w:t>
+      </w:r>
+      <w:r>
+        <w:rPr>
+          <w:rFonts w:ascii="Arial" w:hAnsi="Arial" w:cs="Arial"/>
+        </w:rPr>
+        <w:t>in the git link.</w:t>
+      </w:r>
+      <w:r>
+        <w:rPr>
+          <w:rFonts w:ascii="Arial" w:hAnsi="Arial" w:cs="Arial"/>
+        </w:rPr>
+        <w:br/>
+        <w:t xml:space="preserve">- </w:t>
+      </w:r>
+      <w:r>
+        <w:rPr>
+          <w:rFonts w:ascii="Arial" w:hAnsi="Arial" w:cs="Arial"/>
+        </w:rPr>
+        <w:t>Extract the latest readings of PM10, PM2.5, and VOC from the database.</w:t>
+      </w:r>
+    </w:p>
+    <w:p>
+      <w:pPr>
+        <w:spacing w:line="360" w:lineRule="auto"/>
+        <w:rPr>
+          <w:rFonts w:ascii="Arial" w:hAnsi="Arial" w:cs="Arial"/>
+        </w:rPr>
+      </w:pPr>
+      <w:r>
+        <w:rPr>
+          <w:rFonts w:ascii="Arial" w:hAnsi="Arial" w:cs="Arial"/>
+        </w:rPr>
+        <w:t xml:space="preserve">- </w:t>
+      </w:r>
+      <w:r>
+        <w:rPr>
+          <w:rFonts w:ascii="Arial" w:hAnsi="Arial" w:cs="Arial"/>
+        </w:rPr>
+        <w:t>Compute the AQI value for each pollutant type (PM10, PM2.5, VOC) based on predefined AQI conversions.</w:t>
+      </w:r>
+    </w:p>
+    <w:p>
+      <w:pPr>
+        <w:spacing w:line="360" w:lineRule="auto"/>
+        <w:rPr>
+          <w:rFonts w:ascii="Arial" w:hAnsi="Arial" w:cs="Arial"/>
+        </w:rPr>
+      </w:pPr>
+      <w:r>
+        <w:rPr>
+          <w:rFonts w:ascii="Arial" w:hAnsi="Arial" w:cs="Arial"/>
+        </w:rPr>
+        <w:t xml:space="preserve">- </w:t>
+      </w:r>
+      <w:r>
+        <w:rPr>
+          <w:rFonts w:ascii="Arial" w:hAnsi="Arial" w:cs="Arial"/>
+        </w:rPr>
+        <w:t>Choose the highest AQI value among the measurements as the overall AQI for that minute.</w:t>
+      </w:r>
+    </w:p>
+    <w:p>
+      <w:pPr>
+        <w:spacing w:line="360" w:lineRule="auto"/>
+        <w:rPr>
+          <w:rFonts w:ascii="Arial" w:hAnsi="Arial" w:cs="Arial"/>
+        </w:rPr>
+      </w:pPr>
+      <w:r>
+        <w:rPr>
+          <w:rFonts w:ascii="Arial" w:hAnsi="Arial" w:cs="Arial"/>
+        </w:rPr>
+        <w:t xml:space="preserve">- </w:t>
+      </w:r>
+      <w:r>
+        <w:rPr>
+          <w:rFonts w:ascii="Arial" w:hAnsi="Arial" w:cs="Arial"/>
+        </w:rPr>
+        <w:t>After processing, save the computed AQI and the percentage score back into the database. This transformed data will then be accessed by the user interface to provide real-time feedback.</w:t>
+      </w:r>
+    </w:p>
+    <w:p>
+      <w:pPr>
+        <w:spacing w:line="360" w:lineRule="auto"/>
+        <w:rPr>
+          <w:rFonts w:ascii="Arial" w:hAnsi="Arial" w:cs="Arial"/>
+        </w:rPr>
+      </w:pPr>
+      <w:r>
+        <w:rPr>
+          <w:rFonts w:ascii="Arial" w:hAnsi="Arial" w:cs="Arial"/>
+        </w:rPr>
+        <w:t>4. Alerting Mechanism:</w:t>
+      </w:r>
+    </w:p>
+    <w:p>
+      <w:pPr>
+        <w:spacing w:line="360" w:lineRule="auto"/>
+        <w:rPr>
+          <w:rFonts w:ascii="Arial" w:hAnsi="Arial" w:cs="Arial"/>
+        </w:rPr>
+      </w:pPr>
+      <w:r>
+        <w:rPr>
+          <w:rFonts w:ascii="Arial" w:hAnsi="Arial" w:cs="Arial"/>
+        </w:rPr>
+        <w:t>If the computed AQI reaches a threshold that indicates poor air quality, an alerting mechanism will be activated, notifying users to take appropriate action.</w:t>
+      </w:r>
+    </w:p>
     <w:p/>
     <w:p/>
     <w:p/>
@@ -5928,6 +6327,10 @@
     <w:p/>
     <w:p/>
     <w:p/>
+    <w:p/>
+    <w:p/>
+    <w:p/>
+    <w:p/>
     <w:p>
       <w:pPr>
         <w:pStyle w:val="Heading2"/>
@@ -5939,7 +6342,7 @@
           <w:lang w:val="en-GB"/>
         </w:rPr>
       </w:pPr>
-      <w:bookmarkStart w:id="12" w:name="_Toc149508245"/>
+      <w:bookmarkStart w:id="13" w:name="_Toc149511178"/>
       <w:r>
         <w:rPr>
           <w:rFonts w:ascii="Arial" w:hAnsi="Arial" w:cs="Arial"/>
@@ -5951,7 +6354,7 @@
         <w:lastRenderedPageBreak/>
         <w:t>4. SECURITY AND PRIVACY</w:t>
       </w:r>
-      <w:bookmarkEnd w:id="12"/>
+      <w:bookmarkEnd w:id="13"/>
       <w:r>
         <w:rPr>
           <w:rFonts w:ascii="Arial" w:hAnsi="Arial" w:cs="Arial"/>
@@ -5979,7 +6382,7 @@
           <w:color w:val="auto"/>
         </w:rPr>
       </w:pPr>
-      <w:bookmarkStart w:id="13" w:name="_Toc149508246"/>
+      <w:bookmarkStart w:id="14" w:name="_Toc149511179"/>
       <w:r>
         <w:rPr>
           <w:rFonts w:ascii="Arial" w:hAnsi="Arial" w:cs="Arial"/>
@@ -5997,7 +6400,7 @@
         </w:rPr>
         <w:t>Device Security</w:t>
       </w:r>
-      <w:bookmarkEnd w:id="13"/>
+      <w:bookmarkEnd w:id="14"/>
     </w:p>
     <w:p>
       <w:pPr>
@@ -6072,7 +6475,7 @@
           <w:color w:val="auto"/>
         </w:rPr>
       </w:pPr>
-      <w:bookmarkStart w:id="14" w:name="_Toc149508247"/>
+      <w:bookmarkStart w:id="15" w:name="_Toc149511180"/>
       <w:r>
         <w:rPr>
           <w:rFonts w:ascii="Arial" w:hAnsi="Arial" w:cs="Arial"/>
@@ -6090,7 +6493,7 @@
         </w:rPr>
         <w:t>Data in transfer security</w:t>
       </w:r>
-      <w:bookmarkEnd w:id="14"/>
+      <w:bookmarkEnd w:id="15"/>
     </w:p>
     <w:p>
       <w:pPr>
@@ -6165,7 +6568,7 @@
           <w:color w:val="auto"/>
         </w:rPr>
       </w:pPr>
-      <w:bookmarkStart w:id="15" w:name="_Toc149508248"/>
+      <w:bookmarkStart w:id="16" w:name="_Toc149511181"/>
       <w:r>
         <w:rPr>
           <w:rFonts w:ascii="Arial" w:hAnsi="Arial" w:cs="Arial"/>
@@ -6183,7 +6586,7 @@
         </w:rPr>
         <w:t>Data in storage</w:t>
       </w:r>
-      <w:bookmarkEnd w:id="15"/>
+      <w:bookmarkEnd w:id="16"/>
     </w:p>
     <w:p>
       <w:pPr>
@@ -6298,7 +6701,7 @@
           <w:lang w:val="en-GB"/>
         </w:rPr>
       </w:pPr>
-      <w:bookmarkStart w:id="16" w:name="_Toc149508249"/>
+      <w:bookmarkStart w:id="17" w:name="_Toc149511182"/>
       <w:r>
         <w:rPr>
           <w:rFonts w:ascii="Arial" w:hAnsi="Arial" w:cs="Arial"/>
@@ -6310,7 +6713,7 @@
         <w:lastRenderedPageBreak/>
         <w:t>5. UI, USER AND TESTING</w:t>
       </w:r>
-      <w:bookmarkEnd w:id="16"/>
+      <w:bookmarkEnd w:id="17"/>
       <w:r>
         <w:rPr>
           <w:rFonts w:ascii="Arial" w:hAnsi="Arial" w:cs="Arial"/>
@@ -6340,7 +6743,7 @@
           <w:lang w:val="en-GB"/>
         </w:rPr>
       </w:pPr>
-      <w:bookmarkStart w:id="17" w:name="_Toc149508250"/>
+      <w:bookmarkStart w:id="18" w:name="_Toc149511183"/>
       <w:r>
         <w:rPr>
           <w:rFonts w:ascii="Arial" w:hAnsi="Arial" w:cs="Arial"/>
@@ -6360,7 +6763,7 @@
         </w:rPr>
         <w:t>Registration &amp; Login:</w:t>
       </w:r>
-      <w:bookmarkEnd w:id="17"/>
+      <w:bookmarkEnd w:id="18"/>
     </w:p>
     <w:p>
       <w:pPr>
@@ -6664,7 +7067,7 @@
           <w:color w:val="auto"/>
         </w:rPr>
       </w:pPr>
-      <w:bookmarkStart w:id="18" w:name="_Toc149508251"/>
+      <w:bookmarkStart w:id="19" w:name="_Toc149511184"/>
       <w:r>
         <w:rPr>
           <w:rFonts w:ascii="Arial" w:hAnsi="Arial" w:cs="Arial"/>
@@ -6688,7 +7091,7 @@
         </w:rPr>
         <w:t>Home Screen &amp; Menu</w:t>
       </w:r>
-      <w:bookmarkEnd w:id="18"/>
+      <w:bookmarkEnd w:id="19"/>
     </w:p>
     <w:p>
       <w:pPr>
@@ -6926,7 +7329,7 @@
           <w:color w:val="auto"/>
         </w:rPr>
       </w:pPr>
-      <w:bookmarkStart w:id="19" w:name="_Toc149508252"/>
+      <w:bookmarkStart w:id="20" w:name="_Toc149511185"/>
       <w:r>
         <w:rPr>
           <w:rFonts w:ascii="Arial" w:hAnsi="Arial" w:cs="Arial"/>
@@ -7014,7 +7417,7 @@
           </wp:anchor>
         </w:drawing>
       </w:r>
-      <w:bookmarkEnd w:id="19"/>
+      <w:bookmarkEnd w:id="20"/>
     </w:p>
     <w:p>
       <w:pPr>
@@ -7216,7 +7619,7 @@
           <w:lang w:val="en-GB"/>
         </w:rPr>
       </w:pPr>
-      <w:bookmarkStart w:id="20" w:name="_Toc149508253"/>
+      <w:bookmarkStart w:id="21" w:name="_Toc149511186"/>
       <w:r>
         <w:rPr>
           <w:rStyle w:val="Heading3Char"/>
@@ -7244,7 +7647,7 @@
         </w:rPr>
         <w:t>:</w:t>
       </w:r>
-      <w:bookmarkEnd w:id="20"/>
+      <w:bookmarkEnd w:id="21"/>
       <w:r>
         <w:rPr>
           <w:rFonts w:ascii="Times New Roman" w:hAnsi="Times New Roman" w:cs="Times New Roman"/>
@@ -7515,7 +7918,7 @@
           <w:bCs/>
         </w:rPr>
       </w:pPr>
-      <w:bookmarkStart w:id="21" w:name="_Toc149508254"/>
+      <w:bookmarkStart w:id="22" w:name="_Toc149511187"/>
       <w:r>
         <w:rPr>
           <w:rFonts w:ascii="Arial" w:hAnsi="Arial" w:cs="Arial"/>
@@ -7526,7 +7929,7 @@
         <w:lastRenderedPageBreak/>
         <w:t>6 USER &amp; TESTING:</w:t>
       </w:r>
-      <w:bookmarkEnd w:id="21"/>
+      <w:bookmarkEnd w:id="22"/>
       <w:r>
         <w:rPr>
           <w:rFonts w:ascii="Arial" w:hAnsi="Arial" w:cs="Arial"/>
@@ -8377,7 +8780,7 @@
   <w:abstractNum w:abstractNumId="4" w15:restartNumberingAfterBreak="0">
     <w:nsid w:val="3F3642BE"/>
     <w:multiLevelType w:val="multilevel"/>
-    <w:tmpl w:val="6140346C"/>
+    <w:tmpl w:val="ECC61FF4"/>
     <w:lvl w:ilvl="0">
       <w:start w:val="1"/>
       <w:numFmt w:val="bullet"/>
@@ -8394,20 +8797,16 @@
         <w:sz w:val="20"/>
       </w:rPr>
     </w:lvl>
-    <w:lvl w:ilvl="1" w:tentative="1">
+    <w:lvl w:ilvl="1">
       <w:start w:val="1"/>
-      <w:numFmt w:val="bullet"/>
-      <w:lvlText w:val=""/>
+      <w:numFmt w:val="decimal"/>
+      <w:lvlText w:val="%2)"/>
       <w:lvlJc w:val="left"/>
       <w:pPr>
-        <w:tabs>
-          <w:tab w:val="num" w:pos="1440"/>
-        </w:tabs>
         <w:ind w:left="1440" w:hanging="360"/>
       </w:pPr>
       <w:rPr>
-        <w:rFonts w:ascii="Symbol" w:hAnsi="Symbol" w:hint="default"/>
-        <w:sz w:val="20"/>
+        <w:rFonts w:hint="default"/>
       </w:rPr>
     </w:lvl>
     <w:lvl w:ilvl="2" w:tentative="1">

</xml_diff>

<commit_message>
add list of tables and diagrams
integrated list of tables and list of diagrams according tO Norman Fenton's guidelines for technical report document
</commit_message>
<xml_diff>
--- a/Wristband Air Quality Project Documentation.docx
+++ b/Wristband Air Quality Project Documentation.docx
@@ -859,7 +859,7 @@
           <w:r>
             <w:fldChar w:fldCharType="separate"/>
           </w:r>
-          <w:hyperlink w:anchor="_Toc149511165" w:history="1">
+          <w:hyperlink w:anchor="_Toc149513638" w:history="1">
             <w:r>
               <w:rPr>
                 <w:rStyle w:val="Hyperlink"/>
@@ -890,7 +890,7 @@
                 <w:noProof/>
                 <w:webHidden/>
               </w:rPr>
-              <w:instrText xml:space="preserve"> PAGEREF _Toc149511165 \h </w:instrText>
+              <w:instrText xml:space="preserve"> PAGEREF _Toc149513638 \h </w:instrText>
             </w:r>
             <w:r>
               <w:rPr>
@@ -933,7 +933,7 @@
               <w:lang w:eastAsia="en-IE"/>
             </w:rPr>
           </w:pPr>
-          <w:hyperlink w:anchor="_Toc149511166" w:history="1">
+          <w:hyperlink w:anchor="_Toc149513639" w:history="1">
             <w:r>
               <w:rPr>
                 <w:rStyle w:val="Hyperlink"/>
@@ -941,9 +941,8 @@
                 <w:b/>
                 <w:bCs/>
                 <w:noProof/>
-                <w:lang w:val="en-GB"/>
-              </w:rPr>
-              <w:t>1.  INTRODUCTION</w:t>
+              </w:rPr>
+              <w:t>LIST OF TABLES AND DIAGRAMS</w:t>
             </w:r>
             <w:r>
               <w:rPr>
@@ -964,7 +963,7 @@
                 <w:noProof/>
                 <w:webHidden/>
               </w:rPr>
-              <w:instrText xml:space="preserve"> PAGEREF _Toc149511166 \h </w:instrText>
+              <w:instrText xml:space="preserve"> PAGEREF _Toc149513639 \h </w:instrText>
             </w:r>
             <w:r>
               <w:rPr>
@@ -1009,7 +1008,7 @@
               <w14:ligatures w14:val="standardContextual"/>
             </w:rPr>
           </w:pPr>
-          <w:hyperlink w:anchor="_Toc149511167" w:history="1">
+          <w:hyperlink w:anchor="_Toc149513640" w:history="1">
             <w:r>
               <w:rPr>
                 <w:rStyle w:val="Hyperlink"/>
@@ -1017,8 +1016,9 @@
                 <w:b/>
                 <w:bCs/>
                 <w:noProof/>
-              </w:rPr>
-              <w:t>1.1 Purpose</w:t>
+                <w:lang w:val="en-GB"/>
+              </w:rPr>
+              <w:t>List Of Tables</w:t>
             </w:r>
             <w:r>
               <w:rPr>
@@ -1039,7 +1039,7 @@
                 <w:noProof/>
                 <w:webHidden/>
               </w:rPr>
-              <w:instrText xml:space="preserve"> PAGEREF _Toc149511167 \h </w:instrText>
+              <w:instrText xml:space="preserve"> PAGEREF _Toc149513640 \h </w:instrText>
             </w:r>
             <w:r>
               <w:rPr>
@@ -1084,7 +1084,7 @@
               <w14:ligatures w14:val="standardContextual"/>
             </w:rPr>
           </w:pPr>
-          <w:hyperlink w:anchor="_Toc149511168" w:history="1">
+          <w:hyperlink w:anchor="_Toc149513641" w:history="1">
             <w:r>
               <w:rPr>
                 <w:rStyle w:val="Hyperlink"/>
@@ -1092,8 +1092,9 @@
                 <w:b/>
                 <w:bCs/>
                 <w:noProof/>
-              </w:rPr>
-              <w:t>1.2 Significance</w:t>
+                <w:lang w:val="en-GB"/>
+              </w:rPr>
+              <w:t>List Of Diagrams</w:t>
             </w:r>
             <w:r>
               <w:rPr>
@@ -1114,7 +1115,7 @@
                 <w:noProof/>
                 <w:webHidden/>
               </w:rPr>
-              <w:instrText xml:space="preserve"> PAGEREF _Toc149511168 \h </w:instrText>
+              <w:instrText xml:space="preserve"> PAGEREF _Toc149513641 \h </w:instrText>
             </w:r>
             <w:r>
               <w:rPr>
@@ -1157,7 +1158,7 @@
               <w:lang w:eastAsia="en-IE"/>
             </w:rPr>
           </w:pPr>
-          <w:hyperlink w:anchor="_Toc149511169" w:history="1">
+          <w:hyperlink w:anchor="_Toc149513642" w:history="1">
             <w:r>
               <w:rPr>
                 <w:rStyle w:val="Hyperlink"/>
@@ -1167,7 +1168,7 @@
                 <w:noProof/>
                 <w:lang w:val="en-GB"/>
               </w:rPr>
-              <w:t>2. HARDWARE</w:t>
+              <w:t>1.  INTRODUCTION</w:t>
             </w:r>
             <w:r>
               <w:rPr>
@@ -1188,7 +1189,7 @@
                 <w:noProof/>
                 <w:webHidden/>
               </w:rPr>
-              <w:instrText xml:space="preserve"> PAGEREF _Toc149511169 \h </w:instrText>
+              <w:instrText xml:space="preserve"> PAGEREF _Toc149513642 \h </w:instrText>
             </w:r>
             <w:r>
               <w:rPr>
@@ -1233,7 +1234,7 @@
               <w14:ligatures w14:val="standardContextual"/>
             </w:rPr>
           </w:pPr>
-          <w:hyperlink w:anchor="_Toc149511170" w:history="1">
+          <w:hyperlink w:anchor="_Toc149513643" w:history="1">
             <w:r>
               <w:rPr>
                 <w:rStyle w:val="Hyperlink"/>
@@ -1242,7 +1243,7 @@
                 <w:bCs/>
                 <w:noProof/>
               </w:rPr>
-              <w:t>2.1 Hardware Components Required for Aerosense Development:</w:t>
+              <w:t>1.1 Purpose</w:t>
             </w:r>
             <w:r>
               <w:rPr>
@@ -1263,7 +1264,7 @@
                 <w:noProof/>
                 <w:webHidden/>
               </w:rPr>
-              <w:instrText xml:space="preserve"> PAGEREF _Toc149511170 \h </w:instrText>
+              <w:instrText xml:space="preserve"> PAGEREF _Toc149513643 \h </w:instrText>
             </w:r>
             <w:r>
               <w:rPr>
@@ -1308,7 +1309,7 @@
               <w14:ligatures w14:val="standardContextual"/>
             </w:rPr>
           </w:pPr>
-          <w:hyperlink w:anchor="_Toc149511171" w:history="1">
+          <w:hyperlink w:anchor="_Toc149513644" w:history="1">
             <w:r>
               <w:rPr>
                 <w:rStyle w:val="Hyperlink"/>
@@ -1316,9 +1317,82 @@
                 <w:b/>
                 <w:bCs/>
                 <w:noProof/>
+              </w:rPr>
+              <w:t>1.2 Significance</w:t>
+            </w:r>
+            <w:r>
+              <w:rPr>
+                <w:noProof/>
+                <w:webHidden/>
+              </w:rPr>
+              <w:tab/>
+            </w:r>
+            <w:r>
+              <w:rPr>
+                <w:noProof/>
+                <w:webHidden/>
+              </w:rPr>
+              <w:fldChar w:fldCharType="begin"/>
+            </w:r>
+            <w:r>
+              <w:rPr>
+                <w:noProof/>
+                <w:webHidden/>
+              </w:rPr>
+              <w:instrText xml:space="preserve"> PAGEREF _Toc149513644 \h </w:instrText>
+            </w:r>
+            <w:r>
+              <w:rPr>
+                <w:noProof/>
+                <w:webHidden/>
+              </w:rPr>
+            </w:r>
+            <w:r>
+              <w:rPr>
+                <w:noProof/>
+                <w:webHidden/>
+              </w:rPr>
+              <w:fldChar w:fldCharType="separate"/>
+            </w:r>
+            <w:r>
+              <w:rPr>
+                <w:noProof/>
+                <w:webHidden/>
+              </w:rPr>
+              <w:t>6</w:t>
+            </w:r>
+            <w:r>
+              <w:rPr>
+                <w:noProof/>
+                <w:webHidden/>
+              </w:rPr>
+              <w:fldChar w:fldCharType="end"/>
+            </w:r>
+          </w:hyperlink>
+        </w:p>
+        <w:p>
+          <w:pPr>
+            <w:pStyle w:val="TOC2"/>
+            <w:tabs>
+              <w:tab w:val="right" w:leader="dot" w:pos="9016"/>
+            </w:tabs>
+            <w:rPr>
+              <w:rFonts w:eastAsiaTheme="minorEastAsia"/>
+              <w:noProof/>
+              <w:lang w:eastAsia="en-IE"/>
+            </w:rPr>
+          </w:pPr>
+          <w:hyperlink w:anchor="_Toc149513645" w:history="1">
+            <w:r>
+              <w:rPr>
+                <w:rStyle w:val="Hyperlink"/>
+                <w:rFonts w:ascii="Arial" w:hAnsi="Arial" w:cs="Arial"/>
+                <w:b/>
+                <w:bCs/>
+                <w:noProof/>
                 <w:lang w:val="en-GB"/>
               </w:rPr>
-              <w:t>2.2 Hardware Overview</w:t>
+              <w:t>2. HARDWARE</w:t>
             </w:r>
             <w:r>
               <w:rPr>
@@ -1339,7 +1413,7 @@
                 <w:noProof/>
                 <w:webHidden/>
               </w:rPr>
-              <w:instrText xml:space="preserve"> PAGEREF _Toc149511171 \h </w:instrText>
+              <w:instrText xml:space="preserve"> PAGEREF _Toc149513645 \h </w:instrText>
             </w:r>
             <w:r>
               <w:rPr>
@@ -1384,7 +1458,7 @@
               <w14:ligatures w14:val="standardContextual"/>
             </w:rPr>
           </w:pPr>
-          <w:hyperlink w:anchor="_Toc149511172" w:history="1">
+          <w:hyperlink w:anchor="_Toc149513646" w:history="1">
             <w:r>
               <w:rPr>
                 <w:rStyle w:val="Hyperlink"/>
@@ -1393,7 +1467,7 @@
                 <w:bCs/>
                 <w:noProof/>
               </w:rPr>
-              <w:t>2.3 Hardware Connectivity</w:t>
+              <w:t>2.1 Hardware Components Required for Aerosense Development:</w:t>
             </w:r>
             <w:r>
               <w:rPr>
@@ -1414,7 +1488,7 @@
                 <w:noProof/>
                 <w:webHidden/>
               </w:rPr>
-              <w:instrText xml:space="preserve"> PAGEREF _Toc149511172 \h </w:instrText>
+              <w:instrText xml:space="preserve"> PAGEREF _Toc149513646 \h </w:instrText>
             </w:r>
             <w:r>
               <w:rPr>
@@ -1459,7 +1533,7 @@
               <w14:ligatures w14:val="standardContextual"/>
             </w:rPr>
           </w:pPr>
-          <w:hyperlink w:anchor="_Toc149511173" w:history="1">
+          <w:hyperlink w:anchor="_Toc149513647" w:history="1">
             <w:r>
               <w:rPr>
                 <w:rStyle w:val="Hyperlink"/>
@@ -1467,8 +1541,9 @@
                 <w:b/>
                 <w:bCs/>
                 <w:noProof/>
-              </w:rPr>
-              <w:t>2.4 Power And Internet Connectivity</w:t>
+                <w:lang w:val="en-GB"/>
+              </w:rPr>
+              <w:t>2.2 Hardware Overview</w:t>
             </w:r>
             <w:r>
               <w:rPr>
@@ -1489,7 +1564,7 @@
                 <w:noProof/>
                 <w:webHidden/>
               </w:rPr>
-              <w:instrText xml:space="preserve"> PAGEREF _Toc149511173 \h </w:instrText>
+              <w:instrText xml:space="preserve"> PAGEREF _Toc149513647 \h </w:instrText>
             </w:r>
             <w:r>
               <w:rPr>
@@ -1509,81 +1584,7 @@
                 <w:noProof/>
                 <w:webHidden/>
               </w:rPr>
-              <w:t>9</w:t>
-            </w:r>
-            <w:r>
-              <w:rPr>
-                <w:noProof/>
-                <w:webHidden/>
-              </w:rPr>
-              <w:fldChar w:fldCharType="end"/>
-            </w:r>
-          </w:hyperlink>
-        </w:p>
-        <w:p>
-          <w:pPr>
-            <w:pStyle w:val="TOC2"/>
-            <w:tabs>
-              <w:tab w:val="right" w:leader="dot" w:pos="9016"/>
-            </w:tabs>
-            <w:rPr>
-              <w:rFonts w:eastAsiaTheme="minorEastAsia"/>
-              <w:noProof/>
-              <w:lang w:eastAsia="en-IE"/>
-            </w:rPr>
-          </w:pPr>
-          <w:hyperlink w:anchor="_Toc149511174" w:history="1">
-            <w:r>
-              <w:rPr>
-                <w:rStyle w:val="Hyperlink"/>
-                <w:rFonts w:ascii="Arial" w:hAnsi="Arial" w:cs="Arial"/>
-                <w:b/>
-                <w:bCs/>
-                <w:noProof/>
-                <w:lang w:val="en-GB"/>
-              </w:rPr>
-              <w:t>3. DATA</w:t>
-            </w:r>
-            <w:r>
-              <w:rPr>
-                <w:noProof/>
-                <w:webHidden/>
-              </w:rPr>
-              <w:tab/>
-            </w:r>
-            <w:r>
-              <w:rPr>
-                <w:noProof/>
-                <w:webHidden/>
-              </w:rPr>
-              <w:fldChar w:fldCharType="begin"/>
-            </w:r>
-            <w:r>
-              <w:rPr>
-                <w:noProof/>
-                <w:webHidden/>
-              </w:rPr>
-              <w:instrText xml:space="preserve"> PAGEREF _Toc149511174 \h </w:instrText>
-            </w:r>
-            <w:r>
-              <w:rPr>
-                <w:noProof/>
-                <w:webHidden/>
-              </w:rPr>
-            </w:r>
-            <w:r>
-              <w:rPr>
-                <w:noProof/>
-                <w:webHidden/>
-              </w:rPr>
-              <w:fldChar w:fldCharType="separate"/>
-            </w:r>
-            <w:r>
-              <w:rPr>
-                <w:noProof/>
-                <w:webHidden/>
-              </w:rPr>
-              <w:t>10</w:t>
+              <w:t>8</w:t>
             </w:r>
             <w:r>
               <w:rPr>
@@ -1608,7 +1609,7 @@
               <w14:ligatures w14:val="standardContextual"/>
             </w:rPr>
           </w:pPr>
-          <w:hyperlink w:anchor="_Toc149511175" w:history="1">
+          <w:hyperlink w:anchor="_Toc149513648" w:history="1">
             <w:r>
               <w:rPr>
                 <w:rStyle w:val="Hyperlink"/>
@@ -1617,7 +1618,7 @@
                 <w:bCs/>
                 <w:noProof/>
               </w:rPr>
-              <w:t>3.1 Data Gathering</w:t>
+              <w:t>2.3 Hardware Connectivity</w:t>
             </w:r>
             <w:r>
               <w:rPr>
@@ -1638,7 +1639,7 @@
                 <w:noProof/>
                 <w:webHidden/>
               </w:rPr>
-              <w:instrText xml:space="preserve"> PAGEREF _Toc149511175 \h </w:instrText>
+              <w:instrText xml:space="preserve"> PAGEREF _Toc149513648 \h </w:instrText>
             </w:r>
             <w:r>
               <w:rPr>
@@ -1658,7 +1659,7 @@
                 <w:noProof/>
                 <w:webHidden/>
               </w:rPr>
-              <w:t>10</w:t>
+              <w:t>8</w:t>
             </w:r>
             <w:r>
               <w:rPr>
@@ -1683,7 +1684,7 @@
               <w14:ligatures w14:val="standardContextual"/>
             </w:rPr>
           </w:pPr>
-          <w:hyperlink w:anchor="_Toc149511176" w:history="1">
+          <w:hyperlink w:anchor="_Toc149513649" w:history="1">
             <w:r>
               <w:rPr>
                 <w:rStyle w:val="Hyperlink"/>
@@ -1692,7 +1693,7 @@
                 <w:bCs/>
                 <w:noProof/>
               </w:rPr>
-              <w:t>3.2 Data Storage</w:t>
+              <w:t>2.4 Power And Internet Connectivity</w:t>
             </w:r>
             <w:r>
               <w:rPr>
@@ -1713,7 +1714,81 @@
                 <w:noProof/>
                 <w:webHidden/>
               </w:rPr>
-              <w:instrText xml:space="preserve"> PAGEREF _Toc149511176 \h </w:instrText>
+              <w:instrText xml:space="preserve"> PAGEREF _Toc149513649 \h </w:instrText>
+            </w:r>
+            <w:r>
+              <w:rPr>
+                <w:noProof/>
+                <w:webHidden/>
+              </w:rPr>
+            </w:r>
+            <w:r>
+              <w:rPr>
+                <w:noProof/>
+                <w:webHidden/>
+              </w:rPr>
+              <w:fldChar w:fldCharType="separate"/>
+            </w:r>
+            <w:r>
+              <w:rPr>
+                <w:noProof/>
+                <w:webHidden/>
+              </w:rPr>
+              <w:t>10</w:t>
+            </w:r>
+            <w:r>
+              <w:rPr>
+                <w:noProof/>
+                <w:webHidden/>
+              </w:rPr>
+              <w:fldChar w:fldCharType="end"/>
+            </w:r>
+          </w:hyperlink>
+        </w:p>
+        <w:p>
+          <w:pPr>
+            <w:pStyle w:val="TOC2"/>
+            <w:tabs>
+              <w:tab w:val="right" w:leader="dot" w:pos="9016"/>
+            </w:tabs>
+            <w:rPr>
+              <w:rFonts w:eastAsiaTheme="minorEastAsia"/>
+              <w:noProof/>
+              <w:lang w:eastAsia="en-IE"/>
+            </w:rPr>
+          </w:pPr>
+          <w:hyperlink w:anchor="_Toc149513650" w:history="1">
+            <w:r>
+              <w:rPr>
+                <w:rStyle w:val="Hyperlink"/>
+                <w:rFonts w:ascii="Arial" w:hAnsi="Arial" w:cs="Arial"/>
+                <w:b/>
+                <w:bCs/>
+                <w:noProof/>
+                <w:lang w:val="en-GB"/>
+              </w:rPr>
+              <w:t>3. DATA</w:t>
+            </w:r>
+            <w:r>
+              <w:rPr>
+                <w:noProof/>
+                <w:webHidden/>
+              </w:rPr>
+              <w:tab/>
+            </w:r>
+            <w:r>
+              <w:rPr>
+                <w:noProof/>
+                <w:webHidden/>
+              </w:rPr>
+              <w:fldChar w:fldCharType="begin"/>
+            </w:r>
+            <w:r>
+              <w:rPr>
+                <w:noProof/>
+                <w:webHidden/>
+              </w:rPr>
+              <w:instrText xml:space="preserve"> PAGEREF _Toc149513650 \h </w:instrText>
             </w:r>
             <w:r>
               <w:rPr>
@@ -1758,7 +1833,7 @@
               <w14:ligatures w14:val="standardContextual"/>
             </w:rPr>
           </w:pPr>
-          <w:hyperlink w:anchor="_Toc149511177" w:history="1">
+          <w:hyperlink w:anchor="_Toc149513651" w:history="1">
             <w:r>
               <w:rPr>
                 <w:rStyle w:val="Hyperlink"/>
@@ -1767,7 +1842,7 @@
                 <w:bCs/>
                 <w:noProof/>
               </w:rPr>
-              <w:t>3.3 Data Processing</w:t>
+              <w:t>3.1 Data Gathering</w:t>
             </w:r>
             <w:r>
               <w:rPr>
@@ -1788,7 +1863,7 @@
                 <w:noProof/>
                 <w:webHidden/>
               </w:rPr>
-              <w:instrText xml:space="preserve"> PAGEREF _Toc149511177 \h </w:instrText>
+              <w:instrText xml:space="preserve"> PAGEREF _Toc149513651 \h </w:instrText>
             </w:r>
             <w:r>
               <w:rPr>
@@ -1808,81 +1883,7 @@
                 <w:noProof/>
                 <w:webHidden/>
               </w:rPr>
-              <w:t>12</w:t>
-            </w:r>
-            <w:r>
-              <w:rPr>
-                <w:noProof/>
-                <w:webHidden/>
-              </w:rPr>
-              <w:fldChar w:fldCharType="end"/>
-            </w:r>
-          </w:hyperlink>
-        </w:p>
-        <w:p>
-          <w:pPr>
-            <w:pStyle w:val="TOC2"/>
-            <w:tabs>
-              <w:tab w:val="right" w:leader="dot" w:pos="9016"/>
-            </w:tabs>
-            <w:rPr>
-              <w:rFonts w:eastAsiaTheme="minorEastAsia"/>
-              <w:noProof/>
-              <w:lang w:eastAsia="en-IE"/>
-            </w:rPr>
-          </w:pPr>
-          <w:hyperlink w:anchor="_Toc149511178" w:history="1">
-            <w:r>
-              <w:rPr>
-                <w:rStyle w:val="Hyperlink"/>
-                <w:rFonts w:ascii="Arial" w:hAnsi="Arial" w:cs="Arial"/>
-                <w:b/>
-                <w:bCs/>
-                <w:noProof/>
-                <w:lang w:val="en-GB"/>
-              </w:rPr>
-              <w:t>4. SECURITY AND PRIVACY</w:t>
-            </w:r>
-            <w:r>
-              <w:rPr>
-                <w:noProof/>
-                <w:webHidden/>
-              </w:rPr>
-              <w:tab/>
-            </w:r>
-            <w:r>
-              <w:rPr>
-                <w:noProof/>
-                <w:webHidden/>
-              </w:rPr>
-              <w:fldChar w:fldCharType="begin"/>
-            </w:r>
-            <w:r>
-              <w:rPr>
-                <w:noProof/>
-                <w:webHidden/>
-              </w:rPr>
-              <w:instrText xml:space="preserve"> PAGEREF _Toc149511178 \h </w:instrText>
-            </w:r>
-            <w:r>
-              <w:rPr>
-                <w:noProof/>
-                <w:webHidden/>
-              </w:rPr>
-            </w:r>
-            <w:r>
-              <w:rPr>
-                <w:noProof/>
-                <w:webHidden/>
-              </w:rPr>
-              <w:fldChar w:fldCharType="separate"/>
-            </w:r>
-            <w:r>
-              <w:rPr>
-                <w:noProof/>
-                <w:webHidden/>
-              </w:rPr>
-              <w:t>14</w:t>
+              <w:t>11</w:t>
             </w:r>
             <w:r>
               <w:rPr>
@@ -1907,15 +1908,7 @@
               <w14:ligatures w14:val="standardContextual"/>
             </w:rPr>
           </w:pPr>
-          <w:hyperlink w:anchor="_Toc149511179" w:history="1">
-            <w:r>
-              <w:rPr>
-                <w:rStyle w:val="Hyperlink"/>
-                <w:rFonts w:ascii="Arial" w:hAnsi="Arial" w:cs="Arial"/>
-                <w:noProof/>
-              </w:rPr>
-              <w:t xml:space="preserve">4.1 </w:t>
-            </w:r>
+          <w:hyperlink w:anchor="_Toc149513652" w:history="1">
             <w:r>
               <w:rPr>
                 <w:rStyle w:val="Hyperlink"/>
@@ -1923,9 +1916,8 @@
                 <w:b/>
                 <w:bCs/>
                 <w:noProof/>
-                <w:spacing w:val="5"/>
-              </w:rPr>
-              <w:t>Device Security</w:t>
+              </w:rPr>
+              <w:t>3.2 Data Storage</w:t>
             </w:r>
             <w:r>
               <w:rPr>
@@ -1946,7 +1938,7 @@
                 <w:noProof/>
                 <w:webHidden/>
               </w:rPr>
-              <w:instrText xml:space="preserve"> PAGEREF _Toc149511179 \h </w:instrText>
+              <w:instrText xml:space="preserve"> PAGEREF _Toc149513652 \h </w:instrText>
             </w:r>
             <w:r>
               <w:rPr>
@@ -1966,7 +1958,7 @@
                 <w:noProof/>
                 <w:webHidden/>
               </w:rPr>
-              <w:t>14</w:t>
+              <w:t>12</w:t>
             </w:r>
             <w:r>
               <w:rPr>
@@ -1991,15 +1983,7 @@
               <w14:ligatures w14:val="standardContextual"/>
             </w:rPr>
           </w:pPr>
-          <w:hyperlink w:anchor="_Toc149511180" w:history="1">
-            <w:r>
-              <w:rPr>
-                <w:rStyle w:val="Hyperlink"/>
-                <w:rFonts w:ascii="Arial" w:hAnsi="Arial" w:cs="Arial"/>
-                <w:noProof/>
-              </w:rPr>
-              <w:t xml:space="preserve">4.2 </w:t>
-            </w:r>
+          <w:hyperlink w:anchor="_Toc149513653" w:history="1">
             <w:r>
               <w:rPr>
                 <w:rStyle w:val="Hyperlink"/>
@@ -2007,9 +1991,8 @@
                 <w:b/>
                 <w:bCs/>
                 <w:noProof/>
-                <w:spacing w:val="5"/>
-              </w:rPr>
-              <w:t>Data in transfer security</w:t>
+              </w:rPr>
+              <w:t>3.3 Data Processing</w:t>
             </w:r>
             <w:r>
               <w:rPr>
@@ -2030,7 +2013,7 @@
                 <w:noProof/>
                 <w:webHidden/>
               </w:rPr>
-              <w:instrText xml:space="preserve"> PAGEREF _Toc149511180 \h </w:instrText>
+              <w:instrText xml:space="preserve"> PAGEREF _Toc149513653 \h </w:instrText>
             </w:r>
             <w:r>
               <w:rPr>
@@ -2050,7 +2033,81 @@
                 <w:noProof/>
                 <w:webHidden/>
               </w:rPr>
-              <w:t>14</w:t>
+              <w:t>13</w:t>
+            </w:r>
+            <w:r>
+              <w:rPr>
+                <w:noProof/>
+                <w:webHidden/>
+              </w:rPr>
+              <w:fldChar w:fldCharType="end"/>
+            </w:r>
+          </w:hyperlink>
+        </w:p>
+        <w:p>
+          <w:pPr>
+            <w:pStyle w:val="TOC2"/>
+            <w:tabs>
+              <w:tab w:val="right" w:leader="dot" w:pos="9016"/>
+            </w:tabs>
+            <w:rPr>
+              <w:rFonts w:eastAsiaTheme="minorEastAsia"/>
+              <w:noProof/>
+              <w:lang w:eastAsia="en-IE"/>
+            </w:rPr>
+          </w:pPr>
+          <w:hyperlink w:anchor="_Toc149513654" w:history="1">
+            <w:r>
+              <w:rPr>
+                <w:rStyle w:val="Hyperlink"/>
+                <w:rFonts w:ascii="Arial" w:hAnsi="Arial" w:cs="Arial"/>
+                <w:b/>
+                <w:bCs/>
+                <w:noProof/>
+                <w:lang w:val="en-GB"/>
+              </w:rPr>
+              <w:t>4. SECURITY AND PRIVACY</w:t>
+            </w:r>
+            <w:r>
+              <w:rPr>
+                <w:noProof/>
+                <w:webHidden/>
+              </w:rPr>
+              <w:tab/>
+            </w:r>
+            <w:r>
+              <w:rPr>
+                <w:noProof/>
+                <w:webHidden/>
+              </w:rPr>
+              <w:fldChar w:fldCharType="begin"/>
+            </w:r>
+            <w:r>
+              <w:rPr>
+                <w:noProof/>
+                <w:webHidden/>
+              </w:rPr>
+              <w:instrText xml:space="preserve"> PAGEREF _Toc149513654 \h </w:instrText>
+            </w:r>
+            <w:r>
+              <w:rPr>
+                <w:noProof/>
+                <w:webHidden/>
+              </w:rPr>
+            </w:r>
+            <w:r>
+              <w:rPr>
+                <w:noProof/>
+                <w:webHidden/>
+              </w:rPr>
+              <w:fldChar w:fldCharType="separate"/>
+            </w:r>
+            <w:r>
+              <w:rPr>
+                <w:noProof/>
+                <w:webHidden/>
+              </w:rPr>
+              <w:t>15</w:t>
             </w:r>
             <w:r>
               <w:rPr>
@@ -2075,14 +2132,14 @@
               <w14:ligatures w14:val="standardContextual"/>
             </w:rPr>
           </w:pPr>
-          <w:hyperlink w:anchor="_Toc149511181" w:history="1">
+          <w:hyperlink w:anchor="_Toc149513655" w:history="1">
             <w:r>
               <w:rPr>
                 <w:rStyle w:val="Hyperlink"/>
                 <w:rFonts w:ascii="Arial" w:hAnsi="Arial" w:cs="Arial"/>
                 <w:noProof/>
               </w:rPr>
-              <w:t xml:space="preserve">4.3 </w:t>
+              <w:t xml:space="preserve">4.1 </w:t>
             </w:r>
             <w:r>
               <w:rPr>
@@ -2091,9 +2148,9 @@
                 <w:b/>
                 <w:bCs/>
                 <w:noProof/>
-                <w:lang w:val="en-GB"/>
-              </w:rPr>
-              <w:t>Data in storage</w:t>
+                <w:spacing w:val="5"/>
+              </w:rPr>
+              <w:t>Device Security</w:t>
             </w:r>
             <w:r>
               <w:rPr>
@@ -2114,7 +2171,7 @@
                 <w:noProof/>
                 <w:webHidden/>
               </w:rPr>
-              <w:instrText xml:space="preserve"> PAGEREF _Toc149511181 \h </w:instrText>
+              <w:instrText xml:space="preserve"> PAGEREF _Toc149513655 \h </w:instrText>
             </w:r>
             <w:r>
               <w:rPr>
@@ -2135,80 +2192,6 @@
                 <w:webHidden/>
               </w:rPr>
               <w:t>15</w:t>
-            </w:r>
-            <w:r>
-              <w:rPr>
-                <w:noProof/>
-                <w:webHidden/>
-              </w:rPr>
-              <w:fldChar w:fldCharType="end"/>
-            </w:r>
-          </w:hyperlink>
-        </w:p>
-        <w:p>
-          <w:pPr>
-            <w:pStyle w:val="TOC2"/>
-            <w:tabs>
-              <w:tab w:val="right" w:leader="dot" w:pos="9016"/>
-            </w:tabs>
-            <w:rPr>
-              <w:rFonts w:eastAsiaTheme="minorEastAsia"/>
-              <w:noProof/>
-              <w:lang w:eastAsia="en-IE"/>
-            </w:rPr>
-          </w:pPr>
-          <w:hyperlink w:anchor="_Toc149511182" w:history="1">
-            <w:r>
-              <w:rPr>
-                <w:rStyle w:val="Hyperlink"/>
-                <w:rFonts w:ascii="Arial" w:hAnsi="Arial" w:cs="Arial"/>
-                <w:b/>
-                <w:bCs/>
-                <w:noProof/>
-                <w:lang w:val="en-GB"/>
-              </w:rPr>
-              <w:t>5. UI, USER AND TESTING</w:t>
-            </w:r>
-            <w:r>
-              <w:rPr>
-                <w:noProof/>
-                <w:webHidden/>
-              </w:rPr>
-              <w:tab/>
-            </w:r>
-            <w:r>
-              <w:rPr>
-                <w:noProof/>
-                <w:webHidden/>
-              </w:rPr>
-              <w:fldChar w:fldCharType="begin"/>
-            </w:r>
-            <w:r>
-              <w:rPr>
-                <w:noProof/>
-                <w:webHidden/>
-              </w:rPr>
-              <w:instrText xml:space="preserve"> PAGEREF _Toc149511182 \h </w:instrText>
-            </w:r>
-            <w:r>
-              <w:rPr>
-                <w:noProof/>
-                <w:webHidden/>
-              </w:rPr>
-            </w:r>
-            <w:r>
-              <w:rPr>
-                <w:noProof/>
-                <w:webHidden/>
-              </w:rPr>
-              <w:fldChar w:fldCharType="separate"/>
-            </w:r>
-            <w:r>
-              <w:rPr>
-                <w:noProof/>
-                <w:webHidden/>
-              </w:rPr>
-              <w:t>16</w:t>
             </w:r>
             <w:r>
               <w:rPr>
@@ -2233,7 +2216,15 @@
               <w14:ligatures w14:val="standardContextual"/>
             </w:rPr>
           </w:pPr>
-          <w:hyperlink w:anchor="_Toc149511183" w:history="1">
+          <w:hyperlink w:anchor="_Toc149513656" w:history="1">
+            <w:r>
+              <w:rPr>
+                <w:rStyle w:val="Hyperlink"/>
+                <w:rFonts w:ascii="Arial" w:hAnsi="Arial" w:cs="Arial"/>
+                <w:noProof/>
+              </w:rPr>
+              <w:t xml:space="preserve">4.2 </w:t>
+            </w:r>
             <w:r>
               <w:rPr>
                 <w:rStyle w:val="Hyperlink"/>
@@ -2241,19 +2232,9 @@
                 <w:b/>
                 <w:bCs/>
                 <w:noProof/>
-              </w:rPr>
-              <w:t xml:space="preserve">5.1 </w:t>
-            </w:r>
-            <w:r>
-              <w:rPr>
-                <w:rStyle w:val="Hyperlink"/>
-                <w:rFonts w:ascii="Arial" w:hAnsi="Arial" w:cs="Arial"/>
-                <w:b/>
-                <w:bCs/>
-                <w:noProof/>
-                <w:lang w:val="en-GB"/>
-              </w:rPr>
-              <w:t>Registration &amp; Login:</w:t>
+                <w:spacing w:val="5"/>
+              </w:rPr>
+              <w:t>Data in transfer security</w:t>
             </w:r>
             <w:r>
               <w:rPr>
@@ -2274,7 +2255,7 @@
                 <w:noProof/>
                 <w:webHidden/>
               </w:rPr>
-              <w:instrText xml:space="preserve"> PAGEREF _Toc149511183 \h </w:instrText>
+              <w:instrText xml:space="preserve"> PAGEREF _Toc149513656 \h </w:instrText>
             </w:r>
             <w:r>
               <w:rPr>
@@ -2294,7 +2275,7 @@
                 <w:noProof/>
                 <w:webHidden/>
               </w:rPr>
-              <w:t>16</w:t>
+              <w:t>15</w:t>
             </w:r>
             <w:r>
               <w:rPr>
@@ -2319,14 +2300,14 @@
               <w14:ligatures w14:val="standardContextual"/>
             </w:rPr>
           </w:pPr>
-          <w:hyperlink w:anchor="_Toc149511184" w:history="1">
+          <w:hyperlink w:anchor="_Toc149513657" w:history="1">
             <w:r>
               <w:rPr>
                 <w:rStyle w:val="Hyperlink"/>
                 <w:rFonts w:ascii="Arial" w:hAnsi="Arial" w:cs="Arial"/>
                 <w:noProof/>
               </w:rPr>
-              <w:t xml:space="preserve">5.2 </w:t>
+              <w:t xml:space="preserve">4.3 </w:t>
             </w:r>
             <w:r>
               <w:rPr>
@@ -2335,8 +2316,9 @@
                 <w:b/>
                 <w:bCs/>
                 <w:noProof/>
-              </w:rPr>
-              <w:t>Home Screen &amp; Menu</w:t>
+                <w:lang w:val="en-GB"/>
+              </w:rPr>
+              <w:t>Data in storage</w:t>
             </w:r>
             <w:r>
               <w:rPr>
@@ -2357,7 +2339,81 @@
                 <w:noProof/>
                 <w:webHidden/>
               </w:rPr>
-              <w:instrText xml:space="preserve"> PAGEREF _Toc149511184 \h </w:instrText>
+              <w:instrText xml:space="preserve"> PAGEREF _Toc149513657 \h </w:instrText>
+            </w:r>
+            <w:r>
+              <w:rPr>
+                <w:noProof/>
+                <w:webHidden/>
+              </w:rPr>
+            </w:r>
+            <w:r>
+              <w:rPr>
+                <w:noProof/>
+                <w:webHidden/>
+              </w:rPr>
+              <w:fldChar w:fldCharType="separate"/>
+            </w:r>
+            <w:r>
+              <w:rPr>
+                <w:noProof/>
+                <w:webHidden/>
+              </w:rPr>
+              <w:t>16</w:t>
+            </w:r>
+            <w:r>
+              <w:rPr>
+                <w:noProof/>
+                <w:webHidden/>
+              </w:rPr>
+              <w:fldChar w:fldCharType="end"/>
+            </w:r>
+          </w:hyperlink>
+        </w:p>
+        <w:p>
+          <w:pPr>
+            <w:pStyle w:val="TOC2"/>
+            <w:tabs>
+              <w:tab w:val="right" w:leader="dot" w:pos="9016"/>
+            </w:tabs>
+            <w:rPr>
+              <w:rFonts w:eastAsiaTheme="minorEastAsia"/>
+              <w:noProof/>
+              <w:lang w:eastAsia="en-IE"/>
+            </w:rPr>
+          </w:pPr>
+          <w:hyperlink w:anchor="_Toc149513658" w:history="1">
+            <w:r>
+              <w:rPr>
+                <w:rStyle w:val="Hyperlink"/>
+                <w:rFonts w:ascii="Arial" w:hAnsi="Arial" w:cs="Arial"/>
+                <w:b/>
+                <w:bCs/>
+                <w:noProof/>
+                <w:lang w:val="en-GB"/>
+              </w:rPr>
+              <w:t>5. UI, USER AND TESTING</w:t>
+            </w:r>
+            <w:r>
+              <w:rPr>
+                <w:noProof/>
+                <w:webHidden/>
+              </w:rPr>
+              <w:tab/>
+            </w:r>
+            <w:r>
+              <w:rPr>
+                <w:noProof/>
+                <w:webHidden/>
+              </w:rPr>
+              <w:fldChar w:fldCharType="begin"/>
+            </w:r>
+            <w:r>
+              <w:rPr>
+                <w:noProof/>
+                <w:webHidden/>
+              </w:rPr>
+              <w:instrText xml:space="preserve"> PAGEREF _Toc149513658 \h </w:instrText>
             </w:r>
             <w:r>
               <w:rPr>
@@ -2402,15 +2458,7 @@
               <w14:ligatures w14:val="standardContextual"/>
             </w:rPr>
           </w:pPr>
-          <w:hyperlink w:anchor="_Toc149511185" w:history="1">
-            <w:r>
-              <w:rPr>
-                <w:rStyle w:val="Hyperlink"/>
-                <w:rFonts w:ascii="Arial" w:hAnsi="Arial" w:cs="Arial"/>
-                <w:noProof/>
-              </w:rPr>
-              <w:t xml:space="preserve">5.3 </w:t>
-            </w:r>
+          <w:hyperlink w:anchor="_Toc149513659" w:history="1">
             <w:r>
               <w:rPr>
                 <w:rStyle w:val="Hyperlink"/>
@@ -2418,9 +2466,19 @@
                 <w:b/>
                 <w:bCs/>
                 <w:noProof/>
+              </w:rPr>
+              <w:t xml:space="preserve">5.1 </w:t>
+            </w:r>
+            <w:r>
+              <w:rPr>
+                <w:rStyle w:val="Hyperlink"/>
+                <w:rFonts w:ascii="Arial" w:hAnsi="Arial" w:cs="Arial"/>
+                <w:b/>
+                <w:bCs/>
+                <w:noProof/>
                 <w:lang w:val="en-GB"/>
               </w:rPr>
-              <w:t>Location &amp; History</w:t>
+              <w:t>Registration &amp; Login:</w:t>
             </w:r>
             <w:r>
               <w:rPr>
@@ -2441,7 +2499,7 @@
                 <w:noProof/>
                 <w:webHidden/>
               </w:rPr>
-              <w:instrText xml:space="preserve"> PAGEREF _Toc149511185 \h </w:instrText>
+              <w:instrText xml:space="preserve"> PAGEREF _Toc149513659 \h </w:instrText>
             </w:r>
             <w:r>
               <w:rPr>
@@ -2461,7 +2519,7 @@
                 <w:noProof/>
                 <w:webHidden/>
               </w:rPr>
-              <w:t>18</w:t>
+              <w:t>17</w:t>
             </w:r>
             <w:r>
               <w:rPr>
@@ -2486,7 +2544,15 @@
               <w14:ligatures w14:val="standardContextual"/>
             </w:rPr>
           </w:pPr>
-          <w:hyperlink w:anchor="_Toc149511186" w:history="1">
+          <w:hyperlink w:anchor="_Toc149513660" w:history="1">
+            <w:r>
+              <w:rPr>
+                <w:rStyle w:val="Hyperlink"/>
+                <w:rFonts w:ascii="Arial" w:hAnsi="Arial" w:cs="Arial"/>
+                <w:noProof/>
+              </w:rPr>
+              <w:t xml:space="preserve">5.2 </w:t>
+            </w:r>
             <w:r>
               <w:rPr>
                 <w:rStyle w:val="Hyperlink"/>
@@ -2495,6 +2561,165 @@
                 <w:bCs/>
                 <w:noProof/>
               </w:rPr>
+              <w:t>Home Screen &amp; Menu</w:t>
+            </w:r>
+            <w:r>
+              <w:rPr>
+                <w:noProof/>
+                <w:webHidden/>
+              </w:rPr>
+              <w:tab/>
+            </w:r>
+            <w:r>
+              <w:rPr>
+                <w:noProof/>
+                <w:webHidden/>
+              </w:rPr>
+              <w:fldChar w:fldCharType="begin"/>
+            </w:r>
+            <w:r>
+              <w:rPr>
+                <w:noProof/>
+                <w:webHidden/>
+              </w:rPr>
+              <w:instrText xml:space="preserve"> PAGEREF _Toc149513660 \h </w:instrText>
+            </w:r>
+            <w:r>
+              <w:rPr>
+                <w:noProof/>
+                <w:webHidden/>
+              </w:rPr>
+            </w:r>
+            <w:r>
+              <w:rPr>
+                <w:noProof/>
+                <w:webHidden/>
+              </w:rPr>
+              <w:fldChar w:fldCharType="separate"/>
+            </w:r>
+            <w:r>
+              <w:rPr>
+                <w:noProof/>
+                <w:webHidden/>
+              </w:rPr>
+              <w:t>18</w:t>
+            </w:r>
+            <w:r>
+              <w:rPr>
+                <w:noProof/>
+                <w:webHidden/>
+              </w:rPr>
+              <w:fldChar w:fldCharType="end"/>
+            </w:r>
+          </w:hyperlink>
+        </w:p>
+        <w:p>
+          <w:pPr>
+            <w:pStyle w:val="TOC3"/>
+            <w:tabs>
+              <w:tab w:val="right" w:leader="dot" w:pos="9016"/>
+            </w:tabs>
+            <w:rPr>
+              <w:rFonts w:cstheme="minorBidi"/>
+              <w:noProof/>
+              <w:kern w:val="2"/>
+              <w:lang w:val="en-IE" w:eastAsia="en-IE"/>
+              <w14:ligatures w14:val="standardContextual"/>
+            </w:rPr>
+          </w:pPr>
+          <w:hyperlink w:anchor="_Toc149513661" w:history="1">
+            <w:r>
+              <w:rPr>
+                <w:rStyle w:val="Hyperlink"/>
+                <w:rFonts w:ascii="Arial" w:hAnsi="Arial" w:cs="Arial"/>
+                <w:noProof/>
+              </w:rPr>
+              <w:t xml:space="preserve">5.3 </w:t>
+            </w:r>
+            <w:r>
+              <w:rPr>
+                <w:rStyle w:val="Hyperlink"/>
+                <w:rFonts w:ascii="Arial" w:hAnsi="Arial" w:cs="Arial"/>
+                <w:b/>
+                <w:bCs/>
+                <w:noProof/>
+                <w:lang w:val="en-GB"/>
+              </w:rPr>
+              <w:t>Location &amp; History</w:t>
+            </w:r>
+            <w:r>
+              <w:rPr>
+                <w:noProof/>
+                <w:webHidden/>
+              </w:rPr>
+              <w:tab/>
+            </w:r>
+            <w:r>
+              <w:rPr>
+                <w:noProof/>
+                <w:webHidden/>
+              </w:rPr>
+              <w:fldChar w:fldCharType="begin"/>
+            </w:r>
+            <w:r>
+              <w:rPr>
+                <w:noProof/>
+                <w:webHidden/>
+              </w:rPr>
+              <w:instrText xml:space="preserve"> PAGEREF _Toc149513661 \h </w:instrText>
+            </w:r>
+            <w:r>
+              <w:rPr>
+                <w:noProof/>
+                <w:webHidden/>
+              </w:rPr>
+            </w:r>
+            <w:r>
+              <w:rPr>
+                <w:noProof/>
+                <w:webHidden/>
+              </w:rPr>
+              <w:fldChar w:fldCharType="separate"/>
+            </w:r>
+            <w:r>
+              <w:rPr>
+                <w:noProof/>
+                <w:webHidden/>
+              </w:rPr>
+              <w:t>19</w:t>
+            </w:r>
+            <w:r>
+              <w:rPr>
+                <w:noProof/>
+                <w:webHidden/>
+              </w:rPr>
+              <w:fldChar w:fldCharType="end"/>
+            </w:r>
+          </w:hyperlink>
+        </w:p>
+        <w:p>
+          <w:pPr>
+            <w:pStyle w:val="TOC3"/>
+            <w:tabs>
+              <w:tab w:val="right" w:leader="dot" w:pos="9016"/>
+            </w:tabs>
+            <w:rPr>
+              <w:rFonts w:cstheme="minorBidi"/>
+              <w:noProof/>
+              <w:kern w:val="2"/>
+              <w:lang w:val="en-IE" w:eastAsia="en-IE"/>
+              <w14:ligatures w14:val="standardContextual"/>
+            </w:rPr>
+          </w:pPr>
+          <w:hyperlink w:anchor="_Toc149513662" w:history="1">
+            <w:r>
+              <w:rPr>
+                <w:rStyle w:val="Hyperlink"/>
+                <w:rFonts w:ascii="Arial" w:hAnsi="Arial" w:cs="Arial"/>
+                <w:b/>
+                <w:bCs/>
+                <w:noProof/>
+              </w:rPr>
               <w:t>5.4 Settings</w:t>
             </w:r>
             <w:r>
@@ -2525,7 +2750,7 @@
                 <w:noProof/>
                 <w:webHidden/>
               </w:rPr>
-              <w:instrText xml:space="preserve"> PAGEREF _Toc149511186 \h </w:instrText>
+              <w:instrText xml:space="preserve"> PAGEREF _Toc149513662 \h </w:instrText>
             </w:r>
             <w:r>
               <w:rPr>
@@ -2545,7 +2770,7 @@
                 <w:noProof/>
                 <w:webHidden/>
               </w:rPr>
-              <w:t>19</w:t>
+              <w:t>20</w:t>
             </w:r>
             <w:r>
               <w:rPr>
@@ -2568,7 +2793,7 @@
               <w:lang w:eastAsia="en-IE"/>
             </w:rPr>
           </w:pPr>
-          <w:hyperlink w:anchor="_Toc149511187" w:history="1">
+          <w:hyperlink w:anchor="_Toc149513663" w:history="1">
             <w:r>
               <w:rPr>
                 <w:rStyle w:val="Hyperlink"/>
@@ -2598,7 +2823,7 @@
                 <w:noProof/>
                 <w:webHidden/>
               </w:rPr>
-              <w:instrText xml:space="preserve"> PAGEREF _Toc149511187 \h </w:instrText>
+              <w:instrText xml:space="preserve"> PAGEREF _Toc149513663 \h </w:instrText>
             </w:r>
             <w:r>
               <w:rPr>
@@ -2618,7 +2843,7 @@
                 <w:noProof/>
                 <w:webHidden/>
               </w:rPr>
-              <w:t>21</w:t>
+              <w:t>22</w:t>
             </w:r>
             <w:r>
               <w:rPr>
@@ -2693,42 +2918,6 @@
         </w:rPr>
       </w:pPr>
     </w:p>
-    <w:p>
-      <w:pPr>
-        <w:rPr>
-          <w:b/>
-          <w:bCs/>
-          <w:noProof/>
-        </w:rPr>
-      </w:pPr>
-    </w:p>
-    <w:p>
-      <w:pPr>
-        <w:rPr>
-          <w:b/>
-          <w:bCs/>
-          <w:noProof/>
-        </w:rPr>
-      </w:pPr>
-    </w:p>
-    <w:p>
-      <w:pPr>
-        <w:rPr>
-          <w:b/>
-          <w:bCs/>
-          <w:noProof/>
-        </w:rPr>
-      </w:pPr>
-    </w:p>
-    <w:p>
-      <w:pPr>
-        <w:rPr>
-          <w:b/>
-          <w:bCs/>
-          <w:noProof/>
-        </w:rPr>
-      </w:pPr>
-    </w:p>
     <w:p/>
     <w:p>
       <w:pPr>
@@ -2741,7 +2930,7 @@
           <w:lang w:val="en-GB"/>
         </w:rPr>
       </w:pPr>
-      <w:bookmarkStart w:id="0" w:name="_Toc149511165"/>
+      <w:bookmarkStart w:id="0" w:name="_Toc149513638"/>
       <w:r>
         <w:rPr>
           <w:rFonts w:ascii="Arial" w:hAnsi="Arial" w:cs="Arial"/>
@@ -2750,6 +2939,7 @@
           <w:color w:val="auto"/>
           <w:lang w:val="en-GB"/>
         </w:rPr>
+        <w:lastRenderedPageBreak/>
         <w:t>GLOSSARY</w:t>
       </w:r>
       <w:bookmarkEnd w:id="0"/>
@@ -3051,22 +3241,724 @@
     <w:p>
       <w:pPr>
         <w:spacing w:after="120" w:line="360" w:lineRule="auto"/>
+        <w:rPr>
+          <w:rFonts w:ascii="Arial" w:hAnsi="Arial" w:cs="Arial"/>
+        </w:rPr>
+      </w:pPr>
+    </w:p>
+    <w:p>
+      <w:pPr>
+        <w:pStyle w:val="Heading2"/>
+        <w:rPr>
+          <w:rFonts w:ascii="Arial" w:hAnsi="Arial" w:cs="Arial"/>
+          <w:b/>
+          <w:bCs/>
+          <w:color w:val="000000" w:themeColor="text1"/>
+        </w:rPr>
+      </w:pPr>
+      <w:bookmarkStart w:id="1" w:name="_Toc149513639"/>
+      <w:r>
+        <w:rPr>
+          <w:rFonts w:ascii="Arial" w:hAnsi="Arial" w:cs="Arial"/>
+          <w:b/>
+          <w:bCs/>
+          <w:color w:val="000000" w:themeColor="text1"/>
+        </w:rPr>
+        <w:lastRenderedPageBreak/>
+        <w:t>LIST OF TABLES AND DIAGRAMS</w:t>
+      </w:r>
+      <w:bookmarkEnd w:id="1"/>
+      <w:r>
+        <w:rPr>
+          <w:rFonts w:ascii="Arial" w:hAnsi="Arial" w:cs="Arial"/>
+          <w:b/>
+          <w:bCs/>
+          <w:color w:val="000000" w:themeColor="text1"/>
+        </w:rPr>
+        <w:br/>
+      </w:r>
+    </w:p>
+    <w:p>
+      <w:pPr>
+        <w:pStyle w:val="Heading3"/>
+        <w:rPr>
+          <w:rFonts w:ascii="Arial" w:hAnsi="Arial" w:cs="Arial"/>
+          <w:b/>
+          <w:bCs/>
+          <w:color w:val="000000" w:themeColor="text1"/>
+          <w:lang w:val="en-GB"/>
+        </w:rPr>
+      </w:pPr>
+      <w:bookmarkStart w:id="2" w:name="_Toc149513640"/>
+      <w:r>
+        <w:rPr>
+          <w:rFonts w:ascii="Arial" w:hAnsi="Arial" w:cs="Arial"/>
+          <w:b/>
+          <w:bCs/>
+          <w:color w:val="000000" w:themeColor="text1"/>
+          <w:lang w:val="en-GB"/>
+        </w:rPr>
+        <w:t>List Of Tables</w:t>
+      </w:r>
+      <w:bookmarkEnd w:id="2"/>
+      <w:r>
+        <w:rPr>
+          <w:rFonts w:ascii="Arial" w:hAnsi="Arial" w:cs="Arial"/>
+          <w:b/>
+          <w:bCs/>
+          <w:color w:val="000000" w:themeColor="text1"/>
+          <w:lang w:val="en-GB"/>
+        </w:rPr>
+        <w:br/>
+      </w:r>
+    </w:p>
+    <w:p>
+      <w:pPr>
+        <w:spacing w:after="120" w:line="360" w:lineRule="auto"/>
         <w:ind w:left="360"/>
         <w:rPr>
           <w:rFonts w:ascii="Arial" w:hAnsi="Arial" w:cs="Arial"/>
-          <w:b/>
-          <w:bCs/>
-          <w:lang w:val="en-GB"/>
-        </w:rPr>
-      </w:pPr>
+          <w:lang w:val="en-GB"/>
+        </w:rPr>
+      </w:pPr>
+      <w:r>
+        <w:rPr>
+          <w:rFonts w:ascii="Arial" w:hAnsi="Arial" w:cs="Arial"/>
+          <w:lang w:val="en-GB"/>
+        </w:rPr>
+        <w:t>Table 1: Hardware Components Required for Aerosense Development .........</w:t>
+      </w:r>
+      <w:r>
+        <w:rPr>
+          <w:rFonts w:ascii="Arial" w:hAnsi="Arial" w:cs="Arial"/>
+          <w:lang w:val="en-GB"/>
+        </w:rPr>
+        <w:t>.................</w:t>
+      </w:r>
+      <w:r>
+        <w:rPr>
+          <w:rFonts w:ascii="Arial" w:hAnsi="Arial" w:cs="Arial"/>
+          <w:lang w:val="en-GB"/>
+        </w:rPr>
+        <w:t xml:space="preserve"> </w:t>
+      </w:r>
+      <w:r>
+        <w:rPr>
+          <w:rFonts w:ascii="Arial" w:hAnsi="Arial" w:cs="Arial"/>
+          <w:lang w:val="en-GB"/>
+        </w:rPr>
+        <w:t>7</w:t>
+      </w:r>
     </w:p>
     <w:p>
       <w:pPr>
         <w:spacing w:after="120" w:line="360" w:lineRule="auto"/>
-        <w:rPr>
-          <w:rFonts w:ascii="Arial" w:hAnsi="Arial" w:cs="Arial"/>
-          <w:b/>
-          <w:bCs/>
+        <w:ind w:left="360"/>
+        <w:rPr>
+          <w:rFonts w:ascii="Arial" w:hAnsi="Arial" w:cs="Arial"/>
+          <w:lang w:val="en-GB"/>
+        </w:rPr>
+      </w:pPr>
+      <w:r>
+        <w:rPr>
+          <w:rFonts w:ascii="Arial" w:hAnsi="Arial" w:cs="Arial"/>
+          <w:lang w:val="en-GB"/>
+        </w:rPr>
+        <w:t>Table 2: User Information and Details ...................................</w:t>
+      </w:r>
+      <w:r>
+        <w:rPr>
+          <w:rFonts w:ascii="Arial" w:hAnsi="Arial" w:cs="Arial"/>
+          <w:lang w:val="en-GB"/>
+        </w:rPr>
+        <w:t>.........................................</w:t>
+      </w:r>
+      <w:r>
+        <w:rPr>
+          <w:rFonts w:ascii="Arial" w:hAnsi="Arial" w:cs="Arial"/>
+          <w:lang w:val="en-GB"/>
+        </w:rPr>
+        <w:t xml:space="preserve"> </w:t>
+      </w:r>
+      <w:r>
+        <w:rPr>
+          <w:rFonts w:ascii="Arial" w:hAnsi="Arial" w:cs="Arial"/>
+          <w:lang w:val="en-GB"/>
+        </w:rPr>
+        <w:t>12</w:t>
+      </w:r>
+    </w:p>
+    <w:p>
+      <w:pPr>
+        <w:spacing w:after="120" w:line="360" w:lineRule="auto"/>
+        <w:ind w:left="360"/>
+        <w:rPr>
+          <w:rFonts w:ascii="Arial" w:hAnsi="Arial" w:cs="Arial"/>
+          <w:lang w:val="en-GB"/>
+        </w:rPr>
+      </w:pPr>
+      <w:r>
+        <w:rPr>
+          <w:rFonts w:ascii="Arial" w:hAnsi="Arial" w:cs="Arial"/>
+          <w:lang w:val="en-GB"/>
+        </w:rPr>
+        <w:t>Table 3: Wristband Specifications and Details .........................</w:t>
+      </w:r>
+      <w:r>
+        <w:rPr>
+          <w:rFonts w:ascii="Arial" w:hAnsi="Arial" w:cs="Arial"/>
+          <w:lang w:val="en-GB"/>
+        </w:rPr>
+        <w:t>....................................</w:t>
+      </w:r>
+      <w:r>
+        <w:rPr>
+          <w:rFonts w:ascii="Arial" w:hAnsi="Arial" w:cs="Arial"/>
+          <w:lang w:val="en-GB"/>
+        </w:rPr>
+        <w:t xml:space="preserve">.. </w:t>
+      </w:r>
+      <w:r>
+        <w:rPr>
+          <w:rFonts w:ascii="Arial" w:hAnsi="Arial" w:cs="Arial"/>
+          <w:lang w:val="en-GB"/>
+        </w:rPr>
+        <w:t>12</w:t>
+      </w:r>
+    </w:p>
+    <w:p>
+      <w:pPr>
+        <w:spacing w:after="120" w:line="360" w:lineRule="auto"/>
+        <w:ind w:left="360"/>
+        <w:rPr>
+          <w:rFonts w:ascii="Arial" w:hAnsi="Arial" w:cs="Arial"/>
+          <w:lang w:val="en-GB"/>
+        </w:rPr>
+      </w:pPr>
+      <w:r>
+        <w:rPr>
+          <w:rFonts w:ascii="Arial" w:hAnsi="Arial" w:cs="Arial"/>
+          <w:lang w:val="en-GB"/>
+        </w:rPr>
+        <w:t>Table 4: Air Quality Measurement Data .............................</w:t>
+      </w:r>
+      <w:r>
+        <w:rPr>
+          <w:rFonts w:ascii="Arial" w:hAnsi="Arial" w:cs="Arial"/>
+          <w:lang w:val="en-GB"/>
+        </w:rPr>
+        <w:t>........................................</w:t>
+      </w:r>
+      <w:r>
+        <w:rPr>
+          <w:rFonts w:ascii="Arial" w:hAnsi="Arial" w:cs="Arial"/>
+          <w:lang w:val="en-GB"/>
+        </w:rPr>
+        <w:t xml:space="preserve">..... </w:t>
+      </w:r>
+      <w:r>
+        <w:rPr>
+          <w:rFonts w:ascii="Arial" w:hAnsi="Arial" w:cs="Arial"/>
+          <w:lang w:val="en-GB"/>
+        </w:rPr>
+        <w:t>13</w:t>
+      </w:r>
+    </w:p>
+    <w:p>
+      <w:pPr>
+        <w:spacing w:after="120" w:line="360" w:lineRule="auto"/>
+        <w:ind w:left="360"/>
+        <w:rPr>
+          <w:rFonts w:ascii="Arial" w:hAnsi="Arial" w:cs="Arial"/>
+          <w:lang w:val="en-GB"/>
+        </w:rPr>
+      </w:pPr>
+      <w:r>
+        <w:rPr>
+          <w:rFonts w:ascii="Arial" w:hAnsi="Arial" w:cs="Arial"/>
+          <w:lang w:val="en-GB"/>
+        </w:rPr>
+        <w:t>Table 5: User Location.................................</w:t>
+      </w:r>
+      <w:r>
+        <w:rPr>
+          <w:rFonts w:ascii="Arial" w:hAnsi="Arial" w:cs="Arial"/>
+          <w:lang w:val="en-GB"/>
+        </w:rPr>
+        <w:t>...............................................................</w:t>
+      </w:r>
+      <w:r>
+        <w:rPr>
+          <w:rFonts w:ascii="Arial" w:hAnsi="Arial" w:cs="Arial"/>
+          <w:lang w:val="en-GB"/>
+        </w:rPr>
+        <w:t xml:space="preserve">.... </w:t>
+      </w:r>
+      <w:r>
+        <w:rPr>
+          <w:rFonts w:ascii="Arial" w:hAnsi="Arial" w:cs="Arial"/>
+          <w:lang w:val="en-GB"/>
+        </w:rPr>
+        <w:t>13</w:t>
+      </w:r>
+    </w:p>
+    <w:p>
+      <w:pPr>
+        <w:spacing w:after="120" w:line="360" w:lineRule="auto"/>
+        <w:ind w:left="360"/>
+        <w:rPr>
+          <w:rFonts w:ascii="Arial" w:hAnsi="Arial" w:cs="Arial"/>
+          <w:lang w:val="en-GB"/>
+        </w:rPr>
+      </w:pPr>
+      <w:r>
+        <w:rPr>
+          <w:rFonts w:ascii="Arial" w:hAnsi="Arial" w:cs="Arial"/>
+          <w:lang w:val="en-GB"/>
+        </w:rPr>
+        <w:t>Table 6: Notification Details ...................</w:t>
+      </w:r>
+      <w:r>
+        <w:rPr>
+          <w:rFonts w:ascii="Arial" w:hAnsi="Arial" w:cs="Arial"/>
+          <w:lang w:val="en-GB"/>
+        </w:rPr>
+        <w:t>...................................................................</w:t>
+      </w:r>
+      <w:r>
+        <w:rPr>
+          <w:rFonts w:ascii="Arial" w:hAnsi="Arial" w:cs="Arial"/>
+          <w:lang w:val="en-GB"/>
+        </w:rPr>
+        <w:t xml:space="preserve">...... </w:t>
+      </w:r>
+      <w:r>
+        <w:rPr>
+          <w:rFonts w:ascii="Arial" w:hAnsi="Arial" w:cs="Arial"/>
+          <w:lang w:val="en-GB"/>
+        </w:rPr>
+        <w:t>13</w:t>
+      </w:r>
+    </w:p>
+    <w:p>
+      <w:pPr>
+        <w:spacing w:after="120" w:line="360" w:lineRule="auto"/>
+        <w:rPr>
+          <w:rFonts w:ascii="Arial" w:hAnsi="Arial" w:cs="Arial"/>
+          <w:lang w:val="en-GB"/>
+        </w:rPr>
+      </w:pPr>
+    </w:p>
+    <w:p>
+      <w:pPr>
+        <w:pStyle w:val="Heading3"/>
+        <w:rPr>
+          <w:rFonts w:ascii="Arial" w:hAnsi="Arial" w:cs="Arial"/>
+          <w:b/>
+          <w:bCs/>
+          <w:lang w:val="en-GB"/>
+        </w:rPr>
+      </w:pPr>
+      <w:bookmarkStart w:id="3" w:name="_Toc149513641"/>
+      <w:r>
+        <w:rPr>
+          <w:rFonts w:ascii="Arial" w:hAnsi="Arial" w:cs="Arial"/>
+          <w:b/>
+          <w:bCs/>
+          <w:color w:val="000000" w:themeColor="text1"/>
+          <w:lang w:val="en-GB"/>
+        </w:rPr>
+        <w:t>List Of Diagrams</w:t>
+      </w:r>
+      <w:bookmarkEnd w:id="3"/>
+      <w:r>
+        <w:rPr>
+          <w:rFonts w:ascii="Arial" w:hAnsi="Arial" w:cs="Arial"/>
+          <w:b/>
+          <w:bCs/>
+          <w:lang w:val="en-GB"/>
+        </w:rPr>
+        <w:br/>
+      </w:r>
+    </w:p>
+    <w:p>
+      <w:pPr>
+        <w:spacing w:line="360" w:lineRule="auto"/>
+        <w:rPr>
+          <w:rFonts w:ascii="Arial" w:hAnsi="Arial" w:cs="Arial"/>
+          <w:lang w:val="en-GB"/>
+        </w:rPr>
+      </w:pPr>
+      <w:r>
+        <w:rPr>
+          <w:rFonts w:ascii="Arial" w:hAnsi="Arial" w:cs="Arial"/>
+          <w:lang w:val="en-GB"/>
+        </w:rPr>
+        <w:t>Diagram 1: Fritzing Diagram: Sensor Connections with Pi ........</w:t>
+      </w:r>
+      <w:r>
+        <w:rPr>
+          <w:rFonts w:ascii="Arial" w:hAnsi="Arial" w:cs="Arial"/>
+          <w:lang w:val="en-GB"/>
+        </w:rPr>
+        <w:t>..................................</w:t>
+      </w:r>
+      <w:r>
+        <w:rPr>
+          <w:rFonts w:ascii="Arial" w:hAnsi="Arial" w:cs="Arial"/>
+          <w:lang w:val="en-GB"/>
+        </w:rPr>
+        <w:t xml:space="preserve">.......... </w:t>
+      </w:r>
+      <w:r>
+        <w:rPr>
+          <w:rFonts w:ascii="Arial" w:hAnsi="Arial" w:cs="Arial"/>
+          <w:lang w:val="en-GB"/>
+        </w:rPr>
+        <w:t>9</w:t>
+      </w:r>
+    </w:p>
+    <w:p>
+      <w:pPr>
+        <w:spacing w:line="360" w:lineRule="auto"/>
+        <w:rPr>
+          <w:rFonts w:ascii="Arial" w:hAnsi="Arial" w:cs="Arial"/>
+          <w:lang w:val="en-GB"/>
+        </w:rPr>
+      </w:pPr>
+      <w:r>
+        <w:rPr>
+          <w:rFonts w:ascii="Arial" w:hAnsi="Arial" w:cs="Arial"/>
+          <w:lang w:val="en-GB"/>
+        </w:rPr>
+        <w:t>Diagram 2: Database Schema for Aerosense ...........................</w:t>
+      </w:r>
+      <w:r>
+        <w:rPr>
+          <w:rFonts w:ascii="Arial" w:hAnsi="Arial" w:cs="Arial"/>
+          <w:lang w:val="en-GB"/>
+        </w:rPr>
+        <w:t>......................................</w:t>
+      </w:r>
+      <w:r>
+        <w:rPr>
+          <w:rFonts w:ascii="Arial" w:hAnsi="Arial" w:cs="Arial"/>
+          <w:lang w:val="en-GB"/>
+        </w:rPr>
+        <w:t xml:space="preserve">..... </w:t>
+      </w:r>
+      <w:r>
+        <w:rPr>
+          <w:rFonts w:ascii="Arial" w:hAnsi="Arial" w:cs="Arial"/>
+          <w:lang w:val="en-GB"/>
+        </w:rPr>
+        <w:t>12</w:t>
+      </w:r>
+    </w:p>
+    <w:p>
+      <w:pPr>
+        <w:spacing w:line="360" w:lineRule="auto"/>
+        <w:rPr>
+          <w:rFonts w:ascii="Arial" w:hAnsi="Arial" w:cs="Arial"/>
+          <w:lang w:val="en-GB"/>
+        </w:rPr>
+      </w:pPr>
+      <w:r>
+        <w:rPr>
+          <w:rFonts w:ascii="Arial" w:hAnsi="Arial" w:cs="Arial"/>
+          <w:lang w:val="en-GB"/>
+        </w:rPr>
+        <w:t>Diagram 3: User Registration and Login Page Design .....</w:t>
+      </w:r>
+      <w:r>
+        <w:rPr>
+          <w:rFonts w:ascii="Arial" w:hAnsi="Arial" w:cs="Arial"/>
+          <w:lang w:val="en-GB"/>
+        </w:rPr>
+        <w:t>..................................</w:t>
+      </w:r>
+      <w:r>
+        <w:rPr>
+          <w:rFonts w:ascii="Arial" w:hAnsi="Arial" w:cs="Arial"/>
+          <w:lang w:val="en-GB"/>
+        </w:rPr>
+        <w:t xml:space="preserve">................. </w:t>
+      </w:r>
+      <w:r>
+        <w:rPr>
+          <w:rFonts w:ascii="Arial" w:hAnsi="Arial" w:cs="Arial"/>
+          <w:lang w:val="en-GB"/>
+        </w:rPr>
+        <w:t>17</w:t>
+      </w:r>
+    </w:p>
+    <w:p>
+      <w:pPr>
+        <w:spacing w:line="360" w:lineRule="auto"/>
+        <w:rPr>
+          <w:rFonts w:ascii="Arial" w:hAnsi="Arial" w:cs="Arial"/>
+          <w:lang w:val="en-GB"/>
+        </w:rPr>
+      </w:pPr>
+      <w:r>
+        <w:rPr>
+          <w:rFonts w:ascii="Arial" w:hAnsi="Arial" w:cs="Arial"/>
+          <w:lang w:val="en-GB"/>
+        </w:rPr>
+        <w:t>Diagram 4: Reset Password Page Design ...............</w:t>
+      </w:r>
+      <w:r>
+        <w:rPr>
+          <w:rFonts w:ascii="Arial" w:hAnsi="Arial" w:cs="Arial"/>
+          <w:lang w:val="en-GB"/>
+        </w:rPr>
+        <w:t>........................................</w:t>
+      </w:r>
+      <w:r>
+        <w:rPr>
+          <w:rFonts w:ascii="Arial" w:hAnsi="Arial" w:cs="Arial"/>
+          <w:lang w:val="en-GB"/>
+        </w:rPr>
+        <w:t xml:space="preserve">.................... </w:t>
+      </w:r>
+      <w:r>
+        <w:rPr>
+          <w:rFonts w:ascii="Arial" w:hAnsi="Arial" w:cs="Arial"/>
+          <w:lang w:val="en-GB"/>
+        </w:rPr>
+        <w:t>18</w:t>
+      </w:r>
+    </w:p>
+    <w:p>
+      <w:pPr>
+        <w:spacing w:line="360" w:lineRule="auto"/>
+        <w:rPr>
+          <w:rFonts w:ascii="Arial" w:hAnsi="Arial" w:cs="Arial"/>
+          <w:lang w:val="en-GB"/>
+        </w:rPr>
+      </w:pPr>
+      <w:r>
+        <w:rPr>
+          <w:rFonts w:ascii="Arial" w:hAnsi="Arial" w:cs="Arial"/>
+          <w:lang w:val="en-GB"/>
+        </w:rPr>
+        <w:t>Diagram 5: Home Screen Page Design .........</w:t>
+      </w:r>
+      <w:r>
+        <w:rPr>
+          <w:rFonts w:ascii="Arial" w:hAnsi="Arial" w:cs="Arial"/>
+          <w:lang w:val="en-GB"/>
+        </w:rPr>
+        <w:t>.........................................</w:t>
+      </w:r>
+      <w:r>
+        <w:rPr>
+          <w:rFonts w:ascii="Arial" w:hAnsi="Arial" w:cs="Arial"/>
+          <w:lang w:val="en-GB"/>
+        </w:rPr>
+        <w:t xml:space="preserve">............................. </w:t>
+      </w:r>
+      <w:r>
+        <w:rPr>
+          <w:rFonts w:ascii="Arial" w:hAnsi="Arial" w:cs="Arial"/>
+          <w:lang w:val="en-GB"/>
+        </w:rPr>
+        <w:t>18</w:t>
+      </w:r>
+    </w:p>
+    <w:p>
+      <w:pPr>
+        <w:spacing w:line="360" w:lineRule="auto"/>
+        <w:rPr>
+          <w:rFonts w:ascii="Arial" w:hAnsi="Arial" w:cs="Arial"/>
+          <w:lang w:val="en-GB"/>
+        </w:rPr>
+      </w:pPr>
+      <w:r>
+        <w:rPr>
+          <w:rFonts w:ascii="Arial" w:hAnsi="Arial" w:cs="Arial"/>
+          <w:lang w:val="en-GB"/>
+        </w:rPr>
+        <w:t>Diagram 6: Menu Navigation Page Design ..............</w:t>
+      </w:r>
+      <w:r>
+        <w:rPr>
+          <w:rFonts w:ascii="Arial" w:hAnsi="Arial" w:cs="Arial"/>
+          <w:lang w:val="en-GB"/>
+        </w:rPr>
+        <w:t>........................................</w:t>
+      </w:r>
+      <w:r>
+        <w:rPr>
+          <w:rFonts w:ascii="Arial" w:hAnsi="Arial" w:cs="Arial"/>
+          <w:lang w:val="en-GB"/>
+        </w:rPr>
+        <w:t xml:space="preserve">.................... </w:t>
+      </w:r>
+      <w:r>
+        <w:rPr>
+          <w:rFonts w:ascii="Arial" w:hAnsi="Arial" w:cs="Arial"/>
+          <w:lang w:val="en-GB"/>
+        </w:rPr>
+        <w:t>19</w:t>
+      </w:r>
+    </w:p>
+    <w:p>
+      <w:pPr>
+        <w:spacing w:line="360" w:lineRule="auto"/>
+        <w:rPr>
+          <w:rFonts w:ascii="Arial" w:hAnsi="Arial" w:cs="Arial"/>
+          <w:lang w:val="en-GB"/>
+        </w:rPr>
+      </w:pPr>
+      <w:r>
+        <w:rPr>
+          <w:rFonts w:ascii="Arial" w:hAnsi="Arial" w:cs="Arial"/>
+          <w:lang w:val="en-GB"/>
+        </w:rPr>
+        <w:t>Diagram 7: Location Display Page Design ..............</w:t>
+      </w:r>
+      <w:r>
+        <w:rPr>
+          <w:rFonts w:ascii="Arial" w:hAnsi="Arial" w:cs="Arial"/>
+          <w:lang w:val="en-GB"/>
+        </w:rPr>
+        <w:t>..........................................</w:t>
+      </w:r>
+      <w:r>
+        <w:rPr>
+          <w:rFonts w:ascii="Arial" w:hAnsi="Arial" w:cs="Arial"/>
+          <w:lang w:val="en-GB"/>
+        </w:rPr>
+        <w:t xml:space="preserve">................... </w:t>
+      </w:r>
+      <w:r>
+        <w:rPr>
+          <w:rFonts w:ascii="Arial" w:hAnsi="Arial" w:cs="Arial"/>
+          <w:lang w:val="en-GB"/>
+        </w:rPr>
+        <w:t>19</w:t>
+      </w:r>
+    </w:p>
+    <w:p>
+      <w:pPr>
+        <w:spacing w:line="360" w:lineRule="auto"/>
+        <w:rPr>
+          <w:rFonts w:ascii="Arial" w:hAnsi="Arial" w:cs="Arial"/>
+          <w:lang w:val="en-GB"/>
+        </w:rPr>
+      </w:pPr>
+      <w:r>
+        <w:rPr>
+          <w:rFonts w:ascii="Arial" w:hAnsi="Arial" w:cs="Arial"/>
+          <w:lang w:val="en-GB"/>
+        </w:rPr>
+        <w:t>Diagram 8: History and Past Data Page Design ....................</w:t>
+      </w:r>
+      <w:r>
+        <w:rPr>
+          <w:rFonts w:ascii="Arial" w:hAnsi="Arial" w:cs="Arial"/>
+          <w:lang w:val="en-GB"/>
+        </w:rPr>
+        <w:t>......................................</w:t>
+      </w:r>
+      <w:r>
+        <w:rPr>
+          <w:rFonts w:ascii="Arial" w:hAnsi="Arial" w:cs="Arial"/>
+          <w:lang w:val="en-GB"/>
+        </w:rPr>
+        <w:t xml:space="preserve">........ </w:t>
+      </w:r>
+      <w:r>
+        <w:rPr>
+          <w:rFonts w:ascii="Arial" w:hAnsi="Arial" w:cs="Arial"/>
+          <w:lang w:val="en-GB"/>
+        </w:rPr>
+        <w:t>20</w:t>
+      </w:r>
+    </w:p>
+    <w:p>
+      <w:pPr>
+        <w:spacing w:line="360" w:lineRule="auto"/>
+        <w:rPr>
+          <w:rFonts w:ascii="Arial" w:hAnsi="Arial" w:cs="Arial"/>
+          <w:lang w:val="en-GB"/>
+        </w:rPr>
+      </w:pPr>
+      <w:r>
+        <w:rPr>
+          <w:rFonts w:ascii="Arial" w:hAnsi="Arial" w:cs="Arial"/>
+          <w:lang w:val="en-GB"/>
+        </w:rPr>
+        <w:t xml:space="preserve">Diagram 9: User Settings and Configuration Page Design </w:t>
+      </w:r>
+      <w:r>
+        <w:rPr>
+          <w:rFonts w:ascii="Arial" w:hAnsi="Arial" w:cs="Arial"/>
+          <w:lang w:val="en-GB"/>
+        </w:rPr>
+        <w:t>………………………</w:t>
+      </w:r>
+      <w:r>
+        <w:rPr>
+          <w:rFonts w:ascii="Arial" w:hAnsi="Arial" w:cs="Arial"/>
+          <w:lang w:val="en-GB"/>
+        </w:rPr>
+        <w:t xml:space="preserve">................ </w:t>
+      </w:r>
+      <w:r>
+        <w:rPr>
+          <w:rFonts w:ascii="Arial" w:hAnsi="Arial" w:cs="Arial"/>
+          <w:lang w:val="en-GB"/>
+        </w:rPr>
+        <w:t>21</w:t>
+      </w:r>
+    </w:p>
+    <w:p>
+      <w:pPr>
+        <w:rPr>
+          <w:lang w:val="en-GB"/>
+        </w:rPr>
+      </w:pPr>
+    </w:p>
+    <w:p>
+      <w:pPr>
+        <w:rPr>
+          <w:lang w:val="en-GB"/>
+        </w:rPr>
+      </w:pPr>
+    </w:p>
+    <w:p>
+      <w:pPr>
+        <w:rPr>
+          <w:lang w:val="en-GB"/>
+        </w:rPr>
+      </w:pPr>
+    </w:p>
+    <w:p>
+      <w:pPr>
+        <w:rPr>
+          <w:lang w:val="en-GB"/>
+        </w:rPr>
+      </w:pPr>
+    </w:p>
+    <w:p>
+      <w:pPr>
+        <w:rPr>
+          <w:lang w:val="en-GB"/>
+        </w:rPr>
+      </w:pPr>
+    </w:p>
+    <w:p>
+      <w:pPr>
+        <w:rPr>
+          <w:lang w:val="en-GB"/>
+        </w:rPr>
+      </w:pPr>
+    </w:p>
+    <w:p>
+      <w:pPr>
+        <w:rPr>
           <w:lang w:val="en-GB"/>
         </w:rPr>
       </w:pPr>
@@ -3082,7 +3974,7 @@
           <w:lang w:val="en-GB"/>
         </w:rPr>
       </w:pPr>
-      <w:bookmarkStart w:id="1" w:name="_Toc149511166"/>
+      <w:bookmarkStart w:id="4" w:name="_Toc149513642"/>
       <w:r>
         <w:rPr>
           <w:rFonts w:ascii="Arial" w:hAnsi="Arial" w:cs="Arial"/>
@@ -3091,6 +3983,7 @@
           <w:color w:val="auto"/>
           <w:lang w:val="en-GB"/>
         </w:rPr>
+        <w:lastRenderedPageBreak/>
         <w:t>1.</w:t>
       </w:r>
       <w:r>
@@ -3113,7 +4006,7 @@
         </w:rPr>
         <w:t>INTRODUCTION</w:t>
       </w:r>
-      <w:bookmarkEnd w:id="1"/>
+      <w:bookmarkEnd w:id="4"/>
     </w:p>
     <w:p>
       <w:pPr>
@@ -3133,7 +4026,7 @@
           <w:color w:val="auto"/>
         </w:rPr>
       </w:pPr>
-      <w:bookmarkStart w:id="2" w:name="_Toc149511167"/>
+      <w:bookmarkStart w:id="5" w:name="_Toc149513643"/>
       <w:r>
         <w:rPr>
           <w:rFonts w:ascii="Arial" w:hAnsi="Arial" w:cs="Arial"/>
@@ -3152,7 +4045,7 @@
         </w:rPr>
         <w:t>Purpose</w:t>
       </w:r>
-      <w:bookmarkEnd w:id="2"/>
+      <w:bookmarkEnd w:id="5"/>
     </w:p>
     <w:p>
       <w:pPr>
@@ -3193,7 +4086,7 @@
           <w:color w:val="auto"/>
         </w:rPr>
       </w:pPr>
-      <w:bookmarkStart w:id="3" w:name="_Toc149511168"/>
+      <w:bookmarkStart w:id="6" w:name="_Toc149513644"/>
       <w:r>
         <w:rPr>
           <w:rFonts w:ascii="Arial" w:hAnsi="Arial" w:cs="Arial"/>
@@ -3212,7 +4105,7 @@
         </w:rPr>
         <w:t>Significance</w:t>
       </w:r>
-      <w:bookmarkEnd w:id="3"/>
+      <w:bookmarkEnd w:id="6"/>
     </w:p>
     <w:p>
       <w:pPr>
@@ -3387,7 +4280,7 @@
           <w:lang w:val="en-GB"/>
         </w:rPr>
       </w:pPr>
-      <w:bookmarkStart w:id="4" w:name="_Toc149511169"/>
+      <w:bookmarkStart w:id="7" w:name="_Toc149513645"/>
       <w:r>
         <w:rPr>
           <w:rFonts w:ascii="Arial" w:hAnsi="Arial" w:cs="Arial"/>
@@ -3396,9 +4289,10 @@
           <w:color w:val="auto"/>
           <w:lang w:val="en-GB"/>
         </w:rPr>
+        <w:lastRenderedPageBreak/>
         <w:t>2. HARDWARE</w:t>
       </w:r>
-      <w:bookmarkEnd w:id="4"/>
+      <w:bookmarkEnd w:id="7"/>
       <w:r>
         <w:rPr>
           <w:rFonts w:ascii="Arial" w:hAnsi="Arial" w:cs="Arial"/>
@@ -3421,7 +4315,7 @@
           <w:color w:val="auto"/>
         </w:rPr>
       </w:pPr>
-      <w:bookmarkStart w:id="5" w:name="_Toc149511170"/>
+      <w:bookmarkStart w:id="8" w:name="_Toc149513646"/>
       <w:r>
         <w:rPr>
           <w:rStyle w:val="Heading3Char"/>
@@ -3432,7 +4326,7 @@
         </w:rPr>
         <w:t>2.1 Hardware Components Required for Aerosense Development:</w:t>
       </w:r>
-      <w:bookmarkEnd w:id="5"/>
+      <w:bookmarkEnd w:id="8"/>
       <w:r>
         <w:rPr>
           <w:rStyle w:val="Heading3Char"/>
@@ -3871,6 +4765,7 @@
     </w:tbl>
     <w:p>
       <w:pPr>
+        <w:jc w:val="center"/>
         <w:rPr>
           <w:rFonts w:ascii="Times New Roman" w:hAnsi="Times New Roman" w:cs="Times New Roman"/>
           <w:b/>
@@ -3880,6 +4775,13 @@
           <w:lang w:val="en-GB"/>
         </w:rPr>
       </w:pPr>
+      <w:r>
+        <w:rPr>
+          <w:rFonts w:ascii="Arial" w:hAnsi="Arial" w:cs="Arial"/>
+          <w:lang w:val="en-GB"/>
+        </w:rPr>
+        <w:t>Table 1: Hardware Components Required for Aerosense Development</w:t>
+      </w:r>
     </w:p>
     <w:p>
       <w:pPr>
@@ -3915,7 +4817,7 @@
           <w:lang w:val="en-GB"/>
         </w:rPr>
       </w:pPr>
-      <w:bookmarkStart w:id="6" w:name="_Toc149511171"/>
+      <w:bookmarkStart w:id="9" w:name="_Toc149513647"/>
       <w:r>
         <w:rPr>
           <w:rFonts w:ascii="Arial" w:hAnsi="Arial" w:cs="Arial"/>
@@ -3927,7 +4829,7 @@
         <w:lastRenderedPageBreak/>
         <w:t>2.2 Hardware Overview</w:t>
       </w:r>
-      <w:bookmarkEnd w:id="6"/>
+      <w:bookmarkEnd w:id="9"/>
       <w:r>
         <w:rPr>
           <w:rFonts w:ascii="Arial" w:hAnsi="Arial" w:cs="Arial"/>
@@ -4232,7 +5134,7 @@
           <w:color w:val="auto"/>
         </w:rPr>
       </w:pPr>
-      <w:bookmarkStart w:id="7" w:name="_Toc149511172"/>
+      <w:bookmarkStart w:id="10" w:name="_Toc149513648"/>
       <w:r>
         <w:rPr>
           <w:rFonts w:ascii="Arial" w:hAnsi="Arial" w:cs="Arial"/>
@@ -4242,7 +5144,7 @@
         </w:rPr>
         <w:t>2.3 Hardware Connectivity</w:t>
       </w:r>
-      <w:bookmarkEnd w:id="7"/>
+      <w:bookmarkEnd w:id="10"/>
       <w:r>
         <w:rPr>
           <w:rFonts w:ascii="Arial" w:hAnsi="Arial" w:cs="Arial"/>
@@ -4325,6 +5227,23 @@
     </w:p>
     <w:p>
       <w:pPr>
+        <w:spacing w:line="360" w:lineRule="auto"/>
+        <w:ind w:left="720"/>
+        <w:jc w:val="center"/>
+        <w:rPr>
+          <w:rFonts w:ascii="Arial" w:hAnsi="Arial" w:cs="Arial"/>
+        </w:rPr>
+      </w:pPr>
+      <w:r>
+        <w:rPr>
+          <w:rFonts w:ascii="Arial" w:hAnsi="Arial" w:cs="Arial"/>
+          <w:lang w:val="en-GB"/>
+        </w:rPr>
+        <w:t>Diagram 1: Fritzing Diagram: Sensor Connections with Pi</w:t>
+      </w:r>
+    </w:p>
+    <w:p>
+      <w:pPr>
         <w:numPr>
           <w:ilvl w:val="0"/>
           <w:numId w:val="2"/>
@@ -4543,7 +5462,7 @@
           <w:color w:val="auto"/>
         </w:rPr>
       </w:pPr>
-      <w:bookmarkStart w:id="8" w:name="_Toc149511173"/>
+      <w:bookmarkStart w:id="11" w:name="_Toc149513649"/>
       <w:r>
         <w:rPr>
           <w:rFonts w:ascii="Arial" w:hAnsi="Arial" w:cs="Arial"/>
@@ -4554,7 +5473,7 @@
         <w:lastRenderedPageBreak/>
         <w:t>2.4 Power And Internet Connectivity</w:t>
       </w:r>
-      <w:bookmarkEnd w:id="8"/>
+      <w:bookmarkEnd w:id="11"/>
       <w:r>
         <w:rPr>
           <w:rFonts w:ascii="Arial" w:hAnsi="Arial" w:cs="Arial"/>
@@ -4777,7 +5696,7 @@
           <w:rStyle w:val="Heading3Char"/>
         </w:rPr>
       </w:pPr>
-      <w:bookmarkStart w:id="9" w:name="_Toc149511174"/>
+      <w:bookmarkStart w:id="12" w:name="_Toc149513650"/>
       <w:r>
         <w:rPr>
           <w:rFonts w:ascii="Arial" w:hAnsi="Arial" w:cs="Arial"/>
@@ -4789,7 +5708,7 @@
         <w:lastRenderedPageBreak/>
         <w:t>3. DATA</w:t>
       </w:r>
-      <w:bookmarkEnd w:id="9"/>
+      <w:bookmarkEnd w:id="12"/>
       <w:r>
         <w:rPr>
           <w:rFonts w:ascii="Arial" w:hAnsi="Arial" w:cs="Arial"/>
@@ -4811,7 +5730,7 @@
           <w:color w:val="auto"/>
         </w:rPr>
       </w:pPr>
-      <w:bookmarkStart w:id="10" w:name="_Toc149511175"/>
+      <w:bookmarkStart w:id="13" w:name="_Toc149513651"/>
       <w:r>
         <w:rPr>
           <w:rFonts w:ascii="Arial" w:hAnsi="Arial" w:cs="Arial"/>
@@ -4821,7 +5740,7 @@
         </w:rPr>
         <w:t>3.1 Data Gathering</w:t>
       </w:r>
-      <w:bookmarkEnd w:id="10"/>
+      <w:bookmarkEnd w:id="13"/>
       <w:r>
         <w:rPr>
           <w:rFonts w:ascii="Arial" w:hAnsi="Arial" w:cs="Arial"/>
@@ -5124,7 +6043,7 @@
           <w:color w:val="auto"/>
         </w:rPr>
       </w:pPr>
-      <w:bookmarkStart w:id="11" w:name="_Toc149511176"/>
+      <w:bookmarkStart w:id="14" w:name="_Toc149513652"/>
       <w:r>
         <w:rPr>
           <w:rFonts w:ascii="Arial" w:hAnsi="Arial" w:cs="Arial"/>
@@ -5135,7 +6054,7 @@
         <w:lastRenderedPageBreak/>
         <w:t>3.2 Data Storage</w:t>
       </w:r>
-      <w:bookmarkEnd w:id="11"/>
+      <w:bookmarkEnd w:id="14"/>
     </w:p>
     <w:p/>
     <w:p>
@@ -5186,7 +6105,18 @@
         </w:drawing>
       </w:r>
     </w:p>
-    <w:p/>
+    <w:p>
+      <w:pPr>
+        <w:jc w:val="center"/>
+      </w:pPr>
+      <w:r>
+        <w:rPr>
+          <w:rFonts w:ascii="Arial" w:hAnsi="Arial" w:cs="Arial"/>
+          <w:lang w:val="en-GB"/>
+        </w:rPr>
+        <w:t>Diagram 2: Database Schema for Aerosense</w:t>
+      </w:r>
+    </w:p>
     <w:p>
       <w:pPr>
         <w:spacing w:line="360" w:lineRule="auto"/>
@@ -5246,7 +6176,7 @@
       <w:tr>
         <w:tc>
           <w:tcPr>
-            <w:tcW w:w="9016" w:type="dxa"/>
+            <w:tcW w:w="8296" w:type="dxa"/>
           </w:tcPr>
           <w:p>
             <w:pPr>
@@ -5271,7 +6201,7 @@
       <w:tr>
         <w:tc>
           <w:tcPr>
-            <w:tcW w:w="9016" w:type="dxa"/>
+            <w:tcW w:w="8296" w:type="dxa"/>
           </w:tcPr>
           <w:p>
             <w:pPr>
@@ -5296,7 +6226,7 @@
       <w:tr>
         <w:tc>
           <w:tcPr>
-            <w:tcW w:w="9016" w:type="dxa"/>
+            <w:tcW w:w="8296" w:type="dxa"/>
           </w:tcPr>
           <w:p>
             <w:pPr>
@@ -5321,7 +6251,7 @@
       <w:tr>
         <w:tc>
           <w:tcPr>
-            <w:tcW w:w="9016" w:type="dxa"/>
+            <w:tcW w:w="8296" w:type="dxa"/>
           </w:tcPr>
           <w:p>
             <w:pPr>
@@ -5346,7 +6276,7 @@
       <w:tr>
         <w:tc>
           <w:tcPr>
-            <w:tcW w:w="9016" w:type="dxa"/>
+            <w:tcW w:w="8296" w:type="dxa"/>
           </w:tcPr>
           <w:p>
             <w:pPr>
@@ -5373,10 +6303,18 @@
       <w:pPr>
         <w:spacing w:line="360" w:lineRule="auto"/>
         <w:ind w:left="720"/>
-        <w:rPr>
-          <w:rFonts w:ascii="Arial" w:hAnsi="Arial" w:cs="Arial"/>
-        </w:rPr>
-      </w:pPr>
+        <w:jc w:val="center"/>
+        <w:rPr>
+          <w:rFonts w:ascii="Arial" w:hAnsi="Arial" w:cs="Arial"/>
+        </w:rPr>
+      </w:pPr>
+      <w:r>
+        <w:rPr>
+          <w:rFonts w:ascii="Arial" w:hAnsi="Arial" w:cs="Arial"/>
+          <w:lang w:val="en-GB"/>
+        </w:rPr>
+        <w:t>Table 2: User Information and Details</w:t>
+      </w:r>
     </w:p>
     <w:p>
       <w:pPr>
@@ -5409,7 +6347,7 @@
       <w:tr>
         <w:tc>
           <w:tcPr>
-            <w:tcW w:w="9016" w:type="dxa"/>
+            <w:tcW w:w="8296" w:type="dxa"/>
           </w:tcPr>
           <w:p>
             <w:pPr>
@@ -5434,7 +6372,7 @@
       <w:tr>
         <w:tc>
           <w:tcPr>
-            <w:tcW w:w="9016" w:type="dxa"/>
+            <w:tcW w:w="8296" w:type="dxa"/>
           </w:tcPr>
           <w:p>
             <w:pPr>
@@ -5459,7 +6397,7 @@
       <w:tr>
         <w:tc>
           <w:tcPr>
-            <w:tcW w:w="9016" w:type="dxa"/>
+            <w:tcW w:w="8296" w:type="dxa"/>
           </w:tcPr>
           <w:p>
             <w:pPr>
@@ -5485,12 +6423,21 @@
     <w:p>
       <w:pPr>
         <w:spacing w:line="360" w:lineRule="auto"/>
-        <w:rPr>
-          <w:rFonts w:ascii="Arial" w:hAnsi="Arial" w:cs="Arial"/>
-          <w:b/>
-          <w:bCs/>
-        </w:rPr>
-      </w:pPr>
+        <w:jc w:val="center"/>
+        <w:rPr>
+          <w:rFonts w:ascii="Arial" w:hAnsi="Arial" w:cs="Arial"/>
+          <w:b/>
+          <w:bCs/>
+        </w:rPr>
+      </w:pPr>
+      <w:r>
+        <w:rPr>
+          <w:rFonts w:ascii="Arial" w:hAnsi="Arial" w:cs="Arial"/>
+          <w:lang w:val="en-GB"/>
+        </w:rPr>
+        <w:lastRenderedPageBreak/>
+        <w:t>Table 3: Wristband Specifications and Details</w:t>
+      </w:r>
     </w:p>
     <w:p>
       <w:pPr>
@@ -5699,12 +6646,20 @@
     <w:p>
       <w:pPr>
         <w:spacing w:line="360" w:lineRule="auto"/>
-        <w:rPr>
-          <w:rFonts w:ascii="Arial" w:hAnsi="Arial" w:cs="Arial"/>
-          <w:b/>
-          <w:bCs/>
-        </w:rPr>
-      </w:pPr>
+        <w:jc w:val="center"/>
+        <w:rPr>
+          <w:rFonts w:ascii="Arial" w:hAnsi="Arial" w:cs="Arial"/>
+          <w:b/>
+          <w:bCs/>
+        </w:rPr>
+      </w:pPr>
+      <w:r>
+        <w:rPr>
+          <w:rFonts w:ascii="Arial" w:hAnsi="Arial" w:cs="Arial"/>
+          <w:lang w:val="en-GB"/>
+        </w:rPr>
+        <w:t>Table 4: Air Quality Measurement Data</w:t>
+      </w:r>
     </w:p>
     <w:p>
       <w:pPr>
@@ -5737,7 +6692,7 @@
       <w:tr>
         <w:tc>
           <w:tcPr>
-            <w:tcW w:w="9016" w:type="dxa"/>
+            <w:tcW w:w="8296" w:type="dxa"/>
           </w:tcPr>
           <w:p>
             <w:pPr>
@@ -5762,7 +6717,7 @@
       <w:tr>
         <w:tc>
           <w:tcPr>
-            <w:tcW w:w="9016" w:type="dxa"/>
+            <w:tcW w:w="8296" w:type="dxa"/>
           </w:tcPr>
           <w:p>
             <w:pPr>
@@ -5787,7 +6742,7 @@
       <w:tr>
         <w:tc>
           <w:tcPr>
-            <w:tcW w:w="9016" w:type="dxa"/>
+            <w:tcW w:w="8296" w:type="dxa"/>
           </w:tcPr>
           <w:p>
             <w:pPr>
@@ -5812,7 +6767,7 @@
       <w:tr>
         <w:tc>
           <w:tcPr>
-            <w:tcW w:w="9016" w:type="dxa"/>
+            <w:tcW w:w="8296" w:type="dxa"/>
           </w:tcPr>
           <w:p>
             <w:pPr>
@@ -5837,7 +6792,7 @@
       <w:tr>
         <w:tc>
           <w:tcPr>
-            <w:tcW w:w="9016" w:type="dxa"/>
+            <w:tcW w:w="8296" w:type="dxa"/>
           </w:tcPr>
           <w:p>
             <w:pPr>
@@ -5860,6 +6815,24 @@
         </w:tc>
       </w:tr>
     </w:tbl>
+    <w:p>
+      <w:pPr>
+        <w:spacing w:line="360" w:lineRule="auto"/>
+        <w:jc w:val="center"/>
+        <w:rPr>
+          <w:rFonts w:ascii="Arial" w:hAnsi="Arial" w:cs="Arial"/>
+          <w:b/>
+          <w:bCs/>
+        </w:rPr>
+      </w:pPr>
+      <w:r>
+        <w:rPr>
+          <w:rFonts w:ascii="Arial" w:hAnsi="Arial" w:cs="Arial"/>
+          <w:lang w:val="en-GB"/>
+        </w:rPr>
+        <w:t>Table 5: User Location</w:t>
+      </w:r>
+    </w:p>
     <w:p>
       <w:pPr>
         <w:spacing w:line="360" w:lineRule="auto"/>
@@ -5891,7 +6864,7 @@
       <w:tr>
         <w:tc>
           <w:tcPr>
-            <w:tcW w:w="9016" w:type="dxa"/>
+            <w:tcW w:w="8296" w:type="dxa"/>
           </w:tcPr>
           <w:p>
             <w:pPr>
@@ -5916,7 +6889,7 @@
       <w:tr>
         <w:tc>
           <w:tcPr>
-            <w:tcW w:w="9016" w:type="dxa"/>
+            <w:tcW w:w="8296" w:type="dxa"/>
           </w:tcPr>
           <w:p>
             <w:pPr>
@@ -5941,7 +6914,7 @@
       <w:tr>
         <w:tc>
           <w:tcPr>
-            <w:tcW w:w="9016" w:type="dxa"/>
+            <w:tcW w:w="8296" w:type="dxa"/>
           </w:tcPr>
           <w:p>
             <w:pPr>
@@ -5966,7 +6939,7 @@
       <w:tr>
         <w:tc>
           <w:tcPr>
-            <w:tcW w:w="9016" w:type="dxa"/>
+            <w:tcW w:w="8296" w:type="dxa"/>
           </w:tcPr>
           <w:p>
             <w:pPr>
@@ -5992,10 +6965,18 @@
     <w:p>
       <w:pPr>
         <w:spacing w:line="360" w:lineRule="auto"/>
-        <w:rPr>
-          <w:rFonts w:ascii="Arial" w:hAnsi="Arial" w:cs="Arial"/>
-        </w:rPr>
-      </w:pPr>
+        <w:jc w:val="center"/>
+        <w:rPr>
+          <w:rFonts w:ascii="Arial" w:hAnsi="Arial" w:cs="Arial"/>
+        </w:rPr>
+      </w:pPr>
+      <w:r>
+        <w:rPr>
+          <w:rFonts w:ascii="Arial" w:hAnsi="Arial" w:cs="Arial"/>
+          <w:lang w:val="en-GB"/>
+        </w:rPr>
+        <w:t xml:space="preserve">Table 6: Notification Details </w:t>
+      </w:r>
     </w:p>
     <w:p>
       <w:pPr>
@@ -6015,7 +6996,7 @@
           <w:color w:val="auto"/>
         </w:rPr>
       </w:pPr>
-      <w:bookmarkStart w:id="12" w:name="_Toc149511177"/>
+      <w:bookmarkStart w:id="15" w:name="_Toc149513653"/>
       <w:r>
         <w:rPr>
           <w:rFonts w:ascii="Arial" w:hAnsi="Arial" w:cs="Arial"/>
@@ -6025,7 +7006,7 @@
         </w:rPr>
         <w:t>3.3 Data Processing</w:t>
       </w:r>
-      <w:bookmarkEnd w:id="12"/>
+      <w:bookmarkEnd w:id="15"/>
     </w:p>
     <w:p>
       <w:pPr>
@@ -6054,26 +7035,21 @@
           <w:rFonts w:ascii="Arial" w:hAnsi="Arial" w:cs="Arial"/>
         </w:rPr>
         <w:br/>
-        <w:t xml:space="preserve">- </w:t>
-      </w:r>
-      <w:r>
-        <w:rPr>
-          <w:rFonts w:ascii="Arial" w:hAnsi="Arial" w:cs="Arial"/>
-        </w:rPr>
-        <w:t>Frequency of Data Collection and Processing:</w:t>
-      </w:r>
-    </w:p>
-    <w:p>
-      <w:pPr>
-        <w:spacing w:line="360" w:lineRule="auto"/>
-        <w:rPr>
-          <w:rFonts w:ascii="Arial" w:hAnsi="Arial" w:cs="Arial"/>
-        </w:rPr>
-      </w:pPr>
-      <w:r>
-        <w:rPr>
-          <w:rFonts w:ascii="Arial" w:hAnsi="Arial" w:cs="Arial"/>
-        </w:rPr>
+        <w:t>- Frequency of Data Collection and Processing:</w:t>
+      </w:r>
+    </w:p>
+    <w:p>
+      <w:pPr>
+        <w:spacing w:line="360" w:lineRule="auto"/>
+        <w:rPr>
+          <w:rFonts w:ascii="Arial" w:hAnsi="Arial" w:cs="Arial"/>
+        </w:rPr>
+      </w:pPr>
+      <w:r>
+        <w:rPr>
+          <w:rFonts w:ascii="Arial" w:hAnsi="Arial" w:cs="Arial"/>
+        </w:rPr>
+        <w:lastRenderedPageBreak/>
         <w:t>Given the dynamic nature of air quality, data from sensors will be collected and processed every minute.</w:t>
       </w:r>
     </w:p>
@@ -6133,15 +7109,7 @@
           <w:sz w:val="22"/>
           <w:szCs w:val="22"/>
         </w:rPr>
-        <w:t>* * * * * sensor_data_collection.</w:t>
-      </w:r>
-      <w:r>
-        <w:rPr>
-          <w:rFonts w:ascii="Arial" w:hAnsi="Arial" w:cs="Arial"/>
-          <w:sz w:val="22"/>
-          <w:szCs w:val="22"/>
-        </w:rPr>
-        <w:t>py</w:t>
+        <w:t>* * * * * sensor_data_collection.py</w:t>
       </w:r>
     </w:p>
     <w:p>
@@ -6162,15 +7130,7 @@
           <w:sz w:val="22"/>
           <w:szCs w:val="22"/>
         </w:rPr>
-        <w:t>* * * * * data_processing.</w:t>
-      </w:r>
-      <w:r>
-        <w:rPr>
-          <w:rFonts w:ascii="Arial" w:hAnsi="Arial" w:cs="Arial"/>
-          <w:sz w:val="22"/>
-          <w:szCs w:val="22"/>
-        </w:rPr>
-        <w:t>py</w:t>
+        <w:t>* * * * * data_processing.py</w:t>
       </w:r>
       <w:r>
         <w:rPr>
@@ -6342,7 +7302,7 @@
           <w:lang w:val="en-GB"/>
         </w:rPr>
       </w:pPr>
-      <w:bookmarkStart w:id="13" w:name="_Toc149511178"/>
+      <w:bookmarkStart w:id="16" w:name="_Toc149513654"/>
       <w:r>
         <w:rPr>
           <w:rFonts w:ascii="Arial" w:hAnsi="Arial" w:cs="Arial"/>
@@ -6351,10 +7311,9 @@
           <w:color w:val="auto"/>
           <w:lang w:val="en-GB"/>
         </w:rPr>
-        <w:lastRenderedPageBreak/>
         <w:t>4. SECURITY AND PRIVACY</w:t>
       </w:r>
-      <w:bookmarkEnd w:id="13"/>
+      <w:bookmarkEnd w:id="16"/>
       <w:r>
         <w:rPr>
           <w:rFonts w:ascii="Arial" w:hAnsi="Arial" w:cs="Arial"/>
@@ -6382,7 +7341,7 @@
           <w:color w:val="auto"/>
         </w:rPr>
       </w:pPr>
-      <w:bookmarkStart w:id="14" w:name="_Toc149511179"/>
+      <w:bookmarkStart w:id="17" w:name="_Toc149513655"/>
       <w:r>
         <w:rPr>
           <w:rFonts w:ascii="Arial" w:hAnsi="Arial" w:cs="Arial"/>
@@ -6400,7 +7359,7 @@
         </w:rPr>
         <w:t>Device Security</w:t>
       </w:r>
-      <w:bookmarkEnd w:id="14"/>
+      <w:bookmarkEnd w:id="17"/>
     </w:p>
     <w:p>
       <w:pPr>
@@ -6475,7 +7434,7 @@
           <w:color w:val="auto"/>
         </w:rPr>
       </w:pPr>
-      <w:bookmarkStart w:id="15" w:name="_Toc149511180"/>
+      <w:bookmarkStart w:id="18" w:name="_Toc149513656"/>
       <w:r>
         <w:rPr>
           <w:rFonts w:ascii="Arial" w:hAnsi="Arial" w:cs="Arial"/>
@@ -6493,7 +7452,7 @@
         </w:rPr>
         <w:t>Data in transfer security</w:t>
       </w:r>
-      <w:bookmarkEnd w:id="15"/>
+      <w:bookmarkEnd w:id="18"/>
     </w:p>
     <w:p>
       <w:pPr>
@@ -6524,7 +7483,7 @@
           <w:rFonts w:ascii="Arial" w:hAnsi="Arial" w:cs="Arial"/>
           <w:lang w:val="en-GB"/>
         </w:rPr>
-        <w:t xml:space="preserve">Another way to improve the security of the data is by carrying out data integrity checks. To ensure that the data was not messed with during transfer, we must check the integrity of the data once it is received by the server. We can do this by using cryptographic hashes. When the data is hashed using a hash function, a hash value is produced. This value will be sent with the data to the server so that the server can compare the received hash value with the </w:t>
+        <w:t xml:space="preserve">Another way to improve the security of the data is by carrying out data integrity checks. To ensure that the data was not messed with during transfer, we must check the integrity of the data once it is received by the server. We can do this by using cryptographic hashes. When the data is hashed using a hash function, a hash value is produced. This value will be sent </w:t>
       </w:r>
       <w:r>
         <w:rPr>
@@ -6532,7 +7491,7 @@
           <w:lang w:val="en-GB"/>
         </w:rPr>
         <w:lastRenderedPageBreak/>
-        <w:t>one that it gets from carrying out the hash function itself. If the hash values match, then the data has not been messed with, otherwise, the data isn’t the same as what was originally sent.</w:t>
+        <w:t>with the data to the server so that the server can compare the received hash value with the one that it gets from carrying out the hash function itself. If the hash values match, then the data has not been messed with, otherwise, the data isn’t the same as what was originally sent.</w:t>
       </w:r>
     </w:p>
     <w:p>
@@ -6568,7 +7527,7 @@
           <w:color w:val="auto"/>
         </w:rPr>
       </w:pPr>
-      <w:bookmarkStart w:id="16" w:name="_Toc149511181"/>
+      <w:bookmarkStart w:id="19" w:name="_Toc149513657"/>
       <w:r>
         <w:rPr>
           <w:rFonts w:ascii="Arial" w:hAnsi="Arial" w:cs="Arial"/>
@@ -6586,7 +7545,7 @@
         </w:rPr>
         <w:t>Data in storage</w:t>
       </w:r>
-      <w:bookmarkEnd w:id="16"/>
+      <w:bookmarkEnd w:id="19"/>
     </w:p>
     <w:p>
       <w:pPr>
@@ -6701,7 +7660,7 @@
           <w:lang w:val="en-GB"/>
         </w:rPr>
       </w:pPr>
-      <w:bookmarkStart w:id="17" w:name="_Toc149511182"/>
+      <w:bookmarkStart w:id="20" w:name="_Toc149513658"/>
       <w:r>
         <w:rPr>
           <w:rFonts w:ascii="Arial" w:hAnsi="Arial" w:cs="Arial"/>
@@ -6713,7 +7672,7 @@
         <w:lastRenderedPageBreak/>
         <w:t>5. UI, USER AND TESTING</w:t>
       </w:r>
-      <w:bookmarkEnd w:id="17"/>
+      <w:bookmarkEnd w:id="20"/>
       <w:r>
         <w:rPr>
           <w:rFonts w:ascii="Arial" w:hAnsi="Arial" w:cs="Arial"/>
@@ -6743,7 +7702,7 @@
           <w:lang w:val="en-GB"/>
         </w:rPr>
       </w:pPr>
-      <w:bookmarkStart w:id="18" w:name="_Toc149511183"/>
+      <w:bookmarkStart w:id="21" w:name="_Toc149513659"/>
       <w:r>
         <w:rPr>
           <w:rFonts w:ascii="Arial" w:hAnsi="Arial" w:cs="Arial"/>
@@ -6763,7 +7722,7 @@
         </w:rPr>
         <w:t>Registration &amp; Login:</w:t>
       </w:r>
-      <w:bookmarkEnd w:id="18"/>
+      <w:bookmarkEnd w:id="21"/>
     </w:p>
     <w:p>
       <w:pPr>
@@ -6912,6 +7871,23 @@
             </a:graphic>
           </wp:inline>
         </w:drawing>
+      </w:r>
+    </w:p>
+    <w:p>
+      <w:pPr>
+        <w:jc w:val="center"/>
+        <w:rPr>
+          <w:rFonts w:ascii="Times New Roman" w:hAnsi="Times New Roman" w:cs="Times New Roman"/>
+          <w:bCs/>
+          <w:lang w:val="en-GB"/>
+        </w:rPr>
+      </w:pPr>
+      <w:r>
+        <w:rPr>
+          <w:rFonts w:ascii="Arial" w:hAnsi="Arial" w:cs="Arial"/>
+          <w:lang w:val="en-GB"/>
+        </w:rPr>
+        <w:t>Diagram 3: User Registration and Login Page Design</w:t>
       </w:r>
     </w:p>
     <w:p>
@@ -7057,6 +8033,13 @@
           <w:lang w:val="en-GB"/>
         </w:rPr>
       </w:pPr>
+      <w:r>
+        <w:rPr>
+          <w:rFonts w:ascii="Arial" w:hAnsi="Arial" w:cs="Arial"/>
+          <w:lang w:val="en-GB"/>
+        </w:rPr>
+        <w:t>Diagram 4: Reset Password Page Design</w:t>
+      </w:r>
     </w:p>
     <w:p>
       <w:pPr>
@@ -7064,10 +8047,12 @@
         <w:spacing w:line="360" w:lineRule="auto"/>
         <w:rPr>
           <w:rFonts w:ascii="Arial" w:hAnsi="Arial" w:cs="Arial"/>
+          <w:b/>
+          <w:bCs/>
           <w:color w:val="auto"/>
         </w:rPr>
       </w:pPr>
-      <w:bookmarkStart w:id="19" w:name="_Toc149511184"/>
+      <w:bookmarkStart w:id="22" w:name="_Toc149513660"/>
       <w:r>
         <w:rPr>
           <w:rFonts w:ascii="Arial" w:hAnsi="Arial" w:cs="Arial"/>
@@ -7091,7 +8076,16 @@
         </w:rPr>
         <w:t>Home Screen &amp; Menu</w:t>
       </w:r>
-      <w:bookmarkEnd w:id="19"/>
+      <w:bookmarkEnd w:id="22"/>
+    </w:p>
+    <w:p>
+      <w:r>
+        <w:rPr>
+          <w:rFonts w:ascii="Arial" w:hAnsi="Arial" w:cs="Arial"/>
+          <w:lang w:val="en-GB"/>
+        </w:rPr>
+        <w:t>Diagram 5: Home Screen Page Design</w:t>
+      </w:r>
     </w:p>
     <w:p>
       <w:pPr>
@@ -7319,6 +8313,21 @@
           <w:lang w:val="en-GB"/>
         </w:rPr>
       </w:pPr>
+      <w:r>
+        <w:rPr>
+          <w:rFonts w:ascii="Arial" w:hAnsi="Arial" w:cs="Arial"/>
+          <w:lang w:val="en-GB"/>
+        </w:rPr>
+        <w:t>Diagram 6: Menu Navigation Page Design</w:t>
+      </w:r>
+    </w:p>
+    <w:p>
+      <w:pPr>
+        <w:rPr>
+          <w:rFonts w:ascii="Times New Roman" w:hAnsi="Times New Roman" w:cs="Times New Roman"/>
+          <w:lang w:val="en-GB"/>
+        </w:rPr>
+      </w:pPr>
     </w:p>
     <w:p>
       <w:pPr>
@@ -7329,7 +8338,7 @@
           <w:color w:val="auto"/>
         </w:rPr>
       </w:pPr>
-      <w:bookmarkStart w:id="20" w:name="_Toc149511185"/>
+      <w:bookmarkStart w:id="23" w:name="_Toc149513661"/>
       <w:r>
         <w:rPr>
           <w:rFonts w:ascii="Arial" w:hAnsi="Arial" w:cs="Arial"/>
@@ -7417,7 +8426,7 @@
           </wp:anchor>
         </w:drawing>
       </w:r>
-      <w:bookmarkEnd w:id="20"/>
+      <w:bookmarkEnd w:id="23"/>
     </w:p>
     <w:p>
       <w:pPr>
@@ -7464,6 +8473,64 @@
       <w:pPr>
         <w:rPr>
           <w:rFonts w:ascii="Times New Roman" w:hAnsi="Times New Roman" w:cs="Times New Roman"/>
+          <w:lang w:val="en-GB"/>
+        </w:rPr>
+      </w:pPr>
+    </w:p>
+    <w:p>
+      <w:pPr>
+        <w:rPr>
+          <w:rFonts w:ascii="Times New Roman" w:hAnsi="Times New Roman" w:cs="Times New Roman"/>
+          <w:lang w:val="en-GB"/>
+        </w:rPr>
+      </w:pPr>
+    </w:p>
+    <w:p>
+      <w:pPr>
+        <w:rPr>
+          <w:rFonts w:ascii="Times New Roman" w:hAnsi="Times New Roman" w:cs="Times New Roman"/>
+          <w:lang w:val="en-GB"/>
+        </w:rPr>
+      </w:pPr>
+    </w:p>
+    <w:p>
+      <w:pPr>
+        <w:rPr>
+          <w:rFonts w:ascii="Times New Roman" w:hAnsi="Times New Roman" w:cs="Times New Roman"/>
+          <w:lang w:val="en-GB"/>
+        </w:rPr>
+      </w:pPr>
+      <w:r>
+        <w:rPr>
+          <w:rFonts w:ascii="Arial" w:hAnsi="Arial" w:cs="Arial"/>
+          <w:lang w:val="en-GB"/>
+        </w:rPr>
+        <w:t>Diagram 7: Location Display Page Design</w:t>
+      </w:r>
+    </w:p>
+    <w:p>
+      <w:pPr>
+        <w:spacing w:line="360" w:lineRule="auto"/>
+        <w:rPr>
+          <w:rFonts w:ascii="Arial" w:hAnsi="Arial" w:cs="Arial"/>
+          <w:lang w:val="en-GB"/>
+        </w:rPr>
+      </w:pPr>
+    </w:p>
+    <w:p>
+      <w:pPr>
+        <w:spacing w:line="360" w:lineRule="auto"/>
+        <w:rPr>
+          <w:rFonts w:ascii="Arial" w:hAnsi="Arial" w:cs="Arial"/>
+          <w:lang w:val="en-GB"/>
+        </w:rPr>
+      </w:pPr>
+    </w:p>
+    <w:p>
+      <w:pPr>
+        <w:spacing w:line="360" w:lineRule="auto"/>
+        <w:rPr>
+          <w:rFonts w:ascii="Arial" w:hAnsi="Arial" w:cs="Arial"/>
           <w:lang w:val="en-GB"/>
         </w:rPr>
       </w:pPr>
@@ -7597,6 +8664,22 @@
     </w:p>
     <w:p>
       <w:pPr>
+        <w:spacing w:line="360" w:lineRule="auto"/>
+        <w:rPr>
+          <w:rFonts w:ascii="Arial" w:hAnsi="Arial" w:cs="Arial"/>
+          <w:lang w:val="en-GB"/>
+        </w:rPr>
+      </w:pPr>
+      <w:r>
+        <w:rPr>
+          <w:rFonts w:ascii="Arial" w:hAnsi="Arial" w:cs="Arial"/>
+          <w:lang w:val="en-GB"/>
+        </w:rPr>
+        <w:t>Diagram 8: History and Past Data Page Design</w:t>
+      </w:r>
+    </w:p>
+    <w:p>
+      <w:pPr>
         <w:rPr>
           <w:rFonts w:ascii="Times New Roman" w:hAnsi="Times New Roman" w:cs="Times New Roman"/>
           <w:lang w:val="en-GB"/>
@@ -7619,7 +8702,7 @@
           <w:lang w:val="en-GB"/>
         </w:rPr>
       </w:pPr>
-      <w:bookmarkStart w:id="21" w:name="_Toc149511186"/>
+      <w:bookmarkStart w:id="24" w:name="_Toc149513662"/>
       <w:r>
         <w:rPr>
           <w:rStyle w:val="Heading3Char"/>
@@ -7647,7 +8730,7 @@
         </w:rPr>
         <w:t>:</w:t>
       </w:r>
-      <w:bookmarkEnd w:id="21"/>
+      <w:bookmarkEnd w:id="24"/>
       <w:r>
         <w:rPr>
           <w:rFonts w:ascii="Times New Roman" w:hAnsi="Times New Roman" w:cs="Times New Roman"/>
@@ -7736,7 +8819,7 @@
           <w:rFonts w:ascii="Arial" w:hAnsi="Arial" w:cs="Arial"/>
           <w:lang w:val="en-GB"/>
         </w:rPr>
-        <w:t xml:space="preserve">The vibration setting can be clicked on and off and the volume level for alerts can be selected by dragging the sound bar higher or lower. When these options are selected, they will also be tested to let the user know what they have chosen, for example when vibration is </w:t>
+        <w:t xml:space="preserve">The vibration setting can be clicked on and off and the volume level for alerts can be selected by dragging the sound bar higher or lower. When these options are selected, they </w:t>
       </w:r>
       <w:r>
         <w:rPr>
@@ -7744,7 +8827,7 @@
           <w:lang w:val="en-GB"/>
         </w:rPr>
         <w:lastRenderedPageBreak/>
-        <w:t>turned on the band will vibrate and when the sound is selected an alert will play at that volume.</w:t>
+        <w:t>will also be tested to let the user know what they have chosen, for example when vibration is turned on the band will vibrate and when the sound is selected an alert will play at that volume.</w:t>
       </w:r>
     </w:p>
     <w:p>
@@ -7881,6 +8964,13 @@
           <w:lang w:val="en-GB"/>
         </w:rPr>
       </w:pPr>
+      <w:r>
+        <w:rPr>
+          <w:rFonts w:ascii="Arial" w:hAnsi="Arial" w:cs="Arial"/>
+          <w:lang w:val="en-GB"/>
+        </w:rPr>
+        <w:t>Diagram 9: User Settings and Configuration Page Design</w:t>
+      </w:r>
     </w:p>
     <w:p>
       <w:pPr>
@@ -7911,6 +9001,15 @@
     </w:p>
     <w:p>
       <w:pPr>
+        <w:jc w:val="center"/>
+        <w:rPr>
+          <w:rFonts w:ascii="Times New Roman" w:hAnsi="Times New Roman" w:cs="Times New Roman"/>
+          <w:lang w:val="en-GB"/>
+        </w:rPr>
+      </w:pPr>
+    </w:p>
+    <w:p>
+      <w:pPr>
         <w:pStyle w:val="Heading2"/>
         <w:rPr>
           <w:rFonts w:ascii="Arial" w:hAnsi="Arial" w:cs="Arial"/>
@@ -7918,7 +9017,7 @@
           <w:bCs/>
         </w:rPr>
       </w:pPr>
-      <w:bookmarkStart w:id="22" w:name="_Toc149511187"/>
+      <w:bookmarkStart w:id="25" w:name="_Toc149513663"/>
       <w:r>
         <w:rPr>
           <w:rFonts w:ascii="Arial" w:hAnsi="Arial" w:cs="Arial"/>
@@ -7926,10 +9025,9 @@
           <w:bCs/>
           <w:color w:val="auto"/>
         </w:rPr>
-        <w:lastRenderedPageBreak/>
         <w:t>6 USER &amp; TESTING:</w:t>
       </w:r>
-      <w:bookmarkEnd w:id="22"/>
+      <w:bookmarkEnd w:id="25"/>
       <w:r>
         <w:rPr>
           <w:rFonts w:ascii="Arial" w:hAnsi="Arial" w:cs="Arial"/>
@@ -10133,6 +11231,7 @@
   <w:style w:type="character" w:default="1" w:styleId="DefaultParagraphFont">
     <w:name w:val="Default Paragraph Font"/>
     <w:uiPriority w:val="1"/>
+    <w:semiHidden/>
     <w:unhideWhenUsed/>
   </w:style>
   <w:style w:type="table" w:default="1" w:styleId="TableNormal">

</xml_diff>

<commit_message>
Add conclusion section detailing Aerosense development
</commit_message>
<xml_diff>
--- a/Wristband Air Quality Project Documentation.docx
+++ b/Wristband Air Quality Project Documentation.docx
@@ -859,7 +859,7 @@
           <w:r>
             <w:fldChar w:fldCharType="separate"/>
           </w:r>
-          <w:hyperlink w:anchor="_Toc149513638" w:history="1">
+          <w:hyperlink w:anchor="_Toc149515318" w:history="1">
             <w:r>
               <w:rPr>
                 <w:rStyle w:val="Hyperlink"/>
@@ -890,7 +890,7 @@
                 <w:noProof/>
                 <w:webHidden/>
               </w:rPr>
-              <w:instrText xml:space="preserve"> PAGEREF _Toc149513638 \h </w:instrText>
+              <w:instrText xml:space="preserve"> PAGEREF _Toc149515318 \h </w:instrText>
             </w:r>
             <w:r>
               <w:rPr>
@@ -933,7 +933,7 @@
               <w:lang w:eastAsia="en-IE"/>
             </w:rPr>
           </w:pPr>
-          <w:hyperlink w:anchor="_Toc149513639" w:history="1">
+          <w:hyperlink w:anchor="_Toc149515319" w:history="1">
             <w:r>
               <w:rPr>
                 <w:rStyle w:val="Hyperlink"/>
@@ -963,7 +963,7 @@
                 <w:noProof/>
                 <w:webHidden/>
               </w:rPr>
-              <w:instrText xml:space="preserve"> PAGEREF _Toc149513639 \h </w:instrText>
+              <w:instrText xml:space="preserve"> PAGEREF _Toc149515319 \h </w:instrText>
             </w:r>
             <w:r>
               <w:rPr>
@@ -1008,7 +1008,7 @@
               <w14:ligatures w14:val="standardContextual"/>
             </w:rPr>
           </w:pPr>
-          <w:hyperlink w:anchor="_Toc149513640" w:history="1">
+          <w:hyperlink w:anchor="_Toc149515320" w:history="1">
             <w:r>
               <w:rPr>
                 <w:rStyle w:val="Hyperlink"/>
@@ -1039,7 +1039,7 @@
                 <w:noProof/>
                 <w:webHidden/>
               </w:rPr>
-              <w:instrText xml:space="preserve"> PAGEREF _Toc149513640 \h </w:instrText>
+              <w:instrText xml:space="preserve"> PAGEREF _Toc149515320 \h </w:instrText>
             </w:r>
             <w:r>
               <w:rPr>
@@ -1084,7 +1084,7 @@
               <w14:ligatures w14:val="standardContextual"/>
             </w:rPr>
           </w:pPr>
-          <w:hyperlink w:anchor="_Toc149513641" w:history="1">
+          <w:hyperlink w:anchor="_Toc149515321" w:history="1">
             <w:r>
               <w:rPr>
                 <w:rStyle w:val="Hyperlink"/>
@@ -1115,7 +1115,7 @@
                 <w:noProof/>
                 <w:webHidden/>
               </w:rPr>
-              <w:instrText xml:space="preserve"> PAGEREF _Toc149513641 \h </w:instrText>
+              <w:instrText xml:space="preserve"> PAGEREF _Toc149515321 \h </w:instrText>
             </w:r>
             <w:r>
               <w:rPr>
@@ -1158,7 +1158,7 @@
               <w:lang w:eastAsia="en-IE"/>
             </w:rPr>
           </w:pPr>
-          <w:hyperlink w:anchor="_Toc149513642" w:history="1">
+          <w:hyperlink w:anchor="_Toc149515322" w:history="1">
             <w:r>
               <w:rPr>
                 <w:rStyle w:val="Hyperlink"/>
@@ -1189,7 +1189,7 @@
                 <w:noProof/>
                 <w:webHidden/>
               </w:rPr>
-              <w:instrText xml:space="preserve"> PAGEREF _Toc149513642 \h </w:instrText>
+              <w:instrText xml:space="preserve"> PAGEREF _Toc149515322 \h </w:instrText>
             </w:r>
             <w:r>
               <w:rPr>
@@ -1234,7 +1234,7 @@
               <w14:ligatures w14:val="standardContextual"/>
             </w:rPr>
           </w:pPr>
-          <w:hyperlink w:anchor="_Toc149513643" w:history="1">
+          <w:hyperlink w:anchor="_Toc149515323" w:history="1">
             <w:r>
               <w:rPr>
                 <w:rStyle w:val="Hyperlink"/>
@@ -1264,7 +1264,7 @@
                 <w:noProof/>
                 <w:webHidden/>
               </w:rPr>
-              <w:instrText xml:space="preserve"> PAGEREF _Toc149513643 \h </w:instrText>
+              <w:instrText xml:space="preserve"> PAGEREF _Toc149515323 \h </w:instrText>
             </w:r>
             <w:r>
               <w:rPr>
@@ -1309,7 +1309,7 @@
               <w14:ligatures w14:val="standardContextual"/>
             </w:rPr>
           </w:pPr>
-          <w:hyperlink w:anchor="_Toc149513644" w:history="1">
+          <w:hyperlink w:anchor="_Toc149515324" w:history="1">
             <w:r>
               <w:rPr>
                 <w:rStyle w:val="Hyperlink"/>
@@ -1339,7 +1339,7 @@
                 <w:noProof/>
                 <w:webHidden/>
               </w:rPr>
-              <w:instrText xml:space="preserve"> PAGEREF _Toc149513644 \h </w:instrText>
+              <w:instrText xml:space="preserve"> PAGEREF _Toc149515324 \h </w:instrText>
             </w:r>
             <w:r>
               <w:rPr>
@@ -1382,7 +1382,7 @@
               <w:lang w:eastAsia="en-IE"/>
             </w:rPr>
           </w:pPr>
-          <w:hyperlink w:anchor="_Toc149513645" w:history="1">
+          <w:hyperlink w:anchor="_Toc149515325" w:history="1">
             <w:r>
               <w:rPr>
                 <w:rStyle w:val="Hyperlink"/>
@@ -1413,7 +1413,7 @@
                 <w:noProof/>
                 <w:webHidden/>
               </w:rPr>
-              <w:instrText xml:space="preserve"> PAGEREF _Toc149513645 \h </w:instrText>
+              <w:instrText xml:space="preserve"> PAGEREF _Toc149515325 \h </w:instrText>
             </w:r>
             <w:r>
               <w:rPr>
@@ -1458,7 +1458,7 @@
               <w14:ligatures w14:val="standardContextual"/>
             </w:rPr>
           </w:pPr>
-          <w:hyperlink w:anchor="_Toc149513646" w:history="1">
+          <w:hyperlink w:anchor="_Toc149515326" w:history="1">
             <w:r>
               <w:rPr>
                 <w:rStyle w:val="Hyperlink"/>
@@ -1488,7 +1488,7 @@
                 <w:noProof/>
                 <w:webHidden/>
               </w:rPr>
-              <w:instrText xml:space="preserve"> PAGEREF _Toc149513646 \h </w:instrText>
+              <w:instrText xml:space="preserve"> PAGEREF _Toc149515326 \h </w:instrText>
             </w:r>
             <w:r>
               <w:rPr>
@@ -1533,7 +1533,7 @@
               <w14:ligatures w14:val="standardContextual"/>
             </w:rPr>
           </w:pPr>
-          <w:hyperlink w:anchor="_Toc149513647" w:history="1">
+          <w:hyperlink w:anchor="_Toc149515327" w:history="1">
             <w:r>
               <w:rPr>
                 <w:rStyle w:val="Hyperlink"/>
@@ -1564,7 +1564,7 @@
                 <w:noProof/>
                 <w:webHidden/>
               </w:rPr>
-              <w:instrText xml:space="preserve"> PAGEREF _Toc149513647 \h </w:instrText>
+              <w:instrText xml:space="preserve"> PAGEREF _Toc149515327 \h </w:instrText>
             </w:r>
             <w:r>
               <w:rPr>
@@ -1609,7 +1609,7 @@
               <w14:ligatures w14:val="standardContextual"/>
             </w:rPr>
           </w:pPr>
-          <w:hyperlink w:anchor="_Toc149513648" w:history="1">
+          <w:hyperlink w:anchor="_Toc149515328" w:history="1">
             <w:r>
               <w:rPr>
                 <w:rStyle w:val="Hyperlink"/>
@@ -1639,7 +1639,7 @@
                 <w:noProof/>
                 <w:webHidden/>
               </w:rPr>
-              <w:instrText xml:space="preserve"> PAGEREF _Toc149513648 \h </w:instrText>
+              <w:instrText xml:space="preserve"> PAGEREF _Toc149515328 \h </w:instrText>
             </w:r>
             <w:r>
               <w:rPr>
@@ -1684,7 +1684,7 @@
               <w14:ligatures w14:val="standardContextual"/>
             </w:rPr>
           </w:pPr>
-          <w:hyperlink w:anchor="_Toc149513649" w:history="1">
+          <w:hyperlink w:anchor="_Toc149515329" w:history="1">
             <w:r>
               <w:rPr>
                 <w:rStyle w:val="Hyperlink"/>
@@ -1714,7 +1714,7 @@
                 <w:noProof/>
                 <w:webHidden/>
               </w:rPr>
-              <w:instrText xml:space="preserve"> PAGEREF _Toc149513649 \h </w:instrText>
+              <w:instrText xml:space="preserve"> PAGEREF _Toc149515329 \h </w:instrText>
             </w:r>
             <w:r>
               <w:rPr>
@@ -1757,7 +1757,7 @@
               <w:lang w:eastAsia="en-IE"/>
             </w:rPr>
           </w:pPr>
-          <w:hyperlink w:anchor="_Toc149513650" w:history="1">
+          <w:hyperlink w:anchor="_Toc149515330" w:history="1">
             <w:r>
               <w:rPr>
                 <w:rStyle w:val="Hyperlink"/>
@@ -1788,7 +1788,7 @@
                 <w:noProof/>
                 <w:webHidden/>
               </w:rPr>
-              <w:instrText xml:space="preserve"> PAGEREF _Toc149513650 \h </w:instrText>
+              <w:instrText xml:space="preserve"> PAGEREF _Toc149515330 \h </w:instrText>
             </w:r>
             <w:r>
               <w:rPr>
@@ -1833,7 +1833,7 @@
               <w14:ligatures w14:val="standardContextual"/>
             </w:rPr>
           </w:pPr>
-          <w:hyperlink w:anchor="_Toc149513651" w:history="1">
+          <w:hyperlink w:anchor="_Toc149515331" w:history="1">
             <w:r>
               <w:rPr>
                 <w:rStyle w:val="Hyperlink"/>
@@ -1863,7 +1863,7 @@
                 <w:noProof/>
                 <w:webHidden/>
               </w:rPr>
-              <w:instrText xml:space="preserve"> PAGEREF _Toc149513651 \h </w:instrText>
+              <w:instrText xml:space="preserve"> PAGEREF _Toc149515331 \h </w:instrText>
             </w:r>
             <w:r>
               <w:rPr>
@@ -1908,7 +1908,7 @@
               <w14:ligatures w14:val="standardContextual"/>
             </w:rPr>
           </w:pPr>
-          <w:hyperlink w:anchor="_Toc149513652" w:history="1">
+          <w:hyperlink w:anchor="_Toc149515332" w:history="1">
             <w:r>
               <w:rPr>
                 <w:rStyle w:val="Hyperlink"/>
@@ -1938,7 +1938,7 @@
                 <w:noProof/>
                 <w:webHidden/>
               </w:rPr>
-              <w:instrText xml:space="preserve"> PAGEREF _Toc149513652 \h </w:instrText>
+              <w:instrText xml:space="preserve"> PAGEREF _Toc149515332 \h </w:instrText>
             </w:r>
             <w:r>
               <w:rPr>
@@ -1983,7 +1983,7 @@
               <w14:ligatures w14:val="standardContextual"/>
             </w:rPr>
           </w:pPr>
-          <w:hyperlink w:anchor="_Toc149513653" w:history="1">
+          <w:hyperlink w:anchor="_Toc149515333" w:history="1">
             <w:r>
               <w:rPr>
                 <w:rStyle w:val="Hyperlink"/>
@@ -2013,7 +2013,7 @@
                 <w:noProof/>
                 <w:webHidden/>
               </w:rPr>
-              <w:instrText xml:space="preserve"> PAGEREF _Toc149513653 \h </w:instrText>
+              <w:instrText xml:space="preserve"> PAGEREF _Toc149515333 \h </w:instrText>
             </w:r>
             <w:r>
               <w:rPr>
@@ -2056,7 +2056,7 @@
               <w:lang w:eastAsia="en-IE"/>
             </w:rPr>
           </w:pPr>
-          <w:hyperlink w:anchor="_Toc149513654" w:history="1">
+          <w:hyperlink w:anchor="_Toc149515334" w:history="1">
             <w:r>
               <w:rPr>
                 <w:rStyle w:val="Hyperlink"/>
@@ -2087,7 +2087,7 @@
                 <w:noProof/>
                 <w:webHidden/>
               </w:rPr>
-              <w:instrText xml:space="preserve"> PAGEREF _Toc149513654 \h </w:instrText>
+              <w:instrText xml:space="preserve"> PAGEREF _Toc149515334 \h </w:instrText>
             </w:r>
             <w:r>
               <w:rPr>
@@ -2132,7 +2132,7 @@
               <w14:ligatures w14:val="standardContextual"/>
             </w:rPr>
           </w:pPr>
-          <w:hyperlink w:anchor="_Toc149513655" w:history="1">
+          <w:hyperlink w:anchor="_Toc149515335" w:history="1">
             <w:r>
               <w:rPr>
                 <w:rStyle w:val="Hyperlink"/>
@@ -2171,7 +2171,7 @@
                 <w:noProof/>
                 <w:webHidden/>
               </w:rPr>
-              <w:instrText xml:space="preserve"> PAGEREF _Toc149513655 \h </w:instrText>
+              <w:instrText xml:space="preserve"> PAGEREF _Toc149515335 \h </w:instrText>
             </w:r>
             <w:r>
               <w:rPr>
@@ -2216,7 +2216,7 @@
               <w14:ligatures w14:val="standardContextual"/>
             </w:rPr>
           </w:pPr>
-          <w:hyperlink w:anchor="_Toc149513656" w:history="1">
+          <w:hyperlink w:anchor="_Toc149515336" w:history="1">
             <w:r>
               <w:rPr>
                 <w:rStyle w:val="Hyperlink"/>
@@ -2255,7 +2255,7 @@
                 <w:noProof/>
                 <w:webHidden/>
               </w:rPr>
-              <w:instrText xml:space="preserve"> PAGEREF _Toc149513656 \h </w:instrText>
+              <w:instrText xml:space="preserve"> PAGEREF _Toc149515336 \h </w:instrText>
             </w:r>
             <w:r>
               <w:rPr>
@@ -2300,7 +2300,7 @@
               <w14:ligatures w14:val="standardContextual"/>
             </w:rPr>
           </w:pPr>
-          <w:hyperlink w:anchor="_Toc149513657" w:history="1">
+          <w:hyperlink w:anchor="_Toc149515337" w:history="1">
             <w:r>
               <w:rPr>
                 <w:rStyle w:val="Hyperlink"/>
@@ -2339,7 +2339,7 @@
                 <w:noProof/>
                 <w:webHidden/>
               </w:rPr>
-              <w:instrText xml:space="preserve"> PAGEREF _Toc149513657 \h </w:instrText>
+              <w:instrText xml:space="preserve"> PAGEREF _Toc149515337 \h </w:instrText>
             </w:r>
             <w:r>
               <w:rPr>
@@ -2382,7 +2382,7 @@
               <w:lang w:eastAsia="en-IE"/>
             </w:rPr>
           </w:pPr>
-          <w:hyperlink w:anchor="_Toc149513658" w:history="1">
+          <w:hyperlink w:anchor="_Toc149515338" w:history="1">
             <w:r>
               <w:rPr>
                 <w:rStyle w:val="Hyperlink"/>
@@ -2413,7 +2413,7 @@
                 <w:noProof/>
                 <w:webHidden/>
               </w:rPr>
-              <w:instrText xml:space="preserve"> PAGEREF _Toc149513658 \h </w:instrText>
+              <w:instrText xml:space="preserve"> PAGEREF _Toc149515338 \h </w:instrText>
             </w:r>
             <w:r>
               <w:rPr>
@@ -2458,7 +2458,7 @@
               <w14:ligatures w14:val="standardContextual"/>
             </w:rPr>
           </w:pPr>
-          <w:hyperlink w:anchor="_Toc149513659" w:history="1">
+          <w:hyperlink w:anchor="_Toc149515339" w:history="1">
             <w:r>
               <w:rPr>
                 <w:rStyle w:val="Hyperlink"/>
@@ -2499,7 +2499,7 @@
                 <w:noProof/>
                 <w:webHidden/>
               </w:rPr>
-              <w:instrText xml:space="preserve"> PAGEREF _Toc149513659 \h </w:instrText>
+              <w:instrText xml:space="preserve"> PAGEREF _Toc149515339 \h </w:instrText>
             </w:r>
             <w:r>
               <w:rPr>
@@ -2544,7 +2544,7 @@
               <w14:ligatures w14:val="standardContextual"/>
             </w:rPr>
           </w:pPr>
-          <w:hyperlink w:anchor="_Toc149513660" w:history="1">
+          <w:hyperlink w:anchor="_Toc149515340" w:history="1">
             <w:r>
               <w:rPr>
                 <w:rStyle w:val="Hyperlink"/>
@@ -2582,7 +2582,7 @@
                 <w:noProof/>
                 <w:webHidden/>
               </w:rPr>
-              <w:instrText xml:space="preserve"> PAGEREF _Toc149513660 \h </w:instrText>
+              <w:instrText xml:space="preserve"> PAGEREF _Toc149515340 \h </w:instrText>
             </w:r>
             <w:r>
               <w:rPr>
@@ -2627,7 +2627,7 @@
               <w14:ligatures w14:val="standardContextual"/>
             </w:rPr>
           </w:pPr>
-          <w:hyperlink w:anchor="_Toc149513661" w:history="1">
+          <w:hyperlink w:anchor="_Toc149515341" w:history="1">
             <w:r>
               <w:rPr>
                 <w:rStyle w:val="Hyperlink"/>
@@ -2666,7 +2666,7 @@
                 <w:noProof/>
                 <w:webHidden/>
               </w:rPr>
-              <w:instrText xml:space="preserve"> PAGEREF _Toc149513661 \h </w:instrText>
+              <w:instrText xml:space="preserve"> PAGEREF _Toc149515341 \h </w:instrText>
             </w:r>
             <w:r>
               <w:rPr>
@@ -2711,7 +2711,7 @@
               <w14:ligatures w14:val="standardContextual"/>
             </w:rPr>
           </w:pPr>
-          <w:hyperlink w:anchor="_Toc149513662" w:history="1">
+          <w:hyperlink w:anchor="_Toc149515342" w:history="1">
             <w:r>
               <w:rPr>
                 <w:rStyle w:val="Hyperlink"/>
@@ -2750,7 +2750,7 @@
                 <w:noProof/>
                 <w:webHidden/>
               </w:rPr>
-              <w:instrText xml:space="preserve"> PAGEREF _Toc149513662 \h </w:instrText>
+              <w:instrText xml:space="preserve"> PAGEREF _Toc149515342 \h </w:instrText>
             </w:r>
             <w:r>
               <w:rPr>
@@ -2793,7 +2793,7 @@
               <w:lang w:eastAsia="en-IE"/>
             </w:rPr>
           </w:pPr>
-          <w:hyperlink w:anchor="_Toc149513663" w:history="1">
+          <w:hyperlink w:anchor="_Toc149515343" w:history="1">
             <w:r>
               <w:rPr>
                 <w:rStyle w:val="Hyperlink"/>
@@ -2823,7 +2823,7 @@
                 <w:noProof/>
                 <w:webHidden/>
               </w:rPr>
-              <w:instrText xml:space="preserve"> PAGEREF _Toc149513663 \h </w:instrText>
+              <w:instrText xml:space="preserve"> PAGEREF _Toc149515343 \h </w:instrText>
             </w:r>
             <w:r>
               <w:rPr>
@@ -2844,6 +2844,80 @@
                 <w:webHidden/>
               </w:rPr>
               <w:t>22</w:t>
+            </w:r>
+            <w:r>
+              <w:rPr>
+                <w:noProof/>
+                <w:webHidden/>
+              </w:rPr>
+              <w:fldChar w:fldCharType="end"/>
+            </w:r>
+          </w:hyperlink>
+        </w:p>
+        <w:p>
+          <w:pPr>
+            <w:pStyle w:val="TOC2"/>
+            <w:tabs>
+              <w:tab w:val="right" w:leader="dot" w:pos="9016"/>
+            </w:tabs>
+            <w:rPr>
+              <w:rFonts w:eastAsiaTheme="minorEastAsia"/>
+              <w:noProof/>
+              <w:lang w:eastAsia="en-IE"/>
+            </w:rPr>
+          </w:pPr>
+          <w:hyperlink w:anchor="_Toc149515344" w:history="1">
+            <w:r>
+              <w:rPr>
+                <w:rStyle w:val="Hyperlink"/>
+                <w:rFonts w:ascii="Arial" w:hAnsi="Arial" w:cs="Arial"/>
+                <w:b/>
+                <w:bCs/>
+                <w:noProof/>
+                <w:lang w:val="en-GB"/>
+              </w:rPr>
+              <w:t>CONCLUSION</w:t>
+            </w:r>
+            <w:r>
+              <w:rPr>
+                <w:noProof/>
+                <w:webHidden/>
+              </w:rPr>
+              <w:tab/>
+            </w:r>
+            <w:r>
+              <w:rPr>
+                <w:noProof/>
+                <w:webHidden/>
+              </w:rPr>
+              <w:fldChar w:fldCharType="begin"/>
+            </w:r>
+            <w:r>
+              <w:rPr>
+                <w:noProof/>
+                <w:webHidden/>
+              </w:rPr>
+              <w:instrText xml:space="preserve"> PAGEREF _Toc149515344 \h </w:instrText>
+            </w:r>
+            <w:r>
+              <w:rPr>
+                <w:noProof/>
+                <w:webHidden/>
+              </w:rPr>
+            </w:r>
+            <w:r>
+              <w:rPr>
+                <w:noProof/>
+                <w:webHidden/>
+              </w:rPr>
+              <w:fldChar w:fldCharType="separate"/>
+            </w:r>
+            <w:r>
+              <w:rPr>
+                <w:noProof/>
+                <w:webHidden/>
+              </w:rPr>
+              <w:t>23</w:t>
             </w:r>
             <w:r>
               <w:rPr>
@@ -2930,7 +3004,7 @@
           <w:lang w:val="en-GB"/>
         </w:rPr>
       </w:pPr>
-      <w:bookmarkStart w:id="0" w:name="_Toc149513638"/>
+      <w:bookmarkStart w:id="0" w:name="_Toc149515318"/>
       <w:r>
         <w:rPr>
           <w:rFonts w:ascii="Arial" w:hAnsi="Arial" w:cs="Arial"/>
@@ -3256,7 +3330,7 @@
           <w:color w:val="000000" w:themeColor="text1"/>
         </w:rPr>
       </w:pPr>
-      <w:bookmarkStart w:id="1" w:name="_Toc149513639"/>
+      <w:bookmarkStart w:id="1" w:name="_Toc149515319"/>
       <w:r>
         <w:rPr>
           <w:rFonts w:ascii="Arial" w:hAnsi="Arial" w:cs="Arial"/>
@@ -3289,7 +3363,7 @@
           <w:lang w:val="en-GB"/>
         </w:rPr>
       </w:pPr>
-      <w:bookmarkStart w:id="2" w:name="_Toc149513640"/>
+      <w:bookmarkStart w:id="2" w:name="_Toc149515320"/>
       <w:r>
         <w:rPr>
           <w:rFonts w:ascii="Arial" w:hAnsi="Arial" w:cs="Arial"/>
@@ -3559,7 +3633,7 @@
           <w:lang w:val="en-GB"/>
         </w:rPr>
       </w:pPr>
-      <w:bookmarkStart w:id="3" w:name="_Toc149513641"/>
+      <w:bookmarkStart w:id="3" w:name="_Toc149515321"/>
       <w:r>
         <w:rPr>
           <w:rFonts w:ascii="Arial" w:hAnsi="Arial" w:cs="Arial"/>
@@ -3974,7 +4048,7 @@
           <w:lang w:val="en-GB"/>
         </w:rPr>
       </w:pPr>
-      <w:bookmarkStart w:id="4" w:name="_Toc149513642"/>
+      <w:bookmarkStart w:id="4" w:name="_Toc149515322"/>
       <w:r>
         <w:rPr>
           <w:rFonts w:ascii="Arial" w:hAnsi="Arial" w:cs="Arial"/>
@@ -4026,7 +4100,7 @@
           <w:color w:val="auto"/>
         </w:rPr>
       </w:pPr>
-      <w:bookmarkStart w:id="5" w:name="_Toc149513643"/>
+      <w:bookmarkStart w:id="5" w:name="_Toc149515323"/>
       <w:r>
         <w:rPr>
           <w:rFonts w:ascii="Arial" w:hAnsi="Arial" w:cs="Arial"/>
@@ -4086,7 +4160,7 @@
           <w:color w:val="auto"/>
         </w:rPr>
       </w:pPr>
-      <w:bookmarkStart w:id="6" w:name="_Toc149513644"/>
+      <w:bookmarkStart w:id="6" w:name="_Toc149515324"/>
       <w:r>
         <w:rPr>
           <w:rFonts w:ascii="Arial" w:hAnsi="Arial" w:cs="Arial"/>
@@ -4280,7 +4354,7 @@
           <w:lang w:val="en-GB"/>
         </w:rPr>
       </w:pPr>
-      <w:bookmarkStart w:id="7" w:name="_Toc149513645"/>
+      <w:bookmarkStart w:id="7" w:name="_Toc149515325"/>
       <w:r>
         <w:rPr>
           <w:rFonts w:ascii="Arial" w:hAnsi="Arial" w:cs="Arial"/>
@@ -4315,7 +4389,7 @@
           <w:color w:val="auto"/>
         </w:rPr>
       </w:pPr>
-      <w:bookmarkStart w:id="8" w:name="_Toc149513646"/>
+      <w:bookmarkStart w:id="8" w:name="_Toc149515326"/>
       <w:r>
         <w:rPr>
           <w:rStyle w:val="Heading3Char"/>
@@ -4817,7 +4891,7 @@
           <w:lang w:val="en-GB"/>
         </w:rPr>
       </w:pPr>
-      <w:bookmarkStart w:id="9" w:name="_Toc149513647"/>
+      <w:bookmarkStart w:id="9" w:name="_Toc149515327"/>
       <w:r>
         <w:rPr>
           <w:rFonts w:ascii="Arial" w:hAnsi="Arial" w:cs="Arial"/>
@@ -5134,7 +5208,7 @@
           <w:color w:val="auto"/>
         </w:rPr>
       </w:pPr>
-      <w:bookmarkStart w:id="10" w:name="_Toc149513648"/>
+      <w:bookmarkStart w:id="10" w:name="_Toc149515328"/>
       <w:r>
         <w:rPr>
           <w:rFonts w:ascii="Arial" w:hAnsi="Arial" w:cs="Arial"/>
@@ -5462,7 +5536,7 @@
           <w:color w:val="auto"/>
         </w:rPr>
       </w:pPr>
-      <w:bookmarkStart w:id="11" w:name="_Toc149513649"/>
+      <w:bookmarkStart w:id="11" w:name="_Toc149515329"/>
       <w:r>
         <w:rPr>
           <w:rFonts w:ascii="Arial" w:hAnsi="Arial" w:cs="Arial"/>
@@ -5696,7 +5770,7 @@
           <w:rStyle w:val="Heading3Char"/>
         </w:rPr>
       </w:pPr>
-      <w:bookmarkStart w:id="12" w:name="_Toc149513650"/>
+      <w:bookmarkStart w:id="12" w:name="_Toc149515330"/>
       <w:r>
         <w:rPr>
           <w:rFonts w:ascii="Arial" w:hAnsi="Arial" w:cs="Arial"/>
@@ -5730,7 +5804,7 @@
           <w:color w:val="auto"/>
         </w:rPr>
       </w:pPr>
-      <w:bookmarkStart w:id="13" w:name="_Toc149513651"/>
+      <w:bookmarkStart w:id="13" w:name="_Toc149515331"/>
       <w:r>
         <w:rPr>
           <w:rFonts w:ascii="Arial" w:hAnsi="Arial" w:cs="Arial"/>
@@ -6043,7 +6117,7 @@
           <w:color w:val="auto"/>
         </w:rPr>
       </w:pPr>
-      <w:bookmarkStart w:id="14" w:name="_Toc149513652"/>
+      <w:bookmarkStart w:id="14" w:name="_Toc149515332"/>
       <w:r>
         <w:rPr>
           <w:rFonts w:ascii="Arial" w:hAnsi="Arial" w:cs="Arial"/>
@@ -6996,7 +7070,7 @@
           <w:color w:val="auto"/>
         </w:rPr>
       </w:pPr>
-      <w:bookmarkStart w:id="15" w:name="_Toc149513653"/>
+      <w:bookmarkStart w:id="15" w:name="_Toc149515333"/>
       <w:r>
         <w:rPr>
           <w:rFonts w:ascii="Arial" w:hAnsi="Arial" w:cs="Arial"/>
@@ -7302,7 +7376,7 @@
           <w:lang w:val="en-GB"/>
         </w:rPr>
       </w:pPr>
-      <w:bookmarkStart w:id="16" w:name="_Toc149513654"/>
+      <w:bookmarkStart w:id="16" w:name="_Toc149515334"/>
       <w:r>
         <w:rPr>
           <w:rFonts w:ascii="Arial" w:hAnsi="Arial" w:cs="Arial"/>
@@ -7341,7 +7415,7 @@
           <w:color w:val="auto"/>
         </w:rPr>
       </w:pPr>
-      <w:bookmarkStart w:id="17" w:name="_Toc149513655"/>
+      <w:bookmarkStart w:id="17" w:name="_Toc149515335"/>
       <w:r>
         <w:rPr>
           <w:rFonts w:ascii="Arial" w:hAnsi="Arial" w:cs="Arial"/>
@@ -7434,7 +7508,7 @@
           <w:color w:val="auto"/>
         </w:rPr>
       </w:pPr>
-      <w:bookmarkStart w:id="18" w:name="_Toc149513656"/>
+      <w:bookmarkStart w:id="18" w:name="_Toc149515336"/>
       <w:r>
         <w:rPr>
           <w:rFonts w:ascii="Arial" w:hAnsi="Arial" w:cs="Arial"/>
@@ -7527,7 +7601,7 @@
           <w:color w:val="auto"/>
         </w:rPr>
       </w:pPr>
-      <w:bookmarkStart w:id="19" w:name="_Toc149513657"/>
+      <w:bookmarkStart w:id="19" w:name="_Toc149515337"/>
       <w:r>
         <w:rPr>
           <w:rFonts w:ascii="Arial" w:hAnsi="Arial" w:cs="Arial"/>
@@ -7660,7 +7734,7 @@
           <w:lang w:val="en-GB"/>
         </w:rPr>
       </w:pPr>
-      <w:bookmarkStart w:id="20" w:name="_Toc149513658"/>
+      <w:bookmarkStart w:id="20" w:name="_Toc149515338"/>
       <w:r>
         <w:rPr>
           <w:rFonts w:ascii="Arial" w:hAnsi="Arial" w:cs="Arial"/>
@@ -7702,7 +7776,7 @@
           <w:lang w:val="en-GB"/>
         </w:rPr>
       </w:pPr>
-      <w:bookmarkStart w:id="21" w:name="_Toc149513659"/>
+      <w:bookmarkStart w:id="21" w:name="_Toc149515339"/>
       <w:r>
         <w:rPr>
           <w:rFonts w:ascii="Arial" w:hAnsi="Arial" w:cs="Arial"/>
@@ -8052,7 +8126,7 @@
           <w:color w:val="auto"/>
         </w:rPr>
       </w:pPr>
-      <w:bookmarkStart w:id="22" w:name="_Toc149513660"/>
+      <w:bookmarkStart w:id="22" w:name="_Toc149515340"/>
       <w:r>
         <w:rPr>
           <w:rFonts w:ascii="Arial" w:hAnsi="Arial" w:cs="Arial"/>
@@ -8338,7 +8412,7 @@
           <w:color w:val="auto"/>
         </w:rPr>
       </w:pPr>
-      <w:bookmarkStart w:id="23" w:name="_Toc149513661"/>
+      <w:bookmarkStart w:id="23" w:name="_Toc149515341"/>
       <w:r>
         <w:rPr>
           <w:rFonts w:ascii="Arial" w:hAnsi="Arial" w:cs="Arial"/>
@@ -8702,7 +8776,7 @@
           <w:lang w:val="en-GB"/>
         </w:rPr>
       </w:pPr>
-      <w:bookmarkStart w:id="24" w:name="_Toc149513662"/>
+      <w:bookmarkStart w:id="24" w:name="_Toc149515342"/>
       <w:r>
         <w:rPr>
           <w:rStyle w:val="Heading3Char"/>
@@ -9017,7 +9091,7 @@
           <w:bCs/>
         </w:rPr>
       </w:pPr>
-      <w:bookmarkStart w:id="25" w:name="_Toc149513663"/>
+      <w:bookmarkStart w:id="25" w:name="_Toc149515343"/>
       <w:r>
         <w:rPr>
           <w:rFonts w:ascii="Arial" w:hAnsi="Arial" w:cs="Arial"/>
@@ -9104,6 +9178,238 @@
           <w:lang w:val="en-GB"/>
         </w:rPr>
         <w:t>We will test this device by bringing it to areas of varying air quality to test that it properly alerts the user of the air quality in their current location and whether or not it is hazardous for them.</w:t>
+      </w:r>
+    </w:p>
+    <w:p>
+      <w:pPr>
+        <w:spacing w:line="360" w:lineRule="auto"/>
+        <w:rPr>
+          <w:rFonts w:ascii="Arial" w:hAnsi="Arial" w:cs="Arial"/>
+          <w:lang w:val="en-GB"/>
+        </w:rPr>
+      </w:pPr>
+    </w:p>
+    <w:p>
+      <w:pPr>
+        <w:spacing w:line="360" w:lineRule="auto"/>
+        <w:rPr>
+          <w:rFonts w:ascii="Arial" w:hAnsi="Arial" w:cs="Arial"/>
+          <w:lang w:val="en-GB"/>
+        </w:rPr>
+      </w:pPr>
+    </w:p>
+    <w:p>
+      <w:pPr>
+        <w:spacing w:line="360" w:lineRule="auto"/>
+        <w:rPr>
+          <w:rFonts w:ascii="Arial" w:hAnsi="Arial" w:cs="Arial"/>
+          <w:lang w:val="en-GB"/>
+        </w:rPr>
+      </w:pPr>
+    </w:p>
+    <w:p>
+      <w:pPr>
+        <w:spacing w:line="360" w:lineRule="auto"/>
+        <w:rPr>
+          <w:rFonts w:ascii="Arial" w:hAnsi="Arial" w:cs="Arial"/>
+          <w:lang w:val="en-GB"/>
+        </w:rPr>
+      </w:pPr>
+    </w:p>
+    <w:p>
+      <w:pPr>
+        <w:spacing w:line="360" w:lineRule="auto"/>
+        <w:rPr>
+          <w:rFonts w:ascii="Arial" w:hAnsi="Arial" w:cs="Arial"/>
+          <w:lang w:val="en-GB"/>
+        </w:rPr>
+      </w:pPr>
+    </w:p>
+    <w:p>
+      <w:pPr>
+        <w:spacing w:line="360" w:lineRule="auto"/>
+        <w:rPr>
+          <w:rFonts w:ascii="Arial" w:hAnsi="Arial" w:cs="Arial"/>
+          <w:lang w:val="en-GB"/>
+        </w:rPr>
+      </w:pPr>
+    </w:p>
+    <w:p>
+      <w:pPr>
+        <w:spacing w:line="360" w:lineRule="auto"/>
+        <w:rPr>
+          <w:rFonts w:ascii="Arial" w:hAnsi="Arial" w:cs="Arial"/>
+          <w:lang w:val="en-GB"/>
+        </w:rPr>
+      </w:pPr>
+    </w:p>
+    <w:p>
+      <w:pPr>
+        <w:spacing w:line="360" w:lineRule="auto"/>
+        <w:rPr>
+          <w:rFonts w:ascii="Arial" w:hAnsi="Arial" w:cs="Arial"/>
+          <w:lang w:val="en-GB"/>
+        </w:rPr>
+      </w:pPr>
+    </w:p>
+    <w:p>
+      <w:pPr>
+        <w:spacing w:line="360" w:lineRule="auto"/>
+        <w:rPr>
+          <w:rFonts w:ascii="Arial" w:hAnsi="Arial" w:cs="Arial"/>
+          <w:lang w:val="en-GB"/>
+        </w:rPr>
+      </w:pPr>
+    </w:p>
+    <w:p>
+      <w:pPr>
+        <w:spacing w:line="360" w:lineRule="auto"/>
+        <w:rPr>
+          <w:rFonts w:ascii="Arial" w:hAnsi="Arial" w:cs="Arial"/>
+          <w:lang w:val="en-GB"/>
+        </w:rPr>
+      </w:pPr>
+    </w:p>
+    <w:p>
+      <w:pPr>
+        <w:spacing w:line="360" w:lineRule="auto"/>
+        <w:rPr>
+          <w:rFonts w:ascii="Arial" w:hAnsi="Arial" w:cs="Arial"/>
+          <w:lang w:val="en-GB"/>
+        </w:rPr>
+      </w:pPr>
+    </w:p>
+    <w:p>
+      <w:pPr>
+        <w:spacing w:line="360" w:lineRule="auto"/>
+        <w:rPr>
+          <w:rFonts w:ascii="Arial" w:hAnsi="Arial" w:cs="Arial"/>
+          <w:lang w:val="en-GB"/>
+        </w:rPr>
+      </w:pPr>
+    </w:p>
+    <w:p>
+      <w:pPr>
+        <w:spacing w:line="360" w:lineRule="auto"/>
+        <w:rPr>
+          <w:rFonts w:ascii="Arial" w:hAnsi="Arial" w:cs="Arial"/>
+          <w:lang w:val="en-GB"/>
+        </w:rPr>
+      </w:pPr>
+    </w:p>
+    <w:p>
+      <w:pPr>
+        <w:spacing w:line="360" w:lineRule="auto"/>
+        <w:rPr>
+          <w:rFonts w:ascii="Arial" w:hAnsi="Arial" w:cs="Arial"/>
+          <w:lang w:val="en-GB"/>
+        </w:rPr>
+      </w:pPr>
+    </w:p>
+    <w:p>
+      <w:pPr>
+        <w:spacing w:line="360" w:lineRule="auto"/>
+        <w:rPr>
+          <w:rFonts w:ascii="Arial" w:hAnsi="Arial" w:cs="Arial"/>
+          <w:lang w:val="en-GB"/>
+        </w:rPr>
+      </w:pPr>
+    </w:p>
+    <w:p>
+      <w:pPr>
+        <w:pStyle w:val="Heading2"/>
+        <w:rPr>
+          <w:rFonts w:ascii="Arial" w:hAnsi="Arial" w:cs="Arial"/>
+          <w:b/>
+          <w:bCs/>
+          <w:color w:val="000000" w:themeColor="text1"/>
+          <w:lang w:val="en-GB"/>
+        </w:rPr>
+      </w:pPr>
+      <w:bookmarkStart w:id="26" w:name="_Toc149515344"/>
+      <w:r>
+        <w:rPr>
+          <w:rFonts w:ascii="Arial" w:hAnsi="Arial" w:cs="Arial"/>
+          <w:b/>
+          <w:bCs/>
+          <w:color w:val="000000" w:themeColor="text1"/>
+          <w:lang w:val="en-GB"/>
+        </w:rPr>
+        <w:lastRenderedPageBreak/>
+        <w:t>CONCLUSION</w:t>
+      </w:r>
+      <w:bookmarkEnd w:id="26"/>
+      <w:r>
+        <w:rPr>
+          <w:rFonts w:ascii="Arial" w:hAnsi="Arial" w:cs="Arial"/>
+          <w:b/>
+          <w:bCs/>
+          <w:color w:val="000000" w:themeColor="text1"/>
+          <w:lang w:val="en-GB"/>
+        </w:rPr>
+        <w:br/>
+      </w:r>
+    </w:p>
+    <w:p>
+      <w:pPr>
+        <w:spacing w:line="360" w:lineRule="auto"/>
+        <w:rPr>
+          <w:rFonts w:ascii="Arial" w:hAnsi="Arial" w:cs="Arial"/>
+          <w:lang w:val="en-GB"/>
+        </w:rPr>
+      </w:pPr>
+      <w:r>
+        <w:rPr>
+          <w:rFonts w:ascii="Arial" w:hAnsi="Arial" w:cs="Arial"/>
+        </w:rPr>
+        <w:t>The project's primary goal was to provide a user-friendly device capable of monitoring air quality in real-time, specifically tailored to Ireland's air quality standards</w:t>
+      </w:r>
+      <w:r>
+        <w:rPr>
+          <w:rFonts w:ascii="Arial" w:hAnsi="Arial" w:cs="Arial"/>
+        </w:rPr>
+        <w:t>. From</w:t>
+      </w:r>
+      <w:r>
+        <w:rPr>
+          <w:rFonts w:ascii="Arial" w:hAnsi="Arial" w:cs="Arial"/>
+        </w:rPr>
+        <w:t xml:space="preserve"> selecting the appropriate hardware components to setting up the database, was essential. Fritzing diagrams, database schema, and UI designs became our roadmap, guiding each step.</w:t>
+      </w:r>
+      <w:r>
+        <w:rPr>
+          <w:rFonts w:ascii="Arial" w:hAnsi="Arial" w:cs="Arial"/>
+          <w:lang w:val="en-GB"/>
+        </w:rPr>
+        <w:t xml:space="preserve"> Ensuring seamless integration of various sensors with the Pi, balancing between real-time data processing , and designing an intuitive user interface required iterative testing and feedback. The choice of algorithms for computing the Air Quality Index (AQI)</w:t>
+      </w:r>
+      <w:r>
+        <w:rPr>
+          <w:rFonts w:ascii="Arial" w:hAnsi="Arial" w:cs="Arial"/>
+          <w:lang w:val="en-GB"/>
+        </w:rPr>
+        <w:t>.</w:t>
+      </w:r>
+      <w:r>
+        <w:rPr>
+          <w:rFonts w:ascii="Arial" w:hAnsi="Arial" w:cs="Arial"/>
+          <w:lang w:val="en-GB"/>
+        </w:rPr>
+        <w:br/>
+      </w:r>
+      <w:r>
+        <w:rPr>
+          <w:rFonts w:ascii="Arial" w:hAnsi="Arial" w:cs="Arial"/>
+          <w:lang w:val="en-GB"/>
+        </w:rPr>
+        <w:br/>
+      </w:r>
+      <w:r>
+        <w:rPr>
+          <w:rFonts w:ascii="Arial" w:hAnsi="Arial" w:cs="Arial"/>
+          <w:lang w:val="en-GB"/>
+        </w:rPr>
+        <w:t>In this report, we detailed the development of Aerosense, an air quality monitor band. We explored the hardware and software components, from integrating sensors to designing the user interface.</w:t>
       </w:r>
     </w:p>
     <w:sectPr>
@@ -11231,7 +11537,6 @@
   <w:style w:type="character" w:default="1" w:styleId="DefaultParagraphFont">
     <w:name w:val="Default Paragraph Font"/>
     <w:uiPriority w:val="1"/>
-    <w:semiHidden/>
     <w:unhideWhenUsed/>
   </w:style>
   <w:style w:type="table" w:default="1" w:styleId="TableNormal">

</xml_diff>

<commit_message>
Fix chnages and add references
</commit_message>
<xml_diff>
--- a/Wristband Air Quality Project Documentation.docx
+++ b/Wristband Air Quality Project Documentation.docx
@@ -859,7 +859,7 @@
           <w:r>
             <w:fldChar w:fldCharType="separate"/>
           </w:r>
-          <w:hyperlink w:anchor="_Toc149515318" w:history="1">
+          <w:hyperlink w:anchor="_Toc149516224" w:history="1">
             <w:r>
               <w:rPr>
                 <w:rStyle w:val="Hyperlink"/>
@@ -890,7 +890,7 @@
                 <w:noProof/>
                 <w:webHidden/>
               </w:rPr>
-              <w:instrText xml:space="preserve"> PAGEREF _Toc149515318 \h </w:instrText>
+              <w:instrText xml:space="preserve"> PAGEREF _Toc149516224 \h </w:instrText>
             </w:r>
             <w:r>
               <w:rPr>
@@ -933,7 +933,7 @@
               <w:lang w:eastAsia="en-IE"/>
             </w:rPr>
           </w:pPr>
-          <w:hyperlink w:anchor="_Toc149515319" w:history="1">
+          <w:hyperlink w:anchor="_Toc149516225" w:history="1">
             <w:r>
               <w:rPr>
                 <w:rStyle w:val="Hyperlink"/>
@@ -963,7 +963,7 @@
                 <w:noProof/>
                 <w:webHidden/>
               </w:rPr>
-              <w:instrText xml:space="preserve"> PAGEREF _Toc149515319 \h </w:instrText>
+              <w:instrText xml:space="preserve"> PAGEREF _Toc149516225 \h </w:instrText>
             </w:r>
             <w:r>
               <w:rPr>
@@ -1008,7 +1008,7 @@
               <w14:ligatures w14:val="standardContextual"/>
             </w:rPr>
           </w:pPr>
-          <w:hyperlink w:anchor="_Toc149515320" w:history="1">
+          <w:hyperlink w:anchor="_Toc149516226" w:history="1">
             <w:r>
               <w:rPr>
                 <w:rStyle w:val="Hyperlink"/>
@@ -1039,7 +1039,7 @@
                 <w:noProof/>
                 <w:webHidden/>
               </w:rPr>
-              <w:instrText xml:space="preserve"> PAGEREF _Toc149515320 \h </w:instrText>
+              <w:instrText xml:space="preserve"> PAGEREF _Toc149516226 \h </w:instrText>
             </w:r>
             <w:r>
               <w:rPr>
@@ -1084,7 +1084,7 @@
               <w14:ligatures w14:val="standardContextual"/>
             </w:rPr>
           </w:pPr>
-          <w:hyperlink w:anchor="_Toc149515321" w:history="1">
+          <w:hyperlink w:anchor="_Toc149516227" w:history="1">
             <w:r>
               <w:rPr>
                 <w:rStyle w:val="Hyperlink"/>
@@ -1115,7 +1115,7 @@
                 <w:noProof/>
                 <w:webHidden/>
               </w:rPr>
-              <w:instrText xml:space="preserve"> PAGEREF _Toc149515321 \h </w:instrText>
+              <w:instrText xml:space="preserve"> PAGEREF _Toc149516227 \h </w:instrText>
             </w:r>
             <w:r>
               <w:rPr>
@@ -1158,7 +1158,7 @@
               <w:lang w:eastAsia="en-IE"/>
             </w:rPr>
           </w:pPr>
-          <w:hyperlink w:anchor="_Toc149515322" w:history="1">
+          <w:hyperlink w:anchor="_Toc149516228" w:history="1">
             <w:r>
               <w:rPr>
                 <w:rStyle w:val="Hyperlink"/>
@@ -1189,7 +1189,7 @@
                 <w:noProof/>
                 <w:webHidden/>
               </w:rPr>
-              <w:instrText xml:space="preserve"> PAGEREF _Toc149515322 \h </w:instrText>
+              <w:instrText xml:space="preserve"> PAGEREF _Toc149516228 \h </w:instrText>
             </w:r>
             <w:r>
               <w:rPr>
@@ -1234,7 +1234,7 @@
               <w14:ligatures w14:val="standardContextual"/>
             </w:rPr>
           </w:pPr>
-          <w:hyperlink w:anchor="_Toc149515323" w:history="1">
+          <w:hyperlink w:anchor="_Toc149516229" w:history="1">
             <w:r>
               <w:rPr>
                 <w:rStyle w:val="Hyperlink"/>
@@ -1264,7 +1264,7 @@
                 <w:noProof/>
                 <w:webHidden/>
               </w:rPr>
-              <w:instrText xml:space="preserve"> PAGEREF _Toc149515323 \h </w:instrText>
+              <w:instrText xml:space="preserve"> PAGEREF _Toc149516229 \h </w:instrText>
             </w:r>
             <w:r>
               <w:rPr>
@@ -1309,7 +1309,7 @@
               <w14:ligatures w14:val="standardContextual"/>
             </w:rPr>
           </w:pPr>
-          <w:hyperlink w:anchor="_Toc149515324" w:history="1">
+          <w:hyperlink w:anchor="_Toc149516230" w:history="1">
             <w:r>
               <w:rPr>
                 <w:rStyle w:val="Hyperlink"/>
@@ -1339,7 +1339,7 @@
                 <w:noProof/>
                 <w:webHidden/>
               </w:rPr>
-              <w:instrText xml:space="preserve"> PAGEREF _Toc149515324 \h </w:instrText>
+              <w:instrText xml:space="preserve"> PAGEREF _Toc149516230 \h </w:instrText>
             </w:r>
             <w:r>
               <w:rPr>
@@ -1382,7 +1382,7 @@
               <w:lang w:eastAsia="en-IE"/>
             </w:rPr>
           </w:pPr>
-          <w:hyperlink w:anchor="_Toc149515325" w:history="1">
+          <w:hyperlink w:anchor="_Toc149516231" w:history="1">
             <w:r>
               <w:rPr>
                 <w:rStyle w:val="Hyperlink"/>
@@ -1413,7 +1413,7 @@
                 <w:noProof/>
                 <w:webHidden/>
               </w:rPr>
-              <w:instrText xml:space="preserve"> PAGEREF _Toc149515325 \h </w:instrText>
+              <w:instrText xml:space="preserve"> PAGEREF _Toc149516231 \h </w:instrText>
             </w:r>
             <w:r>
               <w:rPr>
@@ -1458,7 +1458,7 @@
               <w14:ligatures w14:val="standardContextual"/>
             </w:rPr>
           </w:pPr>
-          <w:hyperlink w:anchor="_Toc149515326" w:history="1">
+          <w:hyperlink w:anchor="_Toc149516232" w:history="1">
             <w:r>
               <w:rPr>
                 <w:rStyle w:val="Hyperlink"/>
@@ -1488,7 +1488,7 @@
                 <w:noProof/>
                 <w:webHidden/>
               </w:rPr>
-              <w:instrText xml:space="preserve"> PAGEREF _Toc149515326 \h </w:instrText>
+              <w:instrText xml:space="preserve"> PAGEREF _Toc149516232 \h </w:instrText>
             </w:r>
             <w:r>
               <w:rPr>
@@ -1533,7 +1533,7 @@
               <w14:ligatures w14:val="standardContextual"/>
             </w:rPr>
           </w:pPr>
-          <w:hyperlink w:anchor="_Toc149515327" w:history="1">
+          <w:hyperlink w:anchor="_Toc149516233" w:history="1">
             <w:r>
               <w:rPr>
                 <w:rStyle w:val="Hyperlink"/>
@@ -1564,7 +1564,7 @@
                 <w:noProof/>
                 <w:webHidden/>
               </w:rPr>
-              <w:instrText xml:space="preserve"> PAGEREF _Toc149515327 \h </w:instrText>
+              <w:instrText xml:space="preserve"> PAGEREF _Toc149516233 \h </w:instrText>
             </w:r>
             <w:r>
               <w:rPr>
@@ -1609,7 +1609,7 @@
               <w14:ligatures w14:val="standardContextual"/>
             </w:rPr>
           </w:pPr>
-          <w:hyperlink w:anchor="_Toc149515328" w:history="1">
+          <w:hyperlink w:anchor="_Toc149516234" w:history="1">
             <w:r>
               <w:rPr>
                 <w:rStyle w:val="Hyperlink"/>
@@ -1639,7 +1639,7 @@
                 <w:noProof/>
                 <w:webHidden/>
               </w:rPr>
-              <w:instrText xml:space="preserve"> PAGEREF _Toc149515328 \h </w:instrText>
+              <w:instrText xml:space="preserve"> PAGEREF _Toc149516234 \h </w:instrText>
             </w:r>
             <w:r>
               <w:rPr>
@@ -1684,7 +1684,7 @@
               <w14:ligatures w14:val="standardContextual"/>
             </w:rPr>
           </w:pPr>
-          <w:hyperlink w:anchor="_Toc149515329" w:history="1">
+          <w:hyperlink w:anchor="_Toc149516235" w:history="1">
             <w:r>
               <w:rPr>
                 <w:rStyle w:val="Hyperlink"/>
@@ -1714,7 +1714,7 @@
                 <w:noProof/>
                 <w:webHidden/>
               </w:rPr>
-              <w:instrText xml:space="preserve"> PAGEREF _Toc149515329 \h </w:instrText>
+              <w:instrText xml:space="preserve"> PAGEREF _Toc149516235 \h </w:instrText>
             </w:r>
             <w:r>
               <w:rPr>
@@ -1757,7 +1757,7 @@
               <w:lang w:eastAsia="en-IE"/>
             </w:rPr>
           </w:pPr>
-          <w:hyperlink w:anchor="_Toc149515330" w:history="1">
+          <w:hyperlink w:anchor="_Toc149516236" w:history="1">
             <w:r>
               <w:rPr>
                 <w:rStyle w:val="Hyperlink"/>
@@ -1788,7 +1788,7 @@
                 <w:noProof/>
                 <w:webHidden/>
               </w:rPr>
-              <w:instrText xml:space="preserve"> PAGEREF _Toc149515330 \h </w:instrText>
+              <w:instrText xml:space="preserve"> PAGEREF _Toc149516236 \h </w:instrText>
             </w:r>
             <w:r>
               <w:rPr>
@@ -1833,7 +1833,7 @@
               <w14:ligatures w14:val="standardContextual"/>
             </w:rPr>
           </w:pPr>
-          <w:hyperlink w:anchor="_Toc149515331" w:history="1">
+          <w:hyperlink w:anchor="_Toc149516237" w:history="1">
             <w:r>
               <w:rPr>
                 <w:rStyle w:val="Hyperlink"/>
@@ -1863,7 +1863,7 @@
                 <w:noProof/>
                 <w:webHidden/>
               </w:rPr>
-              <w:instrText xml:space="preserve"> PAGEREF _Toc149515331 \h </w:instrText>
+              <w:instrText xml:space="preserve"> PAGEREF _Toc149516237 \h </w:instrText>
             </w:r>
             <w:r>
               <w:rPr>
@@ -1908,7 +1908,7 @@
               <w14:ligatures w14:val="standardContextual"/>
             </w:rPr>
           </w:pPr>
-          <w:hyperlink w:anchor="_Toc149515332" w:history="1">
+          <w:hyperlink w:anchor="_Toc149516238" w:history="1">
             <w:r>
               <w:rPr>
                 <w:rStyle w:val="Hyperlink"/>
@@ -1938,7 +1938,7 @@
                 <w:noProof/>
                 <w:webHidden/>
               </w:rPr>
-              <w:instrText xml:space="preserve"> PAGEREF _Toc149515332 \h </w:instrText>
+              <w:instrText xml:space="preserve"> PAGEREF _Toc149516238 \h </w:instrText>
             </w:r>
             <w:r>
               <w:rPr>
@@ -1983,7 +1983,7 @@
               <w14:ligatures w14:val="standardContextual"/>
             </w:rPr>
           </w:pPr>
-          <w:hyperlink w:anchor="_Toc149515333" w:history="1">
+          <w:hyperlink w:anchor="_Toc149516239" w:history="1">
             <w:r>
               <w:rPr>
                 <w:rStyle w:val="Hyperlink"/>
@@ -2013,7 +2013,7 @@
                 <w:noProof/>
                 <w:webHidden/>
               </w:rPr>
-              <w:instrText xml:space="preserve"> PAGEREF _Toc149515333 \h </w:instrText>
+              <w:instrText xml:space="preserve"> PAGEREF _Toc149516239 \h </w:instrText>
             </w:r>
             <w:r>
               <w:rPr>
@@ -2056,7 +2056,7 @@
               <w:lang w:eastAsia="en-IE"/>
             </w:rPr>
           </w:pPr>
-          <w:hyperlink w:anchor="_Toc149515334" w:history="1">
+          <w:hyperlink w:anchor="_Toc149516240" w:history="1">
             <w:r>
               <w:rPr>
                 <w:rStyle w:val="Hyperlink"/>
@@ -2087,7 +2087,7 @@
                 <w:noProof/>
                 <w:webHidden/>
               </w:rPr>
-              <w:instrText xml:space="preserve"> PAGEREF _Toc149515334 \h </w:instrText>
+              <w:instrText xml:space="preserve"> PAGEREF _Toc149516240 \h </w:instrText>
             </w:r>
             <w:r>
               <w:rPr>
@@ -2132,7 +2132,7 @@
               <w14:ligatures w14:val="standardContextual"/>
             </w:rPr>
           </w:pPr>
-          <w:hyperlink w:anchor="_Toc149515335" w:history="1">
+          <w:hyperlink w:anchor="_Toc149516241" w:history="1">
             <w:r>
               <w:rPr>
                 <w:rStyle w:val="Hyperlink"/>
@@ -2171,7 +2171,7 @@
                 <w:noProof/>
                 <w:webHidden/>
               </w:rPr>
-              <w:instrText xml:space="preserve"> PAGEREF _Toc149515335 \h </w:instrText>
+              <w:instrText xml:space="preserve"> PAGEREF _Toc149516241 \h </w:instrText>
             </w:r>
             <w:r>
               <w:rPr>
@@ -2216,7 +2216,7 @@
               <w14:ligatures w14:val="standardContextual"/>
             </w:rPr>
           </w:pPr>
-          <w:hyperlink w:anchor="_Toc149515336" w:history="1">
+          <w:hyperlink w:anchor="_Toc149516242" w:history="1">
             <w:r>
               <w:rPr>
                 <w:rStyle w:val="Hyperlink"/>
@@ -2255,7 +2255,7 @@
                 <w:noProof/>
                 <w:webHidden/>
               </w:rPr>
-              <w:instrText xml:space="preserve"> PAGEREF _Toc149515336 \h </w:instrText>
+              <w:instrText xml:space="preserve"> PAGEREF _Toc149516242 \h </w:instrText>
             </w:r>
             <w:r>
               <w:rPr>
@@ -2300,7 +2300,7 @@
               <w14:ligatures w14:val="standardContextual"/>
             </w:rPr>
           </w:pPr>
-          <w:hyperlink w:anchor="_Toc149515337" w:history="1">
+          <w:hyperlink w:anchor="_Toc149516243" w:history="1">
             <w:r>
               <w:rPr>
                 <w:rStyle w:val="Hyperlink"/>
@@ -2339,7 +2339,7 @@
                 <w:noProof/>
                 <w:webHidden/>
               </w:rPr>
-              <w:instrText xml:space="preserve"> PAGEREF _Toc149515337 \h </w:instrText>
+              <w:instrText xml:space="preserve"> PAGEREF _Toc149516243 \h </w:instrText>
             </w:r>
             <w:r>
               <w:rPr>
@@ -2382,7 +2382,7 @@
               <w:lang w:eastAsia="en-IE"/>
             </w:rPr>
           </w:pPr>
-          <w:hyperlink w:anchor="_Toc149515338" w:history="1">
+          <w:hyperlink w:anchor="_Toc149516244" w:history="1">
             <w:r>
               <w:rPr>
                 <w:rStyle w:val="Hyperlink"/>
@@ -2413,7 +2413,7 @@
                 <w:noProof/>
                 <w:webHidden/>
               </w:rPr>
-              <w:instrText xml:space="preserve"> PAGEREF _Toc149515338 \h </w:instrText>
+              <w:instrText xml:space="preserve"> PAGEREF _Toc149516244 \h </w:instrText>
             </w:r>
             <w:r>
               <w:rPr>
@@ -2458,7 +2458,7 @@
               <w14:ligatures w14:val="standardContextual"/>
             </w:rPr>
           </w:pPr>
-          <w:hyperlink w:anchor="_Toc149515339" w:history="1">
+          <w:hyperlink w:anchor="_Toc149516245" w:history="1">
             <w:r>
               <w:rPr>
                 <w:rStyle w:val="Hyperlink"/>
@@ -2499,7 +2499,7 @@
                 <w:noProof/>
                 <w:webHidden/>
               </w:rPr>
-              <w:instrText xml:space="preserve"> PAGEREF _Toc149515339 \h </w:instrText>
+              <w:instrText xml:space="preserve"> PAGEREF _Toc149516245 \h </w:instrText>
             </w:r>
             <w:r>
               <w:rPr>
@@ -2544,7 +2544,7 @@
               <w14:ligatures w14:val="standardContextual"/>
             </w:rPr>
           </w:pPr>
-          <w:hyperlink w:anchor="_Toc149515340" w:history="1">
+          <w:hyperlink w:anchor="_Toc149516246" w:history="1">
             <w:r>
               <w:rPr>
                 <w:rStyle w:val="Hyperlink"/>
@@ -2582,7 +2582,7 @@
                 <w:noProof/>
                 <w:webHidden/>
               </w:rPr>
-              <w:instrText xml:space="preserve"> PAGEREF _Toc149515340 \h </w:instrText>
+              <w:instrText xml:space="preserve"> PAGEREF _Toc149516246 \h </w:instrText>
             </w:r>
             <w:r>
               <w:rPr>
@@ -2627,7 +2627,7 @@
               <w14:ligatures w14:val="standardContextual"/>
             </w:rPr>
           </w:pPr>
-          <w:hyperlink w:anchor="_Toc149515341" w:history="1">
+          <w:hyperlink w:anchor="_Toc149516247" w:history="1">
             <w:r>
               <w:rPr>
                 <w:rStyle w:val="Hyperlink"/>
@@ -2666,7 +2666,7 @@
                 <w:noProof/>
                 <w:webHidden/>
               </w:rPr>
-              <w:instrText xml:space="preserve"> PAGEREF _Toc149515341 \h </w:instrText>
+              <w:instrText xml:space="preserve"> PAGEREF _Toc149516247 \h </w:instrText>
             </w:r>
             <w:r>
               <w:rPr>
@@ -2711,7 +2711,7 @@
               <w14:ligatures w14:val="standardContextual"/>
             </w:rPr>
           </w:pPr>
-          <w:hyperlink w:anchor="_Toc149515342" w:history="1">
+          <w:hyperlink w:anchor="_Toc149516248" w:history="1">
             <w:r>
               <w:rPr>
                 <w:rStyle w:val="Hyperlink"/>
@@ -2750,7 +2750,7 @@
                 <w:noProof/>
                 <w:webHidden/>
               </w:rPr>
-              <w:instrText xml:space="preserve"> PAGEREF _Toc149515342 \h </w:instrText>
+              <w:instrText xml:space="preserve"> PAGEREF _Toc149516248 \h </w:instrText>
             </w:r>
             <w:r>
               <w:rPr>
@@ -2793,7 +2793,7 @@
               <w:lang w:eastAsia="en-IE"/>
             </w:rPr>
           </w:pPr>
-          <w:hyperlink w:anchor="_Toc149515343" w:history="1">
+          <w:hyperlink w:anchor="_Toc149516249" w:history="1">
             <w:r>
               <w:rPr>
                 <w:rStyle w:val="Hyperlink"/>
@@ -2823,7 +2823,7 @@
                 <w:noProof/>
                 <w:webHidden/>
               </w:rPr>
-              <w:instrText xml:space="preserve"> PAGEREF _Toc149515343 \h </w:instrText>
+              <w:instrText xml:space="preserve"> PAGEREF _Toc149516249 \h </w:instrText>
             </w:r>
             <w:r>
               <w:rPr>
@@ -2866,7 +2866,7 @@
               <w:lang w:eastAsia="en-IE"/>
             </w:rPr>
           </w:pPr>
-          <w:hyperlink w:anchor="_Toc149515344" w:history="1">
+          <w:hyperlink w:anchor="_Toc149516250" w:history="1">
             <w:r>
               <w:rPr>
                 <w:rStyle w:val="Hyperlink"/>
@@ -2897,7 +2897,80 @@
                 <w:noProof/>
                 <w:webHidden/>
               </w:rPr>
-              <w:instrText xml:space="preserve"> PAGEREF _Toc149515344 \h </w:instrText>
+              <w:instrText xml:space="preserve"> PAGEREF _Toc149516250 \h </w:instrText>
+            </w:r>
+            <w:r>
+              <w:rPr>
+                <w:noProof/>
+                <w:webHidden/>
+              </w:rPr>
+            </w:r>
+            <w:r>
+              <w:rPr>
+                <w:noProof/>
+                <w:webHidden/>
+              </w:rPr>
+              <w:fldChar w:fldCharType="separate"/>
+            </w:r>
+            <w:r>
+              <w:rPr>
+                <w:noProof/>
+                <w:webHidden/>
+              </w:rPr>
+              <w:t>23</w:t>
+            </w:r>
+            <w:r>
+              <w:rPr>
+                <w:noProof/>
+                <w:webHidden/>
+              </w:rPr>
+              <w:fldChar w:fldCharType="end"/>
+            </w:r>
+          </w:hyperlink>
+        </w:p>
+        <w:p>
+          <w:pPr>
+            <w:pStyle w:val="TOC2"/>
+            <w:tabs>
+              <w:tab w:val="right" w:leader="dot" w:pos="9016"/>
+            </w:tabs>
+            <w:rPr>
+              <w:rFonts w:eastAsiaTheme="minorEastAsia"/>
+              <w:noProof/>
+              <w:lang w:eastAsia="en-IE"/>
+            </w:rPr>
+          </w:pPr>
+          <w:hyperlink w:anchor="_Toc149516251" w:history="1">
+            <w:r>
+              <w:rPr>
+                <w:rStyle w:val="Hyperlink"/>
+                <w:rFonts w:ascii="Arial" w:hAnsi="Arial" w:cs="Arial"/>
+                <w:b/>
+                <w:bCs/>
+                <w:noProof/>
+              </w:rPr>
+              <w:t>REFERENCES:</w:t>
+            </w:r>
+            <w:r>
+              <w:rPr>
+                <w:noProof/>
+                <w:webHidden/>
+              </w:rPr>
+              <w:tab/>
+            </w:r>
+            <w:r>
+              <w:rPr>
+                <w:noProof/>
+                <w:webHidden/>
+              </w:rPr>
+              <w:fldChar w:fldCharType="begin"/>
+            </w:r>
+            <w:r>
+              <w:rPr>
+                <w:noProof/>
+                <w:webHidden/>
+              </w:rPr>
+              <w:instrText xml:space="preserve"> PAGEREF _Toc149516251 \h </w:instrText>
             </w:r>
             <w:r>
               <w:rPr>
@@ -3004,7 +3077,7 @@
           <w:lang w:val="en-GB"/>
         </w:rPr>
       </w:pPr>
-      <w:bookmarkStart w:id="0" w:name="_Toc149515318"/>
+      <w:bookmarkStart w:id="0" w:name="_Toc149516224"/>
       <w:r>
         <w:rPr>
           <w:rFonts w:ascii="Arial" w:hAnsi="Arial" w:cs="Arial"/>
@@ -3013,7 +3086,6 @@
           <w:color w:val="auto"/>
           <w:lang w:val="en-GB"/>
         </w:rPr>
-        <w:lastRenderedPageBreak/>
         <w:t>GLOSSARY</w:t>
       </w:r>
       <w:bookmarkEnd w:id="0"/>
@@ -3330,7 +3402,7 @@
           <w:color w:val="000000" w:themeColor="text1"/>
         </w:rPr>
       </w:pPr>
-      <w:bookmarkStart w:id="1" w:name="_Toc149515319"/>
+      <w:bookmarkStart w:id="1" w:name="_Toc149516225"/>
       <w:r>
         <w:rPr>
           <w:rFonts w:ascii="Arial" w:hAnsi="Arial" w:cs="Arial"/>
@@ -3363,7 +3435,7 @@
           <w:lang w:val="en-GB"/>
         </w:rPr>
       </w:pPr>
-      <w:bookmarkStart w:id="2" w:name="_Toc149515320"/>
+      <w:bookmarkStart w:id="2" w:name="_Toc149516226"/>
       <w:r>
         <w:rPr>
           <w:rFonts w:ascii="Arial" w:hAnsi="Arial" w:cs="Arial"/>
@@ -3633,7 +3705,7 @@
           <w:lang w:val="en-GB"/>
         </w:rPr>
       </w:pPr>
-      <w:bookmarkStart w:id="3" w:name="_Toc149515321"/>
+      <w:bookmarkStart w:id="3" w:name="_Toc149516227"/>
       <w:r>
         <w:rPr>
           <w:rFonts w:ascii="Arial" w:hAnsi="Arial" w:cs="Arial"/>
@@ -4048,7 +4120,7 @@
           <w:lang w:val="en-GB"/>
         </w:rPr>
       </w:pPr>
-      <w:bookmarkStart w:id="4" w:name="_Toc149515322"/>
+      <w:bookmarkStart w:id="4" w:name="_Toc149516228"/>
       <w:r>
         <w:rPr>
           <w:rFonts w:ascii="Arial" w:hAnsi="Arial" w:cs="Arial"/>
@@ -4100,7 +4172,7 @@
           <w:color w:val="auto"/>
         </w:rPr>
       </w:pPr>
-      <w:bookmarkStart w:id="5" w:name="_Toc149515323"/>
+      <w:bookmarkStart w:id="5" w:name="_Toc149516229"/>
       <w:r>
         <w:rPr>
           <w:rFonts w:ascii="Arial" w:hAnsi="Arial" w:cs="Arial"/>
@@ -4160,7 +4232,7 @@
           <w:color w:val="auto"/>
         </w:rPr>
       </w:pPr>
-      <w:bookmarkStart w:id="6" w:name="_Toc149515324"/>
+      <w:bookmarkStart w:id="6" w:name="_Toc149516230"/>
       <w:r>
         <w:rPr>
           <w:rFonts w:ascii="Arial" w:hAnsi="Arial" w:cs="Arial"/>
@@ -4354,7 +4426,7 @@
           <w:lang w:val="en-GB"/>
         </w:rPr>
       </w:pPr>
-      <w:bookmarkStart w:id="7" w:name="_Toc149515325"/>
+      <w:bookmarkStart w:id="7" w:name="_Toc149516231"/>
       <w:r>
         <w:rPr>
           <w:rFonts w:ascii="Arial" w:hAnsi="Arial" w:cs="Arial"/>
@@ -4389,7 +4461,7 @@
           <w:color w:val="auto"/>
         </w:rPr>
       </w:pPr>
-      <w:bookmarkStart w:id="8" w:name="_Toc149515326"/>
+      <w:bookmarkStart w:id="8" w:name="_Toc149516232"/>
       <w:r>
         <w:rPr>
           <w:rStyle w:val="Heading3Char"/>
@@ -4891,7 +4963,7 @@
           <w:lang w:val="en-GB"/>
         </w:rPr>
       </w:pPr>
-      <w:bookmarkStart w:id="9" w:name="_Toc149515327"/>
+      <w:bookmarkStart w:id="9" w:name="_Toc149516233"/>
       <w:r>
         <w:rPr>
           <w:rFonts w:ascii="Arial" w:hAnsi="Arial" w:cs="Arial"/>
@@ -5208,7 +5280,7 @@
           <w:color w:val="auto"/>
         </w:rPr>
       </w:pPr>
-      <w:bookmarkStart w:id="10" w:name="_Toc149515328"/>
+      <w:bookmarkStart w:id="10" w:name="_Toc149516234"/>
       <w:r>
         <w:rPr>
           <w:rFonts w:ascii="Arial" w:hAnsi="Arial" w:cs="Arial"/>
@@ -5536,7 +5608,7 @@
           <w:color w:val="auto"/>
         </w:rPr>
       </w:pPr>
-      <w:bookmarkStart w:id="11" w:name="_Toc149515329"/>
+      <w:bookmarkStart w:id="11" w:name="_Toc149516235"/>
       <w:r>
         <w:rPr>
           <w:rFonts w:ascii="Arial" w:hAnsi="Arial" w:cs="Arial"/>
@@ -5770,7 +5842,7 @@
           <w:rStyle w:val="Heading3Char"/>
         </w:rPr>
       </w:pPr>
-      <w:bookmarkStart w:id="12" w:name="_Toc149515330"/>
+      <w:bookmarkStart w:id="12" w:name="_Toc149516236"/>
       <w:r>
         <w:rPr>
           <w:rFonts w:ascii="Arial" w:hAnsi="Arial" w:cs="Arial"/>
@@ -5804,7 +5876,7 @@
           <w:color w:val="auto"/>
         </w:rPr>
       </w:pPr>
-      <w:bookmarkStart w:id="13" w:name="_Toc149515331"/>
+      <w:bookmarkStart w:id="13" w:name="_Toc149516237"/>
       <w:r>
         <w:rPr>
           <w:rFonts w:ascii="Arial" w:hAnsi="Arial" w:cs="Arial"/>
@@ -6117,7 +6189,7 @@
           <w:color w:val="auto"/>
         </w:rPr>
       </w:pPr>
-      <w:bookmarkStart w:id="14" w:name="_Toc149515332"/>
+      <w:bookmarkStart w:id="14" w:name="_Toc149516238"/>
       <w:r>
         <w:rPr>
           <w:rFonts w:ascii="Arial" w:hAnsi="Arial" w:cs="Arial"/>
@@ -7070,7 +7142,7 @@
           <w:color w:val="auto"/>
         </w:rPr>
       </w:pPr>
-      <w:bookmarkStart w:id="15" w:name="_Toc149515333"/>
+      <w:bookmarkStart w:id="15" w:name="_Toc149516239"/>
       <w:r>
         <w:rPr>
           <w:rFonts w:ascii="Arial" w:hAnsi="Arial" w:cs="Arial"/>
@@ -7376,7 +7448,7 @@
           <w:lang w:val="en-GB"/>
         </w:rPr>
       </w:pPr>
-      <w:bookmarkStart w:id="16" w:name="_Toc149515334"/>
+      <w:bookmarkStart w:id="16" w:name="_Toc149516240"/>
       <w:r>
         <w:rPr>
           <w:rFonts w:ascii="Arial" w:hAnsi="Arial" w:cs="Arial"/>
@@ -7415,7 +7487,7 @@
           <w:color w:val="auto"/>
         </w:rPr>
       </w:pPr>
-      <w:bookmarkStart w:id="17" w:name="_Toc149515335"/>
+      <w:bookmarkStart w:id="17" w:name="_Toc149516241"/>
       <w:r>
         <w:rPr>
           <w:rFonts w:ascii="Arial" w:hAnsi="Arial" w:cs="Arial"/>
@@ -7508,7 +7580,7 @@
           <w:color w:val="auto"/>
         </w:rPr>
       </w:pPr>
-      <w:bookmarkStart w:id="18" w:name="_Toc149515336"/>
+      <w:bookmarkStart w:id="18" w:name="_Toc149516242"/>
       <w:r>
         <w:rPr>
           <w:rFonts w:ascii="Arial" w:hAnsi="Arial" w:cs="Arial"/>
@@ -7601,7 +7673,7 @@
           <w:color w:val="auto"/>
         </w:rPr>
       </w:pPr>
-      <w:bookmarkStart w:id="19" w:name="_Toc149515337"/>
+      <w:bookmarkStart w:id="19" w:name="_Toc149516243"/>
       <w:r>
         <w:rPr>
           <w:rFonts w:ascii="Arial" w:hAnsi="Arial" w:cs="Arial"/>
@@ -7734,7 +7806,7 @@
           <w:lang w:val="en-GB"/>
         </w:rPr>
       </w:pPr>
-      <w:bookmarkStart w:id="20" w:name="_Toc149515338"/>
+      <w:bookmarkStart w:id="20" w:name="_Toc149516244"/>
       <w:r>
         <w:rPr>
           <w:rFonts w:ascii="Arial" w:hAnsi="Arial" w:cs="Arial"/>
@@ -7776,7 +7848,7 @@
           <w:lang w:val="en-GB"/>
         </w:rPr>
       </w:pPr>
-      <w:bookmarkStart w:id="21" w:name="_Toc149515339"/>
+      <w:bookmarkStart w:id="21" w:name="_Toc149516245"/>
       <w:r>
         <w:rPr>
           <w:rFonts w:ascii="Arial" w:hAnsi="Arial" w:cs="Arial"/>
@@ -8126,7 +8198,7 @@
           <w:color w:val="auto"/>
         </w:rPr>
       </w:pPr>
-      <w:bookmarkStart w:id="22" w:name="_Toc149515340"/>
+      <w:bookmarkStart w:id="22" w:name="_Toc149516246"/>
       <w:r>
         <w:rPr>
           <w:rFonts w:ascii="Arial" w:hAnsi="Arial" w:cs="Arial"/>
@@ -8412,7 +8484,7 @@
           <w:color w:val="auto"/>
         </w:rPr>
       </w:pPr>
-      <w:bookmarkStart w:id="23" w:name="_Toc149515341"/>
+      <w:bookmarkStart w:id="23" w:name="_Toc149516247"/>
       <w:r>
         <w:rPr>
           <w:rFonts w:ascii="Arial" w:hAnsi="Arial" w:cs="Arial"/>
@@ -8776,7 +8848,7 @@
           <w:lang w:val="en-GB"/>
         </w:rPr>
       </w:pPr>
-      <w:bookmarkStart w:id="24" w:name="_Toc149515342"/>
+      <w:bookmarkStart w:id="24" w:name="_Toc149516248"/>
       <w:r>
         <w:rPr>
           <w:rStyle w:val="Heading3Char"/>
@@ -9091,7 +9163,7 @@
           <w:bCs/>
         </w:rPr>
       </w:pPr>
-      <w:bookmarkStart w:id="25" w:name="_Toc149515343"/>
+      <w:bookmarkStart w:id="25" w:name="_Toc149516249"/>
       <w:r>
         <w:rPr>
           <w:rFonts w:ascii="Arial" w:hAnsi="Arial" w:cs="Arial"/>
@@ -9326,7 +9398,7 @@
           <w:lang w:val="en-GB"/>
         </w:rPr>
       </w:pPr>
-      <w:bookmarkStart w:id="26" w:name="_Toc149515344"/>
+      <w:bookmarkStart w:id="26" w:name="_Toc149516250"/>
       <w:r>
         <w:rPr>
           <w:rFonts w:ascii="Arial" w:hAnsi="Arial" w:cs="Arial"/>
@@ -9412,9 +9484,618 @@
         <w:t>In this report, we detailed the development of Aerosense, an air quality monitor band. We explored the hardware and software components, from integrating sensors to designing the user interface.</w:t>
       </w:r>
     </w:p>
+    <w:p>
+      <w:pPr>
+        <w:spacing w:line="360" w:lineRule="auto"/>
+        <w:rPr>
+          <w:rFonts w:ascii="Arial" w:hAnsi="Arial" w:cs="Arial"/>
+          <w:lang w:val="en-GB"/>
+        </w:rPr>
+      </w:pPr>
+    </w:p>
+    <w:p>
+      <w:pPr>
+        <w:pStyle w:val="Heading2"/>
+        <w:rPr>
+          <w:rFonts w:ascii="Arial" w:hAnsi="Arial" w:cs="Arial"/>
+          <w:b/>
+          <w:bCs/>
+          <w:color w:val="000000" w:themeColor="text1"/>
+        </w:rPr>
+      </w:pPr>
+      <w:bookmarkStart w:id="27" w:name="_Toc149516251"/>
+      <w:r>
+        <w:rPr>
+          <w:rFonts w:ascii="Arial" w:hAnsi="Arial" w:cs="Arial"/>
+          <w:b/>
+          <w:bCs/>
+          <w:color w:val="000000" w:themeColor="text1"/>
+        </w:rPr>
+        <w:t>REFERENCES:</w:t>
+      </w:r>
+      <w:bookmarkEnd w:id="27"/>
+    </w:p>
+    <w:p>
+      <w:pPr>
+        <w:pStyle w:val="ListParagraph"/>
+        <w:numPr>
+          <w:ilvl w:val="0"/>
+          <w:numId w:val="11"/>
+        </w:numPr>
+        <w:spacing w:line="360" w:lineRule="auto"/>
+        <w:rPr>
+          <w:rFonts w:ascii="Arial" w:eastAsiaTheme="minorHAnsi" w:hAnsi="Arial" w:cs="Arial"/>
+          <w:kern w:val="2"/>
+          <w:sz w:val="22"/>
+          <w:szCs w:val="22"/>
+          <w:lang w:val="en-GB"/>
+          <w14:ligatures w14:val="standardContextual"/>
+        </w:rPr>
+      </w:pPr>
+      <w:r>
+        <w:rPr>
+          <w:rFonts w:ascii="Arial" w:eastAsiaTheme="minorHAnsi" w:hAnsi="Arial" w:cs="Arial"/>
+          <w:kern w:val="2"/>
+          <w:sz w:val="22"/>
+          <w:szCs w:val="22"/>
+          <w:lang w:val="en-GB"/>
+          <w14:ligatures w14:val="standardContextual"/>
+        </w:rPr>
+        <w:t xml:space="preserve">Information on the </w:t>
+      </w:r>
+      <w:r>
+        <w:rPr>
+          <w:rFonts w:ascii="Arial" w:eastAsiaTheme="minorHAnsi" w:hAnsi="Arial" w:cs="Arial"/>
+          <w:kern w:val="2"/>
+          <w:sz w:val="22"/>
+          <w:szCs w:val="22"/>
+          <w:lang w:val="en-GB"/>
+          <w14:ligatures w14:val="standardContextual"/>
+        </w:rPr>
+        <w:t>PMS7003 sensor</w:t>
+      </w:r>
+      <w:r>
+        <w:rPr>
+          <w:rFonts w:ascii="Arial" w:eastAsiaTheme="minorHAnsi" w:hAnsi="Arial" w:cs="Arial"/>
+          <w:kern w:val="2"/>
+          <w:sz w:val="22"/>
+          <w:szCs w:val="22"/>
+          <w:lang w:val="en-GB"/>
+          <w14:ligatures w14:val="standardContextual"/>
+        </w:rPr>
+        <w:t xml:space="preserve"> [Accessed</w:t>
+      </w:r>
+      <w:r>
+        <w:rPr>
+          <w:b/>
+          <w:bCs/>
+        </w:rPr>
+        <w:t xml:space="preserve">: </w:t>
+      </w:r>
+      <w:r>
+        <w:rPr>
+          <w:rFonts w:ascii="Arial" w:eastAsiaTheme="minorHAnsi" w:hAnsi="Arial" w:cs="Arial"/>
+          <w:kern w:val="2"/>
+          <w:sz w:val="22"/>
+          <w:szCs w:val="22"/>
+          <w:lang w:val="en-GB"/>
+          <w14:ligatures w14:val="standardContextual"/>
+        </w:rPr>
+        <w:t>2</w:t>
+      </w:r>
+      <w:r>
+        <w:rPr>
+          <w:rFonts w:ascii="Arial" w:eastAsiaTheme="minorHAnsi" w:hAnsi="Arial" w:cs="Arial"/>
+          <w:kern w:val="2"/>
+          <w:sz w:val="22"/>
+          <w:szCs w:val="22"/>
+          <w:lang w:val="en-GB"/>
+          <w14:ligatures w14:val="standardContextual"/>
+        </w:rPr>
+        <w:t>1</w:t>
+      </w:r>
+      <w:r>
+        <w:rPr>
+          <w:rFonts w:ascii="Arial" w:eastAsiaTheme="minorHAnsi" w:hAnsi="Arial" w:cs="Arial"/>
+          <w:kern w:val="2"/>
+          <w:sz w:val="22"/>
+          <w:szCs w:val="22"/>
+          <w:lang w:val="en-GB"/>
+          <w14:ligatures w14:val="standardContextual"/>
+        </w:rPr>
+        <w:t>/10/23 14:57]</w:t>
+      </w:r>
+      <w:r>
+        <w:rPr>
+          <w:rFonts w:ascii="Arial" w:eastAsiaTheme="minorHAnsi" w:hAnsi="Arial" w:cs="Arial"/>
+          <w:kern w:val="2"/>
+          <w:sz w:val="22"/>
+          <w:szCs w:val="22"/>
+          <w:lang w:val="en-GB"/>
+          <w14:ligatures w14:val="standardContextual"/>
+        </w:rPr>
+        <w:t xml:space="preserve"> :</w:t>
+      </w:r>
+      <w:hyperlink r:id="rId19" w:history="1">
+        <w:r>
+          <w:rPr>
+            <w:rStyle w:val="Hyperlink"/>
+            <w:rFonts w:ascii="Arial" w:eastAsiaTheme="minorHAnsi" w:hAnsi="Arial" w:cs="Arial"/>
+            <w:kern w:val="2"/>
+            <w:sz w:val="22"/>
+            <w:szCs w:val="22"/>
+            <w:lang w:val="en-GB"/>
+            <w14:ligatures w14:val="standardContextual"/>
+          </w:rPr>
+          <w:t>https://download.kamami.pl/p564008-PMS7003%20series%20data%20manua_English_V2.5.pdf</w:t>
+        </w:r>
+      </w:hyperlink>
+      <w:r>
+        <w:rPr>
+          <w:rFonts w:ascii="Arial" w:eastAsiaTheme="minorHAnsi" w:hAnsi="Arial" w:cs="Arial"/>
+          <w:kern w:val="2"/>
+          <w:sz w:val="22"/>
+          <w:szCs w:val="22"/>
+          <w:lang w:val="en-GB"/>
+          <w14:ligatures w14:val="standardContextual"/>
+        </w:rPr>
+        <w:t xml:space="preserve"> </w:t>
+      </w:r>
+    </w:p>
+    <w:p>
+      <w:pPr>
+        <w:pStyle w:val="ListParagraph"/>
+        <w:numPr>
+          <w:ilvl w:val="0"/>
+          <w:numId w:val="11"/>
+        </w:numPr>
+        <w:spacing w:line="360" w:lineRule="auto"/>
+        <w:rPr>
+          <w:rFonts w:ascii="Arial" w:eastAsiaTheme="minorHAnsi" w:hAnsi="Arial" w:cs="Arial"/>
+          <w:kern w:val="2"/>
+          <w:sz w:val="22"/>
+          <w:szCs w:val="22"/>
+          <w:lang w:val="en-GB"/>
+          <w14:ligatures w14:val="standardContextual"/>
+        </w:rPr>
+      </w:pPr>
+      <w:r>
+        <w:rPr>
+          <w:rFonts w:ascii="Arial" w:eastAsiaTheme="minorHAnsi" w:hAnsi="Arial" w:cs="Arial"/>
+          <w:kern w:val="2"/>
+          <w:sz w:val="22"/>
+          <w:szCs w:val="22"/>
+          <w:lang w:val="en-GB"/>
+          <w14:ligatures w14:val="standardContextual"/>
+        </w:rPr>
+        <w:t xml:space="preserve">Information on the </w:t>
+      </w:r>
+      <w:r>
+        <w:rPr>
+          <w:rFonts w:ascii="Arial" w:eastAsiaTheme="minorHAnsi" w:hAnsi="Arial" w:cs="Arial"/>
+          <w:kern w:val="2"/>
+          <w:sz w:val="22"/>
+          <w:szCs w:val="22"/>
+          <w:lang w:val="en-GB"/>
+          <w14:ligatures w14:val="standardContextual"/>
+        </w:rPr>
+        <w:t>BME680</w:t>
+      </w:r>
+      <w:r>
+        <w:rPr>
+          <w:rFonts w:ascii="Arial" w:eastAsiaTheme="minorHAnsi" w:hAnsi="Arial" w:cs="Arial"/>
+          <w:kern w:val="2"/>
+          <w:sz w:val="22"/>
+          <w:szCs w:val="22"/>
+          <w:lang w:val="en-GB"/>
+          <w14:ligatures w14:val="standardContextual"/>
+        </w:rPr>
+        <w:t xml:space="preserve"> sensor[Accessed</w:t>
+      </w:r>
+      <w:r>
+        <w:rPr>
+          <w:b/>
+          <w:bCs/>
+        </w:rPr>
+        <w:t xml:space="preserve">: </w:t>
+      </w:r>
+      <w:r>
+        <w:rPr>
+          <w:rFonts w:ascii="Arial" w:eastAsiaTheme="minorHAnsi" w:hAnsi="Arial" w:cs="Arial"/>
+          <w:kern w:val="2"/>
+          <w:sz w:val="22"/>
+          <w:szCs w:val="22"/>
+          <w:lang w:val="en-GB"/>
+          <w14:ligatures w14:val="standardContextual"/>
+        </w:rPr>
+        <w:t>2</w:t>
+      </w:r>
+      <w:r>
+        <w:rPr>
+          <w:rFonts w:ascii="Arial" w:eastAsiaTheme="minorHAnsi" w:hAnsi="Arial" w:cs="Arial"/>
+          <w:kern w:val="2"/>
+          <w:sz w:val="22"/>
+          <w:szCs w:val="22"/>
+          <w:lang w:val="en-GB"/>
+          <w14:ligatures w14:val="standardContextual"/>
+        </w:rPr>
+        <w:t>1</w:t>
+      </w:r>
+      <w:r>
+        <w:rPr>
+          <w:rFonts w:ascii="Arial" w:eastAsiaTheme="minorHAnsi" w:hAnsi="Arial" w:cs="Arial"/>
+          <w:kern w:val="2"/>
+          <w:sz w:val="22"/>
+          <w:szCs w:val="22"/>
+          <w:lang w:val="en-GB"/>
+          <w14:ligatures w14:val="standardContextual"/>
+        </w:rPr>
+        <w:t>/10/23 1</w:t>
+      </w:r>
+      <w:r>
+        <w:rPr>
+          <w:rFonts w:ascii="Arial" w:eastAsiaTheme="minorHAnsi" w:hAnsi="Arial" w:cs="Arial"/>
+          <w:kern w:val="2"/>
+          <w:sz w:val="22"/>
+          <w:szCs w:val="22"/>
+          <w:lang w:val="en-GB"/>
+          <w14:ligatures w14:val="standardContextual"/>
+        </w:rPr>
+        <w:t>5</w:t>
+      </w:r>
+      <w:r>
+        <w:rPr>
+          <w:rFonts w:ascii="Arial" w:eastAsiaTheme="minorHAnsi" w:hAnsi="Arial" w:cs="Arial"/>
+          <w:kern w:val="2"/>
+          <w:sz w:val="22"/>
+          <w:szCs w:val="22"/>
+          <w:lang w:val="en-GB"/>
+          <w14:ligatures w14:val="standardContextual"/>
+        </w:rPr>
+        <w:t>:</w:t>
+      </w:r>
+      <w:r>
+        <w:rPr>
+          <w:rFonts w:ascii="Arial" w:eastAsiaTheme="minorHAnsi" w:hAnsi="Arial" w:cs="Arial"/>
+          <w:kern w:val="2"/>
+          <w:sz w:val="22"/>
+          <w:szCs w:val="22"/>
+          <w:lang w:val="en-GB"/>
+          <w14:ligatures w14:val="standardContextual"/>
+        </w:rPr>
+        <w:t>34</w:t>
+      </w:r>
+      <w:r>
+        <w:rPr>
+          <w:rFonts w:ascii="Arial" w:eastAsiaTheme="minorHAnsi" w:hAnsi="Arial" w:cs="Arial"/>
+          <w:kern w:val="2"/>
+          <w:sz w:val="22"/>
+          <w:szCs w:val="22"/>
+          <w:lang w:val="en-GB"/>
+          <w14:ligatures w14:val="standardContextual"/>
+        </w:rPr>
+        <w:t>]</w:t>
+      </w:r>
+      <w:r>
+        <w:rPr>
+          <w:rFonts w:ascii="Arial" w:eastAsiaTheme="minorHAnsi" w:hAnsi="Arial" w:cs="Arial"/>
+          <w:kern w:val="2"/>
+          <w:sz w:val="22"/>
+          <w:szCs w:val="22"/>
+          <w:lang w:val="en-GB"/>
+          <w14:ligatures w14:val="standardContextual"/>
+        </w:rPr>
+        <w:t xml:space="preserve">: </w:t>
+      </w:r>
+      <w:hyperlink r:id="rId20" w:history="1">
+        <w:r>
+          <w:rPr>
+            <w:rStyle w:val="Hyperlink"/>
+            <w:rFonts w:ascii="Arial" w:eastAsiaTheme="minorHAnsi" w:hAnsi="Arial" w:cs="Arial"/>
+            <w:kern w:val="2"/>
+            <w:sz w:val="22"/>
+            <w:szCs w:val="22"/>
+            <w:lang w:val="en-GB"/>
+            <w14:ligatures w14:val="standardContextual"/>
+          </w:rPr>
+          <w:t>https://www.bosch-sensortec.com/products/environmental-sensors/gas-sensors/bme680/</w:t>
+        </w:r>
+      </w:hyperlink>
+      <w:r>
+        <w:rPr>
+          <w:rFonts w:ascii="Arial" w:eastAsiaTheme="minorHAnsi" w:hAnsi="Arial" w:cs="Arial"/>
+          <w:kern w:val="2"/>
+          <w:sz w:val="22"/>
+          <w:szCs w:val="22"/>
+          <w:lang w:val="en-GB"/>
+          <w14:ligatures w14:val="standardContextual"/>
+        </w:rPr>
+        <w:t xml:space="preserve"> </w:t>
+      </w:r>
+    </w:p>
+    <w:p>
+      <w:pPr>
+        <w:pStyle w:val="ListParagraph"/>
+        <w:numPr>
+          <w:ilvl w:val="0"/>
+          <w:numId w:val="11"/>
+        </w:numPr>
+        <w:spacing w:line="360" w:lineRule="auto"/>
+        <w:rPr>
+          <w:rFonts w:ascii="Arial" w:eastAsiaTheme="minorHAnsi" w:hAnsi="Arial" w:cs="Arial"/>
+          <w:kern w:val="2"/>
+          <w:sz w:val="22"/>
+          <w:szCs w:val="22"/>
+          <w:lang w:val="en-GB"/>
+          <w14:ligatures w14:val="standardContextual"/>
+        </w:rPr>
+      </w:pPr>
+      <w:r>
+        <w:rPr>
+          <w:rFonts w:ascii="Arial" w:eastAsiaTheme="minorHAnsi" w:hAnsi="Arial" w:cs="Arial"/>
+          <w:kern w:val="2"/>
+          <w:sz w:val="22"/>
+          <w:szCs w:val="22"/>
+          <w:lang w:val="en-GB"/>
+          <w14:ligatures w14:val="standardContextual"/>
+        </w:rPr>
+        <w:t>Information on the Air530 sensor[Accessed</w:t>
+      </w:r>
+      <w:r>
+        <w:rPr>
+          <w:b/>
+          <w:bCs/>
+        </w:rPr>
+        <w:t xml:space="preserve">: </w:t>
+      </w:r>
+      <w:r>
+        <w:rPr>
+          <w:rFonts w:ascii="Arial" w:eastAsiaTheme="minorHAnsi" w:hAnsi="Arial" w:cs="Arial"/>
+          <w:kern w:val="2"/>
+          <w:sz w:val="22"/>
+          <w:szCs w:val="22"/>
+          <w:lang w:val="en-GB"/>
+          <w14:ligatures w14:val="standardContextual"/>
+        </w:rPr>
+        <w:t>2</w:t>
+      </w:r>
+      <w:r>
+        <w:rPr>
+          <w:rFonts w:ascii="Arial" w:eastAsiaTheme="minorHAnsi" w:hAnsi="Arial" w:cs="Arial"/>
+          <w:kern w:val="2"/>
+          <w:sz w:val="22"/>
+          <w:szCs w:val="22"/>
+          <w:lang w:val="en-GB"/>
+          <w14:ligatures w14:val="standardContextual"/>
+        </w:rPr>
+        <w:t>2</w:t>
+      </w:r>
+      <w:r>
+        <w:rPr>
+          <w:rFonts w:ascii="Arial" w:eastAsiaTheme="minorHAnsi" w:hAnsi="Arial" w:cs="Arial"/>
+          <w:kern w:val="2"/>
+          <w:sz w:val="22"/>
+          <w:szCs w:val="22"/>
+          <w:lang w:val="en-GB"/>
+          <w14:ligatures w14:val="standardContextual"/>
+        </w:rPr>
+        <w:t>/10/23 1</w:t>
+      </w:r>
+      <w:r>
+        <w:rPr>
+          <w:rFonts w:ascii="Arial" w:eastAsiaTheme="minorHAnsi" w:hAnsi="Arial" w:cs="Arial"/>
+          <w:kern w:val="2"/>
+          <w:sz w:val="22"/>
+          <w:szCs w:val="22"/>
+          <w:lang w:val="en-GB"/>
+          <w14:ligatures w14:val="standardContextual"/>
+        </w:rPr>
+        <w:t>1</w:t>
+      </w:r>
+      <w:r>
+        <w:rPr>
+          <w:rFonts w:ascii="Arial" w:eastAsiaTheme="minorHAnsi" w:hAnsi="Arial" w:cs="Arial"/>
+          <w:kern w:val="2"/>
+          <w:sz w:val="22"/>
+          <w:szCs w:val="22"/>
+          <w:lang w:val="en-GB"/>
+          <w14:ligatures w14:val="standardContextual"/>
+        </w:rPr>
+        <w:t>:</w:t>
+      </w:r>
+      <w:r>
+        <w:rPr>
+          <w:rFonts w:ascii="Arial" w:eastAsiaTheme="minorHAnsi" w:hAnsi="Arial" w:cs="Arial"/>
+          <w:kern w:val="2"/>
+          <w:sz w:val="22"/>
+          <w:szCs w:val="22"/>
+          <w:lang w:val="en-GB"/>
+          <w14:ligatures w14:val="standardContextual"/>
+        </w:rPr>
+        <w:t>29</w:t>
+      </w:r>
+      <w:r>
+        <w:rPr>
+          <w:rFonts w:ascii="Arial" w:eastAsiaTheme="minorHAnsi" w:hAnsi="Arial" w:cs="Arial"/>
+          <w:kern w:val="2"/>
+          <w:sz w:val="22"/>
+          <w:szCs w:val="22"/>
+          <w:lang w:val="en-GB"/>
+          <w14:ligatures w14:val="standardContextual"/>
+        </w:rPr>
+        <w:t>]</w:t>
+      </w:r>
+      <w:r>
+        <w:rPr>
+          <w:rFonts w:ascii="Arial" w:eastAsiaTheme="minorHAnsi" w:hAnsi="Arial" w:cs="Arial"/>
+          <w:kern w:val="2"/>
+          <w:sz w:val="22"/>
+          <w:szCs w:val="22"/>
+          <w:lang w:val="en-GB"/>
+          <w14:ligatures w14:val="standardContextual"/>
+        </w:rPr>
+        <w:t xml:space="preserve">: </w:t>
+      </w:r>
+      <w:hyperlink r:id="rId21" w:history="1">
+        <w:r>
+          <w:rPr>
+            <w:rStyle w:val="Hyperlink"/>
+            <w:rFonts w:ascii="Arial" w:eastAsiaTheme="minorHAnsi" w:hAnsi="Arial" w:cs="Arial"/>
+            <w:kern w:val="2"/>
+            <w:sz w:val="22"/>
+            <w:szCs w:val="22"/>
+            <w:lang w:val="en-GB"/>
+            <w14:ligatures w14:val="standardContextual"/>
+          </w:rPr>
+          <w:t>https://wiki.seeedstudio.com/Grove-GPS-Air530/</w:t>
+        </w:r>
+      </w:hyperlink>
+      <w:r>
+        <w:rPr>
+          <w:rFonts w:ascii="Arial" w:eastAsiaTheme="minorHAnsi" w:hAnsi="Arial" w:cs="Arial"/>
+          <w:kern w:val="2"/>
+          <w:sz w:val="22"/>
+          <w:szCs w:val="22"/>
+          <w:lang w:val="en-GB"/>
+          <w14:ligatures w14:val="standardContextual"/>
+        </w:rPr>
+        <w:t xml:space="preserve"> </w:t>
+      </w:r>
+    </w:p>
+    <w:p>
+      <w:pPr>
+        <w:pStyle w:val="ListParagraph"/>
+        <w:numPr>
+          <w:ilvl w:val="0"/>
+          <w:numId w:val="11"/>
+        </w:numPr>
+        <w:spacing w:line="360" w:lineRule="auto"/>
+        <w:rPr>
+          <w:rFonts w:ascii="Arial" w:eastAsiaTheme="minorHAnsi" w:hAnsi="Arial" w:cs="Arial"/>
+          <w:kern w:val="2"/>
+          <w:sz w:val="22"/>
+          <w:szCs w:val="22"/>
+          <w:lang w:val="en-GB"/>
+          <w14:ligatures w14:val="standardContextual"/>
+        </w:rPr>
+      </w:pPr>
+      <w:r>
+        <w:rPr>
+          <w:rFonts w:ascii="Arial" w:eastAsiaTheme="minorHAnsi" w:hAnsi="Arial" w:cs="Arial"/>
+          <w:kern w:val="2"/>
+          <w:sz w:val="22"/>
+          <w:szCs w:val="22"/>
+          <w:lang w:val="en-GB"/>
+          <w14:ligatures w14:val="standardContextual"/>
+        </w:rPr>
+        <w:t xml:space="preserve">Data Protection, in transit &amp; at rest [Accessed: 22/10/23 12:24]: </w:t>
+      </w:r>
+      <w:hyperlink r:id="rId22" w:anchor=":~:text=For%20protecting%20data%20in%20transit,contents%20of%20data%20in%20transit" w:history="1">
+        <w:r>
+          <w:rPr>
+            <w:rStyle w:val="Hyperlink"/>
+            <w:rFonts w:ascii="Arial" w:eastAsiaTheme="minorHAnsi" w:hAnsi="Arial" w:cs="Arial"/>
+            <w:kern w:val="2"/>
+            <w:sz w:val="22"/>
+            <w:szCs w:val="22"/>
+            <w:lang w:val="en-GB"/>
+            <w14:ligatures w14:val="standardContextual"/>
+          </w:rPr>
+          <w:t>https://www.digitalguardian.com/blog/data-protection-data-in-transit-vs-data-at-rest#:~:text=For%20protecting%20data%20in%20transit,contents%20of%20data%20in%20transit</w:t>
+        </w:r>
+      </w:hyperlink>
+      <w:r>
+        <w:rPr>
+          <w:rFonts w:ascii="Arial" w:eastAsiaTheme="minorHAnsi" w:hAnsi="Arial" w:cs="Arial"/>
+          <w:kern w:val="2"/>
+          <w:sz w:val="22"/>
+          <w:szCs w:val="22"/>
+          <w:lang w:val="en-GB"/>
+          <w14:ligatures w14:val="standardContextual"/>
+        </w:rPr>
+        <w:t>.</w:t>
+      </w:r>
+      <w:r>
+        <w:rPr>
+          <w:rFonts w:ascii="Arial" w:eastAsiaTheme="minorHAnsi" w:hAnsi="Arial" w:cs="Arial"/>
+          <w:kern w:val="2"/>
+          <w:sz w:val="22"/>
+          <w:szCs w:val="22"/>
+          <w:lang w:val="en-GB"/>
+          <w14:ligatures w14:val="standardContextual"/>
+        </w:rPr>
+        <w:t xml:space="preserve"> </w:t>
+      </w:r>
+    </w:p>
+    <w:p>
+      <w:pPr>
+        <w:pStyle w:val="ListParagraph"/>
+        <w:numPr>
+          <w:ilvl w:val="0"/>
+          <w:numId w:val="11"/>
+        </w:numPr>
+        <w:spacing w:line="360" w:lineRule="auto"/>
+        <w:rPr>
+          <w:rFonts w:ascii="Arial" w:eastAsiaTheme="minorHAnsi" w:hAnsi="Arial" w:cs="Arial"/>
+          <w:kern w:val="2"/>
+          <w:sz w:val="22"/>
+          <w:szCs w:val="22"/>
+          <w:lang w:val="en-GB"/>
+          <w14:ligatures w14:val="standardContextual"/>
+        </w:rPr>
+      </w:pPr>
+      <w:r>
+        <w:rPr>
+          <w:rFonts w:ascii="Arial" w:eastAsiaTheme="minorHAnsi" w:hAnsi="Arial" w:cs="Arial"/>
+          <w:kern w:val="2"/>
+          <w:sz w:val="22"/>
+          <w:szCs w:val="22"/>
+          <w:lang w:val="en-GB"/>
+          <w14:ligatures w14:val="standardContextual"/>
+        </w:rPr>
+        <w:t>Data Protection Information [Accessed: 22/10/23 13:43]:</w:t>
+      </w:r>
+      <w:r>
+        <w:t xml:space="preserve"> </w:t>
+      </w:r>
+      <w:hyperlink r:id="rId23" w:history="1">
+        <w:r>
+          <w:rPr>
+            <w:rStyle w:val="Hyperlink"/>
+            <w:rFonts w:ascii="Arial" w:eastAsiaTheme="minorHAnsi" w:hAnsi="Arial" w:cs="Arial"/>
+            <w:kern w:val="2"/>
+            <w:sz w:val="22"/>
+            <w:szCs w:val="22"/>
+            <w:lang w:val="en-GB"/>
+            <w14:ligatures w14:val="standardContextual"/>
+          </w:rPr>
+          <w:t>https://www.dataprotection.ie/en/organisations/know-your-obligations/data-security-guidance</w:t>
+        </w:r>
+      </w:hyperlink>
+      <w:r>
+        <w:rPr>
+          <w:rFonts w:ascii="Arial" w:eastAsiaTheme="minorHAnsi" w:hAnsi="Arial" w:cs="Arial"/>
+          <w:kern w:val="2"/>
+          <w:sz w:val="22"/>
+          <w:szCs w:val="22"/>
+          <w:lang w:val="en-GB"/>
+          <w14:ligatures w14:val="standardContextual"/>
+        </w:rPr>
+        <w:t xml:space="preserve"> </w:t>
+      </w:r>
+    </w:p>
+    <w:p>
+      <w:pPr>
+        <w:spacing w:line="360" w:lineRule="auto"/>
+        <w:rPr>
+          <w:rFonts w:ascii="Arial" w:hAnsi="Arial" w:cs="Arial"/>
+          <w:lang w:val="en-GB"/>
+        </w:rPr>
+      </w:pPr>
+    </w:p>
     <w:sectPr>
-      <w:headerReference w:type="default" r:id="rId19"/>
-      <w:footerReference w:type="default" r:id="rId20"/>
+      <w:headerReference w:type="default" r:id="rId24"/>
+      <w:footerReference w:type="default" r:id="rId25"/>
       <w:pgSz w:w="11906" w:h="16838"/>
       <w:pgMar w:top="1440" w:right="1440" w:bottom="1440" w:left="1440" w:header="708" w:footer="708" w:gutter="0"/>
       <w:cols w:space="708"/>
@@ -11035,6 +11716,119 @@
       </w:rPr>
     </w:lvl>
   </w:abstractNum>
+  <w:abstractNum w:abstractNumId="10" w15:restartNumberingAfterBreak="0">
+    <w:nsid w:val="6D3A16CF"/>
+    <w:multiLevelType w:val="hybridMultilevel"/>
+    <w:tmpl w:val="564E4A9A"/>
+    <w:lvl w:ilvl="0" w:tplc="18090001">
+      <w:start w:val="1"/>
+      <w:numFmt w:val="bullet"/>
+      <w:lvlText w:val=""/>
+      <w:lvlJc w:val="left"/>
+      <w:pPr>
+        <w:ind w:left="720" w:hanging="360"/>
+      </w:pPr>
+      <w:rPr>
+        <w:rFonts w:ascii="Symbol" w:hAnsi="Symbol" w:hint="default"/>
+      </w:rPr>
+    </w:lvl>
+    <w:lvl w:ilvl="1" w:tplc="18090003" w:tentative="1">
+      <w:start w:val="1"/>
+      <w:numFmt w:val="bullet"/>
+      <w:lvlText w:val="o"/>
+      <w:lvlJc w:val="left"/>
+      <w:pPr>
+        <w:ind w:left="1440" w:hanging="360"/>
+      </w:pPr>
+      <w:rPr>
+        <w:rFonts w:ascii="Courier New" w:hAnsi="Courier New" w:cs="Courier New" w:hint="default"/>
+      </w:rPr>
+    </w:lvl>
+    <w:lvl w:ilvl="2" w:tplc="18090005" w:tentative="1">
+      <w:start w:val="1"/>
+      <w:numFmt w:val="bullet"/>
+      <w:lvlText w:val=""/>
+      <w:lvlJc w:val="left"/>
+      <w:pPr>
+        <w:ind w:left="2160" w:hanging="360"/>
+      </w:pPr>
+      <w:rPr>
+        <w:rFonts w:ascii="Wingdings" w:hAnsi="Wingdings" w:hint="default"/>
+      </w:rPr>
+    </w:lvl>
+    <w:lvl w:ilvl="3" w:tplc="18090001" w:tentative="1">
+      <w:start w:val="1"/>
+      <w:numFmt w:val="bullet"/>
+      <w:lvlText w:val=""/>
+      <w:lvlJc w:val="left"/>
+      <w:pPr>
+        <w:ind w:left="2880" w:hanging="360"/>
+      </w:pPr>
+      <w:rPr>
+        <w:rFonts w:ascii="Symbol" w:hAnsi="Symbol" w:hint="default"/>
+      </w:rPr>
+    </w:lvl>
+    <w:lvl w:ilvl="4" w:tplc="18090003" w:tentative="1">
+      <w:start w:val="1"/>
+      <w:numFmt w:val="bullet"/>
+      <w:lvlText w:val="o"/>
+      <w:lvlJc w:val="left"/>
+      <w:pPr>
+        <w:ind w:left="3600" w:hanging="360"/>
+      </w:pPr>
+      <w:rPr>
+        <w:rFonts w:ascii="Courier New" w:hAnsi="Courier New" w:cs="Courier New" w:hint="default"/>
+      </w:rPr>
+    </w:lvl>
+    <w:lvl w:ilvl="5" w:tplc="18090005" w:tentative="1">
+      <w:start w:val="1"/>
+      <w:numFmt w:val="bullet"/>
+      <w:lvlText w:val=""/>
+      <w:lvlJc w:val="left"/>
+      <w:pPr>
+        <w:ind w:left="4320" w:hanging="360"/>
+      </w:pPr>
+      <w:rPr>
+        <w:rFonts w:ascii="Wingdings" w:hAnsi="Wingdings" w:hint="default"/>
+      </w:rPr>
+    </w:lvl>
+    <w:lvl w:ilvl="6" w:tplc="18090001" w:tentative="1">
+      <w:start w:val="1"/>
+      <w:numFmt w:val="bullet"/>
+      <w:lvlText w:val=""/>
+      <w:lvlJc w:val="left"/>
+      <w:pPr>
+        <w:ind w:left="5040" w:hanging="360"/>
+      </w:pPr>
+      <w:rPr>
+        <w:rFonts w:ascii="Symbol" w:hAnsi="Symbol" w:hint="default"/>
+      </w:rPr>
+    </w:lvl>
+    <w:lvl w:ilvl="7" w:tplc="18090003" w:tentative="1">
+      <w:start w:val="1"/>
+      <w:numFmt w:val="bullet"/>
+      <w:lvlText w:val="o"/>
+      <w:lvlJc w:val="left"/>
+      <w:pPr>
+        <w:ind w:left="5760" w:hanging="360"/>
+      </w:pPr>
+      <w:rPr>
+        <w:rFonts w:ascii="Courier New" w:hAnsi="Courier New" w:cs="Courier New" w:hint="default"/>
+      </w:rPr>
+    </w:lvl>
+    <w:lvl w:ilvl="8" w:tplc="18090005" w:tentative="1">
+      <w:start w:val="1"/>
+      <w:numFmt w:val="bullet"/>
+      <w:lvlText w:val=""/>
+      <w:lvlJc w:val="left"/>
+      <w:pPr>
+        <w:ind w:left="6480" w:hanging="360"/>
+      </w:pPr>
+      <w:rPr>
+        <w:rFonts w:ascii="Wingdings" w:hAnsi="Wingdings" w:hint="default"/>
+      </w:rPr>
+    </w:lvl>
+  </w:abstractNum>
   <w:num w:numId="1" w16cid:durableId="636565852">
     <w:abstractNumId w:val="3"/>
   </w:num>
@@ -11064,6 +11858,9 @@
   </w:num>
   <w:num w:numId="10" w16cid:durableId="344207275">
     <w:abstractNumId w:val="5"/>
+  </w:num>
+  <w:num w:numId="11" w16cid:durableId="1799447684">
+    <w:abstractNumId w:val="10"/>
   </w:num>
 </w:numbering>
 </file>
@@ -11537,6 +12334,7 @@
   <w:style w:type="character" w:default="1" w:styleId="DefaultParagraphFont">
     <w:name w:val="Default Paragraph Font"/>
     <w:uiPriority w:val="1"/>
+    <w:semiHidden/>
     <w:unhideWhenUsed/>
   </w:style>
   <w:style w:type="table" w:default="1" w:styleId="TableNormal">

</xml_diff>